<commit_message>
Completed prerequisites section of the foundations course
</commit_message>
<xml_diff>
--- a/TheOdinProjectNotes.docx
+++ b/TheOdinProjectNotes.docx
@@ -767,13 +767,7 @@
                                       <w:rPr>
                                         <w:noProof/>
                                       </w:rPr>
-                                      <w:t xml:space="preserve">A collection of </w:t>
-                                    </w:r>
-                                    <w:r>
-                                      <w:rPr>
-                                        <w:noProof/>
-                                      </w:rPr>
-                                      <w:t xml:space="preserve">notes </w:t>
+                                      <w:t>A collection of notes</w:t>
                                     </w:r>
                                   </w:p>
                                 </w:sdtContent>
@@ -864,13 +858,7 @@
                                 <w:rPr>
                                   <w:noProof/>
                                 </w:rPr>
-                                <w:t xml:space="preserve">A collection of </w:t>
-                              </w:r>
-                              <w:r>
-                                <w:rPr>
-                                  <w:noProof/>
-                                </w:rPr>
-                                <w:t xml:space="preserve">notes </w:t>
+                                <w:t>A collection of notes</w:t>
                               </w:r>
                             </w:p>
                           </w:sdtContent>
@@ -893,6 +881,14 @@
     </w:sdt>
     <w:sdt>
       <w:sdtPr>
+        <w:rPr>
+          <w:rFonts w:asciiTheme="minorHAnsi" w:eastAsiaTheme="minorHAnsi" w:hAnsiTheme="minorHAnsi" w:cstheme="minorBidi"/>
+          <w:color w:val="auto"/>
+          <w:sz w:val="28"/>
+          <w:szCs w:val="28"/>
+          <w:u w:val="none"/>
+          <w:lang w:val="en-GB"/>
+        </w:rPr>
         <w:id w:val="1558133067"/>
         <w:docPartObj>
           <w:docPartGallery w:val="Table of Contents"/>
@@ -901,13 +897,7 @@
       </w:sdtPr>
       <w:sdtEndPr>
         <w:rPr>
-          <w:rFonts w:asciiTheme="minorHAnsi" w:eastAsiaTheme="minorHAnsi" w:hAnsiTheme="minorHAnsi" w:cstheme="minorBidi"/>
           <w:noProof/>
-          <w:color w:val="auto"/>
-          <w:sz w:val="28"/>
-          <w:szCs w:val="28"/>
-          <w:u w:val="none"/>
-          <w:lang w:val="en-GB"/>
         </w:rPr>
       </w:sdtEndPr>
       <w:sdtContent>
@@ -920,14 +910,525 @@
           </w:r>
         </w:p>
         <w:p>
-          <w:fldSimple w:instr=" TOC \o &quot;1-3&quot; \h \z \u ">
+          <w:pPr>
+            <w:pStyle w:val="TOC1"/>
+            <w:tabs>
+              <w:tab w:val="right" w:leader="dot" w:pos="9016"/>
+            </w:tabs>
+            <w:rPr>
+              <w:rFonts w:cstheme="minorBidi"/>
+              <w:noProof/>
+              <w:sz w:val="22"/>
+              <w:szCs w:val="22"/>
+              <w:lang w:val="en-GB" w:eastAsia="en-GB"/>
+            </w:rPr>
+          </w:pPr>
+          <w:r>
+            <w:fldChar w:fldCharType="begin"/>
+          </w:r>
+          <w:r>
+            <w:instrText xml:space="preserve"> TOC \o "1-3" \h \z \u </w:instrText>
+          </w:r>
+          <w:r>
+            <w:fldChar w:fldCharType="separate"/>
+          </w:r>
+          <w:hyperlink w:anchor="_Toc109757997" w:history="1">
+            <w:r>
+              <w:rPr>
+                <w:rStyle w:val="Hyperlink"/>
+                <w:noProof/>
+              </w:rPr>
+              <w:t>Foundations – Introduction</w:t>
+            </w:r>
             <w:r>
               <w:rPr>
                 <w:noProof/>
+                <w:webHidden/>
               </w:rPr>
-              <w:t>No table of contents entries found.</w:t>
+              <w:tab/>
             </w:r>
-          </w:fldSimple>
+            <w:r>
+              <w:rPr>
+                <w:noProof/>
+                <w:webHidden/>
+              </w:rPr>
+              <w:fldChar w:fldCharType="begin"/>
+            </w:r>
+            <w:r>
+              <w:rPr>
+                <w:noProof/>
+                <w:webHidden/>
+              </w:rPr>
+              <w:instrText xml:space="preserve"> PAGEREF _Toc109757997 \h </w:instrText>
+            </w:r>
+            <w:r>
+              <w:rPr>
+                <w:noProof/>
+                <w:webHidden/>
+              </w:rPr>
+            </w:r>
+            <w:r>
+              <w:rPr>
+                <w:noProof/>
+                <w:webHidden/>
+              </w:rPr>
+              <w:fldChar w:fldCharType="separate"/>
+            </w:r>
+            <w:r>
+              <w:rPr>
+                <w:noProof/>
+                <w:webHidden/>
+              </w:rPr>
+              <w:t>2</w:t>
+            </w:r>
+            <w:r>
+              <w:rPr>
+                <w:noProof/>
+                <w:webHidden/>
+              </w:rPr>
+              <w:fldChar w:fldCharType="end"/>
+            </w:r>
+          </w:hyperlink>
+        </w:p>
+        <w:p>
+          <w:pPr>
+            <w:pStyle w:val="TOC2"/>
+            <w:tabs>
+              <w:tab w:val="right" w:leader="dot" w:pos="9016"/>
+            </w:tabs>
+            <w:rPr>
+              <w:rFonts w:cstheme="minorBidi"/>
+              <w:noProof/>
+              <w:sz w:val="22"/>
+              <w:szCs w:val="22"/>
+              <w:lang w:val="en-GB" w:eastAsia="en-GB"/>
+            </w:rPr>
+          </w:pPr>
+          <w:hyperlink w:anchor="_Toc109757998" w:history="1">
+            <w:r>
+              <w:rPr>
+                <w:rStyle w:val="Hyperlink"/>
+                <w:noProof/>
+              </w:rPr>
+              <w:t>How This Course Will Work</w:t>
+            </w:r>
+            <w:r>
+              <w:rPr>
+                <w:noProof/>
+                <w:webHidden/>
+              </w:rPr>
+              <w:tab/>
+            </w:r>
+            <w:r>
+              <w:rPr>
+                <w:noProof/>
+                <w:webHidden/>
+              </w:rPr>
+              <w:fldChar w:fldCharType="begin"/>
+            </w:r>
+            <w:r>
+              <w:rPr>
+                <w:noProof/>
+                <w:webHidden/>
+              </w:rPr>
+              <w:instrText xml:space="preserve"> PAGEREF _Toc109757998 \h </w:instrText>
+            </w:r>
+            <w:r>
+              <w:rPr>
+                <w:noProof/>
+                <w:webHidden/>
+              </w:rPr>
+            </w:r>
+            <w:r>
+              <w:rPr>
+                <w:noProof/>
+                <w:webHidden/>
+              </w:rPr>
+              <w:fldChar w:fldCharType="separate"/>
+            </w:r>
+            <w:r>
+              <w:rPr>
+                <w:noProof/>
+                <w:webHidden/>
+              </w:rPr>
+              <w:t>2</w:t>
+            </w:r>
+            <w:r>
+              <w:rPr>
+                <w:noProof/>
+                <w:webHidden/>
+              </w:rPr>
+              <w:fldChar w:fldCharType="end"/>
+            </w:r>
+          </w:hyperlink>
+        </w:p>
+        <w:p>
+          <w:pPr>
+            <w:pStyle w:val="TOC2"/>
+            <w:tabs>
+              <w:tab w:val="right" w:leader="dot" w:pos="9016"/>
+            </w:tabs>
+            <w:rPr>
+              <w:rFonts w:cstheme="minorBidi"/>
+              <w:noProof/>
+              <w:sz w:val="22"/>
+              <w:szCs w:val="22"/>
+              <w:lang w:val="en-GB" w:eastAsia="en-GB"/>
+            </w:rPr>
+          </w:pPr>
+          <w:hyperlink w:anchor="_Toc109757999" w:history="1">
+            <w:r>
+              <w:rPr>
+                <w:rStyle w:val="Hyperlink"/>
+                <w:noProof/>
+              </w:rPr>
+              <w:t>Introduction to Web Development</w:t>
+            </w:r>
+            <w:r>
+              <w:rPr>
+                <w:noProof/>
+                <w:webHidden/>
+              </w:rPr>
+              <w:tab/>
+            </w:r>
+            <w:r>
+              <w:rPr>
+                <w:noProof/>
+                <w:webHidden/>
+              </w:rPr>
+              <w:fldChar w:fldCharType="begin"/>
+            </w:r>
+            <w:r>
+              <w:rPr>
+                <w:noProof/>
+                <w:webHidden/>
+              </w:rPr>
+              <w:instrText xml:space="preserve"> PAGEREF _Toc109757999 \h </w:instrText>
+            </w:r>
+            <w:r>
+              <w:rPr>
+                <w:noProof/>
+                <w:webHidden/>
+              </w:rPr>
+            </w:r>
+            <w:r>
+              <w:rPr>
+                <w:noProof/>
+                <w:webHidden/>
+              </w:rPr>
+              <w:fldChar w:fldCharType="separate"/>
+            </w:r>
+            <w:r>
+              <w:rPr>
+                <w:noProof/>
+                <w:webHidden/>
+              </w:rPr>
+              <w:t>2</w:t>
+            </w:r>
+            <w:r>
+              <w:rPr>
+                <w:noProof/>
+                <w:webHidden/>
+              </w:rPr>
+              <w:fldChar w:fldCharType="end"/>
+            </w:r>
+          </w:hyperlink>
+        </w:p>
+        <w:p>
+          <w:pPr>
+            <w:pStyle w:val="TOC2"/>
+            <w:tabs>
+              <w:tab w:val="right" w:leader="dot" w:pos="9016"/>
+            </w:tabs>
+            <w:rPr>
+              <w:rFonts w:cstheme="minorBidi"/>
+              <w:noProof/>
+              <w:sz w:val="22"/>
+              <w:szCs w:val="22"/>
+              <w:lang w:val="en-GB" w:eastAsia="en-GB"/>
+            </w:rPr>
+          </w:pPr>
+          <w:hyperlink w:anchor="_Toc109758000" w:history="1">
+            <w:r>
+              <w:rPr>
+                <w:rStyle w:val="Hyperlink"/>
+                <w:noProof/>
+              </w:rPr>
+              <w:t>Motivation and Mindset</w:t>
+            </w:r>
+            <w:r>
+              <w:rPr>
+                <w:noProof/>
+                <w:webHidden/>
+              </w:rPr>
+              <w:tab/>
+            </w:r>
+            <w:r>
+              <w:rPr>
+                <w:noProof/>
+                <w:webHidden/>
+              </w:rPr>
+              <w:fldChar w:fldCharType="begin"/>
+            </w:r>
+            <w:r>
+              <w:rPr>
+                <w:noProof/>
+                <w:webHidden/>
+              </w:rPr>
+              <w:instrText xml:space="preserve"> PAGEREF _Toc109758000 \h </w:instrText>
+            </w:r>
+            <w:r>
+              <w:rPr>
+                <w:noProof/>
+                <w:webHidden/>
+              </w:rPr>
+            </w:r>
+            <w:r>
+              <w:rPr>
+                <w:noProof/>
+                <w:webHidden/>
+              </w:rPr>
+              <w:fldChar w:fldCharType="separate"/>
+            </w:r>
+            <w:r>
+              <w:rPr>
+                <w:noProof/>
+                <w:webHidden/>
+              </w:rPr>
+              <w:t>3</w:t>
+            </w:r>
+            <w:r>
+              <w:rPr>
+                <w:noProof/>
+                <w:webHidden/>
+              </w:rPr>
+              <w:fldChar w:fldCharType="end"/>
+            </w:r>
+          </w:hyperlink>
+        </w:p>
+        <w:p>
+          <w:pPr>
+            <w:pStyle w:val="TOC2"/>
+            <w:tabs>
+              <w:tab w:val="right" w:leader="dot" w:pos="9016"/>
+            </w:tabs>
+            <w:rPr>
+              <w:rFonts w:cstheme="minorBidi"/>
+              <w:noProof/>
+              <w:sz w:val="22"/>
+              <w:szCs w:val="22"/>
+              <w:lang w:val="en-GB" w:eastAsia="en-GB"/>
+            </w:rPr>
+          </w:pPr>
+          <w:hyperlink w:anchor="_Toc109758001" w:history="1">
+            <w:r>
+              <w:rPr>
+                <w:rStyle w:val="Hyperlink"/>
+                <w:noProof/>
+              </w:rPr>
+              <w:t>Asking For Help</w:t>
+            </w:r>
+            <w:r>
+              <w:rPr>
+                <w:noProof/>
+                <w:webHidden/>
+              </w:rPr>
+              <w:tab/>
+            </w:r>
+            <w:r>
+              <w:rPr>
+                <w:noProof/>
+                <w:webHidden/>
+              </w:rPr>
+              <w:fldChar w:fldCharType="begin"/>
+            </w:r>
+            <w:r>
+              <w:rPr>
+                <w:noProof/>
+                <w:webHidden/>
+              </w:rPr>
+              <w:instrText xml:space="preserve"> PAGEREF _Toc109758001 \h </w:instrText>
+            </w:r>
+            <w:r>
+              <w:rPr>
+                <w:noProof/>
+                <w:webHidden/>
+              </w:rPr>
+            </w:r>
+            <w:r>
+              <w:rPr>
+                <w:noProof/>
+                <w:webHidden/>
+              </w:rPr>
+              <w:fldChar w:fldCharType="separate"/>
+            </w:r>
+            <w:r>
+              <w:rPr>
+                <w:noProof/>
+                <w:webHidden/>
+              </w:rPr>
+              <w:t>3</w:t>
+            </w:r>
+            <w:r>
+              <w:rPr>
+                <w:noProof/>
+                <w:webHidden/>
+              </w:rPr>
+              <w:fldChar w:fldCharType="end"/>
+            </w:r>
+          </w:hyperlink>
+        </w:p>
+        <w:p>
+          <w:pPr>
+            <w:pStyle w:val="TOC2"/>
+            <w:tabs>
+              <w:tab w:val="right" w:leader="dot" w:pos="9016"/>
+            </w:tabs>
+            <w:rPr>
+              <w:rFonts w:cstheme="minorBidi"/>
+              <w:noProof/>
+              <w:sz w:val="22"/>
+              <w:szCs w:val="22"/>
+              <w:lang w:val="en-GB" w:eastAsia="en-GB"/>
+            </w:rPr>
+          </w:pPr>
+          <w:hyperlink w:anchor="_Toc109758002" w:history="1">
+            <w:r>
+              <w:rPr>
+                <w:rStyle w:val="Hyperlink"/>
+                <w:noProof/>
+              </w:rPr>
+              <w:t>Join the Odin Community</w:t>
+            </w:r>
+            <w:r>
+              <w:rPr>
+                <w:noProof/>
+                <w:webHidden/>
+              </w:rPr>
+              <w:tab/>
+            </w:r>
+            <w:r>
+              <w:rPr>
+                <w:noProof/>
+                <w:webHidden/>
+              </w:rPr>
+              <w:fldChar w:fldCharType="begin"/>
+            </w:r>
+            <w:r>
+              <w:rPr>
+                <w:noProof/>
+                <w:webHidden/>
+              </w:rPr>
+              <w:instrText xml:space="preserve"> PAGEREF _Toc109758002 \h </w:instrText>
+            </w:r>
+            <w:r>
+              <w:rPr>
+                <w:noProof/>
+                <w:webHidden/>
+              </w:rPr>
+            </w:r>
+            <w:r>
+              <w:rPr>
+                <w:noProof/>
+                <w:webHidden/>
+              </w:rPr>
+              <w:fldChar w:fldCharType="separate"/>
+            </w:r>
+            <w:r>
+              <w:rPr>
+                <w:noProof/>
+                <w:webHidden/>
+              </w:rPr>
+              <w:t>4</w:t>
+            </w:r>
+            <w:r>
+              <w:rPr>
+                <w:noProof/>
+                <w:webHidden/>
+              </w:rPr>
+              <w:fldChar w:fldCharType="end"/>
+            </w:r>
+          </w:hyperlink>
+        </w:p>
+        <w:p>
+          <w:pPr>
+            <w:pStyle w:val="TOC1"/>
+            <w:tabs>
+              <w:tab w:val="right" w:leader="dot" w:pos="9016"/>
+            </w:tabs>
+            <w:rPr>
+              <w:rFonts w:cstheme="minorBidi"/>
+              <w:noProof/>
+              <w:sz w:val="22"/>
+              <w:szCs w:val="22"/>
+              <w:lang w:val="en-GB" w:eastAsia="en-GB"/>
+            </w:rPr>
+          </w:pPr>
+          <w:hyperlink w:anchor="_Toc109758003" w:history="1">
+            <w:r>
+              <w:rPr>
+                <w:rStyle w:val="Hyperlink"/>
+                <w:noProof/>
+              </w:rPr>
+              <w:t>Foundations - Prerequisites</w:t>
+            </w:r>
+            <w:r>
+              <w:rPr>
+                <w:noProof/>
+                <w:webHidden/>
+              </w:rPr>
+              <w:tab/>
+            </w:r>
+            <w:r>
+              <w:rPr>
+                <w:noProof/>
+                <w:webHidden/>
+              </w:rPr>
+              <w:fldChar w:fldCharType="begin"/>
+            </w:r>
+            <w:r>
+              <w:rPr>
+                <w:noProof/>
+                <w:webHidden/>
+              </w:rPr>
+              <w:instrText xml:space="preserve"> PAGEREF _Toc109758003 \h </w:instrText>
+            </w:r>
+            <w:r>
+              <w:rPr>
+                <w:noProof/>
+                <w:webHidden/>
+              </w:rPr>
+            </w:r>
+            <w:r>
+              <w:rPr>
+                <w:noProof/>
+                <w:webHidden/>
+              </w:rPr>
+              <w:fldChar w:fldCharType="separate"/>
+            </w:r>
+            <w:r>
+              <w:rPr>
+                <w:noProof/>
+                <w:webHidden/>
+              </w:rPr>
+              <w:t>4</w:t>
+            </w:r>
+            <w:r>
+              <w:rPr>
+                <w:noProof/>
+                <w:webHidden/>
+              </w:rPr>
+              <w:fldChar w:fldCharType="end"/>
+            </w:r>
+          </w:hyperlink>
+        </w:p>
+        <w:p>
+          <w:r>
+            <w:rPr>
+              <w:noProof/>
+            </w:rPr>
+            <w:fldChar w:fldCharType="end"/>
+          </w:r>
         </w:p>
       </w:sdtContent>
     </w:sdt>
@@ -948,18 +1449,12 @@
     <w:p/>
     <w:p/>
     <w:p/>
-    <w:p/>
-    <w:p/>
-    <w:p/>
-    <w:p/>
-    <w:p/>
-    <w:p/>
-    <w:p/>
     <w:p>
       <w:pPr>
         <w:pStyle w:val="Heading1"/>
         <w:jc w:val="center"/>
       </w:pPr>
+      <w:bookmarkStart w:id="0" w:name="_Toc109757997"/>
       <w:r>
         <w:lastRenderedPageBreak/>
         <w:t>Foundations</w:t>
@@ -967,111 +1462,111 @@
       <w:r>
         <w:t xml:space="preserve"> – Introduction</w:t>
       </w:r>
+      <w:bookmarkEnd w:id="0"/>
     </w:p>
     <w:p>
       <w:pPr>
         <w:pStyle w:val="Heading2"/>
       </w:pPr>
+      <w:bookmarkStart w:id="1" w:name="_Toc109757998"/>
+      <w:r>
+        <w:t>How This Course Will Work</w:t>
+      </w:r>
+      <w:bookmarkEnd w:id="1"/>
+    </w:p>
+    <w:p>
+      <w:pPr>
+        <w:pStyle w:val="ListParagraph"/>
+        <w:numPr>
+          <w:ilvl w:val="0"/>
+          <w:numId w:val="1"/>
+        </w:numPr>
+      </w:pPr>
+      <w:r>
+        <w:t>“</w:t>
+      </w:r>
+      <w:r>
+        <w:t>The Odin Project is an open-source community dedicated to providing the be</w:t>
+      </w:r>
+      <w:r>
+        <w:t>st information sources to take you from zero to a full-stack developer”</w:t>
+      </w:r>
+    </w:p>
+    <w:p>
+      <w:pPr>
+        <w:pStyle w:val="ListParagraph"/>
+        <w:numPr>
+          <w:ilvl w:val="0"/>
+          <w:numId w:val="1"/>
+        </w:numPr>
+      </w:pPr>
+      <w:r>
+        <w:t xml:space="preserve">Will go over the basics of </w:t>
+      </w:r>
+      <w:r>
+        <w:t>internet, Git, GitHub, HTML, CSS, JS, back-end technologies, etc</w:t>
+      </w:r>
+    </w:p>
+    <w:p>
+      <w:pPr>
+        <w:pStyle w:val="ListParagraph"/>
+        <w:numPr>
+          <w:ilvl w:val="0"/>
+          <w:numId w:val="1"/>
+        </w:numPr>
+      </w:pPr>
+      <w:r>
+        <w:t>Lessons will contain questions that should be answered before moving on</w:t>
+      </w:r>
+    </w:p>
+    <w:p>
+      <w:pPr>
+        <w:pStyle w:val="ListParagraph"/>
+        <w:numPr>
+          <w:ilvl w:val="0"/>
+          <w:numId w:val="1"/>
+        </w:numPr>
+      </w:pPr>
+      <w:r>
+        <w:t xml:space="preserve">After the foundations </w:t>
+      </w:r>
+      <w:r>
+        <w:t>course, the Full Stack JavaScript and Full Stack Rails paths can be taken</w:t>
+      </w:r>
+    </w:p>
+    <w:p>
+      <w:pPr>
+        <w:pStyle w:val="ListParagraph"/>
+        <w:numPr>
+          <w:ilvl w:val="0"/>
+          <w:numId w:val="1"/>
+        </w:numPr>
+      </w:pPr>
+      <w:r>
+        <w:t>A collection of the best sources that could be found by the community</w:t>
+      </w:r>
+    </w:p>
+    <w:p>
+      <w:pPr>
+        <w:pStyle w:val="ListParagraph"/>
+        <w:numPr>
+          <w:ilvl w:val="0"/>
+          <w:numId w:val="1"/>
+        </w:numPr>
+      </w:pPr>
+      <w:r>
+        <w:t>Some things made by the community themselves</w:t>
+      </w:r>
     </w:p>
     <w:p>
       <w:pPr>
         <w:pStyle w:val="Heading2"/>
       </w:pPr>
-      <w:r>
-        <w:t>How This Course Will Work</w:t>
-      </w:r>
-    </w:p>
-    <w:p>
-      <w:pPr>
-        <w:pStyle w:val="ListParagraph"/>
-        <w:numPr>
-          <w:ilvl w:val="0"/>
-          <w:numId w:val="1"/>
-        </w:numPr>
-      </w:pPr>
-      <w:r>
-        <w:t>“</w:t>
-      </w:r>
-      <w:r>
-        <w:t>The Odin Project is an open-source community dedicated to providing the be</w:t>
-      </w:r>
-      <w:r>
-        <w:t>st information sources to take you from zero to a full-stack developer”</w:t>
-      </w:r>
-    </w:p>
-    <w:p>
-      <w:pPr>
-        <w:pStyle w:val="ListParagraph"/>
-        <w:numPr>
-          <w:ilvl w:val="0"/>
-          <w:numId w:val="1"/>
-        </w:numPr>
-      </w:pPr>
-      <w:r>
-        <w:t xml:space="preserve">Will go over the basics of </w:t>
-      </w:r>
-      <w:r>
-        <w:t>internet, Git, GitHub, HTML, CSS, JS, back-end technologies, etc</w:t>
-      </w:r>
-    </w:p>
-    <w:p>
-      <w:pPr>
-        <w:pStyle w:val="ListParagraph"/>
-        <w:numPr>
-          <w:ilvl w:val="0"/>
-          <w:numId w:val="1"/>
-        </w:numPr>
-      </w:pPr>
-      <w:r>
-        <w:t>Lessons will contain questions that should be answered before moving on</w:t>
-      </w:r>
-    </w:p>
-    <w:p>
-      <w:pPr>
-        <w:pStyle w:val="ListParagraph"/>
-        <w:numPr>
-          <w:ilvl w:val="0"/>
-          <w:numId w:val="1"/>
-        </w:numPr>
-      </w:pPr>
-      <w:r>
-        <w:t xml:space="preserve">After the foundations </w:t>
-      </w:r>
-      <w:r>
-        <w:t>course, the Full Stack JavaScript and Full Stack Rails paths can be taken</w:t>
-      </w:r>
-    </w:p>
-    <w:p>
-      <w:pPr>
-        <w:pStyle w:val="ListParagraph"/>
-        <w:numPr>
-          <w:ilvl w:val="0"/>
-          <w:numId w:val="1"/>
-        </w:numPr>
-      </w:pPr>
-      <w:r>
-        <w:t>A collection of the best sources that could be found by the community</w:t>
-      </w:r>
-    </w:p>
-    <w:p>
-      <w:pPr>
-        <w:pStyle w:val="ListParagraph"/>
-        <w:numPr>
-          <w:ilvl w:val="0"/>
-          <w:numId w:val="1"/>
-        </w:numPr>
-      </w:pPr>
-      <w:r>
-        <w:t>Some things made by the community themselves</w:t>
-      </w:r>
-    </w:p>
-    <w:p>
-      <w:pPr>
-        <w:pStyle w:val="Heading2"/>
-      </w:pPr>
+      <w:bookmarkStart w:id="2" w:name="_Toc109757999"/>
       <w:r>
         <w:t>Introduction to Web Development</w:t>
       </w:r>
+      <w:bookmarkEnd w:id="2"/>
     </w:p>
     <w:p>
       <w:pPr>
@@ -1306,10 +1801,12 @@
       <w:pPr>
         <w:pStyle w:val="Heading2"/>
       </w:pPr>
+      <w:bookmarkStart w:id="3" w:name="_Toc109758000"/>
       <w:r>
         <w:lastRenderedPageBreak/>
         <w:t>Motivation and Mindset</w:t>
       </w:r>
+      <w:bookmarkEnd w:id="3"/>
     </w:p>
     <w:p>
       <w:pPr>
@@ -1422,9 +1919,11 @@
       <w:pPr>
         <w:pStyle w:val="Heading2"/>
       </w:pPr>
+      <w:bookmarkStart w:id="4" w:name="_Toc109758001"/>
       <w:r>
         <w:t>Asking For Help</w:t>
       </w:r>
+      <w:bookmarkEnd w:id="4"/>
     </w:p>
     <w:p>
       <w:pPr>
@@ -1643,9 +2142,11 @@
       <w:pPr>
         <w:pStyle w:val="Heading2"/>
       </w:pPr>
+      <w:bookmarkStart w:id="5" w:name="_Toc109758002"/>
       <w:r>
         <w:t>Join the Odin Community</w:t>
       </w:r>
+      <w:bookmarkEnd w:id="5"/>
     </w:p>
     <w:p>
       <w:pPr>
@@ -1737,9 +2238,1170 @@
         <w:t>Specify the language after the three backticks to add colour</w:t>
       </w:r>
     </w:p>
-    <w:p/>
-    <w:p/>
-    <w:p/>
+    <w:p>
+      <w:pPr>
+        <w:pStyle w:val="Heading1"/>
+      </w:pPr>
+      <w:bookmarkStart w:id="6" w:name="_Toc109758003"/>
+      <w:r>
+        <w:rPr>
+          <w:noProof/>
+        </w:rPr>
+        <mc:AlternateContent>
+          <mc:Choice Requires="wps">
+            <w:drawing>
+              <wp:anchor distT="0" distB="0" distL="114300" distR="114300" simplePos="0" relativeHeight="251666432" behindDoc="0" locked="0" layoutInCell="1" allowOverlap="1" wp14:anchorId="76D98467" wp14:editId="7C067DFD">
+                <wp:simplePos x="0" y="0"/>
+                <wp:positionH relativeFrom="margin">
+                  <wp:align>right</wp:align>
+                </wp:positionH>
+                <wp:positionV relativeFrom="paragraph">
+                  <wp:posOffset>207142</wp:posOffset>
+                </wp:positionV>
+                <wp:extent cx="5617028" cy="0"/>
+                <wp:effectExtent l="0" t="0" r="0" b="0"/>
+                <wp:wrapNone/>
+                <wp:docPr id="2" name="Straight Connector 2"/>
+                <wp:cNvGraphicFramePr/>
+                <a:graphic xmlns:a="http://schemas.openxmlformats.org/drawingml/2006/main">
+                  <a:graphicData uri="http://schemas.microsoft.com/office/word/2010/wordprocessingShape">
+                    <wps:wsp>
+                      <wps:cNvCnPr/>
+                      <wps:spPr>
+                        <a:xfrm flipV="1">
+                          <a:off x="0" y="0"/>
+                          <a:ext cx="5617028" cy="0"/>
+                        </a:xfrm>
+                        <a:prstGeom prst="line">
+                          <a:avLst/>
+                        </a:prstGeom>
+                      </wps:spPr>
+                      <wps:style>
+                        <a:lnRef idx="1">
+                          <a:schemeClr val="accent1"/>
+                        </a:lnRef>
+                        <a:fillRef idx="0">
+                          <a:schemeClr val="accent1"/>
+                        </a:fillRef>
+                        <a:effectRef idx="0">
+                          <a:schemeClr val="accent1"/>
+                        </a:effectRef>
+                        <a:fontRef idx="minor">
+                          <a:schemeClr val="tx1"/>
+                        </a:fontRef>
+                      </wps:style>
+                      <wps:bodyPr/>
+                    </wps:wsp>
+                  </a:graphicData>
+                </a:graphic>
+                <wp14:sizeRelV relativeFrom="margin">
+                  <wp14:pctHeight>0</wp14:pctHeight>
+                </wp14:sizeRelV>
+              </wp:anchor>
+            </w:drawing>
+          </mc:Choice>
+          <mc:Fallback>
+            <w:pict>
+              <v:line w14:anchorId="50C794BF" id="Straight Connector 2" o:spid="_x0000_s1026" style="position:absolute;flip:y;z-index:251666432;visibility:visible;mso-wrap-style:square;mso-height-percent:0;mso-wrap-distance-left:9pt;mso-wrap-distance-top:0;mso-wrap-distance-right:9pt;mso-wrap-distance-bottom:0;mso-position-horizontal:right;mso-position-horizontal-relative:margin;mso-position-vertical:absolute;mso-position-vertical-relative:text;mso-height-percent:0;mso-height-relative:margin" from="391.1pt,16.3pt" to="833.4pt,16.3pt" o:gfxdata="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" strokecolor="#4472c4 [3204]" strokeweight=".5pt">
+                <v:stroke joinstyle="miter"/>
+                <w10:wrap anchorx="margin"/>
+              </v:line>
+            </w:pict>
+          </mc:Fallback>
+        </mc:AlternateContent>
+      </w:r>
+    </w:p>
+    <w:p>
+      <w:pPr>
+        <w:pStyle w:val="Heading1"/>
+      </w:pPr>
+      <w:r>
+        <w:t xml:space="preserve">Foundations </w:t>
+      </w:r>
+      <w:r>
+        <w:t>–</w:t>
+      </w:r>
+      <w:r>
+        <w:t xml:space="preserve"> Prerequisites</w:t>
+      </w:r>
+      <w:bookmarkEnd w:id="6"/>
+    </w:p>
+    <w:p>
+      <w:r>
+        <w:t xml:space="preserve">There </w:t>
+      </w:r>
+      <w:r>
+        <w:t>are</w:t>
+      </w:r>
+      <w:r>
+        <w:t xml:space="preserve"> not many notes for this section as I already know lots about the topics taught in this </w:t>
+      </w:r>
+      <w:r>
+        <w:t>section, thanks to GCSE’s and A-Level’s.</w:t>
+      </w:r>
+    </w:p>
+    <w:p>
+      <w:pPr>
+        <w:pStyle w:val="Heading2"/>
+      </w:pPr>
+      <w:r>
+        <w:t>Computer Basics</w:t>
+      </w:r>
+    </w:p>
+    <w:p>
+      <w:pPr>
+        <w:pStyle w:val="ListParagraph"/>
+        <w:numPr>
+          <w:ilvl w:val="0"/>
+          <w:numId w:val="10"/>
+        </w:numPr>
+      </w:pPr>
+      <w:hyperlink r:id="rId11" w:history="1">
+        <w:r>
+          <w:rPr>
+            <w:rStyle w:val="Hyperlink"/>
+          </w:rPr>
+          <w:t>https://edu.gcfglobal.org/en/computerbasics/what-is-a-computer/1/</w:t>
+        </w:r>
+      </w:hyperlink>
+    </w:p>
+    <w:p>
+      <w:pPr>
+        <w:pStyle w:val="ListParagraph"/>
+        <w:numPr>
+          <w:ilvl w:val="0"/>
+          <w:numId w:val="10"/>
+        </w:numPr>
+      </w:pPr>
+      <w:hyperlink r:id="rId12" w:history="1">
+        <w:r>
+          <w:rPr>
+            <w:rStyle w:val="Hyperlink"/>
+          </w:rPr>
+          <w:t>https://edu.gcfglobal.org/en/computerbasics/understanding-operating-systems/1/</w:t>
+        </w:r>
+      </w:hyperlink>
+    </w:p>
+    <w:p>
+      <w:pPr>
+        <w:pStyle w:val="ListParagraph"/>
+        <w:numPr>
+          <w:ilvl w:val="0"/>
+          <w:numId w:val="10"/>
+        </w:numPr>
+      </w:pPr>
+      <w:hyperlink r:id="rId13" w:history="1">
+        <w:r>
+          <w:rPr>
+            <w:rStyle w:val="Hyperlink"/>
+          </w:rPr>
+          <w:t>https://edu.gcfglobal.org/en/computerbasics/understanding-applications/1/</w:t>
+        </w:r>
+      </w:hyperlink>
+    </w:p>
+    <w:p>
+      <w:pPr>
+        <w:pStyle w:val="ListParagraph"/>
+        <w:numPr>
+          <w:ilvl w:val="0"/>
+          <w:numId w:val="10"/>
+        </w:numPr>
+      </w:pPr>
+      <w:hyperlink r:id="rId14" w:history="1">
+        <w:r>
+          <w:rPr>
+            <w:rStyle w:val="Hyperlink"/>
+          </w:rPr>
+          <w:t>https://edu.gcfglobal.org/en/basic-computer-skills/open-source-vs-closed-source-software/1/</w:t>
+        </w:r>
+      </w:hyperlink>
+    </w:p>
+    <w:p>
+      <w:pPr>
+        <w:pStyle w:val="ListParagraph"/>
+        <w:numPr>
+          <w:ilvl w:val="0"/>
+          <w:numId w:val="10"/>
+        </w:numPr>
+      </w:pPr>
+      <w:hyperlink r:id="rId15" w:history="1">
+        <w:r>
+          <w:rPr>
+            <w:rStyle w:val="Hyperlink"/>
+          </w:rPr>
+          <w:t>https://edu.gcfglobal.org/en/techsavvy/taking-screenshots/1/</w:t>
+        </w:r>
+      </w:hyperlink>
+    </w:p>
+    <w:p>
+      <w:pPr>
+        <w:pStyle w:val="ListParagraph"/>
+        <w:numPr>
+          <w:ilvl w:val="0"/>
+          <w:numId w:val="10"/>
+        </w:numPr>
+      </w:pPr>
+      <w:hyperlink r:id="rId16" w:history="1">
+        <w:r>
+          <w:rPr>
+            <w:rStyle w:val="Hyperlink"/>
+          </w:rPr>
+          <w:t>https://edu.gcfglobal.org/en/techsavvy/password-tips/1/</w:t>
+        </w:r>
+      </w:hyperlink>
+    </w:p>
+    <w:p>
+      <w:pPr>
+        <w:ind w:left="360"/>
+      </w:pPr>
+      <w:r>
+        <w:t>Question Answers:</w:t>
+      </w:r>
+    </w:p>
+    <w:p>
+      <w:pPr>
+        <w:pStyle w:val="ListParagraph"/>
+        <w:numPr>
+          <w:ilvl w:val="0"/>
+          <w:numId w:val="12"/>
+        </w:numPr>
+      </w:pPr>
+      <w:r>
+        <w:lastRenderedPageBreak/>
+        <w:t>Windows is an operating system</w:t>
+      </w:r>
+    </w:p>
+    <w:p>
+      <w:pPr>
+        <w:pStyle w:val="ListParagraph"/>
+        <w:numPr>
+          <w:ilvl w:val="0"/>
+          <w:numId w:val="12"/>
+        </w:numPr>
+      </w:pPr>
+      <w:proofErr w:type="gramStart"/>
+      <w:r>
+        <w:t>Open source</w:t>
+      </w:r>
+      <w:proofErr w:type="gramEnd"/>
+      <w:r>
+        <w:t xml:space="preserve"> software is software where the source code is publicly accessible </w:t>
+      </w:r>
+      <w:r>
+        <w:t xml:space="preserve">and usable. </w:t>
+      </w:r>
+      <w:r>
+        <w:t>Closed source software is the opposite.</w:t>
+      </w:r>
+    </w:p>
+    <w:p>
+      <w:pPr>
+        <w:pStyle w:val="ListParagraph"/>
+        <w:numPr>
+          <w:ilvl w:val="0"/>
+          <w:numId w:val="12"/>
+        </w:numPr>
+      </w:pPr>
+      <w:r>
+        <w:t>Showing error messages to show IT support</w:t>
+      </w:r>
+      <w:r>
+        <w:t xml:space="preserve"> and</w:t>
+      </w:r>
+      <w:r>
+        <w:t xml:space="preserve"> showing evidence of code for exams</w:t>
+      </w:r>
+      <w:r>
+        <w:t>.</w:t>
+      </w:r>
+    </w:p>
+    <w:p>
+      <w:pPr>
+        <w:pStyle w:val="ListParagraph"/>
+        <w:numPr>
+          <w:ilvl w:val="0"/>
+          <w:numId w:val="12"/>
+        </w:numPr>
+      </w:pPr>
+      <w:r>
+        <w:t xml:space="preserve">Weak: password123 </w:t>
+      </w:r>
+      <w:r>
+        <w:sym w:font="Wingdings" w:char="F0E0"/>
+      </w:r>
+      <w:r>
+        <w:t xml:space="preserve"> Strong</w:t>
+      </w:r>
+      <w:r>
+        <w:t>: P4</w:t>
+      </w:r>
+      <w:r>
+        <w:t>$$w0rD231</w:t>
+      </w:r>
+    </w:p>
+    <w:p>
+      <w:pPr>
+        <w:pStyle w:val="Heading2"/>
+      </w:pPr>
+      <w:r>
+        <w:t xml:space="preserve">How Does </w:t>
+      </w:r>
+      <w:r>
+        <w:t>the</w:t>
+      </w:r>
+      <w:r>
+        <w:t xml:space="preserve"> Web Work?</w:t>
+      </w:r>
+    </w:p>
+    <w:p>
+      <w:pPr>
+        <w:pStyle w:val="ListParagraph"/>
+        <w:numPr>
+          <w:ilvl w:val="0"/>
+          <w:numId w:val="13"/>
+        </w:numPr>
+      </w:pPr>
+      <w:hyperlink r:id="rId17" w:history="1">
+        <w:r>
+          <w:rPr>
+            <w:rStyle w:val="Hyperlink"/>
+          </w:rPr>
+          <w:t>https://www.youtube.com/watch?v=eHp1l73ztB8</w:t>
+        </w:r>
+      </w:hyperlink>
+    </w:p>
+    <w:p>
+      <w:pPr>
+        <w:pStyle w:val="ListParagraph"/>
+        <w:numPr>
+          <w:ilvl w:val="0"/>
+          <w:numId w:val="13"/>
+        </w:numPr>
+      </w:pPr>
+      <w:hyperlink r:id="rId18" w:history="1">
+        <w:r>
+          <w:rPr>
+            <w:rStyle w:val="Hyperlink"/>
+          </w:rPr>
+          <w:t>https://developer.mozilla.org/en-US/docs/Learn/Common_questions/How_does_the_Internet_work</w:t>
+        </w:r>
+      </w:hyperlink>
+    </w:p>
+    <w:p>
+      <w:pPr>
+        <w:pStyle w:val="ListParagraph"/>
+        <w:numPr>
+          <w:ilvl w:val="0"/>
+          <w:numId w:val="13"/>
+        </w:numPr>
+      </w:pPr>
+      <w:hyperlink r:id="rId19" w:history="1">
+        <w:r>
+          <w:rPr>
+            <w:rStyle w:val="Hyperlink"/>
+          </w:rPr>
+          <w:t>https://www.youtube.com/watch?v=7_LPdttKXPc&amp;t=46s</w:t>
+        </w:r>
+      </w:hyperlink>
+    </w:p>
+    <w:p>
+      <w:pPr>
+        <w:pStyle w:val="ListParagraph"/>
+        <w:numPr>
+          <w:ilvl w:val="0"/>
+          <w:numId w:val="13"/>
+        </w:numPr>
+      </w:pPr>
+      <w:hyperlink r:id="rId20" w:history="1">
+        <w:r>
+          <w:rPr>
+            <w:rStyle w:val="Hyperlink"/>
+          </w:rPr>
+          <w:t>https://www.youtube.com/watch?v=BrXPcaRlBqo</w:t>
+        </w:r>
+      </w:hyperlink>
+    </w:p>
+    <w:p>
+      <w:pPr>
+        <w:pStyle w:val="ListParagraph"/>
+        <w:numPr>
+          <w:ilvl w:val="0"/>
+          <w:numId w:val="13"/>
+        </w:numPr>
+      </w:pPr>
+      <w:hyperlink r:id="rId21" w:history="1">
+        <w:r>
+          <w:rPr>
+            <w:rStyle w:val="Hyperlink"/>
+          </w:rPr>
+          <w:t>https://developer.mozilla.org/en-US/Learn/Getting_started_with_the_web/How_the_Web_works#Clients_and_servers</w:t>
+        </w:r>
+      </w:hyperlink>
+    </w:p>
+    <w:p>
+      <w:pPr>
+        <w:ind w:left="360"/>
+      </w:pPr>
+      <w:r>
+        <w:t>Question Answers:</w:t>
+      </w:r>
+    </w:p>
+    <w:p>
+      <w:pPr>
+        <w:pStyle w:val="ListParagraph"/>
+        <w:numPr>
+          <w:ilvl w:val="0"/>
+          <w:numId w:val="14"/>
+        </w:numPr>
+      </w:pPr>
+      <w:r>
+        <w:t xml:space="preserve">A network is </w:t>
+      </w:r>
+      <w:r>
+        <w:t>two or more computers that are connected to share data.</w:t>
+      </w:r>
+    </w:p>
+    <w:p>
+      <w:pPr>
+        <w:pStyle w:val="ListParagraph"/>
+        <w:numPr>
+          <w:ilvl w:val="0"/>
+          <w:numId w:val="14"/>
+        </w:numPr>
+      </w:pPr>
+      <w:r>
+        <w:t>A global network of networks</w:t>
+      </w:r>
+    </w:p>
+    <w:p>
+      <w:pPr>
+        <w:pStyle w:val="ListParagraph"/>
+        <w:numPr>
+          <w:ilvl w:val="0"/>
+          <w:numId w:val="14"/>
+        </w:numPr>
+      </w:pPr>
+      <w:r>
+        <w:t xml:space="preserve">A unique identifier for a computer using the Internet Protocol </w:t>
+      </w:r>
+    </w:p>
+    <w:p>
+      <w:pPr>
+        <w:pStyle w:val="ListParagraph"/>
+        <w:numPr>
+          <w:ilvl w:val="0"/>
+          <w:numId w:val="14"/>
+        </w:numPr>
+      </w:pPr>
+      <w:r>
+        <w:t>A router connect</w:t>
+      </w:r>
+      <w:r>
+        <w:t>s</w:t>
+      </w:r>
+      <w:r>
+        <w:t xml:space="preserve"> networks together</w:t>
+      </w:r>
+      <w:r>
+        <w:t>. It allows devices to connect to the internet.</w:t>
+      </w:r>
+    </w:p>
+    <w:p>
+      <w:pPr>
+        <w:pStyle w:val="ListParagraph"/>
+        <w:numPr>
+          <w:ilvl w:val="0"/>
+          <w:numId w:val="14"/>
+        </w:numPr>
+      </w:pPr>
+      <w:r>
+        <w:t>A client is a device that is requesting and receiving data from a server</w:t>
+      </w:r>
+      <w:r>
+        <w:t xml:space="preserve"> and using its services.</w:t>
+      </w:r>
+    </w:p>
+    <w:p>
+      <w:pPr>
+        <w:pStyle w:val="ListParagraph"/>
+        <w:numPr>
+          <w:ilvl w:val="0"/>
+          <w:numId w:val="14"/>
+        </w:numPr>
+      </w:pPr>
+      <w:r>
+        <w:t xml:space="preserve">A server is a device that </w:t>
+      </w:r>
+      <w:r>
+        <w:t>stores</w:t>
+      </w:r>
+      <w:r>
+        <w:t xml:space="preserve"> and provides data, services, or programs to client devices.</w:t>
+      </w:r>
+    </w:p>
+    <w:p>
+      <w:pPr>
+        <w:pStyle w:val="ListParagraph"/>
+        <w:numPr>
+          <w:ilvl w:val="0"/>
+          <w:numId w:val="14"/>
+        </w:numPr>
+      </w:pPr>
+      <w:r>
+        <w:t xml:space="preserve">A </w:t>
+      </w:r>
+      <w:r>
+        <w:t>web</w:t>
+      </w:r>
+      <w:r>
+        <w:t xml:space="preserve"> </w:t>
+      </w:r>
+      <w:r>
+        <w:t xml:space="preserve">page is a </w:t>
+      </w:r>
+      <w:r>
+        <w:t>document for the WWW</w:t>
+      </w:r>
+      <w:r>
+        <w:t xml:space="preserve">, viewed in a web </w:t>
+      </w:r>
+      <w:r>
+        <w:t>browser.</w:t>
+      </w:r>
+    </w:p>
+    <w:p>
+      <w:pPr>
+        <w:pStyle w:val="ListParagraph"/>
+        <w:numPr>
+          <w:ilvl w:val="0"/>
+          <w:numId w:val="14"/>
+        </w:numPr>
+      </w:pPr>
+      <w:r>
+        <w:t xml:space="preserve">A web server is a server that stores </w:t>
+      </w:r>
+      <w:r>
+        <w:t>websites and processes</w:t>
+      </w:r>
+      <w:r>
+        <w:t xml:space="preserve"> HTTP</w:t>
+      </w:r>
+      <w:r>
+        <w:t xml:space="preserve"> </w:t>
+      </w:r>
+      <w:r>
+        <w:t>requests</w:t>
+      </w:r>
+    </w:p>
+    <w:p>
+      <w:pPr>
+        <w:pStyle w:val="ListParagraph"/>
+        <w:numPr>
+          <w:ilvl w:val="0"/>
+          <w:numId w:val="14"/>
+        </w:numPr>
+      </w:pPr>
+      <w:r>
+        <w:t xml:space="preserve">A web </w:t>
+      </w:r>
+      <w:r>
+        <w:t>browser</w:t>
+      </w:r>
+      <w:r>
+        <w:t xml:space="preserve"> is</w:t>
+      </w:r>
+      <w:r>
+        <w:t xml:space="preserve"> s</w:t>
+      </w:r>
+      <w:r>
+        <w:t>oftware that is used for accessin</w:t>
+      </w:r>
+      <w:r>
+        <w:t>g</w:t>
+      </w:r>
+      <w:r>
+        <w:t xml:space="preserve"> </w:t>
+      </w:r>
+      <w:r>
+        <w:t>websites/the WWW</w:t>
+      </w:r>
+    </w:p>
+    <w:p>
+      <w:pPr>
+        <w:pStyle w:val="ListParagraph"/>
+        <w:numPr>
+          <w:ilvl w:val="0"/>
+          <w:numId w:val="14"/>
+        </w:numPr>
+      </w:pPr>
+      <w:r>
+        <w:t xml:space="preserve"> </w:t>
+      </w:r>
+      <w:r>
+        <w:t xml:space="preserve">Software that </w:t>
+      </w:r>
+      <w:r>
+        <w:t>searches the WWW using search queries</w:t>
+      </w:r>
+    </w:p>
+    <w:p>
+      <w:pPr>
+        <w:pStyle w:val="ListParagraph"/>
+        <w:numPr>
+          <w:ilvl w:val="0"/>
+          <w:numId w:val="14"/>
+        </w:numPr>
+      </w:pPr>
+      <w:r>
+        <w:t xml:space="preserve"> </w:t>
+      </w:r>
+      <w:r>
+        <w:t xml:space="preserve">A DNS request </w:t>
+      </w:r>
+      <w:r>
+        <w:t xml:space="preserve">is a request to a </w:t>
+      </w:r>
+      <w:r>
+        <w:rPr>
+          <w:b/>
+          <w:bCs/>
+        </w:rPr>
+        <w:t>Domain Name Server</w:t>
+      </w:r>
+      <w:r>
+        <w:t xml:space="preserve"> asking it what IP address is associated with a given domain name</w:t>
+      </w:r>
+    </w:p>
+    <w:p>
+      <w:pPr>
+        <w:pStyle w:val="ListParagraph"/>
+        <w:numPr>
+          <w:ilvl w:val="0"/>
+          <w:numId w:val="14"/>
+        </w:numPr>
+      </w:pPr>
+      <w:r>
+        <w:t xml:space="preserve"> Google Chrome is the browser I use the most</w:t>
+      </w:r>
+    </w:p>
+    <w:p>
+      <w:pPr>
+        <w:pStyle w:val="ListParagraph"/>
+        <w:numPr>
+          <w:ilvl w:val="0"/>
+          <w:numId w:val="14"/>
+        </w:numPr>
+      </w:pPr>
+      <w:r>
+        <w:lastRenderedPageBreak/>
+        <w:t xml:space="preserve"> You </w:t>
+      </w:r>
+      <w:r>
+        <w:t xml:space="preserve">send a query (a set of keywords) to google who will then </w:t>
+      </w:r>
+      <w:r>
+        <w:t xml:space="preserve">go through their database of webpages and find pages that are the most relevant to what you searched. You can then click on one of the pages </w:t>
+      </w:r>
+      <w:r>
+        <w:t>returned to go through the process of loading the page (DNS request, request to web server, response from web server, website sent to client, web page loaded in client’s browser)</w:t>
+      </w:r>
+    </w:p>
+    <w:p>
+      <w:pPr>
+        <w:pStyle w:val="Heading2"/>
+      </w:pPr>
+      <w:r>
+        <w:t>Installation Overview</w:t>
+      </w:r>
+    </w:p>
+    <w:p>
+      <w:pPr>
+        <w:pStyle w:val="ListParagraph"/>
+        <w:numPr>
+          <w:ilvl w:val="0"/>
+          <w:numId w:val="15"/>
+        </w:numPr>
+      </w:pPr>
+      <w:r>
+        <w:t xml:space="preserve">Dual-booting is where you </w:t>
+      </w:r>
+      <w:r>
+        <w:t>install two operating systems on your computer, which can give you the option to boot either OS when your computer first starts up.</w:t>
+      </w:r>
+    </w:p>
+    <w:p>
+      <w:pPr>
+        <w:pStyle w:val="ListParagraph"/>
+        <w:numPr>
+          <w:ilvl w:val="0"/>
+          <w:numId w:val="15"/>
+        </w:numPr>
+      </w:pPr>
+      <w:r>
+        <w:t>A virtual machine is an emulation of a computer that runs within your existing OS.</w:t>
+      </w:r>
+    </w:p>
+    <w:p>
+      <w:pPr>
+        <w:pStyle w:val="Heading2"/>
+      </w:pPr>
+      <w:r>
+        <w:t>Installations</w:t>
+      </w:r>
+    </w:p>
+    <w:p>
+      <w:pPr>
+        <w:pStyle w:val="ListParagraph"/>
+        <w:numPr>
+          <w:ilvl w:val="0"/>
+          <w:numId w:val="16"/>
+        </w:numPr>
+      </w:pPr>
+      <w:r>
+        <w:t>The Odin Project recommends using either a virtual machine</w:t>
+      </w:r>
+      <w:r>
+        <w:t xml:space="preserve"> or</w:t>
+      </w:r>
+      <w:r>
+        <w:t xml:space="preserve"> </w:t>
+      </w:r>
+      <w:proofErr w:type="gramStart"/>
+      <w:r>
+        <w:t>dual-boot</w:t>
+      </w:r>
+      <w:proofErr w:type="gramEnd"/>
+      <w:r>
+        <w:t xml:space="preserve"> t</w:t>
+      </w:r>
+      <w:r>
+        <w:t>o use Linux as it doesn’t support windows.</w:t>
+      </w:r>
+    </w:p>
+    <w:p>
+      <w:pPr>
+        <w:pStyle w:val="Heading2"/>
+      </w:pPr>
+      <w:r>
+        <w:t>Text Editors</w:t>
+      </w:r>
+    </w:p>
+    <w:p>
+      <w:pPr>
+        <w:pStyle w:val="ListParagraph"/>
+        <w:numPr>
+          <w:ilvl w:val="0"/>
+          <w:numId w:val="16"/>
+        </w:numPr>
+      </w:pPr>
+      <w:r>
+        <w:t>“A good text editor can help you write better code with real-time code checking, syntax highlighting, and automatic formatting.”</w:t>
+      </w:r>
+    </w:p>
+    <w:p>
+      <w:pPr>
+        <w:pStyle w:val="ListParagraph"/>
+        <w:numPr>
+          <w:ilvl w:val="0"/>
+          <w:numId w:val="16"/>
+        </w:numPr>
+      </w:pPr>
+      <w:r>
+        <w:t xml:space="preserve">Microsoft Word and Libre-Office Writer cannot be used as they </w:t>
+      </w:r>
+      <w:r>
+        <w:t>store information</w:t>
+      </w:r>
+      <w:r>
+        <w:t xml:space="preserve"> about how to display the text on the screen</w:t>
+      </w:r>
+      <w:r>
+        <w:t xml:space="preserve"> which</w:t>
+      </w:r>
+      <w:r>
+        <w:t xml:space="preserve"> means interpreters unable to execute the file as code.</w:t>
+      </w:r>
+    </w:p>
+    <w:p>
+      <w:pPr>
+        <w:pStyle w:val="ListParagraph"/>
+        <w:numPr>
+          <w:ilvl w:val="0"/>
+          <w:numId w:val="16"/>
+        </w:numPr>
+      </w:pPr>
+      <w:r>
+        <w:t xml:space="preserve">Code editors are tools that can take a text file an </w:t>
+      </w:r>
+      <w:r>
+        <w:t>provide features such as plugins, syntax highlighting, auto-closing of brackets and braces, and linting</w:t>
+      </w:r>
+      <w:r>
+        <w:t>.</w:t>
+      </w:r>
+      <w:r>
+        <w:t xml:space="preserve"> Visual Studio Code (</w:t>
+      </w:r>
+      <w:proofErr w:type="spellStart"/>
+      <w:r>
+        <w:t>VSCode</w:t>
+      </w:r>
+      <w:proofErr w:type="spellEnd"/>
+      <w:r>
+        <w:t>) is the most popular choice.</w:t>
+      </w:r>
+    </w:p>
+    <w:p>
+      <w:pPr>
+        <w:pStyle w:val="Heading2"/>
+      </w:pPr>
+      <w:r>
+        <w:t>Command Line Basics</w:t>
+      </w:r>
+    </w:p>
+    <w:p>
+      <w:pPr>
+        <w:pStyle w:val="ListParagraph"/>
+        <w:numPr>
+          <w:ilvl w:val="0"/>
+          <w:numId w:val="17"/>
+        </w:numPr>
+      </w:pPr>
+      <w:r>
+        <w:t>The command line interface (CLI) is where you can enter commands that your computer will run.</w:t>
+      </w:r>
+    </w:p>
+    <w:p>
+      <w:pPr>
+        <w:pStyle w:val="ListParagraph"/>
+        <w:numPr>
+          <w:ilvl w:val="0"/>
+          <w:numId w:val="17"/>
+        </w:numPr>
+      </w:pPr>
+      <w:r>
+        <w:t xml:space="preserve">$ </w:t>
+      </w:r>
+      <w:r>
+        <w:t>is used to show that what follows is a command that should be put into the terminal.</w:t>
+      </w:r>
+    </w:p>
+    <w:p>
+      <w:pPr>
+        <w:ind w:left="360"/>
+      </w:pPr>
+      <w:r>
+        <w:t>Question Answers</w:t>
+      </w:r>
+      <w:r>
+        <w:t>:</w:t>
+      </w:r>
+    </w:p>
+    <w:p>
+      <w:pPr>
+        <w:pStyle w:val="ListParagraph"/>
+        <w:numPr>
+          <w:ilvl w:val="0"/>
+          <w:numId w:val="19"/>
+        </w:numPr>
+      </w:pPr>
+      <w:r>
+        <w:t>A command line is an interface that lets the user enter commands which will be carried out by the computer</w:t>
+      </w:r>
+    </w:p>
+    <w:p>
+      <w:pPr>
+        <w:pStyle w:val="ListParagraph"/>
+        <w:numPr>
+          <w:ilvl w:val="0"/>
+          <w:numId w:val="19"/>
+        </w:numPr>
+      </w:pPr>
+      <w:r>
+        <w:lastRenderedPageBreak/>
+        <w:t xml:space="preserve">You can open it by clicking the icon on your GUI OS or by pressing </w:t>
+      </w:r>
+      <w:r>
+        <w:t xml:space="preserve">CTRL + ALT + T </w:t>
+      </w:r>
+      <w:r>
+        <w:t>(</w:t>
+      </w:r>
+      <w:r>
+        <w:t xml:space="preserve">on </w:t>
+      </w:r>
+      <w:proofErr w:type="spellStart"/>
+      <w:r>
+        <w:t>linux</w:t>
+      </w:r>
+      <w:proofErr w:type="spellEnd"/>
+      <w:r>
+        <w:t>)</w:t>
+      </w:r>
+    </w:p>
+    <w:p>
+      <w:pPr>
+        <w:pStyle w:val="ListParagraph"/>
+        <w:numPr>
+          <w:ilvl w:val="0"/>
+          <w:numId w:val="19"/>
+        </w:numPr>
+      </w:pPr>
+      <w:r>
+        <w:t>You can navigate to a directory by entering $ cd /file/path</w:t>
+      </w:r>
+    </w:p>
+    <w:p>
+      <w:pPr>
+        <w:pStyle w:val="ListParagraph"/>
+        <w:numPr>
+          <w:ilvl w:val="0"/>
+          <w:numId w:val="19"/>
+        </w:numPr>
+      </w:pPr>
+      <w:r>
+        <w:t>cd on its own will take you to your home directory</w:t>
+      </w:r>
+    </w:p>
+    <w:p>
+      <w:pPr>
+        <w:pStyle w:val="ListParagraph"/>
+        <w:numPr>
+          <w:ilvl w:val="0"/>
+          <w:numId w:val="19"/>
+        </w:numPr>
+      </w:pPr>
+      <w:r>
+        <w:t>$ cd</w:t>
+      </w:r>
+      <w:proofErr w:type="gramStart"/>
+      <w:r>
+        <w:t xml:space="preserve"> ..</w:t>
+      </w:r>
+      <w:proofErr w:type="gramEnd"/>
+      <w:r>
+        <w:t xml:space="preserve"> will take you back up a directory</w:t>
+      </w:r>
+    </w:p>
+    <w:p>
+      <w:pPr>
+        <w:pStyle w:val="ListParagraph"/>
+        <w:numPr>
+          <w:ilvl w:val="0"/>
+          <w:numId w:val="19"/>
+        </w:numPr>
+      </w:pPr>
+      <w:r>
+        <w:t xml:space="preserve">$ </w:t>
+      </w:r>
+      <w:proofErr w:type="spellStart"/>
+      <w:r>
+        <w:t>pwd</w:t>
+      </w:r>
+      <w:proofErr w:type="spellEnd"/>
+      <w:r>
+        <w:t xml:space="preserve"> will display which directory you are in and the path to get there</w:t>
+      </w:r>
+    </w:p>
+    <w:p>
+      <w:pPr>
+        <w:pStyle w:val="ListParagraph"/>
+        <w:numPr>
+          <w:ilvl w:val="0"/>
+          <w:numId w:val="19"/>
+        </w:numPr>
+      </w:pPr>
+      <w:r>
+        <w:t>$ ls is used to display the contents of the directory you are in</w:t>
+      </w:r>
+    </w:p>
+    <w:p>
+      <w:pPr>
+        <w:pStyle w:val="ListParagraph"/>
+        <w:numPr>
+          <w:ilvl w:val="0"/>
+          <w:numId w:val="19"/>
+        </w:numPr>
+      </w:pPr>
+      <w:r>
+        <w:t xml:space="preserve">$ </w:t>
+      </w:r>
+      <w:proofErr w:type="spellStart"/>
+      <w:r>
+        <w:t>mkdir</w:t>
+      </w:r>
+      <w:proofErr w:type="spellEnd"/>
+      <w:r>
+        <w:t xml:space="preserve"> </w:t>
+      </w:r>
+      <w:proofErr w:type="spellStart"/>
+      <w:r>
+        <w:t>directoryName</w:t>
+      </w:r>
+      <w:proofErr w:type="spellEnd"/>
+      <w:r>
+        <w:t xml:space="preserve"> is used to create a new directory</w:t>
+      </w:r>
+    </w:p>
+    <w:p>
+      <w:pPr>
+        <w:pStyle w:val="ListParagraph"/>
+        <w:numPr>
+          <w:ilvl w:val="0"/>
+          <w:numId w:val="19"/>
+        </w:numPr>
+      </w:pPr>
+      <w:r>
+        <w:t xml:space="preserve">$ touch </w:t>
+      </w:r>
+      <w:proofErr w:type="spellStart"/>
+      <w:r>
+        <w:t>fileName</w:t>
+      </w:r>
+      <w:proofErr w:type="spellEnd"/>
+      <w:r>
+        <w:t xml:space="preserve"> is used to create a new file</w:t>
+      </w:r>
+    </w:p>
+    <w:p>
+      <w:pPr>
+        <w:pStyle w:val="ListParagraph"/>
+        <w:numPr>
+          <w:ilvl w:val="0"/>
+          <w:numId w:val="19"/>
+        </w:numPr>
+      </w:pPr>
+      <w:r>
+        <w:t xml:space="preserve">$ rm </w:t>
+      </w:r>
+      <w:proofErr w:type="spellStart"/>
+      <w:r>
+        <w:t>fileName</w:t>
+      </w:r>
+      <w:proofErr w:type="spellEnd"/>
+      <w:r>
+        <w:t xml:space="preserve"> will delete the named file </w:t>
+      </w:r>
+      <w:r>
+        <w:sym w:font="Wingdings" w:char="F0E0"/>
+      </w:r>
+      <w:r>
+        <w:t xml:space="preserve"> </w:t>
+      </w:r>
+      <w:proofErr w:type="spellStart"/>
+      <w:r>
+        <w:t>rmdir</w:t>
+      </w:r>
+      <w:proofErr w:type="spellEnd"/>
+      <w:r>
+        <w:t xml:space="preserve"> </w:t>
+      </w:r>
+      <w:proofErr w:type="spellStart"/>
+      <w:r>
+        <w:t>directoryName</w:t>
+      </w:r>
+      <w:proofErr w:type="spellEnd"/>
+      <w:r>
+        <w:t xml:space="preserve"> will delete the named directory</w:t>
+      </w:r>
+    </w:p>
+    <w:p>
+      <w:pPr>
+        <w:pStyle w:val="ListParagraph"/>
+        <w:numPr>
+          <w:ilvl w:val="0"/>
+          <w:numId w:val="19"/>
+        </w:numPr>
+      </w:pPr>
+      <w:r>
+        <w:t xml:space="preserve">$ </w:t>
+      </w:r>
+      <w:r>
+        <w:t>mv oldfile.txt newfile.txt</w:t>
+      </w:r>
+      <w:r>
+        <w:t xml:space="preserve"> will rename a file </w:t>
+      </w:r>
+      <w:r>
+        <w:sym w:font="Wingdings" w:char="F0E0"/>
+      </w:r>
+      <w:r>
+        <w:t xml:space="preserve"> $</w:t>
+      </w:r>
+      <w:r>
+        <w:t xml:space="preserve"> </w:t>
+      </w:r>
+      <w:r>
+        <w:t xml:space="preserve">mv </w:t>
+      </w:r>
+      <w:proofErr w:type="spellStart"/>
+      <w:proofErr w:type="gramStart"/>
+      <w:r>
+        <w:t>oldD</w:t>
+      </w:r>
+      <w:r>
+        <w:t>irectory</w:t>
+      </w:r>
+      <w:proofErr w:type="spellEnd"/>
+      <w:r>
+        <w:t xml:space="preserve"> </w:t>
+      </w:r>
+      <w:r>
+        <w:t xml:space="preserve"> </w:t>
+      </w:r>
+      <w:proofErr w:type="spellStart"/>
+      <w:r>
+        <w:t>newD</w:t>
+      </w:r>
+      <w:r>
+        <w:t>irectory</w:t>
+      </w:r>
+      <w:proofErr w:type="spellEnd"/>
+      <w:proofErr w:type="gramEnd"/>
+    </w:p>
+    <w:p>
+      <w:pPr>
+        <w:pStyle w:val="Heading2"/>
+      </w:pPr>
+      <w:r>
+        <w:t>Setting Up Git</w:t>
+      </w:r>
+    </w:p>
+    <w:p>
+      <w:pPr>
+        <w:pStyle w:val="ListParagraph"/>
+        <w:numPr>
+          <w:ilvl w:val="0"/>
+          <w:numId w:val="18"/>
+        </w:numPr>
+      </w:pPr>
+      <w:r>
+        <w:t>Git is a popular version control system</w:t>
+      </w:r>
+    </w:p>
+    <w:p>
+      <w:pPr>
+        <w:pStyle w:val="ListParagraph"/>
+        <w:numPr>
+          <w:ilvl w:val="0"/>
+          <w:numId w:val="18"/>
+        </w:numPr>
+      </w:pPr>
+      <w:r>
+        <w:t>GitHub</w:t>
+      </w:r>
+      <w:r>
+        <w:t xml:space="preserve"> allows you to upload code/files using G</w:t>
+      </w:r>
+      <w:r>
+        <w:t>it and manage your code using a web interface.</w:t>
+      </w:r>
+    </w:p>
+    <w:p>
+      <w:pPr>
+        <w:pStyle w:val="ListParagraph"/>
+      </w:pPr>
+    </w:p>
     <w:p/>
     <w:p/>
     <w:p>
@@ -2074,6 +3736,119 @@
     </w:lvl>
   </w:abstractNum>
   <w:abstractNum w:abstractNumId="3" w15:restartNumberingAfterBreak="0">
+    <w:nsid w:val="24D36993"/>
+    <w:multiLevelType w:val="hybridMultilevel"/>
+    <w:tmpl w:val="E9E0C014"/>
+    <w:lvl w:ilvl="0" w:tplc="08090001">
+      <w:start w:val="1"/>
+      <w:numFmt w:val="bullet"/>
+      <w:lvlText w:val=""/>
+      <w:lvlJc w:val="left"/>
+      <w:pPr>
+        <w:ind w:left="720" w:hanging="360"/>
+      </w:pPr>
+      <w:rPr>
+        <w:rFonts w:ascii="Symbol" w:hAnsi="Symbol" w:hint="default"/>
+      </w:rPr>
+    </w:lvl>
+    <w:lvl w:ilvl="1" w:tplc="08090003" w:tentative="1">
+      <w:start w:val="1"/>
+      <w:numFmt w:val="bullet"/>
+      <w:lvlText w:val="o"/>
+      <w:lvlJc w:val="left"/>
+      <w:pPr>
+        <w:ind w:left="1440" w:hanging="360"/>
+      </w:pPr>
+      <w:rPr>
+        <w:rFonts w:ascii="Courier New" w:hAnsi="Courier New" w:cs="Courier New" w:hint="default"/>
+      </w:rPr>
+    </w:lvl>
+    <w:lvl w:ilvl="2" w:tplc="08090005" w:tentative="1">
+      <w:start w:val="1"/>
+      <w:numFmt w:val="bullet"/>
+      <w:lvlText w:val=""/>
+      <w:lvlJc w:val="left"/>
+      <w:pPr>
+        <w:ind w:left="2160" w:hanging="360"/>
+      </w:pPr>
+      <w:rPr>
+        <w:rFonts w:ascii="Wingdings" w:hAnsi="Wingdings" w:hint="default"/>
+      </w:rPr>
+    </w:lvl>
+    <w:lvl w:ilvl="3" w:tplc="08090001" w:tentative="1">
+      <w:start w:val="1"/>
+      <w:numFmt w:val="bullet"/>
+      <w:lvlText w:val=""/>
+      <w:lvlJc w:val="left"/>
+      <w:pPr>
+        <w:ind w:left="2880" w:hanging="360"/>
+      </w:pPr>
+      <w:rPr>
+        <w:rFonts w:ascii="Symbol" w:hAnsi="Symbol" w:hint="default"/>
+      </w:rPr>
+    </w:lvl>
+    <w:lvl w:ilvl="4" w:tplc="08090003" w:tentative="1">
+      <w:start w:val="1"/>
+      <w:numFmt w:val="bullet"/>
+      <w:lvlText w:val="o"/>
+      <w:lvlJc w:val="left"/>
+      <w:pPr>
+        <w:ind w:left="3600" w:hanging="360"/>
+      </w:pPr>
+      <w:rPr>
+        <w:rFonts w:ascii="Courier New" w:hAnsi="Courier New" w:cs="Courier New" w:hint="default"/>
+      </w:rPr>
+    </w:lvl>
+    <w:lvl w:ilvl="5" w:tplc="08090005" w:tentative="1">
+      <w:start w:val="1"/>
+      <w:numFmt w:val="bullet"/>
+      <w:lvlText w:val=""/>
+      <w:lvlJc w:val="left"/>
+      <w:pPr>
+        <w:ind w:left="4320" w:hanging="360"/>
+      </w:pPr>
+      <w:rPr>
+        <w:rFonts w:ascii="Wingdings" w:hAnsi="Wingdings" w:hint="default"/>
+      </w:rPr>
+    </w:lvl>
+    <w:lvl w:ilvl="6" w:tplc="08090001" w:tentative="1">
+      <w:start w:val="1"/>
+      <w:numFmt w:val="bullet"/>
+      <w:lvlText w:val=""/>
+      <w:lvlJc w:val="left"/>
+      <w:pPr>
+        <w:ind w:left="5040" w:hanging="360"/>
+      </w:pPr>
+      <w:rPr>
+        <w:rFonts w:ascii="Symbol" w:hAnsi="Symbol" w:hint="default"/>
+      </w:rPr>
+    </w:lvl>
+    <w:lvl w:ilvl="7" w:tplc="08090003" w:tentative="1">
+      <w:start w:val="1"/>
+      <w:numFmt w:val="bullet"/>
+      <w:lvlText w:val="o"/>
+      <w:lvlJc w:val="left"/>
+      <w:pPr>
+        <w:ind w:left="5760" w:hanging="360"/>
+      </w:pPr>
+      <w:rPr>
+        <w:rFonts w:ascii="Courier New" w:hAnsi="Courier New" w:cs="Courier New" w:hint="default"/>
+      </w:rPr>
+    </w:lvl>
+    <w:lvl w:ilvl="8" w:tplc="08090005" w:tentative="1">
+      <w:start w:val="1"/>
+      <w:numFmt w:val="bullet"/>
+      <w:lvlText w:val=""/>
+      <w:lvlJc w:val="left"/>
+      <w:pPr>
+        <w:ind w:left="6480" w:hanging="360"/>
+      </w:pPr>
+      <w:rPr>
+        <w:rFonts w:ascii="Wingdings" w:hAnsi="Wingdings" w:hint="default"/>
+      </w:rPr>
+    </w:lvl>
+  </w:abstractNum>
+  <w:abstractNum w:abstractNumId="4" w15:restartNumberingAfterBreak="0">
     <w:nsid w:val="27C44DEA"/>
     <w:multiLevelType w:val="hybridMultilevel"/>
     <w:tmpl w:val="828E2788"/>
@@ -2186,7 +3961,93 @@
       </w:rPr>
     </w:lvl>
   </w:abstractNum>
-  <w:abstractNum w:abstractNumId="4" w15:restartNumberingAfterBreak="0">
+  <w:abstractNum w:abstractNumId="5" w15:restartNumberingAfterBreak="0">
+    <w:nsid w:val="370F7B10"/>
+    <w:multiLevelType w:val="hybridMultilevel"/>
+    <w:tmpl w:val="D8EEDC26"/>
+    <w:lvl w:ilvl="0" w:tplc="0809000F">
+      <w:start w:val="1"/>
+      <w:numFmt w:val="decimal"/>
+      <w:lvlText w:val="%1."/>
+      <w:lvlJc w:val="left"/>
+      <w:pPr>
+        <w:ind w:left="1080" w:hanging="360"/>
+      </w:pPr>
+    </w:lvl>
+    <w:lvl w:ilvl="1" w:tplc="08090019" w:tentative="1">
+      <w:start w:val="1"/>
+      <w:numFmt w:val="lowerLetter"/>
+      <w:lvlText w:val="%2."/>
+      <w:lvlJc w:val="left"/>
+      <w:pPr>
+        <w:ind w:left="1800" w:hanging="360"/>
+      </w:pPr>
+    </w:lvl>
+    <w:lvl w:ilvl="2" w:tplc="0809001B" w:tentative="1">
+      <w:start w:val="1"/>
+      <w:numFmt w:val="lowerRoman"/>
+      <w:lvlText w:val="%3."/>
+      <w:lvlJc w:val="right"/>
+      <w:pPr>
+        <w:ind w:left="2520" w:hanging="180"/>
+      </w:pPr>
+    </w:lvl>
+    <w:lvl w:ilvl="3" w:tplc="0809000F" w:tentative="1">
+      <w:start w:val="1"/>
+      <w:numFmt w:val="decimal"/>
+      <w:lvlText w:val="%4."/>
+      <w:lvlJc w:val="left"/>
+      <w:pPr>
+        <w:ind w:left="3240" w:hanging="360"/>
+      </w:pPr>
+    </w:lvl>
+    <w:lvl w:ilvl="4" w:tplc="08090019" w:tentative="1">
+      <w:start w:val="1"/>
+      <w:numFmt w:val="lowerLetter"/>
+      <w:lvlText w:val="%5."/>
+      <w:lvlJc w:val="left"/>
+      <w:pPr>
+        <w:ind w:left="3960" w:hanging="360"/>
+      </w:pPr>
+    </w:lvl>
+    <w:lvl w:ilvl="5" w:tplc="0809001B" w:tentative="1">
+      <w:start w:val="1"/>
+      <w:numFmt w:val="lowerRoman"/>
+      <w:lvlText w:val="%6."/>
+      <w:lvlJc w:val="right"/>
+      <w:pPr>
+        <w:ind w:left="4680" w:hanging="180"/>
+      </w:pPr>
+    </w:lvl>
+    <w:lvl w:ilvl="6" w:tplc="0809000F" w:tentative="1">
+      <w:start w:val="1"/>
+      <w:numFmt w:val="decimal"/>
+      <w:lvlText w:val="%7."/>
+      <w:lvlJc w:val="left"/>
+      <w:pPr>
+        <w:ind w:left="5400" w:hanging="360"/>
+      </w:pPr>
+    </w:lvl>
+    <w:lvl w:ilvl="7" w:tplc="08090019" w:tentative="1">
+      <w:start w:val="1"/>
+      <w:numFmt w:val="lowerLetter"/>
+      <w:lvlText w:val="%8."/>
+      <w:lvlJc w:val="left"/>
+      <w:pPr>
+        <w:ind w:left="6120" w:hanging="360"/>
+      </w:pPr>
+    </w:lvl>
+    <w:lvl w:ilvl="8" w:tplc="0809001B" w:tentative="1">
+      <w:start w:val="1"/>
+      <w:numFmt w:val="lowerRoman"/>
+      <w:lvlText w:val="%9."/>
+      <w:lvlJc w:val="right"/>
+      <w:pPr>
+        <w:ind w:left="6840" w:hanging="180"/>
+      </w:pPr>
+    </w:lvl>
+  </w:abstractNum>
+  <w:abstractNum w:abstractNumId="6" w15:restartNumberingAfterBreak="0">
     <w:nsid w:val="3BC35B7F"/>
     <w:multiLevelType w:val="hybridMultilevel"/>
     <w:tmpl w:val="BACEFD2A"/>
@@ -2299,7 +4160,545 @@
       </w:rPr>
     </w:lvl>
   </w:abstractNum>
-  <w:abstractNum w:abstractNumId="5" w15:restartNumberingAfterBreak="0">
+  <w:abstractNum w:abstractNumId="7" w15:restartNumberingAfterBreak="0">
+    <w:nsid w:val="3BCB1364"/>
+    <w:multiLevelType w:val="hybridMultilevel"/>
+    <w:tmpl w:val="1F36C634"/>
+    <w:lvl w:ilvl="0" w:tplc="0809000F">
+      <w:start w:val="1"/>
+      <w:numFmt w:val="decimal"/>
+      <w:lvlText w:val="%1."/>
+      <w:lvlJc w:val="left"/>
+      <w:pPr>
+        <w:ind w:left="1449" w:hanging="360"/>
+      </w:pPr>
+    </w:lvl>
+    <w:lvl w:ilvl="1" w:tplc="08090019" w:tentative="1">
+      <w:start w:val="1"/>
+      <w:numFmt w:val="lowerLetter"/>
+      <w:lvlText w:val="%2."/>
+      <w:lvlJc w:val="left"/>
+      <w:pPr>
+        <w:ind w:left="2169" w:hanging="360"/>
+      </w:pPr>
+    </w:lvl>
+    <w:lvl w:ilvl="2" w:tplc="0809001B" w:tentative="1">
+      <w:start w:val="1"/>
+      <w:numFmt w:val="lowerRoman"/>
+      <w:lvlText w:val="%3."/>
+      <w:lvlJc w:val="right"/>
+      <w:pPr>
+        <w:ind w:left="2889" w:hanging="180"/>
+      </w:pPr>
+    </w:lvl>
+    <w:lvl w:ilvl="3" w:tplc="0809000F" w:tentative="1">
+      <w:start w:val="1"/>
+      <w:numFmt w:val="decimal"/>
+      <w:lvlText w:val="%4."/>
+      <w:lvlJc w:val="left"/>
+      <w:pPr>
+        <w:ind w:left="3609" w:hanging="360"/>
+      </w:pPr>
+    </w:lvl>
+    <w:lvl w:ilvl="4" w:tplc="08090019" w:tentative="1">
+      <w:start w:val="1"/>
+      <w:numFmt w:val="lowerLetter"/>
+      <w:lvlText w:val="%5."/>
+      <w:lvlJc w:val="left"/>
+      <w:pPr>
+        <w:ind w:left="4329" w:hanging="360"/>
+      </w:pPr>
+    </w:lvl>
+    <w:lvl w:ilvl="5" w:tplc="0809001B" w:tentative="1">
+      <w:start w:val="1"/>
+      <w:numFmt w:val="lowerRoman"/>
+      <w:lvlText w:val="%6."/>
+      <w:lvlJc w:val="right"/>
+      <w:pPr>
+        <w:ind w:left="5049" w:hanging="180"/>
+      </w:pPr>
+    </w:lvl>
+    <w:lvl w:ilvl="6" w:tplc="0809000F" w:tentative="1">
+      <w:start w:val="1"/>
+      <w:numFmt w:val="decimal"/>
+      <w:lvlText w:val="%7."/>
+      <w:lvlJc w:val="left"/>
+      <w:pPr>
+        <w:ind w:left="5769" w:hanging="360"/>
+      </w:pPr>
+    </w:lvl>
+    <w:lvl w:ilvl="7" w:tplc="08090019" w:tentative="1">
+      <w:start w:val="1"/>
+      <w:numFmt w:val="lowerLetter"/>
+      <w:lvlText w:val="%8."/>
+      <w:lvlJc w:val="left"/>
+      <w:pPr>
+        <w:ind w:left="6489" w:hanging="360"/>
+      </w:pPr>
+    </w:lvl>
+    <w:lvl w:ilvl="8" w:tplc="0809001B" w:tentative="1">
+      <w:start w:val="1"/>
+      <w:numFmt w:val="lowerRoman"/>
+      <w:lvlText w:val="%9."/>
+      <w:lvlJc w:val="right"/>
+      <w:pPr>
+        <w:ind w:left="7209" w:hanging="180"/>
+      </w:pPr>
+    </w:lvl>
+  </w:abstractNum>
+  <w:abstractNum w:abstractNumId="8" w15:restartNumberingAfterBreak="0">
+    <w:nsid w:val="3E3B1F1D"/>
+    <w:multiLevelType w:val="hybridMultilevel"/>
+    <w:tmpl w:val="B3CAC1E0"/>
+    <w:lvl w:ilvl="0" w:tplc="08090001">
+      <w:start w:val="1"/>
+      <w:numFmt w:val="bullet"/>
+      <w:lvlText w:val=""/>
+      <w:lvlJc w:val="left"/>
+      <w:pPr>
+        <w:ind w:left="720" w:hanging="360"/>
+      </w:pPr>
+      <w:rPr>
+        <w:rFonts w:ascii="Symbol" w:hAnsi="Symbol" w:hint="default"/>
+      </w:rPr>
+    </w:lvl>
+    <w:lvl w:ilvl="1" w:tplc="08090003" w:tentative="1">
+      <w:start w:val="1"/>
+      <w:numFmt w:val="bullet"/>
+      <w:lvlText w:val="o"/>
+      <w:lvlJc w:val="left"/>
+      <w:pPr>
+        <w:ind w:left="1440" w:hanging="360"/>
+      </w:pPr>
+      <w:rPr>
+        <w:rFonts w:ascii="Courier New" w:hAnsi="Courier New" w:cs="Courier New" w:hint="default"/>
+      </w:rPr>
+    </w:lvl>
+    <w:lvl w:ilvl="2" w:tplc="08090005" w:tentative="1">
+      <w:start w:val="1"/>
+      <w:numFmt w:val="bullet"/>
+      <w:lvlText w:val=""/>
+      <w:lvlJc w:val="left"/>
+      <w:pPr>
+        <w:ind w:left="2160" w:hanging="360"/>
+      </w:pPr>
+      <w:rPr>
+        <w:rFonts w:ascii="Wingdings" w:hAnsi="Wingdings" w:hint="default"/>
+      </w:rPr>
+    </w:lvl>
+    <w:lvl w:ilvl="3" w:tplc="08090001" w:tentative="1">
+      <w:start w:val="1"/>
+      <w:numFmt w:val="bullet"/>
+      <w:lvlText w:val=""/>
+      <w:lvlJc w:val="left"/>
+      <w:pPr>
+        <w:ind w:left="2880" w:hanging="360"/>
+      </w:pPr>
+      <w:rPr>
+        <w:rFonts w:ascii="Symbol" w:hAnsi="Symbol" w:hint="default"/>
+      </w:rPr>
+    </w:lvl>
+    <w:lvl w:ilvl="4" w:tplc="08090003" w:tentative="1">
+      <w:start w:val="1"/>
+      <w:numFmt w:val="bullet"/>
+      <w:lvlText w:val="o"/>
+      <w:lvlJc w:val="left"/>
+      <w:pPr>
+        <w:ind w:left="3600" w:hanging="360"/>
+      </w:pPr>
+      <w:rPr>
+        <w:rFonts w:ascii="Courier New" w:hAnsi="Courier New" w:cs="Courier New" w:hint="default"/>
+      </w:rPr>
+    </w:lvl>
+    <w:lvl w:ilvl="5" w:tplc="08090005" w:tentative="1">
+      <w:start w:val="1"/>
+      <w:numFmt w:val="bullet"/>
+      <w:lvlText w:val=""/>
+      <w:lvlJc w:val="left"/>
+      <w:pPr>
+        <w:ind w:left="4320" w:hanging="360"/>
+      </w:pPr>
+      <w:rPr>
+        <w:rFonts w:ascii="Wingdings" w:hAnsi="Wingdings" w:hint="default"/>
+      </w:rPr>
+    </w:lvl>
+    <w:lvl w:ilvl="6" w:tplc="08090001" w:tentative="1">
+      <w:start w:val="1"/>
+      <w:numFmt w:val="bullet"/>
+      <w:lvlText w:val=""/>
+      <w:lvlJc w:val="left"/>
+      <w:pPr>
+        <w:ind w:left="5040" w:hanging="360"/>
+      </w:pPr>
+      <w:rPr>
+        <w:rFonts w:ascii="Symbol" w:hAnsi="Symbol" w:hint="default"/>
+      </w:rPr>
+    </w:lvl>
+    <w:lvl w:ilvl="7" w:tplc="08090003" w:tentative="1">
+      <w:start w:val="1"/>
+      <w:numFmt w:val="bullet"/>
+      <w:lvlText w:val="o"/>
+      <w:lvlJc w:val="left"/>
+      <w:pPr>
+        <w:ind w:left="5760" w:hanging="360"/>
+      </w:pPr>
+      <w:rPr>
+        <w:rFonts w:ascii="Courier New" w:hAnsi="Courier New" w:cs="Courier New" w:hint="default"/>
+      </w:rPr>
+    </w:lvl>
+    <w:lvl w:ilvl="8" w:tplc="08090005" w:tentative="1">
+      <w:start w:val="1"/>
+      <w:numFmt w:val="bullet"/>
+      <w:lvlText w:val=""/>
+      <w:lvlJc w:val="left"/>
+      <w:pPr>
+        <w:ind w:left="6480" w:hanging="360"/>
+      </w:pPr>
+      <w:rPr>
+        <w:rFonts w:ascii="Wingdings" w:hAnsi="Wingdings" w:hint="default"/>
+      </w:rPr>
+    </w:lvl>
+  </w:abstractNum>
+  <w:abstractNum w:abstractNumId="9" w15:restartNumberingAfterBreak="0">
+    <w:nsid w:val="486755B4"/>
+    <w:multiLevelType w:val="hybridMultilevel"/>
+    <w:tmpl w:val="5156CFA0"/>
+    <w:lvl w:ilvl="0" w:tplc="08090001">
+      <w:start w:val="1"/>
+      <w:numFmt w:val="bullet"/>
+      <w:lvlText w:val=""/>
+      <w:lvlJc w:val="left"/>
+      <w:pPr>
+        <w:ind w:left="720" w:hanging="360"/>
+      </w:pPr>
+      <w:rPr>
+        <w:rFonts w:ascii="Symbol" w:hAnsi="Symbol" w:hint="default"/>
+      </w:rPr>
+    </w:lvl>
+    <w:lvl w:ilvl="1" w:tplc="08090003" w:tentative="1">
+      <w:start w:val="1"/>
+      <w:numFmt w:val="bullet"/>
+      <w:lvlText w:val="o"/>
+      <w:lvlJc w:val="left"/>
+      <w:pPr>
+        <w:ind w:left="1440" w:hanging="360"/>
+      </w:pPr>
+      <w:rPr>
+        <w:rFonts w:ascii="Courier New" w:hAnsi="Courier New" w:cs="Courier New" w:hint="default"/>
+      </w:rPr>
+    </w:lvl>
+    <w:lvl w:ilvl="2" w:tplc="08090005" w:tentative="1">
+      <w:start w:val="1"/>
+      <w:numFmt w:val="bullet"/>
+      <w:lvlText w:val=""/>
+      <w:lvlJc w:val="left"/>
+      <w:pPr>
+        <w:ind w:left="2160" w:hanging="360"/>
+      </w:pPr>
+      <w:rPr>
+        <w:rFonts w:ascii="Wingdings" w:hAnsi="Wingdings" w:hint="default"/>
+      </w:rPr>
+    </w:lvl>
+    <w:lvl w:ilvl="3" w:tplc="08090001" w:tentative="1">
+      <w:start w:val="1"/>
+      <w:numFmt w:val="bullet"/>
+      <w:lvlText w:val=""/>
+      <w:lvlJc w:val="left"/>
+      <w:pPr>
+        <w:ind w:left="2880" w:hanging="360"/>
+      </w:pPr>
+      <w:rPr>
+        <w:rFonts w:ascii="Symbol" w:hAnsi="Symbol" w:hint="default"/>
+      </w:rPr>
+    </w:lvl>
+    <w:lvl w:ilvl="4" w:tplc="08090003" w:tentative="1">
+      <w:start w:val="1"/>
+      <w:numFmt w:val="bullet"/>
+      <w:lvlText w:val="o"/>
+      <w:lvlJc w:val="left"/>
+      <w:pPr>
+        <w:ind w:left="3600" w:hanging="360"/>
+      </w:pPr>
+      <w:rPr>
+        <w:rFonts w:ascii="Courier New" w:hAnsi="Courier New" w:cs="Courier New" w:hint="default"/>
+      </w:rPr>
+    </w:lvl>
+    <w:lvl w:ilvl="5" w:tplc="08090005" w:tentative="1">
+      <w:start w:val="1"/>
+      <w:numFmt w:val="bullet"/>
+      <w:lvlText w:val=""/>
+      <w:lvlJc w:val="left"/>
+      <w:pPr>
+        <w:ind w:left="4320" w:hanging="360"/>
+      </w:pPr>
+      <w:rPr>
+        <w:rFonts w:ascii="Wingdings" w:hAnsi="Wingdings" w:hint="default"/>
+      </w:rPr>
+    </w:lvl>
+    <w:lvl w:ilvl="6" w:tplc="08090001" w:tentative="1">
+      <w:start w:val="1"/>
+      <w:numFmt w:val="bullet"/>
+      <w:lvlText w:val=""/>
+      <w:lvlJc w:val="left"/>
+      <w:pPr>
+        <w:ind w:left="5040" w:hanging="360"/>
+      </w:pPr>
+      <w:rPr>
+        <w:rFonts w:ascii="Symbol" w:hAnsi="Symbol" w:hint="default"/>
+      </w:rPr>
+    </w:lvl>
+    <w:lvl w:ilvl="7" w:tplc="08090003" w:tentative="1">
+      <w:start w:val="1"/>
+      <w:numFmt w:val="bullet"/>
+      <w:lvlText w:val="o"/>
+      <w:lvlJc w:val="left"/>
+      <w:pPr>
+        <w:ind w:left="5760" w:hanging="360"/>
+      </w:pPr>
+      <w:rPr>
+        <w:rFonts w:ascii="Courier New" w:hAnsi="Courier New" w:cs="Courier New" w:hint="default"/>
+      </w:rPr>
+    </w:lvl>
+    <w:lvl w:ilvl="8" w:tplc="08090005" w:tentative="1">
+      <w:start w:val="1"/>
+      <w:numFmt w:val="bullet"/>
+      <w:lvlText w:val=""/>
+      <w:lvlJc w:val="left"/>
+      <w:pPr>
+        <w:ind w:left="6480" w:hanging="360"/>
+      </w:pPr>
+      <w:rPr>
+        <w:rFonts w:ascii="Wingdings" w:hAnsi="Wingdings" w:hint="default"/>
+      </w:rPr>
+    </w:lvl>
+  </w:abstractNum>
+  <w:abstractNum w:abstractNumId="10" w15:restartNumberingAfterBreak="0">
+    <w:nsid w:val="487D2863"/>
+    <w:multiLevelType w:val="hybridMultilevel"/>
+    <w:tmpl w:val="45C60F84"/>
+    <w:lvl w:ilvl="0" w:tplc="08090001">
+      <w:start w:val="1"/>
+      <w:numFmt w:val="bullet"/>
+      <w:lvlText w:val=""/>
+      <w:lvlJc w:val="left"/>
+      <w:pPr>
+        <w:ind w:left="1449" w:hanging="360"/>
+      </w:pPr>
+      <w:rPr>
+        <w:rFonts w:ascii="Symbol" w:hAnsi="Symbol" w:hint="default"/>
+      </w:rPr>
+    </w:lvl>
+    <w:lvl w:ilvl="1" w:tplc="08090003" w:tentative="1">
+      <w:start w:val="1"/>
+      <w:numFmt w:val="bullet"/>
+      <w:lvlText w:val="o"/>
+      <w:lvlJc w:val="left"/>
+      <w:pPr>
+        <w:ind w:left="2169" w:hanging="360"/>
+      </w:pPr>
+      <w:rPr>
+        <w:rFonts w:ascii="Courier New" w:hAnsi="Courier New" w:cs="Courier New" w:hint="default"/>
+      </w:rPr>
+    </w:lvl>
+    <w:lvl w:ilvl="2" w:tplc="08090005" w:tentative="1">
+      <w:start w:val="1"/>
+      <w:numFmt w:val="bullet"/>
+      <w:lvlText w:val=""/>
+      <w:lvlJc w:val="left"/>
+      <w:pPr>
+        <w:ind w:left="2889" w:hanging="360"/>
+      </w:pPr>
+      <w:rPr>
+        <w:rFonts w:ascii="Wingdings" w:hAnsi="Wingdings" w:hint="default"/>
+      </w:rPr>
+    </w:lvl>
+    <w:lvl w:ilvl="3" w:tplc="08090001" w:tentative="1">
+      <w:start w:val="1"/>
+      <w:numFmt w:val="bullet"/>
+      <w:lvlText w:val=""/>
+      <w:lvlJc w:val="left"/>
+      <w:pPr>
+        <w:ind w:left="3609" w:hanging="360"/>
+      </w:pPr>
+      <w:rPr>
+        <w:rFonts w:ascii="Symbol" w:hAnsi="Symbol" w:hint="default"/>
+      </w:rPr>
+    </w:lvl>
+    <w:lvl w:ilvl="4" w:tplc="08090003" w:tentative="1">
+      <w:start w:val="1"/>
+      <w:numFmt w:val="bullet"/>
+      <w:lvlText w:val="o"/>
+      <w:lvlJc w:val="left"/>
+      <w:pPr>
+        <w:ind w:left="4329" w:hanging="360"/>
+      </w:pPr>
+      <w:rPr>
+        <w:rFonts w:ascii="Courier New" w:hAnsi="Courier New" w:cs="Courier New" w:hint="default"/>
+      </w:rPr>
+    </w:lvl>
+    <w:lvl w:ilvl="5" w:tplc="08090005" w:tentative="1">
+      <w:start w:val="1"/>
+      <w:numFmt w:val="bullet"/>
+      <w:lvlText w:val=""/>
+      <w:lvlJc w:val="left"/>
+      <w:pPr>
+        <w:ind w:left="5049" w:hanging="360"/>
+      </w:pPr>
+      <w:rPr>
+        <w:rFonts w:ascii="Wingdings" w:hAnsi="Wingdings" w:hint="default"/>
+      </w:rPr>
+    </w:lvl>
+    <w:lvl w:ilvl="6" w:tplc="08090001" w:tentative="1">
+      <w:start w:val="1"/>
+      <w:numFmt w:val="bullet"/>
+      <w:lvlText w:val=""/>
+      <w:lvlJc w:val="left"/>
+      <w:pPr>
+        <w:ind w:left="5769" w:hanging="360"/>
+      </w:pPr>
+      <w:rPr>
+        <w:rFonts w:ascii="Symbol" w:hAnsi="Symbol" w:hint="default"/>
+      </w:rPr>
+    </w:lvl>
+    <w:lvl w:ilvl="7" w:tplc="08090003" w:tentative="1">
+      <w:start w:val="1"/>
+      <w:numFmt w:val="bullet"/>
+      <w:lvlText w:val="o"/>
+      <w:lvlJc w:val="left"/>
+      <w:pPr>
+        <w:ind w:left="6489" w:hanging="360"/>
+      </w:pPr>
+      <w:rPr>
+        <w:rFonts w:ascii="Courier New" w:hAnsi="Courier New" w:cs="Courier New" w:hint="default"/>
+      </w:rPr>
+    </w:lvl>
+    <w:lvl w:ilvl="8" w:tplc="08090005" w:tentative="1">
+      <w:start w:val="1"/>
+      <w:numFmt w:val="bullet"/>
+      <w:lvlText w:val=""/>
+      <w:lvlJc w:val="left"/>
+      <w:pPr>
+        <w:ind w:left="7209" w:hanging="360"/>
+      </w:pPr>
+      <w:rPr>
+        <w:rFonts w:ascii="Wingdings" w:hAnsi="Wingdings" w:hint="default"/>
+      </w:rPr>
+    </w:lvl>
+  </w:abstractNum>
+  <w:abstractNum w:abstractNumId="11" w15:restartNumberingAfterBreak="0">
+    <w:nsid w:val="4A3478AF"/>
+    <w:multiLevelType w:val="hybridMultilevel"/>
+    <w:tmpl w:val="47F866D8"/>
+    <w:lvl w:ilvl="0" w:tplc="08090001">
+      <w:start w:val="1"/>
+      <w:numFmt w:val="bullet"/>
+      <w:lvlText w:val=""/>
+      <w:lvlJc w:val="left"/>
+      <w:pPr>
+        <w:ind w:left="720" w:hanging="360"/>
+      </w:pPr>
+      <w:rPr>
+        <w:rFonts w:ascii="Symbol" w:hAnsi="Symbol" w:hint="default"/>
+      </w:rPr>
+    </w:lvl>
+    <w:lvl w:ilvl="1" w:tplc="08090003" w:tentative="1">
+      <w:start w:val="1"/>
+      <w:numFmt w:val="bullet"/>
+      <w:lvlText w:val="o"/>
+      <w:lvlJc w:val="left"/>
+      <w:pPr>
+        <w:ind w:left="1440" w:hanging="360"/>
+      </w:pPr>
+      <w:rPr>
+        <w:rFonts w:ascii="Courier New" w:hAnsi="Courier New" w:cs="Courier New" w:hint="default"/>
+      </w:rPr>
+    </w:lvl>
+    <w:lvl w:ilvl="2" w:tplc="08090005" w:tentative="1">
+      <w:start w:val="1"/>
+      <w:numFmt w:val="bullet"/>
+      <w:lvlText w:val=""/>
+      <w:lvlJc w:val="left"/>
+      <w:pPr>
+        <w:ind w:left="2160" w:hanging="360"/>
+      </w:pPr>
+      <w:rPr>
+        <w:rFonts w:ascii="Wingdings" w:hAnsi="Wingdings" w:hint="default"/>
+      </w:rPr>
+    </w:lvl>
+    <w:lvl w:ilvl="3" w:tplc="08090001" w:tentative="1">
+      <w:start w:val="1"/>
+      <w:numFmt w:val="bullet"/>
+      <w:lvlText w:val=""/>
+      <w:lvlJc w:val="left"/>
+      <w:pPr>
+        <w:ind w:left="2880" w:hanging="360"/>
+      </w:pPr>
+      <w:rPr>
+        <w:rFonts w:ascii="Symbol" w:hAnsi="Symbol" w:hint="default"/>
+      </w:rPr>
+    </w:lvl>
+    <w:lvl w:ilvl="4" w:tplc="08090003" w:tentative="1">
+      <w:start w:val="1"/>
+      <w:numFmt w:val="bullet"/>
+      <w:lvlText w:val="o"/>
+      <w:lvlJc w:val="left"/>
+      <w:pPr>
+        <w:ind w:left="3600" w:hanging="360"/>
+      </w:pPr>
+      <w:rPr>
+        <w:rFonts w:ascii="Courier New" w:hAnsi="Courier New" w:cs="Courier New" w:hint="default"/>
+      </w:rPr>
+    </w:lvl>
+    <w:lvl w:ilvl="5" w:tplc="08090005" w:tentative="1">
+      <w:start w:val="1"/>
+      <w:numFmt w:val="bullet"/>
+      <w:lvlText w:val=""/>
+      <w:lvlJc w:val="left"/>
+      <w:pPr>
+        <w:ind w:left="4320" w:hanging="360"/>
+      </w:pPr>
+      <w:rPr>
+        <w:rFonts w:ascii="Wingdings" w:hAnsi="Wingdings" w:hint="default"/>
+      </w:rPr>
+    </w:lvl>
+    <w:lvl w:ilvl="6" w:tplc="08090001" w:tentative="1">
+      <w:start w:val="1"/>
+      <w:numFmt w:val="bullet"/>
+      <w:lvlText w:val=""/>
+      <w:lvlJc w:val="left"/>
+      <w:pPr>
+        <w:ind w:left="5040" w:hanging="360"/>
+      </w:pPr>
+      <w:rPr>
+        <w:rFonts w:ascii="Symbol" w:hAnsi="Symbol" w:hint="default"/>
+      </w:rPr>
+    </w:lvl>
+    <w:lvl w:ilvl="7" w:tplc="08090003" w:tentative="1">
+      <w:start w:val="1"/>
+      <w:numFmt w:val="bullet"/>
+      <w:lvlText w:val="o"/>
+      <w:lvlJc w:val="left"/>
+      <w:pPr>
+        <w:ind w:left="5760" w:hanging="360"/>
+      </w:pPr>
+      <w:rPr>
+        <w:rFonts w:ascii="Courier New" w:hAnsi="Courier New" w:cs="Courier New" w:hint="default"/>
+      </w:rPr>
+    </w:lvl>
+    <w:lvl w:ilvl="8" w:tplc="08090005" w:tentative="1">
+      <w:start w:val="1"/>
+      <w:numFmt w:val="bullet"/>
+      <w:lvlText w:val=""/>
+      <w:lvlJc w:val="left"/>
+      <w:pPr>
+        <w:ind w:left="6480" w:hanging="360"/>
+      </w:pPr>
+      <w:rPr>
+        <w:rFonts w:ascii="Wingdings" w:hAnsi="Wingdings" w:hint="default"/>
+      </w:rPr>
+    </w:lvl>
+  </w:abstractNum>
+  <w:abstractNum w:abstractNumId="12" w15:restartNumberingAfterBreak="0">
     <w:nsid w:val="4CC61B33"/>
     <w:multiLevelType w:val="hybridMultilevel"/>
     <w:tmpl w:val="E9143966"/>
@@ -2412,7 +4811,7 @@
       </w:rPr>
     </w:lvl>
   </w:abstractNum>
-  <w:abstractNum w:abstractNumId="6" w15:restartNumberingAfterBreak="0">
+  <w:abstractNum w:abstractNumId="13" w15:restartNumberingAfterBreak="0">
     <w:nsid w:val="571E6FE2"/>
     <w:multiLevelType w:val="hybridMultilevel"/>
     <w:tmpl w:val="FF54FBEA"/>
@@ -2525,7 +4924,93 @@
       </w:rPr>
     </w:lvl>
   </w:abstractNum>
-  <w:abstractNum w:abstractNumId="7" w15:restartNumberingAfterBreak="0">
+  <w:abstractNum w:abstractNumId="14" w15:restartNumberingAfterBreak="0">
+    <w:nsid w:val="5A4E363B"/>
+    <w:multiLevelType w:val="hybridMultilevel"/>
+    <w:tmpl w:val="69D8FFBA"/>
+    <w:lvl w:ilvl="0" w:tplc="0809000F">
+      <w:start w:val="1"/>
+      <w:numFmt w:val="decimal"/>
+      <w:lvlText w:val="%1."/>
+      <w:lvlJc w:val="left"/>
+      <w:pPr>
+        <w:ind w:left="2160" w:hanging="360"/>
+      </w:pPr>
+    </w:lvl>
+    <w:lvl w:ilvl="1" w:tplc="08090019" w:tentative="1">
+      <w:start w:val="1"/>
+      <w:numFmt w:val="lowerLetter"/>
+      <w:lvlText w:val="%2."/>
+      <w:lvlJc w:val="left"/>
+      <w:pPr>
+        <w:ind w:left="2880" w:hanging="360"/>
+      </w:pPr>
+    </w:lvl>
+    <w:lvl w:ilvl="2" w:tplc="0809001B" w:tentative="1">
+      <w:start w:val="1"/>
+      <w:numFmt w:val="lowerRoman"/>
+      <w:lvlText w:val="%3."/>
+      <w:lvlJc w:val="right"/>
+      <w:pPr>
+        <w:ind w:left="3600" w:hanging="180"/>
+      </w:pPr>
+    </w:lvl>
+    <w:lvl w:ilvl="3" w:tplc="0809000F" w:tentative="1">
+      <w:start w:val="1"/>
+      <w:numFmt w:val="decimal"/>
+      <w:lvlText w:val="%4."/>
+      <w:lvlJc w:val="left"/>
+      <w:pPr>
+        <w:ind w:left="4320" w:hanging="360"/>
+      </w:pPr>
+    </w:lvl>
+    <w:lvl w:ilvl="4" w:tplc="08090019" w:tentative="1">
+      <w:start w:val="1"/>
+      <w:numFmt w:val="lowerLetter"/>
+      <w:lvlText w:val="%5."/>
+      <w:lvlJc w:val="left"/>
+      <w:pPr>
+        <w:ind w:left="5040" w:hanging="360"/>
+      </w:pPr>
+    </w:lvl>
+    <w:lvl w:ilvl="5" w:tplc="0809001B" w:tentative="1">
+      <w:start w:val="1"/>
+      <w:numFmt w:val="lowerRoman"/>
+      <w:lvlText w:val="%6."/>
+      <w:lvlJc w:val="right"/>
+      <w:pPr>
+        <w:ind w:left="5760" w:hanging="180"/>
+      </w:pPr>
+    </w:lvl>
+    <w:lvl w:ilvl="6" w:tplc="0809000F" w:tentative="1">
+      <w:start w:val="1"/>
+      <w:numFmt w:val="decimal"/>
+      <w:lvlText w:val="%7."/>
+      <w:lvlJc w:val="left"/>
+      <w:pPr>
+        <w:ind w:left="6480" w:hanging="360"/>
+      </w:pPr>
+    </w:lvl>
+    <w:lvl w:ilvl="7" w:tplc="08090019" w:tentative="1">
+      <w:start w:val="1"/>
+      <w:numFmt w:val="lowerLetter"/>
+      <w:lvlText w:val="%8."/>
+      <w:lvlJc w:val="left"/>
+      <w:pPr>
+        <w:ind w:left="7200" w:hanging="360"/>
+      </w:pPr>
+    </w:lvl>
+    <w:lvl w:ilvl="8" w:tplc="0809001B" w:tentative="1">
+      <w:start w:val="1"/>
+      <w:numFmt w:val="lowerRoman"/>
+      <w:lvlText w:val="%9."/>
+      <w:lvlJc w:val="right"/>
+      <w:pPr>
+        <w:ind w:left="7920" w:hanging="180"/>
+      </w:pPr>
+    </w:lvl>
+  </w:abstractNum>
+  <w:abstractNum w:abstractNumId="15" w15:restartNumberingAfterBreak="0">
     <w:nsid w:val="5C0E4786"/>
     <w:multiLevelType w:val="hybridMultilevel"/>
     <w:tmpl w:val="72547850"/>
@@ -2638,7 +5123,120 @@
       </w:rPr>
     </w:lvl>
   </w:abstractNum>
-  <w:abstractNum w:abstractNumId="8" w15:restartNumberingAfterBreak="0">
+  <w:abstractNum w:abstractNumId="16" w15:restartNumberingAfterBreak="0">
+    <w:nsid w:val="6A7973D1"/>
+    <w:multiLevelType w:val="hybridMultilevel"/>
+    <w:tmpl w:val="D2C46238"/>
+    <w:lvl w:ilvl="0" w:tplc="08090001">
+      <w:start w:val="1"/>
+      <w:numFmt w:val="bullet"/>
+      <w:lvlText w:val=""/>
+      <w:lvlJc w:val="left"/>
+      <w:pPr>
+        <w:ind w:left="720" w:hanging="360"/>
+      </w:pPr>
+      <w:rPr>
+        <w:rFonts w:ascii="Symbol" w:hAnsi="Symbol" w:hint="default"/>
+      </w:rPr>
+    </w:lvl>
+    <w:lvl w:ilvl="1" w:tplc="08090003" w:tentative="1">
+      <w:start w:val="1"/>
+      <w:numFmt w:val="bullet"/>
+      <w:lvlText w:val="o"/>
+      <w:lvlJc w:val="left"/>
+      <w:pPr>
+        <w:ind w:left="1440" w:hanging="360"/>
+      </w:pPr>
+      <w:rPr>
+        <w:rFonts w:ascii="Courier New" w:hAnsi="Courier New" w:cs="Courier New" w:hint="default"/>
+      </w:rPr>
+    </w:lvl>
+    <w:lvl w:ilvl="2" w:tplc="08090005" w:tentative="1">
+      <w:start w:val="1"/>
+      <w:numFmt w:val="bullet"/>
+      <w:lvlText w:val=""/>
+      <w:lvlJc w:val="left"/>
+      <w:pPr>
+        <w:ind w:left="2160" w:hanging="360"/>
+      </w:pPr>
+      <w:rPr>
+        <w:rFonts w:ascii="Wingdings" w:hAnsi="Wingdings" w:hint="default"/>
+      </w:rPr>
+    </w:lvl>
+    <w:lvl w:ilvl="3" w:tplc="08090001" w:tentative="1">
+      <w:start w:val="1"/>
+      <w:numFmt w:val="bullet"/>
+      <w:lvlText w:val=""/>
+      <w:lvlJc w:val="left"/>
+      <w:pPr>
+        <w:ind w:left="2880" w:hanging="360"/>
+      </w:pPr>
+      <w:rPr>
+        <w:rFonts w:ascii="Symbol" w:hAnsi="Symbol" w:hint="default"/>
+      </w:rPr>
+    </w:lvl>
+    <w:lvl w:ilvl="4" w:tplc="08090003" w:tentative="1">
+      <w:start w:val="1"/>
+      <w:numFmt w:val="bullet"/>
+      <w:lvlText w:val="o"/>
+      <w:lvlJc w:val="left"/>
+      <w:pPr>
+        <w:ind w:left="3600" w:hanging="360"/>
+      </w:pPr>
+      <w:rPr>
+        <w:rFonts w:ascii="Courier New" w:hAnsi="Courier New" w:cs="Courier New" w:hint="default"/>
+      </w:rPr>
+    </w:lvl>
+    <w:lvl w:ilvl="5" w:tplc="08090005" w:tentative="1">
+      <w:start w:val="1"/>
+      <w:numFmt w:val="bullet"/>
+      <w:lvlText w:val=""/>
+      <w:lvlJc w:val="left"/>
+      <w:pPr>
+        <w:ind w:left="4320" w:hanging="360"/>
+      </w:pPr>
+      <w:rPr>
+        <w:rFonts w:ascii="Wingdings" w:hAnsi="Wingdings" w:hint="default"/>
+      </w:rPr>
+    </w:lvl>
+    <w:lvl w:ilvl="6" w:tplc="08090001" w:tentative="1">
+      <w:start w:val="1"/>
+      <w:numFmt w:val="bullet"/>
+      <w:lvlText w:val=""/>
+      <w:lvlJc w:val="left"/>
+      <w:pPr>
+        <w:ind w:left="5040" w:hanging="360"/>
+      </w:pPr>
+      <w:rPr>
+        <w:rFonts w:ascii="Symbol" w:hAnsi="Symbol" w:hint="default"/>
+      </w:rPr>
+    </w:lvl>
+    <w:lvl w:ilvl="7" w:tplc="08090003" w:tentative="1">
+      <w:start w:val="1"/>
+      <w:numFmt w:val="bullet"/>
+      <w:lvlText w:val="o"/>
+      <w:lvlJc w:val="left"/>
+      <w:pPr>
+        <w:ind w:left="5760" w:hanging="360"/>
+      </w:pPr>
+      <w:rPr>
+        <w:rFonts w:ascii="Courier New" w:hAnsi="Courier New" w:cs="Courier New" w:hint="default"/>
+      </w:rPr>
+    </w:lvl>
+    <w:lvl w:ilvl="8" w:tplc="08090005" w:tentative="1">
+      <w:start w:val="1"/>
+      <w:numFmt w:val="bullet"/>
+      <w:lvlText w:val=""/>
+      <w:lvlJc w:val="left"/>
+      <w:pPr>
+        <w:ind w:left="6480" w:hanging="360"/>
+      </w:pPr>
+      <w:rPr>
+        <w:rFonts w:ascii="Wingdings" w:hAnsi="Wingdings" w:hint="default"/>
+      </w:rPr>
+    </w:lvl>
+  </w:abstractNum>
+  <w:abstractNum w:abstractNumId="17" w15:restartNumberingAfterBreak="0">
     <w:nsid w:val="6FFA2436"/>
     <w:multiLevelType w:val="hybridMultilevel"/>
     <w:tmpl w:val="7C123FD6"/>
@@ -2751,32 +5349,175 @@
       </w:rPr>
     </w:lvl>
   </w:abstractNum>
+  <w:abstractNum w:abstractNumId="18" w15:restartNumberingAfterBreak="0">
+    <w:nsid w:val="7CEC2F7B"/>
+    <w:multiLevelType w:val="hybridMultilevel"/>
+    <w:tmpl w:val="8676F308"/>
+    <w:lvl w:ilvl="0" w:tplc="08090001">
+      <w:start w:val="1"/>
+      <w:numFmt w:val="bullet"/>
+      <w:lvlText w:val=""/>
+      <w:lvlJc w:val="left"/>
+      <w:pPr>
+        <w:ind w:left="720" w:hanging="360"/>
+      </w:pPr>
+      <w:rPr>
+        <w:rFonts w:ascii="Symbol" w:hAnsi="Symbol" w:hint="default"/>
+      </w:rPr>
+    </w:lvl>
+    <w:lvl w:ilvl="1" w:tplc="08090003" w:tentative="1">
+      <w:start w:val="1"/>
+      <w:numFmt w:val="bullet"/>
+      <w:lvlText w:val="o"/>
+      <w:lvlJc w:val="left"/>
+      <w:pPr>
+        <w:ind w:left="1440" w:hanging="360"/>
+      </w:pPr>
+      <w:rPr>
+        <w:rFonts w:ascii="Courier New" w:hAnsi="Courier New" w:cs="Courier New" w:hint="default"/>
+      </w:rPr>
+    </w:lvl>
+    <w:lvl w:ilvl="2" w:tplc="08090005" w:tentative="1">
+      <w:start w:val="1"/>
+      <w:numFmt w:val="bullet"/>
+      <w:lvlText w:val=""/>
+      <w:lvlJc w:val="left"/>
+      <w:pPr>
+        <w:ind w:left="2160" w:hanging="360"/>
+      </w:pPr>
+      <w:rPr>
+        <w:rFonts w:ascii="Wingdings" w:hAnsi="Wingdings" w:hint="default"/>
+      </w:rPr>
+    </w:lvl>
+    <w:lvl w:ilvl="3" w:tplc="08090001" w:tentative="1">
+      <w:start w:val="1"/>
+      <w:numFmt w:val="bullet"/>
+      <w:lvlText w:val=""/>
+      <w:lvlJc w:val="left"/>
+      <w:pPr>
+        <w:ind w:left="2880" w:hanging="360"/>
+      </w:pPr>
+      <w:rPr>
+        <w:rFonts w:ascii="Symbol" w:hAnsi="Symbol" w:hint="default"/>
+      </w:rPr>
+    </w:lvl>
+    <w:lvl w:ilvl="4" w:tplc="08090003" w:tentative="1">
+      <w:start w:val="1"/>
+      <w:numFmt w:val="bullet"/>
+      <w:lvlText w:val="o"/>
+      <w:lvlJc w:val="left"/>
+      <w:pPr>
+        <w:ind w:left="3600" w:hanging="360"/>
+      </w:pPr>
+      <w:rPr>
+        <w:rFonts w:ascii="Courier New" w:hAnsi="Courier New" w:cs="Courier New" w:hint="default"/>
+      </w:rPr>
+    </w:lvl>
+    <w:lvl w:ilvl="5" w:tplc="08090005" w:tentative="1">
+      <w:start w:val="1"/>
+      <w:numFmt w:val="bullet"/>
+      <w:lvlText w:val=""/>
+      <w:lvlJc w:val="left"/>
+      <w:pPr>
+        <w:ind w:left="4320" w:hanging="360"/>
+      </w:pPr>
+      <w:rPr>
+        <w:rFonts w:ascii="Wingdings" w:hAnsi="Wingdings" w:hint="default"/>
+      </w:rPr>
+    </w:lvl>
+    <w:lvl w:ilvl="6" w:tplc="08090001" w:tentative="1">
+      <w:start w:val="1"/>
+      <w:numFmt w:val="bullet"/>
+      <w:lvlText w:val=""/>
+      <w:lvlJc w:val="left"/>
+      <w:pPr>
+        <w:ind w:left="5040" w:hanging="360"/>
+      </w:pPr>
+      <w:rPr>
+        <w:rFonts w:ascii="Symbol" w:hAnsi="Symbol" w:hint="default"/>
+      </w:rPr>
+    </w:lvl>
+    <w:lvl w:ilvl="7" w:tplc="08090003" w:tentative="1">
+      <w:start w:val="1"/>
+      <w:numFmt w:val="bullet"/>
+      <w:lvlText w:val="o"/>
+      <w:lvlJc w:val="left"/>
+      <w:pPr>
+        <w:ind w:left="5760" w:hanging="360"/>
+      </w:pPr>
+      <w:rPr>
+        <w:rFonts w:ascii="Courier New" w:hAnsi="Courier New" w:cs="Courier New" w:hint="default"/>
+      </w:rPr>
+    </w:lvl>
+    <w:lvl w:ilvl="8" w:tplc="08090005" w:tentative="1">
+      <w:start w:val="1"/>
+      <w:numFmt w:val="bullet"/>
+      <w:lvlText w:val=""/>
+      <w:lvlJc w:val="left"/>
+      <w:pPr>
+        <w:ind w:left="6480" w:hanging="360"/>
+      </w:pPr>
+      <w:rPr>
+        <w:rFonts w:ascii="Wingdings" w:hAnsi="Wingdings" w:hint="default"/>
+      </w:rPr>
+    </w:lvl>
+  </w:abstractNum>
   <w:num w:numId="1" w16cid:durableId="414862795">
-    <w:abstractNumId w:val="4"/>
+    <w:abstractNumId w:val="6"/>
   </w:num>
   <w:num w:numId="2" w16cid:durableId="154222681">
-    <w:abstractNumId w:val="5"/>
+    <w:abstractNumId w:val="12"/>
   </w:num>
   <w:num w:numId="3" w16cid:durableId="698549464">
     <w:abstractNumId w:val="0"/>
   </w:num>
   <w:num w:numId="4" w16cid:durableId="2015834277">
-    <w:abstractNumId w:val="6"/>
+    <w:abstractNumId w:val="13"/>
   </w:num>
   <w:num w:numId="5" w16cid:durableId="1861359554">
     <w:abstractNumId w:val="1"/>
   </w:num>
   <w:num w:numId="6" w16cid:durableId="715086192">
-    <w:abstractNumId w:val="8"/>
+    <w:abstractNumId w:val="17"/>
   </w:num>
   <w:num w:numId="7" w16cid:durableId="1980181078">
-    <w:abstractNumId w:val="7"/>
+    <w:abstractNumId w:val="15"/>
   </w:num>
   <w:num w:numId="8" w16cid:durableId="958604870">
     <w:abstractNumId w:val="2"/>
   </w:num>
   <w:num w:numId="9" w16cid:durableId="154107813">
+    <w:abstractNumId w:val="4"/>
+  </w:num>
+  <w:num w:numId="10" w16cid:durableId="628824746">
     <w:abstractNumId w:val="3"/>
+  </w:num>
+  <w:num w:numId="11" w16cid:durableId="1834372877">
+    <w:abstractNumId w:val="14"/>
+  </w:num>
+  <w:num w:numId="12" w16cid:durableId="112292182">
+    <w:abstractNumId w:val="7"/>
+  </w:num>
+  <w:num w:numId="13" w16cid:durableId="1770616549">
+    <w:abstractNumId w:val="18"/>
+  </w:num>
+  <w:num w:numId="14" w16cid:durableId="520634306">
+    <w:abstractNumId w:val="5"/>
+  </w:num>
+  <w:num w:numId="15" w16cid:durableId="1828323499">
+    <w:abstractNumId w:val="8"/>
+  </w:num>
+  <w:num w:numId="16" w16cid:durableId="871917597">
+    <w:abstractNumId w:val="16"/>
+  </w:num>
+  <w:num w:numId="17" w16cid:durableId="1967350228">
+    <w:abstractNumId w:val="9"/>
+  </w:num>
+  <w:num w:numId="18" w16cid:durableId="479462821">
+    <w:abstractNumId w:val="11"/>
+  </w:num>
+  <w:num w:numId="19" w16cid:durableId="196509399">
+    <w:abstractNumId w:val="10"/>
   </w:num>
 </w:numbering>
 </file>

</xml_diff>

<commit_message>
Completed the git basics section of the foundations course
</commit_message>
<xml_diff>
--- a/TheOdinProjectNotes.docx
+++ b/TheOdinProjectNotes.docx
@@ -932,7 +932,7 @@
           <w:r>
             <w:fldChar w:fldCharType="separate"/>
           </w:r>
-          <w:hyperlink w:anchor="_Toc109757997" w:history="1">
+          <w:hyperlink w:anchor="_Toc109910412" w:history="1">
             <w:r>
               <w:rPr>
                 <w:rStyle w:val="Hyperlink"/>
@@ -959,7 +959,7 @@
                 <w:noProof/>
                 <w:webHidden/>
               </w:rPr>
-              <w:instrText xml:space="preserve"> PAGEREF _Toc109757997 \h </w:instrText>
+              <w:instrText xml:space="preserve"> PAGEREF _Toc109910412 \h </w:instrText>
             </w:r>
             <w:r>
               <w:rPr>
@@ -1004,7 +1004,7 @@
               <w:lang w:val="en-GB" w:eastAsia="en-GB"/>
             </w:rPr>
           </w:pPr>
-          <w:hyperlink w:anchor="_Toc109757998" w:history="1">
+          <w:hyperlink w:anchor="_Toc109910413" w:history="1">
             <w:r>
               <w:rPr>
                 <w:rStyle w:val="Hyperlink"/>
@@ -1031,7 +1031,7 @@
                 <w:noProof/>
                 <w:webHidden/>
               </w:rPr>
-              <w:instrText xml:space="preserve"> PAGEREF _Toc109757998 \h </w:instrText>
+              <w:instrText xml:space="preserve"> PAGEREF _Toc109910413 \h </w:instrText>
             </w:r>
             <w:r>
               <w:rPr>
@@ -1076,7 +1076,7 @@
               <w:lang w:val="en-GB" w:eastAsia="en-GB"/>
             </w:rPr>
           </w:pPr>
-          <w:hyperlink w:anchor="_Toc109757999" w:history="1">
+          <w:hyperlink w:anchor="_Toc109910414" w:history="1">
             <w:r>
               <w:rPr>
                 <w:rStyle w:val="Hyperlink"/>
@@ -1103,7 +1103,7 @@
                 <w:noProof/>
                 <w:webHidden/>
               </w:rPr>
-              <w:instrText xml:space="preserve"> PAGEREF _Toc109757999 \h </w:instrText>
+              <w:instrText xml:space="preserve"> PAGEREF _Toc109910414 \h </w:instrText>
             </w:r>
             <w:r>
               <w:rPr>
@@ -1148,7 +1148,7 @@
               <w:lang w:val="en-GB" w:eastAsia="en-GB"/>
             </w:rPr>
           </w:pPr>
-          <w:hyperlink w:anchor="_Toc109758000" w:history="1">
+          <w:hyperlink w:anchor="_Toc109910415" w:history="1">
             <w:r>
               <w:rPr>
                 <w:rStyle w:val="Hyperlink"/>
@@ -1175,7 +1175,7 @@
                 <w:noProof/>
                 <w:webHidden/>
               </w:rPr>
-              <w:instrText xml:space="preserve"> PAGEREF _Toc109758000 \h </w:instrText>
+              <w:instrText xml:space="preserve"> PAGEREF _Toc109910415 \h </w:instrText>
             </w:r>
             <w:r>
               <w:rPr>
@@ -1220,7 +1220,7 @@
               <w:lang w:val="en-GB" w:eastAsia="en-GB"/>
             </w:rPr>
           </w:pPr>
-          <w:hyperlink w:anchor="_Toc109758001" w:history="1">
+          <w:hyperlink w:anchor="_Toc109910416" w:history="1">
             <w:r>
               <w:rPr>
                 <w:rStyle w:val="Hyperlink"/>
@@ -1247,7 +1247,7 @@
                 <w:noProof/>
                 <w:webHidden/>
               </w:rPr>
-              <w:instrText xml:space="preserve"> PAGEREF _Toc109758001 \h </w:instrText>
+              <w:instrText xml:space="preserve"> PAGEREF _Toc109910416 \h </w:instrText>
             </w:r>
             <w:r>
               <w:rPr>
@@ -1292,7 +1292,7 @@
               <w:lang w:val="en-GB" w:eastAsia="en-GB"/>
             </w:rPr>
           </w:pPr>
-          <w:hyperlink w:anchor="_Toc109758002" w:history="1">
+          <w:hyperlink w:anchor="_Toc109910417" w:history="1">
             <w:r>
               <w:rPr>
                 <w:rStyle w:val="Hyperlink"/>
@@ -1319,7 +1319,7 @@
                 <w:noProof/>
                 <w:webHidden/>
               </w:rPr>
-              <w:instrText xml:space="preserve"> PAGEREF _Toc109758002 \h </w:instrText>
+              <w:instrText xml:space="preserve"> PAGEREF _Toc109910417 \h </w:instrText>
             </w:r>
             <w:r>
               <w:rPr>
@@ -1364,13 +1364,13 @@
               <w:lang w:val="en-GB" w:eastAsia="en-GB"/>
             </w:rPr>
           </w:pPr>
-          <w:hyperlink w:anchor="_Toc109758003" w:history="1">
+          <w:hyperlink w:anchor="_Toc109910418" w:history="1">
             <w:r>
               <w:rPr>
                 <w:rStyle w:val="Hyperlink"/>
                 <w:noProof/>
               </w:rPr>
-              <w:t>Foundations - Prerequisites</w:t>
+              <w:t>Foundations – Prerequisites</w:t>
             </w:r>
             <w:r>
               <w:rPr>
@@ -1391,7 +1391,7 @@
                 <w:noProof/>
                 <w:webHidden/>
               </w:rPr>
-              <w:instrText xml:space="preserve"> PAGEREF _Toc109758003 \h </w:instrText>
+              <w:instrText xml:space="preserve"> PAGEREF _Toc109910418 \h </w:instrText>
             </w:r>
             <w:r>
               <w:rPr>
@@ -1412,6 +1412,582 @@
                 <w:webHidden/>
               </w:rPr>
               <w:t>4</w:t>
+            </w:r>
+            <w:r>
+              <w:rPr>
+                <w:noProof/>
+                <w:webHidden/>
+              </w:rPr>
+              <w:fldChar w:fldCharType="end"/>
+            </w:r>
+          </w:hyperlink>
+        </w:p>
+        <w:p>
+          <w:pPr>
+            <w:pStyle w:val="TOC2"/>
+            <w:tabs>
+              <w:tab w:val="right" w:leader="dot" w:pos="9016"/>
+            </w:tabs>
+            <w:rPr>
+              <w:rFonts w:cstheme="minorBidi"/>
+              <w:noProof/>
+              <w:sz w:val="22"/>
+              <w:szCs w:val="22"/>
+              <w:lang w:val="en-GB" w:eastAsia="en-GB"/>
+            </w:rPr>
+          </w:pPr>
+          <w:hyperlink w:anchor="_Toc109910419" w:history="1">
+            <w:r>
+              <w:rPr>
+                <w:rStyle w:val="Hyperlink"/>
+                <w:noProof/>
+              </w:rPr>
+              <w:t>Computer Basics</w:t>
+            </w:r>
+            <w:r>
+              <w:rPr>
+                <w:noProof/>
+                <w:webHidden/>
+              </w:rPr>
+              <w:tab/>
+            </w:r>
+            <w:r>
+              <w:rPr>
+                <w:noProof/>
+                <w:webHidden/>
+              </w:rPr>
+              <w:fldChar w:fldCharType="begin"/>
+            </w:r>
+            <w:r>
+              <w:rPr>
+                <w:noProof/>
+                <w:webHidden/>
+              </w:rPr>
+              <w:instrText xml:space="preserve"> PAGEREF _Toc109910419 \h </w:instrText>
+            </w:r>
+            <w:r>
+              <w:rPr>
+                <w:noProof/>
+                <w:webHidden/>
+              </w:rPr>
+            </w:r>
+            <w:r>
+              <w:rPr>
+                <w:noProof/>
+                <w:webHidden/>
+              </w:rPr>
+              <w:fldChar w:fldCharType="separate"/>
+            </w:r>
+            <w:r>
+              <w:rPr>
+                <w:noProof/>
+                <w:webHidden/>
+              </w:rPr>
+              <w:t>4</w:t>
+            </w:r>
+            <w:r>
+              <w:rPr>
+                <w:noProof/>
+                <w:webHidden/>
+              </w:rPr>
+              <w:fldChar w:fldCharType="end"/>
+            </w:r>
+          </w:hyperlink>
+        </w:p>
+        <w:p>
+          <w:pPr>
+            <w:pStyle w:val="TOC2"/>
+            <w:tabs>
+              <w:tab w:val="right" w:leader="dot" w:pos="9016"/>
+            </w:tabs>
+            <w:rPr>
+              <w:rFonts w:cstheme="minorBidi"/>
+              <w:noProof/>
+              <w:sz w:val="22"/>
+              <w:szCs w:val="22"/>
+              <w:lang w:val="en-GB" w:eastAsia="en-GB"/>
+            </w:rPr>
+          </w:pPr>
+          <w:hyperlink w:anchor="_Toc109910420" w:history="1">
+            <w:r>
+              <w:rPr>
+                <w:rStyle w:val="Hyperlink"/>
+                <w:noProof/>
+              </w:rPr>
+              <w:t>How Does the Web Work?</w:t>
+            </w:r>
+            <w:r>
+              <w:rPr>
+                <w:noProof/>
+                <w:webHidden/>
+              </w:rPr>
+              <w:tab/>
+            </w:r>
+            <w:r>
+              <w:rPr>
+                <w:noProof/>
+                <w:webHidden/>
+              </w:rPr>
+              <w:fldChar w:fldCharType="begin"/>
+            </w:r>
+            <w:r>
+              <w:rPr>
+                <w:noProof/>
+                <w:webHidden/>
+              </w:rPr>
+              <w:instrText xml:space="preserve"> PAGEREF _Toc109910420 \h </w:instrText>
+            </w:r>
+            <w:r>
+              <w:rPr>
+                <w:noProof/>
+                <w:webHidden/>
+              </w:rPr>
+            </w:r>
+            <w:r>
+              <w:rPr>
+                <w:noProof/>
+                <w:webHidden/>
+              </w:rPr>
+              <w:fldChar w:fldCharType="separate"/>
+            </w:r>
+            <w:r>
+              <w:rPr>
+                <w:noProof/>
+                <w:webHidden/>
+              </w:rPr>
+              <w:t>5</w:t>
+            </w:r>
+            <w:r>
+              <w:rPr>
+                <w:noProof/>
+                <w:webHidden/>
+              </w:rPr>
+              <w:fldChar w:fldCharType="end"/>
+            </w:r>
+          </w:hyperlink>
+        </w:p>
+        <w:p>
+          <w:pPr>
+            <w:pStyle w:val="TOC2"/>
+            <w:tabs>
+              <w:tab w:val="right" w:leader="dot" w:pos="9016"/>
+            </w:tabs>
+            <w:rPr>
+              <w:rFonts w:cstheme="minorBidi"/>
+              <w:noProof/>
+              <w:sz w:val="22"/>
+              <w:szCs w:val="22"/>
+              <w:lang w:val="en-GB" w:eastAsia="en-GB"/>
+            </w:rPr>
+          </w:pPr>
+          <w:hyperlink w:anchor="_Toc109910421" w:history="1">
+            <w:r>
+              <w:rPr>
+                <w:rStyle w:val="Hyperlink"/>
+                <w:noProof/>
+              </w:rPr>
+              <w:t>Installation Overview</w:t>
+            </w:r>
+            <w:r>
+              <w:rPr>
+                <w:noProof/>
+                <w:webHidden/>
+              </w:rPr>
+              <w:tab/>
+            </w:r>
+            <w:r>
+              <w:rPr>
+                <w:noProof/>
+                <w:webHidden/>
+              </w:rPr>
+              <w:fldChar w:fldCharType="begin"/>
+            </w:r>
+            <w:r>
+              <w:rPr>
+                <w:noProof/>
+                <w:webHidden/>
+              </w:rPr>
+              <w:instrText xml:space="preserve"> PAGEREF _Toc109910421 \h </w:instrText>
+            </w:r>
+            <w:r>
+              <w:rPr>
+                <w:noProof/>
+                <w:webHidden/>
+              </w:rPr>
+            </w:r>
+            <w:r>
+              <w:rPr>
+                <w:noProof/>
+                <w:webHidden/>
+              </w:rPr>
+              <w:fldChar w:fldCharType="separate"/>
+            </w:r>
+            <w:r>
+              <w:rPr>
+                <w:noProof/>
+                <w:webHidden/>
+              </w:rPr>
+              <w:t>6</w:t>
+            </w:r>
+            <w:r>
+              <w:rPr>
+                <w:noProof/>
+                <w:webHidden/>
+              </w:rPr>
+              <w:fldChar w:fldCharType="end"/>
+            </w:r>
+          </w:hyperlink>
+        </w:p>
+        <w:p>
+          <w:pPr>
+            <w:pStyle w:val="TOC2"/>
+            <w:tabs>
+              <w:tab w:val="right" w:leader="dot" w:pos="9016"/>
+            </w:tabs>
+            <w:rPr>
+              <w:rFonts w:cstheme="minorBidi"/>
+              <w:noProof/>
+              <w:sz w:val="22"/>
+              <w:szCs w:val="22"/>
+              <w:lang w:val="en-GB" w:eastAsia="en-GB"/>
+            </w:rPr>
+          </w:pPr>
+          <w:hyperlink w:anchor="_Toc109910422" w:history="1">
+            <w:r>
+              <w:rPr>
+                <w:rStyle w:val="Hyperlink"/>
+                <w:noProof/>
+              </w:rPr>
+              <w:t>Installations</w:t>
+            </w:r>
+            <w:r>
+              <w:rPr>
+                <w:noProof/>
+                <w:webHidden/>
+              </w:rPr>
+              <w:tab/>
+            </w:r>
+            <w:r>
+              <w:rPr>
+                <w:noProof/>
+                <w:webHidden/>
+              </w:rPr>
+              <w:fldChar w:fldCharType="begin"/>
+            </w:r>
+            <w:r>
+              <w:rPr>
+                <w:noProof/>
+                <w:webHidden/>
+              </w:rPr>
+              <w:instrText xml:space="preserve"> PAGEREF _Toc109910422 \h </w:instrText>
+            </w:r>
+            <w:r>
+              <w:rPr>
+                <w:noProof/>
+                <w:webHidden/>
+              </w:rPr>
+            </w:r>
+            <w:r>
+              <w:rPr>
+                <w:noProof/>
+                <w:webHidden/>
+              </w:rPr>
+              <w:fldChar w:fldCharType="separate"/>
+            </w:r>
+            <w:r>
+              <w:rPr>
+                <w:noProof/>
+                <w:webHidden/>
+              </w:rPr>
+              <w:t>6</w:t>
+            </w:r>
+            <w:r>
+              <w:rPr>
+                <w:noProof/>
+                <w:webHidden/>
+              </w:rPr>
+              <w:fldChar w:fldCharType="end"/>
+            </w:r>
+          </w:hyperlink>
+        </w:p>
+        <w:p>
+          <w:pPr>
+            <w:pStyle w:val="TOC2"/>
+            <w:tabs>
+              <w:tab w:val="right" w:leader="dot" w:pos="9016"/>
+            </w:tabs>
+            <w:rPr>
+              <w:rFonts w:cstheme="minorBidi"/>
+              <w:noProof/>
+              <w:sz w:val="22"/>
+              <w:szCs w:val="22"/>
+              <w:lang w:val="en-GB" w:eastAsia="en-GB"/>
+            </w:rPr>
+          </w:pPr>
+          <w:hyperlink w:anchor="_Toc109910423" w:history="1">
+            <w:r>
+              <w:rPr>
+                <w:rStyle w:val="Hyperlink"/>
+                <w:noProof/>
+              </w:rPr>
+              <w:t>Text Editors</w:t>
+            </w:r>
+            <w:r>
+              <w:rPr>
+                <w:noProof/>
+                <w:webHidden/>
+              </w:rPr>
+              <w:tab/>
+            </w:r>
+            <w:r>
+              <w:rPr>
+                <w:noProof/>
+                <w:webHidden/>
+              </w:rPr>
+              <w:fldChar w:fldCharType="begin"/>
+            </w:r>
+            <w:r>
+              <w:rPr>
+                <w:noProof/>
+                <w:webHidden/>
+              </w:rPr>
+              <w:instrText xml:space="preserve"> PAGEREF _Toc109910423 \h </w:instrText>
+            </w:r>
+            <w:r>
+              <w:rPr>
+                <w:noProof/>
+                <w:webHidden/>
+              </w:rPr>
+            </w:r>
+            <w:r>
+              <w:rPr>
+                <w:noProof/>
+                <w:webHidden/>
+              </w:rPr>
+              <w:fldChar w:fldCharType="separate"/>
+            </w:r>
+            <w:r>
+              <w:rPr>
+                <w:noProof/>
+                <w:webHidden/>
+              </w:rPr>
+              <w:t>6</w:t>
+            </w:r>
+            <w:r>
+              <w:rPr>
+                <w:noProof/>
+                <w:webHidden/>
+              </w:rPr>
+              <w:fldChar w:fldCharType="end"/>
+            </w:r>
+          </w:hyperlink>
+        </w:p>
+        <w:p>
+          <w:pPr>
+            <w:pStyle w:val="TOC2"/>
+            <w:tabs>
+              <w:tab w:val="right" w:leader="dot" w:pos="9016"/>
+            </w:tabs>
+            <w:rPr>
+              <w:rFonts w:cstheme="minorBidi"/>
+              <w:noProof/>
+              <w:sz w:val="22"/>
+              <w:szCs w:val="22"/>
+              <w:lang w:val="en-GB" w:eastAsia="en-GB"/>
+            </w:rPr>
+          </w:pPr>
+          <w:hyperlink w:anchor="_Toc109910424" w:history="1">
+            <w:r>
+              <w:rPr>
+                <w:rStyle w:val="Hyperlink"/>
+                <w:noProof/>
+              </w:rPr>
+              <w:t>Command Line Basics</w:t>
+            </w:r>
+            <w:r>
+              <w:rPr>
+                <w:noProof/>
+                <w:webHidden/>
+              </w:rPr>
+              <w:tab/>
+            </w:r>
+            <w:r>
+              <w:rPr>
+                <w:noProof/>
+                <w:webHidden/>
+              </w:rPr>
+              <w:fldChar w:fldCharType="begin"/>
+            </w:r>
+            <w:r>
+              <w:rPr>
+                <w:noProof/>
+                <w:webHidden/>
+              </w:rPr>
+              <w:instrText xml:space="preserve"> PAGEREF _Toc109910424 \h </w:instrText>
+            </w:r>
+            <w:r>
+              <w:rPr>
+                <w:noProof/>
+                <w:webHidden/>
+              </w:rPr>
+            </w:r>
+            <w:r>
+              <w:rPr>
+                <w:noProof/>
+                <w:webHidden/>
+              </w:rPr>
+              <w:fldChar w:fldCharType="separate"/>
+            </w:r>
+            <w:r>
+              <w:rPr>
+                <w:noProof/>
+                <w:webHidden/>
+              </w:rPr>
+              <w:t>6</w:t>
+            </w:r>
+            <w:r>
+              <w:rPr>
+                <w:noProof/>
+                <w:webHidden/>
+              </w:rPr>
+              <w:fldChar w:fldCharType="end"/>
+            </w:r>
+          </w:hyperlink>
+        </w:p>
+        <w:p>
+          <w:pPr>
+            <w:pStyle w:val="TOC2"/>
+            <w:tabs>
+              <w:tab w:val="right" w:leader="dot" w:pos="9016"/>
+            </w:tabs>
+            <w:rPr>
+              <w:rFonts w:cstheme="minorBidi"/>
+              <w:noProof/>
+              <w:sz w:val="22"/>
+              <w:szCs w:val="22"/>
+              <w:lang w:val="en-GB" w:eastAsia="en-GB"/>
+            </w:rPr>
+          </w:pPr>
+          <w:hyperlink w:anchor="_Toc109910425" w:history="1">
+            <w:r>
+              <w:rPr>
+                <w:rStyle w:val="Hyperlink"/>
+                <w:noProof/>
+              </w:rPr>
+              <w:t>Setting Up Git</w:t>
+            </w:r>
+            <w:r>
+              <w:rPr>
+                <w:noProof/>
+                <w:webHidden/>
+              </w:rPr>
+              <w:tab/>
+            </w:r>
+            <w:r>
+              <w:rPr>
+                <w:noProof/>
+                <w:webHidden/>
+              </w:rPr>
+              <w:fldChar w:fldCharType="begin"/>
+            </w:r>
+            <w:r>
+              <w:rPr>
+                <w:noProof/>
+                <w:webHidden/>
+              </w:rPr>
+              <w:instrText xml:space="preserve"> PAGEREF _Toc109910425 \h </w:instrText>
+            </w:r>
+            <w:r>
+              <w:rPr>
+                <w:noProof/>
+                <w:webHidden/>
+              </w:rPr>
+            </w:r>
+            <w:r>
+              <w:rPr>
+                <w:noProof/>
+                <w:webHidden/>
+              </w:rPr>
+              <w:fldChar w:fldCharType="separate"/>
+            </w:r>
+            <w:r>
+              <w:rPr>
+                <w:noProof/>
+                <w:webHidden/>
+              </w:rPr>
+              <w:t>7</w:t>
+            </w:r>
+            <w:r>
+              <w:rPr>
+                <w:noProof/>
+                <w:webHidden/>
+              </w:rPr>
+              <w:fldChar w:fldCharType="end"/>
+            </w:r>
+          </w:hyperlink>
+        </w:p>
+        <w:p>
+          <w:pPr>
+            <w:pStyle w:val="TOC1"/>
+            <w:tabs>
+              <w:tab w:val="right" w:leader="dot" w:pos="9016"/>
+            </w:tabs>
+            <w:rPr>
+              <w:rFonts w:cstheme="minorBidi"/>
+              <w:noProof/>
+              <w:sz w:val="22"/>
+              <w:szCs w:val="22"/>
+              <w:lang w:val="en-GB" w:eastAsia="en-GB"/>
+            </w:rPr>
+          </w:pPr>
+          <w:hyperlink w:anchor="_Toc109910426" w:history="1">
+            <w:r>
+              <w:rPr>
+                <w:rStyle w:val="Hyperlink"/>
+                <w:noProof/>
+              </w:rPr>
+              <w:t>Foundations – Introduction to Git</w:t>
+            </w:r>
+            <w:r>
+              <w:rPr>
+                <w:noProof/>
+                <w:webHidden/>
+              </w:rPr>
+              <w:tab/>
+            </w:r>
+            <w:r>
+              <w:rPr>
+                <w:noProof/>
+                <w:webHidden/>
+              </w:rPr>
+              <w:fldChar w:fldCharType="begin"/>
+            </w:r>
+            <w:r>
+              <w:rPr>
+                <w:noProof/>
+                <w:webHidden/>
+              </w:rPr>
+              <w:instrText xml:space="preserve"> PAGEREF _Toc109910426 \h </w:instrText>
+            </w:r>
+            <w:r>
+              <w:rPr>
+                <w:noProof/>
+                <w:webHidden/>
+              </w:rPr>
+            </w:r>
+            <w:r>
+              <w:rPr>
+                <w:noProof/>
+                <w:webHidden/>
+              </w:rPr>
+              <w:fldChar w:fldCharType="separate"/>
+            </w:r>
+            <w:r>
+              <w:rPr>
+                <w:noProof/>
+                <w:webHidden/>
+              </w:rPr>
+              <w:t>7</w:t>
             </w:r>
             <w:r>
               <w:rPr>
@@ -1441,20 +2017,11 @@
     <w:p/>
     <w:p/>
     <w:p/>
-    <w:p/>
-    <w:p/>
-    <w:p/>
-    <w:p/>
-    <w:p/>
-    <w:p/>
-    <w:p/>
-    <w:p/>
     <w:p>
       <w:pPr>
         <w:pStyle w:val="Heading1"/>
-        <w:jc w:val="center"/>
-      </w:pPr>
-      <w:bookmarkStart w:id="0" w:name="_Toc109757997"/>
+      </w:pPr>
+      <w:bookmarkStart w:id="0" w:name="_Toc109910412"/>
       <w:r>
         <w:lastRenderedPageBreak/>
         <w:t>Foundations</w:t>
@@ -1468,7 +2035,7 @@
       <w:pPr>
         <w:pStyle w:val="Heading2"/>
       </w:pPr>
-      <w:bookmarkStart w:id="1" w:name="_Toc109757998"/>
+      <w:bookmarkStart w:id="1" w:name="_Toc109910413"/>
       <w:r>
         <w:t>How This Course Will Work</w:t>
       </w:r>
@@ -1562,7 +2129,7 @@
       <w:pPr>
         <w:pStyle w:val="Heading2"/>
       </w:pPr>
-      <w:bookmarkStart w:id="2" w:name="_Toc109757999"/>
+      <w:bookmarkStart w:id="2" w:name="_Toc109910414"/>
       <w:r>
         <w:t>Introduction to Web Development</w:t>
       </w:r>
@@ -1759,7 +2326,7 @@
           <w:numId w:val="4"/>
         </w:numPr>
       </w:pPr>
-      <w:hyperlink r:id="rId5" w:history="1">
+      <w:hyperlink r:id="rId7" w:history="1">
         <w:r>
           <w:rPr>
             <w:rStyle w:val="Hyperlink"/>
@@ -1788,7 +2355,7 @@
           <w:numId w:val="4"/>
         </w:numPr>
       </w:pPr>
-      <w:hyperlink r:id="rId6" w:history="1">
+      <w:hyperlink r:id="rId8" w:history="1">
         <w:r>
           <w:rPr>
             <w:rStyle w:val="Hyperlink"/>
@@ -1801,7 +2368,7 @@
       <w:pPr>
         <w:pStyle w:val="Heading2"/>
       </w:pPr>
-      <w:bookmarkStart w:id="3" w:name="_Toc109758000"/>
+      <w:bookmarkStart w:id="3" w:name="_Toc109910415"/>
       <w:r>
         <w:lastRenderedPageBreak/>
         <w:t>Motivation and Mindset</w:t>
@@ -1888,13 +2455,8 @@
           <w:numId w:val="5"/>
         </w:numPr>
       </w:pPr>
-      <w:proofErr w:type="gramStart"/>
-      <w:r>
-        <w:t>This is why</w:t>
-      </w:r>
-      <w:proofErr w:type="gramEnd"/>
-      <w:r>
-        <w:t xml:space="preserve"> taking a break when you are really stuck on a problem </w:t>
+      <w:r>
+        <w:t xml:space="preserve">This is why taking a break when you are really stuck on a problem </w:t>
       </w:r>
       <w:r>
         <w:t>is good</w:t>
@@ -1919,7 +2481,7 @@
       <w:pPr>
         <w:pStyle w:val="Heading2"/>
       </w:pPr>
-      <w:bookmarkStart w:id="4" w:name="_Toc109758001"/>
+      <w:bookmarkStart w:id="4" w:name="_Toc109910416"/>
       <w:r>
         <w:t>Asking For Help</w:t>
       </w:r>
@@ -1975,7 +2537,7 @@
           <w:numId w:val="6"/>
         </w:numPr>
       </w:pPr>
-      <w:hyperlink r:id="rId7" w:history="1">
+      <w:hyperlink r:id="rId9" w:history="1">
         <w:r>
           <w:rPr>
             <w:rStyle w:val="Hyperlink"/>
@@ -2020,7 +2582,7 @@
                     <pic:cNvPicPr/>
                   </pic:nvPicPr>
                   <pic:blipFill>
-                    <a:blip r:embed="rId8">
+                    <a:blip r:embed="rId10">
                       <a:extLst>
                         <a:ext uri="{28A0092B-C50C-407E-A947-70E740481C1C}">
                           <a14:useLocalDpi xmlns:a14="http://schemas.microsoft.com/office/drawing/2010/main" val="0"/>
@@ -2046,7 +2608,7 @@
           </wp:anchor>
         </w:drawing>
       </w:r>
-      <w:hyperlink r:id="rId9" w:history="1">
+      <w:hyperlink r:id="rId11" w:history="1">
         <w:r>
           <w:rPr>
             <w:rStyle w:val="Hyperlink"/>
@@ -2066,7 +2628,7 @@
           <w:numId w:val="6"/>
         </w:numPr>
       </w:pPr>
-      <w:hyperlink r:id="rId10" w:history="1">
+      <w:hyperlink r:id="rId12" w:history="1">
         <w:r>
           <w:rPr>
             <w:rStyle w:val="Hyperlink"/>
@@ -2142,7 +2704,7 @@
       <w:pPr>
         <w:pStyle w:val="Heading2"/>
       </w:pPr>
-      <w:bookmarkStart w:id="5" w:name="_Toc109758002"/>
+      <w:bookmarkStart w:id="5" w:name="_Toc109910417"/>
       <w:r>
         <w:t>Join the Odin Community</w:t>
       </w:r>
@@ -2242,79 +2804,13 @@
       <w:pPr>
         <w:pStyle w:val="Heading1"/>
       </w:pPr>
-      <w:bookmarkStart w:id="6" w:name="_Toc109758003"/>
-      <w:r>
-        <w:rPr>
-          <w:noProof/>
-        </w:rPr>
-        <mc:AlternateContent>
-          <mc:Choice Requires="wps">
-            <w:drawing>
-              <wp:anchor distT="0" distB="0" distL="114300" distR="114300" simplePos="0" relativeHeight="251666432" behindDoc="0" locked="0" layoutInCell="1" allowOverlap="1" wp14:anchorId="76D98467" wp14:editId="7C067DFD">
-                <wp:simplePos x="0" y="0"/>
-                <wp:positionH relativeFrom="margin">
-                  <wp:align>right</wp:align>
-                </wp:positionH>
-                <wp:positionV relativeFrom="paragraph">
-                  <wp:posOffset>207142</wp:posOffset>
-                </wp:positionV>
-                <wp:extent cx="5617028" cy="0"/>
-                <wp:effectExtent l="0" t="0" r="0" b="0"/>
-                <wp:wrapNone/>
-                <wp:docPr id="2" name="Straight Connector 2"/>
-                <wp:cNvGraphicFramePr/>
-                <a:graphic xmlns:a="http://schemas.openxmlformats.org/drawingml/2006/main">
-                  <a:graphicData uri="http://schemas.microsoft.com/office/word/2010/wordprocessingShape">
-                    <wps:wsp>
-                      <wps:cNvCnPr/>
-                      <wps:spPr>
-                        <a:xfrm flipV="1">
-                          <a:off x="0" y="0"/>
-                          <a:ext cx="5617028" cy="0"/>
-                        </a:xfrm>
-                        <a:prstGeom prst="line">
-                          <a:avLst/>
-                        </a:prstGeom>
-                      </wps:spPr>
-                      <wps:style>
-                        <a:lnRef idx="1">
-                          <a:schemeClr val="accent1"/>
-                        </a:lnRef>
-                        <a:fillRef idx="0">
-                          <a:schemeClr val="accent1"/>
-                        </a:fillRef>
-                        <a:effectRef idx="0">
-                          <a:schemeClr val="accent1"/>
-                        </a:effectRef>
-                        <a:fontRef idx="minor">
-                          <a:schemeClr val="tx1"/>
-                        </a:fontRef>
-                      </wps:style>
-                      <wps:bodyPr/>
-                    </wps:wsp>
-                  </a:graphicData>
-                </a:graphic>
-                <wp14:sizeRelV relativeFrom="margin">
-                  <wp14:pctHeight>0</wp14:pctHeight>
-                </wp14:sizeRelV>
-              </wp:anchor>
-            </w:drawing>
-          </mc:Choice>
-          <mc:Fallback>
-            <w:pict>
-              <v:line w14:anchorId="50C794BF" id="Straight Connector 2" o:spid="_x0000_s1026" style="position:absolute;flip:y;z-index:251666432;visibility:visible;mso-wrap-style:square;mso-height-percent:0;mso-wrap-distance-left:9pt;mso-wrap-distance-top:0;mso-wrap-distance-right:9pt;mso-wrap-distance-bottom:0;mso-position-horizontal:right;mso-position-horizontal-relative:margin;mso-position-vertical:absolute;mso-position-vertical-relative:text;mso-height-percent:0;mso-height-relative:margin" from="391.1pt,16.3pt" to="833.4pt,16.3pt" o:gfxdata="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" strokecolor="#4472c4 [3204]" strokeweight=".5pt">
-                <v:stroke joinstyle="miter"/>
-                <w10:wrap anchorx="margin"/>
-              </v:line>
-            </w:pict>
-          </mc:Fallback>
-        </mc:AlternateContent>
-      </w:r>
-    </w:p>
+    </w:p>
+    <w:p/>
     <w:p>
       <w:pPr>
         <w:pStyle w:val="Heading1"/>
       </w:pPr>
+      <w:bookmarkStart w:id="6" w:name="_Toc109910418"/>
       <w:r>
         <w:t xml:space="preserve">Foundations </w:t>
       </w:r>
@@ -2322,7 +2818,10 @@
         <w:t>–</w:t>
       </w:r>
       <w:r>
-        <w:t xml:space="preserve"> Prerequisites</w:t>
+        <w:t xml:space="preserve"> </w:t>
+      </w:r>
+      <w:r>
+        <w:t>Prerequisites</w:t>
       </w:r>
       <w:bookmarkEnd w:id="6"/>
     </w:p>
@@ -2344,9 +2843,11 @@
       <w:pPr>
         <w:pStyle w:val="Heading2"/>
       </w:pPr>
+      <w:bookmarkStart w:id="7" w:name="_Toc109910419"/>
       <w:r>
         <w:t>Computer Basics</w:t>
       </w:r>
+      <w:bookmarkEnd w:id="7"/>
     </w:p>
     <w:p>
       <w:pPr>
@@ -2356,7 +2857,7 @@
           <w:numId w:val="10"/>
         </w:numPr>
       </w:pPr>
-      <w:hyperlink r:id="rId11" w:history="1">
+      <w:hyperlink r:id="rId13" w:history="1">
         <w:r>
           <w:rPr>
             <w:rStyle w:val="Hyperlink"/>
@@ -2373,7 +2874,7 @@
           <w:numId w:val="10"/>
         </w:numPr>
       </w:pPr>
-      <w:hyperlink r:id="rId12" w:history="1">
+      <w:hyperlink r:id="rId14" w:history="1">
         <w:r>
           <w:rPr>
             <w:rStyle w:val="Hyperlink"/>
@@ -2390,7 +2891,7 @@
           <w:numId w:val="10"/>
         </w:numPr>
       </w:pPr>
-      <w:hyperlink r:id="rId13" w:history="1">
+      <w:hyperlink r:id="rId15" w:history="1">
         <w:r>
           <w:rPr>
             <w:rStyle w:val="Hyperlink"/>
@@ -2407,7 +2908,7 @@
           <w:numId w:val="10"/>
         </w:numPr>
       </w:pPr>
-      <w:hyperlink r:id="rId14" w:history="1">
+      <w:hyperlink r:id="rId16" w:history="1">
         <w:r>
           <w:rPr>
             <w:rStyle w:val="Hyperlink"/>
@@ -2424,7 +2925,7 @@
           <w:numId w:val="10"/>
         </w:numPr>
       </w:pPr>
-      <w:hyperlink r:id="rId15" w:history="1">
+      <w:hyperlink r:id="rId17" w:history="1">
         <w:r>
           <w:rPr>
             <w:rStyle w:val="Hyperlink"/>
@@ -2441,7 +2942,7 @@
           <w:numId w:val="10"/>
         </w:numPr>
       </w:pPr>
-      <w:hyperlink r:id="rId16" w:history="1">
+      <w:hyperlink r:id="rId18" w:history="1">
         <w:r>
           <w:rPr>
             <w:rStyle w:val="Hyperlink"/>
@@ -2455,6 +2956,7 @@
         <w:ind w:left="360"/>
       </w:pPr>
       <w:r>
+        <w:lastRenderedPageBreak/>
         <w:t>Question Answers:</w:t>
       </w:r>
     </w:p>
@@ -2467,7 +2969,6 @@
         </w:numPr>
       </w:pPr>
       <w:r>
-        <w:lastRenderedPageBreak/>
         <w:t>Windows is an operating system</w:t>
       </w:r>
     </w:p>
@@ -2479,13 +2980,8 @@
           <w:numId w:val="12"/>
         </w:numPr>
       </w:pPr>
-      <w:proofErr w:type="gramStart"/>
-      <w:r>
-        <w:t>Open source</w:t>
-      </w:r>
-      <w:proofErr w:type="gramEnd"/>
-      <w:r>
-        <w:t xml:space="preserve"> software is software where the source code is publicly accessible </w:t>
+      <w:r>
+        <w:t xml:space="preserve">Open source software is software where the source code is publicly accessible </w:t>
       </w:r>
       <w:r>
         <w:t xml:space="preserve">and usable. </w:t>
@@ -2543,6 +3039,7 @@
       <w:pPr>
         <w:pStyle w:val="Heading2"/>
       </w:pPr>
+      <w:bookmarkStart w:id="8" w:name="_Toc109910420"/>
       <w:r>
         <w:t xml:space="preserve">How Does </w:t>
       </w:r>
@@ -2552,6 +3049,7 @@
       <w:r>
         <w:t xml:space="preserve"> Web Work?</w:t>
       </w:r>
+      <w:bookmarkEnd w:id="8"/>
     </w:p>
     <w:p>
       <w:pPr>
@@ -2561,7 +3059,7 @@
           <w:numId w:val="13"/>
         </w:numPr>
       </w:pPr>
-      <w:hyperlink r:id="rId17" w:history="1">
+      <w:hyperlink r:id="rId19" w:history="1">
         <w:r>
           <w:rPr>
             <w:rStyle w:val="Hyperlink"/>
@@ -2578,7 +3076,7 @@
           <w:numId w:val="13"/>
         </w:numPr>
       </w:pPr>
-      <w:hyperlink r:id="rId18" w:history="1">
+      <w:hyperlink r:id="rId20" w:history="1">
         <w:r>
           <w:rPr>
             <w:rStyle w:val="Hyperlink"/>
@@ -2595,7 +3093,7 @@
           <w:numId w:val="13"/>
         </w:numPr>
       </w:pPr>
-      <w:hyperlink r:id="rId19" w:history="1">
+      <w:hyperlink r:id="rId21" w:history="1">
         <w:r>
           <w:rPr>
             <w:rStyle w:val="Hyperlink"/>
@@ -2612,7 +3110,7 @@
           <w:numId w:val="13"/>
         </w:numPr>
       </w:pPr>
-      <w:hyperlink r:id="rId20" w:history="1">
+      <w:hyperlink r:id="rId22" w:history="1">
         <w:r>
           <w:rPr>
             <w:rStyle w:val="Hyperlink"/>
@@ -2629,7 +3127,7 @@
           <w:numId w:val="13"/>
         </w:numPr>
       </w:pPr>
-      <w:hyperlink r:id="rId21" w:history="1">
+      <w:hyperlink r:id="rId23" w:anchor="Clients_and_servers" w:history="1">
         <w:r>
           <w:rPr>
             <w:rStyle w:val="Hyperlink"/>
@@ -2853,6 +3351,7 @@
         </w:numPr>
       </w:pPr>
       <w:r>
+        <w:lastRenderedPageBreak/>
         <w:t xml:space="preserve"> </w:t>
       </w:r>
       <w:r>
@@ -2893,52 +3392,522 @@
         </w:numPr>
       </w:pPr>
       <w:r>
+        <w:t xml:space="preserve"> You </w:t>
+      </w:r>
+      <w:r>
+        <w:t xml:space="preserve">send a query (a set of keywords) to google who will then </w:t>
+      </w:r>
+      <w:r>
+        <w:t xml:space="preserve">go through their database of webpages and find pages that are the most relevant to what you searched. You can then click on one of the pages </w:t>
+      </w:r>
+      <w:r>
+        <w:t>returned to go through the process of loading the page (DNS request, request to web server, response from web server, website sent to client, web page loaded in client’s browser)</w:t>
+      </w:r>
+    </w:p>
+    <w:p>
+      <w:pPr>
+        <w:pStyle w:val="Heading2"/>
+      </w:pPr>
+      <w:bookmarkStart w:id="9" w:name="_Toc109910421"/>
+      <w:r>
+        <w:t>Installation Overview</w:t>
+      </w:r>
+      <w:bookmarkEnd w:id="9"/>
+    </w:p>
+    <w:p>
+      <w:pPr>
+        <w:pStyle w:val="ListParagraph"/>
+        <w:numPr>
+          <w:ilvl w:val="0"/>
+          <w:numId w:val="15"/>
+        </w:numPr>
+      </w:pPr>
+      <w:r>
+        <w:t xml:space="preserve">Dual-booting is where you </w:t>
+      </w:r>
+      <w:r>
+        <w:t>install two operating systems on your computer, which can give you the option to boot either OS when your computer first starts up.</w:t>
+      </w:r>
+    </w:p>
+    <w:p>
+      <w:pPr>
+        <w:pStyle w:val="ListParagraph"/>
+        <w:numPr>
+          <w:ilvl w:val="0"/>
+          <w:numId w:val="15"/>
+        </w:numPr>
+      </w:pPr>
+      <w:r>
+        <w:t>A virtual machine is an emulation of a computer that runs within your existing OS.</w:t>
+      </w:r>
+    </w:p>
+    <w:p>
+      <w:pPr>
+        <w:pStyle w:val="Heading2"/>
+      </w:pPr>
+      <w:bookmarkStart w:id="10" w:name="_Toc109910422"/>
+      <w:r>
+        <w:t>Installations</w:t>
+      </w:r>
+      <w:bookmarkEnd w:id="10"/>
+    </w:p>
+    <w:p>
+      <w:pPr>
+        <w:pStyle w:val="ListParagraph"/>
+        <w:numPr>
+          <w:ilvl w:val="0"/>
+          <w:numId w:val="16"/>
+        </w:numPr>
+      </w:pPr>
+      <w:r>
+        <w:t>The Odin Project recommends using either a virtual machine</w:t>
+      </w:r>
+      <w:r>
+        <w:t xml:space="preserve"> or</w:t>
+      </w:r>
+      <w:r>
+        <w:t xml:space="preserve"> dual-boot</w:t>
+      </w:r>
+      <w:r>
+        <w:t xml:space="preserve"> t</w:t>
+      </w:r>
+      <w:r>
+        <w:t>o use Linux as it doesn’t support windows.</w:t>
+      </w:r>
+    </w:p>
+    <w:p>
+      <w:pPr>
+        <w:pStyle w:val="Heading2"/>
+      </w:pPr>
+      <w:bookmarkStart w:id="11" w:name="_Toc109910423"/>
+      <w:r>
+        <w:t>Text Editors</w:t>
+      </w:r>
+      <w:bookmarkEnd w:id="11"/>
+    </w:p>
+    <w:p>
+      <w:pPr>
+        <w:pStyle w:val="ListParagraph"/>
+        <w:numPr>
+          <w:ilvl w:val="0"/>
+          <w:numId w:val="16"/>
+        </w:numPr>
+      </w:pPr>
+      <w:r>
+        <w:t>“A good text editor can help you write better code with real-time code checking, syntax highlighting, and automatic formatting.”</w:t>
+      </w:r>
+    </w:p>
+    <w:p>
+      <w:pPr>
+        <w:pStyle w:val="ListParagraph"/>
+        <w:numPr>
+          <w:ilvl w:val="0"/>
+          <w:numId w:val="16"/>
+        </w:numPr>
+      </w:pPr>
+      <w:r>
+        <w:t xml:space="preserve">Microsoft Word and Libre-Office Writer cannot be used as they </w:t>
+      </w:r>
+      <w:r>
+        <w:t>store information</w:t>
+      </w:r>
+      <w:r>
+        <w:t xml:space="preserve"> about how to display the text on the screen</w:t>
+      </w:r>
+      <w:r>
+        <w:t xml:space="preserve"> which</w:t>
+      </w:r>
+      <w:r>
+        <w:t xml:space="preserve"> means interpreters unable to execute the file as code.</w:t>
+      </w:r>
+    </w:p>
+    <w:p>
+      <w:pPr>
+        <w:pStyle w:val="ListParagraph"/>
+        <w:numPr>
+          <w:ilvl w:val="0"/>
+          <w:numId w:val="16"/>
+        </w:numPr>
+      </w:pPr>
+      <w:r>
+        <w:t xml:space="preserve">Code editors are tools that can take a text file an </w:t>
+      </w:r>
+      <w:r>
+        <w:t>provide features such as plugins, syntax highlighting, auto-closing of brackets and braces, and linting</w:t>
+      </w:r>
+      <w:r>
+        <w:t>.</w:t>
+      </w:r>
+      <w:r>
+        <w:t xml:space="preserve"> Visual Studio Code (</w:t>
+      </w:r>
+      <w:proofErr w:type="spellStart"/>
+      <w:r>
+        <w:t>VSCode</w:t>
+      </w:r>
+      <w:proofErr w:type="spellEnd"/>
+      <w:r>
+        <w:t>) is the most popular choice.</w:t>
+      </w:r>
+    </w:p>
+    <w:p>
+      <w:pPr>
+        <w:pStyle w:val="Heading2"/>
+      </w:pPr>
+      <w:bookmarkStart w:id="12" w:name="_Toc109910424"/>
+      <w:r>
+        <w:t>Command Line Basics</w:t>
+      </w:r>
+      <w:bookmarkEnd w:id="12"/>
+    </w:p>
+    <w:p>
+      <w:pPr>
+        <w:pStyle w:val="ListParagraph"/>
+        <w:numPr>
+          <w:ilvl w:val="0"/>
+          <w:numId w:val="17"/>
+        </w:numPr>
+      </w:pPr>
+      <w:r>
+        <w:t>The command line interface (CLI) is where you can enter commands that your computer will run.</w:t>
+      </w:r>
+    </w:p>
+    <w:p>
+      <w:pPr>
+        <w:pStyle w:val="ListParagraph"/>
+        <w:numPr>
+          <w:ilvl w:val="0"/>
+          <w:numId w:val="17"/>
+        </w:numPr>
+      </w:pPr>
+      <w:r>
+        <w:t xml:space="preserve">$ </w:t>
+      </w:r>
+      <w:r>
+        <w:t>is used to show that what follows is a command that should be put into the terminal.</w:t>
+      </w:r>
+    </w:p>
+    <w:p>
+      <w:pPr>
+        <w:ind w:left="360"/>
+      </w:pPr>
+      <w:r>
+        <w:t>Question Answers</w:t>
+      </w:r>
+      <w:r>
+        <w:t>:</w:t>
+      </w:r>
+    </w:p>
+    <w:p>
+      <w:pPr>
+        <w:pStyle w:val="ListParagraph"/>
+        <w:numPr>
+          <w:ilvl w:val="0"/>
+          <w:numId w:val="19"/>
+        </w:numPr>
+      </w:pPr>
+      <w:r>
         <w:lastRenderedPageBreak/>
-        <w:t xml:space="preserve"> You </w:t>
-      </w:r>
-      <w:r>
-        <w:t xml:space="preserve">send a query (a set of keywords) to google who will then </w:t>
-      </w:r>
-      <w:r>
-        <w:t xml:space="preserve">go through their database of webpages and find pages that are the most relevant to what you searched. You can then click on one of the pages </w:t>
-      </w:r>
-      <w:r>
-        <w:t>returned to go through the process of loading the page (DNS request, request to web server, response from web server, website sent to client, web page loaded in client’s browser)</w:t>
-      </w:r>
+        <w:t>A command line is an interface that lets the user enter commands which will be carried out by the computer</w:t>
+      </w:r>
+    </w:p>
+    <w:p>
+      <w:pPr>
+        <w:pStyle w:val="ListParagraph"/>
+        <w:numPr>
+          <w:ilvl w:val="0"/>
+          <w:numId w:val="19"/>
+        </w:numPr>
+      </w:pPr>
+      <w:r>
+        <w:t xml:space="preserve">You can open it by clicking the icon on your GUI OS or by pressing </w:t>
+      </w:r>
+      <w:r>
+        <w:t xml:space="preserve">CTRL + ALT + T </w:t>
+      </w:r>
+      <w:r>
+        <w:t>(</w:t>
+      </w:r>
+      <w:r>
+        <w:t xml:space="preserve">on </w:t>
+      </w:r>
+      <w:proofErr w:type="spellStart"/>
+      <w:r>
+        <w:t>linux</w:t>
+      </w:r>
+      <w:proofErr w:type="spellEnd"/>
+      <w:r>
+        <w:t>)</w:t>
+      </w:r>
+    </w:p>
+    <w:p>
+      <w:pPr>
+        <w:pStyle w:val="ListParagraph"/>
+        <w:numPr>
+          <w:ilvl w:val="0"/>
+          <w:numId w:val="19"/>
+        </w:numPr>
+      </w:pPr>
+      <w:r>
+        <w:t>You can navigate to a directory by entering $ cd /file/path</w:t>
+      </w:r>
+    </w:p>
+    <w:p>
+      <w:pPr>
+        <w:pStyle w:val="ListParagraph"/>
+        <w:numPr>
+          <w:ilvl w:val="0"/>
+          <w:numId w:val="19"/>
+        </w:numPr>
+      </w:pPr>
+      <w:r>
+        <w:t>cd on its own will take you to your home directory</w:t>
+      </w:r>
+    </w:p>
+    <w:p>
+      <w:pPr>
+        <w:pStyle w:val="ListParagraph"/>
+        <w:numPr>
+          <w:ilvl w:val="0"/>
+          <w:numId w:val="19"/>
+        </w:numPr>
+      </w:pPr>
+      <w:r>
+        <w:t>$ cd .. will take you back up a directory</w:t>
+      </w:r>
+    </w:p>
+    <w:p>
+      <w:pPr>
+        <w:pStyle w:val="ListParagraph"/>
+        <w:numPr>
+          <w:ilvl w:val="0"/>
+          <w:numId w:val="19"/>
+        </w:numPr>
+      </w:pPr>
+      <w:r>
+        <w:t xml:space="preserve">$ </w:t>
+      </w:r>
+      <w:proofErr w:type="spellStart"/>
+      <w:r>
+        <w:t>pwd</w:t>
+      </w:r>
+      <w:proofErr w:type="spellEnd"/>
+      <w:r>
+        <w:t xml:space="preserve"> will display which directory you are in and the path to get there</w:t>
+      </w:r>
+    </w:p>
+    <w:p>
+      <w:pPr>
+        <w:pStyle w:val="ListParagraph"/>
+        <w:numPr>
+          <w:ilvl w:val="0"/>
+          <w:numId w:val="19"/>
+        </w:numPr>
+      </w:pPr>
+      <w:r>
+        <w:t>$ ls is used to display the contents of the directory you are in</w:t>
+      </w:r>
+    </w:p>
+    <w:p>
+      <w:pPr>
+        <w:pStyle w:val="ListParagraph"/>
+        <w:numPr>
+          <w:ilvl w:val="0"/>
+          <w:numId w:val="19"/>
+        </w:numPr>
+      </w:pPr>
+      <w:r>
+        <w:t xml:space="preserve">$ </w:t>
+      </w:r>
+      <w:proofErr w:type="spellStart"/>
+      <w:r>
+        <w:t>mkdir</w:t>
+      </w:r>
+      <w:proofErr w:type="spellEnd"/>
+      <w:r>
+        <w:t xml:space="preserve"> </w:t>
+      </w:r>
+      <w:proofErr w:type="spellStart"/>
+      <w:r>
+        <w:t>directoryName</w:t>
+      </w:r>
+      <w:proofErr w:type="spellEnd"/>
+      <w:r>
+        <w:t xml:space="preserve"> is used to create a new directory</w:t>
+      </w:r>
+    </w:p>
+    <w:p>
+      <w:pPr>
+        <w:pStyle w:val="ListParagraph"/>
+        <w:numPr>
+          <w:ilvl w:val="0"/>
+          <w:numId w:val="19"/>
+        </w:numPr>
+      </w:pPr>
+      <w:r>
+        <w:t xml:space="preserve">$ touch </w:t>
+      </w:r>
+      <w:proofErr w:type="spellStart"/>
+      <w:r>
+        <w:t>fileName</w:t>
+      </w:r>
+      <w:proofErr w:type="spellEnd"/>
+      <w:r>
+        <w:t xml:space="preserve"> is used to create a new file</w:t>
+      </w:r>
+    </w:p>
+    <w:p>
+      <w:pPr>
+        <w:pStyle w:val="ListParagraph"/>
+        <w:numPr>
+          <w:ilvl w:val="0"/>
+          <w:numId w:val="19"/>
+        </w:numPr>
+      </w:pPr>
+      <w:r>
+        <w:t xml:space="preserve">$ rm </w:t>
+      </w:r>
+      <w:proofErr w:type="spellStart"/>
+      <w:r>
+        <w:t>fileName</w:t>
+      </w:r>
+      <w:proofErr w:type="spellEnd"/>
+      <w:r>
+        <w:t xml:space="preserve"> will delete the named file </w:t>
+      </w:r>
+      <w:r>
+        <w:sym w:font="Wingdings" w:char="F0E0"/>
+      </w:r>
+      <w:r>
+        <w:t xml:space="preserve"> </w:t>
+      </w:r>
+      <w:proofErr w:type="spellStart"/>
+      <w:r>
+        <w:t>rmdir</w:t>
+      </w:r>
+      <w:proofErr w:type="spellEnd"/>
+      <w:r>
+        <w:t xml:space="preserve"> </w:t>
+      </w:r>
+      <w:proofErr w:type="spellStart"/>
+      <w:r>
+        <w:t>directoryName</w:t>
+      </w:r>
+      <w:proofErr w:type="spellEnd"/>
+      <w:r>
+        <w:t xml:space="preserve"> will delete the named directory</w:t>
+      </w:r>
+    </w:p>
+    <w:p>
+      <w:pPr>
+        <w:pStyle w:val="ListParagraph"/>
+        <w:numPr>
+          <w:ilvl w:val="0"/>
+          <w:numId w:val="19"/>
+        </w:numPr>
+      </w:pPr>
+      <w:r>
+        <w:t xml:space="preserve">$ </w:t>
+      </w:r>
+      <w:r>
+        <w:t>mv oldfile.txt newfile.txt</w:t>
+      </w:r>
+      <w:r>
+        <w:t xml:space="preserve"> will rename a file </w:t>
+      </w:r>
+      <w:r>
+        <w:sym w:font="Wingdings" w:char="F0E0"/>
+      </w:r>
+      <w:r>
+        <w:t xml:space="preserve"> $</w:t>
+      </w:r>
+      <w:r>
+        <w:t xml:space="preserve"> </w:t>
+      </w:r>
+      <w:r>
+        <w:t xml:space="preserve">mv </w:t>
+      </w:r>
+      <w:proofErr w:type="spellStart"/>
+      <w:r>
+        <w:t>oldD</w:t>
+      </w:r>
+      <w:r>
+        <w:t>irectory</w:t>
+      </w:r>
+      <w:proofErr w:type="spellEnd"/>
+      <w:r>
+        <w:t xml:space="preserve"> </w:t>
+      </w:r>
+      <w:r>
+        <w:t xml:space="preserve"> </w:t>
+      </w:r>
+      <w:proofErr w:type="spellStart"/>
+      <w:r>
+        <w:t>newD</w:t>
+      </w:r>
+      <w:r>
+        <w:t>irectory</w:t>
+      </w:r>
+      <w:proofErr w:type="spellEnd"/>
     </w:p>
     <w:p>
       <w:pPr>
         <w:pStyle w:val="Heading2"/>
       </w:pPr>
-      <w:r>
-        <w:t>Installation Overview</w:t>
-      </w:r>
-    </w:p>
-    <w:p>
-      <w:pPr>
-        <w:pStyle w:val="ListParagraph"/>
-        <w:numPr>
-          <w:ilvl w:val="0"/>
-          <w:numId w:val="15"/>
-        </w:numPr>
-      </w:pPr>
-      <w:r>
-        <w:t xml:space="preserve">Dual-booting is where you </w:t>
-      </w:r>
-      <w:r>
-        <w:t>install two operating systems on your computer, which can give you the option to boot either OS when your computer first starts up.</w:t>
-      </w:r>
-    </w:p>
-    <w:p>
-      <w:pPr>
-        <w:pStyle w:val="ListParagraph"/>
-        <w:numPr>
-          <w:ilvl w:val="0"/>
-          <w:numId w:val="15"/>
-        </w:numPr>
-      </w:pPr>
-      <w:r>
-        <w:t>A virtual machine is an emulation of a computer that runs within your existing OS.</w:t>
+      <w:bookmarkStart w:id="13" w:name="_Toc109910425"/>
+      <w:r>
+        <w:t>Setting Up Git</w:t>
+      </w:r>
+      <w:bookmarkEnd w:id="13"/>
+    </w:p>
+    <w:p>
+      <w:pPr>
+        <w:pStyle w:val="ListParagraph"/>
+        <w:numPr>
+          <w:ilvl w:val="0"/>
+          <w:numId w:val="18"/>
+        </w:numPr>
+      </w:pPr>
+      <w:r>
+        <w:t>Git is a popular version control system</w:t>
+      </w:r>
+    </w:p>
+    <w:p>
+      <w:pPr>
+        <w:pStyle w:val="ListParagraph"/>
+        <w:numPr>
+          <w:ilvl w:val="0"/>
+          <w:numId w:val="18"/>
+        </w:numPr>
+      </w:pPr>
+      <w:r>
+        <w:t>GitHub</w:t>
+      </w:r>
+      <w:r>
+        <w:t xml:space="preserve"> allows you to upload code/files using G</w:t>
+      </w:r>
+      <w:r>
+        <w:t>it and manage your code using a web interface.</w:t>
+      </w:r>
+    </w:p>
+    <w:p>
+      <w:pPr>
+        <w:pStyle w:val="Heading1"/>
+        <w:jc w:val="left"/>
+      </w:pPr>
+    </w:p>
+    <w:p/>
+    <w:p>
+      <w:pPr>
+        <w:pStyle w:val="Heading1"/>
+      </w:pPr>
+      <w:bookmarkStart w:id="14" w:name="_Toc109910426"/>
+      <w:r>
+        <w:t xml:space="preserve">Foundations – </w:t>
+      </w:r>
+      <w:bookmarkEnd w:id="14"/>
+      <w:r>
+        <w:t>Git Basics</w:t>
       </w:r>
     </w:p>
     <w:p>
@@ -2946,36 +3915,326 @@
         <w:pStyle w:val="Heading2"/>
       </w:pPr>
       <w:r>
-        <w:t>Installations</w:t>
-      </w:r>
-    </w:p>
-    <w:p>
-      <w:pPr>
-        <w:pStyle w:val="ListParagraph"/>
-        <w:numPr>
-          <w:ilvl w:val="0"/>
-          <w:numId w:val="16"/>
-        </w:numPr>
-      </w:pPr>
-      <w:r>
-        <w:t>The Odin Project recommends using either a virtual machine</w:t>
-      </w:r>
-      <w:r>
-        <w:t xml:space="preserve"> or</w:t>
+        <w:t>Introduction to Git</w:t>
+      </w:r>
+    </w:p>
+    <w:p>
+      <w:pPr>
+        <w:pStyle w:val="ListParagraph"/>
+        <w:numPr>
+          <w:ilvl w:val="0"/>
+          <w:numId w:val="20"/>
+        </w:numPr>
+      </w:pPr>
+      <w:r>
+        <w:t>Git is a version control system – “</w:t>
+      </w:r>
+      <w:r>
+        <w:t>Git is like a really epic save button for your files and directories”</w:t>
+      </w:r>
+    </w:p>
+    <w:p>
+      <w:pPr>
+        <w:pStyle w:val="ListParagraph"/>
+        <w:numPr>
+          <w:ilvl w:val="0"/>
+          <w:numId w:val="20"/>
+        </w:numPr>
+      </w:pPr>
+      <w:r>
+        <w:t>A save in Git records differences in the files and folders and keeps a historical record of each save</w:t>
+      </w:r>
+    </w:p>
+    <w:p>
+      <w:pPr>
+        <w:pStyle w:val="ListParagraph"/>
+        <w:numPr>
+          <w:ilvl w:val="0"/>
+          <w:numId w:val="20"/>
+        </w:numPr>
+      </w:pPr>
+      <w:r>
+        <w:t xml:space="preserve">Enables you to review how your project grows </w:t>
+      </w:r>
+      <w:r>
+        <w:t>and restore file states from the past</w:t>
+      </w:r>
+    </w:p>
+    <w:p>
+      <w:pPr>
+        <w:pStyle w:val="ListParagraph"/>
+        <w:numPr>
+          <w:ilvl w:val="0"/>
+          <w:numId w:val="20"/>
+        </w:numPr>
+      </w:pPr>
+      <w:r>
+        <w:t xml:space="preserve">GitHub is a remote storage </w:t>
+      </w:r>
+      <w:r>
+        <w:t>facility on the web for all your projects</w:t>
+      </w:r>
+    </w:p>
+    <w:p>
+      <w:pPr>
+        <w:pStyle w:val="ListParagraph"/>
+        <w:numPr>
+          <w:ilvl w:val="0"/>
+          <w:numId w:val="20"/>
+        </w:numPr>
+      </w:pPr>
+      <w:hyperlink r:id="rId24" w:history="1">
+        <w:r>
+          <w:rPr>
+            <w:rStyle w:val="Hyperlink"/>
+          </w:rPr>
+          <w:t>https://git-scm.com/book/en/v2/Getting-Started-About-Version-Control</w:t>
+        </w:r>
+      </w:hyperlink>
+    </w:p>
+    <w:p>
+      <w:pPr>
+        <w:pStyle w:val="ListParagraph"/>
+        <w:numPr>
+          <w:ilvl w:val="1"/>
+          <w:numId w:val="20"/>
+        </w:numPr>
+      </w:pPr>
+      <w:r>
+        <w:lastRenderedPageBreak/>
+        <w:t xml:space="preserve">Local Version Control Systems </w:t>
+      </w:r>
+      <w:r>
+        <w:t>–</w:t>
       </w:r>
       <w:r>
         <w:t xml:space="preserve"> </w:t>
       </w:r>
-      <w:proofErr w:type="gramStart"/>
-      <w:r>
-        <w:t>dual-boot</w:t>
-      </w:r>
-      <w:proofErr w:type="gramEnd"/>
-      <w:r>
-        <w:t xml:space="preserve"> t</w:t>
-      </w:r>
-      <w:r>
-        <w:t>o use Linux as it doesn’t support windows.</w:t>
+      <w:r>
+        <w:t xml:space="preserve">A local database which stores every file change as a patch. </w:t>
+      </w:r>
+      <w:r>
+        <w:t xml:space="preserve">The patches are then put together </w:t>
+      </w:r>
+      <w:r>
+        <w:t>to re-create a file at a given point in time</w:t>
+      </w:r>
+      <w:r>
+        <w:t>.</w:t>
+      </w:r>
+    </w:p>
+    <w:p>
+      <w:pPr>
+        <w:pStyle w:val="ListParagraph"/>
+        <w:numPr>
+          <w:ilvl w:val="1"/>
+          <w:numId w:val="20"/>
+        </w:numPr>
+      </w:pPr>
+      <w:r>
+        <w:t xml:space="preserve">Centralised Version Control Systems </w:t>
+      </w:r>
+      <w:r>
+        <w:t>–</w:t>
+      </w:r>
+      <w:r>
+        <w:t xml:space="preserve"> </w:t>
+      </w:r>
+      <w:r>
+        <w:t>All the files and their versions are stored on a central VCS server</w:t>
+      </w:r>
+      <w:r>
+        <w:t>. Multiple people can then save to and retrieve from the server.</w:t>
+      </w:r>
+    </w:p>
+    <w:p>
+      <w:pPr>
+        <w:pStyle w:val="ListParagraph"/>
+        <w:numPr>
+          <w:ilvl w:val="1"/>
+          <w:numId w:val="20"/>
+        </w:numPr>
+      </w:pPr>
+      <w:r>
+        <w:t xml:space="preserve">Distributed Version Control Systems </w:t>
+      </w:r>
+      <w:r>
+        <w:t>–</w:t>
+      </w:r>
+      <w:r>
+        <w:t xml:space="preserve"> </w:t>
+      </w:r>
+      <w:r>
+        <w:t xml:space="preserve">A clone of the </w:t>
+      </w:r>
+      <w:r>
+        <w:t>repository</w:t>
+      </w:r>
+      <w:r>
+        <w:t xml:space="preserve"> is stored locally on each </w:t>
+      </w:r>
+      <w:r>
+        <w:t>developer’s</w:t>
+      </w:r>
+      <w:r>
+        <w:t xml:space="preserve"> computer</w:t>
+      </w:r>
+      <w:r>
+        <w:t xml:space="preserve"> so that if the server goes down, the repository can be recovered from the mirrored copies stored by all the contributors.</w:t>
+      </w:r>
+    </w:p>
+    <w:p>
+      <w:pPr>
+        <w:pStyle w:val="ListParagraph"/>
+        <w:numPr>
+          <w:ilvl w:val="0"/>
+          <w:numId w:val="22"/>
+        </w:numPr>
+      </w:pPr>
+      <w:hyperlink r:id="rId25" w:history="1">
+        <w:r>
+          <w:rPr>
+            <w:rStyle w:val="Hyperlink"/>
+          </w:rPr>
+          <w:t>https://www.youtube.com/watch?v=8oRjP8yj2Wo</w:t>
+        </w:r>
+      </w:hyperlink>
+    </w:p>
+    <w:p>
+      <w:pPr>
+        <w:pStyle w:val="ListParagraph"/>
+        <w:numPr>
+          <w:ilvl w:val="0"/>
+          <w:numId w:val="22"/>
+        </w:numPr>
+      </w:pPr>
+      <w:hyperlink r:id="rId26" w:history="1">
+        <w:r>
+          <w:rPr>
+            <w:rStyle w:val="Hyperlink"/>
+          </w:rPr>
+          <w:t>https://www.youtube.com/watch?v=1h9_cB9mPT8&amp;t=13s</w:t>
+        </w:r>
+      </w:hyperlink>
+    </w:p>
+    <w:p>
+      <w:pPr>
+        <w:pStyle w:val="ListParagraph"/>
+        <w:numPr>
+          <w:ilvl w:val="0"/>
+          <w:numId w:val="22"/>
+        </w:numPr>
+      </w:pPr>
+      <w:hyperlink r:id="rId27" w:history="1">
+        <w:r>
+          <w:rPr>
+            <w:rStyle w:val="Hyperlink"/>
+          </w:rPr>
+          <w:t>https://github.com/TheOdinProject/curriculum</w:t>
+        </w:r>
+      </w:hyperlink>
+    </w:p>
+    <w:p>
+      <w:pPr>
+        <w:pStyle w:val="ListParagraph"/>
+      </w:pPr>
+    </w:p>
+    <w:p>
+      <w:pPr>
+        <w:pStyle w:val="ListParagraph"/>
+      </w:pPr>
+      <w:r>
+        <w:t>Question Answers:</w:t>
+      </w:r>
+    </w:p>
+    <w:p>
+      <w:pPr>
+        <w:pStyle w:val="ListParagraph"/>
+        <w:numPr>
+          <w:ilvl w:val="0"/>
+          <w:numId w:val="23"/>
+        </w:numPr>
+      </w:pPr>
+      <w:r>
+        <w:t>Git is a version control system (VCS)</w:t>
+      </w:r>
+    </w:p>
+    <w:p>
+      <w:pPr>
+        <w:pStyle w:val="ListParagraph"/>
+        <w:numPr>
+          <w:ilvl w:val="0"/>
+          <w:numId w:val="23"/>
+        </w:numPr>
+      </w:pPr>
+      <w:r>
+        <w:t>A text editor saves all the words in a single file</w:t>
+      </w:r>
+      <w:r>
+        <w:t xml:space="preserve">. There are no other records of the file recorded so you would need to make multiple copies of the file to keep track of how it has changed. Git </w:t>
+      </w:r>
+      <w:r>
+        <w:t>records differences in the files and folders and keeps a record of these ‘saves’.</w:t>
+      </w:r>
+    </w:p>
+    <w:p>
+      <w:pPr>
+        <w:pStyle w:val="ListParagraph"/>
+        <w:numPr>
+          <w:ilvl w:val="0"/>
+          <w:numId w:val="23"/>
+        </w:numPr>
+      </w:pPr>
+      <w:r>
+        <w:t>Git works at a local level.</w:t>
+      </w:r>
+    </w:p>
+    <w:p>
+      <w:pPr>
+        <w:pStyle w:val="ListParagraph"/>
+        <w:numPr>
+          <w:ilvl w:val="0"/>
+          <w:numId w:val="23"/>
+        </w:numPr>
+      </w:pPr>
+      <w:r>
+        <w:t>GitHub works at a remote level.</w:t>
+      </w:r>
+    </w:p>
+    <w:p>
+      <w:pPr>
+        <w:pStyle w:val="ListParagraph"/>
+        <w:numPr>
+          <w:ilvl w:val="0"/>
+          <w:numId w:val="23"/>
+        </w:numPr>
+      </w:pPr>
+      <w:r>
+        <w:t xml:space="preserve">An individual developer can </w:t>
+      </w:r>
+      <w:r>
+        <w:t>use it to show off their projects to employers as well as make it easier to work on files from different computers.</w:t>
+      </w:r>
+      <w:r>
+        <w:t xml:space="preserve"> It can make bug fixing easier as you can go back to previous versions to see if they contain the same bug. Branches can be used to</w:t>
+      </w:r>
+      <w:r>
+        <w:t xml:space="preserve"> work on new files/features without affecting the main branch.</w:t>
+      </w:r>
+    </w:p>
+    <w:p>
+      <w:pPr>
+        <w:pStyle w:val="ListParagraph"/>
+        <w:numPr>
+          <w:ilvl w:val="0"/>
+          <w:numId w:val="23"/>
+        </w:numPr>
+      </w:pPr>
+      <w:r>
+        <w:t xml:space="preserve">Branches allow developers to make changes without stepping on each other’s code. Branches can also be tested before merging them to the main branch </w:t>
+      </w:r>
+      <w:r>
+        <w:t xml:space="preserve">to find bugs and problems first. Git will alert developers when there is a merge conflict and tell them where it/they occurred. </w:t>
       </w:r>
     </w:p>
     <w:p>
@@ -2983,426 +4242,306 @@
         <w:pStyle w:val="Heading2"/>
       </w:pPr>
       <w:r>
-        <w:t>Text Editors</w:t>
-      </w:r>
-    </w:p>
-    <w:p>
-      <w:pPr>
-        <w:pStyle w:val="ListParagraph"/>
-        <w:numPr>
-          <w:ilvl w:val="0"/>
-          <w:numId w:val="16"/>
-        </w:numPr>
-      </w:pPr>
-      <w:r>
-        <w:t>“A good text editor can help you write better code with real-time code checking, syntax highlighting, and automatic formatting.”</w:t>
-      </w:r>
-    </w:p>
-    <w:p>
-      <w:pPr>
-        <w:pStyle w:val="ListParagraph"/>
-        <w:numPr>
-          <w:ilvl w:val="0"/>
-          <w:numId w:val="16"/>
-        </w:numPr>
-      </w:pPr>
-      <w:r>
-        <w:t xml:space="preserve">Microsoft Word and Libre-Office Writer cannot be used as they </w:t>
-      </w:r>
-      <w:r>
-        <w:t>store information</w:t>
-      </w:r>
-      <w:r>
-        <w:t xml:space="preserve"> about how to display the text on the screen</w:t>
-      </w:r>
-      <w:r>
-        <w:t xml:space="preserve"> which</w:t>
-      </w:r>
-      <w:r>
-        <w:t xml:space="preserve"> means interpreters unable to execute the file as code.</w:t>
-      </w:r>
-    </w:p>
-    <w:p>
-      <w:pPr>
-        <w:pStyle w:val="ListParagraph"/>
-        <w:numPr>
-          <w:ilvl w:val="0"/>
-          <w:numId w:val="16"/>
-        </w:numPr>
-      </w:pPr>
-      <w:r>
-        <w:t xml:space="preserve">Code editors are tools that can take a text file an </w:t>
-      </w:r>
-      <w:r>
-        <w:t>provide features such as plugins, syntax highlighting, auto-closing of brackets and braces, and linting</w:t>
+        <w:t>Git Basics</w:t>
+      </w:r>
+    </w:p>
+    <w:p>
+      <w:pPr>
+        <w:pStyle w:val="ListParagraph"/>
+        <w:numPr>
+          <w:ilvl w:val="0"/>
+          <w:numId w:val="24"/>
+        </w:numPr>
+      </w:pPr>
+      <w:r>
+        <w:t xml:space="preserve">‘git clone’ is used to </w:t>
+      </w:r>
+      <w:r>
+        <w:t>clone the contents of a repository to the current directory</w:t>
       </w:r>
       <w:r>
         <w:t>.</w:t>
       </w:r>
-      <w:r>
-        <w:t xml:space="preserve"> Visual Studio Code (</w:t>
+    </w:p>
+    <w:p>
+      <w:pPr>
+        <w:pStyle w:val="ListParagraph"/>
+        <w:numPr>
+          <w:ilvl w:val="0"/>
+          <w:numId w:val="24"/>
+        </w:numPr>
+      </w:pPr>
+      <w:r>
+        <w:lastRenderedPageBreak/>
+        <w:t xml:space="preserve">‘git remote’ gives you the </w:t>
+      </w:r>
+      <w:r>
+        <w:t>URL of the repository you are using</w:t>
+      </w:r>
+      <w:r>
+        <w:t>.</w:t>
+      </w:r>
+    </w:p>
+    <w:p>
+      <w:pPr>
+        <w:pStyle w:val="ListParagraph"/>
+        <w:numPr>
+          <w:ilvl w:val="0"/>
+          <w:numId w:val="24"/>
+        </w:numPr>
+      </w:pPr>
+      <w:r>
+        <w:t>‘git status’ displays the state of the working directory and the staging area</w:t>
+      </w:r>
+      <w:r>
+        <w:t>.</w:t>
+      </w:r>
+    </w:p>
+    <w:p>
+      <w:pPr>
+        <w:pStyle w:val="ListParagraph"/>
+        <w:numPr>
+          <w:ilvl w:val="0"/>
+          <w:numId w:val="24"/>
+        </w:numPr>
+      </w:pPr>
+      <w:r>
+        <w:t xml:space="preserve">‘git add </w:t>
       </w:r>
       <w:proofErr w:type="spellStart"/>
       <w:r>
-        <w:t>VSCode</w:t>
+        <w:t>fileName</w:t>
       </w:r>
       <w:proofErr w:type="spellEnd"/>
       <w:r>
-        <w:t>) is the most popular choice.</w:t>
-      </w:r>
-    </w:p>
-    <w:p>
-      <w:pPr>
-        <w:pStyle w:val="Heading2"/>
-      </w:pPr>
-      <w:r>
-        <w:t>Command Line Basics</w:t>
-      </w:r>
-    </w:p>
-    <w:p>
-      <w:pPr>
-        <w:pStyle w:val="ListParagraph"/>
-        <w:numPr>
-          <w:ilvl w:val="0"/>
-          <w:numId w:val="17"/>
-        </w:numPr>
-      </w:pPr>
-      <w:r>
-        <w:t>The command line interface (CLI) is where you can enter commands that your computer will run.</w:t>
-      </w:r>
-    </w:p>
-    <w:p>
-      <w:pPr>
-        <w:pStyle w:val="ListParagraph"/>
-        <w:numPr>
-          <w:ilvl w:val="0"/>
-          <w:numId w:val="17"/>
-        </w:numPr>
-      </w:pPr>
-      <w:r>
-        <w:t xml:space="preserve">$ </w:t>
-      </w:r>
-      <w:r>
-        <w:t>is used to show that what follows is a command that should be put into the terminal.</w:t>
-      </w:r>
-    </w:p>
-    <w:p>
-      <w:pPr>
-        <w:ind w:left="360"/>
-      </w:pPr>
-      <w:r>
-        <w:t>Question Answers</w:t>
-      </w:r>
-      <w:r>
-        <w:t>:</w:t>
-      </w:r>
-    </w:p>
-    <w:p>
-      <w:pPr>
-        <w:pStyle w:val="ListParagraph"/>
-        <w:numPr>
-          <w:ilvl w:val="0"/>
-          <w:numId w:val="19"/>
-        </w:numPr>
-      </w:pPr>
-      <w:r>
-        <w:t>A command line is an interface that lets the user enter commands which will be carried out by the computer</w:t>
-      </w:r>
-    </w:p>
-    <w:p>
-      <w:pPr>
-        <w:pStyle w:val="ListParagraph"/>
-        <w:numPr>
-          <w:ilvl w:val="0"/>
-          <w:numId w:val="19"/>
-        </w:numPr>
-      </w:pPr>
-      <w:r>
-        <w:lastRenderedPageBreak/>
-        <w:t xml:space="preserve">You can open it by clicking the icon on your GUI OS or by pressing </w:t>
-      </w:r>
-      <w:r>
-        <w:t xml:space="preserve">CTRL + ALT + T </w:t>
-      </w:r>
-      <w:r>
-        <w:t>(</w:t>
-      </w:r>
-      <w:r>
-        <w:t xml:space="preserve">on </w:t>
+        <w:t>’ will add a file to the staging area. The staging area is part of the two-step process for making a commit in Git</w:t>
+      </w:r>
+      <w:r>
+        <w:t>.</w:t>
+      </w:r>
+    </w:p>
+    <w:p>
+      <w:pPr>
+        <w:pStyle w:val="ListParagraph"/>
+        <w:numPr>
+          <w:ilvl w:val="0"/>
+          <w:numId w:val="24"/>
+        </w:numPr>
+      </w:pPr>
+      <w:r>
+        <w:t xml:space="preserve">‘git commit’ </w:t>
+      </w:r>
+      <w:r>
+        <w:t>ma</w:t>
+      </w:r>
+      <w:r>
+        <w:t>kes a ‘save point’ in the repository</w:t>
+      </w:r>
+      <w:r>
+        <w:t>.</w:t>
+      </w:r>
+    </w:p>
+    <w:p>
+      <w:pPr>
+        <w:pStyle w:val="ListParagraph"/>
+        <w:numPr>
+          <w:ilvl w:val="0"/>
+          <w:numId w:val="24"/>
+        </w:numPr>
+      </w:pPr>
+      <w:r>
+        <w:t xml:space="preserve">‘git log’ </w:t>
+      </w:r>
+      <w:r>
+        <w:t>shows a log of all previous commits, who made them, message given to the commit, etc.</w:t>
+      </w:r>
+    </w:p>
+    <w:p>
+      <w:pPr>
+        <w:pStyle w:val="ListParagraph"/>
+        <w:numPr>
+          <w:ilvl w:val="0"/>
+          <w:numId w:val="24"/>
+        </w:numPr>
+      </w:pPr>
+      <w:r>
+        <w:t xml:space="preserve">‘git push’ </w:t>
+      </w:r>
+      <w:r>
+        <w:t xml:space="preserve">updates </w:t>
+      </w:r>
+      <w:r>
+        <w:t>a remote branch with local commits.</w:t>
+      </w:r>
+    </w:p>
+    <w:p>
+      <w:pPr>
+        <w:ind w:firstLine="360"/>
+      </w:pPr>
+      <w:r>
+        <w:t>Questions Answers:</w:t>
+      </w:r>
+    </w:p>
+    <w:p>
+      <w:pPr>
+        <w:pStyle w:val="ListParagraph"/>
+        <w:numPr>
+          <w:ilvl w:val="0"/>
+          <w:numId w:val="25"/>
+        </w:numPr>
+      </w:pPr>
+      <w:r>
+        <w:t>A new repository can be made on GitHub by clicking the ‘new’ button</w:t>
+      </w:r>
+    </w:p>
+    <w:p>
+      <w:pPr>
+        <w:pStyle w:val="ListParagraph"/>
+        <w:numPr>
+          <w:ilvl w:val="0"/>
+          <w:numId w:val="25"/>
+        </w:numPr>
+      </w:pPr>
+      <w:r>
+        <w:t>The ‘git clone’ command can be used to copy a repository to your local machin</w:t>
+      </w:r>
+      <w:r>
+        <w:t>e</w:t>
+      </w:r>
+    </w:p>
+    <w:p>
+      <w:pPr>
+        <w:pStyle w:val="ListParagraph"/>
+        <w:numPr>
+          <w:ilvl w:val="0"/>
+          <w:numId w:val="25"/>
+        </w:numPr>
+      </w:pPr>
+      <w:r>
+        <w:t>‘Origin’ is the default name of your remote connection</w:t>
+      </w:r>
+    </w:p>
+    <w:p>
+      <w:pPr>
+        <w:pStyle w:val="ListParagraph"/>
+        <w:numPr>
+          <w:ilvl w:val="0"/>
+          <w:numId w:val="25"/>
+        </w:numPr>
+      </w:pPr>
+      <w:r>
+        <w:t xml:space="preserve">origin refers to </w:t>
+      </w:r>
+      <w:r>
+        <w:t xml:space="preserve">the remote </w:t>
+      </w:r>
+    </w:p>
+    <w:p>
+      <w:pPr>
+        <w:pStyle w:val="ListParagraph"/>
+        <w:numPr>
+          <w:ilvl w:val="0"/>
+          <w:numId w:val="25"/>
+        </w:numPr>
+      </w:pPr>
+      <w:r>
+        <w:t>main refers to the branch you are pushing to</w:t>
+      </w:r>
+    </w:p>
+    <w:p>
+      <w:pPr>
+        <w:pStyle w:val="ListParagraph"/>
+        <w:numPr>
+          <w:ilvl w:val="0"/>
+          <w:numId w:val="25"/>
+        </w:numPr>
+      </w:pPr>
+      <w:r>
+        <w:t xml:space="preserve">You add files to the staging area and the use commit to </w:t>
+      </w:r>
+      <w:r>
+        <w:t>commit the changes</w:t>
+      </w:r>
+    </w:p>
+    <w:p>
+      <w:pPr>
+        <w:pStyle w:val="ListParagraph"/>
+        <w:numPr>
+          <w:ilvl w:val="0"/>
+          <w:numId w:val="25"/>
+        </w:numPr>
+      </w:pPr>
+      <w:r>
+        <w:t>g</w:t>
+      </w:r>
+      <w:r>
+        <w:t>it status</w:t>
+      </w:r>
+    </w:p>
+    <w:p>
+      <w:pPr>
+        <w:pStyle w:val="ListParagraph"/>
+        <w:numPr>
+          <w:ilvl w:val="0"/>
+          <w:numId w:val="25"/>
+        </w:numPr>
+      </w:pPr>
+      <w:r>
+        <w:t xml:space="preserve">‘git add -A’ or ‘git add </w:t>
       </w:r>
       <w:proofErr w:type="spellStart"/>
       <w:r>
-        <w:t>linux</w:t>
+        <w:t>fileName</w:t>
       </w:r>
       <w:proofErr w:type="spellEnd"/>
       <w:r>
-        <w:t>)</w:t>
-      </w:r>
-    </w:p>
-    <w:p>
-      <w:pPr>
-        <w:pStyle w:val="ListParagraph"/>
-        <w:numPr>
-          <w:ilvl w:val="0"/>
-          <w:numId w:val="19"/>
-        </w:numPr>
-      </w:pPr>
-      <w:r>
-        <w:t>You can navigate to a directory by entering $ cd /file/path</w:t>
-      </w:r>
-    </w:p>
-    <w:p>
-      <w:pPr>
-        <w:pStyle w:val="ListParagraph"/>
-        <w:numPr>
-          <w:ilvl w:val="0"/>
-          <w:numId w:val="19"/>
-        </w:numPr>
-      </w:pPr>
-      <w:r>
-        <w:t>cd on its own will take you to your home directory</w:t>
-      </w:r>
-    </w:p>
-    <w:p>
-      <w:pPr>
-        <w:pStyle w:val="ListParagraph"/>
-        <w:numPr>
-          <w:ilvl w:val="0"/>
-          <w:numId w:val="19"/>
-        </w:numPr>
-      </w:pPr>
-      <w:r>
-        <w:t>$ cd</w:t>
-      </w:r>
-      <w:proofErr w:type="gramStart"/>
-      <w:r>
-        <w:t xml:space="preserve"> ..</w:t>
-      </w:r>
-      <w:proofErr w:type="gramEnd"/>
-      <w:r>
-        <w:t xml:space="preserve"> will take you back up a directory</w:t>
-      </w:r>
-    </w:p>
-    <w:p>
-      <w:pPr>
-        <w:pStyle w:val="ListParagraph"/>
-        <w:numPr>
-          <w:ilvl w:val="0"/>
-          <w:numId w:val="19"/>
-        </w:numPr>
-      </w:pPr>
-      <w:r>
-        <w:t xml:space="preserve">$ </w:t>
-      </w:r>
-      <w:proofErr w:type="spellStart"/>
-      <w:r>
-        <w:t>pwd</w:t>
-      </w:r>
-      <w:proofErr w:type="spellEnd"/>
-      <w:r>
-        <w:t xml:space="preserve"> will display which directory you are in and the path to get there</w:t>
-      </w:r>
-    </w:p>
-    <w:p>
-      <w:pPr>
-        <w:pStyle w:val="ListParagraph"/>
-        <w:numPr>
-          <w:ilvl w:val="0"/>
-          <w:numId w:val="19"/>
-        </w:numPr>
-      </w:pPr>
-      <w:r>
-        <w:t>$ ls is used to display the contents of the directory you are in</w:t>
-      </w:r>
-    </w:p>
-    <w:p>
-      <w:pPr>
-        <w:pStyle w:val="ListParagraph"/>
-        <w:numPr>
-          <w:ilvl w:val="0"/>
-          <w:numId w:val="19"/>
-        </w:numPr>
-      </w:pPr>
-      <w:r>
-        <w:t xml:space="preserve">$ </w:t>
-      </w:r>
-      <w:proofErr w:type="spellStart"/>
-      <w:r>
-        <w:t>mkdir</w:t>
-      </w:r>
-      <w:proofErr w:type="spellEnd"/>
+        <w:t>’</w:t>
+      </w:r>
+    </w:p>
+    <w:p>
+      <w:pPr>
+        <w:pStyle w:val="ListParagraph"/>
+        <w:numPr>
+          <w:ilvl w:val="0"/>
+          <w:numId w:val="25"/>
+        </w:numPr>
+      </w:pPr>
+      <w:r>
+        <w:t>git commit -m “message”</w:t>
+      </w:r>
+    </w:p>
+    <w:p>
+      <w:pPr>
+        <w:pStyle w:val="ListParagraph"/>
+        <w:numPr>
+          <w:ilvl w:val="0"/>
+          <w:numId w:val="25"/>
+        </w:numPr>
+      </w:pPr>
       <w:r>
         <w:t xml:space="preserve"> </w:t>
       </w:r>
-      <w:proofErr w:type="spellStart"/>
-      <w:r>
-        <w:t>directoryName</w:t>
-      </w:r>
-      <w:proofErr w:type="spellEnd"/>
-      <w:r>
-        <w:t xml:space="preserve"> is used to create a new directory</w:t>
-      </w:r>
-    </w:p>
-    <w:p>
-      <w:pPr>
-        <w:pStyle w:val="ListParagraph"/>
-        <w:numPr>
-          <w:ilvl w:val="0"/>
-          <w:numId w:val="19"/>
-        </w:numPr>
-      </w:pPr>
-      <w:r>
-        <w:t xml:space="preserve">$ touch </w:t>
-      </w:r>
-      <w:proofErr w:type="spellStart"/>
-      <w:r>
-        <w:t>fileName</w:t>
-      </w:r>
-      <w:proofErr w:type="spellEnd"/>
-      <w:r>
-        <w:t xml:space="preserve"> is used to create a new file</w:t>
-      </w:r>
-    </w:p>
-    <w:p>
-      <w:pPr>
-        <w:pStyle w:val="ListParagraph"/>
-        <w:numPr>
-          <w:ilvl w:val="0"/>
-          <w:numId w:val="19"/>
-        </w:numPr>
-      </w:pPr>
-      <w:r>
-        <w:t xml:space="preserve">$ rm </w:t>
-      </w:r>
-      <w:proofErr w:type="spellStart"/>
-      <w:r>
-        <w:t>fileName</w:t>
-      </w:r>
-      <w:proofErr w:type="spellEnd"/>
-      <w:r>
-        <w:t xml:space="preserve"> will delete the named file </w:t>
-      </w:r>
-      <w:r>
-        <w:sym w:font="Wingdings" w:char="F0E0"/>
-      </w:r>
-      <w:r>
-        <w:t xml:space="preserve"> </w:t>
-      </w:r>
-      <w:proofErr w:type="spellStart"/>
-      <w:r>
-        <w:t>rmdir</w:t>
-      </w:r>
-      <w:proofErr w:type="spellEnd"/>
-      <w:r>
-        <w:t xml:space="preserve"> </w:t>
-      </w:r>
-      <w:proofErr w:type="spellStart"/>
-      <w:r>
-        <w:t>directoryName</w:t>
-      </w:r>
-      <w:proofErr w:type="spellEnd"/>
-      <w:r>
-        <w:t xml:space="preserve"> will delete the named directory</w:t>
-      </w:r>
-    </w:p>
-    <w:p>
-      <w:pPr>
-        <w:pStyle w:val="ListParagraph"/>
-        <w:numPr>
-          <w:ilvl w:val="0"/>
-          <w:numId w:val="19"/>
-        </w:numPr>
-      </w:pPr>
-      <w:r>
-        <w:t xml:space="preserve">$ </w:t>
-      </w:r>
-      <w:r>
-        <w:t>mv oldfile.txt newfile.txt</w:t>
-      </w:r>
-      <w:r>
-        <w:t xml:space="preserve"> will rename a file </w:t>
-      </w:r>
-      <w:r>
-        <w:sym w:font="Wingdings" w:char="F0E0"/>
-      </w:r>
-      <w:r>
-        <w:t xml:space="preserve"> $</w:t>
-      </w:r>
-      <w:r>
-        <w:t xml:space="preserve"> </w:t>
-      </w:r>
-      <w:r>
-        <w:t xml:space="preserve">mv </w:t>
-      </w:r>
-      <w:proofErr w:type="spellStart"/>
-      <w:proofErr w:type="gramStart"/>
-      <w:r>
-        <w:t>oldD</w:t>
-      </w:r>
-      <w:r>
-        <w:t>irectory</w:t>
-      </w:r>
-      <w:proofErr w:type="spellEnd"/>
-      <w:r>
-        <w:t xml:space="preserve"> </w:t>
-      </w:r>
-      <w:r>
-        <w:t xml:space="preserve"> </w:t>
-      </w:r>
-      <w:proofErr w:type="spellStart"/>
-      <w:r>
-        <w:t>newD</w:t>
-      </w:r>
-      <w:r>
-        <w:t>irectory</w:t>
-      </w:r>
-      <w:proofErr w:type="spellEnd"/>
-      <w:proofErr w:type="gramEnd"/>
-    </w:p>
-    <w:p>
-      <w:pPr>
-        <w:pStyle w:val="Heading2"/>
-      </w:pPr>
-      <w:r>
-        <w:t>Setting Up Git</w:t>
-      </w:r>
-    </w:p>
-    <w:p>
-      <w:pPr>
-        <w:pStyle w:val="ListParagraph"/>
-        <w:numPr>
-          <w:ilvl w:val="0"/>
-          <w:numId w:val="18"/>
-        </w:numPr>
-      </w:pPr>
-      <w:r>
-        <w:t>Git is a popular version control system</w:t>
-      </w:r>
-    </w:p>
-    <w:p>
-      <w:pPr>
-        <w:pStyle w:val="ListParagraph"/>
-        <w:numPr>
-          <w:ilvl w:val="0"/>
-          <w:numId w:val="18"/>
-        </w:numPr>
-      </w:pPr>
-      <w:r>
-        <w:t>GitHub</w:t>
-      </w:r>
-      <w:r>
-        <w:t xml:space="preserve"> allows you to upload code/files using G</w:t>
-      </w:r>
-      <w:r>
-        <w:t>it and manage your code using a web interface.</w:t>
-      </w:r>
-    </w:p>
-    <w:p>
-      <w:pPr>
-        <w:pStyle w:val="ListParagraph"/>
-      </w:pPr>
-    </w:p>
-    <w:p/>
+      <w:r>
+        <w:t>git push</w:t>
+      </w:r>
+    </w:p>
+    <w:p>
+      <w:pPr>
+        <w:pStyle w:val="ListParagraph"/>
+        <w:numPr>
+          <w:ilvl w:val="0"/>
+          <w:numId w:val="25"/>
+        </w:numPr>
+      </w:pPr>
+      <w:r>
+        <w:t xml:space="preserve"> git log</w:t>
+      </w:r>
+    </w:p>
+    <w:p>
+      <w:pPr>
+        <w:pStyle w:val="ListParagraph"/>
+      </w:pPr>
+    </w:p>
     <w:p/>
     <w:p>
       <w:pPr>
@@ -3421,6 +4560,56 @@
 </w:document>
 </file>
 
+<file path=word/endnotes.xml><?xml version="1.0" encoding="utf-8"?>
+<w:endnotes xmlns:wpc="http://schemas.microsoft.com/office/word/2010/wordprocessingCanvas" xmlns:cx="http://schemas.microsoft.com/office/drawing/2014/chartex" xmlns:cx1="http://schemas.microsoft.com/office/drawing/2015/9/8/chartex" xmlns:cx2="http://schemas.microsoft.com/office/drawing/2015/10/21/chartex" xmlns:cx3="http://schemas.microsoft.com/office/drawing/2016/5/9/chartex" xmlns:cx4="http://schemas.microsoft.com/office/drawing/2016/5/10/chartex" xmlns:cx5="http://schemas.microsoft.com/office/drawing/2016/5/11/chartex" xmlns:cx6="http://schemas.microsoft.com/office/drawing/2016/5/12/chartex" xmlns:cx7="http://schemas.microsoft.com/office/drawing/2016/5/13/chartex" xmlns:cx8="http://schemas.microsoft.com/office/drawing/2016/5/14/chartex" xmlns:mc="http://schemas.openxmlformats.org/markup-compatibility/2006" xmlns:aink="http://schemas.microsoft.com/office/drawing/2016/ink" xmlns:am3d="http://schemas.microsoft.com/office/drawing/2017/model3d" xmlns:o="urn:schemas-microsoft-com:office:office" xmlns:oel="http://schemas.microsoft.com/office/2019/extlst" xmlns:r="http://schemas.openxmlformats.org/officeDocument/2006/relationships" xmlns:m="http://schemas.openxmlformats.org/officeDocument/2006/math" xmlns:v="urn:schemas-microsoft-com:vml" xmlns:wp14="http://schemas.microsoft.com/office/word/2010/wordprocessingDrawing" xmlns:wp="http://schemas.openxmlformats.org/drawingml/2006/wordprocessingDrawing" xmlns:w10="urn:schemas-microsoft-com:office:word" xmlns:w="http://schemas.openxmlformats.org/wordprocessingml/2006/main" xmlns:w14="http://schemas.microsoft.com/office/word/2010/wordml" xmlns:w15="http://schemas.microsoft.com/office/word/2012/wordml" xmlns:w16cex="http://schemas.microsoft.com/office/word/2018/wordml/cex" xmlns:w16cid="http://schemas.microsoft.com/office/word/2016/wordml/cid" xmlns:w16="http://schemas.microsoft.com/office/word/2018/wordml" xmlns:w16sdtdh="http://schemas.microsoft.com/office/word/2020/wordml/sdtdatahash" xmlns:w16se="http://schemas.microsoft.com/office/word/2015/wordml/symex" xmlns:wpg="http://schemas.microsoft.com/office/word/2010/wordprocessingGroup" xmlns:wpi="http://schemas.microsoft.com/office/word/2010/wordprocessingInk" xmlns:wne="http://schemas.microsoft.com/office/word/2006/wordml" xmlns:wps="http://schemas.microsoft.com/office/word/2010/wordprocessingShape" mc:Ignorable="w14 w15 w16se w16cid w16 w16cex w16sdtdh wp14">
+  <w:endnote w:type="separator" w:id="-1">
+    <w:p>
+      <w:pPr>
+        <w:spacing w:after="0" w:line="240" w:lineRule="auto"/>
+      </w:pPr>
+      <w:r>
+        <w:separator/>
+      </w:r>
+    </w:p>
+  </w:endnote>
+  <w:endnote w:type="continuationSeparator" w:id="0">
+    <w:p>
+      <w:pPr>
+        <w:spacing w:after="0" w:line="240" w:lineRule="auto"/>
+      </w:pPr>
+      <w:r>
+        <w:continuationSeparator/>
+      </w:r>
+    </w:p>
+  </w:endnote>
+</w:endnotes>
+</file>
+
+<file path=word/footnotes.xml><?xml version="1.0" encoding="utf-8"?>
+<w:footnotes xmlns:wpc="http://schemas.microsoft.com/office/word/2010/wordprocessingCanvas" xmlns:cx="http://schemas.microsoft.com/office/drawing/2014/chartex" xmlns:cx1="http://schemas.microsoft.com/office/drawing/2015/9/8/chartex" xmlns:cx2="http://schemas.microsoft.com/office/drawing/2015/10/21/chartex" xmlns:cx3="http://schemas.microsoft.com/office/drawing/2016/5/9/chartex" xmlns:cx4="http://schemas.microsoft.com/office/drawing/2016/5/10/chartex" xmlns:cx5="http://schemas.microsoft.com/office/drawing/2016/5/11/chartex" xmlns:cx6="http://schemas.microsoft.com/office/drawing/2016/5/12/chartex" xmlns:cx7="http://schemas.microsoft.com/office/drawing/2016/5/13/chartex" xmlns:cx8="http://schemas.microsoft.com/office/drawing/2016/5/14/chartex" xmlns:mc="http://schemas.openxmlformats.org/markup-compatibility/2006" xmlns:aink="http://schemas.microsoft.com/office/drawing/2016/ink" xmlns:am3d="http://schemas.microsoft.com/office/drawing/2017/model3d" xmlns:o="urn:schemas-microsoft-com:office:office" xmlns:oel="http://schemas.microsoft.com/office/2019/extlst" xmlns:r="http://schemas.openxmlformats.org/officeDocument/2006/relationships" xmlns:m="http://schemas.openxmlformats.org/officeDocument/2006/math" xmlns:v="urn:schemas-microsoft-com:vml" xmlns:wp14="http://schemas.microsoft.com/office/word/2010/wordprocessingDrawing" xmlns:wp="http://schemas.openxmlformats.org/drawingml/2006/wordprocessingDrawing" xmlns:w10="urn:schemas-microsoft-com:office:word" xmlns:w="http://schemas.openxmlformats.org/wordprocessingml/2006/main" xmlns:w14="http://schemas.microsoft.com/office/word/2010/wordml" xmlns:w15="http://schemas.microsoft.com/office/word/2012/wordml" xmlns:w16cex="http://schemas.microsoft.com/office/word/2018/wordml/cex" xmlns:w16cid="http://schemas.microsoft.com/office/word/2016/wordml/cid" xmlns:w16="http://schemas.microsoft.com/office/word/2018/wordml" xmlns:w16sdtdh="http://schemas.microsoft.com/office/word/2020/wordml/sdtdatahash" xmlns:w16se="http://schemas.microsoft.com/office/word/2015/wordml/symex" xmlns:wpg="http://schemas.microsoft.com/office/word/2010/wordprocessingGroup" xmlns:wpi="http://schemas.microsoft.com/office/word/2010/wordprocessingInk" xmlns:wne="http://schemas.microsoft.com/office/word/2006/wordml" xmlns:wps="http://schemas.microsoft.com/office/word/2010/wordprocessingShape" mc:Ignorable="w14 w15 w16se w16cid w16 w16cex w16sdtdh wp14">
+  <w:footnote w:type="separator" w:id="-1">
+    <w:p>
+      <w:pPr>
+        <w:spacing w:after="0" w:line="240" w:lineRule="auto"/>
+      </w:pPr>
+      <w:r>
+        <w:separator/>
+      </w:r>
+    </w:p>
+  </w:footnote>
+  <w:footnote w:type="continuationSeparator" w:id="0">
+    <w:p>
+      <w:pPr>
+        <w:spacing w:after="0" w:line="240" w:lineRule="auto"/>
+      </w:pPr>
+      <w:r>
+        <w:continuationSeparator/>
+      </w:r>
+    </w:p>
+  </w:footnote>
+</w:footnotes>
+</file>
+
 <file path=word/numbering.xml><?xml version="1.0" encoding="utf-8"?>
 <w:numbering xmlns:wpc="http://schemas.microsoft.com/office/word/2010/wordprocessingCanvas" xmlns:cx="http://schemas.microsoft.com/office/drawing/2014/chartex" xmlns:cx1="http://schemas.microsoft.com/office/drawing/2015/9/8/chartex" xmlns:cx2="http://schemas.microsoft.com/office/drawing/2015/10/21/chartex" xmlns:cx3="http://schemas.microsoft.com/office/drawing/2016/5/9/chartex" xmlns:cx4="http://schemas.microsoft.com/office/drawing/2016/5/10/chartex" xmlns:cx5="http://schemas.microsoft.com/office/drawing/2016/5/11/chartex" xmlns:cx6="http://schemas.microsoft.com/office/drawing/2016/5/12/chartex" xmlns:cx7="http://schemas.microsoft.com/office/drawing/2016/5/13/chartex" xmlns:cx8="http://schemas.microsoft.com/office/drawing/2016/5/14/chartex" xmlns:mc="http://schemas.openxmlformats.org/markup-compatibility/2006" xmlns:aink="http://schemas.microsoft.com/office/drawing/2016/ink" xmlns:am3d="http://schemas.microsoft.com/office/drawing/2017/model3d" xmlns:o="urn:schemas-microsoft-com:office:office" xmlns:oel="http://schemas.microsoft.com/office/2019/extlst" xmlns:r="http://schemas.openxmlformats.org/officeDocument/2006/relationships" xmlns:m="http://schemas.openxmlformats.org/officeDocument/2006/math" xmlns:v="urn:schemas-microsoft-com:vml" xmlns:wp14="http://schemas.microsoft.com/office/word/2010/wordprocessingDrawing" xmlns:wp="http://schemas.openxmlformats.org/drawingml/2006/wordprocessingDrawing" xmlns:w10="urn:schemas-microsoft-com:office:word" xmlns:w="http://schemas.openxmlformats.org/wordprocessingml/2006/main" xmlns:w14="http://schemas.microsoft.com/office/word/2010/wordml" xmlns:w15="http://schemas.microsoft.com/office/word/2012/wordml" xmlns:w16cex="http://schemas.microsoft.com/office/word/2018/wordml/cex" xmlns:w16cid="http://schemas.microsoft.com/office/word/2016/wordml/cid" xmlns:w16="http://schemas.microsoft.com/office/word/2018/wordml" xmlns:w16sdtdh="http://schemas.microsoft.com/office/word/2020/wordml/sdtdatahash" xmlns:w16se="http://schemas.microsoft.com/office/word/2015/wordml/symex" xmlns:wpg="http://schemas.microsoft.com/office/word/2010/wordprocessingGroup" xmlns:wpi="http://schemas.microsoft.com/office/word/2010/wordprocessingInk" xmlns:wne="http://schemas.microsoft.com/office/word/2006/wordml" xmlns:wps="http://schemas.microsoft.com/office/word/2010/wordprocessingShape" mc:Ignorable="w14 w15 w16se w16cid w16 w16cex w16sdtdh wp14">
   <w:abstractNum w:abstractNumId="0" w15:restartNumberingAfterBreak="0">
@@ -3736,6 +4925,205 @@
     </w:lvl>
   </w:abstractNum>
   <w:abstractNum w:abstractNumId="3" w15:restartNumberingAfterBreak="0">
+    <w:nsid w:val="1D8A7607"/>
+    <w:multiLevelType w:val="hybridMultilevel"/>
+    <w:tmpl w:val="63FE9DCE"/>
+    <w:lvl w:ilvl="0" w:tplc="0809000F">
+      <w:start w:val="1"/>
+      <w:numFmt w:val="decimal"/>
+      <w:lvlText w:val="%1."/>
+      <w:lvlJc w:val="left"/>
+      <w:pPr>
+        <w:ind w:left="1080" w:hanging="360"/>
+      </w:pPr>
+    </w:lvl>
+    <w:lvl w:ilvl="1" w:tplc="08090019" w:tentative="1">
+      <w:start w:val="1"/>
+      <w:numFmt w:val="lowerLetter"/>
+      <w:lvlText w:val="%2."/>
+      <w:lvlJc w:val="left"/>
+      <w:pPr>
+        <w:ind w:left="1800" w:hanging="360"/>
+      </w:pPr>
+    </w:lvl>
+    <w:lvl w:ilvl="2" w:tplc="0809001B" w:tentative="1">
+      <w:start w:val="1"/>
+      <w:numFmt w:val="lowerRoman"/>
+      <w:lvlText w:val="%3."/>
+      <w:lvlJc w:val="right"/>
+      <w:pPr>
+        <w:ind w:left="2520" w:hanging="180"/>
+      </w:pPr>
+    </w:lvl>
+    <w:lvl w:ilvl="3" w:tplc="0809000F" w:tentative="1">
+      <w:start w:val="1"/>
+      <w:numFmt w:val="decimal"/>
+      <w:lvlText w:val="%4."/>
+      <w:lvlJc w:val="left"/>
+      <w:pPr>
+        <w:ind w:left="3240" w:hanging="360"/>
+      </w:pPr>
+    </w:lvl>
+    <w:lvl w:ilvl="4" w:tplc="08090019" w:tentative="1">
+      <w:start w:val="1"/>
+      <w:numFmt w:val="lowerLetter"/>
+      <w:lvlText w:val="%5."/>
+      <w:lvlJc w:val="left"/>
+      <w:pPr>
+        <w:ind w:left="3960" w:hanging="360"/>
+      </w:pPr>
+    </w:lvl>
+    <w:lvl w:ilvl="5" w:tplc="0809001B" w:tentative="1">
+      <w:start w:val="1"/>
+      <w:numFmt w:val="lowerRoman"/>
+      <w:lvlText w:val="%6."/>
+      <w:lvlJc w:val="right"/>
+      <w:pPr>
+        <w:ind w:left="4680" w:hanging="180"/>
+      </w:pPr>
+    </w:lvl>
+    <w:lvl w:ilvl="6" w:tplc="0809000F" w:tentative="1">
+      <w:start w:val="1"/>
+      <w:numFmt w:val="decimal"/>
+      <w:lvlText w:val="%7."/>
+      <w:lvlJc w:val="left"/>
+      <w:pPr>
+        <w:ind w:left="5400" w:hanging="360"/>
+      </w:pPr>
+    </w:lvl>
+    <w:lvl w:ilvl="7" w:tplc="08090019" w:tentative="1">
+      <w:start w:val="1"/>
+      <w:numFmt w:val="lowerLetter"/>
+      <w:lvlText w:val="%8."/>
+      <w:lvlJc w:val="left"/>
+      <w:pPr>
+        <w:ind w:left="6120" w:hanging="360"/>
+      </w:pPr>
+    </w:lvl>
+    <w:lvl w:ilvl="8" w:tplc="0809001B" w:tentative="1">
+      <w:start w:val="1"/>
+      <w:numFmt w:val="lowerRoman"/>
+      <w:lvlText w:val="%9."/>
+      <w:lvlJc w:val="right"/>
+      <w:pPr>
+        <w:ind w:left="6840" w:hanging="180"/>
+      </w:pPr>
+    </w:lvl>
+  </w:abstractNum>
+  <w:abstractNum w:abstractNumId="4" w15:restartNumberingAfterBreak="0">
+    <w:nsid w:val="1DCE22D6"/>
+    <w:multiLevelType w:val="hybridMultilevel"/>
+    <w:tmpl w:val="7E806FAE"/>
+    <w:lvl w:ilvl="0" w:tplc="08090001">
+      <w:start w:val="1"/>
+      <w:numFmt w:val="bullet"/>
+      <w:lvlText w:val=""/>
+      <w:lvlJc w:val="left"/>
+      <w:pPr>
+        <w:ind w:left="720" w:hanging="360"/>
+      </w:pPr>
+      <w:rPr>
+        <w:rFonts w:ascii="Symbol" w:hAnsi="Symbol" w:hint="default"/>
+      </w:rPr>
+    </w:lvl>
+    <w:lvl w:ilvl="1" w:tplc="08090003">
+      <w:start w:val="1"/>
+      <w:numFmt w:val="bullet"/>
+      <w:lvlText w:val="o"/>
+      <w:lvlJc w:val="left"/>
+      <w:pPr>
+        <w:ind w:left="1440" w:hanging="360"/>
+      </w:pPr>
+      <w:rPr>
+        <w:rFonts w:ascii="Courier New" w:hAnsi="Courier New" w:cs="Courier New" w:hint="default"/>
+      </w:rPr>
+    </w:lvl>
+    <w:lvl w:ilvl="2" w:tplc="08090005" w:tentative="1">
+      <w:start w:val="1"/>
+      <w:numFmt w:val="bullet"/>
+      <w:lvlText w:val=""/>
+      <w:lvlJc w:val="left"/>
+      <w:pPr>
+        <w:ind w:left="2160" w:hanging="360"/>
+      </w:pPr>
+      <w:rPr>
+        <w:rFonts w:ascii="Wingdings" w:hAnsi="Wingdings" w:hint="default"/>
+      </w:rPr>
+    </w:lvl>
+    <w:lvl w:ilvl="3" w:tplc="08090001" w:tentative="1">
+      <w:start w:val="1"/>
+      <w:numFmt w:val="bullet"/>
+      <w:lvlText w:val=""/>
+      <w:lvlJc w:val="left"/>
+      <w:pPr>
+        <w:ind w:left="2880" w:hanging="360"/>
+      </w:pPr>
+      <w:rPr>
+        <w:rFonts w:ascii="Symbol" w:hAnsi="Symbol" w:hint="default"/>
+      </w:rPr>
+    </w:lvl>
+    <w:lvl w:ilvl="4" w:tplc="08090003" w:tentative="1">
+      <w:start w:val="1"/>
+      <w:numFmt w:val="bullet"/>
+      <w:lvlText w:val="o"/>
+      <w:lvlJc w:val="left"/>
+      <w:pPr>
+        <w:ind w:left="3600" w:hanging="360"/>
+      </w:pPr>
+      <w:rPr>
+        <w:rFonts w:ascii="Courier New" w:hAnsi="Courier New" w:cs="Courier New" w:hint="default"/>
+      </w:rPr>
+    </w:lvl>
+    <w:lvl w:ilvl="5" w:tplc="08090005" w:tentative="1">
+      <w:start w:val="1"/>
+      <w:numFmt w:val="bullet"/>
+      <w:lvlText w:val=""/>
+      <w:lvlJc w:val="left"/>
+      <w:pPr>
+        <w:ind w:left="4320" w:hanging="360"/>
+      </w:pPr>
+      <w:rPr>
+        <w:rFonts w:ascii="Wingdings" w:hAnsi="Wingdings" w:hint="default"/>
+      </w:rPr>
+    </w:lvl>
+    <w:lvl w:ilvl="6" w:tplc="08090001" w:tentative="1">
+      <w:start w:val="1"/>
+      <w:numFmt w:val="bullet"/>
+      <w:lvlText w:val=""/>
+      <w:lvlJc w:val="left"/>
+      <w:pPr>
+        <w:ind w:left="5040" w:hanging="360"/>
+      </w:pPr>
+      <w:rPr>
+        <w:rFonts w:ascii="Symbol" w:hAnsi="Symbol" w:hint="default"/>
+      </w:rPr>
+    </w:lvl>
+    <w:lvl w:ilvl="7" w:tplc="08090003" w:tentative="1">
+      <w:start w:val="1"/>
+      <w:numFmt w:val="bullet"/>
+      <w:lvlText w:val="o"/>
+      <w:lvlJc w:val="left"/>
+      <w:pPr>
+        <w:ind w:left="5760" w:hanging="360"/>
+      </w:pPr>
+      <w:rPr>
+        <w:rFonts w:ascii="Courier New" w:hAnsi="Courier New" w:cs="Courier New" w:hint="default"/>
+      </w:rPr>
+    </w:lvl>
+    <w:lvl w:ilvl="8" w:tplc="08090005" w:tentative="1">
+      <w:start w:val="1"/>
+      <w:numFmt w:val="bullet"/>
+      <w:lvlText w:val=""/>
+      <w:lvlJc w:val="left"/>
+      <w:pPr>
+        <w:ind w:left="6480" w:hanging="360"/>
+      </w:pPr>
+      <w:rPr>
+        <w:rFonts w:ascii="Wingdings" w:hAnsi="Wingdings" w:hint="default"/>
+      </w:rPr>
+    </w:lvl>
+  </w:abstractNum>
+  <w:abstractNum w:abstractNumId="5" w15:restartNumberingAfterBreak="0">
     <w:nsid w:val="24D36993"/>
     <w:multiLevelType w:val="hybridMultilevel"/>
     <w:tmpl w:val="E9E0C014"/>
@@ -3848,7 +5236,7 @@
       </w:rPr>
     </w:lvl>
   </w:abstractNum>
-  <w:abstractNum w:abstractNumId="4" w15:restartNumberingAfterBreak="0">
+  <w:abstractNum w:abstractNumId="6" w15:restartNumberingAfterBreak="0">
     <w:nsid w:val="27C44DEA"/>
     <w:multiLevelType w:val="hybridMultilevel"/>
     <w:tmpl w:val="828E2788"/>
@@ -3961,7 +5349,7 @@
       </w:rPr>
     </w:lvl>
   </w:abstractNum>
-  <w:abstractNum w:abstractNumId="5" w15:restartNumberingAfterBreak="0">
+  <w:abstractNum w:abstractNumId="7" w15:restartNumberingAfterBreak="0">
     <w:nsid w:val="370F7B10"/>
     <w:multiLevelType w:val="hybridMultilevel"/>
     <w:tmpl w:val="D8EEDC26"/>
@@ -4047,7 +5435,7 @@
       </w:pPr>
     </w:lvl>
   </w:abstractNum>
-  <w:abstractNum w:abstractNumId="6" w15:restartNumberingAfterBreak="0">
+  <w:abstractNum w:abstractNumId="8" w15:restartNumberingAfterBreak="0">
     <w:nsid w:val="3BC35B7F"/>
     <w:multiLevelType w:val="hybridMultilevel"/>
     <w:tmpl w:val="BACEFD2A"/>
@@ -4160,7 +5548,7 @@
       </w:rPr>
     </w:lvl>
   </w:abstractNum>
-  <w:abstractNum w:abstractNumId="7" w15:restartNumberingAfterBreak="0">
+  <w:abstractNum w:abstractNumId="9" w15:restartNumberingAfterBreak="0">
     <w:nsid w:val="3BCB1364"/>
     <w:multiLevelType w:val="hybridMultilevel"/>
     <w:tmpl w:val="1F36C634"/>
@@ -4246,7 +5634,7 @@
       </w:pPr>
     </w:lvl>
   </w:abstractNum>
-  <w:abstractNum w:abstractNumId="8" w15:restartNumberingAfterBreak="0">
+  <w:abstractNum w:abstractNumId="10" w15:restartNumberingAfterBreak="0">
     <w:nsid w:val="3E3B1F1D"/>
     <w:multiLevelType w:val="hybridMultilevel"/>
     <w:tmpl w:val="B3CAC1E0"/>
@@ -4359,7 +5747,93 @@
       </w:rPr>
     </w:lvl>
   </w:abstractNum>
-  <w:abstractNum w:abstractNumId="9" w15:restartNumberingAfterBreak="0">
+  <w:abstractNum w:abstractNumId="11" w15:restartNumberingAfterBreak="0">
+    <w:nsid w:val="3EA203A6"/>
+    <w:multiLevelType w:val="hybridMultilevel"/>
+    <w:tmpl w:val="5CD0FC26"/>
+    <w:lvl w:ilvl="0" w:tplc="0809000F">
+      <w:start w:val="1"/>
+      <w:numFmt w:val="decimal"/>
+      <w:lvlText w:val="%1."/>
+      <w:lvlJc w:val="left"/>
+      <w:pPr>
+        <w:ind w:left="1440" w:hanging="360"/>
+      </w:pPr>
+    </w:lvl>
+    <w:lvl w:ilvl="1" w:tplc="08090019" w:tentative="1">
+      <w:start w:val="1"/>
+      <w:numFmt w:val="lowerLetter"/>
+      <w:lvlText w:val="%2."/>
+      <w:lvlJc w:val="left"/>
+      <w:pPr>
+        <w:ind w:left="2160" w:hanging="360"/>
+      </w:pPr>
+    </w:lvl>
+    <w:lvl w:ilvl="2" w:tplc="0809001B" w:tentative="1">
+      <w:start w:val="1"/>
+      <w:numFmt w:val="lowerRoman"/>
+      <w:lvlText w:val="%3."/>
+      <w:lvlJc w:val="right"/>
+      <w:pPr>
+        <w:ind w:left="2880" w:hanging="180"/>
+      </w:pPr>
+    </w:lvl>
+    <w:lvl w:ilvl="3" w:tplc="0809000F" w:tentative="1">
+      <w:start w:val="1"/>
+      <w:numFmt w:val="decimal"/>
+      <w:lvlText w:val="%4."/>
+      <w:lvlJc w:val="left"/>
+      <w:pPr>
+        <w:ind w:left="3600" w:hanging="360"/>
+      </w:pPr>
+    </w:lvl>
+    <w:lvl w:ilvl="4" w:tplc="08090019" w:tentative="1">
+      <w:start w:val="1"/>
+      <w:numFmt w:val="lowerLetter"/>
+      <w:lvlText w:val="%5."/>
+      <w:lvlJc w:val="left"/>
+      <w:pPr>
+        <w:ind w:left="4320" w:hanging="360"/>
+      </w:pPr>
+    </w:lvl>
+    <w:lvl w:ilvl="5" w:tplc="0809001B" w:tentative="1">
+      <w:start w:val="1"/>
+      <w:numFmt w:val="lowerRoman"/>
+      <w:lvlText w:val="%6."/>
+      <w:lvlJc w:val="right"/>
+      <w:pPr>
+        <w:ind w:left="5040" w:hanging="180"/>
+      </w:pPr>
+    </w:lvl>
+    <w:lvl w:ilvl="6" w:tplc="0809000F" w:tentative="1">
+      <w:start w:val="1"/>
+      <w:numFmt w:val="decimal"/>
+      <w:lvlText w:val="%7."/>
+      <w:lvlJc w:val="left"/>
+      <w:pPr>
+        <w:ind w:left="5760" w:hanging="360"/>
+      </w:pPr>
+    </w:lvl>
+    <w:lvl w:ilvl="7" w:tplc="08090019" w:tentative="1">
+      <w:start w:val="1"/>
+      <w:numFmt w:val="lowerLetter"/>
+      <w:lvlText w:val="%8."/>
+      <w:lvlJc w:val="left"/>
+      <w:pPr>
+        <w:ind w:left="6480" w:hanging="360"/>
+      </w:pPr>
+    </w:lvl>
+    <w:lvl w:ilvl="8" w:tplc="0809001B" w:tentative="1">
+      <w:start w:val="1"/>
+      <w:numFmt w:val="lowerRoman"/>
+      <w:lvlText w:val="%9."/>
+      <w:lvlJc w:val="right"/>
+      <w:pPr>
+        <w:ind w:left="7200" w:hanging="180"/>
+      </w:pPr>
+    </w:lvl>
+  </w:abstractNum>
+  <w:abstractNum w:abstractNumId="12" w15:restartNumberingAfterBreak="0">
     <w:nsid w:val="486755B4"/>
     <w:multiLevelType w:val="hybridMultilevel"/>
     <w:tmpl w:val="5156CFA0"/>
@@ -4472,7 +5946,7 @@
       </w:rPr>
     </w:lvl>
   </w:abstractNum>
-  <w:abstractNum w:abstractNumId="10" w15:restartNumberingAfterBreak="0">
+  <w:abstractNum w:abstractNumId="13" w15:restartNumberingAfterBreak="0">
     <w:nsid w:val="487D2863"/>
     <w:multiLevelType w:val="hybridMultilevel"/>
     <w:tmpl w:val="45C60F84"/>
@@ -4585,7 +6059,7 @@
       </w:rPr>
     </w:lvl>
   </w:abstractNum>
-  <w:abstractNum w:abstractNumId="11" w15:restartNumberingAfterBreak="0">
+  <w:abstractNum w:abstractNumId="14" w15:restartNumberingAfterBreak="0">
     <w:nsid w:val="4A3478AF"/>
     <w:multiLevelType w:val="hybridMultilevel"/>
     <w:tmpl w:val="47F866D8"/>
@@ -4698,7 +6172,7 @@
       </w:rPr>
     </w:lvl>
   </w:abstractNum>
-  <w:abstractNum w:abstractNumId="12" w15:restartNumberingAfterBreak="0">
+  <w:abstractNum w:abstractNumId="15" w15:restartNumberingAfterBreak="0">
     <w:nsid w:val="4CC61B33"/>
     <w:multiLevelType w:val="hybridMultilevel"/>
     <w:tmpl w:val="E9143966"/>
@@ -4811,7 +6285,7 @@
       </w:rPr>
     </w:lvl>
   </w:abstractNum>
-  <w:abstractNum w:abstractNumId="13" w15:restartNumberingAfterBreak="0">
+  <w:abstractNum w:abstractNumId="16" w15:restartNumberingAfterBreak="0">
     <w:nsid w:val="571E6FE2"/>
     <w:multiLevelType w:val="hybridMultilevel"/>
     <w:tmpl w:val="FF54FBEA"/>
@@ -4924,7 +6398,7 @@
       </w:rPr>
     </w:lvl>
   </w:abstractNum>
-  <w:abstractNum w:abstractNumId="14" w15:restartNumberingAfterBreak="0">
+  <w:abstractNum w:abstractNumId="17" w15:restartNumberingAfterBreak="0">
     <w:nsid w:val="5A4E363B"/>
     <w:multiLevelType w:val="hybridMultilevel"/>
     <w:tmpl w:val="69D8FFBA"/>
@@ -5010,7 +6484,120 @@
       </w:pPr>
     </w:lvl>
   </w:abstractNum>
-  <w:abstractNum w:abstractNumId="15" w15:restartNumberingAfterBreak="0">
+  <w:abstractNum w:abstractNumId="18" w15:restartNumberingAfterBreak="0">
+    <w:nsid w:val="5AD55E6F"/>
+    <w:multiLevelType w:val="hybridMultilevel"/>
+    <w:tmpl w:val="001A2450"/>
+    <w:lvl w:ilvl="0" w:tplc="08090001">
+      <w:start w:val="1"/>
+      <w:numFmt w:val="bullet"/>
+      <w:lvlText w:val=""/>
+      <w:lvlJc w:val="left"/>
+      <w:pPr>
+        <w:ind w:left="720" w:hanging="360"/>
+      </w:pPr>
+      <w:rPr>
+        <w:rFonts w:ascii="Symbol" w:hAnsi="Symbol" w:hint="default"/>
+      </w:rPr>
+    </w:lvl>
+    <w:lvl w:ilvl="1" w:tplc="08090003" w:tentative="1">
+      <w:start w:val="1"/>
+      <w:numFmt w:val="bullet"/>
+      <w:lvlText w:val="o"/>
+      <w:lvlJc w:val="left"/>
+      <w:pPr>
+        <w:ind w:left="1440" w:hanging="360"/>
+      </w:pPr>
+      <w:rPr>
+        <w:rFonts w:ascii="Courier New" w:hAnsi="Courier New" w:cs="Courier New" w:hint="default"/>
+      </w:rPr>
+    </w:lvl>
+    <w:lvl w:ilvl="2" w:tplc="08090005" w:tentative="1">
+      <w:start w:val="1"/>
+      <w:numFmt w:val="bullet"/>
+      <w:lvlText w:val=""/>
+      <w:lvlJc w:val="left"/>
+      <w:pPr>
+        <w:ind w:left="2160" w:hanging="360"/>
+      </w:pPr>
+      <w:rPr>
+        <w:rFonts w:ascii="Wingdings" w:hAnsi="Wingdings" w:hint="default"/>
+      </w:rPr>
+    </w:lvl>
+    <w:lvl w:ilvl="3" w:tplc="08090001" w:tentative="1">
+      <w:start w:val="1"/>
+      <w:numFmt w:val="bullet"/>
+      <w:lvlText w:val=""/>
+      <w:lvlJc w:val="left"/>
+      <w:pPr>
+        <w:ind w:left="2880" w:hanging="360"/>
+      </w:pPr>
+      <w:rPr>
+        <w:rFonts w:ascii="Symbol" w:hAnsi="Symbol" w:hint="default"/>
+      </w:rPr>
+    </w:lvl>
+    <w:lvl w:ilvl="4" w:tplc="08090003" w:tentative="1">
+      <w:start w:val="1"/>
+      <w:numFmt w:val="bullet"/>
+      <w:lvlText w:val="o"/>
+      <w:lvlJc w:val="left"/>
+      <w:pPr>
+        <w:ind w:left="3600" w:hanging="360"/>
+      </w:pPr>
+      <w:rPr>
+        <w:rFonts w:ascii="Courier New" w:hAnsi="Courier New" w:cs="Courier New" w:hint="default"/>
+      </w:rPr>
+    </w:lvl>
+    <w:lvl w:ilvl="5" w:tplc="08090005" w:tentative="1">
+      <w:start w:val="1"/>
+      <w:numFmt w:val="bullet"/>
+      <w:lvlText w:val=""/>
+      <w:lvlJc w:val="left"/>
+      <w:pPr>
+        <w:ind w:left="4320" w:hanging="360"/>
+      </w:pPr>
+      <w:rPr>
+        <w:rFonts w:ascii="Wingdings" w:hAnsi="Wingdings" w:hint="default"/>
+      </w:rPr>
+    </w:lvl>
+    <w:lvl w:ilvl="6" w:tplc="08090001" w:tentative="1">
+      <w:start w:val="1"/>
+      <w:numFmt w:val="bullet"/>
+      <w:lvlText w:val=""/>
+      <w:lvlJc w:val="left"/>
+      <w:pPr>
+        <w:ind w:left="5040" w:hanging="360"/>
+      </w:pPr>
+      <w:rPr>
+        <w:rFonts w:ascii="Symbol" w:hAnsi="Symbol" w:hint="default"/>
+      </w:rPr>
+    </w:lvl>
+    <w:lvl w:ilvl="7" w:tplc="08090003" w:tentative="1">
+      <w:start w:val="1"/>
+      <w:numFmt w:val="bullet"/>
+      <w:lvlText w:val="o"/>
+      <w:lvlJc w:val="left"/>
+      <w:pPr>
+        <w:ind w:left="5760" w:hanging="360"/>
+      </w:pPr>
+      <w:rPr>
+        <w:rFonts w:ascii="Courier New" w:hAnsi="Courier New" w:cs="Courier New" w:hint="default"/>
+      </w:rPr>
+    </w:lvl>
+    <w:lvl w:ilvl="8" w:tplc="08090005" w:tentative="1">
+      <w:start w:val="1"/>
+      <w:numFmt w:val="bullet"/>
+      <w:lvlText w:val=""/>
+      <w:lvlJc w:val="left"/>
+      <w:pPr>
+        <w:ind w:left="6480" w:hanging="360"/>
+      </w:pPr>
+      <w:rPr>
+        <w:rFonts w:ascii="Wingdings" w:hAnsi="Wingdings" w:hint="default"/>
+      </w:rPr>
+    </w:lvl>
+  </w:abstractNum>
+  <w:abstractNum w:abstractNumId="19" w15:restartNumberingAfterBreak="0">
     <w:nsid w:val="5C0E4786"/>
     <w:multiLevelType w:val="hybridMultilevel"/>
     <w:tmpl w:val="72547850"/>
@@ -5123,7 +6710,120 @@
       </w:rPr>
     </w:lvl>
   </w:abstractNum>
-  <w:abstractNum w:abstractNumId="16" w15:restartNumberingAfterBreak="0">
+  <w:abstractNum w:abstractNumId="20" w15:restartNumberingAfterBreak="0">
+    <w:nsid w:val="669F3D64"/>
+    <w:multiLevelType w:val="hybridMultilevel"/>
+    <w:tmpl w:val="AC2CBBBE"/>
+    <w:lvl w:ilvl="0" w:tplc="08090001">
+      <w:start w:val="1"/>
+      <w:numFmt w:val="bullet"/>
+      <w:lvlText w:val=""/>
+      <w:lvlJc w:val="left"/>
+      <w:pPr>
+        <w:ind w:left="720" w:hanging="360"/>
+      </w:pPr>
+      <w:rPr>
+        <w:rFonts w:ascii="Symbol" w:hAnsi="Symbol" w:hint="default"/>
+      </w:rPr>
+    </w:lvl>
+    <w:lvl w:ilvl="1" w:tplc="08090003" w:tentative="1">
+      <w:start w:val="1"/>
+      <w:numFmt w:val="bullet"/>
+      <w:lvlText w:val="o"/>
+      <w:lvlJc w:val="left"/>
+      <w:pPr>
+        <w:ind w:left="1440" w:hanging="360"/>
+      </w:pPr>
+      <w:rPr>
+        <w:rFonts w:ascii="Courier New" w:hAnsi="Courier New" w:cs="Courier New" w:hint="default"/>
+      </w:rPr>
+    </w:lvl>
+    <w:lvl w:ilvl="2" w:tplc="08090005" w:tentative="1">
+      <w:start w:val="1"/>
+      <w:numFmt w:val="bullet"/>
+      <w:lvlText w:val=""/>
+      <w:lvlJc w:val="left"/>
+      <w:pPr>
+        <w:ind w:left="2160" w:hanging="360"/>
+      </w:pPr>
+      <w:rPr>
+        <w:rFonts w:ascii="Wingdings" w:hAnsi="Wingdings" w:hint="default"/>
+      </w:rPr>
+    </w:lvl>
+    <w:lvl w:ilvl="3" w:tplc="08090001" w:tentative="1">
+      <w:start w:val="1"/>
+      <w:numFmt w:val="bullet"/>
+      <w:lvlText w:val=""/>
+      <w:lvlJc w:val="left"/>
+      <w:pPr>
+        <w:ind w:left="2880" w:hanging="360"/>
+      </w:pPr>
+      <w:rPr>
+        <w:rFonts w:ascii="Symbol" w:hAnsi="Symbol" w:hint="default"/>
+      </w:rPr>
+    </w:lvl>
+    <w:lvl w:ilvl="4" w:tplc="08090003" w:tentative="1">
+      <w:start w:val="1"/>
+      <w:numFmt w:val="bullet"/>
+      <w:lvlText w:val="o"/>
+      <w:lvlJc w:val="left"/>
+      <w:pPr>
+        <w:ind w:left="3600" w:hanging="360"/>
+      </w:pPr>
+      <w:rPr>
+        <w:rFonts w:ascii="Courier New" w:hAnsi="Courier New" w:cs="Courier New" w:hint="default"/>
+      </w:rPr>
+    </w:lvl>
+    <w:lvl w:ilvl="5" w:tplc="08090005" w:tentative="1">
+      <w:start w:val="1"/>
+      <w:numFmt w:val="bullet"/>
+      <w:lvlText w:val=""/>
+      <w:lvlJc w:val="left"/>
+      <w:pPr>
+        <w:ind w:left="4320" w:hanging="360"/>
+      </w:pPr>
+      <w:rPr>
+        <w:rFonts w:ascii="Wingdings" w:hAnsi="Wingdings" w:hint="default"/>
+      </w:rPr>
+    </w:lvl>
+    <w:lvl w:ilvl="6" w:tplc="08090001" w:tentative="1">
+      <w:start w:val="1"/>
+      <w:numFmt w:val="bullet"/>
+      <w:lvlText w:val=""/>
+      <w:lvlJc w:val="left"/>
+      <w:pPr>
+        <w:ind w:left="5040" w:hanging="360"/>
+      </w:pPr>
+      <w:rPr>
+        <w:rFonts w:ascii="Symbol" w:hAnsi="Symbol" w:hint="default"/>
+      </w:rPr>
+    </w:lvl>
+    <w:lvl w:ilvl="7" w:tplc="08090003" w:tentative="1">
+      <w:start w:val="1"/>
+      <w:numFmt w:val="bullet"/>
+      <w:lvlText w:val="o"/>
+      <w:lvlJc w:val="left"/>
+      <w:pPr>
+        <w:ind w:left="5760" w:hanging="360"/>
+      </w:pPr>
+      <w:rPr>
+        <w:rFonts w:ascii="Courier New" w:hAnsi="Courier New" w:cs="Courier New" w:hint="default"/>
+      </w:rPr>
+    </w:lvl>
+    <w:lvl w:ilvl="8" w:tplc="08090005" w:tentative="1">
+      <w:start w:val="1"/>
+      <w:numFmt w:val="bullet"/>
+      <w:lvlText w:val=""/>
+      <w:lvlJc w:val="left"/>
+      <w:pPr>
+        <w:ind w:left="6480" w:hanging="360"/>
+      </w:pPr>
+      <w:rPr>
+        <w:rFonts w:ascii="Wingdings" w:hAnsi="Wingdings" w:hint="default"/>
+      </w:rPr>
+    </w:lvl>
+  </w:abstractNum>
+  <w:abstractNum w:abstractNumId="21" w15:restartNumberingAfterBreak="0">
     <w:nsid w:val="6A7973D1"/>
     <w:multiLevelType w:val="hybridMultilevel"/>
     <w:tmpl w:val="D2C46238"/>
@@ -5236,7 +6936,7 @@
       </w:rPr>
     </w:lvl>
   </w:abstractNum>
-  <w:abstractNum w:abstractNumId="17" w15:restartNumberingAfterBreak="0">
+  <w:abstractNum w:abstractNumId="22" w15:restartNumberingAfterBreak="0">
     <w:nsid w:val="6FFA2436"/>
     <w:multiLevelType w:val="hybridMultilevel"/>
     <w:tmpl w:val="7C123FD6"/>
@@ -5349,7 +7049,120 @@
       </w:rPr>
     </w:lvl>
   </w:abstractNum>
-  <w:abstractNum w:abstractNumId="18" w15:restartNumberingAfterBreak="0">
+  <w:abstractNum w:abstractNumId="23" w15:restartNumberingAfterBreak="0">
+    <w:nsid w:val="7CA930CF"/>
+    <w:multiLevelType w:val="hybridMultilevel"/>
+    <w:tmpl w:val="89D41B94"/>
+    <w:lvl w:ilvl="0" w:tplc="08090001">
+      <w:start w:val="1"/>
+      <w:numFmt w:val="bullet"/>
+      <w:lvlText w:val=""/>
+      <w:lvlJc w:val="left"/>
+      <w:pPr>
+        <w:ind w:left="1800" w:hanging="360"/>
+      </w:pPr>
+      <w:rPr>
+        <w:rFonts w:ascii="Symbol" w:hAnsi="Symbol" w:hint="default"/>
+      </w:rPr>
+    </w:lvl>
+    <w:lvl w:ilvl="1" w:tplc="08090003" w:tentative="1">
+      <w:start w:val="1"/>
+      <w:numFmt w:val="bullet"/>
+      <w:lvlText w:val="o"/>
+      <w:lvlJc w:val="left"/>
+      <w:pPr>
+        <w:ind w:left="2520" w:hanging="360"/>
+      </w:pPr>
+      <w:rPr>
+        <w:rFonts w:ascii="Courier New" w:hAnsi="Courier New" w:cs="Courier New" w:hint="default"/>
+      </w:rPr>
+    </w:lvl>
+    <w:lvl w:ilvl="2" w:tplc="08090005" w:tentative="1">
+      <w:start w:val="1"/>
+      <w:numFmt w:val="bullet"/>
+      <w:lvlText w:val=""/>
+      <w:lvlJc w:val="left"/>
+      <w:pPr>
+        <w:ind w:left="3240" w:hanging="360"/>
+      </w:pPr>
+      <w:rPr>
+        <w:rFonts w:ascii="Wingdings" w:hAnsi="Wingdings" w:hint="default"/>
+      </w:rPr>
+    </w:lvl>
+    <w:lvl w:ilvl="3" w:tplc="08090001" w:tentative="1">
+      <w:start w:val="1"/>
+      <w:numFmt w:val="bullet"/>
+      <w:lvlText w:val=""/>
+      <w:lvlJc w:val="left"/>
+      <w:pPr>
+        <w:ind w:left="3960" w:hanging="360"/>
+      </w:pPr>
+      <w:rPr>
+        <w:rFonts w:ascii="Symbol" w:hAnsi="Symbol" w:hint="default"/>
+      </w:rPr>
+    </w:lvl>
+    <w:lvl w:ilvl="4" w:tplc="08090003" w:tentative="1">
+      <w:start w:val="1"/>
+      <w:numFmt w:val="bullet"/>
+      <w:lvlText w:val="o"/>
+      <w:lvlJc w:val="left"/>
+      <w:pPr>
+        <w:ind w:left="4680" w:hanging="360"/>
+      </w:pPr>
+      <w:rPr>
+        <w:rFonts w:ascii="Courier New" w:hAnsi="Courier New" w:cs="Courier New" w:hint="default"/>
+      </w:rPr>
+    </w:lvl>
+    <w:lvl w:ilvl="5" w:tplc="08090005" w:tentative="1">
+      <w:start w:val="1"/>
+      <w:numFmt w:val="bullet"/>
+      <w:lvlText w:val=""/>
+      <w:lvlJc w:val="left"/>
+      <w:pPr>
+        <w:ind w:left="5400" w:hanging="360"/>
+      </w:pPr>
+      <w:rPr>
+        <w:rFonts w:ascii="Wingdings" w:hAnsi="Wingdings" w:hint="default"/>
+      </w:rPr>
+    </w:lvl>
+    <w:lvl w:ilvl="6" w:tplc="08090001" w:tentative="1">
+      <w:start w:val="1"/>
+      <w:numFmt w:val="bullet"/>
+      <w:lvlText w:val=""/>
+      <w:lvlJc w:val="left"/>
+      <w:pPr>
+        <w:ind w:left="6120" w:hanging="360"/>
+      </w:pPr>
+      <w:rPr>
+        <w:rFonts w:ascii="Symbol" w:hAnsi="Symbol" w:hint="default"/>
+      </w:rPr>
+    </w:lvl>
+    <w:lvl w:ilvl="7" w:tplc="08090003" w:tentative="1">
+      <w:start w:val="1"/>
+      <w:numFmt w:val="bullet"/>
+      <w:lvlText w:val="o"/>
+      <w:lvlJc w:val="left"/>
+      <w:pPr>
+        <w:ind w:left="6840" w:hanging="360"/>
+      </w:pPr>
+      <w:rPr>
+        <w:rFonts w:ascii="Courier New" w:hAnsi="Courier New" w:cs="Courier New" w:hint="default"/>
+      </w:rPr>
+    </w:lvl>
+    <w:lvl w:ilvl="8" w:tplc="08090005" w:tentative="1">
+      <w:start w:val="1"/>
+      <w:numFmt w:val="bullet"/>
+      <w:lvlText w:val=""/>
+      <w:lvlJc w:val="left"/>
+      <w:pPr>
+        <w:ind w:left="7560" w:hanging="360"/>
+      </w:pPr>
+      <w:rPr>
+        <w:rFonts w:ascii="Wingdings" w:hAnsi="Wingdings" w:hint="default"/>
+      </w:rPr>
+    </w:lvl>
+  </w:abstractNum>
+  <w:abstractNum w:abstractNumId="24" w15:restartNumberingAfterBreak="0">
     <w:nsid w:val="7CEC2F7B"/>
     <w:multiLevelType w:val="hybridMultilevel"/>
     <w:tmpl w:val="8676F308"/>
@@ -5463,61 +7276,79 @@
     </w:lvl>
   </w:abstractNum>
   <w:num w:numId="1" w16cid:durableId="414862795">
-    <w:abstractNumId w:val="6"/>
+    <w:abstractNumId w:val="8"/>
   </w:num>
   <w:num w:numId="2" w16cid:durableId="154222681">
-    <w:abstractNumId w:val="12"/>
+    <w:abstractNumId w:val="15"/>
   </w:num>
   <w:num w:numId="3" w16cid:durableId="698549464">
     <w:abstractNumId w:val="0"/>
   </w:num>
   <w:num w:numId="4" w16cid:durableId="2015834277">
-    <w:abstractNumId w:val="13"/>
+    <w:abstractNumId w:val="16"/>
   </w:num>
   <w:num w:numId="5" w16cid:durableId="1861359554">
     <w:abstractNumId w:val="1"/>
   </w:num>
   <w:num w:numId="6" w16cid:durableId="715086192">
-    <w:abstractNumId w:val="17"/>
+    <w:abstractNumId w:val="22"/>
   </w:num>
   <w:num w:numId="7" w16cid:durableId="1980181078">
-    <w:abstractNumId w:val="15"/>
+    <w:abstractNumId w:val="19"/>
   </w:num>
   <w:num w:numId="8" w16cid:durableId="958604870">
     <w:abstractNumId w:val="2"/>
   </w:num>
   <w:num w:numId="9" w16cid:durableId="154107813">
+    <w:abstractNumId w:val="6"/>
+  </w:num>
+  <w:num w:numId="10" w16cid:durableId="628824746">
+    <w:abstractNumId w:val="5"/>
+  </w:num>
+  <w:num w:numId="11" w16cid:durableId="1834372877">
+    <w:abstractNumId w:val="17"/>
+  </w:num>
+  <w:num w:numId="12" w16cid:durableId="112292182">
+    <w:abstractNumId w:val="9"/>
+  </w:num>
+  <w:num w:numId="13" w16cid:durableId="1770616549">
+    <w:abstractNumId w:val="24"/>
+  </w:num>
+  <w:num w:numId="14" w16cid:durableId="520634306">
+    <w:abstractNumId w:val="7"/>
+  </w:num>
+  <w:num w:numId="15" w16cid:durableId="1828323499">
+    <w:abstractNumId w:val="10"/>
+  </w:num>
+  <w:num w:numId="16" w16cid:durableId="871917597">
+    <w:abstractNumId w:val="21"/>
+  </w:num>
+  <w:num w:numId="17" w16cid:durableId="1967350228">
+    <w:abstractNumId w:val="12"/>
+  </w:num>
+  <w:num w:numId="18" w16cid:durableId="479462821">
+    <w:abstractNumId w:val="14"/>
+  </w:num>
+  <w:num w:numId="19" w16cid:durableId="196509399">
+    <w:abstractNumId w:val="13"/>
+  </w:num>
+  <w:num w:numId="20" w16cid:durableId="420836293">
     <w:abstractNumId w:val="4"/>
   </w:num>
-  <w:num w:numId="10" w16cid:durableId="628824746">
-    <w:abstractNumId w:val="3"/>
+  <w:num w:numId="21" w16cid:durableId="2011519571">
+    <w:abstractNumId w:val="23"/>
   </w:num>
-  <w:num w:numId="11" w16cid:durableId="1834372877">
-    <w:abstractNumId w:val="14"/>
+  <w:num w:numId="22" w16cid:durableId="357699513">
+    <w:abstractNumId w:val="20"/>
   </w:num>
-  <w:num w:numId="12" w16cid:durableId="112292182">
-    <w:abstractNumId w:val="7"/>
+  <w:num w:numId="23" w16cid:durableId="1544363611">
+    <w:abstractNumId w:val="11"/>
   </w:num>
-  <w:num w:numId="13" w16cid:durableId="1770616549">
+  <w:num w:numId="24" w16cid:durableId="903293990">
     <w:abstractNumId w:val="18"/>
   </w:num>
-  <w:num w:numId="14" w16cid:durableId="520634306">
-    <w:abstractNumId w:val="5"/>
-  </w:num>
-  <w:num w:numId="15" w16cid:durableId="1828323499">
-    <w:abstractNumId w:val="8"/>
-  </w:num>
-  <w:num w:numId="16" w16cid:durableId="871917597">
-    <w:abstractNumId w:val="16"/>
-  </w:num>
-  <w:num w:numId="17" w16cid:durableId="1967350228">
-    <w:abstractNumId w:val="9"/>
-  </w:num>
-  <w:num w:numId="18" w16cid:durableId="479462821">
-    <w:abstractNumId w:val="11"/>
-  </w:num>
-  <w:num w:numId="19" w16cid:durableId="196509399">
-    <w:abstractNumId w:val="10"/>
+  <w:num w:numId="25" w16cid:durableId="557671130">
+    <w:abstractNumId w:val="3"/>
   </w:num>
 </w:numbering>
 </file>
@@ -5933,8 +7764,9 @@
     <w:link w:val="Heading1Char"/>
     <w:uiPriority w:val="9"/>
     <w:qFormat/>
-    <w:rsid w:val="00BA55E0"/>
+    <w:rsid w:val="004123B3"/>
     <w:pPr>
+      <w:jc w:val="center"/>
       <w:outlineLvl w:val="0"/>
     </w:pPr>
     <w:rPr>
@@ -6022,7 +7854,7 @@
     <w:basedOn w:val="DefaultParagraphFont"/>
     <w:link w:val="Heading1"/>
     <w:uiPriority w:val="9"/>
-    <w:rsid w:val="00BA55E0"/>
+    <w:rsid w:val="004123B3"/>
     <w:rPr>
       <w:rFonts w:asciiTheme="majorHAnsi" w:eastAsiaTheme="majorEastAsia" w:hAnsiTheme="majorHAnsi" w:cstheme="majorBidi"/>
       <w:color w:val="2F5496" w:themeColor="accent1" w:themeShade="BF"/>
@@ -6141,6 +7973,58 @@
     <w:rPr>
       <w:color w:val="605E5C"/>
       <w:shd w:val="clear" w:color="auto" w:fill="E1DFDD"/>
+    </w:rPr>
+  </w:style>
+  <w:style w:type="paragraph" w:styleId="Header">
+    <w:name w:val="header"/>
+    <w:basedOn w:val="Normal"/>
+    <w:link w:val="HeaderChar"/>
+    <w:uiPriority w:val="99"/>
+    <w:unhideWhenUsed/>
+    <w:rsid w:val="008962E7"/>
+    <w:pPr>
+      <w:tabs>
+        <w:tab w:val="center" w:pos="4513"/>
+        <w:tab w:val="right" w:pos="9026"/>
+      </w:tabs>
+      <w:spacing w:after="0" w:line="240" w:lineRule="auto"/>
+    </w:pPr>
+  </w:style>
+  <w:style w:type="character" w:customStyle="1" w:styleId="HeaderChar">
+    <w:name w:val="Header Char"/>
+    <w:basedOn w:val="DefaultParagraphFont"/>
+    <w:link w:val="Header"/>
+    <w:uiPriority w:val="99"/>
+    <w:rsid w:val="008962E7"/>
+    <w:rPr>
+      <w:sz w:val="28"/>
+      <w:szCs w:val="28"/>
+    </w:rPr>
+  </w:style>
+  <w:style w:type="paragraph" w:styleId="Footer">
+    <w:name w:val="footer"/>
+    <w:basedOn w:val="Normal"/>
+    <w:link w:val="FooterChar"/>
+    <w:uiPriority w:val="99"/>
+    <w:unhideWhenUsed/>
+    <w:rsid w:val="008962E7"/>
+    <w:pPr>
+      <w:tabs>
+        <w:tab w:val="center" w:pos="4513"/>
+        <w:tab w:val="right" w:pos="9026"/>
+      </w:tabs>
+      <w:spacing w:after="0" w:line="240" w:lineRule="auto"/>
+    </w:pPr>
+  </w:style>
+  <w:style w:type="character" w:customStyle="1" w:styleId="FooterChar">
+    <w:name w:val="Footer Char"/>
+    <w:basedOn w:val="DefaultParagraphFont"/>
+    <w:link w:val="Footer"/>
+    <w:uiPriority w:val="99"/>
+    <w:rsid w:val="008962E7"/>
+    <w:rPr>
+      <w:sz w:val="28"/>
+      <w:szCs w:val="28"/>
     </w:rPr>
   </w:style>
 </w:styles>

</xml_diff>

<commit_message>
Completed CSS Foundations/1. CSS Foundations/
I have completed the first section of the CSS Foundations section of the Foundations course. I have added the notes to TheOdinProjectNotes.docx
</commit_message>
<xml_diff>
--- a/TheOdinProjectNotes.docx
+++ b/TheOdinProjectNotes.docx
@@ -10,7 +10,6 @@
           <w:docPartUnique/>
         </w:docPartObj>
       </w:sdtPr>
-      <w:sdtEndPr/>
       <w:sdtContent>
         <w:p>
           <w:r>
@@ -90,7 +89,6 @@
                                     <w:dataBinding w:prefixMappings="xmlns:ns0='http://schemas.openxmlformats.org/package/2006/metadata/core-properties' xmlns:ns1='http://purl.org/dc/elements/1.1/'" w:xpath="/ns0:coreProperties[1]/ns1:creator[1]" w:storeItemID="{6C3C8BC8-F283-45AE-878A-BAB7291924A1}"/>
                                     <w:text/>
                                   </w:sdtPr>
-                                  <w:sdtEndPr/>
                                   <w:sdtContent>
                                     <w:r>
                                       <w:rPr>
@@ -164,7 +162,6 @@
                               <w:dataBinding w:prefixMappings="xmlns:ns0='http://schemas.openxmlformats.org/package/2006/metadata/core-properties' xmlns:ns1='http://purl.org/dc/elements/1.1/'" w:xpath="/ns0:coreProperties[1]/ns1:creator[1]" w:storeItemID="{6C3C8BC8-F283-45AE-878A-BAB7291924A1}"/>
                               <w:text/>
                             </w:sdtPr>
-                            <w:sdtEndPr/>
                             <w:sdtContent>
                               <w:r>
                                 <w:rPr>
@@ -394,7 +391,6 @@
                                     <w:dataBinding w:prefixMappings="xmlns:ns0='http://schemas.microsoft.com/office/2006/coverPageProps'" w:xpath="/ns0:CoverPageProperties[1]/ns0:Abstract[1]" w:storeItemID="{55AF091B-3C7A-41E3-B477-F2FDAA23CFDA}"/>
                                     <w:text/>
                                   </w:sdtPr>
-                                  <w:sdtEndPr/>
                                   <w:sdtContent>
                                     <w:r>
                                       <w:t xml:space="preserve">     </w:t>
@@ -436,7 +432,6 @@
                               <w:dataBinding w:prefixMappings="xmlns:ns0='http://schemas.microsoft.com/office/2006/coverPageProps'" w:xpath="/ns0:CoverPageProperties[1]/ns0:Abstract[1]" w:storeItemID="{55AF091B-3C7A-41E3-B477-F2FDAA23CFDA}"/>
                               <w:text/>
                             </w:sdtPr>
-                            <w:sdtEndPr/>
                             <w:sdtContent>
                               <w:r>
                                 <w:t xml:space="preserve">     </w:t>
@@ -721,7 +716,6 @@
                                   <w:dataBinding w:prefixMappings="xmlns:ns0='http://schemas.openxmlformats.org/package/2006/metadata/core-properties' xmlns:ns1='http://purl.org/dc/elements/1.1/'" w:xpath="/ns0:coreProperties[1]/ns1:title[1]" w:storeItemID="{6C3C8BC8-F283-45AE-878A-BAB7291924A1}"/>
                                   <w:text/>
                                 </w:sdtPr>
-                                <w:sdtEndPr/>
                                 <w:sdtContent>
                                   <w:p>
                                     <w:pPr>
@@ -758,7 +752,6 @@
                                   <w:dataBinding w:prefixMappings="xmlns:ns0='http://schemas.openxmlformats.org/package/2006/metadata/core-properties' xmlns:ns1='http://purl.org/dc/elements/1.1/'" w:xpath="/ns0:coreProperties[1]/ns1:subject[1]" w:storeItemID="{6C3C8BC8-F283-45AE-878A-BAB7291924A1}"/>
                                   <w:text/>
                                 </w:sdtPr>
-                                <w:sdtEndPr/>
                                 <w:sdtContent>
                                   <w:p>
                                     <w:pPr>
@@ -814,7 +807,6 @@
                             <w:dataBinding w:prefixMappings="xmlns:ns0='http://schemas.openxmlformats.org/package/2006/metadata/core-properties' xmlns:ns1='http://purl.org/dc/elements/1.1/'" w:xpath="/ns0:coreProperties[1]/ns1:title[1]" w:storeItemID="{6C3C8BC8-F283-45AE-878A-BAB7291924A1}"/>
                             <w:text/>
                           </w:sdtPr>
-                          <w:sdtEndPr/>
                           <w:sdtContent>
                             <w:p>
                               <w:pPr>
@@ -851,7 +843,6 @@
                             <w:dataBinding w:prefixMappings="xmlns:ns0='http://schemas.openxmlformats.org/package/2006/metadata/core-properties' xmlns:ns1='http://purl.org/dc/elements/1.1/'" w:xpath="/ns0:coreProperties[1]/ns1:subject[1]" w:storeItemID="{6C3C8BC8-F283-45AE-878A-BAB7291924A1}"/>
                             <w:text/>
                           </w:sdtPr>
-                          <w:sdtEndPr/>
                           <w:sdtContent>
                             <w:p>
                               <w:pPr>
@@ -941,7 +932,7 @@
           <w:r>
             <w:fldChar w:fldCharType="separate"/>
           </w:r>
-          <w:hyperlink w:anchor="_Toc110667310" w:history="1">
+          <w:hyperlink w:anchor="_Toc111541667" w:history="1">
             <w:r>
               <w:rPr>
                 <w:rStyle w:val="Hyperlink"/>
@@ -968,7 +959,7 @@
                 <w:noProof/>
                 <w:webHidden/>
               </w:rPr>
-              <w:instrText xml:space="preserve"> PAGEREF _Toc110667310 \h </w:instrText>
+              <w:instrText xml:space="preserve"> PAGEREF _Toc111541667 \h </w:instrText>
             </w:r>
             <w:r>
               <w:rPr>
@@ -1013,7 +1004,7 @@
               <w:lang w:val="en-GB" w:eastAsia="en-GB"/>
             </w:rPr>
           </w:pPr>
-          <w:hyperlink w:anchor="_Toc110667311" w:history="1">
+          <w:hyperlink w:anchor="_Toc111541668" w:history="1">
             <w:r>
               <w:rPr>
                 <w:rStyle w:val="Hyperlink"/>
@@ -1040,7 +1031,7 @@
                 <w:noProof/>
                 <w:webHidden/>
               </w:rPr>
-              <w:instrText xml:space="preserve"> PAGEREF _Toc110667311 \h </w:instrText>
+              <w:instrText xml:space="preserve"> PAGEREF _Toc111541668 \h </w:instrText>
             </w:r>
             <w:r>
               <w:rPr>
@@ -1085,7 +1076,7 @@
               <w:lang w:val="en-GB" w:eastAsia="en-GB"/>
             </w:rPr>
           </w:pPr>
-          <w:hyperlink w:anchor="_Toc110667312" w:history="1">
+          <w:hyperlink w:anchor="_Toc111541669" w:history="1">
             <w:r>
               <w:rPr>
                 <w:rStyle w:val="Hyperlink"/>
@@ -1112,7 +1103,7 @@
                 <w:noProof/>
                 <w:webHidden/>
               </w:rPr>
-              <w:instrText xml:space="preserve"> PAGEREF _Toc110667312 \h </w:instrText>
+              <w:instrText xml:space="preserve"> PAGEREF _Toc111541669 \h </w:instrText>
             </w:r>
             <w:r>
               <w:rPr>
@@ -1157,7 +1148,7 @@
               <w:lang w:val="en-GB" w:eastAsia="en-GB"/>
             </w:rPr>
           </w:pPr>
-          <w:hyperlink w:anchor="_Toc110667313" w:history="1">
+          <w:hyperlink w:anchor="_Toc111541670" w:history="1">
             <w:r>
               <w:rPr>
                 <w:rStyle w:val="Hyperlink"/>
@@ -1184,7 +1175,7 @@
                 <w:noProof/>
                 <w:webHidden/>
               </w:rPr>
-              <w:instrText xml:space="preserve"> PAGEREF _Toc110667313 \h </w:instrText>
+              <w:instrText xml:space="preserve"> PAGEREF _Toc111541670 \h </w:instrText>
             </w:r>
             <w:r>
               <w:rPr>
@@ -1229,7 +1220,7 @@
               <w:lang w:val="en-GB" w:eastAsia="en-GB"/>
             </w:rPr>
           </w:pPr>
-          <w:hyperlink w:anchor="_Toc110667314" w:history="1">
+          <w:hyperlink w:anchor="_Toc111541671" w:history="1">
             <w:r>
               <w:rPr>
                 <w:rStyle w:val="Hyperlink"/>
@@ -1256,7 +1247,7 @@
                 <w:noProof/>
                 <w:webHidden/>
               </w:rPr>
-              <w:instrText xml:space="preserve"> PAGEREF _Toc110667314 \h </w:instrText>
+              <w:instrText xml:space="preserve"> PAGEREF _Toc111541671 \h </w:instrText>
             </w:r>
             <w:r>
               <w:rPr>
@@ -1301,7 +1292,7 @@
               <w:lang w:val="en-GB" w:eastAsia="en-GB"/>
             </w:rPr>
           </w:pPr>
-          <w:hyperlink w:anchor="_Toc110667315" w:history="1">
+          <w:hyperlink w:anchor="_Toc111541672" w:history="1">
             <w:r>
               <w:rPr>
                 <w:rStyle w:val="Hyperlink"/>
@@ -1328,7 +1319,7 @@
                 <w:noProof/>
                 <w:webHidden/>
               </w:rPr>
-              <w:instrText xml:space="preserve"> PAGEREF _Toc110667315 \h </w:instrText>
+              <w:instrText xml:space="preserve"> PAGEREF _Toc111541672 \h </w:instrText>
             </w:r>
             <w:r>
               <w:rPr>
@@ -1373,7 +1364,7 @@
               <w:lang w:val="en-GB" w:eastAsia="en-GB"/>
             </w:rPr>
           </w:pPr>
-          <w:hyperlink w:anchor="_Toc110667316" w:history="1">
+          <w:hyperlink w:anchor="_Toc111541673" w:history="1">
             <w:r>
               <w:rPr>
                 <w:rStyle w:val="Hyperlink"/>
@@ -1400,7 +1391,7 @@
                 <w:noProof/>
                 <w:webHidden/>
               </w:rPr>
-              <w:instrText xml:space="preserve"> PAGEREF _Toc110667316 \h </w:instrText>
+              <w:instrText xml:space="preserve"> PAGEREF _Toc111541673 \h </w:instrText>
             </w:r>
             <w:r>
               <w:rPr>
@@ -1445,7 +1436,7 @@
               <w:lang w:val="en-GB" w:eastAsia="en-GB"/>
             </w:rPr>
           </w:pPr>
-          <w:hyperlink w:anchor="_Toc110667317" w:history="1">
+          <w:hyperlink w:anchor="_Toc111541674" w:history="1">
             <w:r>
               <w:rPr>
                 <w:rStyle w:val="Hyperlink"/>
@@ -1472,7 +1463,7 @@
                 <w:noProof/>
                 <w:webHidden/>
               </w:rPr>
-              <w:instrText xml:space="preserve"> PAGEREF _Toc110667317 \h </w:instrText>
+              <w:instrText xml:space="preserve"> PAGEREF _Toc111541674 \h </w:instrText>
             </w:r>
             <w:r>
               <w:rPr>
@@ -1517,7 +1508,7 @@
               <w:lang w:val="en-GB" w:eastAsia="en-GB"/>
             </w:rPr>
           </w:pPr>
-          <w:hyperlink w:anchor="_Toc110667318" w:history="1">
+          <w:hyperlink w:anchor="_Toc111541675" w:history="1">
             <w:r>
               <w:rPr>
                 <w:rStyle w:val="Hyperlink"/>
@@ -1544,7 +1535,7 @@
                 <w:noProof/>
                 <w:webHidden/>
               </w:rPr>
-              <w:instrText xml:space="preserve"> PAGEREF _Toc110667318 \h </w:instrText>
+              <w:instrText xml:space="preserve"> PAGEREF _Toc111541675 \h </w:instrText>
             </w:r>
             <w:r>
               <w:rPr>
@@ -1589,7 +1580,7 @@
               <w:lang w:val="en-GB" w:eastAsia="en-GB"/>
             </w:rPr>
           </w:pPr>
-          <w:hyperlink w:anchor="_Toc110667319" w:history="1">
+          <w:hyperlink w:anchor="_Toc111541676" w:history="1">
             <w:r>
               <w:rPr>
                 <w:rStyle w:val="Hyperlink"/>
@@ -1616,7 +1607,7 @@
                 <w:noProof/>
                 <w:webHidden/>
               </w:rPr>
-              <w:instrText xml:space="preserve"> PAGEREF _Toc110667319 \h </w:instrText>
+              <w:instrText xml:space="preserve"> PAGEREF _Toc111541676 \h </w:instrText>
             </w:r>
             <w:r>
               <w:rPr>
@@ -1661,7 +1652,7 @@
               <w:lang w:val="en-GB" w:eastAsia="en-GB"/>
             </w:rPr>
           </w:pPr>
-          <w:hyperlink w:anchor="_Toc110667320" w:history="1">
+          <w:hyperlink w:anchor="_Toc111541677" w:history="1">
             <w:r>
               <w:rPr>
                 <w:rStyle w:val="Hyperlink"/>
@@ -1688,7 +1679,7 @@
                 <w:noProof/>
                 <w:webHidden/>
               </w:rPr>
-              <w:instrText xml:space="preserve"> PAGEREF _Toc110667320 \h </w:instrText>
+              <w:instrText xml:space="preserve"> PAGEREF _Toc111541677 \h </w:instrText>
             </w:r>
             <w:r>
               <w:rPr>
@@ -1733,7 +1724,7 @@
               <w:lang w:val="en-GB" w:eastAsia="en-GB"/>
             </w:rPr>
           </w:pPr>
-          <w:hyperlink w:anchor="_Toc110667321" w:history="1">
+          <w:hyperlink w:anchor="_Toc111541678" w:history="1">
             <w:r>
               <w:rPr>
                 <w:rStyle w:val="Hyperlink"/>
@@ -1760,7 +1751,7 @@
                 <w:noProof/>
                 <w:webHidden/>
               </w:rPr>
-              <w:instrText xml:space="preserve"> PAGEREF _Toc110667321 \h </w:instrText>
+              <w:instrText xml:space="preserve"> PAGEREF _Toc111541678 \h </w:instrText>
             </w:r>
             <w:r>
               <w:rPr>
@@ -1805,7 +1796,7 @@
               <w:lang w:val="en-GB" w:eastAsia="en-GB"/>
             </w:rPr>
           </w:pPr>
-          <w:hyperlink w:anchor="_Toc110667322" w:history="1">
+          <w:hyperlink w:anchor="_Toc111541679" w:history="1">
             <w:r>
               <w:rPr>
                 <w:rStyle w:val="Hyperlink"/>
@@ -1832,7 +1823,7 @@
                 <w:noProof/>
                 <w:webHidden/>
               </w:rPr>
-              <w:instrText xml:space="preserve"> PAGEREF _Toc110667322 \h </w:instrText>
+              <w:instrText xml:space="preserve"> PAGEREF _Toc111541679 \h </w:instrText>
             </w:r>
             <w:r>
               <w:rPr>
@@ -1877,7 +1868,7 @@
               <w:lang w:val="en-GB" w:eastAsia="en-GB"/>
             </w:rPr>
           </w:pPr>
-          <w:hyperlink w:anchor="_Toc110667323" w:history="1">
+          <w:hyperlink w:anchor="_Toc111541680" w:history="1">
             <w:r>
               <w:rPr>
                 <w:rStyle w:val="Hyperlink"/>
@@ -1904,7 +1895,7 @@
                 <w:noProof/>
                 <w:webHidden/>
               </w:rPr>
-              <w:instrText xml:space="preserve"> PAGEREF _Toc110667323 \h </w:instrText>
+              <w:instrText xml:space="preserve"> PAGEREF _Toc111541680 \h </w:instrText>
             </w:r>
             <w:r>
               <w:rPr>
@@ -1949,7 +1940,7 @@
               <w:lang w:val="en-GB" w:eastAsia="en-GB"/>
             </w:rPr>
           </w:pPr>
-          <w:hyperlink w:anchor="_Toc110667324" w:history="1">
+          <w:hyperlink w:anchor="_Toc111541681" w:history="1">
             <w:r>
               <w:rPr>
                 <w:rStyle w:val="Hyperlink"/>
@@ -1976,7 +1967,7 @@
                 <w:noProof/>
                 <w:webHidden/>
               </w:rPr>
-              <w:instrText xml:space="preserve"> PAGEREF _Toc110667324 \h </w:instrText>
+              <w:instrText xml:space="preserve"> PAGEREF _Toc111541681 \h </w:instrText>
             </w:r>
             <w:r>
               <w:rPr>
@@ -2021,7 +2012,7 @@
               <w:lang w:val="en-GB" w:eastAsia="en-GB"/>
             </w:rPr>
           </w:pPr>
-          <w:hyperlink w:anchor="_Toc110667325" w:history="1">
+          <w:hyperlink w:anchor="_Toc111541682" w:history="1">
             <w:r>
               <w:rPr>
                 <w:rStyle w:val="Hyperlink"/>
@@ -2048,7 +2039,7 @@
                 <w:noProof/>
                 <w:webHidden/>
               </w:rPr>
-              <w:instrText xml:space="preserve"> PAGEREF _Toc110667325 \h </w:instrText>
+              <w:instrText xml:space="preserve"> PAGEREF _Toc111541682 \h </w:instrText>
             </w:r>
             <w:r>
               <w:rPr>
@@ -2093,7 +2084,7 @@
               <w:lang w:val="en-GB" w:eastAsia="en-GB"/>
             </w:rPr>
           </w:pPr>
-          <w:hyperlink w:anchor="_Toc110667326" w:history="1">
+          <w:hyperlink w:anchor="_Toc111541683" w:history="1">
             <w:r>
               <w:rPr>
                 <w:rStyle w:val="Hyperlink"/>
@@ -2120,7 +2111,7 @@
                 <w:noProof/>
                 <w:webHidden/>
               </w:rPr>
-              <w:instrText xml:space="preserve"> PAGEREF _Toc110667326 \h </w:instrText>
+              <w:instrText xml:space="preserve"> PAGEREF _Toc111541683 \h </w:instrText>
             </w:r>
             <w:r>
               <w:rPr>
@@ -2165,7 +2156,7 @@
               <w:lang w:val="en-GB" w:eastAsia="en-GB"/>
             </w:rPr>
           </w:pPr>
-          <w:hyperlink w:anchor="_Toc110667327" w:history="1">
+          <w:hyperlink w:anchor="_Toc111541684" w:history="1">
             <w:r>
               <w:rPr>
                 <w:rStyle w:val="Hyperlink"/>
@@ -2192,7 +2183,7 @@
                 <w:noProof/>
                 <w:webHidden/>
               </w:rPr>
-              <w:instrText xml:space="preserve"> PAGEREF _Toc110667327 \h </w:instrText>
+              <w:instrText xml:space="preserve"> PAGEREF _Toc111541684 \h </w:instrText>
             </w:r>
             <w:r>
               <w:rPr>
@@ -2237,7 +2228,7 @@
               <w:lang w:val="en-GB" w:eastAsia="en-GB"/>
             </w:rPr>
           </w:pPr>
-          <w:hyperlink w:anchor="_Toc110667328" w:history="1">
+          <w:hyperlink w:anchor="_Toc111541685" w:history="1">
             <w:r>
               <w:rPr>
                 <w:rStyle w:val="Hyperlink"/>
@@ -2264,7 +2255,7 @@
                 <w:noProof/>
                 <w:webHidden/>
               </w:rPr>
-              <w:instrText xml:space="preserve"> PAGEREF _Toc110667328 \h </w:instrText>
+              <w:instrText xml:space="preserve"> PAGEREF _Toc111541685 \h </w:instrText>
             </w:r>
             <w:r>
               <w:rPr>
@@ -2309,7 +2300,7 @@
               <w:lang w:val="en-GB" w:eastAsia="en-GB"/>
             </w:rPr>
           </w:pPr>
-          <w:hyperlink w:anchor="_Toc110667329" w:history="1">
+          <w:hyperlink w:anchor="_Toc111541686" w:history="1">
             <w:r>
               <w:rPr>
                 <w:rStyle w:val="Hyperlink"/>
@@ -2336,7 +2327,7 @@
                 <w:noProof/>
                 <w:webHidden/>
               </w:rPr>
-              <w:instrText xml:space="preserve"> PAGEREF _Toc110667329 \h </w:instrText>
+              <w:instrText xml:space="preserve"> PAGEREF _Toc111541686 \h </w:instrText>
             </w:r>
             <w:r>
               <w:rPr>
@@ -2381,7 +2372,7 @@
               <w:lang w:val="en-GB" w:eastAsia="en-GB"/>
             </w:rPr>
           </w:pPr>
-          <w:hyperlink w:anchor="_Toc110667330" w:history="1">
+          <w:hyperlink w:anchor="_Toc111541687" w:history="1">
             <w:r>
               <w:rPr>
                 <w:rStyle w:val="Hyperlink"/>
@@ -2408,7 +2399,7 @@
                 <w:noProof/>
                 <w:webHidden/>
               </w:rPr>
-              <w:instrText xml:space="preserve"> PAGEREF _Toc110667330 \h </w:instrText>
+              <w:instrText xml:space="preserve"> PAGEREF _Toc111541687 \h </w:instrText>
             </w:r>
             <w:r>
               <w:rPr>
@@ -2453,7 +2444,7 @@
               <w:lang w:val="en-GB" w:eastAsia="en-GB"/>
             </w:rPr>
           </w:pPr>
-          <w:hyperlink w:anchor="_Toc110667331" w:history="1">
+          <w:hyperlink w:anchor="_Toc111541688" w:history="1">
             <w:r>
               <w:rPr>
                 <w:rStyle w:val="Hyperlink"/>
@@ -2480,7 +2471,7 @@
                 <w:noProof/>
                 <w:webHidden/>
               </w:rPr>
-              <w:instrText xml:space="preserve"> PAGEREF _Toc110667331 \h </w:instrText>
+              <w:instrText xml:space="preserve"> PAGEREF _Toc111541688 \h </w:instrText>
             </w:r>
             <w:r>
               <w:rPr>
@@ -2525,7 +2516,7 @@
               <w:lang w:val="en-GB" w:eastAsia="en-GB"/>
             </w:rPr>
           </w:pPr>
-          <w:hyperlink w:anchor="_Toc110667332" w:history="1">
+          <w:hyperlink w:anchor="_Toc111541689" w:history="1">
             <w:r>
               <w:rPr>
                 <w:rStyle w:val="Hyperlink"/>
@@ -2552,7 +2543,7 @@
                 <w:noProof/>
                 <w:webHidden/>
               </w:rPr>
-              <w:instrText xml:space="preserve"> PAGEREF _Toc110667332 \h </w:instrText>
+              <w:instrText xml:space="preserve"> PAGEREF _Toc111541689 \h </w:instrText>
             </w:r>
             <w:r>
               <w:rPr>
@@ -2597,7 +2588,7 @@
               <w:lang w:val="en-GB" w:eastAsia="en-GB"/>
             </w:rPr>
           </w:pPr>
-          <w:hyperlink w:anchor="_Toc110667333" w:history="1">
+          <w:hyperlink w:anchor="_Toc111541690" w:history="1">
             <w:r>
               <w:rPr>
                 <w:rStyle w:val="Hyperlink"/>
@@ -2624,7 +2615,7 @@
                 <w:noProof/>
                 <w:webHidden/>
               </w:rPr>
-              <w:instrText xml:space="preserve"> PAGEREF _Toc110667333 \h </w:instrText>
+              <w:instrText xml:space="preserve"> PAGEREF _Toc111541690 \h </w:instrText>
             </w:r>
             <w:r>
               <w:rPr>
@@ -2669,7 +2660,7 @@
               <w:lang w:val="en-GB" w:eastAsia="en-GB"/>
             </w:rPr>
           </w:pPr>
-          <w:hyperlink w:anchor="_Toc110667334" w:history="1">
+          <w:hyperlink w:anchor="_Toc111541691" w:history="1">
             <w:r>
               <w:rPr>
                 <w:rStyle w:val="Hyperlink"/>
@@ -2696,7 +2687,7 @@
                 <w:noProof/>
                 <w:webHidden/>
               </w:rPr>
-              <w:instrText xml:space="preserve"> PAGEREF _Toc110667334 \h </w:instrText>
+              <w:instrText xml:space="preserve"> PAGEREF _Toc111541691 \h </w:instrText>
             </w:r>
             <w:r>
               <w:rPr>
@@ -2717,6 +2708,222 @@
                 <w:webHidden/>
               </w:rPr>
               <w:t>18</w:t>
+            </w:r>
+            <w:r>
+              <w:rPr>
+                <w:noProof/>
+                <w:webHidden/>
+              </w:rPr>
+              <w:fldChar w:fldCharType="end"/>
+            </w:r>
+          </w:hyperlink>
+        </w:p>
+        <w:p>
+          <w:pPr>
+            <w:pStyle w:val="TOC2"/>
+            <w:tabs>
+              <w:tab w:val="right" w:leader="dot" w:pos="9016"/>
+            </w:tabs>
+            <w:rPr>
+              <w:rFonts w:cstheme="minorBidi"/>
+              <w:noProof/>
+              <w:sz w:val="22"/>
+              <w:szCs w:val="22"/>
+              <w:lang w:val="en-GB" w:eastAsia="en-GB"/>
+            </w:rPr>
+          </w:pPr>
+          <w:hyperlink w:anchor="_Toc111541692" w:history="1">
+            <w:r>
+              <w:rPr>
+                <w:rStyle w:val="Hyperlink"/>
+                <w:noProof/>
+              </w:rPr>
+              <w:t>Project: Recipes</w:t>
+            </w:r>
+            <w:r>
+              <w:rPr>
+                <w:noProof/>
+                <w:webHidden/>
+              </w:rPr>
+              <w:tab/>
+            </w:r>
+            <w:r>
+              <w:rPr>
+                <w:noProof/>
+                <w:webHidden/>
+              </w:rPr>
+              <w:fldChar w:fldCharType="begin"/>
+            </w:r>
+            <w:r>
+              <w:rPr>
+                <w:noProof/>
+                <w:webHidden/>
+              </w:rPr>
+              <w:instrText xml:space="preserve"> PAGEREF _Toc111541692 \h </w:instrText>
+            </w:r>
+            <w:r>
+              <w:rPr>
+                <w:noProof/>
+                <w:webHidden/>
+              </w:rPr>
+            </w:r>
+            <w:r>
+              <w:rPr>
+                <w:noProof/>
+                <w:webHidden/>
+              </w:rPr>
+              <w:fldChar w:fldCharType="separate"/>
+            </w:r>
+            <w:r>
+              <w:rPr>
+                <w:noProof/>
+                <w:webHidden/>
+              </w:rPr>
+              <w:t>19</w:t>
+            </w:r>
+            <w:r>
+              <w:rPr>
+                <w:noProof/>
+                <w:webHidden/>
+              </w:rPr>
+              <w:fldChar w:fldCharType="end"/>
+            </w:r>
+          </w:hyperlink>
+        </w:p>
+        <w:p>
+          <w:pPr>
+            <w:pStyle w:val="TOC1"/>
+            <w:tabs>
+              <w:tab w:val="right" w:leader="dot" w:pos="9016"/>
+            </w:tabs>
+            <w:rPr>
+              <w:rFonts w:cstheme="minorBidi"/>
+              <w:noProof/>
+              <w:sz w:val="22"/>
+              <w:szCs w:val="22"/>
+              <w:lang w:val="en-GB" w:eastAsia="en-GB"/>
+            </w:rPr>
+          </w:pPr>
+          <w:hyperlink w:anchor="_Toc111541693" w:history="1">
+            <w:r>
+              <w:rPr>
+                <w:rStyle w:val="Hyperlink"/>
+                <w:noProof/>
+              </w:rPr>
+              <w:t>Foundations - CSS Foundations</w:t>
+            </w:r>
+            <w:r>
+              <w:rPr>
+                <w:noProof/>
+                <w:webHidden/>
+              </w:rPr>
+              <w:tab/>
+            </w:r>
+            <w:r>
+              <w:rPr>
+                <w:noProof/>
+                <w:webHidden/>
+              </w:rPr>
+              <w:fldChar w:fldCharType="begin"/>
+            </w:r>
+            <w:r>
+              <w:rPr>
+                <w:noProof/>
+                <w:webHidden/>
+              </w:rPr>
+              <w:instrText xml:space="preserve"> PAGEREF _Toc111541693 \h </w:instrText>
+            </w:r>
+            <w:r>
+              <w:rPr>
+                <w:noProof/>
+                <w:webHidden/>
+              </w:rPr>
+            </w:r>
+            <w:r>
+              <w:rPr>
+                <w:noProof/>
+                <w:webHidden/>
+              </w:rPr>
+              <w:fldChar w:fldCharType="separate"/>
+            </w:r>
+            <w:r>
+              <w:rPr>
+                <w:noProof/>
+                <w:webHidden/>
+              </w:rPr>
+              <w:t>19</w:t>
+            </w:r>
+            <w:r>
+              <w:rPr>
+                <w:noProof/>
+                <w:webHidden/>
+              </w:rPr>
+              <w:fldChar w:fldCharType="end"/>
+            </w:r>
+          </w:hyperlink>
+        </w:p>
+        <w:p>
+          <w:pPr>
+            <w:pStyle w:val="TOC2"/>
+            <w:tabs>
+              <w:tab w:val="right" w:leader="dot" w:pos="9016"/>
+            </w:tabs>
+            <w:rPr>
+              <w:rFonts w:cstheme="minorBidi"/>
+              <w:noProof/>
+              <w:sz w:val="22"/>
+              <w:szCs w:val="22"/>
+              <w:lang w:val="en-GB" w:eastAsia="en-GB"/>
+            </w:rPr>
+          </w:pPr>
+          <w:hyperlink w:anchor="_Toc111541694" w:history="1">
+            <w:r>
+              <w:rPr>
+                <w:rStyle w:val="Hyperlink"/>
+                <w:noProof/>
+              </w:rPr>
+              <w:t>CSS Foundations</w:t>
+            </w:r>
+            <w:r>
+              <w:rPr>
+                <w:noProof/>
+                <w:webHidden/>
+              </w:rPr>
+              <w:tab/>
+            </w:r>
+            <w:r>
+              <w:rPr>
+                <w:noProof/>
+                <w:webHidden/>
+              </w:rPr>
+              <w:fldChar w:fldCharType="begin"/>
+            </w:r>
+            <w:r>
+              <w:rPr>
+                <w:noProof/>
+                <w:webHidden/>
+              </w:rPr>
+              <w:instrText xml:space="preserve"> PAGEREF _Toc111541694 \h </w:instrText>
+            </w:r>
+            <w:r>
+              <w:rPr>
+                <w:noProof/>
+                <w:webHidden/>
+              </w:rPr>
+            </w:r>
+            <w:r>
+              <w:rPr>
+                <w:noProof/>
+                <w:webHidden/>
+              </w:rPr>
+              <w:fldChar w:fldCharType="separate"/>
+            </w:r>
+            <w:r>
+              <w:rPr>
+                <w:noProof/>
+                <w:webHidden/>
+              </w:rPr>
+              <w:t>19</w:t>
             </w:r>
             <w:r>
               <w:rPr>
@@ -2732,6 +2939,7 @@
             <w:rPr>
               <w:noProof/>
             </w:rPr>
+            <w:lastRenderedPageBreak/>
             <w:fldChar w:fldCharType="end"/>
           </w:r>
         </w:p>
@@ -2750,7 +2958,7 @@
       <w:pPr>
         <w:pStyle w:val="Heading1"/>
       </w:pPr>
-      <w:bookmarkStart w:id="0" w:name="_Toc110667310"/>
+      <w:bookmarkStart w:id="0" w:name="_Toc111541667"/>
       <w:r>
         <w:t>Foundations</w:t>
       </w:r>
@@ -2763,7 +2971,7 @@
       <w:pPr>
         <w:pStyle w:val="Heading2"/>
       </w:pPr>
-      <w:bookmarkStart w:id="1" w:name="_Toc110667311"/>
+      <w:bookmarkStart w:id="1" w:name="_Toc111541668"/>
       <w:r>
         <w:t>How This Course Will Work</w:t>
       </w:r>
@@ -2857,7 +3065,7 @@
       <w:pPr>
         <w:pStyle w:val="Heading2"/>
       </w:pPr>
-      <w:bookmarkStart w:id="2" w:name="_Toc110667312"/>
+      <w:bookmarkStart w:id="2" w:name="_Toc111541669"/>
       <w:r>
         <w:t>Introduction to Web Development</w:t>
       </w:r>
@@ -2872,7 +3080,15 @@
         </w:numPr>
       </w:pPr>
       <w:r>
-        <w:t>Web development is project-focused and involves collaborating with a team that helps to co-ordinate the client’s needs into the end product.</w:t>
+        <w:t xml:space="preserve">Web development is project-focused and involves collaborating with a team that helps to co-ordinate the client’s needs into the </w:t>
+      </w:r>
+      <w:proofErr w:type="gramStart"/>
+      <w:r>
+        <w:t>end product</w:t>
+      </w:r>
+      <w:proofErr w:type="gramEnd"/>
+      <w:r>
+        <w:t>.</w:t>
       </w:r>
     </w:p>
     <w:p>
@@ -2956,6 +3172,7 @@
         </w:numPr>
       </w:pPr>
       <w:r>
+        <w:lastRenderedPageBreak/>
         <w:t>“The guts of the application”</w:t>
       </w:r>
     </w:p>
@@ -3010,7 +3227,6 @@
         </w:numPr>
       </w:pPr>
       <w:r>
-        <w:lastRenderedPageBreak/>
         <w:t>Developers that are comfortable working with both the front and back ends</w:t>
       </w:r>
     </w:p>
@@ -3035,7 +3251,15 @@
         </w:numPr>
       </w:pPr>
       <w:r>
-        <w:t xml:space="preserve">Can work for large tech companies, startups, </w:t>
+        <w:t xml:space="preserve">Can work for large tech companies, </w:t>
+      </w:r>
+      <w:proofErr w:type="spellStart"/>
+      <w:r>
+        <w:t>startups</w:t>
+      </w:r>
+      <w:proofErr w:type="spellEnd"/>
+      <w:r>
+        <w:t xml:space="preserve">, </w:t>
       </w:r>
       <w:r>
         <w:t>as a freelancer,</w:t>
@@ -3097,7 +3321,7 @@
       <w:pPr>
         <w:pStyle w:val="Heading2"/>
       </w:pPr>
-      <w:bookmarkStart w:id="3" w:name="_Toc110667313"/>
+      <w:bookmarkStart w:id="3" w:name="_Toc111541670"/>
       <w:r>
         <w:t>Motivation and Mindset</w:t>
       </w:r>
@@ -3183,8 +3407,13 @@
           <w:numId w:val="5"/>
         </w:numPr>
       </w:pPr>
-      <w:r>
-        <w:t xml:space="preserve">This is why taking a break when you are really stuck on a problem </w:t>
+      <w:proofErr w:type="gramStart"/>
+      <w:r>
+        <w:t>This is why</w:t>
+      </w:r>
+      <w:proofErr w:type="gramEnd"/>
+      <w:r>
+        <w:t xml:space="preserve"> taking a break when you are really stuck on a problem </w:t>
       </w:r>
       <w:r>
         <w:t>is good</w:t>
@@ -3209,7 +3438,7 @@
       <w:pPr>
         <w:pStyle w:val="Heading2"/>
       </w:pPr>
-      <w:bookmarkStart w:id="4" w:name="_Toc110667314"/>
+      <w:bookmarkStart w:id="4" w:name="_Toc111541671"/>
       <w:r>
         <w:t>Asking For Help</w:t>
       </w:r>
@@ -3224,7 +3453,15 @@
         </w:numPr>
       </w:pPr>
       <w:r>
-        <w:t xml:space="preserve">It is essential to ask well formed questions </w:t>
+        <w:t xml:space="preserve">It is essential to ask </w:t>
+      </w:r>
+      <w:proofErr w:type="spellStart"/>
+      <w:r>
+        <w:t>well formed</w:t>
+      </w:r>
+      <w:proofErr w:type="spellEnd"/>
+      <w:r>
+        <w:t xml:space="preserve"> questions </w:t>
       </w:r>
       <w:r>
         <w:t>to make it easier for people to help</w:t>
@@ -3286,7 +3523,6 @@
         <w:rPr>
           <w:noProof/>
         </w:rPr>
-        <w:lastRenderedPageBreak/>
         <w:drawing>
           <wp:anchor distT="0" distB="0" distL="114300" distR="114300" simplePos="0" relativeHeight="251665408" behindDoc="0" locked="0" layoutInCell="1" allowOverlap="1" wp14:anchorId="7F7D67B8" wp14:editId="75D98331">
             <wp:simplePos x="0" y="0"/>
@@ -3435,7 +3671,7 @@
       <w:pPr>
         <w:pStyle w:val="Heading2"/>
       </w:pPr>
-      <w:bookmarkStart w:id="5" w:name="_Toc110667315"/>
+      <w:bookmarkStart w:id="5" w:name="_Toc111541672"/>
       <w:r>
         <w:t>Join the Odin Community</w:t>
       </w:r>
@@ -3541,7 +3777,7 @@
       <w:pPr>
         <w:pStyle w:val="Heading1"/>
       </w:pPr>
-      <w:bookmarkStart w:id="6" w:name="_Toc110667316"/>
+      <w:bookmarkStart w:id="6" w:name="_Toc111541673"/>
       <w:r>
         <w:lastRenderedPageBreak/>
         <w:t xml:space="preserve">Foundations </w:t>
@@ -3575,7 +3811,7 @@
       <w:pPr>
         <w:pStyle w:val="Heading2"/>
       </w:pPr>
-      <w:bookmarkStart w:id="7" w:name="_Toc110667317"/>
+      <w:bookmarkStart w:id="7" w:name="_Toc111541674"/>
       <w:r>
         <w:t>Computer Basics</w:t>
       </w:r>
@@ -3776,7 +4012,7 @@
       <w:pPr>
         <w:pStyle w:val="Heading2"/>
       </w:pPr>
-      <w:bookmarkStart w:id="8" w:name="_Toc110667318"/>
+      <w:bookmarkStart w:id="8" w:name="_Toc111541675"/>
       <w:r>
         <w:t xml:space="preserve">How Does </w:t>
       </w:r>
@@ -4148,7 +4384,7 @@
       <w:pPr>
         <w:pStyle w:val="Heading2"/>
       </w:pPr>
-      <w:bookmarkStart w:id="9" w:name="_Toc110667319"/>
+      <w:bookmarkStart w:id="9" w:name="_Toc111541676"/>
       <w:r>
         <w:t>Installation Overview</w:t>
       </w:r>
@@ -4185,7 +4421,7 @@
       <w:pPr>
         <w:pStyle w:val="Heading2"/>
       </w:pPr>
-      <w:bookmarkStart w:id="10" w:name="_Toc110667320"/>
+      <w:bookmarkStart w:id="10" w:name="_Toc111541677"/>
       <w:r>
         <w:t>Installations</w:t>
       </w:r>
@@ -4206,8 +4442,13 @@
         <w:t xml:space="preserve"> or</w:t>
       </w:r>
       <w:r>
-        <w:t xml:space="preserve"> dual-boot</w:t>
-      </w:r>
+        <w:t xml:space="preserve"> </w:t>
+      </w:r>
+      <w:proofErr w:type="gramStart"/>
+      <w:r>
+        <w:t>dual-boot</w:t>
+      </w:r>
+      <w:proofErr w:type="gramEnd"/>
       <w:r>
         <w:t xml:space="preserve"> t</w:t>
       </w:r>
@@ -4219,7 +4460,7 @@
       <w:pPr>
         <w:pStyle w:val="Heading2"/>
       </w:pPr>
-      <w:bookmarkStart w:id="11" w:name="_Toc110667321"/>
+      <w:bookmarkStart w:id="11" w:name="_Toc111541678"/>
       <w:r>
         <w:t>Text Editors</w:t>
       </w:r>
@@ -4287,7 +4528,7 @@
       <w:pPr>
         <w:pStyle w:val="Heading2"/>
       </w:pPr>
-      <w:bookmarkStart w:id="12" w:name="_Toc110667322"/>
+      <w:bookmarkStart w:id="12" w:name="_Toc111541679"/>
       <w:r>
         <w:t>Command Line Basics</w:t>
       </w:r>
@@ -4361,8 +4602,13 @@
         <w:t>(</w:t>
       </w:r>
       <w:r>
-        <w:t>on linux</w:t>
-      </w:r>
+        <w:t xml:space="preserve">on </w:t>
+      </w:r>
+      <w:proofErr w:type="spellStart"/>
+      <w:r>
+        <w:t>linux</w:t>
+      </w:r>
+      <w:proofErr w:type="spellEnd"/>
       <w:r>
         <w:t>)</w:t>
       </w:r>
@@ -4400,7 +4646,15 @@
         </w:numPr>
       </w:pPr>
       <w:r>
-        <w:t>$ cd .. will take you back up a directory</w:t>
+        <w:t>$ cd</w:t>
+      </w:r>
+      <w:proofErr w:type="gramStart"/>
+      <w:r>
+        <w:t xml:space="preserve"> ..</w:t>
+      </w:r>
+      <w:proofErr w:type="gramEnd"/>
+      <w:r>
+        <w:t xml:space="preserve"> will take you back up a directory</w:t>
       </w:r>
     </w:p>
     <w:p>
@@ -4412,7 +4666,15 @@
         </w:numPr>
       </w:pPr>
       <w:r>
-        <w:t>$ pwd will display which directory you are in and the path to get there</w:t>
+        <w:t xml:space="preserve">$ </w:t>
+      </w:r>
+      <w:proofErr w:type="spellStart"/>
+      <w:r>
+        <w:t>pwd</w:t>
+      </w:r>
+      <w:proofErr w:type="spellEnd"/>
+      <w:r>
+        <w:t xml:space="preserve"> will display which directory you are in and the path to get there</w:t>
       </w:r>
     </w:p>
     <w:p>
@@ -4436,7 +4698,23 @@
         </w:numPr>
       </w:pPr>
       <w:r>
-        <w:t>$ mkdir directoryName is used to create a new directory</w:t>
+        <w:t xml:space="preserve">$ </w:t>
+      </w:r>
+      <w:proofErr w:type="spellStart"/>
+      <w:r>
+        <w:t>mkdir</w:t>
+      </w:r>
+      <w:proofErr w:type="spellEnd"/>
+      <w:r>
+        <w:t xml:space="preserve"> </w:t>
+      </w:r>
+      <w:proofErr w:type="spellStart"/>
+      <w:r>
+        <w:t>directoryName</w:t>
+      </w:r>
+      <w:proofErr w:type="spellEnd"/>
+      <w:r>
+        <w:t xml:space="preserve"> is used to create a new directory</w:t>
       </w:r>
     </w:p>
     <w:p>
@@ -4448,7 +4726,15 @@
         </w:numPr>
       </w:pPr>
       <w:r>
-        <w:t>$ touch fileName is used to create a new file</w:t>
+        <w:t xml:space="preserve">$ touch </w:t>
+      </w:r>
+      <w:proofErr w:type="spellStart"/>
+      <w:r>
+        <w:t>fileName</w:t>
+      </w:r>
+      <w:proofErr w:type="spellEnd"/>
+      <w:r>
+        <w:t xml:space="preserve"> is used to create a new file</w:t>
       </w:r>
     </w:p>
     <w:p>
@@ -4460,13 +4746,37 @@
         </w:numPr>
       </w:pPr>
       <w:r>
-        <w:t xml:space="preserve">$ rm fileName will delete the named file </w:t>
+        <w:t xml:space="preserve">$ rm </w:t>
+      </w:r>
+      <w:proofErr w:type="spellStart"/>
+      <w:r>
+        <w:t>fileName</w:t>
+      </w:r>
+      <w:proofErr w:type="spellEnd"/>
+      <w:r>
+        <w:t xml:space="preserve"> will delete the named file </w:t>
       </w:r>
       <w:r>
         <w:sym w:font="Wingdings" w:char="F0E0"/>
       </w:r>
       <w:r>
-        <w:t xml:space="preserve"> rmdir directoryName will delete the named directory</w:t>
+        <w:t xml:space="preserve"> </w:t>
+      </w:r>
+      <w:proofErr w:type="spellStart"/>
+      <w:r>
+        <w:t>rmdir</w:t>
+      </w:r>
+      <w:proofErr w:type="spellEnd"/>
+      <w:r>
+        <w:t xml:space="preserve"> </w:t>
+      </w:r>
+      <w:proofErr w:type="spellStart"/>
+      <w:r>
+        <w:t>directoryName</w:t>
+      </w:r>
+      <w:proofErr w:type="spellEnd"/>
+      <w:r>
+        <w:t xml:space="preserve"> will delete the named directory</w:t>
       </w:r>
     </w:p>
     <w:p>
@@ -4498,30 +4808,36 @@
       <w:r>
         <w:t xml:space="preserve">mv </w:t>
       </w:r>
+      <w:proofErr w:type="spellStart"/>
+      <w:proofErr w:type="gramStart"/>
       <w:r>
         <w:t>oldD</w:t>
       </w:r>
       <w:r>
         <w:t>irectory</w:t>
       </w:r>
+      <w:proofErr w:type="spellEnd"/>
       <w:r>
         <w:t xml:space="preserve"> </w:t>
       </w:r>
       <w:r>
         <w:t xml:space="preserve"> </w:t>
       </w:r>
+      <w:proofErr w:type="spellStart"/>
       <w:r>
         <w:t>newD</w:t>
       </w:r>
       <w:r>
         <w:t>irectory</w:t>
       </w:r>
+      <w:proofErr w:type="spellEnd"/>
+      <w:proofErr w:type="gramEnd"/>
     </w:p>
     <w:p>
       <w:pPr>
         <w:pStyle w:val="Heading2"/>
       </w:pPr>
-      <w:bookmarkStart w:id="13" w:name="_Toc110667323"/>
+      <w:bookmarkStart w:id="13" w:name="_Toc111541680"/>
       <w:r>
         <w:t>Setting Up Git</w:t>
       </w:r>
@@ -4571,7 +4887,7 @@
       <w:pPr>
         <w:pStyle w:val="Heading1"/>
       </w:pPr>
-      <w:bookmarkStart w:id="14" w:name="_Toc110667324"/>
+      <w:bookmarkStart w:id="14" w:name="_Toc111541681"/>
       <w:r>
         <w:t xml:space="preserve">Foundations – </w:t>
       </w:r>
@@ -4584,7 +4900,7 @@
       <w:pPr>
         <w:pStyle w:val="Heading2"/>
       </w:pPr>
-      <w:bookmarkStart w:id="15" w:name="_Toc110667325"/>
+      <w:bookmarkStart w:id="15" w:name="_Toc111541682"/>
       <w:r>
         <w:t>Introduction to Git</w:t>
       </w:r>
@@ -4928,7 +5244,7 @@
       <w:pPr>
         <w:pStyle w:val="Heading2"/>
       </w:pPr>
-      <w:bookmarkStart w:id="16" w:name="_Toc110667326"/>
+      <w:bookmarkStart w:id="16" w:name="_Toc111541683"/>
       <w:r>
         <w:t>Git Basics</w:t>
       </w:r>
@@ -4943,7 +5259,15 @@
         </w:numPr>
       </w:pPr>
       <w:r>
-        <w:t xml:space="preserve">‘git clone’ is used to </w:t>
+        <w:t>‘</w:t>
+      </w:r>
+      <w:proofErr w:type="gramStart"/>
+      <w:r>
+        <w:t>git</w:t>
+      </w:r>
+      <w:proofErr w:type="gramEnd"/>
+      <w:r>
+        <w:t xml:space="preserve"> clone’ is used to </w:t>
       </w:r>
       <w:r>
         <w:t>clone the contents of a repository to the current directory</w:t>
@@ -4961,7 +5285,15 @@
         </w:numPr>
       </w:pPr>
       <w:r>
-        <w:t xml:space="preserve">‘git remote’ gives you the </w:t>
+        <w:t>‘</w:t>
+      </w:r>
+      <w:proofErr w:type="gramStart"/>
+      <w:r>
+        <w:t>git</w:t>
+      </w:r>
+      <w:proofErr w:type="gramEnd"/>
+      <w:r>
+        <w:t xml:space="preserve"> remote’ gives you the </w:t>
       </w:r>
       <w:r>
         <w:t>URL of the repository you are using</w:t>
@@ -4979,7 +5311,15 @@
         </w:numPr>
       </w:pPr>
       <w:r>
-        <w:t>‘git status’ displays the state of the working directory and the staging area</w:t>
+        <w:t>‘</w:t>
+      </w:r>
+      <w:proofErr w:type="gramStart"/>
+      <w:r>
+        <w:t>git</w:t>
+      </w:r>
+      <w:proofErr w:type="gramEnd"/>
+      <w:r>
+        <w:t xml:space="preserve"> status’ displays the state of the working directory and the staging area</w:t>
       </w:r>
       <w:r>
         <w:t>.</w:t>
@@ -4994,7 +5334,23 @@
         </w:numPr>
       </w:pPr>
       <w:r>
-        <w:t>‘git add fileName’ will add a file to the staging area. The staging area is part of the two-step process for making a commit in Git</w:t>
+        <w:t>‘</w:t>
+      </w:r>
+      <w:proofErr w:type="gramStart"/>
+      <w:r>
+        <w:t>git</w:t>
+      </w:r>
+      <w:proofErr w:type="gramEnd"/>
+      <w:r>
+        <w:t xml:space="preserve"> add </w:t>
+      </w:r>
+      <w:proofErr w:type="spellStart"/>
+      <w:r>
+        <w:t>fileName</w:t>
+      </w:r>
+      <w:proofErr w:type="spellEnd"/>
+      <w:r>
+        <w:t>’ will add a file to the staging area. The staging area is part of the two-step process for making a commit in Git</w:t>
       </w:r>
       <w:r>
         <w:t>.</w:t>
@@ -5009,7 +5365,15 @@
         </w:numPr>
       </w:pPr>
       <w:r>
-        <w:t xml:space="preserve">‘git commit’ </w:t>
+        <w:t>‘</w:t>
+      </w:r>
+      <w:proofErr w:type="gramStart"/>
+      <w:r>
+        <w:t>git</w:t>
+      </w:r>
+      <w:proofErr w:type="gramEnd"/>
+      <w:r>
+        <w:t xml:space="preserve"> commit’ </w:t>
       </w:r>
       <w:r>
         <w:t>ma</w:t>
@@ -5030,7 +5394,15 @@
         </w:numPr>
       </w:pPr>
       <w:r>
-        <w:t xml:space="preserve">‘git log’ </w:t>
+        <w:t>‘</w:t>
+      </w:r>
+      <w:proofErr w:type="gramStart"/>
+      <w:r>
+        <w:t>git</w:t>
+      </w:r>
+      <w:proofErr w:type="gramEnd"/>
+      <w:r>
+        <w:t xml:space="preserve"> log’ </w:t>
       </w:r>
       <w:r>
         <w:t>shows a log of all previous commits, who made them, message given to the commit, etc.</w:t>
@@ -5045,7 +5417,15 @@
         </w:numPr>
       </w:pPr>
       <w:r>
-        <w:t xml:space="preserve">‘git push’ </w:t>
+        <w:t>‘</w:t>
+      </w:r>
+      <w:proofErr w:type="gramStart"/>
+      <w:r>
+        <w:t>git</w:t>
+      </w:r>
+      <w:proofErr w:type="gramEnd"/>
+      <w:r>
+        <w:t xml:space="preserve"> push’ </w:t>
       </w:r>
       <w:r>
         <w:t xml:space="preserve">updates </w:t>
@@ -5170,7 +5550,23 @@
         </w:numPr>
       </w:pPr>
       <w:r>
-        <w:t>‘git add -A’ or ‘git add fileName’</w:t>
+        <w:t>‘</w:t>
+      </w:r>
+      <w:proofErr w:type="gramStart"/>
+      <w:r>
+        <w:t>git</w:t>
+      </w:r>
+      <w:proofErr w:type="gramEnd"/>
+      <w:r>
+        <w:t xml:space="preserve"> add -A’ or ‘git add </w:t>
+      </w:r>
+      <w:proofErr w:type="spellStart"/>
+      <w:r>
+        <w:t>fileName</w:t>
+      </w:r>
+      <w:proofErr w:type="spellEnd"/>
+      <w:r>
+        <w:t>’</w:t>
       </w:r>
     </w:p>
     <w:p>
@@ -5222,7 +5618,7 @@
       <w:pPr>
         <w:pStyle w:val="Heading1"/>
       </w:pPr>
-      <w:bookmarkStart w:id="17" w:name="_Toc110667327"/>
+      <w:bookmarkStart w:id="17" w:name="_Toc111541684"/>
       <w:r>
         <w:t>Foundations – HTML Foundations</w:t>
       </w:r>
@@ -5232,7 +5628,7 @@
       <w:pPr>
         <w:pStyle w:val="Heading2"/>
       </w:pPr>
-      <w:bookmarkStart w:id="18" w:name="_Toc110667328"/>
+      <w:bookmarkStart w:id="18" w:name="_Toc111541685"/>
       <w:r>
         <w:t>Introduction to HTML and CSS</w:t>
       </w:r>
@@ -5383,13 +5779,21 @@
       </w:pPr>
       <w:r>
         <w:lastRenderedPageBreak/>
-        <w:t>HTML stands for Hyper</w:t>
+        <w:t xml:space="preserve">HTML stands for </w:t>
+      </w:r>
+      <w:proofErr w:type="spellStart"/>
+      <w:r>
+        <w:t>Hyper</w:t>
       </w:r>
       <w:r>
         <w:t>T</w:t>
       </w:r>
       <w:r>
-        <w:t>ext Markup Language. CSS stands for Cascading Style Sheet</w:t>
+        <w:t>ext</w:t>
+      </w:r>
+      <w:proofErr w:type="spellEnd"/>
+      <w:r>
+        <w:t xml:space="preserve"> Markup Language. CSS stands for Cascading Style Sheet</w:t>
       </w:r>
       <w:r>
         <w:t>s</w:t>
@@ -5419,7 +5823,15 @@
         </w:numPr>
       </w:pPr>
       <w:r>
-        <w:t>You would use CSS to change the font and background colour of a button</w:t>
+        <w:t xml:space="preserve">You would use CSS to change the </w:t>
+      </w:r>
+      <w:proofErr w:type="spellStart"/>
+      <w:r>
+        <w:t>font</w:t>
+      </w:r>
+      <w:proofErr w:type="spellEnd"/>
+      <w:r>
+        <w:t xml:space="preserve"> and background colour of a button</w:t>
       </w:r>
     </w:p>
     <w:p>
@@ -5441,7 +5853,7 @@
       <w:pPr>
         <w:pStyle w:val="Heading2"/>
       </w:pPr>
-      <w:bookmarkStart w:id="19" w:name="_Toc110667329"/>
+      <w:bookmarkStart w:id="19" w:name="_Toc111541686"/>
       <w:r>
         <w:t>Elements and Tags</w:t>
       </w:r>
@@ -5471,7 +5883,15 @@
         </w:numPr>
       </w:pPr>
       <w:r>
-        <w:t>An opening tag tells the browser ‘this is the start of an HTML element’. They are comprised of a ke</w:t>
+        <w:t xml:space="preserve">An opening tag tells the browser </w:t>
+      </w:r>
+      <w:proofErr w:type="gramStart"/>
+      <w:r>
+        <w:t>‘this</w:t>
+      </w:r>
+      <w:proofErr w:type="gramEnd"/>
+      <w:r>
+        <w:t xml:space="preserve"> is the start of an HTML element’. They are comprised of a ke</w:t>
       </w:r>
       <w:r>
         <w:t>yword enclosed in angle brackets. An example is &lt;p&gt;</w:t>
@@ -5492,7 +5912,15 @@
         <w:t>A closing tag tells the browser where an element ends. T</w:t>
       </w:r>
       <w:r>
-        <w:t>hey are similar to an opening tag but have a forward slash before the keyword. For example, &lt;/p&gt;.</w:t>
+        <w:t xml:space="preserve">hey are </w:t>
+      </w:r>
+      <w:proofErr w:type="gramStart"/>
+      <w:r>
+        <w:t>similar to</w:t>
+      </w:r>
+      <w:proofErr w:type="gramEnd"/>
+      <w:r>
+        <w:t xml:space="preserve"> an opening tag but have a forward slash before the keyword. For example, &lt;/p&gt;.</w:t>
       </w:r>
     </w:p>
     <w:p>
@@ -5572,7 +6000,7 @@
       <w:pPr>
         <w:pStyle w:val="Heading2"/>
       </w:pPr>
-      <w:bookmarkStart w:id="20" w:name="_Toc110667330"/>
+      <w:bookmarkStart w:id="20" w:name="_Toc111541687"/>
       <w:r>
         <w:t>HTML Boilerplate</w:t>
       </w:r>
@@ -6055,7 +6483,15 @@
         <w:t>which will generate a boilerplate</w:t>
       </w:r>
       <w:r>
-        <w:t>. This can be used by entering ! on the first line of a blank HTML document.</w:t>
+        <w:t xml:space="preserve">. This can be used by </w:t>
+      </w:r>
+      <w:proofErr w:type="gramStart"/>
+      <w:r>
+        <w:t>entering !</w:t>
+      </w:r>
+      <w:proofErr w:type="gramEnd"/>
+      <w:r>
+        <w:t xml:space="preserve"> on the first line of a blank HTML document.</w:t>
       </w:r>
       <w:r>
         <w:t xml:space="preserve"> </w:t>
@@ -6176,7 +6612,7 @@
       <w:pPr>
         <w:pStyle w:val="Heading2"/>
       </w:pPr>
-      <w:bookmarkStart w:id="21" w:name="_Toc110667331"/>
+      <w:bookmarkStart w:id="21" w:name="_Toc111541688"/>
       <w:r>
         <w:t>Working with Text</w:t>
       </w:r>
@@ -6251,7 +6687,15 @@
         </w:numPr>
       </w:pPr>
       <w:r>
-        <w:t xml:space="preserve">The &lt;em&gt; tag is used to make text italic. </w:t>
+        <w:t>The &lt;</w:t>
+      </w:r>
+      <w:proofErr w:type="spellStart"/>
+      <w:r>
+        <w:t>em</w:t>
+      </w:r>
+      <w:proofErr w:type="spellEnd"/>
+      <w:r>
+        <w:t xml:space="preserve">&gt; tag is used to make text italic. </w:t>
       </w:r>
       <w:r>
         <w:t>This can also affect how screen readers will say the text.</w:t>
@@ -6267,7 +6711,15 @@
       </w:pPr>
       <w:r>
         <w:lastRenderedPageBreak/>
-        <w:t xml:space="preserve">&lt;strong&gt; and &lt;em&gt; elements can be used on text that is </w:t>
+        <w:t>&lt;strong&gt; and &lt;</w:t>
+      </w:r>
+      <w:proofErr w:type="spellStart"/>
+      <w:r>
+        <w:t>em</w:t>
+      </w:r>
+      <w:proofErr w:type="spellEnd"/>
+      <w:r>
+        <w:t xml:space="preserve">&gt; elements can be used on text that is </w:t>
       </w:r>
       <w:r>
         <w:t xml:space="preserve">part of a </w:t>
@@ -6291,10 +6743,26 @@
         <w:t>&lt;b&gt; can be u</w:t>
       </w:r>
       <w:r>
-        <w:t xml:space="preserve">sed instead of &lt;strong&gt; and &lt;i&gt; can be used instead of </w:t>
-      </w:r>
-      <w:r>
-        <w:t>&lt;em&gt; however it is bad practice. They do change how the text looks, but they</w:t>
+        <w:t>sed instead of &lt;strong&gt; and &lt;</w:t>
+      </w:r>
+      <w:proofErr w:type="spellStart"/>
+      <w:r>
+        <w:t>i</w:t>
+      </w:r>
+      <w:proofErr w:type="spellEnd"/>
+      <w:r>
+        <w:t xml:space="preserve">&gt; can be used instead of </w:t>
+      </w:r>
+      <w:r>
+        <w:t>&lt;</w:t>
+      </w:r>
+      <w:proofErr w:type="spellStart"/>
+      <w:r>
+        <w:t>em</w:t>
+      </w:r>
+      <w:proofErr w:type="spellEnd"/>
+      <w:r>
+        <w:t>&gt; however it is bad practice. They do change how the text looks, but they</w:t>
       </w:r>
       <w:r>
         <w:t xml:space="preserve"> do not have any semantic meaning for screen readers.</w:t>
@@ -6330,7 +6798,15 @@
         <w:t xml:space="preserve">to help explain different parts of the file (similar uses to comments in programming). </w:t>
       </w:r>
       <w:r>
-        <w:t>They start in &lt;!-- and end in --&gt;</w:t>
+        <w:t xml:space="preserve">They start in </w:t>
+      </w:r>
+      <w:proofErr w:type="gramStart"/>
+      <w:r>
+        <w:t>&lt;!--</w:t>
+      </w:r>
+      <w:proofErr w:type="gramEnd"/>
+      <w:r>
+        <w:t xml:space="preserve"> and end in --&gt;</w:t>
       </w:r>
       <w:r>
         <w:t>.</w:t>
@@ -6438,7 +6914,15 @@
         </w:numPr>
       </w:pPr>
       <w:r>
-        <w:t>&lt;em&gt; should be use</w:t>
+        <w:t>&lt;</w:t>
+      </w:r>
+      <w:proofErr w:type="spellStart"/>
+      <w:r>
+        <w:t>em</w:t>
+      </w:r>
+      <w:proofErr w:type="spellEnd"/>
+      <w:r>
+        <w:t>&gt; should be use</w:t>
       </w:r>
       <w:r>
         <w:t>d to make text italicised and to add emphasis.</w:t>
@@ -6477,14 +6961,22 @@
         </w:numPr>
       </w:pPr>
       <w:r>
-        <w:t>Comments are created by placing text between &lt;!-- and --&gt; .</w:t>
+        <w:t xml:space="preserve">Comments are created by placing text between </w:t>
+      </w:r>
+      <w:proofErr w:type="gramStart"/>
+      <w:r>
+        <w:t>&lt;!--</w:t>
+      </w:r>
+      <w:proofErr w:type="gramEnd"/>
+      <w:r>
+        <w:t xml:space="preserve"> and --&gt; .</w:t>
       </w:r>
     </w:p>
     <w:p>
       <w:pPr>
         <w:pStyle w:val="Heading2"/>
       </w:pPr>
-      <w:bookmarkStart w:id="22" w:name="_Toc110667332"/>
+      <w:bookmarkStart w:id="22" w:name="_Toc111541689"/>
       <w:r>
         <w:t>Lists</w:t>
       </w:r>
@@ -6499,13 +6991,29 @@
         </w:numPr>
       </w:pPr>
       <w:r>
-        <w:t>An unordered list can be created by using the &lt;ul&gt;</w:t>
+        <w:t>An unordered list can be created by using the &lt;</w:t>
+      </w:r>
+      <w:proofErr w:type="spellStart"/>
+      <w:r>
+        <w:t>ul</w:t>
+      </w:r>
+      <w:proofErr w:type="spellEnd"/>
+      <w:r>
+        <w:t>&gt;</w:t>
       </w:r>
       <w:r>
         <w:t xml:space="preserve"> tag. Items can be added by using the &lt;li&gt; tag</w:t>
       </w:r>
       <w:r>
-        <w:t>. The items should be placed between the &lt;ul&gt; tags. An example can be seen below.</w:t>
+        <w:t>. The items should be placed between the &lt;</w:t>
+      </w:r>
+      <w:proofErr w:type="spellStart"/>
+      <w:r>
+        <w:t>ul</w:t>
+      </w:r>
+      <w:proofErr w:type="spellEnd"/>
+      <w:r>
+        <w:t>&gt; tags. An example can be seen below.</w:t>
       </w:r>
       <w:r>
         <w:t xml:space="preserve"> </w:t>
@@ -6645,10 +7153,23 @@
         <w:t>An o</w:t>
       </w:r>
       <w:r>
-        <w:t>rdered list can be created by using the &lt;ol&gt; tag. Items can be added by using the &lt;li&gt; tag. The items should be placed between the &lt;</w:t>
-      </w:r>
-      <w:r>
-        <w:t>ol&gt; tags. An example can be see</w:t>
+        <w:t>rdered list can be created by using the &lt;</w:t>
+      </w:r>
+      <w:proofErr w:type="spellStart"/>
+      <w:r>
+        <w:t>ol</w:t>
+      </w:r>
+      <w:proofErr w:type="spellEnd"/>
+      <w:r>
+        <w:t>&gt; tag. Items can be added by using the &lt;li&gt; tag. The items should be placed between the &lt;</w:t>
+      </w:r>
+      <w:proofErr w:type="spellStart"/>
+      <w:r>
+        <w:t>ol</w:t>
+      </w:r>
+      <w:proofErr w:type="spellEnd"/>
+      <w:r>
+        <w:t>&gt; tags. An example can be see</w:t>
       </w:r>
       <w:r>
         <w:t>n</w:t>
@@ -6678,7 +7199,15 @@
         </w:numPr>
       </w:pPr>
       <w:r>
-        <w:t>&lt;ul&gt; is used to create an unordered list</w:t>
+        <w:t>&lt;</w:t>
+      </w:r>
+      <w:proofErr w:type="spellStart"/>
+      <w:r>
+        <w:t>ul</w:t>
+      </w:r>
+      <w:proofErr w:type="spellEnd"/>
+      <w:r>
+        <w:t>&gt; is used to create an unordered list</w:t>
       </w:r>
     </w:p>
     <w:p>
@@ -6690,7 +7219,15 @@
         </w:numPr>
       </w:pPr>
       <w:r>
-        <w:t>&lt;ol&gt; is used to create an ordered list</w:t>
+        <w:t>&lt;</w:t>
+      </w:r>
+      <w:proofErr w:type="spellStart"/>
+      <w:r>
+        <w:t>ol</w:t>
+      </w:r>
+      <w:proofErr w:type="spellEnd"/>
+      <w:r>
+        <w:t>&gt; is used to create an ordered list</w:t>
       </w:r>
     </w:p>
     <w:p>
@@ -6714,7 +7251,7 @@
       <w:pPr>
         <w:pStyle w:val="Heading2"/>
       </w:pPr>
-      <w:bookmarkStart w:id="23" w:name="_Toc110667333"/>
+      <w:bookmarkStart w:id="23" w:name="_Toc111541690"/>
       <w:r>
         <w:lastRenderedPageBreak/>
         <w:t>Links and Images</w:t>
@@ -6766,7 +7303,15 @@
         </w:numPr>
       </w:pPr>
       <w:r>
-        <w:t xml:space="preserve">The href (hyperlink reference) attribute is added to an anchor element to tell </w:t>
+        <w:t xml:space="preserve">The </w:t>
+      </w:r>
+      <w:proofErr w:type="spellStart"/>
+      <w:r>
+        <w:t>href</w:t>
+      </w:r>
+      <w:proofErr w:type="spellEnd"/>
+      <w:r>
+        <w:t xml:space="preserve"> (hyperlink reference) attribute is added to an anchor element to tell </w:t>
       </w:r>
       <w:r>
         <w:t>it the destination it should go to when clicked.</w:t>
@@ -6825,8 +7370,13 @@
           <w:numId w:val="36"/>
         </w:numPr>
       </w:pPr>
-      <w:r>
-        <w:t xml:space="preserve">“./” should be prepended to a relative link </w:t>
+      <w:proofErr w:type="gramStart"/>
+      <w:r>
+        <w:t>“./</w:t>
+      </w:r>
+      <w:proofErr w:type="gramEnd"/>
+      <w:r>
+        <w:t xml:space="preserve">” should be prepended to a relative link </w:t>
       </w:r>
       <w:r>
         <w:t>to specify that it should start looking for the file/directory relative to the current directory.</w:t>
@@ -6841,13 +7391,29 @@
         </w:numPr>
       </w:pPr>
       <w:r>
-        <w:t xml:space="preserve">The &lt;img&gt; tag is used to </w:t>
+        <w:t>The &lt;</w:t>
+      </w:r>
+      <w:proofErr w:type="spellStart"/>
+      <w:r>
+        <w:t>img</w:t>
+      </w:r>
+      <w:proofErr w:type="spellEnd"/>
+      <w:r>
+        <w:t xml:space="preserve">&gt; tag is used to </w:t>
       </w:r>
       <w:r>
         <w:t>display an image. It doesn’t have a closing tag.</w:t>
       </w:r>
       <w:r>
-        <w:t xml:space="preserve"> It embeds an image into the page using a src attribute</w:t>
+        <w:t xml:space="preserve"> It embeds an image into the page using a </w:t>
+      </w:r>
+      <w:proofErr w:type="spellStart"/>
+      <w:r>
+        <w:t>src</w:t>
+      </w:r>
+      <w:proofErr w:type="spellEnd"/>
+      <w:r>
+        <w:t xml:space="preserve"> attribute</w:t>
       </w:r>
       <w:r>
         <w:t xml:space="preserve"> which tells the browser where the image file is. </w:t>
@@ -6868,7 +7434,23 @@
         <w:t>To go up a directory (</w:t>
       </w:r>
       <w:r>
-        <w:t xml:space="preserve">for the src attribute) we use ‘../’. </w:t>
+        <w:t xml:space="preserve">for the </w:t>
+      </w:r>
+      <w:proofErr w:type="spellStart"/>
+      <w:r>
+        <w:t>src</w:t>
+      </w:r>
+      <w:proofErr w:type="spellEnd"/>
+      <w:r>
+        <w:t xml:space="preserve"> attribute) we use </w:t>
+      </w:r>
+      <w:proofErr w:type="gramStart"/>
+      <w:r>
+        <w:t>‘..</w:t>
+      </w:r>
+      <w:proofErr w:type="gramEnd"/>
+      <w:r>
+        <w:t xml:space="preserve">/’. </w:t>
       </w:r>
     </w:p>
     <w:p>
@@ -6958,7 +7540,23 @@
         </w:numPr>
       </w:pPr>
       <w:r>
-        <w:t>Have separate directories for your pages, images, css, js, etc.</w:t>
+        <w:t xml:space="preserve">Have separate directories for your pages, images, </w:t>
+      </w:r>
+      <w:proofErr w:type="spellStart"/>
+      <w:r>
+        <w:t>css</w:t>
+      </w:r>
+      <w:proofErr w:type="spellEnd"/>
+      <w:r>
+        <w:t xml:space="preserve">, </w:t>
+      </w:r>
+      <w:proofErr w:type="spellStart"/>
+      <w:r>
+        <w:t>js</w:t>
+      </w:r>
+      <w:proofErr w:type="spellEnd"/>
+      <w:r>
+        <w:t>, etc.</w:t>
       </w:r>
     </w:p>
     <w:p>
@@ -6993,7 +7591,15 @@
         <w:t>images with large colour palettes</w:t>
       </w:r>
       <w:r>
-        <w:t xml:space="preserve">. They are good for photos and images with lost of gradients in them. </w:t>
+        <w:t xml:space="preserve">. They are good for photos and images with </w:t>
+      </w:r>
+      <w:proofErr w:type="spellStart"/>
+      <w:r>
+        <w:t>lost</w:t>
+      </w:r>
+      <w:proofErr w:type="spellEnd"/>
+      <w:r>
+        <w:t xml:space="preserve"> of gradients in them. </w:t>
       </w:r>
       <w:r>
         <w:t>Uses lossy compression which means image quality is reduced.</w:t>
@@ -7094,8 +7700,13 @@
       <w:r>
         <w:t xml:space="preserve">The </w:t>
       </w:r>
-      <w:r>
-        <w:t xml:space="preserve">href </w:t>
+      <w:proofErr w:type="spellStart"/>
+      <w:r>
+        <w:t>href</w:t>
+      </w:r>
+      <w:proofErr w:type="spellEnd"/>
+      <w:r>
+        <w:t xml:space="preserve"> </w:t>
       </w:r>
       <w:r>
         <w:t>attribute</w:t>
@@ -7137,7 +7748,15 @@
         </w:numPr>
       </w:pPr>
       <w:r>
-        <w:t xml:space="preserve">The &lt;img&gt; </w:t>
+        <w:t>The &lt;</w:t>
+      </w:r>
+      <w:proofErr w:type="spellStart"/>
+      <w:r>
+        <w:t>img</w:t>
+      </w:r>
+      <w:proofErr w:type="spellEnd"/>
+      <w:r>
+        <w:t xml:space="preserve">&gt; </w:t>
       </w:r>
       <w:r>
         <w:t>tag lets you create an image element</w:t>
@@ -7152,10 +7771,34 @@
         </w:numPr>
       </w:pPr>
       <w:r>
-        <w:t xml:space="preserve">&lt;img&gt; elements need a src attribute and a </w:t>
-      </w:r>
-      <w:r>
-        <w:t>an alt attribute.</w:t>
+        <w:t>&lt;</w:t>
+      </w:r>
+      <w:proofErr w:type="spellStart"/>
+      <w:r>
+        <w:t>img</w:t>
+      </w:r>
+      <w:proofErr w:type="spellEnd"/>
+      <w:r>
+        <w:t xml:space="preserve">&gt; elements need a </w:t>
+      </w:r>
+      <w:proofErr w:type="spellStart"/>
+      <w:r>
+        <w:t>src</w:t>
+      </w:r>
+      <w:proofErr w:type="spellEnd"/>
+      <w:r>
+        <w:t xml:space="preserve"> attribute and </w:t>
+      </w:r>
+      <w:proofErr w:type="gramStart"/>
+      <w:r>
+        <w:t xml:space="preserve">a </w:t>
+      </w:r>
+      <w:r>
+        <w:t>an</w:t>
+      </w:r>
+      <w:proofErr w:type="gramEnd"/>
+      <w:r>
+        <w:t xml:space="preserve"> alt attribute.</w:t>
       </w:r>
     </w:p>
     <w:p>
@@ -7167,7 +7810,15 @@
         </w:numPr>
       </w:pPr>
       <w:r>
-        <w:t>To access a parent directory (go up) you use ../</w:t>
+        <w:t>To access a parent directory (go up) you use</w:t>
+      </w:r>
+      <w:proofErr w:type="gramStart"/>
+      <w:r>
+        <w:t xml:space="preserve"> ..</w:t>
+      </w:r>
+      <w:proofErr w:type="gramEnd"/>
+      <w:r>
+        <w:t>/</w:t>
       </w:r>
     </w:p>
     <w:p>
@@ -7186,7 +7837,7 @@
       <w:pPr>
         <w:pStyle w:val="Heading2"/>
       </w:pPr>
-      <w:bookmarkStart w:id="24" w:name="_Toc110667334"/>
+      <w:bookmarkStart w:id="24" w:name="_Toc111541691"/>
       <w:r>
         <w:t>Commit Messages</w:t>
       </w:r>
@@ -7273,24 +7924,1713 @@
       <w:pPr>
         <w:pStyle w:val="Heading2"/>
       </w:pPr>
+      <w:bookmarkStart w:id="25" w:name="_Toc111541692"/>
       <w:r>
         <w:t>Project: Recipes</w:t>
       </w:r>
-    </w:p>
-    <w:p>
-      <w:r>
-        <w:t>For this project, I had to create a website that has a menu with links to different recipe pages (that I created).</w:t>
+      <w:bookmarkEnd w:id="25"/>
+    </w:p>
+    <w:p>
+      <w:r>
+        <w:t xml:space="preserve">For this project, I had to create a website that has a menu with links to different recipe pages (that I created). </w:t>
+      </w:r>
+    </w:p>
+    <w:p>
+      <w:r>
+        <w:t xml:space="preserve">GitHub Link: </w:t>
+      </w:r>
+      <w:hyperlink r:id="rId47" w:history="1">
+        <w:r>
+          <w:rPr>
+            <w:rStyle w:val="Hyperlink"/>
+          </w:rPr>
+          <w:t>https://github.com/JoshuaBilsland/odin-recipes</w:t>
+        </w:r>
+      </w:hyperlink>
+    </w:p>
+    <w:p/>
+    <w:p>
+      <w:pPr>
+        <w:pStyle w:val="Heading1"/>
+      </w:pPr>
+      <w:bookmarkStart w:id="26" w:name="_Toc111541693"/>
+      <w:r>
+        <w:t>Foundations - CSS Foundations</w:t>
+      </w:r>
+      <w:bookmarkEnd w:id="26"/>
+    </w:p>
+    <w:p>
+      <w:pPr>
+        <w:pStyle w:val="Heading2"/>
+      </w:pPr>
+      <w:bookmarkStart w:id="27" w:name="_Toc111541694"/>
+      <w:r>
+        <w:t>CSS Foundations</w:t>
+      </w:r>
+      <w:bookmarkEnd w:id="27"/>
+    </w:p>
+    <w:p>
+      <w:pPr>
+        <w:pStyle w:val="ListParagraph"/>
+        <w:numPr>
+          <w:ilvl w:val="0"/>
+          <w:numId w:val="42"/>
+        </w:numPr>
+      </w:pPr>
+      <w:r>
+        <w:t>CSS is made</w:t>
+      </w:r>
+      <w:r>
+        <w:t xml:space="preserve"> up of various rules. These rules are made up of a selector and a semi-colon separated list of declarations. Each declaration is made up of a property:value pair.</w:t>
+      </w:r>
+    </w:p>
+    <w:p>
+      <w:pPr>
+        <w:ind w:left="360"/>
+      </w:pPr>
+      <w:r>
+        <w:rPr>
+          <w:noProof/>
+        </w:rPr>
+        <w:drawing>
+          <wp:inline distT="0" distB="0" distL="0" distR="0" wp14:anchorId="56571DBA" wp14:editId="1BCAEBD2">
+            <wp:extent cx="3000794" cy="2324424"/>
+            <wp:effectExtent l="0" t="0" r="9525" b="0"/>
+            <wp:docPr id="9" name="Picture 9"/>
+            <wp:cNvGraphicFramePr>
+              <a:graphicFrameLocks xmlns:a="http://schemas.openxmlformats.org/drawingml/2006/main" noChangeAspect="1"/>
+            </wp:cNvGraphicFramePr>
+            <a:graphic xmlns:a="http://schemas.openxmlformats.org/drawingml/2006/main">
+              <a:graphicData uri="http://schemas.openxmlformats.org/drawingml/2006/picture">
+                <pic:pic xmlns:pic="http://schemas.openxmlformats.org/drawingml/2006/picture">
+                  <pic:nvPicPr>
+                    <pic:cNvPr id="9" name="Picture 9"/>
+                    <pic:cNvPicPr/>
+                  </pic:nvPicPr>
+                  <pic:blipFill>
+                    <a:blip r:embed="rId48">
+                      <a:extLst>
+                        <a:ext uri="{28A0092B-C50C-407E-A947-70E740481C1C}">
+                          <a14:useLocalDpi xmlns:a14="http://schemas.microsoft.com/office/drawing/2010/main" val="0"/>
+                        </a:ext>
+                      </a:extLst>
+                    </a:blip>
+                    <a:stretch>
+                      <a:fillRect/>
+                    </a:stretch>
+                  </pic:blipFill>
+                  <pic:spPr>
+                    <a:xfrm>
+                      <a:off x="0" y="0"/>
+                      <a:ext cx="3000794" cy="2324424"/>
+                    </a:xfrm>
+                    <a:prstGeom prst="rect">
+                      <a:avLst/>
+                    </a:prstGeom>
+                  </pic:spPr>
+                </pic:pic>
+              </a:graphicData>
+            </a:graphic>
+          </wp:inline>
+        </w:drawing>
+      </w:r>
+    </w:p>
+    <w:p>
+      <w:pPr>
+        <w:pStyle w:val="ListParagraph"/>
+        <w:numPr>
+          <w:ilvl w:val="0"/>
+          <w:numId w:val="42"/>
+        </w:numPr>
+      </w:pPr>
+      <w:r>
+        <w:t>The &lt;div&gt; tag is used as a container for HTML elements - which is then styled with CSS or manipulated with JavaScript.</w:t>
+      </w:r>
+    </w:p>
+    <w:p>
+      <w:pPr>
+        <w:pStyle w:val="ListParagraph"/>
+        <w:numPr>
+          <w:ilvl w:val="0"/>
+          <w:numId w:val="42"/>
+        </w:numPr>
+      </w:pPr>
+      <w:r>
+        <w:t>Selectors refer to the HTML elements to which the CSS rules apply</w:t>
+      </w:r>
+      <w:r>
+        <w:t xml:space="preserve"> (what is being selected for each CSS rule)</w:t>
+      </w:r>
+    </w:p>
+    <w:p>
+      <w:pPr>
+        <w:pStyle w:val="ListParagraph"/>
+        <w:numPr>
+          <w:ilvl w:val="1"/>
+          <w:numId w:val="42"/>
+        </w:numPr>
+      </w:pPr>
+      <w:r>
+        <w:t xml:space="preserve">The universal selector will select elements of any type. The syntax for it is an asterisk. </w:t>
+      </w:r>
+    </w:p>
+    <w:p>
+      <w:pPr>
+        <w:pStyle w:val="ListParagraph"/>
+        <w:ind w:left="1440"/>
+      </w:pPr>
+      <w:r>
+        <w:rPr>
+          <w:noProof/>
+        </w:rPr>
+        <w:drawing>
+          <wp:inline distT="0" distB="0" distL="0" distR="0" wp14:anchorId="4D2FE403" wp14:editId="0BCB060C">
+            <wp:extent cx="5283511" cy="1008000"/>
+            <wp:effectExtent l="0" t="0" r="0" b="1905"/>
+            <wp:docPr id="11" name="Picture 11" descr="Shape, rectangle&#10;&#10;Description automatically generated"/>
+            <wp:cNvGraphicFramePr>
+              <a:graphicFrameLocks xmlns:a="http://schemas.openxmlformats.org/drawingml/2006/main" noChangeAspect="1"/>
+            </wp:cNvGraphicFramePr>
+            <a:graphic xmlns:a="http://schemas.openxmlformats.org/drawingml/2006/main">
+              <a:graphicData uri="http://schemas.openxmlformats.org/drawingml/2006/picture">
+                <pic:pic xmlns:pic="http://schemas.openxmlformats.org/drawingml/2006/picture">
+                  <pic:nvPicPr>
+                    <pic:cNvPr id="11" name="Picture 11" descr="Shape, rectangle&#10;&#10;Description automatically generated"/>
+                    <pic:cNvPicPr/>
+                  </pic:nvPicPr>
+                  <pic:blipFill>
+                    <a:blip r:embed="rId49">
+                      <a:extLst>
+                        <a:ext uri="{28A0092B-C50C-407E-A947-70E740481C1C}">
+                          <a14:useLocalDpi xmlns:a14="http://schemas.microsoft.com/office/drawing/2010/main" val="0"/>
+                        </a:ext>
+                      </a:extLst>
+                    </a:blip>
+                    <a:stretch>
+                      <a:fillRect/>
+                    </a:stretch>
+                  </pic:blipFill>
+                  <pic:spPr>
+                    <a:xfrm>
+                      <a:off x="0" y="0"/>
+                      <a:ext cx="5283511" cy="1008000"/>
+                    </a:xfrm>
+                    <a:prstGeom prst="rect">
+                      <a:avLst/>
+                    </a:prstGeom>
+                  </pic:spPr>
+                </pic:pic>
+              </a:graphicData>
+            </a:graphic>
+          </wp:inline>
+        </w:drawing>
+      </w:r>
+    </w:p>
+    <w:p>
+      <w:pPr>
+        <w:pStyle w:val="ListParagraph"/>
+        <w:numPr>
+          <w:ilvl w:val="1"/>
+          <w:numId w:val="42"/>
+        </w:numPr>
+      </w:pPr>
+      <w:r>
+        <w:t xml:space="preserve">The </w:t>
+      </w:r>
+      <w:proofErr w:type="gramStart"/>
+      <w:r>
+        <w:t>type</w:t>
+      </w:r>
+      <w:proofErr w:type="gramEnd"/>
+      <w:r>
+        <w:t xml:space="preserve"> selector (or element selector) will select all elements of a given element type</w:t>
+      </w:r>
+      <w:r>
+        <w:t xml:space="preserve">. The syntax is the name of the element. </w:t>
+      </w:r>
+    </w:p>
+    <w:p>
+      <w:pPr>
+        <w:pStyle w:val="ListParagraph"/>
+        <w:ind w:left="1440"/>
+      </w:pPr>
+      <w:r>
+        <w:rPr>
+          <w:noProof/>
+        </w:rPr>
+        <w:lastRenderedPageBreak/>
+        <w:drawing>
+          <wp:inline distT="0" distB="0" distL="0" distR="0" wp14:anchorId="742B2ECF" wp14:editId="2D188901">
+            <wp:extent cx="5407869" cy="1424763"/>
+            <wp:effectExtent l="0" t="0" r="2540" b="4445"/>
+            <wp:docPr id="12" name="Picture 12" descr="Shape, rectangle&#10;&#10;Description automatically generated"/>
+            <wp:cNvGraphicFramePr>
+              <a:graphicFrameLocks xmlns:a="http://schemas.openxmlformats.org/drawingml/2006/main" noChangeAspect="1"/>
+            </wp:cNvGraphicFramePr>
+            <a:graphic xmlns:a="http://schemas.openxmlformats.org/drawingml/2006/main">
+              <a:graphicData uri="http://schemas.openxmlformats.org/drawingml/2006/picture">
+                <pic:pic xmlns:pic="http://schemas.openxmlformats.org/drawingml/2006/picture">
+                  <pic:nvPicPr>
+                    <pic:cNvPr id="12" name="Picture 12" descr="Shape, rectangle&#10;&#10;Description automatically generated"/>
+                    <pic:cNvPicPr/>
+                  </pic:nvPicPr>
+                  <pic:blipFill>
+                    <a:blip r:embed="rId50">
+                      <a:extLst>
+                        <a:ext uri="{28A0092B-C50C-407E-A947-70E740481C1C}">
+                          <a14:useLocalDpi xmlns:a14="http://schemas.microsoft.com/office/drawing/2010/main" val="0"/>
+                        </a:ext>
+                      </a:extLst>
+                    </a:blip>
+                    <a:stretch>
+                      <a:fillRect/>
+                    </a:stretch>
+                  </pic:blipFill>
+                  <pic:spPr>
+                    <a:xfrm>
+                      <a:off x="0" y="0"/>
+                      <a:ext cx="5421185" cy="1428271"/>
+                    </a:xfrm>
+                    <a:prstGeom prst="rect">
+                      <a:avLst/>
+                    </a:prstGeom>
+                  </pic:spPr>
+                </pic:pic>
+              </a:graphicData>
+            </a:graphic>
+          </wp:inline>
+        </w:drawing>
+      </w:r>
+    </w:p>
+    <w:p>
+      <w:pPr>
+        <w:pStyle w:val="ListParagraph"/>
+        <w:numPr>
+          <w:ilvl w:val="1"/>
+          <w:numId w:val="42"/>
+        </w:numPr>
+      </w:pPr>
+      <w:r>
+        <w:t xml:space="preserve">The class selector </w:t>
+      </w:r>
+      <w:r>
+        <w:t xml:space="preserve">will select all elements with the given class. The class is an attribute you place on an HTML element. </w:t>
+      </w:r>
+    </w:p>
+    <w:p>
+      <w:pPr>
+        <w:pStyle w:val="ListParagraph"/>
+        <w:ind w:left="1440"/>
+      </w:pPr>
+      <w:r>
+        <w:rPr>
+          <w:noProof/>
+        </w:rPr>
+        <w:drawing>
+          <wp:inline distT="0" distB="0" distL="0" distR="0" wp14:anchorId="6F1EF607" wp14:editId="0CBEE6E0">
+            <wp:extent cx="5436059" cy="3136605"/>
+            <wp:effectExtent l="0" t="0" r="0" b="6985"/>
+            <wp:docPr id="13" name="Picture 13" descr="Text&#10;&#10;Description automatically generated"/>
+            <wp:cNvGraphicFramePr>
+              <a:graphicFrameLocks xmlns:a="http://schemas.openxmlformats.org/drawingml/2006/main" noChangeAspect="1"/>
+            </wp:cNvGraphicFramePr>
+            <a:graphic xmlns:a="http://schemas.openxmlformats.org/drawingml/2006/main">
+              <a:graphicData uri="http://schemas.openxmlformats.org/drawingml/2006/picture">
+                <pic:pic xmlns:pic="http://schemas.openxmlformats.org/drawingml/2006/picture">
+                  <pic:nvPicPr>
+                    <pic:cNvPr id="13" name="Picture 13" descr="Text&#10;&#10;Description automatically generated"/>
+                    <pic:cNvPicPr/>
+                  </pic:nvPicPr>
+                  <pic:blipFill>
+                    <a:blip r:embed="rId51">
+                      <a:extLst>
+                        <a:ext uri="{28A0092B-C50C-407E-A947-70E740481C1C}">
+                          <a14:useLocalDpi xmlns:a14="http://schemas.microsoft.com/office/drawing/2010/main" val="0"/>
+                        </a:ext>
+                      </a:extLst>
+                    </a:blip>
+                    <a:stretch>
+                      <a:fillRect/>
+                    </a:stretch>
+                  </pic:blipFill>
+                  <pic:spPr>
+                    <a:xfrm>
+                      <a:off x="0" y="0"/>
+                      <a:ext cx="5441784" cy="3139908"/>
+                    </a:xfrm>
+                    <a:prstGeom prst="rect">
+                      <a:avLst/>
+                    </a:prstGeom>
+                  </pic:spPr>
+                </pic:pic>
+              </a:graphicData>
+            </a:graphic>
+          </wp:inline>
+        </w:drawing>
+      </w:r>
+    </w:p>
+    <w:p>
+      <w:pPr>
+        <w:pStyle w:val="ListParagraph"/>
+        <w:numPr>
+          <w:ilvl w:val="1"/>
+          <w:numId w:val="42"/>
+        </w:numPr>
+      </w:pPr>
+      <w:r>
+        <w:t xml:space="preserve">The ID selector </w:t>
+      </w:r>
+      <w:r>
+        <w:t xml:space="preserve">are </w:t>
+      </w:r>
+      <w:proofErr w:type="gramStart"/>
+      <w:r>
+        <w:t>similar to</w:t>
+      </w:r>
+      <w:proofErr w:type="gramEnd"/>
+      <w:r>
+        <w:t xml:space="preserve"> class selectors. They select an element with the given ID (which is another </w:t>
+      </w:r>
+      <w:r>
+        <w:t xml:space="preserve">attribute you place on an HTML element). </w:t>
+      </w:r>
+    </w:p>
+    <w:p>
+      <w:pPr>
+        <w:pStyle w:val="ListParagraph"/>
+        <w:ind w:left="1440"/>
+      </w:pPr>
+      <w:r>
+        <w:rPr>
+          <w:noProof/>
+        </w:rPr>
+        <w:drawing>
+          <wp:inline distT="0" distB="0" distL="0" distR="0" wp14:anchorId="3FA6B505" wp14:editId="60EE80E0">
+            <wp:extent cx="5358809" cy="2601035"/>
+            <wp:effectExtent l="0" t="0" r="0" b="8890"/>
+            <wp:docPr id="14" name="Picture 14" descr="Graphical user interface, text&#10;&#10;Description automatically generated"/>
+            <wp:cNvGraphicFramePr>
+              <a:graphicFrameLocks xmlns:a="http://schemas.openxmlformats.org/drawingml/2006/main" noChangeAspect="1"/>
+            </wp:cNvGraphicFramePr>
+            <a:graphic xmlns:a="http://schemas.openxmlformats.org/drawingml/2006/main">
+              <a:graphicData uri="http://schemas.openxmlformats.org/drawingml/2006/picture">
+                <pic:pic xmlns:pic="http://schemas.openxmlformats.org/drawingml/2006/picture">
+                  <pic:nvPicPr>
+                    <pic:cNvPr id="14" name="Picture 14" descr="Graphical user interface, text&#10;&#10;Description automatically generated"/>
+                    <pic:cNvPicPr/>
+                  </pic:nvPicPr>
+                  <pic:blipFill>
+                    <a:blip r:embed="rId52">
+                      <a:extLst>
+                        <a:ext uri="{28A0092B-C50C-407E-A947-70E740481C1C}">
+                          <a14:useLocalDpi xmlns:a14="http://schemas.microsoft.com/office/drawing/2010/main" val="0"/>
+                        </a:ext>
+                      </a:extLst>
+                    </a:blip>
+                    <a:stretch>
+                      <a:fillRect/>
+                    </a:stretch>
+                  </pic:blipFill>
+                  <pic:spPr>
+                    <a:xfrm>
+                      <a:off x="0" y="0"/>
+                      <a:ext cx="5358809" cy="2601035"/>
+                    </a:xfrm>
+                    <a:prstGeom prst="rect">
+                      <a:avLst/>
+                    </a:prstGeom>
+                  </pic:spPr>
+                </pic:pic>
+              </a:graphicData>
+            </a:graphic>
+          </wp:inline>
+        </w:drawing>
+      </w:r>
+    </w:p>
+    <w:p>
+      <w:pPr>
+        <w:pStyle w:val="ListParagraph"/>
+        <w:numPr>
+          <w:ilvl w:val="1"/>
+          <w:numId w:val="42"/>
+        </w:numPr>
+      </w:pPr>
+      <w:r>
+        <w:t xml:space="preserve">Grouping </w:t>
+      </w:r>
+      <w:r>
+        <w:t xml:space="preserve">selectors can be used to cut down on repetition by applying the same </w:t>
+      </w:r>
+      <w:r>
+        <w:t>declaration/s to multiple elements at a time.</w:t>
+      </w:r>
+    </w:p>
+    <w:p>
+      <w:pPr>
+        <w:pStyle w:val="ListParagraph"/>
+        <w:ind w:left="1440"/>
+      </w:pPr>
+      <w:r>
+        <w:rPr>
+          <w:noProof/>
+        </w:rPr>
+        <w:lastRenderedPageBreak/>
+        <w:drawing>
+          <wp:inline distT="0" distB="0" distL="0" distR="0" wp14:anchorId="51588DCD" wp14:editId="5B35BD20">
+            <wp:extent cx="5380074" cy="3218150"/>
+            <wp:effectExtent l="0" t="0" r="0" b="1905"/>
+            <wp:docPr id="15" name="Picture 15"/>
+            <wp:cNvGraphicFramePr>
+              <a:graphicFrameLocks xmlns:a="http://schemas.openxmlformats.org/drawingml/2006/main" noChangeAspect="1"/>
+            </wp:cNvGraphicFramePr>
+            <a:graphic xmlns:a="http://schemas.openxmlformats.org/drawingml/2006/main">
+              <a:graphicData uri="http://schemas.openxmlformats.org/drawingml/2006/picture">
+                <pic:pic xmlns:pic="http://schemas.openxmlformats.org/drawingml/2006/picture">
+                  <pic:nvPicPr>
+                    <pic:cNvPr id="15" name="Picture 15"/>
+                    <pic:cNvPicPr/>
+                  </pic:nvPicPr>
+                  <pic:blipFill>
+                    <a:blip r:embed="rId53">
+                      <a:extLst>
+                        <a:ext uri="{28A0092B-C50C-407E-A947-70E740481C1C}">
+                          <a14:useLocalDpi xmlns:a14="http://schemas.microsoft.com/office/drawing/2010/main" val="0"/>
+                        </a:ext>
+                      </a:extLst>
+                    </a:blip>
+                    <a:stretch>
+                      <a:fillRect/>
+                    </a:stretch>
+                  </pic:blipFill>
+                  <pic:spPr>
+                    <a:xfrm>
+                      <a:off x="0" y="0"/>
+                      <a:ext cx="5385373" cy="3221320"/>
+                    </a:xfrm>
+                    <a:prstGeom prst="rect">
+                      <a:avLst/>
+                    </a:prstGeom>
+                  </pic:spPr>
+                </pic:pic>
+              </a:graphicData>
+            </a:graphic>
+          </wp:inline>
+        </w:drawing>
+      </w:r>
+    </w:p>
+    <w:p>
+      <w:pPr>
+        <w:pStyle w:val="ListParagraph"/>
+        <w:numPr>
+          <w:ilvl w:val="1"/>
+          <w:numId w:val="42"/>
+        </w:numPr>
+      </w:pPr>
+      <w:r>
+        <w:t xml:space="preserve">Chaining selectors </w:t>
+      </w:r>
+      <w:r>
+        <w:t xml:space="preserve">lets you apply a separate rule to an element by ‘chaining’ </w:t>
+      </w:r>
+      <w:r>
+        <w:t>selectors so that you don’t affect elements that has a similar class/ID.</w:t>
+      </w:r>
+    </w:p>
+    <w:p>
+      <w:pPr>
+        <w:pStyle w:val="ListParagraph"/>
+        <w:ind w:left="1440"/>
+      </w:pPr>
+      <w:r>
+        <w:rPr>
+          <w:noProof/>
+        </w:rPr>
+        <w:drawing>
+          <wp:inline distT="0" distB="0" distL="0" distR="0" wp14:anchorId="2784CBDD" wp14:editId="68F876A0">
+            <wp:extent cx="3953838" cy="3902149"/>
+            <wp:effectExtent l="0" t="0" r="8890" b="3175"/>
+            <wp:docPr id="16" name="Picture 16" descr="Graphical user interface, text, application&#10;&#10;Description automatically generated"/>
+            <wp:cNvGraphicFramePr>
+              <a:graphicFrameLocks xmlns:a="http://schemas.openxmlformats.org/drawingml/2006/main" noChangeAspect="1"/>
+            </wp:cNvGraphicFramePr>
+            <a:graphic xmlns:a="http://schemas.openxmlformats.org/drawingml/2006/main">
+              <a:graphicData uri="http://schemas.openxmlformats.org/drawingml/2006/picture">
+                <pic:pic xmlns:pic="http://schemas.openxmlformats.org/drawingml/2006/picture">
+                  <pic:nvPicPr>
+                    <pic:cNvPr id="16" name="Picture 16" descr="Graphical user interface, text, application&#10;&#10;Description automatically generated"/>
+                    <pic:cNvPicPr/>
+                  </pic:nvPicPr>
+                  <pic:blipFill>
+                    <a:blip r:embed="rId54">
+                      <a:extLst>
+                        <a:ext uri="{28A0092B-C50C-407E-A947-70E740481C1C}">
+                          <a14:useLocalDpi xmlns:a14="http://schemas.microsoft.com/office/drawing/2010/main" val="0"/>
+                        </a:ext>
+                      </a:extLst>
+                    </a:blip>
+                    <a:stretch>
+                      <a:fillRect/>
+                    </a:stretch>
+                  </pic:blipFill>
+                  <pic:spPr>
+                    <a:xfrm>
+                      <a:off x="0" y="0"/>
+                      <a:ext cx="3974329" cy="3922372"/>
+                    </a:xfrm>
+                    <a:prstGeom prst="rect">
+                      <a:avLst/>
+                    </a:prstGeom>
+                  </pic:spPr>
+                </pic:pic>
+              </a:graphicData>
+            </a:graphic>
+          </wp:inline>
+        </w:drawing>
+      </w:r>
+    </w:p>
+    <w:p>
+      <w:pPr>
+        <w:pStyle w:val="ListParagraph"/>
+        <w:numPr>
+          <w:ilvl w:val="1"/>
+          <w:numId w:val="42"/>
+        </w:numPr>
+      </w:pPr>
+      <w:r>
+        <w:t xml:space="preserve">Combinations allow you to combine </w:t>
+      </w:r>
+      <w:r>
+        <w:t>multiple selectors by showing the relationship between the selectors</w:t>
+      </w:r>
+      <w:r>
+        <w:t xml:space="preserve"> (child, sibling, etc)</w:t>
+      </w:r>
+    </w:p>
+    <w:p>
+      <w:pPr>
+        <w:pStyle w:val="ListParagraph"/>
+        <w:ind w:left="1440"/>
+      </w:pPr>
+      <w:r>
+        <w:rPr>
+          <w:noProof/>
+        </w:rPr>
+        <w:lastRenderedPageBreak/>
+        <w:drawing>
+          <wp:inline distT="0" distB="0" distL="0" distR="0" wp14:anchorId="7D8A8829" wp14:editId="7972FC54">
+            <wp:extent cx="5003316" cy="5986130"/>
+            <wp:effectExtent l="0" t="0" r="6985" b="0"/>
+            <wp:docPr id="17" name="Picture 17" descr="Text&#10;&#10;Description automatically generated"/>
+            <wp:cNvGraphicFramePr>
+              <a:graphicFrameLocks xmlns:a="http://schemas.openxmlformats.org/drawingml/2006/main" noChangeAspect="1"/>
+            </wp:cNvGraphicFramePr>
+            <a:graphic xmlns:a="http://schemas.openxmlformats.org/drawingml/2006/main">
+              <a:graphicData uri="http://schemas.openxmlformats.org/drawingml/2006/picture">
+                <pic:pic xmlns:pic="http://schemas.openxmlformats.org/drawingml/2006/picture">
+                  <pic:nvPicPr>
+                    <pic:cNvPr id="17" name="Picture 17" descr="Text&#10;&#10;Description automatically generated"/>
+                    <pic:cNvPicPr/>
+                  </pic:nvPicPr>
+                  <pic:blipFill>
+                    <a:blip r:embed="rId55">
+                      <a:extLst>
+                        <a:ext uri="{28A0092B-C50C-407E-A947-70E740481C1C}">
+                          <a14:useLocalDpi xmlns:a14="http://schemas.microsoft.com/office/drawing/2010/main" val="0"/>
+                        </a:ext>
+                      </a:extLst>
+                    </a:blip>
+                    <a:stretch>
+                      <a:fillRect/>
+                    </a:stretch>
+                  </pic:blipFill>
+                  <pic:spPr>
+                    <a:xfrm>
+                      <a:off x="0" y="0"/>
+                      <a:ext cx="5010361" cy="5994559"/>
+                    </a:xfrm>
+                    <a:prstGeom prst="rect">
+                      <a:avLst/>
+                    </a:prstGeom>
+                  </pic:spPr>
+                </pic:pic>
+              </a:graphicData>
+            </a:graphic>
+          </wp:inline>
+        </w:drawing>
       </w:r>
       <w:r>
         <w:t xml:space="preserve"> </w:t>
       </w:r>
     </w:p>
     <w:p>
-      <w:r>
-        <w:t xml:space="preserve">GitHub Link: </w:t>
-      </w:r>
-      <w:r>
-        <w:t>https://github.com/JoshuaBilsland/odin-recipes</w:t>
+      <w:pPr>
+        <w:pStyle w:val="ListParagraph"/>
+        <w:numPr>
+          <w:ilvl w:val="0"/>
+          <w:numId w:val="42"/>
+        </w:numPr>
+      </w:pPr>
+      <w:r>
+        <w:t>The ‘</w:t>
+      </w:r>
+      <w:proofErr w:type="spellStart"/>
+      <w:r>
+        <w:t>color</w:t>
+      </w:r>
+      <w:proofErr w:type="spellEnd"/>
+      <w:r>
+        <w:t>’ property sets an element’s text colo</w:t>
+      </w:r>
+      <w:r>
+        <w:t>u</w:t>
+      </w:r>
+      <w:r>
+        <w:t>r</w:t>
+      </w:r>
+      <w:r>
+        <w:t xml:space="preserve">. </w:t>
+      </w:r>
+      <w:r>
+        <w:t>The ‘background-</w:t>
+      </w:r>
+      <w:proofErr w:type="spellStart"/>
+      <w:r>
+        <w:t>color</w:t>
+      </w:r>
+      <w:proofErr w:type="spellEnd"/>
+      <w:r>
+        <w:t>’</w:t>
+      </w:r>
+      <w:r>
+        <w:t xml:space="preserve"> property sets the background colour of an element</w:t>
+      </w:r>
+      <w:r>
+        <w:t xml:space="preserve">. </w:t>
+      </w:r>
+      <w:proofErr w:type="gramStart"/>
+      <w:r>
+        <w:t>Both of these</w:t>
+      </w:r>
+      <w:proofErr w:type="gramEnd"/>
+      <w:r>
+        <w:t xml:space="preserve"> </w:t>
+      </w:r>
+      <w:r>
+        <w:t xml:space="preserve">can accept several kinds of values. You can use keywords (such as ‘red’ or ‘transparent’), </w:t>
+      </w:r>
+      <w:r>
+        <w:t xml:space="preserve">HEX, RGB, and </w:t>
+      </w:r>
+      <w:r>
+        <w:t>HSL.</w:t>
+      </w:r>
+      <w:r>
+        <w:t xml:space="preserve"> </w:t>
+      </w:r>
+      <w:r>
+        <w:t>https://www.w3schools.com/cssref/css_colors_legal.asp</w:t>
+      </w:r>
+    </w:p>
+    <w:p>
+      <w:pPr>
+        <w:pStyle w:val="ListParagraph"/>
+      </w:pPr>
+      <w:r>
+        <w:rPr>
+          <w:noProof/>
+        </w:rPr>
+        <w:drawing>
+          <wp:inline distT="0" distB="0" distL="0" distR="0" wp14:anchorId="37009B65" wp14:editId="1A52C7AC">
+            <wp:extent cx="4095058" cy="1657350"/>
+            <wp:effectExtent l="0" t="0" r="1270" b="0"/>
+            <wp:docPr id="18" name="Picture 18" descr="Text&#10;&#10;Description automatically generated"/>
+            <wp:cNvGraphicFramePr>
+              <a:graphicFrameLocks xmlns:a="http://schemas.openxmlformats.org/drawingml/2006/main" noChangeAspect="1"/>
+            </wp:cNvGraphicFramePr>
+            <a:graphic xmlns:a="http://schemas.openxmlformats.org/drawingml/2006/main">
+              <a:graphicData uri="http://schemas.openxmlformats.org/drawingml/2006/picture">
+                <pic:pic xmlns:pic="http://schemas.openxmlformats.org/drawingml/2006/picture">
+                  <pic:nvPicPr>
+                    <pic:cNvPr id="18" name="Picture 18" descr="Text&#10;&#10;Description automatically generated"/>
+                    <pic:cNvPicPr/>
+                  </pic:nvPicPr>
+                  <pic:blipFill>
+                    <a:blip r:embed="rId56">
+                      <a:extLst>
+                        <a:ext uri="{28A0092B-C50C-407E-A947-70E740481C1C}">
+                          <a14:useLocalDpi xmlns:a14="http://schemas.microsoft.com/office/drawing/2010/main" val="0"/>
+                        </a:ext>
+                      </a:extLst>
+                    </a:blip>
+                    <a:stretch>
+                      <a:fillRect/>
+                    </a:stretch>
+                  </pic:blipFill>
+                  <pic:spPr>
+                    <a:xfrm>
+                      <a:off x="0" y="0"/>
+                      <a:ext cx="4133240" cy="1672803"/>
+                    </a:xfrm>
+                    <a:prstGeom prst="rect">
+                      <a:avLst/>
+                    </a:prstGeom>
+                  </pic:spPr>
+                </pic:pic>
+              </a:graphicData>
+            </a:graphic>
+          </wp:inline>
+        </w:drawing>
+      </w:r>
+      <w:r>
+        <w:t xml:space="preserve"> </w:t>
+      </w:r>
+    </w:p>
+    <w:p>
+      <w:pPr>
+        <w:pStyle w:val="ListParagraph"/>
+        <w:numPr>
+          <w:ilvl w:val="0"/>
+          <w:numId w:val="42"/>
+        </w:numPr>
+      </w:pPr>
+      <w:r>
+        <w:lastRenderedPageBreak/>
+        <w:t>‘</w:t>
+      </w:r>
+      <w:proofErr w:type="gramStart"/>
+      <w:r>
+        <w:t>font</w:t>
+      </w:r>
+      <w:proofErr w:type="gramEnd"/>
+      <w:r>
+        <w:t>-family’ is used to select what font an element uses</w:t>
+      </w:r>
+      <w:r>
+        <w:t xml:space="preserve">. </w:t>
+      </w:r>
+      <w:r>
+        <w:t xml:space="preserve">It can be given the name </w:t>
+      </w:r>
+      <w:r>
+        <w:t xml:space="preserve">of a font-family </w:t>
+      </w:r>
+      <w:r>
+        <w:t xml:space="preserve">value </w:t>
+      </w:r>
+      <w:r>
+        <w:t>(such as “times”, “courier”, etc)</w:t>
+      </w:r>
+      <w:r>
+        <w:t xml:space="preserve"> or it can be given a generic</w:t>
+      </w:r>
+      <w:r>
+        <w:t>-family value (such as</w:t>
+      </w:r>
+      <w:r>
+        <w:t xml:space="preserve"> “serif”, “fantasy”, “monospace”, etc).</w:t>
+      </w:r>
+      <w:r>
+        <w:t xml:space="preserve"> </w:t>
+      </w:r>
+      <w:r>
+        <w:t>You can give a list of fonts which is good practice since if a browser cannot find or does not support the first font in the list, it will keep going to the next one until it finds one that works.</w:t>
+      </w:r>
+    </w:p>
+    <w:p>
+      <w:pPr>
+        <w:pStyle w:val="ListParagraph"/>
+        <w:numPr>
+          <w:ilvl w:val="0"/>
+          <w:numId w:val="42"/>
+        </w:numPr>
+      </w:pPr>
+      <w:r>
+        <w:t>‘</w:t>
+      </w:r>
+      <w:proofErr w:type="gramStart"/>
+      <w:r>
+        <w:t>font</w:t>
+      </w:r>
+      <w:proofErr w:type="gramEnd"/>
+      <w:r>
+        <w:t xml:space="preserve">-size’ will let you set the size of the font. </w:t>
+      </w:r>
+      <w:r>
+        <w:t xml:space="preserve">An example value would be ’22px’. </w:t>
+      </w:r>
+    </w:p>
+    <w:p>
+      <w:pPr>
+        <w:pStyle w:val="ListParagraph"/>
+        <w:numPr>
+          <w:ilvl w:val="0"/>
+          <w:numId w:val="42"/>
+        </w:numPr>
+      </w:pPr>
+      <w:r>
+        <w:t>‘</w:t>
+      </w:r>
+      <w:proofErr w:type="gramStart"/>
+      <w:r>
+        <w:t>font</w:t>
+      </w:r>
+      <w:proofErr w:type="gramEnd"/>
+      <w:r>
+        <w:t xml:space="preserve">-weight’ affects the boldness of text (provided the font supports the specified weight). </w:t>
+      </w:r>
+      <w:r>
+        <w:t xml:space="preserve">The value given can be a keyword, such as bold, </w:t>
+      </w:r>
+      <w:r>
+        <w:t xml:space="preserve">or it can be given </w:t>
+      </w:r>
+      <w:r>
+        <w:t>as a number, such as 700 (equivalent of bold)</w:t>
+      </w:r>
+      <w:r>
+        <w:t>.</w:t>
+      </w:r>
+    </w:p>
+    <w:p>
+      <w:pPr>
+        <w:pStyle w:val="ListParagraph"/>
+        <w:numPr>
+          <w:ilvl w:val="0"/>
+          <w:numId w:val="42"/>
+        </w:numPr>
+      </w:pPr>
+      <w:r>
+        <w:t>‘</w:t>
+      </w:r>
+      <w:proofErr w:type="gramStart"/>
+      <w:r>
+        <w:t>text</w:t>
+      </w:r>
+      <w:proofErr w:type="gramEnd"/>
+      <w:r>
+        <w:t>-align’ will align text horizontally within an element. The value given to it are the same keywords you will find in word processors</w:t>
+      </w:r>
+      <w:r>
+        <w:t xml:space="preserve">. For example, </w:t>
+      </w:r>
+      <w:r>
+        <w:t>‘</w:t>
+      </w:r>
+      <w:proofErr w:type="spellStart"/>
+      <w:r>
+        <w:t>center</w:t>
+      </w:r>
+      <w:proofErr w:type="spellEnd"/>
+      <w:r>
+        <w:t>’</w:t>
+      </w:r>
+      <w:r>
+        <w:t>.</w:t>
+      </w:r>
+    </w:p>
+    <w:p>
+      <w:pPr>
+        <w:pStyle w:val="ListParagraph"/>
+        <w:numPr>
+          <w:ilvl w:val="0"/>
+          <w:numId w:val="42"/>
+        </w:numPr>
+      </w:pPr>
+      <w:r>
+        <w:t xml:space="preserve">By </w:t>
+      </w:r>
+      <w:proofErr w:type="gramStart"/>
+      <w:r>
+        <w:t>default</w:t>
+      </w:r>
+      <w:proofErr w:type="gramEnd"/>
+      <w:r>
+        <w:t xml:space="preserve"> an &lt;</w:t>
+      </w:r>
+      <w:proofErr w:type="spellStart"/>
+      <w:r>
+        <w:t>img</w:t>
+      </w:r>
+      <w:proofErr w:type="spellEnd"/>
+      <w:r>
+        <w:t xml:space="preserve">&gt; element’s height and width will be the same as the actual image file’s height and width. </w:t>
+      </w:r>
+      <w:r>
+        <w:t xml:space="preserve">If you want to adjust </w:t>
+      </w:r>
+      <w:r>
+        <w:t>it,</w:t>
+      </w:r>
+      <w:r>
+        <w:t xml:space="preserve"> you should give the value of ‘auto’ to height and adjust the width value</w:t>
+      </w:r>
+      <w:r>
+        <w:t>.</w:t>
+      </w:r>
+      <w:r>
+        <w:t xml:space="preserve"> </w:t>
+      </w:r>
+    </w:p>
+    <w:p>
+      <w:pPr>
+        <w:pStyle w:val="ListParagraph"/>
+      </w:pPr>
+      <w:r>
+        <w:rPr>
+          <w:noProof/>
+        </w:rPr>
+        <w:drawing>
+          <wp:inline distT="0" distB="0" distL="0" distR="0" wp14:anchorId="7034F97C" wp14:editId="220AAB9E">
+            <wp:extent cx="5048250" cy="1200819"/>
+            <wp:effectExtent l="0" t="0" r="0" b="0"/>
+            <wp:docPr id="19" name="Picture 19" descr="Shape, rectangle&#10;&#10;Description automatically generated"/>
+            <wp:cNvGraphicFramePr>
+              <a:graphicFrameLocks xmlns:a="http://schemas.openxmlformats.org/drawingml/2006/main" noChangeAspect="1"/>
+            </wp:cNvGraphicFramePr>
+            <a:graphic xmlns:a="http://schemas.openxmlformats.org/drawingml/2006/main">
+              <a:graphicData uri="http://schemas.openxmlformats.org/drawingml/2006/picture">
+                <pic:pic xmlns:pic="http://schemas.openxmlformats.org/drawingml/2006/picture">
+                  <pic:nvPicPr>
+                    <pic:cNvPr id="19" name="Picture 19" descr="Shape, rectangle&#10;&#10;Description automatically generated"/>
+                    <pic:cNvPicPr/>
+                  </pic:nvPicPr>
+                  <pic:blipFill>
+                    <a:blip r:embed="rId57">
+                      <a:extLst>
+                        <a:ext uri="{28A0092B-C50C-407E-A947-70E740481C1C}">
+                          <a14:useLocalDpi xmlns:a14="http://schemas.microsoft.com/office/drawing/2010/main" val="0"/>
+                        </a:ext>
+                      </a:extLst>
+                    </a:blip>
+                    <a:stretch>
+                      <a:fillRect/>
+                    </a:stretch>
+                  </pic:blipFill>
+                  <pic:spPr>
+                    <a:xfrm>
+                      <a:off x="0" y="0"/>
+                      <a:ext cx="5062565" cy="1204224"/>
+                    </a:xfrm>
+                    <a:prstGeom prst="rect">
+                      <a:avLst/>
+                    </a:prstGeom>
+                  </pic:spPr>
+                </pic:pic>
+              </a:graphicData>
+            </a:graphic>
+          </wp:inline>
+        </w:drawing>
+      </w:r>
+    </w:p>
+    <w:p>
+      <w:pPr>
+        <w:pStyle w:val="ListParagraph"/>
+        <w:numPr>
+          <w:ilvl w:val="0"/>
+          <w:numId w:val="42"/>
+        </w:numPr>
+      </w:pPr>
+      <w:r>
+        <w:t>It is good practice to include these properties for &lt;</w:t>
+      </w:r>
+      <w:proofErr w:type="spellStart"/>
+      <w:r>
+        <w:t>img</w:t>
+      </w:r>
+      <w:proofErr w:type="spellEnd"/>
+      <w:r>
+        <w:t>&gt; elements, even if you don’t plan on adjusting the values from the image file’s original ones.</w:t>
+      </w:r>
+      <w:r>
+        <w:t xml:space="preserve"> This because it will </w:t>
+      </w:r>
+      <w:r>
+        <w:t xml:space="preserve">reserve space on the page which will prevent </w:t>
+      </w:r>
+      <w:r>
+        <w:t xml:space="preserve">the page contents moving to ‘fill the gap’ if an image is taking long to load. Instead, a blank space will be created until the image loads. </w:t>
+      </w:r>
+    </w:p>
+    <w:p>
+      <w:pPr>
+        <w:pStyle w:val="ListParagraph"/>
+        <w:numPr>
+          <w:ilvl w:val="0"/>
+          <w:numId w:val="42"/>
+        </w:numPr>
+      </w:pPr>
+      <w:r>
+        <w:t>If there is some unexpected behaviour</w:t>
+      </w:r>
+      <w:r>
+        <w:t xml:space="preserve"> (such as a paragraph </w:t>
+      </w:r>
+      <w:r>
+        <w:t>being a different colour or a button looking a certain way)</w:t>
+      </w:r>
+      <w:r>
+        <w:t xml:space="preserve"> </w:t>
+      </w:r>
+      <w:r>
+        <w:t xml:space="preserve">it’s either because of </w:t>
+      </w:r>
+      <w:r>
+        <w:t>the default styles used by the browser or it is because you have not used properties correctly.</w:t>
+      </w:r>
+    </w:p>
+    <w:p>
+      <w:pPr>
+        <w:pStyle w:val="ListParagraph"/>
+        <w:numPr>
+          <w:ilvl w:val="0"/>
+          <w:numId w:val="42"/>
+        </w:numPr>
+      </w:pPr>
+      <w:r>
+        <w:t xml:space="preserve">Cascade is what determines which rules </w:t>
+      </w:r>
+      <w:proofErr w:type="gramStart"/>
+      <w:r>
+        <w:t>actually get</w:t>
+      </w:r>
+      <w:proofErr w:type="gramEnd"/>
+      <w:r>
+        <w:t xml:space="preserve"> applied to our HTML.</w:t>
+      </w:r>
+    </w:p>
+    <w:p>
+      <w:pPr>
+        <w:pStyle w:val="ListParagraph"/>
+        <w:numPr>
+          <w:ilvl w:val="0"/>
+          <w:numId w:val="42"/>
+        </w:numPr>
+      </w:pPr>
+      <w:r>
+        <w:t xml:space="preserve">Many factors which </w:t>
+      </w:r>
+      <w:r>
+        <w:t>cascades uses to determine which rules to apply and to what. Some examples are…</w:t>
+      </w:r>
+    </w:p>
+    <w:p>
+      <w:pPr>
+        <w:pStyle w:val="ListParagraph"/>
+        <w:numPr>
+          <w:ilvl w:val="1"/>
+          <w:numId w:val="42"/>
+        </w:numPr>
+      </w:pPr>
+      <w:r>
+        <w:t xml:space="preserve">Specificity - </w:t>
+      </w:r>
+      <w:r>
+        <w:t xml:space="preserve">A CSS declaration that is more specific will take precedence over </w:t>
+      </w:r>
+      <w:proofErr w:type="gramStart"/>
+      <w:r>
+        <w:t>less</w:t>
+      </w:r>
+      <w:proofErr w:type="gramEnd"/>
+      <w:r>
+        <w:t xml:space="preserve"> specific ones. </w:t>
+      </w:r>
+      <w:r>
+        <w:t xml:space="preserve">For example, ID selectors </w:t>
+      </w:r>
+      <w:r>
+        <w:t xml:space="preserve">are </w:t>
+      </w:r>
+      <w:r>
+        <w:lastRenderedPageBreak/>
+        <w:t>higher (more specific) than Class selectors. Class selectors are more specific than Type selectors.</w:t>
+      </w:r>
+    </w:p>
+    <w:p>
+      <w:pPr>
+        <w:pStyle w:val="ListParagraph"/>
+        <w:ind w:left="1440"/>
+      </w:pPr>
+      <w:r>
+        <w:rPr>
+          <w:noProof/>
+        </w:rPr>
+        <w:drawing>
+          <wp:inline distT="0" distB="0" distL="0" distR="0" wp14:anchorId="292EA58C" wp14:editId="4C8616F9">
+            <wp:extent cx="5455870" cy="5040000"/>
+            <wp:effectExtent l="0" t="0" r="0" b="8255"/>
+            <wp:docPr id="20" name="Picture 20" descr="Text&#10;&#10;Description automatically generated"/>
+            <wp:cNvGraphicFramePr>
+              <a:graphicFrameLocks xmlns:a="http://schemas.openxmlformats.org/drawingml/2006/main" noChangeAspect="1"/>
+            </wp:cNvGraphicFramePr>
+            <a:graphic xmlns:a="http://schemas.openxmlformats.org/drawingml/2006/main">
+              <a:graphicData uri="http://schemas.openxmlformats.org/drawingml/2006/picture">
+                <pic:pic xmlns:pic="http://schemas.openxmlformats.org/drawingml/2006/picture">
+                  <pic:nvPicPr>
+                    <pic:cNvPr id="20" name="Picture 20" descr="Text&#10;&#10;Description automatically generated"/>
+                    <pic:cNvPicPr/>
+                  </pic:nvPicPr>
+                  <pic:blipFill>
+                    <a:blip r:embed="rId58">
+                      <a:extLst>
+                        <a:ext uri="{28A0092B-C50C-407E-A947-70E740481C1C}">
+                          <a14:useLocalDpi xmlns:a14="http://schemas.microsoft.com/office/drawing/2010/main" val="0"/>
+                        </a:ext>
+                      </a:extLst>
+                    </a:blip>
+                    <a:stretch>
+                      <a:fillRect/>
+                    </a:stretch>
+                  </pic:blipFill>
+                  <pic:spPr>
+                    <a:xfrm>
+                      <a:off x="0" y="0"/>
+                      <a:ext cx="5455870" cy="5040000"/>
+                    </a:xfrm>
+                    <a:prstGeom prst="rect">
+                      <a:avLst/>
+                    </a:prstGeom>
+                  </pic:spPr>
+                </pic:pic>
+              </a:graphicData>
+            </a:graphic>
+          </wp:inline>
+        </w:drawing>
+      </w:r>
+    </w:p>
+    <w:p>
+      <w:pPr>
+        <w:pStyle w:val="ListParagraph"/>
+        <w:ind w:left="1440"/>
+      </w:pPr>
+      <w:r>
+        <w:rPr>
+          <w:noProof/>
+        </w:rPr>
+        <w:lastRenderedPageBreak/>
+        <w:drawing>
+          <wp:inline distT="0" distB="0" distL="0" distR="0" wp14:anchorId="554B1A0B" wp14:editId="32F889E7">
+            <wp:extent cx="5305425" cy="4651799"/>
+            <wp:effectExtent l="0" t="0" r="0" b="0"/>
+            <wp:docPr id="21" name="Picture 21" descr="Text&#10;&#10;Description automatically generated"/>
+            <wp:cNvGraphicFramePr>
+              <a:graphicFrameLocks xmlns:a="http://schemas.openxmlformats.org/drawingml/2006/main" noChangeAspect="1"/>
+            </wp:cNvGraphicFramePr>
+            <a:graphic xmlns:a="http://schemas.openxmlformats.org/drawingml/2006/main">
+              <a:graphicData uri="http://schemas.openxmlformats.org/drawingml/2006/picture">
+                <pic:pic xmlns:pic="http://schemas.openxmlformats.org/drawingml/2006/picture">
+                  <pic:nvPicPr>
+                    <pic:cNvPr id="21" name="Picture 21" descr="Text&#10;&#10;Description automatically generated"/>
+                    <pic:cNvPicPr/>
+                  </pic:nvPicPr>
+                  <pic:blipFill>
+                    <a:blip r:embed="rId59">
+                      <a:extLst>
+                        <a:ext uri="{28A0092B-C50C-407E-A947-70E740481C1C}">
+                          <a14:useLocalDpi xmlns:a14="http://schemas.microsoft.com/office/drawing/2010/main" val="0"/>
+                        </a:ext>
+                      </a:extLst>
+                    </a:blip>
+                    <a:stretch>
+                      <a:fillRect/>
+                    </a:stretch>
+                  </pic:blipFill>
+                  <pic:spPr>
+                    <a:xfrm>
+                      <a:off x="0" y="0"/>
+                      <a:ext cx="5309722" cy="4655567"/>
+                    </a:xfrm>
+                    <a:prstGeom prst="rect">
+                      <a:avLst/>
+                    </a:prstGeom>
+                  </pic:spPr>
+                </pic:pic>
+              </a:graphicData>
+            </a:graphic>
+          </wp:inline>
+        </w:drawing>
+      </w:r>
+    </w:p>
+    <w:p>
+      <w:pPr>
+        <w:pStyle w:val="ListParagraph"/>
+        <w:numPr>
+          <w:ilvl w:val="1"/>
+          <w:numId w:val="42"/>
+        </w:numPr>
+      </w:pPr>
+      <w:r>
+        <w:t xml:space="preserve">Inheritance - </w:t>
+      </w:r>
+      <w:r>
+        <w:t xml:space="preserve">Inheritance refers to properties that are inherited by an element’s descendants, even if </w:t>
+      </w:r>
+      <w:r>
+        <w:t xml:space="preserve">we don’t explicitly write a rule for those descendants. Some examples </w:t>
+      </w:r>
+      <w:r>
+        <w:t>are ‘Typography based properties</w:t>
+      </w:r>
+      <w:r>
+        <w:t>’ such as ‘</w:t>
+      </w:r>
+      <w:proofErr w:type="spellStart"/>
+      <w:r>
+        <w:t>color</w:t>
+      </w:r>
+      <w:proofErr w:type="spellEnd"/>
+      <w:r>
+        <w:t>’, ‘font-size’, font-family, etc.</w:t>
+      </w:r>
+    </w:p>
+    <w:p>
+      <w:pPr>
+        <w:pStyle w:val="ListParagraph"/>
+        <w:ind w:left="1440"/>
+      </w:pPr>
+      <w:r>
+        <w:rPr>
+          <w:noProof/>
+        </w:rPr>
+        <w:lastRenderedPageBreak/>
+        <w:drawing>
+          <wp:inline distT="0" distB="0" distL="0" distR="0" wp14:anchorId="4530BF13" wp14:editId="0FBA0E59">
+            <wp:extent cx="4839190" cy="5086350"/>
+            <wp:effectExtent l="0" t="0" r="0" b="0"/>
+            <wp:docPr id="22" name="Picture 22" descr="Text&#10;&#10;Description automatically generated"/>
+            <wp:cNvGraphicFramePr>
+              <a:graphicFrameLocks xmlns:a="http://schemas.openxmlformats.org/drawingml/2006/main" noChangeAspect="1"/>
+            </wp:cNvGraphicFramePr>
+            <a:graphic xmlns:a="http://schemas.openxmlformats.org/drawingml/2006/main">
+              <a:graphicData uri="http://schemas.openxmlformats.org/drawingml/2006/picture">
+                <pic:pic xmlns:pic="http://schemas.openxmlformats.org/drawingml/2006/picture">
+                  <pic:nvPicPr>
+                    <pic:cNvPr id="22" name="Picture 22" descr="Text&#10;&#10;Description automatically generated"/>
+                    <pic:cNvPicPr/>
+                  </pic:nvPicPr>
+                  <pic:blipFill>
+                    <a:blip r:embed="rId60">
+                      <a:extLst>
+                        <a:ext uri="{28A0092B-C50C-407E-A947-70E740481C1C}">
+                          <a14:useLocalDpi xmlns:a14="http://schemas.microsoft.com/office/drawing/2010/main" val="0"/>
+                        </a:ext>
+                      </a:extLst>
+                    </a:blip>
+                    <a:stretch>
+                      <a:fillRect/>
+                    </a:stretch>
+                  </pic:blipFill>
+                  <pic:spPr>
+                    <a:xfrm>
+                      <a:off x="0" y="0"/>
+                      <a:ext cx="4843230" cy="5090597"/>
+                    </a:xfrm>
+                    <a:prstGeom prst="rect">
+                      <a:avLst/>
+                    </a:prstGeom>
+                  </pic:spPr>
+                </pic:pic>
+              </a:graphicData>
+            </a:graphic>
+          </wp:inline>
+        </w:drawing>
+      </w:r>
+    </w:p>
+    <w:p>
+      <w:pPr>
+        <w:pStyle w:val="ListParagraph"/>
+        <w:numPr>
+          <w:ilvl w:val="1"/>
+          <w:numId w:val="42"/>
+        </w:numPr>
+      </w:pPr>
+      <w:r>
+        <w:t xml:space="preserve">Rule Order - </w:t>
+      </w:r>
+      <w:r>
+        <w:t xml:space="preserve">If </w:t>
+      </w:r>
+      <w:r>
+        <w:t xml:space="preserve">a rule with the same level of specificity, the rule that is declared last in the CSS document will be the one that is applied. </w:t>
+      </w:r>
+    </w:p>
+    <w:p>
+      <w:pPr>
+        <w:pStyle w:val="ListParagraph"/>
+        <w:ind w:left="1440"/>
+      </w:pPr>
+      <w:r>
+        <w:rPr>
+          <w:noProof/>
+        </w:rPr>
+        <w:lastRenderedPageBreak/>
+        <w:drawing>
+          <wp:inline distT="0" distB="0" distL="0" distR="0" wp14:anchorId="37A09D5F" wp14:editId="3B9C41FB">
+            <wp:extent cx="5286375" cy="3782927"/>
+            <wp:effectExtent l="0" t="0" r="0" b="8255"/>
+            <wp:docPr id="23" name="Picture 23" descr="Text&#10;&#10;Description automatically generated"/>
+            <wp:cNvGraphicFramePr>
+              <a:graphicFrameLocks xmlns:a="http://schemas.openxmlformats.org/drawingml/2006/main" noChangeAspect="1"/>
+            </wp:cNvGraphicFramePr>
+            <a:graphic xmlns:a="http://schemas.openxmlformats.org/drawingml/2006/main">
+              <a:graphicData uri="http://schemas.openxmlformats.org/drawingml/2006/picture">
+                <pic:pic xmlns:pic="http://schemas.openxmlformats.org/drawingml/2006/picture">
+                  <pic:nvPicPr>
+                    <pic:cNvPr id="23" name="Picture 23" descr="Text&#10;&#10;Description automatically generated"/>
+                    <pic:cNvPicPr/>
+                  </pic:nvPicPr>
+                  <pic:blipFill>
+                    <a:blip r:embed="rId61">
+                      <a:extLst>
+                        <a:ext uri="{28A0092B-C50C-407E-A947-70E740481C1C}">
+                          <a14:useLocalDpi xmlns:a14="http://schemas.microsoft.com/office/drawing/2010/main" val="0"/>
+                        </a:ext>
+                      </a:extLst>
+                    </a:blip>
+                    <a:stretch>
+                      <a:fillRect/>
+                    </a:stretch>
+                  </pic:blipFill>
+                  <pic:spPr>
+                    <a:xfrm>
+                      <a:off x="0" y="0"/>
+                      <a:ext cx="5289665" cy="3785281"/>
+                    </a:xfrm>
+                    <a:prstGeom prst="rect">
+                      <a:avLst/>
+                    </a:prstGeom>
+                  </pic:spPr>
+                </pic:pic>
+              </a:graphicData>
+            </a:graphic>
+          </wp:inline>
+        </w:drawing>
+      </w:r>
+    </w:p>
+    <w:p>
+      <w:pPr>
+        <w:pStyle w:val="ListParagraph"/>
+        <w:numPr>
+          <w:ilvl w:val="0"/>
+          <w:numId w:val="42"/>
+        </w:numPr>
+      </w:pPr>
+      <w:r>
+        <w:t xml:space="preserve">There are three methods to </w:t>
+      </w:r>
+      <w:r>
+        <w:t>add CSS to HTML</w:t>
+      </w:r>
+    </w:p>
+    <w:p>
+      <w:pPr>
+        <w:pStyle w:val="ListParagraph"/>
+        <w:numPr>
+          <w:ilvl w:val="1"/>
+          <w:numId w:val="42"/>
+        </w:numPr>
+      </w:pPr>
+      <w:r>
+        <w:t>External CSS - The most common method. A separate file for the CSS is created</w:t>
+      </w:r>
+      <w:r>
+        <w:t xml:space="preserve">. The HTML is linked </w:t>
+      </w:r>
+      <w:r>
+        <w:t xml:space="preserve">to the </w:t>
+      </w:r>
+      <w:r>
+        <w:t>CSS file by using a &lt;link&gt; element within the &lt;head&gt; tag</w:t>
+      </w:r>
+      <w:r>
+        <w:t>s</w:t>
+      </w:r>
+      <w:r>
+        <w:t>.</w:t>
+      </w:r>
+      <w:r>
+        <w:t xml:space="preserve"> It keeps </w:t>
+      </w:r>
+      <w:r>
+        <w:t xml:space="preserve">HTML and CSS separated which makes the HTML file smaller and easier to read. It also means </w:t>
+      </w:r>
+      <w:r>
+        <w:t>that any edits to the CSS can be carried out in one place which makes it easier to find what things you need to change.</w:t>
+      </w:r>
+    </w:p>
+    <w:p>
+      <w:pPr>
+        <w:pStyle w:val="ListParagraph"/>
+        <w:numPr>
+          <w:ilvl w:val="1"/>
+          <w:numId w:val="42"/>
+        </w:numPr>
+      </w:pPr>
+      <w:r>
+        <w:t>Internal CSS</w:t>
+      </w:r>
+      <w:r>
+        <w:t>/Embedded CSS</w:t>
+      </w:r>
+      <w:r>
+        <w:t xml:space="preserve"> -</w:t>
+      </w:r>
+      <w:r>
+        <w:t xml:space="preserve"> involves adding the CSS into the HTML file itself. </w:t>
+      </w:r>
+      <w:r>
+        <w:t>All the rules are put into a pair of opening and closing &lt;style&gt; tags (which are put within the &lt;head&gt; tags).</w:t>
+      </w:r>
+      <w:r>
+        <w:t xml:space="preserve"> </w:t>
+      </w:r>
+      <w:r>
+        <w:t xml:space="preserve">This </w:t>
+      </w:r>
+      <w:r>
+        <w:t>can be useful for adding unique styles to a single page of a website. However, it can lead to very large HTML files which are not clean to look at.</w:t>
+      </w:r>
+    </w:p>
+    <w:p>
+      <w:pPr>
+        <w:pStyle w:val="ListParagraph"/>
+        <w:numPr>
+          <w:ilvl w:val="1"/>
+          <w:numId w:val="42"/>
+        </w:numPr>
+      </w:pPr>
+      <w:r>
+        <w:t xml:space="preserve">Inline CSS - This involves adding styles directly to HTML </w:t>
+      </w:r>
+      <w:r>
+        <w:t>element</w:t>
+      </w:r>
+      <w:r>
+        <w:t xml:space="preserve">s. </w:t>
+      </w:r>
+      <w:r>
+        <w:t>Selectors are not needed since the styles</w:t>
+      </w:r>
+      <w:r>
+        <w:t xml:space="preserve"> are added to the elements directly. </w:t>
+      </w:r>
+      <w:r>
+        <w:t>This method is ok if you want to add a unique style for a single element. This method is not recommended for a few reasons:</w:t>
+      </w:r>
+    </w:p>
+    <w:p>
+      <w:pPr>
+        <w:pStyle w:val="ListParagraph"/>
+        <w:numPr>
+          <w:ilvl w:val="2"/>
+          <w:numId w:val="42"/>
+        </w:numPr>
+      </w:pPr>
+      <w:r>
+        <w:t xml:space="preserve">It can </w:t>
+      </w:r>
+      <w:r>
+        <w:t xml:space="preserve">make a HTML file feel ‘bloated’ once you start adding a lot of declarations to </w:t>
+      </w:r>
+      <w:r>
+        <w:t>many different</w:t>
+      </w:r>
+      <w:r>
+        <w:t xml:space="preserve"> </w:t>
+      </w:r>
+      <w:r>
+        <w:t>elements</w:t>
+      </w:r>
+      <w:r>
+        <w:t>.</w:t>
+      </w:r>
+    </w:p>
+    <w:p>
+      <w:pPr>
+        <w:pStyle w:val="ListParagraph"/>
+        <w:numPr>
+          <w:ilvl w:val="2"/>
+          <w:numId w:val="42"/>
+        </w:numPr>
+      </w:pPr>
+      <w:r>
+        <w:lastRenderedPageBreak/>
+        <w:t xml:space="preserve">If you want many elements to have the same style, you </w:t>
+      </w:r>
+      <w:proofErr w:type="gramStart"/>
+      <w:r>
+        <w:t>would</w:t>
+      </w:r>
+      <w:proofErr w:type="gramEnd"/>
+      <w:r>
+        <w:t xml:space="preserve"> have to copy + paste the same style </w:t>
+      </w:r>
+      <w:r>
+        <w:t xml:space="preserve">to each individual element. This also makes updating that style </w:t>
+      </w:r>
+      <w:r>
+        <w:t>more difficult</w:t>
+      </w:r>
+      <w:r>
+        <w:t>.</w:t>
+      </w:r>
+    </w:p>
+    <w:p>
+      <w:pPr>
+        <w:pStyle w:val="ListParagraph"/>
+        <w:numPr>
+          <w:ilvl w:val="2"/>
+          <w:numId w:val="42"/>
+        </w:numPr>
+      </w:pPr>
+      <w:r>
+        <w:t xml:space="preserve">Any </w:t>
+      </w:r>
+      <w:r>
+        <w:t>inline CSS will override the other two methods, which can cause unexpected results.</w:t>
+      </w:r>
+    </w:p>
+    <w:p>
+      <w:pPr>
+        <w:pStyle w:val="ListParagraph"/>
+        <w:numPr>
+          <w:ilvl w:val="0"/>
+          <w:numId w:val="42"/>
+        </w:numPr>
+      </w:pPr>
+      <w:hyperlink r:id="rId62" w:history="1">
+        <w:r>
+          <w:rPr>
+            <w:rStyle w:val="Hyperlink"/>
+          </w:rPr>
+          <w:t>https://github.com/JoshuaBilsland/css-exercises</w:t>
+        </w:r>
+      </w:hyperlink>
+    </w:p>
+    <w:p>
+      <w:r>
+        <w:t>Knowledge Check Answers</w:t>
+      </w:r>
+    </w:p>
+    <w:p>
+      <w:pPr>
+        <w:pStyle w:val="ListParagraph"/>
+        <w:numPr>
+          <w:ilvl w:val="0"/>
+          <w:numId w:val="44"/>
+        </w:numPr>
+      </w:pPr>
+      <w:r>
+        <w:t xml:space="preserve">External CSS is where you create a link in your HTML </w:t>
+      </w:r>
+      <w:r>
+        <w:t xml:space="preserve">to a separate CSS file. Internal CSS is where you </w:t>
+      </w:r>
+      <w:r>
+        <w:t xml:space="preserve">write CSS rules into the head </w:t>
+      </w:r>
+      <w:r>
+        <w:t xml:space="preserve">element of a HTML file (rather than writing it into a separate file). Inline CSS is where you write CSS rules directly </w:t>
+      </w:r>
+      <w:r>
+        <w:t>in an element’s opening tags.</w:t>
+      </w:r>
+    </w:p>
+    <w:p>
+      <w:pPr>
+        <w:pStyle w:val="ListParagraph"/>
+        <w:numPr>
+          <w:ilvl w:val="0"/>
+          <w:numId w:val="44"/>
+        </w:numPr>
+      </w:pPr>
+      <w:r>
+        <w:t xml:space="preserve">A class selector is created by </w:t>
+      </w:r>
+      <w:r>
+        <w:t>putting a ‘.’ infront of the class name. For example, ‘.alert</w:t>
+      </w:r>
+      <w:r>
+        <w:t xml:space="preserve">’. An ID selector is created by doing the same thing </w:t>
+      </w:r>
+      <w:r>
+        <w:t xml:space="preserve">but with a ‘#’ instead of a </w:t>
+      </w:r>
+      <w:proofErr w:type="gramStart"/>
+      <w:r>
+        <w:t>‘.’ .</w:t>
+      </w:r>
+      <w:proofErr w:type="gramEnd"/>
+    </w:p>
+    <w:p>
+      <w:pPr>
+        <w:pStyle w:val="ListParagraph"/>
+        <w:numPr>
+          <w:ilvl w:val="0"/>
+          <w:numId w:val="44"/>
+        </w:numPr>
+      </w:pPr>
+      <w:r>
+        <w:t xml:space="preserve">You can group multiple selectors together into a list so that </w:t>
+      </w:r>
+      <w:r>
+        <w:t>CSS rules can be applied to all of them together rather than having to rewrite it separately for each class/element.</w:t>
+      </w:r>
+    </w:p>
+    <w:p>
+      <w:pPr>
+        <w:pStyle w:val="ListParagraph"/>
+        <w:numPr>
+          <w:ilvl w:val="0"/>
+          <w:numId w:val="44"/>
+        </w:numPr>
+      </w:pPr>
+      <w:r>
+        <w:t xml:space="preserve">You would write </w:t>
+      </w:r>
+      <w:proofErr w:type="gramStart"/>
+      <w:r>
+        <w:t xml:space="preserve">‘ </w:t>
+      </w:r>
+      <w:r>
+        <w:t>#</w:t>
+      </w:r>
+      <w:proofErr w:type="gramEnd"/>
+      <w:r>
+        <w:t>title.primary ‘ for the selector</w:t>
+      </w:r>
+    </w:p>
+    <w:p>
+      <w:pPr>
+        <w:pStyle w:val="ListParagraph"/>
+        <w:numPr>
+          <w:ilvl w:val="0"/>
+          <w:numId w:val="44"/>
+        </w:numPr>
+      </w:pPr>
+      <w:r>
+        <w:t xml:space="preserve">A descendant combinator select elements based on if they have the </w:t>
+      </w:r>
+      <w:r>
+        <w:t>specified</w:t>
+      </w:r>
+      <w:r>
+        <w:t xml:space="preserve"> </w:t>
+      </w:r>
+      <w:r>
+        <w:t>ancestors.</w:t>
+      </w:r>
+    </w:p>
+    <w:p>
+      <w:pPr>
+        <w:pStyle w:val="ListParagraph"/>
+        <w:numPr>
+          <w:ilvl w:val="0"/>
+          <w:numId w:val="44"/>
+        </w:numPr>
+      </w:pPr>
+      <w:r>
+        <w:t>One class selector will have the higher specificity than three type selectors because class selectors are higher up than any amount of type selectors.</w:t>
       </w:r>
     </w:p>
     <w:sectPr>
@@ -8945,6 +11285,119 @@
     </w:lvl>
   </w:abstractNum>
   <w:abstractNum w:abstractNumId="15" w15:restartNumberingAfterBreak="0">
+    <w:nsid w:val="3756190E"/>
+    <w:multiLevelType w:val="hybridMultilevel"/>
+    <w:tmpl w:val="BC20D250"/>
+    <w:lvl w:ilvl="0" w:tplc="08090001">
+      <w:start w:val="1"/>
+      <w:numFmt w:val="bullet"/>
+      <w:lvlText w:val=""/>
+      <w:lvlJc w:val="left"/>
+      <w:pPr>
+        <w:ind w:left="720" w:hanging="360"/>
+      </w:pPr>
+      <w:rPr>
+        <w:rFonts w:ascii="Symbol" w:hAnsi="Symbol" w:hint="default"/>
+      </w:rPr>
+    </w:lvl>
+    <w:lvl w:ilvl="1" w:tplc="08090003" w:tentative="1">
+      <w:start w:val="1"/>
+      <w:numFmt w:val="bullet"/>
+      <w:lvlText w:val="o"/>
+      <w:lvlJc w:val="left"/>
+      <w:pPr>
+        <w:ind w:left="1440" w:hanging="360"/>
+      </w:pPr>
+      <w:rPr>
+        <w:rFonts w:ascii="Courier New" w:hAnsi="Courier New" w:cs="Courier New" w:hint="default"/>
+      </w:rPr>
+    </w:lvl>
+    <w:lvl w:ilvl="2" w:tplc="08090005" w:tentative="1">
+      <w:start w:val="1"/>
+      <w:numFmt w:val="bullet"/>
+      <w:lvlText w:val=""/>
+      <w:lvlJc w:val="left"/>
+      <w:pPr>
+        <w:ind w:left="2160" w:hanging="360"/>
+      </w:pPr>
+      <w:rPr>
+        <w:rFonts w:ascii="Wingdings" w:hAnsi="Wingdings" w:hint="default"/>
+      </w:rPr>
+    </w:lvl>
+    <w:lvl w:ilvl="3" w:tplc="08090001" w:tentative="1">
+      <w:start w:val="1"/>
+      <w:numFmt w:val="bullet"/>
+      <w:lvlText w:val=""/>
+      <w:lvlJc w:val="left"/>
+      <w:pPr>
+        <w:ind w:left="2880" w:hanging="360"/>
+      </w:pPr>
+      <w:rPr>
+        <w:rFonts w:ascii="Symbol" w:hAnsi="Symbol" w:hint="default"/>
+      </w:rPr>
+    </w:lvl>
+    <w:lvl w:ilvl="4" w:tplc="08090003" w:tentative="1">
+      <w:start w:val="1"/>
+      <w:numFmt w:val="bullet"/>
+      <w:lvlText w:val="o"/>
+      <w:lvlJc w:val="left"/>
+      <w:pPr>
+        <w:ind w:left="3600" w:hanging="360"/>
+      </w:pPr>
+      <w:rPr>
+        <w:rFonts w:ascii="Courier New" w:hAnsi="Courier New" w:cs="Courier New" w:hint="default"/>
+      </w:rPr>
+    </w:lvl>
+    <w:lvl w:ilvl="5" w:tplc="08090005" w:tentative="1">
+      <w:start w:val="1"/>
+      <w:numFmt w:val="bullet"/>
+      <w:lvlText w:val=""/>
+      <w:lvlJc w:val="left"/>
+      <w:pPr>
+        <w:ind w:left="4320" w:hanging="360"/>
+      </w:pPr>
+      <w:rPr>
+        <w:rFonts w:ascii="Wingdings" w:hAnsi="Wingdings" w:hint="default"/>
+      </w:rPr>
+    </w:lvl>
+    <w:lvl w:ilvl="6" w:tplc="08090001" w:tentative="1">
+      <w:start w:val="1"/>
+      <w:numFmt w:val="bullet"/>
+      <w:lvlText w:val=""/>
+      <w:lvlJc w:val="left"/>
+      <w:pPr>
+        <w:ind w:left="5040" w:hanging="360"/>
+      </w:pPr>
+      <w:rPr>
+        <w:rFonts w:ascii="Symbol" w:hAnsi="Symbol" w:hint="default"/>
+      </w:rPr>
+    </w:lvl>
+    <w:lvl w:ilvl="7" w:tplc="08090003" w:tentative="1">
+      <w:start w:val="1"/>
+      <w:numFmt w:val="bullet"/>
+      <w:lvlText w:val="o"/>
+      <w:lvlJc w:val="left"/>
+      <w:pPr>
+        <w:ind w:left="5760" w:hanging="360"/>
+      </w:pPr>
+      <w:rPr>
+        <w:rFonts w:ascii="Courier New" w:hAnsi="Courier New" w:cs="Courier New" w:hint="default"/>
+      </w:rPr>
+    </w:lvl>
+    <w:lvl w:ilvl="8" w:tplc="08090005" w:tentative="1">
+      <w:start w:val="1"/>
+      <w:numFmt w:val="bullet"/>
+      <w:lvlText w:val=""/>
+      <w:lvlJc w:val="left"/>
+      <w:pPr>
+        <w:ind w:left="6480" w:hanging="360"/>
+      </w:pPr>
+      <w:rPr>
+        <w:rFonts w:ascii="Wingdings" w:hAnsi="Wingdings" w:hint="default"/>
+      </w:rPr>
+    </w:lvl>
+  </w:abstractNum>
+  <w:abstractNum w:abstractNumId="16" w15:restartNumberingAfterBreak="0">
     <w:nsid w:val="3876364F"/>
     <w:multiLevelType w:val="hybridMultilevel"/>
     <w:tmpl w:val="6246B080"/>
@@ -9030,7 +11483,7 @@
       </w:pPr>
     </w:lvl>
   </w:abstractNum>
-  <w:abstractNum w:abstractNumId="16" w15:restartNumberingAfterBreak="0">
+  <w:abstractNum w:abstractNumId="17" w15:restartNumberingAfterBreak="0">
     <w:nsid w:val="3BC35B7F"/>
     <w:multiLevelType w:val="hybridMultilevel"/>
     <w:tmpl w:val="BACEFD2A"/>
@@ -9143,7 +11596,7 @@
       </w:rPr>
     </w:lvl>
   </w:abstractNum>
-  <w:abstractNum w:abstractNumId="17" w15:restartNumberingAfterBreak="0">
+  <w:abstractNum w:abstractNumId="18" w15:restartNumberingAfterBreak="0">
     <w:nsid w:val="3BCB1364"/>
     <w:multiLevelType w:val="hybridMultilevel"/>
     <w:tmpl w:val="1F36C634"/>
@@ -9229,7 +11682,7 @@
       </w:pPr>
     </w:lvl>
   </w:abstractNum>
-  <w:abstractNum w:abstractNumId="18" w15:restartNumberingAfterBreak="0">
+  <w:abstractNum w:abstractNumId="19" w15:restartNumberingAfterBreak="0">
     <w:nsid w:val="3E3B1F1D"/>
     <w:multiLevelType w:val="hybridMultilevel"/>
     <w:tmpl w:val="B3CAC1E0"/>
@@ -9342,7 +11795,7 @@
       </w:rPr>
     </w:lvl>
   </w:abstractNum>
-  <w:abstractNum w:abstractNumId="19" w15:restartNumberingAfterBreak="0">
+  <w:abstractNum w:abstractNumId="20" w15:restartNumberingAfterBreak="0">
     <w:nsid w:val="3EA203A6"/>
     <w:multiLevelType w:val="hybridMultilevel"/>
     <w:tmpl w:val="5CD0FC26"/>
@@ -9428,7 +11881,7 @@
       </w:pPr>
     </w:lvl>
   </w:abstractNum>
-  <w:abstractNum w:abstractNumId="20" w15:restartNumberingAfterBreak="0">
+  <w:abstractNum w:abstractNumId="21" w15:restartNumberingAfterBreak="0">
     <w:nsid w:val="486755B4"/>
     <w:multiLevelType w:val="hybridMultilevel"/>
     <w:tmpl w:val="5156CFA0"/>
@@ -9541,7 +11994,7 @@
       </w:rPr>
     </w:lvl>
   </w:abstractNum>
-  <w:abstractNum w:abstractNumId="21" w15:restartNumberingAfterBreak="0">
+  <w:abstractNum w:abstractNumId="22" w15:restartNumberingAfterBreak="0">
     <w:nsid w:val="487D2863"/>
     <w:multiLevelType w:val="hybridMultilevel"/>
     <w:tmpl w:val="45C60F84"/>
@@ -9654,7 +12107,7 @@
       </w:rPr>
     </w:lvl>
   </w:abstractNum>
-  <w:abstractNum w:abstractNumId="22" w15:restartNumberingAfterBreak="0">
+  <w:abstractNum w:abstractNumId="23" w15:restartNumberingAfterBreak="0">
     <w:nsid w:val="49614B00"/>
     <w:multiLevelType w:val="hybridMultilevel"/>
     <w:tmpl w:val="125EE1F6"/>
@@ -9767,7 +12220,7 @@
       </w:rPr>
     </w:lvl>
   </w:abstractNum>
-  <w:abstractNum w:abstractNumId="23" w15:restartNumberingAfterBreak="0">
+  <w:abstractNum w:abstractNumId="24" w15:restartNumberingAfterBreak="0">
     <w:nsid w:val="4A3478AF"/>
     <w:multiLevelType w:val="hybridMultilevel"/>
     <w:tmpl w:val="47F866D8"/>
@@ -9880,7 +12333,7 @@
       </w:rPr>
     </w:lvl>
   </w:abstractNum>
-  <w:abstractNum w:abstractNumId="24" w15:restartNumberingAfterBreak="0">
+  <w:abstractNum w:abstractNumId="25" w15:restartNumberingAfterBreak="0">
     <w:nsid w:val="4CC61B33"/>
     <w:multiLevelType w:val="hybridMultilevel"/>
     <w:tmpl w:val="E9143966"/>
@@ -9993,7 +12446,7 @@
       </w:rPr>
     </w:lvl>
   </w:abstractNum>
-  <w:abstractNum w:abstractNumId="25" w15:restartNumberingAfterBreak="0">
+  <w:abstractNum w:abstractNumId="26" w15:restartNumberingAfterBreak="0">
     <w:nsid w:val="4DFE4C6E"/>
     <w:multiLevelType w:val="hybridMultilevel"/>
     <w:tmpl w:val="5AF4D108"/>
@@ -10106,7 +12559,120 @@
       </w:rPr>
     </w:lvl>
   </w:abstractNum>
-  <w:abstractNum w:abstractNumId="26" w15:restartNumberingAfterBreak="0">
+  <w:abstractNum w:abstractNumId="27" w15:restartNumberingAfterBreak="0">
+    <w:nsid w:val="4EDA4680"/>
+    <w:multiLevelType w:val="hybridMultilevel"/>
+    <w:tmpl w:val="2E0830A4"/>
+    <w:lvl w:ilvl="0" w:tplc="08090001">
+      <w:start w:val="1"/>
+      <w:numFmt w:val="bullet"/>
+      <w:lvlText w:val=""/>
+      <w:lvlJc w:val="left"/>
+      <w:pPr>
+        <w:ind w:left="720" w:hanging="360"/>
+      </w:pPr>
+      <w:rPr>
+        <w:rFonts w:ascii="Symbol" w:hAnsi="Symbol" w:hint="default"/>
+      </w:rPr>
+    </w:lvl>
+    <w:lvl w:ilvl="1" w:tplc="08090003">
+      <w:start w:val="1"/>
+      <w:numFmt w:val="bullet"/>
+      <w:lvlText w:val="o"/>
+      <w:lvlJc w:val="left"/>
+      <w:pPr>
+        <w:ind w:left="1440" w:hanging="360"/>
+      </w:pPr>
+      <w:rPr>
+        <w:rFonts w:ascii="Courier New" w:hAnsi="Courier New" w:cs="Courier New" w:hint="default"/>
+      </w:rPr>
+    </w:lvl>
+    <w:lvl w:ilvl="2" w:tplc="08090005">
+      <w:start w:val="1"/>
+      <w:numFmt w:val="bullet"/>
+      <w:lvlText w:val=""/>
+      <w:lvlJc w:val="left"/>
+      <w:pPr>
+        <w:ind w:left="2160" w:hanging="360"/>
+      </w:pPr>
+      <w:rPr>
+        <w:rFonts w:ascii="Wingdings" w:hAnsi="Wingdings" w:hint="default"/>
+      </w:rPr>
+    </w:lvl>
+    <w:lvl w:ilvl="3" w:tplc="08090001" w:tentative="1">
+      <w:start w:val="1"/>
+      <w:numFmt w:val="bullet"/>
+      <w:lvlText w:val=""/>
+      <w:lvlJc w:val="left"/>
+      <w:pPr>
+        <w:ind w:left="2880" w:hanging="360"/>
+      </w:pPr>
+      <w:rPr>
+        <w:rFonts w:ascii="Symbol" w:hAnsi="Symbol" w:hint="default"/>
+      </w:rPr>
+    </w:lvl>
+    <w:lvl w:ilvl="4" w:tplc="08090003" w:tentative="1">
+      <w:start w:val="1"/>
+      <w:numFmt w:val="bullet"/>
+      <w:lvlText w:val="o"/>
+      <w:lvlJc w:val="left"/>
+      <w:pPr>
+        <w:ind w:left="3600" w:hanging="360"/>
+      </w:pPr>
+      <w:rPr>
+        <w:rFonts w:ascii="Courier New" w:hAnsi="Courier New" w:cs="Courier New" w:hint="default"/>
+      </w:rPr>
+    </w:lvl>
+    <w:lvl w:ilvl="5" w:tplc="08090005" w:tentative="1">
+      <w:start w:val="1"/>
+      <w:numFmt w:val="bullet"/>
+      <w:lvlText w:val=""/>
+      <w:lvlJc w:val="left"/>
+      <w:pPr>
+        <w:ind w:left="4320" w:hanging="360"/>
+      </w:pPr>
+      <w:rPr>
+        <w:rFonts w:ascii="Wingdings" w:hAnsi="Wingdings" w:hint="default"/>
+      </w:rPr>
+    </w:lvl>
+    <w:lvl w:ilvl="6" w:tplc="08090001" w:tentative="1">
+      <w:start w:val="1"/>
+      <w:numFmt w:val="bullet"/>
+      <w:lvlText w:val=""/>
+      <w:lvlJc w:val="left"/>
+      <w:pPr>
+        <w:ind w:left="5040" w:hanging="360"/>
+      </w:pPr>
+      <w:rPr>
+        <w:rFonts w:ascii="Symbol" w:hAnsi="Symbol" w:hint="default"/>
+      </w:rPr>
+    </w:lvl>
+    <w:lvl w:ilvl="7" w:tplc="08090003" w:tentative="1">
+      <w:start w:val="1"/>
+      <w:numFmt w:val="bullet"/>
+      <w:lvlText w:val="o"/>
+      <w:lvlJc w:val="left"/>
+      <w:pPr>
+        <w:ind w:left="5760" w:hanging="360"/>
+      </w:pPr>
+      <w:rPr>
+        <w:rFonts w:ascii="Courier New" w:hAnsi="Courier New" w:cs="Courier New" w:hint="default"/>
+      </w:rPr>
+    </w:lvl>
+    <w:lvl w:ilvl="8" w:tplc="08090005" w:tentative="1">
+      <w:start w:val="1"/>
+      <w:numFmt w:val="bullet"/>
+      <w:lvlText w:val=""/>
+      <w:lvlJc w:val="left"/>
+      <w:pPr>
+        <w:ind w:left="6480" w:hanging="360"/>
+      </w:pPr>
+      <w:rPr>
+        <w:rFonts w:ascii="Wingdings" w:hAnsi="Wingdings" w:hint="default"/>
+      </w:rPr>
+    </w:lvl>
+  </w:abstractNum>
+  <w:abstractNum w:abstractNumId="28" w15:restartNumberingAfterBreak="0">
     <w:nsid w:val="52607D40"/>
     <w:multiLevelType w:val="hybridMultilevel"/>
     <w:tmpl w:val="86F4B758"/>
@@ -10192,7 +12758,7 @@
       </w:pPr>
     </w:lvl>
   </w:abstractNum>
-  <w:abstractNum w:abstractNumId="27" w15:restartNumberingAfterBreak="0">
+  <w:abstractNum w:abstractNumId="29" w15:restartNumberingAfterBreak="0">
     <w:nsid w:val="54F75915"/>
     <w:multiLevelType w:val="hybridMultilevel"/>
     <w:tmpl w:val="8E085B9E"/>
@@ -10305,7 +12871,7 @@
       </w:rPr>
     </w:lvl>
   </w:abstractNum>
-  <w:abstractNum w:abstractNumId="28" w15:restartNumberingAfterBreak="0">
+  <w:abstractNum w:abstractNumId="30" w15:restartNumberingAfterBreak="0">
     <w:nsid w:val="571E6FE2"/>
     <w:multiLevelType w:val="hybridMultilevel"/>
     <w:tmpl w:val="FF54FBEA"/>
@@ -10418,7 +12984,7 @@
       </w:rPr>
     </w:lvl>
   </w:abstractNum>
-  <w:abstractNum w:abstractNumId="29" w15:restartNumberingAfterBreak="0">
+  <w:abstractNum w:abstractNumId="31" w15:restartNumberingAfterBreak="0">
     <w:nsid w:val="58D118B3"/>
     <w:multiLevelType w:val="hybridMultilevel"/>
     <w:tmpl w:val="CCD812DE"/>
@@ -10531,7 +13097,7 @@
       </w:rPr>
     </w:lvl>
   </w:abstractNum>
-  <w:abstractNum w:abstractNumId="30" w15:restartNumberingAfterBreak="0">
+  <w:abstractNum w:abstractNumId="32" w15:restartNumberingAfterBreak="0">
     <w:nsid w:val="5A4E363B"/>
     <w:multiLevelType w:val="hybridMultilevel"/>
     <w:tmpl w:val="69D8FFBA"/>
@@ -10617,7 +13183,7 @@
       </w:pPr>
     </w:lvl>
   </w:abstractNum>
-  <w:abstractNum w:abstractNumId="31" w15:restartNumberingAfterBreak="0">
+  <w:abstractNum w:abstractNumId="33" w15:restartNumberingAfterBreak="0">
     <w:nsid w:val="5AD55E6F"/>
     <w:multiLevelType w:val="hybridMultilevel"/>
     <w:tmpl w:val="001A2450"/>
@@ -10730,7 +13296,7 @@
       </w:rPr>
     </w:lvl>
   </w:abstractNum>
-  <w:abstractNum w:abstractNumId="32" w15:restartNumberingAfterBreak="0">
+  <w:abstractNum w:abstractNumId="34" w15:restartNumberingAfterBreak="0">
     <w:nsid w:val="5C0E4786"/>
     <w:multiLevelType w:val="hybridMultilevel"/>
     <w:tmpl w:val="72547850"/>
@@ -10843,7 +13409,7 @@
       </w:rPr>
     </w:lvl>
   </w:abstractNum>
-  <w:abstractNum w:abstractNumId="33" w15:restartNumberingAfterBreak="0">
+  <w:abstractNum w:abstractNumId="35" w15:restartNumberingAfterBreak="0">
     <w:nsid w:val="669F3D64"/>
     <w:multiLevelType w:val="hybridMultilevel"/>
     <w:tmpl w:val="AC2CBBBE"/>
@@ -10956,7 +13522,7 @@
       </w:rPr>
     </w:lvl>
   </w:abstractNum>
-  <w:abstractNum w:abstractNumId="34" w15:restartNumberingAfterBreak="0">
+  <w:abstractNum w:abstractNumId="36" w15:restartNumberingAfterBreak="0">
     <w:nsid w:val="6A7973D1"/>
     <w:multiLevelType w:val="hybridMultilevel"/>
     <w:tmpl w:val="D2C46238"/>
@@ -11069,7 +13635,7 @@
       </w:rPr>
     </w:lvl>
   </w:abstractNum>
-  <w:abstractNum w:abstractNumId="35" w15:restartNumberingAfterBreak="0">
+  <w:abstractNum w:abstractNumId="37" w15:restartNumberingAfterBreak="0">
     <w:nsid w:val="6E562CF0"/>
     <w:multiLevelType w:val="hybridMultilevel"/>
     <w:tmpl w:val="44444F60"/>
@@ -11155,7 +13721,7 @@
       </w:pPr>
     </w:lvl>
   </w:abstractNum>
-  <w:abstractNum w:abstractNumId="36" w15:restartNumberingAfterBreak="0">
+  <w:abstractNum w:abstractNumId="38" w15:restartNumberingAfterBreak="0">
     <w:nsid w:val="6FFA2436"/>
     <w:multiLevelType w:val="hybridMultilevel"/>
     <w:tmpl w:val="7C123FD6"/>
@@ -11268,7 +13834,7 @@
       </w:rPr>
     </w:lvl>
   </w:abstractNum>
-  <w:abstractNum w:abstractNumId="37" w15:restartNumberingAfterBreak="0">
+  <w:abstractNum w:abstractNumId="39" w15:restartNumberingAfterBreak="0">
     <w:nsid w:val="72475B9A"/>
     <w:multiLevelType w:val="hybridMultilevel"/>
     <w:tmpl w:val="B41E8D68"/>
@@ -11354,7 +13920,7 @@
       </w:pPr>
     </w:lvl>
   </w:abstractNum>
-  <w:abstractNum w:abstractNumId="38" w15:restartNumberingAfterBreak="0">
+  <w:abstractNum w:abstractNumId="40" w15:restartNumberingAfterBreak="0">
     <w:nsid w:val="776D6627"/>
     <w:multiLevelType w:val="hybridMultilevel"/>
     <w:tmpl w:val="71820F12"/>
@@ -11440,7 +14006,93 @@
       </w:pPr>
     </w:lvl>
   </w:abstractNum>
-  <w:abstractNum w:abstractNumId="39" w15:restartNumberingAfterBreak="0">
+  <w:abstractNum w:abstractNumId="41" w15:restartNumberingAfterBreak="0">
+    <w:nsid w:val="786A4E21"/>
+    <w:multiLevelType w:val="hybridMultilevel"/>
+    <w:tmpl w:val="1CD0B7B0"/>
+    <w:lvl w:ilvl="0" w:tplc="0809000F">
+      <w:start w:val="1"/>
+      <w:numFmt w:val="decimal"/>
+      <w:lvlText w:val="%1."/>
+      <w:lvlJc w:val="left"/>
+      <w:pPr>
+        <w:ind w:left="1080" w:hanging="360"/>
+      </w:pPr>
+    </w:lvl>
+    <w:lvl w:ilvl="1" w:tplc="08090019" w:tentative="1">
+      <w:start w:val="1"/>
+      <w:numFmt w:val="lowerLetter"/>
+      <w:lvlText w:val="%2."/>
+      <w:lvlJc w:val="left"/>
+      <w:pPr>
+        <w:ind w:left="1800" w:hanging="360"/>
+      </w:pPr>
+    </w:lvl>
+    <w:lvl w:ilvl="2" w:tplc="0809001B" w:tentative="1">
+      <w:start w:val="1"/>
+      <w:numFmt w:val="lowerRoman"/>
+      <w:lvlText w:val="%3."/>
+      <w:lvlJc w:val="right"/>
+      <w:pPr>
+        <w:ind w:left="2520" w:hanging="180"/>
+      </w:pPr>
+    </w:lvl>
+    <w:lvl w:ilvl="3" w:tplc="0809000F" w:tentative="1">
+      <w:start w:val="1"/>
+      <w:numFmt w:val="decimal"/>
+      <w:lvlText w:val="%4."/>
+      <w:lvlJc w:val="left"/>
+      <w:pPr>
+        <w:ind w:left="3240" w:hanging="360"/>
+      </w:pPr>
+    </w:lvl>
+    <w:lvl w:ilvl="4" w:tplc="08090019" w:tentative="1">
+      <w:start w:val="1"/>
+      <w:numFmt w:val="lowerLetter"/>
+      <w:lvlText w:val="%5."/>
+      <w:lvlJc w:val="left"/>
+      <w:pPr>
+        <w:ind w:left="3960" w:hanging="360"/>
+      </w:pPr>
+    </w:lvl>
+    <w:lvl w:ilvl="5" w:tplc="0809001B" w:tentative="1">
+      <w:start w:val="1"/>
+      <w:numFmt w:val="lowerRoman"/>
+      <w:lvlText w:val="%6."/>
+      <w:lvlJc w:val="right"/>
+      <w:pPr>
+        <w:ind w:left="4680" w:hanging="180"/>
+      </w:pPr>
+    </w:lvl>
+    <w:lvl w:ilvl="6" w:tplc="0809000F" w:tentative="1">
+      <w:start w:val="1"/>
+      <w:numFmt w:val="decimal"/>
+      <w:lvlText w:val="%7."/>
+      <w:lvlJc w:val="left"/>
+      <w:pPr>
+        <w:ind w:left="5400" w:hanging="360"/>
+      </w:pPr>
+    </w:lvl>
+    <w:lvl w:ilvl="7" w:tplc="08090019" w:tentative="1">
+      <w:start w:val="1"/>
+      <w:numFmt w:val="lowerLetter"/>
+      <w:lvlText w:val="%8."/>
+      <w:lvlJc w:val="left"/>
+      <w:pPr>
+        <w:ind w:left="6120" w:hanging="360"/>
+      </w:pPr>
+    </w:lvl>
+    <w:lvl w:ilvl="8" w:tplc="0809001B" w:tentative="1">
+      <w:start w:val="1"/>
+      <w:numFmt w:val="lowerRoman"/>
+      <w:lvlText w:val="%9."/>
+      <w:lvlJc w:val="right"/>
+      <w:pPr>
+        <w:ind w:left="6840" w:hanging="180"/>
+      </w:pPr>
+    </w:lvl>
+  </w:abstractNum>
+  <w:abstractNum w:abstractNumId="42" w15:restartNumberingAfterBreak="0">
     <w:nsid w:val="7CA930CF"/>
     <w:multiLevelType w:val="hybridMultilevel"/>
     <w:tmpl w:val="89D41B94"/>
@@ -11553,7 +14205,7 @@
       </w:rPr>
     </w:lvl>
   </w:abstractNum>
-  <w:abstractNum w:abstractNumId="40" w15:restartNumberingAfterBreak="0">
+  <w:abstractNum w:abstractNumId="43" w15:restartNumberingAfterBreak="0">
     <w:nsid w:val="7CEC2F7B"/>
     <w:multiLevelType w:val="hybridMultilevel"/>
     <w:tmpl w:val="8676F308"/>
@@ -11667,25 +14319,25 @@
     </w:lvl>
   </w:abstractNum>
   <w:num w:numId="1" w16cid:durableId="414862795">
-    <w:abstractNumId w:val="16"/>
+    <w:abstractNumId w:val="17"/>
   </w:num>
   <w:num w:numId="2" w16cid:durableId="154222681">
-    <w:abstractNumId w:val="24"/>
+    <w:abstractNumId w:val="25"/>
   </w:num>
   <w:num w:numId="3" w16cid:durableId="698549464">
     <w:abstractNumId w:val="5"/>
   </w:num>
   <w:num w:numId="4" w16cid:durableId="2015834277">
-    <w:abstractNumId w:val="28"/>
+    <w:abstractNumId w:val="30"/>
   </w:num>
   <w:num w:numId="5" w16cid:durableId="1861359554">
     <w:abstractNumId w:val="6"/>
   </w:num>
   <w:num w:numId="6" w16cid:durableId="715086192">
-    <w:abstractNumId w:val="36"/>
+    <w:abstractNumId w:val="38"/>
   </w:num>
   <w:num w:numId="7" w16cid:durableId="1980181078">
-    <w:abstractNumId w:val="32"/>
+    <w:abstractNumId w:val="34"/>
   </w:num>
   <w:num w:numId="8" w16cid:durableId="958604870">
     <w:abstractNumId w:val="7"/>
@@ -11697,82 +14349,82 @@
     <w:abstractNumId w:val="11"/>
   </w:num>
   <w:num w:numId="11" w16cid:durableId="1834372877">
-    <w:abstractNumId w:val="30"/>
+    <w:abstractNumId w:val="32"/>
   </w:num>
   <w:num w:numId="12" w16cid:durableId="112292182">
-    <w:abstractNumId w:val="17"/>
+    <w:abstractNumId w:val="18"/>
   </w:num>
   <w:num w:numId="13" w16cid:durableId="1770616549">
-    <w:abstractNumId w:val="40"/>
+    <w:abstractNumId w:val="43"/>
   </w:num>
   <w:num w:numId="14" w16cid:durableId="520634306">
     <w:abstractNumId w:val="14"/>
   </w:num>
   <w:num w:numId="15" w16cid:durableId="1828323499">
-    <w:abstractNumId w:val="18"/>
+    <w:abstractNumId w:val="19"/>
   </w:num>
   <w:num w:numId="16" w16cid:durableId="871917597">
-    <w:abstractNumId w:val="34"/>
+    <w:abstractNumId w:val="36"/>
   </w:num>
   <w:num w:numId="17" w16cid:durableId="1967350228">
-    <w:abstractNumId w:val="20"/>
+    <w:abstractNumId w:val="21"/>
   </w:num>
   <w:num w:numId="18" w16cid:durableId="479462821">
-    <w:abstractNumId w:val="23"/>
+    <w:abstractNumId w:val="24"/>
   </w:num>
   <w:num w:numId="19" w16cid:durableId="196509399">
-    <w:abstractNumId w:val="21"/>
+    <w:abstractNumId w:val="22"/>
   </w:num>
   <w:num w:numId="20" w16cid:durableId="420836293">
     <w:abstractNumId w:val="10"/>
   </w:num>
   <w:num w:numId="21" w16cid:durableId="2011519571">
-    <w:abstractNumId w:val="39"/>
+    <w:abstractNumId w:val="42"/>
   </w:num>
   <w:num w:numId="22" w16cid:durableId="357699513">
-    <w:abstractNumId w:val="33"/>
+    <w:abstractNumId w:val="35"/>
   </w:num>
   <w:num w:numId="23" w16cid:durableId="1544363611">
-    <w:abstractNumId w:val="19"/>
+    <w:abstractNumId w:val="20"/>
   </w:num>
   <w:num w:numId="24" w16cid:durableId="903293990">
-    <w:abstractNumId w:val="31"/>
+    <w:abstractNumId w:val="33"/>
   </w:num>
   <w:num w:numId="25" w16cid:durableId="557671130">
     <w:abstractNumId w:val="8"/>
   </w:num>
   <w:num w:numId="26" w16cid:durableId="868178498">
+    <w:abstractNumId w:val="31"/>
+  </w:num>
+  <w:num w:numId="27" w16cid:durableId="309604456">
     <w:abstractNumId w:val="29"/>
   </w:num>
-  <w:num w:numId="27" w16cid:durableId="309604456">
-    <w:abstractNumId w:val="27"/>
-  </w:num>
   <w:num w:numId="28" w16cid:durableId="1480151447">
-    <w:abstractNumId w:val="26"/>
+    <w:abstractNumId w:val="28"/>
   </w:num>
   <w:num w:numId="29" w16cid:durableId="303194762">
     <w:abstractNumId w:val="9"/>
   </w:num>
   <w:num w:numId="30" w16cid:durableId="935793563">
-    <w:abstractNumId w:val="22"/>
+    <w:abstractNumId w:val="23"/>
   </w:num>
   <w:num w:numId="31" w16cid:durableId="810051812">
-    <w:abstractNumId w:val="15"/>
+    <w:abstractNumId w:val="16"/>
   </w:num>
   <w:num w:numId="32" w16cid:durableId="917640493">
     <w:abstractNumId w:val="2"/>
   </w:num>
   <w:num w:numId="33" w16cid:durableId="1935278426">
-    <w:abstractNumId w:val="38"/>
+    <w:abstractNumId w:val="40"/>
   </w:num>
   <w:num w:numId="34" w16cid:durableId="1241017254">
     <w:abstractNumId w:val="4"/>
   </w:num>
   <w:num w:numId="35" w16cid:durableId="295836893">
-    <w:abstractNumId w:val="37"/>
+    <w:abstractNumId w:val="39"/>
   </w:num>
   <w:num w:numId="36" w16cid:durableId="32269984">
-    <w:abstractNumId w:val="25"/>
+    <w:abstractNumId w:val="26"/>
   </w:num>
   <w:num w:numId="37" w16cid:durableId="1933976461">
     <w:abstractNumId w:val="3"/>
@@ -11787,7 +14439,16 @@
     <w:abstractNumId w:val="1"/>
   </w:num>
   <w:num w:numId="41" w16cid:durableId="1953510922">
-    <w:abstractNumId w:val="35"/>
+    <w:abstractNumId w:val="37"/>
+  </w:num>
+  <w:num w:numId="42" w16cid:durableId="1566719558">
+    <w:abstractNumId w:val="27"/>
+  </w:num>
+  <w:num w:numId="43" w16cid:durableId="2004888389">
+    <w:abstractNumId w:val="15"/>
+  </w:num>
+  <w:num w:numId="44" w16cid:durableId="64425830">
+    <w:abstractNumId w:val="41"/>
   </w:num>
 </w:numbering>
 </file>

</xml_diff>

<commit_message>
Completed CSS Foundations/3. The Box Model/
</commit_message>
<xml_diff>
--- a/TheOdinProjectNotes.docx
+++ b/TheOdinProjectNotes.docx
@@ -10,7 +10,6 @@
           <w:docPartUnique/>
         </w:docPartObj>
       </w:sdtPr>
-      <w:sdtEndPr/>
       <w:sdtContent>
         <w:p>
           <w:r>
@@ -90,7 +89,6 @@
                                     <w:dataBinding w:prefixMappings="xmlns:ns0='http://schemas.openxmlformats.org/package/2006/metadata/core-properties' xmlns:ns1='http://purl.org/dc/elements/1.1/'" w:xpath="/ns0:coreProperties[1]/ns1:creator[1]" w:storeItemID="{6C3C8BC8-F283-45AE-878A-BAB7291924A1}"/>
                                     <w:text/>
                                   </w:sdtPr>
-                                  <w:sdtEndPr/>
                                   <w:sdtContent>
                                     <w:r>
                                       <w:rPr>
@@ -393,7 +391,6 @@
                                     <w:dataBinding w:prefixMappings="xmlns:ns0='http://schemas.microsoft.com/office/2006/coverPageProps'" w:xpath="/ns0:CoverPageProperties[1]/ns0:Abstract[1]" w:storeItemID="{55AF091B-3C7A-41E3-B477-F2FDAA23CFDA}"/>
                                     <w:text/>
                                   </w:sdtPr>
-                                  <w:sdtEndPr/>
                                   <w:sdtContent>
                                     <w:r>
                                       <w:t xml:space="preserve">     </w:t>
@@ -719,7 +716,6 @@
                                   <w:dataBinding w:prefixMappings="xmlns:ns0='http://schemas.openxmlformats.org/package/2006/metadata/core-properties' xmlns:ns1='http://purl.org/dc/elements/1.1/'" w:xpath="/ns0:coreProperties[1]/ns1:title[1]" w:storeItemID="{6C3C8BC8-F283-45AE-878A-BAB7291924A1}"/>
                                   <w:text/>
                                 </w:sdtPr>
-                                <w:sdtEndPr/>
                                 <w:sdtContent>
                                   <w:p>
                                     <w:pPr>
@@ -756,7 +752,6 @@
                                   <w:dataBinding w:prefixMappings="xmlns:ns0='http://schemas.openxmlformats.org/package/2006/metadata/core-properties' xmlns:ns1='http://purl.org/dc/elements/1.1/'" w:xpath="/ns0:coreProperties[1]/ns1:subject[1]" w:storeItemID="{6C3C8BC8-F283-45AE-878A-BAB7291924A1}"/>
                                   <w:text/>
                                 </w:sdtPr>
-                                <w:sdtEndPr/>
                                 <w:sdtContent>
                                   <w:p>
                                     <w:pPr>
@@ -9722,10 +9717,357 @@
       </w:r>
     </w:p>
     <w:p>
-      <w:r>
-        <w:tab/>
-      </w:r>
-    </w:p>
+      <w:pPr>
+        <w:pStyle w:val="Heading2"/>
+      </w:pPr>
+      <w:r>
+        <w:t>The Box Model</w:t>
+      </w:r>
+    </w:p>
+    <w:p>
+      <w:pPr>
+        <w:pStyle w:val="ListParagraph"/>
+        <w:numPr>
+          <w:ilvl w:val="0"/>
+          <w:numId w:val="40"/>
+        </w:numPr>
+      </w:pPr>
+      <w:r>
+        <w:t xml:space="preserve">Every single thing on a webpage is a rectangular box. These boxes can have other boxes in them or next to them. </w:t>
+      </w:r>
+    </w:p>
+    <w:p>
+      <w:pPr>
+        <w:ind w:left="360"/>
+      </w:pPr>
+      <w:r>
+        <w:rPr>
+          <w:noProof/>
+        </w:rPr>
+        <w:drawing>
+          <wp:inline distT="0" distB="0" distL="0" distR="0" wp14:anchorId="1E6B9C25" wp14:editId="7DEFB45E">
+            <wp:extent cx="5076967" cy="3814685"/>
+            <wp:effectExtent l="0" t="0" r="0" b="0"/>
+            <wp:docPr id="24" name="Picture 24" descr="Graphical user interface, text, application, email&#10;&#10;Description automatically generated"/>
+            <wp:cNvGraphicFramePr>
+              <a:graphicFrameLocks xmlns:a="http://schemas.openxmlformats.org/drawingml/2006/main" noChangeAspect="1"/>
+            </wp:cNvGraphicFramePr>
+            <a:graphic xmlns:a="http://schemas.openxmlformats.org/drawingml/2006/main">
+              <a:graphicData uri="http://schemas.openxmlformats.org/drawingml/2006/picture">
+                <pic:pic xmlns:pic="http://schemas.openxmlformats.org/drawingml/2006/picture">
+                  <pic:nvPicPr>
+                    <pic:cNvPr id="24" name="Picture 24" descr="Graphical user interface, text, application, email&#10;&#10;Description automatically generated"/>
+                    <pic:cNvPicPr/>
+                  </pic:nvPicPr>
+                  <pic:blipFill>
+                    <a:blip r:embed="rId69">
+                      <a:extLst>
+                        <a:ext uri="{28A0092B-C50C-407E-A947-70E740481C1C}">
+                          <a14:useLocalDpi xmlns:a14="http://schemas.microsoft.com/office/drawing/2010/main" val="0"/>
+                        </a:ext>
+                      </a:extLst>
+                    </a:blip>
+                    <a:stretch>
+                      <a:fillRect/>
+                    </a:stretch>
+                  </pic:blipFill>
+                  <pic:spPr>
+                    <a:xfrm>
+                      <a:off x="0" y="0"/>
+                      <a:ext cx="5082507" cy="3818847"/>
+                    </a:xfrm>
+                    <a:prstGeom prst="rect">
+                      <a:avLst/>
+                    </a:prstGeom>
+                  </pic:spPr>
+                </pic:pic>
+              </a:graphicData>
+            </a:graphic>
+          </wp:inline>
+        </w:drawing>
+      </w:r>
+    </w:p>
+    <w:p>
+      <w:pPr>
+        <w:pStyle w:val="ListParagraph"/>
+        <w:numPr>
+          <w:ilvl w:val="0"/>
+          <w:numId w:val="40"/>
+        </w:numPr>
+      </w:pPr>
+      <w:r>
+        <w:t xml:space="preserve">Positioning elements is about deciding how you are going to nest and stack these boxes. </w:t>
+      </w:r>
+    </w:p>
+    <w:p>
+      <w:pPr>
+        <w:pStyle w:val="ListParagraph"/>
+        <w:numPr>
+          <w:ilvl w:val="0"/>
+          <w:numId w:val="40"/>
+        </w:numPr>
+      </w:pPr>
+      <w:r>
+        <w:t>Padding - Change the size of the space between the edge of a box and the content inside of it.</w:t>
+      </w:r>
+    </w:p>
+    <w:p>
+      <w:pPr>
+        <w:pStyle w:val="ListParagraph"/>
+        <w:numPr>
+          <w:ilvl w:val="0"/>
+          <w:numId w:val="40"/>
+        </w:numPr>
+      </w:pPr>
+      <w:r>
+        <w:t>Margin - Change the space between a box and any other that sit next to it.</w:t>
+      </w:r>
+    </w:p>
+    <w:p>
+      <w:pPr>
+        <w:pStyle w:val="ListParagraph"/>
+        <w:numPr>
+          <w:ilvl w:val="0"/>
+          <w:numId w:val="40"/>
+        </w:numPr>
+      </w:pPr>
+      <w:r>
+        <w:t>Border - Add space between the margin and padding.</w:t>
+      </w:r>
+    </w:p>
+    <w:p>
+      <w:pPr>
+        <w:ind w:left="360"/>
+      </w:pPr>
+      <w:r>
+        <w:rPr>
+          <w:noProof/>
+        </w:rPr>
+        <w:lastRenderedPageBreak/>
+        <w:drawing>
+          <wp:inline distT="0" distB="0" distL="0" distR="0" wp14:anchorId="6CC60BC3" wp14:editId="03DF6165">
+            <wp:extent cx="4563112" cy="3343742"/>
+            <wp:effectExtent l="0" t="0" r="8890" b="9525"/>
+            <wp:docPr id="25" name="Picture 25" descr="Text&#10;&#10;Description automatically generated"/>
+            <wp:cNvGraphicFramePr>
+              <a:graphicFrameLocks xmlns:a="http://schemas.openxmlformats.org/drawingml/2006/main" noChangeAspect="1"/>
+            </wp:cNvGraphicFramePr>
+            <a:graphic xmlns:a="http://schemas.openxmlformats.org/drawingml/2006/main">
+              <a:graphicData uri="http://schemas.openxmlformats.org/drawingml/2006/picture">
+                <pic:pic xmlns:pic="http://schemas.openxmlformats.org/drawingml/2006/picture">
+                  <pic:nvPicPr>
+                    <pic:cNvPr id="25" name="Picture 25" descr="Text&#10;&#10;Description automatically generated"/>
+                    <pic:cNvPicPr/>
+                  </pic:nvPicPr>
+                  <pic:blipFill>
+                    <a:blip r:embed="rId70">
+                      <a:extLst>
+                        <a:ext uri="{28A0092B-C50C-407E-A947-70E740481C1C}">
+                          <a14:useLocalDpi xmlns:a14="http://schemas.microsoft.com/office/drawing/2010/main" val="0"/>
+                        </a:ext>
+                      </a:extLst>
+                    </a:blip>
+                    <a:stretch>
+                      <a:fillRect/>
+                    </a:stretch>
+                  </pic:blipFill>
+                  <pic:spPr>
+                    <a:xfrm>
+                      <a:off x="0" y="0"/>
+                      <a:ext cx="4563112" cy="3343742"/>
+                    </a:xfrm>
+                    <a:prstGeom prst="rect">
+                      <a:avLst/>
+                    </a:prstGeom>
+                  </pic:spPr>
+                </pic:pic>
+              </a:graphicData>
+            </a:graphic>
+          </wp:inline>
+        </w:drawing>
+      </w:r>
+    </w:p>
+    <w:p>
+      <w:pPr>
+        <w:pStyle w:val="ListParagraph"/>
+        <w:numPr>
+          <w:ilvl w:val="0"/>
+          <w:numId w:val="41"/>
+        </w:numPr>
+      </w:pPr>
+      <w:hyperlink r:id="rId71" w:history="1">
+        <w:r>
+          <w:rPr>
+            <w:rStyle w:val="Hyperlink"/>
+          </w:rPr>
+          <w:t>https://www.youtube.com/watch?v=rIO5326FgPE</w:t>
+        </w:r>
+      </w:hyperlink>
+    </w:p>
+    <w:p>
+      <w:pPr>
+        <w:pStyle w:val="ListParagraph"/>
+        <w:numPr>
+          <w:ilvl w:val="0"/>
+          <w:numId w:val="41"/>
+        </w:numPr>
+      </w:pPr>
+      <w:r>
+        <w:t>Top and bottom m</w:t>
+      </w:r>
+      <w:r>
+        <w:t>argins collapse. The largest Margin between two boxe</w:t>
+      </w:r>
+      <w:r>
+        <w:t>s</w:t>
+      </w:r>
+      <w:r>
+        <w:t xml:space="preserve"> will merge rather than add together. If two boxes have a margin of 60px, there will be a gap of 60px between them not 120px. </w:t>
+      </w:r>
+    </w:p>
+    <w:p>
+      <w:pPr>
+        <w:pStyle w:val="ListParagraph"/>
+        <w:numPr>
+          <w:ilvl w:val="0"/>
+          <w:numId w:val="41"/>
+        </w:numPr>
+      </w:pPr>
+      <w:r>
+        <w:t xml:space="preserve">“box-sizing: border-box;” will make the padding and border included in the width and height. </w:t>
+      </w:r>
+    </w:p>
+    <w:p>
+      <w:pPr>
+        <w:pStyle w:val="ListParagraph"/>
+        <w:numPr>
+          <w:ilvl w:val="0"/>
+          <w:numId w:val="41"/>
+        </w:numPr>
+      </w:pPr>
+      <w:hyperlink r:id="rId72" w:history="1">
+        <w:r>
+          <w:rPr>
+            <w:rStyle w:val="Hyperlink"/>
+          </w:rPr>
+          <w:t>https://developer.mozilla.org/en-US/docs/Learn/CSS/Building_blocks/The_box_model</w:t>
+        </w:r>
+      </w:hyperlink>
+    </w:p>
+    <w:p>
+      <w:pPr>
+        <w:pStyle w:val="ListParagraph"/>
+        <w:numPr>
+          <w:ilvl w:val="0"/>
+          <w:numId w:val="41"/>
+        </w:numPr>
+      </w:pPr>
+      <w:r>
+        <w:t>There are two types of boxes - block boxes and inline boxes. Boxes have an inner display and an outer display.</w:t>
+      </w:r>
+    </w:p>
+    <w:p>
+      <w:pPr>
+        <w:pStyle w:val="ListParagraph"/>
+        <w:numPr>
+          <w:ilvl w:val="0"/>
+          <w:numId w:val="41"/>
+        </w:numPr>
+      </w:pPr>
+      <w:hyperlink r:id="rId73" w:history="1">
+        <w:r>
+          <w:rPr>
+            <w:rStyle w:val="Hyperlink"/>
+          </w:rPr>
+          <w:t>https://css-tricks.com/almanac/properties/m/margin/</w:t>
+        </w:r>
+      </w:hyperlink>
+    </w:p>
+    <w:p>
+      <w:r>
+        <w:t>Knowledge Check Answers</w:t>
+      </w:r>
+    </w:p>
+    <w:p>
+      <w:pPr>
+        <w:pStyle w:val="ListParagraph"/>
+        <w:numPr>
+          <w:ilvl w:val="0"/>
+          <w:numId w:val="42"/>
+        </w:numPr>
+      </w:pPr>
+      <w:r>
+        <w:t>The properties of the box model go padding -&gt; border -&gt; margin.</w:t>
+      </w:r>
+    </w:p>
+    <w:p>
+      <w:pPr>
+        <w:pStyle w:val="ListParagraph"/>
+        <w:numPr>
+          <w:ilvl w:val="0"/>
+          <w:numId w:val="42"/>
+        </w:numPr>
+      </w:pPr>
+      <w:r>
+        <w:t>box-sizing lets you include the padding and border in the element’s total width and height.</w:t>
+      </w:r>
+    </w:p>
+    <w:p>
+      <w:pPr>
+        <w:pStyle w:val="ListParagraph"/>
+        <w:numPr>
+          <w:ilvl w:val="0"/>
+          <w:numId w:val="42"/>
+        </w:numPr>
+      </w:pPr>
+      <w:r>
+        <w:t xml:space="preserve">The standard box model lets you define a height and width for the box. Any padding and border is then added to those height and width values to give it a final total size. In the alternative box model, the padding and border is taken away from the width and height and so the box stays true to the height and width values. </w:t>
+      </w:r>
+    </w:p>
+    <w:p>
+      <w:pPr>
+        <w:pStyle w:val="ListParagraph"/>
+        <w:numPr>
+          <w:ilvl w:val="0"/>
+          <w:numId w:val="42"/>
+        </w:numPr>
+      </w:pPr>
+      <w:r>
+        <w:t>Margins are used to create space between two boxes.</w:t>
+      </w:r>
+    </w:p>
+    <w:p>
+      <w:pPr>
+        <w:pStyle w:val="ListParagraph"/>
+        <w:numPr>
+          <w:ilvl w:val="0"/>
+          <w:numId w:val="42"/>
+        </w:numPr>
+      </w:pPr>
+      <w:r>
+        <w:lastRenderedPageBreak/>
+        <w:t xml:space="preserve">Padding is used to create space between the content of a box and </w:t>
+      </w:r>
+      <w:r>
+        <w:t>its</w:t>
+      </w:r>
+      <w:r>
+        <w:t xml:space="preserve"> border.</w:t>
+      </w:r>
+    </w:p>
+    <w:p>
+      <w:pPr>
+        <w:pStyle w:val="ListParagraph"/>
+        <w:numPr>
+          <w:ilvl w:val="0"/>
+          <w:numId w:val="42"/>
+        </w:numPr>
+      </w:pPr>
+      <w:r>
+        <w:t>You would use a negative margin if you wanted to make two elements overlap.</w:t>
+      </w:r>
+    </w:p>
+    <w:p/>
     <w:sectPr>
       <w:pgSz w:w="11906" w:h="16838"/>
       <w:pgMar w:top="1440" w:right="1440" w:bottom="1440" w:left="1440" w:header="708" w:footer="708" w:gutter="0"/>
@@ -11663,6 +12005,119 @@
     </w:lvl>
   </w:abstractNum>
   <w:abstractNum w:abstractNumId="18" w15:restartNumberingAfterBreak="0">
+    <w:nsid w:val="3C9E44C8"/>
+    <w:multiLevelType w:val="hybridMultilevel"/>
+    <w:tmpl w:val="EE0CFE3E"/>
+    <w:lvl w:ilvl="0" w:tplc="08090001">
+      <w:start w:val="1"/>
+      <w:numFmt w:val="bullet"/>
+      <w:lvlText w:val=""/>
+      <w:lvlJc w:val="left"/>
+      <w:pPr>
+        <w:ind w:left="720" w:hanging="360"/>
+      </w:pPr>
+      <w:rPr>
+        <w:rFonts w:ascii="Symbol" w:hAnsi="Symbol" w:hint="default"/>
+      </w:rPr>
+    </w:lvl>
+    <w:lvl w:ilvl="1" w:tplc="08090003" w:tentative="1">
+      <w:start w:val="1"/>
+      <w:numFmt w:val="bullet"/>
+      <w:lvlText w:val="o"/>
+      <w:lvlJc w:val="left"/>
+      <w:pPr>
+        <w:ind w:left="1440" w:hanging="360"/>
+      </w:pPr>
+      <w:rPr>
+        <w:rFonts w:ascii="Courier New" w:hAnsi="Courier New" w:cs="Courier New" w:hint="default"/>
+      </w:rPr>
+    </w:lvl>
+    <w:lvl w:ilvl="2" w:tplc="08090005" w:tentative="1">
+      <w:start w:val="1"/>
+      <w:numFmt w:val="bullet"/>
+      <w:lvlText w:val=""/>
+      <w:lvlJc w:val="left"/>
+      <w:pPr>
+        <w:ind w:left="2160" w:hanging="360"/>
+      </w:pPr>
+      <w:rPr>
+        <w:rFonts w:ascii="Wingdings" w:hAnsi="Wingdings" w:hint="default"/>
+      </w:rPr>
+    </w:lvl>
+    <w:lvl w:ilvl="3" w:tplc="08090001" w:tentative="1">
+      <w:start w:val="1"/>
+      <w:numFmt w:val="bullet"/>
+      <w:lvlText w:val=""/>
+      <w:lvlJc w:val="left"/>
+      <w:pPr>
+        <w:ind w:left="2880" w:hanging="360"/>
+      </w:pPr>
+      <w:rPr>
+        <w:rFonts w:ascii="Symbol" w:hAnsi="Symbol" w:hint="default"/>
+      </w:rPr>
+    </w:lvl>
+    <w:lvl w:ilvl="4" w:tplc="08090003" w:tentative="1">
+      <w:start w:val="1"/>
+      <w:numFmt w:val="bullet"/>
+      <w:lvlText w:val="o"/>
+      <w:lvlJc w:val="left"/>
+      <w:pPr>
+        <w:ind w:left="3600" w:hanging="360"/>
+      </w:pPr>
+      <w:rPr>
+        <w:rFonts w:ascii="Courier New" w:hAnsi="Courier New" w:cs="Courier New" w:hint="default"/>
+      </w:rPr>
+    </w:lvl>
+    <w:lvl w:ilvl="5" w:tplc="08090005" w:tentative="1">
+      <w:start w:val="1"/>
+      <w:numFmt w:val="bullet"/>
+      <w:lvlText w:val=""/>
+      <w:lvlJc w:val="left"/>
+      <w:pPr>
+        <w:ind w:left="4320" w:hanging="360"/>
+      </w:pPr>
+      <w:rPr>
+        <w:rFonts w:ascii="Wingdings" w:hAnsi="Wingdings" w:hint="default"/>
+      </w:rPr>
+    </w:lvl>
+    <w:lvl w:ilvl="6" w:tplc="08090001" w:tentative="1">
+      <w:start w:val="1"/>
+      <w:numFmt w:val="bullet"/>
+      <w:lvlText w:val=""/>
+      <w:lvlJc w:val="left"/>
+      <w:pPr>
+        <w:ind w:left="5040" w:hanging="360"/>
+      </w:pPr>
+      <w:rPr>
+        <w:rFonts w:ascii="Symbol" w:hAnsi="Symbol" w:hint="default"/>
+      </w:rPr>
+    </w:lvl>
+    <w:lvl w:ilvl="7" w:tplc="08090003" w:tentative="1">
+      <w:start w:val="1"/>
+      <w:numFmt w:val="bullet"/>
+      <w:lvlText w:val="o"/>
+      <w:lvlJc w:val="left"/>
+      <w:pPr>
+        <w:ind w:left="5760" w:hanging="360"/>
+      </w:pPr>
+      <w:rPr>
+        <w:rFonts w:ascii="Courier New" w:hAnsi="Courier New" w:cs="Courier New" w:hint="default"/>
+      </w:rPr>
+    </w:lvl>
+    <w:lvl w:ilvl="8" w:tplc="08090005" w:tentative="1">
+      <w:start w:val="1"/>
+      <w:numFmt w:val="bullet"/>
+      <w:lvlText w:val=""/>
+      <w:lvlJc w:val="left"/>
+      <w:pPr>
+        <w:ind w:left="6480" w:hanging="360"/>
+      </w:pPr>
+      <w:rPr>
+        <w:rFonts w:ascii="Wingdings" w:hAnsi="Wingdings" w:hint="default"/>
+      </w:rPr>
+    </w:lvl>
+  </w:abstractNum>
+  <w:abstractNum w:abstractNumId="19" w15:restartNumberingAfterBreak="0">
     <w:nsid w:val="3E3B1F1D"/>
     <w:multiLevelType w:val="hybridMultilevel"/>
     <w:tmpl w:val="B3CAC1E0"/>
@@ -11775,7 +12230,7 @@
       </w:rPr>
     </w:lvl>
   </w:abstractNum>
-  <w:abstractNum w:abstractNumId="19" w15:restartNumberingAfterBreak="0">
+  <w:abstractNum w:abstractNumId="20" w15:restartNumberingAfterBreak="0">
     <w:nsid w:val="3EA203A6"/>
     <w:multiLevelType w:val="hybridMultilevel"/>
     <w:tmpl w:val="5CD0FC26"/>
@@ -11861,7 +12316,7 @@
       </w:pPr>
     </w:lvl>
   </w:abstractNum>
-  <w:abstractNum w:abstractNumId="20" w15:restartNumberingAfterBreak="0">
+  <w:abstractNum w:abstractNumId="21" w15:restartNumberingAfterBreak="0">
     <w:nsid w:val="486755B4"/>
     <w:multiLevelType w:val="hybridMultilevel"/>
     <w:tmpl w:val="5156CFA0"/>
@@ -11974,7 +12429,7 @@
       </w:rPr>
     </w:lvl>
   </w:abstractNum>
-  <w:abstractNum w:abstractNumId="21" w15:restartNumberingAfterBreak="0">
+  <w:abstractNum w:abstractNumId="22" w15:restartNumberingAfterBreak="0">
     <w:nsid w:val="487D2863"/>
     <w:multiLevelType w:val="hybridMultilevel"/>
     <w:tmpl w:val="45C60F84"/>
@@ -12087,7 +12542,7 @@
       </w:rPr>
     </w:lvl>
   </w:abstractNum>
-  <w:abstractNum w:abstractNumId="22" w15:restartNumberingAfterBreak="0">
+  <w:abstractNum w:abstractNumId="23" w15:restartNumberingAfterBreak="0">
     <w:nsid w:val="4A3478AF"/>
     <w:multiLevelType w:val="hybridMultilevel"/>
     <w:tmpl w:val="47F866D8"/>
@@ -12200,7 +12655,7 @@
       </w:rPr>
     </w:lvl>
   </w:abstractNum>
-  <w:abstractNum w:abstractNumId="23" w15:restartNumberingAfterBreak="0">
+  <w:abstractNum w:abstractNumId="24" w15:restartNumberingAfterBreak="0">
     <w:nsid w:val="4CC61B33"/>
     <w:multiLevelType w:val="hybridMultilevel"/>
     <w:tmpl w:val="E9143966"/>
@@ -12313,7 +12768,7 @@
       </w:rPr>
     </w:lvl>
   </w:abstractNum>
-  <w:abstractNum w:abstractNumId="24" w15:restartNumberingAfterBreak="0">
+  <w:abstractNum w:abstractNumId="25" w15:restartNumberingAfterBreak="0">
     <w:nsid w:val="4CC91367"/>
     <w:multiLevelType w:val="hybridMultilevel"/>
     <w:tmpl w:val="0BFACF60"/>
@@ -12399,7 +12854,7 @@
       </w:pPr>
     </w:lvl>
   </w:abstractNum>
-  <w:abstractNum w:abstractNumId="25" w15:restartNumberingAfterBreak="0">
+  <w:abstractNum w:abstractNumId="26" w15:restartNumberingAfterBreak="0">
     <w:nsid w:val="4DFE4C6E"/>
     <w:multiLevelType w:val="hybridMultilevel"/>
     <w:tmpl w:val="5AF4D108"/>
@@ -12512,7 +12967,7 @@
       </w:rPr>
     </w:lvl>
   </w:abstractNum>
-  <w:abstractNum w:abstractNumId="26" w15:restartNumberingAfterBreak="0">
+  <w:abstractNum w:abstractNumId="27" w15:restartNumberingAfterBreak="0">
     <w:nsid w:val="4EDA4680"/>
     <w:multiLevelType w:val="hybridMultilevel"/>
     <w:tmpl w:val="2E0830A4"/>
@@ -12625,7 +13080,7 @@
       </w:rPr>
     </w:lvl>
   </w:abstractNum>
-  <w:abstractNum w:abstractNumId="27" w15:restartNumberingAfterBreak="0">
+  <w:abstractNum w:abstractNumId="28" w15:restartNumberingAfterBreak="0">
     <w:nsid w:val="52607D40"/>
     <w:multiLevelType w:val="hybridMultilevel"/>
     <w:tmpl w:val="86F4B758"/>
@@ -12711,7 +13166,7 @@
       </w:pPr>
     </w:lvl>
   </w:abstractNum>
-  <w:abstractNum w:abstractNumId="28" w15:restartNumberingAfterBreak="0">
+  <w:abstractNum w:abstractNumId="29" w15:restartNumberingAfterBreak="0">
     <w:nsid w:val="571E6FE2"/>
     <w:multiLevelType w:val="hybridMultilevel"/>
     <w:tmpl w:val="FF54FBEA"/>
@@ -12824,7 +13279,7 @@
       </w:rPr>
     </w:lvl>
   </w:abstractNum>
-  <w:abstractNum w:abstractNumId="29" w15:restartNumberingAfterBreak="0">
+  <w:abstractNum w:abstractNumId="30" w15:restartNumberingAfterBreak="0">
     <w:nsid w:val="58D118B3"/>
     <w:multiLevelType w:val="hybridMultilevel"/>
     <w:tmpl w:val="CCD812DE"/>
@@ -12937,7 +13392,7 @@
       </w:rPr>
     </w:lvl>
   </w:abstractNum>
-  <w:abstractNum w:abstractNumId="30" w15:restartNumberingAfterBreak="0">
+  <w:abstractNum w:abstractNumId="31" w15:restartNumberingAfterBreak="0">
     <w:nsid w:val="5AD55E6F"/>
     <w:multiLevelType w:val="hybridMultilevel"/>
     <w:tmpl w:val="001A2450"/>
@@ -13050,7 +13505,7 @@
       </w:rPr>
     </w:lvl>
   </w:abstractNum>
-  <w:abstractNum w:abstractNumId="31" w15:restartNumberingAfterBreak="0">
+  <w:abstractNum w:abstractNumId="32" w15:restartNumberingAfterBreak="0">
     <w:nsid w:val="669F3D64"/>
     <w:multiLevelType w:val="hybridMultilevel"/>
     <w:tmpl w:val="AC2CBBBE"/>
@@ -13163,7 +13618,93 @@
       </w:rPr>
     </w:lvl>
   </w:abstractNum>
-  <w:abstractNum w:abstractNumId="32" w15:restartNumberingAfterBreak="0">
+  <w:abstractNum w:abstractNumId="33" w15:restartNumberingAfterBreak="0">
+    <w:nsid w:val="6A755A55"/>
+    <w:multiLevelType w:val="hybridMultilevel"/>
+    <w:tmpl w:val="67049FC6"/>
+    <w:lvl w:ilvl="0" w:tplc="0809000F">
+      <w:start w:val="1"/>
+      <w:numFmt w:val="decimal"/>
+      <w:lvlText w:val="%1."/>
+      <w:lvlJc w:val="left"/>
+      <w:pPr>
+        <w:ind w:left="720" w:hanging="360"/>
+      </w:pPr>
+    </w:lvl>
+    <w:lvl w:ilvl="1" w:tplc="08090019" w:tentative="1">
+      <w:start w:val="1"/>
+      <w:numFmt w:val="lowerLetter"/>
+      <w:lvlText w:val="%2."/>
+      <w:lvlJc w:val="left"/>
+      <w:pPr>
+        <w:ind w:left="1440" w:hanging="360"/>
+      </w:pPr>
+    </w:lvl>
+    <w:lvl w:ilvl="2" w:tplc="0809001B" w:tentative="1">
+      <w:start w:val="1"/>
+      <w:numFmt w:val="lowerRoman"/>
+      <w:lvlText w:val="%3."/>
+      <w:lvlJc w:val="right"/>
+      <w:pPr>
+        <w:ind w:left="2160" w:hanging="180"/>
+      </w:pPr>
+    </w:lvl>
+    <w:lvl w:ilvl="3" w:tplc="0809000F" w:tentative="1">
+      <w:start w:val="1"/>
+      <w:numFmt w:val="decimal"/>
+      <w:lvlText w:val="%4."/>
+      <w:lvlJc w:val="left"/>
+      <w:pPr>
+        <w:ind w:left="2880" w:hanging="360"/>
+      </w:pPr>
+    </w:lvl>
+    <w:lvl w:ilvl="4" w:tplc="08090019" w:tentative="1">
+      <w:start w:val="1"/>
+      <w:numFmt w:val="lowerLetter"/>
+      <w:lvlText w:val="%5."/>
+      <w:lvlJc w:val="left"/>
+      <w:pPr>
+        <w:ind w:left="3600" w:hanging="360"/>
+      </w:pPr>
+    </w:lvl>
+    <w:lvl w:ilvl="5" w:tplc="0809001B" w:tentative="1">
+      <w:start w:val="1"/>
+      <w:numFmt w:val="lowerRoman"/>
+      <w:lvlText w:val="%6."/>
+      <w:lvlJc w:val="right"/>
+      <w:pPr>
+        <w:ind w:left="4320" w:hanging="180"/>
+      </w:pPr>
+    </w:lvl>
+    <w:lvl w:ilvl="6" w:tplc="0809000F" w:tentative="1">
+      <w:start w:val="1"/>
+      <w:numFmt w:val="decimal"/>
+      <w:lvlText w:val="%7."/>
+      <w:lvlJc w:val="left"/>
+      <w:pPr>
+        <w:ind w:left="5040" w:hanging="360"/>
+      </w:pPr>
+    </w:lvl>
+    <w:lvl w:ilvl="7" w:tplc="08090019" w:tentative="1">
+      <w:start w:val="1"/>
+      <w:numFmt w:val="lowerLetter"/>
+      <w:lvlText w:val="%8."/>
+      <w:lvlJc w:val="left"/>
+      <w:pPr>
+        <w:ind w:left="5760" w:hanging="360"/>
+      </w:pPr>
+    </w:lvl>
+    <w:lvl w:ilvl="8" w:tplc="0809001B" w:tentative="1">
+      <w:start w:val="1"/>
+      <w:numFmt w:val="lowerRoman"/>
+      <w:lvlText w:val="%9."/>
+      <w:lvlJc w:val="right"/>
+      <w:pPr>
+        <w:ind w:left="6480" w:hanging="180"/>
+      </w:pPr>
+    </w:lvl>
+  </w:abstractNum>
+  <w:abstractNum w:abstractNumId="34" w15:restartNumberingAfterBreak="0">
     <w:nsid w:val="6A7973D1"/>
     <w:multiLevelType w:val="hybridMultilevel"/>
     <w:tmpl w:val="D2C46238"/>
@@ -13276,7 +13817,7 @@
       </w:rPr>
     </w:lvl>
   </w:abstractNum>
-  <w:abstractNum w:abstractNumId="33" w15:restartNumberingAfterBreak="0">
+  <w:abstractNum w:abstractNumId="35" w15:restartNumberingAfterBreak="0">
     <w:nsid w:val="6E562CF0"/>
     <w:multiLevelType w:val="hybridMultilevel"/>
     <w:tmpl w:val="44444F60"/>
@@ -13362,7 +13903,7 @@
       </w:pPr>
     </w:lvl>
   </w:abstractNum>
-  <w:abstractNum w:abstractNumId="34" w15:restartNumberingAfterBreak="0">
+  <w:abstractNum w:abstractNumId="36" w15:restartNumberingAfterBreak="0">
     <w:nsid w:val="6FFA2436"/>
     <w:multiLevelType w:val="hybridMultilevel"/>
     <w:tmpl w:val="7C123FD6"/>
@@ -13475,7 +14016,7 @@
       </w:rPr>
     </w:lvl>
   </w:abstractNum>
-  <w:abstractNum w:abstractNumId="35" w15:restartNumberingAfterBreak="0">
+  <w:abstractNum w:abstractNumId="37" w15:restartNumberingAfterBreak="0">
     <w:nsid w:val="72475B9A"/>
     <w:multiLevelType w:val="hybridMultilevel"/>
     <w:tmpl w:val="B41E8D68"/>
@@ -13561,7 +14102,7 @@
       </w:pPr>
     </w:lvl>
   </w:abstractNum>
-  <w:abstractNum w:abstractNumId="36" w15:restartNumberingAfterBreak="0">
+  <w:abstractNum w:abstractNumId="38" w15:restartNumberingAfterBreak="0">
     <w:nsid w:val="776D6627"/>
     <w:multiLevelType w:val="hybridMultilevel"/>
     <w:tmpl w:val="71820F12"/>
@@ -13647,7 +14188,120 @@
       </w:pPr>
     </w:lvl>
   </w:abstractNum>
-  <w:abstractNum w:abstractNumId="37" w15:restartNumberingAfterBreak="0">
+  <w:abstractNum w:abstractNumId="39" w15:restartNumberingAfterBreak="0">
+    <w:nsid w:val="77706292"/>
+    <w:multiLevelType w:val="hybridMultilevel"/>
+    <w:tmpl w:val="6832A110"/>
+    <w:lvl w:ilvl="0" w:tplc="08090001">
+      <w:start w:val="1"/>
+      <w:numFmt w:val="bullet"/>
+      <w:lvlText w:val=""/>
+      <w:lvlJc w:val="left"/>
+      <w:pPr>
+        <w:ind w:left="1080" w:hanging="360"/>
+      </w:pPr>
+      <w:rPr>
+        <w:rFonts w:ascii="Symbol" w:hAnsi="Symbol" w:hint="default"/>
+      </w:rPr>
+    </w:lvl>
+    <w:lvl w:ilvl="1" w:tplc="08090003">
+      <w:start w:val="1"/>
+      <w:numFmt w:val="bullet"/>
+      <w:lvlText w:val="o"/>
+      <w:lvlJc w:val="left"/>
+      <w:pPr>
+        <w:ind w:left="1800" w:hanging="360"/>
+      </w:pPr>
+      <w:rPr>
+        <w:rFonts w:ascii="Courier New" w:hAnsi="Courier New" w:cs="Courier New" w:hint="default"/>
+      </w:rPr>
+    </w:lvl>
+    <w:lvl w:ilvl="2" w:tplc="08090005" w:tentative="1">
+      <w:start w:val="1"/>
+      <w:numFmt w:val="bullet"/>
+      <w:lvlText w:val=""/>
+      <w:lvlJc w:val="left"/>
+      <w:pPr>
+        <w:ind w:left="2520" w:hanging="360"/>
+      </w:pPr>
+      <w:rPr>
+        <w:rFonts w:ascii="Wingdings" w:hAnsi="Wingdings" w:hint="default"/>
+      </w:rPr>
+    </w:lvl>
+    <w:lvl w:ilvl="3" w:tplc="08090001" w:tentative="1">
+      <w:start w:val="1"/>
+      <w:numFmt w:val="bullet"/>
+      <w:lvlText w:val=""/>
+      <w:lvlJc w:val="left"/>
+      <w:pPr>
+        <w:ind w:left="3240" w:hanging="360"/>
+      </w:pPr>
+      <w:rPr>
+        <w:rFonts w:ascii="Symbol" w:hAnsi="Symbol" w:hint="default"/>
+      </w:rPr>
+    </w:lvl>
+    <w:lvl w:ilvl="4" w:tplc="08090003" w:tentative="1">
+      <w:start w:val="1"/>
+      <w:numFmt w:val="bullet"/>
+      <w:lvlText w:val="o"/>
+      <w:lvlJc w:val="left"/>
+      <w:pPr>
+        <w:ind w:left="3960" w:hanging="360"/>
+      </w:pPr>
+      <w:rPr>
+        <w:rFonts w:ascii="Courier New" w:hAnsi="Courier New" w:cs="Courier New" w:hint="default"/>
+      </w:rPr>
+    </w:lvl>
+    <w:lvl w:ilvl="5" w:tplc="08090005" w:tentative="1">
+      <w:start w:val="1"/>
+      <w:numFmt w:val="bullet"/>
+      <w:lvlText w:val=""/>
+      <w:lvlJc w:val="left"/>
+      <w:pPr>
+        <w:ind w:left="4680" w:hanging="360"/>
+      </w:pPr>
+      <w:rPr>
+        <w:rFonts w:ascii="Wingdings" w:hAnsi="Wingdings" w:hint="default"/>
+      </w:rPr>
+    </w:lvl>
+    <w:lvl w:ilvl="6" w:tplc="08090001" w:tentative="1">
+      <w:start w:val="1"/>
+      <w:numFmt w:val="bullet"/>
+      <w:lvlText w:val=""/>
+      <w:lvlJc w:val="left"/>
+      <w:pPr>
+        <w:ind w:left="5400" w:hanging="360"/>
+      </w:pPr>
+      <w:rPr>
+        <w:rFonts w:ascii="Symbol" w:hAnsi="Symbol" w:hint="default"/>
+      </w:rPr>
+    </w:lvl>
+    <w:lvl w:ilvl="7" w:tplc="08090003" w:tentative="1">
+      <w:start w:val="1"/>
+      <w:numFmt w:val="bullet"/>
+      <w:lvlText w:val="o"/>
+      <w:lvlJc w:val="left"/>
+      <w:pPr>
+        <w:ind w:left="6120" w:hanging="360"/>
+      </w:pPr>
+      <w:rPr>
+        <w:rFonts w:ascii="Courier New" w:hAnsi="Courier New" w:cs="Courier New" w:hint="default"/>
+      </w:rPr>
+    </w:lvl>
+    <w:lvl w:ilvl="8" w:tplc="08090005" w:tentative="1">
+      <w:start w:val="1"/>
+      <w:numFmt w:val="bullet"/>
+      <w:lvlText w:val=""/>
+      <w:lvlJc w:val="left"/>
+      <w:pPr>
+        <w:ind w:left="6840" w:hanging="360"/>
+      </w:pPr>
+      <w:rPr>
+        <w:rFonts w:ascii="Wingdings" w:hAnsi="Wingdings" w:hint="default"/>
+      </w:rPr>
+    </w:lvl>
+  </w:abstractNum>
+  <w:abstractNum w:abstractNumId="40" w15:restartNumberingAfterBreak="0">
     <w:nsid w:val="786A4E21"/>
     <w:multiLevelType w:val="hybridMultilevel"/>
     <w:tmpl w:val="1CD0B7B0"/>
@@ -13733,7 +14387,7 @@
       </w:pPr>
     </w:lvl>
   </w:abstractNum>
-  <w:abstractNum w:abstractNumId="38" w15:restartNumberingAfterBreak="0">
+  <w:abstractNum w:abstractNumId="41" w15:restartNumberingAfterBreak="0">
     <w:nsid w:val="7CEC2F7B"/>
     <w:multiLevelType w:val="hybridMultilevel"/>
     <w:tmpl w:val="8676F308"/>
@@ -13850,19 +14504,19 @@
     <w:abstractNumId w:val="16"/>
   </w:num>
   <w:num w:numId="2" w16cid:durableId="154222681">
-    <w:abstractNumId w:val="23"/>
+    <w:abstractNumId w:val="24"/>
   </w:num>
   <w:num w:numId="3" w16cid:durableId="698549464">
     <w:abstractNumId w:val="5"/>
   </w:num>
   <w:num w:numId="4" w16cid:durableId="2015834277">
-    <w:abstractNumId w:val="28"/>
+    <w:abstractNumId w:val="29"/>
   </w:num>
   <w:num w:numId="5" w16cid:durableId="1861359554">
     <w:abstractNumId w:val="6"/>
   </w:num>
   <w:num w:numId="6" w16cid:durableId="715086192">
-    <w:abstractNumId w:val="34"/>
+    <w:abstractNumId w:val="36"/>
   </w:num>
   <w:num w:numId="7" w16cid:durableId="958604870">
     <w:abstractNumId w:val="7"/>
@@ -13877,46 +14531,46 @@
     <w:abstractNumId w:val="17"/>
   </w:num>
   <w:num w:numId="11" w16cid:durableId="1770616549">
-    <w:abstractNumId w:val="38"/>
+    <w:abstractNumId w:val="41"/>
   </w:num>
   <w:num w:numId="12" w16cid:durableId="520634306">
     <w:abstractNumId w:val="14"/>
   </w:num>
   <w:num w:numId="13" w16cid:durableId="1828323499">
-    <w:abstractNumId w:val="18"/>
+    <w:abstractNumId w:val="19"/>
   </w:num>
   <w:num w:numId="14" w16cid:durableId="871917597">
-    <w:abstractNumId w:val="32"/>
+    <w:abstractNumId w:val="34"/>
   </w:num>
   <w:num w:numId="15" w16cid:durableId="1967350228">
-    <w:abstractNumId w:val="20"/>
+    <w:abstractNumId w:val="21"/>
   </w:num>
   <w:num w:numId="16" w16cid:durableId="479462821">
-    <w:abstractNumId w:val="22"/>
+    <w:abstractNumId w:val="23"/>
   </w:num>
   <w:num w:numId="17" w16cid:durableId="196509399">
-    <w:abstractNumId w:val="21"/>
+    <w:abstractNumId w:val="22"/>
   </w:num>
   <w:num w:numId="18" w16cid:durableId="420836293">
     <w:abstractNumId w:val="10"/>
   </w:num>
   <w:num w:numId="19" w16cid:durableId="357699513">
-    <w:abstractNumId w:val="31"/>
+    <w:abstractNumId w:val="32"/>
   </w:num>
   <w:num w:numId="20" w16cid:durableId="1544363611">
-    <w:abstractNumId w:val="19"/>
+    <w:abstractNumId w:val="20"/>
   </w:num>
   <w:num w:numId="21" w16cid:durableId="903293990">
-    <w:abstractNumId w:val="30"/>
+    <w:abstractNumId w:val="31"/>
   </w:num>
   <w:num w:numId="22" w16cid:durableId="557671130">
     <w:abstractNumId w:val="8"/>
   </w:num>
   <w:num w:numId="23" w16cid:durableId="868178498">
-    <w:abstractNumId w:val="29"/>
+    <w:abstractNumId w:val="30"/>
   </w:num>
   <w:num w:numId="24" w16cid:durableId="1480151447">
-    <w:abstractNumId w:val="27"/>
+    <w:abstractNumId w:val="28"/>
   </w:num>
   <w:num w:numId="25" w16cid:durableId="303194762">
     <w:abstractNumId w:val="9"/>
@@ -13928,16 +14582,16 @@
     <w:abstractNumId w:val="2"/>
   </w:num>
   <w:num w:numId="28" w16cid:durableId="1935278426">
-    <w:abstractNumId w:val="36"/>
+    <w:abstractNumId w:val="38"/>
   </w:num>
   <w:num w:numId="29" w16cid:durableId="1241017254">
     <w:abstractNumId w:val="4"/>
   </w:num>
   <w:num w:numId="30" w16cid:durableId="295836893">
-    <w:abstractNumId w:val="35"/>
+    <w:abstractNumId w:val="37"/>
   </w:num>
   <w:num w:numId="31" w16cid:durableId="32269984">
-    <w:abstractNumId w:val="25"/>
+    <w:abstractNumId w:val="26"/>
   </w:num>
   <w:num w:numId="32" w16cid:durableId="1933976461">
     <w:abstractNumId w:val="3"/>
@@ -13949,19 +14603,28 @@
     <w:abstractNumId w:val="1"/>
   </w:num>
   <w:num w:numId="35" w16cid:durableId="1953510922">
-    <w:abstractNumId w:val="33"/>
+    <w:abstractNumId w:val="35"/>
   </w:num>
   <w:num w:numId="36" w16cid:durableId="1566719558">
-    <w:abstractNumId w:val="26"/>
+    <w:abstractNumId w:val="27"/>
   </w:num>
   <w:num w:numId="37" w16cid:durableId="64425830">
-    <w:abstractNumId w:val="37"/>
+    <w:abstractNumId w:val="40"/>
   </w:num>
   <w:num w:numId="38" w16cid:durableId="1771510769">
     <w:abstractNumId w:val="13"/>
   </w:num>
   <w:num w:numId="39" w16cid:durableId="1884706519">
-    <w:abstractNumId w:val="24"/>
+    <w:abstractNumId w:val="25"/>
+  </w:num>
+  <w:num w:numId="40" w16cid:durableId="389886716">
+    <w:abstractNumId w:val="18"/>
+  </w:num>
+  <w:num w:numId="41" w16cid:durableId="2132892413">
+    <w:abstractNumId w:val="39"/>
+  </w:num>
+  <w:num w:numId="42" w16cid:durableId="693725894">
+    <w:abstractNumId w:val="33"/>
   </w:num>
   <w:numIdMacAtCleanup w:val="39"/>
 </w:numbering>

</xml_diff>

<commit_message>
Completed CSS Foundations/4. Block and Inline/
</commit_message>
<xml_diff>
--- a/TheOdinProjectNotes.docx
+++ b/TheOdinProjectNotes.docx
@@ -932,7 +932,7 @@
           <w:r>
             <w:fldChar w:fldCharType="separate"/>
           </w:r>
-          <w:hyperlink w:anchor="_Toc111751528" w:history="1">
+          <w:hyperlink w:anchor="_Toc112227856" w:history="1">
             <w:r>
               <w:rPr>
                 <w:rStyle w:val="Hyperlink"/>
@@ -959,7 +959,7 @@
                 <w:noProof/>
                 <w:webHidden/>
               </w:rPr>
-              <w:instrText xml:space="preserve"> PAGEREF _Toc111751528 \h </w:instrText>
+              <w:instrText xml:space="preserve"> PAGEREF _Toc112227856 \h </w:instrText>
             </w:r>
             <w:r>
               <w:rPr>
@@ -1004,7 +1004,7 @@
               <w:lang w:val="en-GB" w:eastAsia="en-GB"/>
             </w:rPr>
           </w:pPr>
-          <w:hyperlink w:anchor="_Toc111751529" w:history="1">
+          <w:hyperlink w:anchor="_Toc112227857" w:history="1">
             <w:r>
               <w:rPr>
                 <w:rStyle w:val="Hyperlink"/>
@@ -1031,7 +1031,7 @@
                 <w:noProof/>
                 <w:webHidden/>
               </w:rPr>
-              <w:instrText xml:space="preserve"> PAGEREF _Toc111751529 \h </w:instrText>
+              <w:instrText xml:space="preserve"> PAGEREF _Toc112227857 \h </w:instrText>
             </w:r>
             <w:r>
               <w:rPr>
@@ -1076,7 +1076,7 @@
               <w:lang w:val="en-GB" w:eastAsia="en-GB"/>
             </w:rPr>
           </w:pPr>
-          <w:hyperlink w:anchor="_Toc111751530" w:history="1">
+          <w:hyperlink w:anchor="_Toc112227858" w:history="1">
             <w:r>
               <w:rPr>
                 <w:rStyle w:val="Hyperlink"/>
@@ -1103,7 +1103,7 @@
                 <w:noProof/>
                 <w:webHidden/>
               </w:rPr>
-              <w:instrText xml:space="preserve"> PAGEREF _Toc111751530 \h </w:instrText>
+              <w:instrText xml:space="preserve"> PAGEREF _Toc112227858 \h </w:instrText>
             </w:r>
             <w:r>
               <w:rPr>
@@ -1148,7 +1148,7 @@
               <w:lang w:val="en-GB" w:eastAsia="en-GB"/>
             </w:rPr>
           </w:pPr>
-          <w:hyperlink w:anchor="_Toc111751531" w:history="1">
+          <w:hyperlink w:anchor="_Toc112227859" w:history="1">
             <w:r>
               <w:rPr>
                 <w:rStyle w:val="Hyperlink"/>
@@ -1175,7 +1175,7 @@
                 <w:noProof/>
                 <w:webHidden/>
               </w:rPr>
-              <w:instrText xml:space="preserve"> PAGEREF _Toc111751531 \h </w:instrText>
+              <w:instrText xml:space="preserve"> PAGEREF _Toc112227859 \h </w:instrText>
             </w:r>
             <w:r>
               <w:rPr>
@@ -1220,7 +1220,7 @@
               <w:lang w:val="en-GB" w:eastAsia="en-GB"/>
             </w:rPr>
           </w:pPr>
-          <w:hyperlink w:anchor="_Toc111751532" w:history="1">
+          <w:hyperlink w:anchor="_Toc112227860" w:history="1">
             <w:r>
               <w:rPr>
                 <w:rStyle w:val="Hyperlink"/>
@@ -1247,7 +1247,7 @@
                 <w:noProof/>
                 <w:webHidden/>
               </w:rPr>
-              <w:instrText xml:space="preserve"> PAGEREF _Toc111751532 \h </w:instrText>
+              <w:instrText xml:space="preserve"> PAGEREF _Toc112227860 \h </w:instrText>
             </w:r>
             <w:r>
               <w:rPr>
@@ -1267,7 +1267,7 @@
                 <w:noProof/>
                 <w:webHidden/>
               </w:rPr>
-              <w:t>3</w:t>
+              <w:t>4</w:t>
             </w:r>
             <w:r>
               <w:rPr>
@@ -1292,7 +1292,7 @@
               <w:lang w:val="en-GB" w:eastAsia="en-GB"/>
             </w:rPr>
           </w:pPr>
-          <w:hyperlink w:anchor="_Toc111751533" w:history="1">
+          <w:hyperlink w:anchor="_Toc112227861" w:history="1">
             <w:r>
               <w:rPr>
                 <w:rStyle w:val="Hyperlink"/>
@@ -1319,7 +1319,7 @@
                 <w:noProof/>
                 <w:webHidden/>
               </w:rPr>
-              <w:instrText xml:space="preserve"> PAGEREF _Toc111751533 \h </w:instrText>
+              <w:instrText xml:space="preserve"> PAGEREF _Toc112227861 \h </w:instrText>
             </w:r>
             <w:r>
               <w:rPr>
@@ -1364,7 +1364,7 @@
               <w:lang w:val="en-GB" w:eastAsia="en-GB"/>
             </w:rPr>
           </w:pPr>
-          <w:hyperlink w:anchor="_Toc111751534" w:history="1">
+          <w:hyperlink w:anchor="_Toc112227862" w:history="1">
             <w:r>
               <w:rPr>
                 <w:rStyle w:val="Hyperlink"/>
@@ -1391,7 +1391,7 @@
                 <w:noProof/>
                 <w:webHidden/>
               </w:rPr>
-              <w:instrText xml:space="preserve"> PAGEREF _Toc111751534 \h </w:instrText>
+              <w:instrText xml:space="preserve"> PAGEREF _Toc112227862 \h </w:instrText>
             </w:r>
             <w:r>
               <w:rPr>
@@ -1436,7 +1436,7 @@
               <w:lang w:val="en-GB" w:eastAsia="en-GB"/>
             </w:rPr>
           </w:pPr>
-          <w:hyperlink w:anchor="_Toc111751535" w:history="1">
+          <w:hyperlink w:anchor="_Toc112227863" w:history="1">
             <w:r>
               <w:rPr>
                 <w:rStyle w:val="Hyperlink"/>
@@ -1463,7 +1463,7 @@
                 <w:noProof/>
                 <w:webHidden/>
               </w:rPr>
-              <w:instrText xml:space="preserve"> PAGEREF _Toc111751535 \h </w:instrText>
+              <w:instrText xml:space="preserve"> PAGEREF _Toc112227863 \h </w:instrText>
             </w:r>
             <w:r>
               <w:rPr>
@@ -1508,7 +1508,7 @@
               <w:lang w:val="en-GB" w:eastAsia="en-GB"/>
             </w:rPr>
           </w:pPr>
-          <w:hyperlink w:anchor="_Toc111751536" w:history="1">
+          <w:hyperlink w:anchor="_Toc112227864" w:history="1">
             <w:r>
               <w:rPr>
                 <w:rStyle w:val="Hyperlink"/>
@@ -1535,7 +1535,7 @@
                 <w:noProof/>
                 <w:webHidden/>
               </w:rPr>
-              <w:instrText xml:space="preserve"> PAGEREF _Toc111751536 \h </w:instrText>
+              <w:instrText xml:space="preserve"> PAGEREF _Toc112227864 \h </w:instrText>
             </w:r>
             <w:r>
               <w:rPr>
@@ -1580,7 +1580,7 @@
               <w:lang w:val="en-GB" w:eastAsia="en-GB"/>
             </w:rPr>
           </w:pPr>
-          <w:hyperlink w:anchor="_Toc111751537" w:history="1">
+          <w:hyperlink w:anchor="_Toc112227865" w:history="1">
             <w:r>
               <w:rPr>
                 <w:rStyle w:val="Hyperlink"/>
@@ -1607,7 +1607,7 @@
                 <w:noProof/>
                 <w:webHidden/>
               </w:rPr>
-              <w:instrText xml:space="preserve"> PAGEREF _Toc111751537 \h </w:instrText>
+              <w:instrText xml:space="preserve"> PAGEREF _Toc112227865 \h </w:instrText>
             </w:r>
             <w:r>
               <w:rPr>
@@ -1652,7 +1652,7 @@
               <w:lang w:val="en-GB" w:eastAsia="en-GB"/>
             </w:rPr>
           </w:pPr>
-          <w:hyperlink w:anchor="_Toc111751538" w:history="1">
+          <w:hyperlink w:anchor="_Toc112227866" w:history="1">
             <w:r>
               <w:rPr>
                 <w:rStyle w:val="Hyperlink"/>
@@ -1679,7 +1679,7 @@
                 <w:noProof/>
                 <w:webHidden/>
               </w:rPr>
-              <w:instrText xml:space="preserve"> PAGEREF _Toc111751538 \h </w:instrText>
+              <w:instrText xml:space="preserve"> PAGEREF _Toc112227866 \h </w:instrText>
             </w:r>
             <w:r>
               <w:rPr>
@@ -1699,7 +1699,7 @@
                 <w:noProof/>
                 <w:webHidden/>
               </w:rPr>
-              <w:t>6</w:t>
+              <w:t>7</w:t>
             </w:r>
             <w:r>
               <w:rPr>
@@ -1724,7 +1724,7 @@
               <w:lang w:val="en-GB" w:eastAsia="en-GB"/>
             </w:rPr>
           </w:pPr>
-          <w:hyperlink w:anchor="_Toc111751539" w:history="1">
+          <w:hyperlink w:anchor="_Toc112227867" w:history="1">
             <w:r>
               <w:rPr>
                 <w:rStyle w:val="Hyperlink"/>
@@ -1751,7 +1751,7 @@
                 <w:noProof/>
                 <w:webHidden/>
               </w:rPr>
-              <w:instrText xml:space="preserve"> PAGEREF _Toc111751539 \h </w:instrText>
+              <w:instrText xml:space="preserve"> PAGEREF _Toc112227867 \h </w:instrText>
             </w:r>
             <w:r>
               <w:rPr>
@@ -1771,7 +1771,7 @@
                 <w:noProof/>
                 <w:webHidden/>
               </w:rPr>
-              <w:t>6</w:t>
+              <w:t>7</w:t>
             </w:r>
             <w:r>
               <w:rPr>
@@ -1796,7 +1796,7 @@
               <w:lang w:val="en-GB" w:eastAsia="en-GB"/>
             </w:rPr>
           </w:pPr>
-          <w:hyperlink w:anchor="_Toc111751540" w:history="1">
+          <w:hyperlink w:anchor="_Toc112227868" w:history="1">
             <w:r>
               <w:rPr>
                 <w:rStyle w:val="Hyperlink"/>
@@ -1823,7 +1823,7 @@
                 <w:noProof/>
                 <w:webHidden/>
               </w:rPr>
-              <w:instrText xml:space="preserve"> PAGEREF _Toc111751540 \h </w:instrText>
+              <w:instrText xml:space="preserve"> PAGEREF _Toc112227868 \h </w:instrText>
             </w:r>
             <w:r>
               <w:rPr>
@@ -1868,7 +1868,7 @@
               <w:lang w:val="en-GB" w:eastAsia="en-GB"/>
             </w:rPr>
           </w:pPr>
-          <w:hyperlink w:anchor="_Toc111751541" w:history="1">
+          <w:hyperlink w:anchor="_Toc112227869" w:history="1">
             <w:r>
               <w:rPr>
                 <w:rStyle w:val="Hyperlink"/>
@@ -1895,7 +1895,7 @@
                 <w:noProof/>
                 <w:webHidden/>
               </w:rPr>
-              <w:instrText xml:space="preserve"> PAGEREF _Toc111751541 \h </w:instrText>
+              <w:instrText xml:space="preserve"> PAGEREF _Toc112227869 \h </w:instrText>
             </w:r>
             <w:r>
               <w:rPr>
@@ -1915,7 +1915,7 @@
                 <w:noProof/>
                 <w:webHidden/>
               </w:rPr>
-              <w:t>7</w:t>
+              <w:t>8</w:t>
             </w:r>
             <w:r>
               <w:rPr>
@@ -1940,7 +1940,7 @@
               <w:lang w:val="en-GB" w:eastAsia="en-GB"/>
             </w:rPr>
           </w:pPr>
-          <w:hyperlink w:anchor="_Toc111751542" w:history="1">
+          <w:hyperlink w:anchor="_Toc112227870" w:history="1">
             <w:r>
               <w:rPr>
                 <w:rStyle w:val="Hyperlink"/>
@@ -1967,7 +1967,7 @@
                 <w:noProof/>
                 <w:webHidden/>
               </w:rPr>
-              <w:instrText xml:space="preserve"> PAGEREF _Toc111751542 \h </w:instrText>
+              <w:instrText xml:space="preserve"> PAGEREF _Toc112227870 \h </w:instrText>
             </w:r>
             <w:r>
               <w:rPr>
@@ -2012,7 +2012,7 @@
               <w:lang w:val="en-GB" w:eastAsia="en-GB"/>
             </w:rPr>
           </w:pPr>
-          <w:hyperlink w:anchor="_Toc111751543" w:history="1">
+          <w:hyperlink w:anchor="_Toc112227871" w:history="1">
             <w:r>
               <w:rPr>
                 <w:rStyle w:val="Hyperlink"/>
@@ -2039,7 +2039,7 @@
                 <w:noProof/>
                 <w:webHidden/>
               </w:rPr>
-              <w:instrText xml:space="preserve"> PAGEREF _Toc111751543 \h </w:instrText>
+              <w:instrText xml:space="preserve"> PAGEREF _Toc112227871 \h </w:instrText>
             </w:r>
             <w:r>
               <w:rPr>
@@ -2084,7 +2084,7 @@
               <w:lang w:val="en-GB" w:eastAsia="en-GB"/>
             </w:rPr>
           </w:pPr>
-          <w:hyperlink w:anchor="_Toc111751544" w:history="1">
+          <w:hyperlink w:anchor="_Toc112227872" w:history="1">
             <w:r>
               <w:rPr>
                 <w:rStyle w:val="Hyperlink"/>
@@ -2111,7 +2111,7 @@
                 <w:noProof/>
                 <w:webHidden/>
               </w:rPr>
-              <w:instrText xml:space="preserve"> PAGEREF _Toc111751544 \h </w:instrText>
+              <w:instrText xml:space="preserve"> PAGEREF _Toc112227872 \h </w:instrText>
             </w:r>
             <w:r>
               <w:rPr>
@@ -2156,7 +2156,7 @@
               <w:lang w:val="en-GB" w:eastAsia="en-GB"/>
             </w:rPr>
           </w:pPr>
-          <w:hyperlink w:anchor="_Toc111751545" w:history="1">
+          <w:hyperlink w:anchor="_Toc112227873" w:history="1">
             <w:r>
               <w:rPr>
                 <w:rStyle w:val="Hyperlink"/>
@@ -2183,7 +2183,7 @@
                 <w:noProof/>
                 <w:webHidden/>
               </w:rPr>
-              <w:instrText xml:space="preserve"> PAGEREF _Toc111751545 \h </w:instrText>
+              <w:instrText xml:space="preserve"> PAGEREF _Toc112227873 \h </w:instrText>
             </w:r>
             <w:r>
               <w:rPr>
@@ -2228,7 +2228,7 @@
               <w:lang w:val="en-GB" w:eastAsia="en-GB"/>
             </w:rPr>
           </w:pPr>
-          <w:hyperlink w:anchor="_Toc111751546" w:history="1">
+          <w:hyperlink w:anchor="_Toc112227874" w:history="1">
             <w:r>
               <w:rPr>
                 <w:rStyle w:val="Hyperlink"/>
@@ -2255,7 +2255,7 @@
                 <w:noProof/>
                 <w:webHidden/>
               </w:rPr>
-              <w:instrText xml:space="preserve"> PAGEREF _Toc111751546 \h </w:instrText>
+              <w:instrText xml:space="preserve"> PAGEREF _Toc112227874 \h </w:instrText>
             </w:r>
             <w:r>
               <w:rPr>
@@ -2300,7 +2300,7 @@
               <w:lang w:val="en-GB" w:eastAsia="en-GB"/>
             </w:rPr>
           </w:pPr>
-          <w:hyperlink w:anchor="_Toc111751547" w:history="1">
+          <w:hyperlink w:anchor="_Toc112227875" w:history="1">
             <w:r>
               <w:rPr>
                 <w:rStyle w:val="Hyperlink"/>
@@ -2327,7 +2327,7 @@
                 <w:noProof/>
                 <w:webHidden/>
               </w:rPr>
-              <w:instrText xml:space="preserve"> PAGEREF _Toc111751547 \h </w:instrText>
+              <w:instrText xml:space="preserve"> PAGEREF _Toc112227875 \h </w:instrText>
             </w:r>
             <w:r>
               <w:rPr>
@@ -2372,7 +2372,7 @@
               <w:lang w:val="en-GB" w:eastAsia="en-GB"/>
             </w:rPr>
           </w:pPr>
-          <w:hyperlink w:anchor="_Toc111751548" w:history="1">
+          <w:hyperlink w:anchor="_Toc112227876" w:history="1">
             <w:r>
               <w:rPr>
                 <w:rStyle w:val="Hyperlink"/>
@@ -2399,7 +2399,7 @@
                 <w:noProof/>
                 <w:webHidden/>
               </w:rPr>
-              <w:instrText xml:space="preserve"> PAGEREF _Toc111751548 \h </w:instrText>
+              <w:instrText xml:space="preserve"> PAGEREF _Toc112227876 \h </w:instrText>
             </w:r>
             <w:r>
               <w:rPr>
@@ -2419,7 +2419,7 @@
                 <w:noProof/>
                 <w:webHidden/>
               </w:rPr>
-              <w:t>11</w:t>
+              <w:t>12</w:t>
             </w:r>
             <w:r>
               <w:rPr>
@@ -2444,7 +2444,7 @@
               <w:lang w:val="en-GB" w:eastAsia="en-GB"/>
             </w:rPr>
           </w:pPr>
-          <w:hyperlink w:anchor="_Toc111751549" w:history="1">
+          <w:hyperlink w:anchor="_Toc112227877" w:history="1">
             <w:r>
               <w:rPr>
                 <w:rStyle w:val="Hyperlink"/>
@@ -2471,7 +2471,7 @@
                 <w:noProof/>
                 <w:webHidden/>
               </w:rPr>
-              <w:instrText xml:space="preserve"> PAGEREF _Toc111751549 \h </w:instrText>
+              <w:instrText xml:space="preserve"> PAGEREF _Toc112227877 \h </w:instrText>
             </w:r>
             <w:r>
               <w:rPr>
@@ -2516,7 +2516,7 @@
               <w:lang w:val="en-GB" w:eastAsia="en-GB"/>
             </w:rPr>
           </w:pPr>
-          <w:hyperlink w:anchor="_Toc111751550" w:history="1">
+          <w:hyperlink w:anchor="_Toc112227878" w:history="1">
             <w:r>
               <w:rPr>
                 <w:rStyle w:val="Hyperlink"/>
@@ -2543,7 +2543,7 @@
                 <w:noProof/>
                 <w:webHidden/>
               </w:rPr>
-              <w:instrText xml:space="preserve"> PAGEREF _Toc111751550 \h </w:instrText>
+              <w:instrText xml:space="preserve"> PAGEREF _Toc112227878 \h </w:instrText>
             </w:r>
             <w:r>
               <w:rPr>
@@ -2588,7 +2588,7 @@
               <w:lang w:val="en-GB" w:eastAsia="en-GB"/>
             </w:rPr>
           </w:pPr>
-          <w:hyperlink w:anchor="_Toc111751551" w:history="1">
+          <w:hyperlink w:anchor="_Toc112227879" w:history="1">
             <w:r>
               <w:rPr>
                 <w:rStyle w:val="Hyperlink"/>
@@ -2615,7 +2615,7 @@
                 <w:noProof/>
                 <w:webHidden/>
               </w:rPr>
-              <w:instrText xml:space="preserve"> PAGEREF _Toc111751551 \h </w:instrText>
+              <w:instrText xml:space="preserve"> PAGEREF _Toc112227879 \h </w:instrText>
             </w:r>
             <w:r>
               <w:rPr>
@@ -2660,7 +2660,7 @@
               <w:lang w:val="en-GB" w:eastAsia="en-GB"/>
             </w:rPr>
           </w:pPr>
-          <w:hyperlink w:anchor="_Toc111751552" w:history="1">
+          <w:hyperlink w:anchor="_Toc112227880" w:history="1">
             <w:r>
               <w:rPr>
                 <w:rStyle w:val="Hyperlink"/>
@@ -2687,7 +2687,7 @@
                 <w:noProof/>
                 <w:webHidden/>
               </w:rPr>
-              <w:instrText xml:space="preserve"> PAGEREF _Toc111751552 \h </w:instrText>
+              <w:instrText xml:space="preserve"> PAGEREF _Toc112227880 \h </w:instrText>
             </w:r>
             <w:r>
               <w:rPr>
@@ -2732,7 +2732,7 @@
               <w:lang w:val="en-GB" w:eastAsia="en-GB"/>
             </w:rPr>
           </w:pPr>
-          <w:hyperlink w:anchor="_Toc111751553" w:history="1">
+          <w:hyperlink w:anchor="_Toc112227881" w:history="1">
             <w:r>
               <w:rPr>
                 <w:rStyle w:val="Hyperlink"/>
@@ -2759,7 +2759,7 @@
                 <w:noProof/>
                 <w:webHidden/>
               </w:rPr>
-              <w:instrText xml:space="preserve"> PAGEREF _Toc111751553 \h </w:instrText>
+              <w:instrText xml:space="preserve"> PAGEREF _Toc112227881 \h </w:instrText>
             </w:r>
             <w:r>
               <w:rPr>
@@ -2804,7 +2804,7 @@
               <w:lang w:val="en-GB" w:eastAsia="en-GB"/>
             </w:rPr>
           </w:pPr>
-          <w:hyperlink w:anchor="_Toc111751554" w:history="1">
+          <w:hyperlink w:anchor="_Toc112227882" w:history="1">
             <w:r>
               <w:rPr>
                 <w:rStyle w:val="Hyperlink"/>
@@ -2831,7 +2831,7 @@
                 <w:noProof/>
                 <w:webHidden/>
               </w:rPr>
-              <w:instrText xml:space="preserve"> PAGEREF _Toc111751554 \h </w:instrText>
+              <w:instrText xml:space="preserve"> PAGEREF _Toc112227882 \h </w:instrText>
             </w:r>
             <w:r>
               <w:rPr>
@@ -2876,7 +2876,7 @@
               <w:lang w:val="en-GB" w:eastAsia="en-GB"/>
             </w:rPr>
           </w:pPr>
-          <w:hyperlink w:anchor="_Toc111751555" w:history="1">
+          <w:hyperlink w:anchor="_Toc112227883" w:history="1">
             <w:r>
               <w:rPr>
                 <w:rStyle w:val="Hyperlink"/>
@@ -2903,7 +2903,7 @@
                 <w:noProof/>
                 <w:webHidden/>
               </w:rPr>
-              <w:instrText xml:space="preserve"> PAGEREF _Toc111751555 \h </w:instrText>
+              <w:instrText xml:space="preserve"> PAGEREF _Toc112227883 \h </w:instrText>
             </w:r>
             <w:r>
               <w:rPr>
@@ -2948,7 +2948,7 @@
               <w:lang w:val="en-GB" w:eastAsia="en-GB"/>
             </w:rPr>
           </w:pPr>
-          <w:hyperlink w:anchor="_Toc111751556" w:history="1">
+          <w:hyperlink w:anchor="_Toc112227884" w:history="1">
             <w:r>
               <w:rPr>
                 <w:rStyle w:val="Hyperlink"/>
@@ -2975,7 +2975,7 @@
                 <w:noProof/>
                 <w:webHidden/>
               </w:rPr>
-              <w:instrText xml:space="preserve"> PAGEREF _Toc111751556 \h </w:instrText>
+              <w:instrText xml:space="preserve"> PAGEREF _Toc112227884 \h </w:instrText>
             </w:r>
             <w:r>
               <w:rPr>
@@ -2996,6 +2996,150 @@
                 <w:webHidden/>
               </w:rPr>
               <w:t>28</w:t>
+            </w:r>
+            <w:r>
+              <w:rPr>
+                <w:noProof/>
+                <w:webHidden/>
+              </w:rPr>
+              <w:fldChar w:fldCharType="end"/>
+            </w:r>
+          </w:hyperlink>
+        </w:p>
+        <w:p>
+          <w:pPr>
+            <w:pStyle w:val="TOC2"/>
+            <w:tabs>
+              <w:tab w:val="right" w:leader="dot" w:pos="9016"/>
+            </w:tabs>
+            <w:rPr>
+              <w:rFonts w:cstheme="minorBidi"/>
+              <w:noProof/>
+              <w:sz w:val="22"/>
+              <w:szCs w:val="22"/>
+              <w:lang w:val="en-GB" w:eastAsia="en-GB"/>
+            </w:rPr>
+          </w:pPr>
+          <w:hyperlink w:anchor="_Toc112227885" w:history="1">
+            <w:r>
+              <w:rPr>
+                <w:rStyle w:val="Hyperlink"/>
+                <w:noProof/>
+              </w:rPr>
+              <w:t>The Box Model</w:t>
+            </w:r>
+            <w:r>
+              <w:rPr>
+                <w:noProof/>
+                <w:webHidden/>
+              </w:rPr>
+              <w:tab/>
+            </w:r>
+            <w:r>
+              <w:rPr>
+                <w:noProof/>
+                <w:webHidden/>
+              </w:rPr>
+              <w:fldChar w:fldCharType="begin"/>
+            </w:r>
+            <w:r>
+              <w:rPr>
+                <w:noProof/>
+                <w:webHidden/>
+              </w:rPr>
+              <w:instrText xml:space="preserve"> PAGEREF _Toc112227885 \h </w:instrText>
+            </w:r>
+            <w:r>
+              <w:rPr>
+                <w:noProof/>
+                <w:webHidden/>
+              </w:rPr>
+            </w:r>
+            <w:r>
+              <w:rPr>
+                <w:noProof/>
+                <w:webHidden/>
+              </w:rPr>
+              <w:fldChar w:fldCharType="separate"/>
+            </w:r>
+            <w:r>
+              <w:rPr>
+                <w:noProof/>
+                <w:webHidden/>
+              </w:rPr>
+              <w:t>30</w:t>
+            </w:r>
+            <w:r>
+              <w:rPr>
+                <w:noProof/>
+                <w:webHidden/>
+              </w:rPr>
+              <w:fldChar w:fldCharType="end"/>
+            </w:r>
+          </w:hyperlink>
+        </w:p>
+        <w:p>
+          <w:pPr>
+            <w:pStyle w:val="TOC2"/>
+            <w:tabs>
+              <w:tab w:val="right" w:leader="dot" w:pos="9016"/>
+            </w:tabs>
+            <w:rPr>
+              <w:rFonts w:cstheme="minorBidi"/>
+              <w:noProof/>
+              <w:sz w:val="22"/>
+              <w:szCs w:val="22"/>
+              <w:lang w:val="en-GB" w:eastAsia="en-GB"/>
+            </w:rPr>
+          </w:pPr>
+          <w:hyperlink w:anchor="_Toc112227886" w:history="1">
+            <w:r>
+              <w:rPr>
+                <w:rStyle w:val="Hyperlink"/>
+                <w:noProof/>
+              </w:rPr>
+              <w:t>Block an Inline</w:t>
+            </w:r>
+            <w:r>
+              <w:rPr>
+                <w:noProof/>
+                <w:webHidden/>
+              </w:rPr>
+              <w:tab/>
+            </w:r>
+            <w:r>
+              <w:rPr>
+                <w:noProof/>
+                <w:webHidden/>
+              </w:rPr>
+              <w:fldChar w:fldCharType="begin"/>
+            </w:r>
+            <w:r>
+              <w:rPr>
+                <w:noProof/>
+                <w:webHidden/>
+              </w:rPr>
+              <w:instrText xml:space="preserve"> PAGEREF _Toc112227886 \h </w:instrText>
+            </w:r>
+            <w:r>
+              <w:rPr>
+                <w:noProof/>
+                <w:webHidden/>
+              </w:rPr>
+            </w:r>
+            <w:r>
+              <w:rPr>
+                <w:noProof/>
+                <w:webHidden/>
+              </w:rPr>
+              <w:fldChar w:fldCharType="separate"/>
+            </w:r>
+            <w:r>
+              <w:rPr>
+                <w:noProof/>
+                <w:webHidden/>
+              </w:rPr>
+              <w:t>32</w:t>
             </w:r>
             <w:r>
               <w:rPr>
@@ -3029,7 +3173,7 @@
       <w:pPr>
         <w:pStyle w:val="Heading1"/>
       </w:pPr>
-      <w:bookmarkStart w:id="0" w:name="_Toc111751528"/>
+      <w:bookmarkStart w:id="0" w:name="_Toc112227856"/>
       <w:r>
         <w:t>Foundations</w:t>
       </w:r>
@@ -3042,7 +3186,7 @@
       <w:pPr>
         <w:pStyle w:val="Heading2"/>
       </w:pPr>
-      <w:bookmarkStart w:id="1" w:name="_Toc111751529"/>
+      <w:bookmarkStart w:id="1" w:name="_Toc112227857"/>
       <w:r>
         <w:t>How This Course Will Work</w:t>
       </w:r>
@@ -3136,7 +3280,7 @@
       <w:pPr>
         <w:pStyle w:val="Heading2"/>
       </w:pPr>
-      <w:bookmarkStart w:id="2" w:name="_Toc111751530"/>
+      <w:bookmarkStart w:id="2" w:name="_Toc112227858"/>
       <w:r>
         <w:t>Introduction to Web Development</w:t>
       </w:r>
@@ -3178,6 +3322,7 @@
         </w:numPr>
       </w:pPr>
       <w:r>
+        <w:lastRenderedPageBreak/>
         <w:t>What the website visitors see</w:t>
       </w:r>
     </w:p>
@@ -3223,7 +3368,6 @@
         </w:numPr>
       </w:pPr>
       <w:r>
-        <w:lastRenderedPageBreak/>
         <w:t>Back end:</w:t>
       </w:r>
     </w:p>
@@ -3376,7 +3520,7 @@
       <w:pPr>
         <w:pStyle w:val="Heading2"/>
       </w:pPr>
-      <w:bookmarkStart w:id="3" w:name="_Toc111751531"/>
+      <w:bookmarkStart w:id="3" w:name="_Toc112227859"/>
       <w:r>
         <w:t>Motivation and Mindset</w:t>
       </w:r>
@@ -3488,8 +3632,9 @@
       <w:pPr>
         <w:pStyle w:val="Heading2"/>
       </w:pPr>
-      <w:bookmarkStart w:id="4" w:name="_Toc111751532"/>
-      <w:r>
+      <w:bookmarkStart w:id="4" w:name="_Toc112227860"/>
+      <w:r>
+        <w:lastRenderedPageBreak/>
         <w:t>Asking For Help</w:t>
       </w:r>
       <w:bookmarkEnd w:id="4"/>
@@ -3713,7 +3858,7 @@
       <w:pPr>
         <w:pStyle w:val="Heading2"/>
       </w:pPr>
-      <w:bookmarkStart w:id="5" w:name="_Toc111751533"/>
+      <w:bookmarkStart w:id="5" w:name="_Toc112227861"/>
       <w:r>
         <w:t>Join the Odin Community</w:t>
       </w:r>
@@ -3791,6 +3936,7 @@
         </w:numPr>
       </w:pPr>
       <w:r>
+        <w:lastRenderedPageBreak/>
         <w:t xml:space="preserve">Use three backticks above and below </w:t>
       </w:r>
       <w:r>
@@ -3819,9 +3965,8 @@
       <w:pPr>
         <w:pStyle w:val="Heading1"/>
       </w:pPr>
-      <w:bookmarkStart w:id="6" w:name="_Toc111751534"/>
-      <w:r>
-        <w:lastRenderedPageBreak/>
+      <w:bookmarkStart w:id="6" w:name="_Toc112227862"/>
+      <w:r>
         <w:t xml:space="preserve">Foundations </w:t>
       </w:r>
       <w:r>
@@ -3853,7 +3998,7 @@
       <w:pPr>
         <w:pStyle w:val="Heading2"/>
       </w:pPr>
-      <w:bookmarkStart w:id="7" w:name="_Toc111751535"/>
+      <w:bookmarkStart w:id="7" w:name="_Toc112227863"/>
       <w:r>
         <w:t>Computer Basics</w:t>
       </w:r>
@@ -4054,7 +4199,7 @@
       <w:pPr>
         <w:pStyle w:val="Heading2"/>
       </w:pPr>
-      <w:bookmarkStart w:id="8" w:name="_Toc111751536"/>
+      <w:bookmarkStart w:id="8" w:name="_Toc112227864"/>
       <w:r>
         <w:t xml:space="preserve">How Does </w:t>
       </w:r>
@@ -4198,7 +4343,6 @@
         </w:numPr>
       </w:pPr>
       <w:r>
-        <w:lastRenderedPageBreak/>
         <w:t xml:space="preserve">A unique identifier for a computer using the Internet Protocol </w:t>
       </w:r>
     </w:p>
@@ -4426,7 +4570,7 @@
       <w:pPr>
         <w:pStyle w:val="Heading2"/>
       </w:pPr>
-      <w:bookmarkStart w:id="9" w:name="_Toc111751537"/>
+      <w:bookmarkStart w:id="9" w:name="_Toc112227865"/>
       <w:r>
         <w:t>Installation Overview</w:t>
       </w:r>
@@ -4463,8 +4607,9 @@
       <w:pPr>
         <w:pStyle w:val="Heading2"/>
       </w:pPr>
-      <w:bookmarkStart w:id="10" w:name="_Toc111751538"/>
-      <w:r>
+      <w:bookmarkStart w:id="10" w:name="_Toc112227866"/>
+      <w:r>
+        <w:lastRenderedPageBreak/>
         <w:t>Installations</w:t>
       </w:r>
       <w:bookmarkEnd w:id="10"/>
@@ -4497,7 +4642,7 @@
       <w:pPr>
         <w:pStyle w:val="Heading2"/>
       </w:pPr>
-      <w:bookmarkStart w:id="11" w:name="_Toc111751539"/>
+      <w:bookmarkStart w:id="11" w:name="_Toc112227867"/>
       <w:r>
         <w:t>Text Editors</w:t>
       </w:r>
@@ -4524,283 +4669,283 @@
         </w:numPr>
       </w:pPr>
       <w:r>
+        <w:t xml:space="preserve">Microsoft Word and Libre-Office Writer cannot be used as they </w:t>
+      </w:r>
+      <w:r>
+        <w:t>store information</w:t>
+      </w:r>
+      <w:r>
+        <w:t xml:space="preserve"> about how to display the text on the screen</w:t>
+      </w:r>
+      <w:r>
+        <w:t xml:space="preserve"> which</w:t>
+      </w:r>
+      <w:r>
+        <w:t xml:space="preserve"> means interpreters unable to execute the file as code.</w:t>
+      </w:r>
+    </w:p>
+    <w:p>
+      <w:pPr>
+        <w:pStyle w:val="ListParagraph"/>
+        <w:numPr>
+          <w:ilvl w:val="0"/>
+          <w:numId w:val="14"/>
+        </w:numPr>
+      </w:pPr>
+      <w:r>
+        <w:t xml:space="preserve">Code editors are tools that can take a text file an </w:t>
+      </w:r>
+      <w:r>
+        <w:t>provide features such as plugins, syntax highlighting, auto-closing of brackets and braces, and linting</w:t>
+      </w:r>
+      <w:r>
+        <w:t>.</w:t>
+      </w:r>
+      <w:r>
+        <w:t xml:space="preserve"> Visual Studio Code (VSCode) is the most popular choice.</w:t>
+      </w:r>
+    </w:p>
+    <w:p>
+      <w:pPr>
+        <w:pStyle w:val="Heading2"/>
+      </w:pPr>
+      <w:bookmarkStart w:id="12" w:name="_Toc112227868"/>
+      <w:r>
+        <w:t>Command Line Basics</w:t>
+      </w:r>
+      <w:bookmarkEnd w:id="12"/>
+    </w:p>
+    <w:p>
+      <w:pPr>
+        <w:pStyle w:val="ListParagraph"/>
+        <w:numPr>
+          <w:ilvl w:val="0"/>
+          <w:numId w:val="15"/>
+        </w:numPr>
+      </w:pPr>
+      <w:r>
+        <w:t>The command line interface (CLI) is where you can enter commands that your computer will run.</w:t>
+      </w:r>
+    </w:p>
+    <w:p>
+      <w:pPr>
+        <w:pStyle w:val="ListParagraph"/>
+        <w:numPr>
+          <w:ilvl w:val="0"/>
+          <w:numId w:val="15"/>
+        </w:numPr>
+      </w:pPr>
+      <w:r>
+        <w:t xml:space="preserve">$ </w:t>
+      </w:r>
+      <w:r>
+        <w:t>is used to show that what follows is a command that should be put into the terminal.</w:t>
+      </w:r>
+    </w:p>
+    <w:p>
+      <w:pPr>
+        <w:ind w:left="360"/>
+      </w:pPr>
+      <w:r>
+        <w:t>Knowledge Check Answers</w:t>
+      </w:r>
+      <w:r>
+        <w:t>:</w:t>
+      </w:r>
+    </w:p>
+    <w:p>
+      <w:pPr>
+        <w:pStyle w:val="ListParagraph"/>
+        <w:numPr>
+          <w:ilvl w:val="0"/>
+          <w:numId w:val="17"/>
+        </w:numPr>
+      </w:pPr>
+      <w:r>
+        <w:t>A command line is an interface that lets the user enter commands which will be carried out by the computer</w:t>
+      </w:r>
+    </w:p>
+    <w:p>
+      <w:pPr>
+        <w:pStyle w:val="ListParagraph"/>
+        <w:numPr>
+          <w:ilvl w:val="0"/>
+          <w:numId w:val="17"/>
+        </w:numPr>
+      </w:pPr>
+      <w:r>
+        <w:t xml:space="preserve">You can open it by clicking the icon on your GUI OS or by pressing </w:t>
+      </w:r>
+      <w:r>
+        <w:t xml:space="preserve">CTRL + ALT + T </w:t>
+      </w:r>
+      <w:r>
+        <w:t>(</w:t>
+      </w:r>
+      <w:r>
+        <w:t>on linux</w:t>
+      </w:r>
+      <w:r>
+        <w:t>)</w:t>
+      </w:r>
+    </w:p>
+    <w:p>
+      <w:pPr>
+        <w:pStyle w:val="ListParagraph"/>
+        <w:numPr>
+          <w:ilvl w:val="0"/>
+          <w:numId w:val="17"/>
+        </w:numPr>
+      </w:pPr>
+      <w:r>
+        <w:t>You can navigate to a directory by entering $ cd /file/path</w:t>
+      </w:r>
+    </w:p>
+    <w:p>
+      <w:pPr>
+        <w:pStyle w:val="ListParagraph"/>
+        <w:numPr>
+          <w:ilvl w:val="0"/>
+          <w:numId w:val="17"/>
+        </w:numPr>
+      </w:pPr>
+      <w:r>
+        <w:t>cd on its own will take you to your home directory</w:t>
+      </w:r>
+    </w:p>
+    <w:p>
+      <w:pPr>
+        <w:pStyle w:val="ListParagraph"/>
+        <w:numPr>
+          <w:ilvl w:val="0"/>
+          <w:numId w:val="17"/>
+        </w:numPr>
+      </w:pPr>
+      <w:r>
+        <w:t>$ cd .. will take you back up a directory</w:t>
+      </w:r>
+    </w:p>
+    <w:p>
+      <w:pPr>
+        <w:pStyle w:val="ListParagraph"/>
+        <w:numPr>
+          <w:ilvl w:val="0"/>
+          <w:numId w:val="17"/>
+        </w:numPr>
+      </w:pPr>
+      <w:r>
+        <w:t>$ pwd will display which directory you are in and the path to get there</w:t>
+      </w:r>
+    </w:p>
+    <w:p>
+      <w:pPr>
+        <w:pStyle w:val="ListParagraph"/>
+        <w:numPr>
+          <w:ilvl w:val="0"/>
+          <w:numId w:val="17"/>
+        </w:numPr>
+      </w:pPr>
+      <w:r>
+        <w:t>$ ls is used to display the contents of the directory you are in</w:t>
+      </w:r>
+    </w:p>
+    <w:p>
+      <w:pPr>
+        <w:pStyle w:val="ListParagraph"/>
+        <w:numPr>
+          <w:ilvl w:val="0"/>
+          <w:numId w:val="17"/>
+        </w:numPr>
+      </w:pPr>
+      <w:r>
+        <w:t>$ mkdir directoryName is used to create a new directory</w:t>
+      </w:r>
+    </w:p>
+    <w:p>
+      <w:pPr>
+        <w:pStyle w:val="ListParagraph"/>
+        <w:numPr>
+          <w:ilvl w:val="0"/>
+          <w:numId w:val="17"/>
+        </w:numPr>
+      </w:pPr>
+      <w:r>
+        <w:t>$ touch fileName is used to create a new file</w:t>
+      </w:r>
+    </w:p>
+    <w:p>
+      <w:pPr>
+        <w:pStyle w:val="ListParagraph"/>
+        <w:numPr>
+          <w:ilvl w:val="0"/>
+          <w:numId w:val="17"/>
+        </w:numPr>
+      </w:pPr>
+      <w:r>
+        <w:t xml:space="preserve">$ rm fileName will delete the named file </w:t>
+      </w:r>
+      <w:r>
+        <w:sym w:font="Wingdings" w:char="F0E0"/>
+      </w:r>
+      <w:r>
+        <w:t xml:space="preserve"> rmdir directoryName will delete the named directory</w:t>
+      </w:r>
+    </w:p>
+    <w:p>
+      <w:pPr>
+        <w:pStyle w:val="ListParagraph"/>
+        <w:numPr>
+          <w:ilvl w:val="0"/>
+          <w:numId w:val="17"/>
+        </w:numPr>
+      </w:pPr>
+      <w:r>
+        <w:t xml:space="preserve">$ </w:t>
+      </w:r>
+      <w:r>
+        <w:t>mv oldfile.txt newfile.txt</w:t>
+      </w:r>
+      <w:r>
+        <w:t xml:space="preserve"> will rename a file </w:t>
+      </w:r>
+      <w:r>
+        <w:sym w:font="Wingdings" w:char="F0E0"/>
+      </w:r>
+      <w:r>
+        <w:t xml:space="preserve"> $</w:t>
+      </w:r>
+      <w:r>
+        <w:t xml:space="preserve"> </w:t>
+      </w:r>
+      <w:r>
+        <w:t xml:space="preserve">mv </w:t>
+      </w:r>
+      <w:r>
+        <w:t>oldD</w:t>
+      </w:r>
+      <w:r>
+        <w:t>irectory</w:t>
+      </w:r>
+      <w:r>
+        <w:t xml:space="preserve"> </w:t>
+      </w:r>
+      <w:r>
+        <w:t xml:space="preserve"> </w:t>
+      </w:r>
+      <w:r>
+        <w:t>newD</w:t>
+      </w:r>
+      <w:r>
+        <w:t>irectory</w:t>
+      </w:r>
+    </w:p>
+    <w:p>
+      <w:pPr>
+        <w:pStyle w:val="Heading2"/>
+      </w:pPr>
+      <w:bookmarkStart w:id="13" w:name="_Toc112227869"/>
+      <w:r>
         <w:lastRenderedPageBreak/>
-        <w:t xml:space="preserve">Microsoft Word and Libre-Office Writer cannot be used as they </w:t>
-      </w:r>
-      <w:r>
-        <w:t>store information</w:t>
-      </w:r>
-      <w:r>
-        <w:t xml:space="preserve"> about how to display the text on the screen</w:t>
-      </w:r>
-      <w:r>
-        <w:t xml:space="preserve"> which</w:t>
-      </w:r>
-      <w:r>
-        <w:t xml:space="preserve"> means interpreters unable to execute the file as code.</w:t>
-      </w:r>
-    </w:p>
-    <w:p>
-      <w:pPr>
-        <w:pStyle w:val="ListParagraph"/>
-        <w:numPr>
-          <w:ilvl w:val="0"/>
-          <w:numId w:val="14"/>
-        </w:numPr>
-      </w:pPr>
-      <w:r>
-        <w:t xml:space="preserve">Code editors are tools that can take a text file an </w:t>
-      </w:r>
-      <w:r>
-        <w:t>provide features such as plugins, syntax highlighting, auto-closing of brackets and braces, and linting</w:t>
-      </w:r>
-      <w:r>
-        <w:t>.</w:t>
-      </w:r>
-      <w:r>
-        <w:t xml:space="preserve"> Visual Studio Code (VSCode) is the most popular choice.</w:t>
-      </w:r>
-    </w:p>
-    <w:p>
-      <w:pPr>
-        <w:pStyle w:val="Heading2"/>
-      </w:pPr>
-      <w:bookmarkStart w:id="12" w:name="_Toc111751540"/>
-      <w:r>
-        <w:t>Command Line Basics</w:t>
-      </w:r>
-      <w:bookmarkEnd w:id="12"/>
-    </w:p>
-    <w:p>
-      <w:pPr>
-        <w:pStyle w:val="ListParagraph"/>
-        <w:numPr>
-          <w:ilvl w:val="0"/>
-          <w:numId w:val="15"/>
-        </w:numPr>
-      </w:pPr>
-      <w:r>
-        <w:t>The command line interface (CLI) is where you can enter commands that your computer will run.</w:t>
-      </w:r>
-    </w:p>
-    <w:p>
-      <w:pPr>
-        <w:pStyle w:val="ListParagraph"/>
-        <w:numPr>
-          <w:ilvl w:val="0"/>
-          <w:numId w:val="15"/>
-        </w:numPr>
-      </w:pPr>
-      <w:r>
-        <w:t xml:space="preserve">$ </w:t>
-      </w:r>
-      <w:r>
-        <w:t>is used to show that what follows is a command that should be put into the terminal.</w:t>
-      </w:r>
-    </w:p>
-    <w:p>
-      <w:pPr>
-        <w:ind w:left="360"/>
-      </w:pPr>
-      <w:r>
-        <w:t>Knowledge Check Answers</w:t>
-      </w:r>
-      <w:r>
-        <w:t>:</w:t>
-      </w:r>
-    </w:p>
-    <w:p>
-      <w:pPr>
-        <w:pStyle w:val="ListParagraph"/>
-        <w:numPr>
-          <w:ilvl w:val="0"/>
-          <w:numId w:val="17"/>
-        </w:numPr>
-      </w:pPr>
-      <w:r>
-        <w:t>A command line is an interface that lets the user enter commands which will be carried out by the computer</w:t>
-      </w:r>
-    </w:p>
-    <w:p>
-      <w:pPr>
-        <w:pStyle w:val="ListParagraph"/>
-        <w:numPr>
-          <w:ilvl w:val="0"/>
-          <w:numId w:val="17"/>
-        </w:numPr>
-      </w:pPr>
-      <w:r>
-        <w:t xml:space="preserve">You can open it by clicking the icon on your GUI OS or by pressing </w:t>
-      </w:r>
-      <w:r>
-        <w:t xml:space="preserve">CTRL + ALT + T </w:t>
-      </w:r>
-      <w:r>
-        <w:t>(</w:t>
-      </w:r>
-      <w:r>
-        <w:t>on linux</w:t>
-      </w:r>
-      <w:r>
-        <w:t>)</w:t>
-      </w:r>
-    </w:p>
-    <w:p>
-      <w:pPr>
-        <w:pStyle w:val="ListParagraph"/>
-        <w:numPr>
-          <w:ilvl w:val="0"/>
-          <w:numId w:val="17"/>
-        </w:numPr>
-      </w:pPr>
-      <w:r>
-        <w:t>You can navigate to a directory by entering $ cd /file/path</w:t>
-      </w:r>
-    </w:p>
-    <w:p>
-      <w:pPr>
-        <w:pStyle w:val="ListParagraph"/>
-        <w:numPr>
-          <w:ilvl w:val="0"/>
-          <w:numId w:val="17"/>
-        </w:numPr>
-      </w:pPr>
-      <w:r>
-        <w:t>cd on its own will take you to your home directory</w:t>
-      </w:r>
-    </w:p>
-    <w:p>
-      <w:pPr>
-        <w:pStyle w:val="ListParagraph"/>
-        <w:numPr>
-          <w:ilvl w:val="0"/>
-          <w:numId w:val="17"/>
-        </w:numPr>
-      </w:pPr>
-      <w:r>
-        <w:t>$ cd .. will take you back up a directory</w:t>
-      </w:r>
-    </w:p>
-    <w:p>
-      <w:pPr>
-        <w:pStyle w:val="ListParagraph"/>
-        <w:numPr>
-          <w:ilvl w:val="0"/>
-          <w:numId w:val="17"/>
-        </w:numPr>
-      </w:pPr>
-      <w:r>
-        <w:t>$ pwd will display which directory you are in and the path to get there</w:t>
-      </w:r>
-    </w:p>
-    <w:p>
-      <w:pPr>
-        <w:pStyle w:val="ListParagraph"/>
-        <w:numPr>
-          <w:ilvl w:val="0"/>
-          <w:numId w:val="17"/>
-        </w:numPr>
-      </w:pPr>
-      <w:r>
-        <w:t>$ ls is used to display the contents of the directory you are in</w:t>
-      </w:r>
-    </w:p>
-    <w:p>
-      <w:pPr>
-        <w:pStyle w:val="ListParagraph"/>
-        <w:numPr>
-          <w:ilvl w:val="0"/>
-          <w:numId w:val="17"/>
-        </w:numPr>
-      </w:pPr>
-      <w:r>
-        <w:t>$ mkdir directoryName is used to create a new directory</w:t>
-      </w:r>
-    </w:p>
-    <w:p>
-      <w:pPr>
-        <w:pStyle w:val="ListParagraph"/>
-        <w:numPr>
-          <w:ilvl w:val="0"/>
-          <w:numId w:val="17"/>
-        </w:numPr>
-      </w:pPr>
-      <w:r>
-        <w:t>$ touch fileName is used to create a new file</w:t>
-      </w:r>
-    </w:p>
-    <w:p>
-      <w:pPr>
-        <w:pStyle w:val="ListParagraph"/>
-        <w:numPr>
-          <w:ilvl w:val="0"/>
-          <w:numId w:val="17"/>
-        </w:numPr>
-      </w:pPr>
-      <w:r>
-        <w:t xml:space="preserve">$ rm fileName will delete the named file </w:t>
-      </w:r>
-      <w:r>
-        <w:sym w:font="Wingdings" w:char="F0E0"/>
-      </w:r>
-      <w:r>
-        <w:t xml:space="preserve"> rmdir directoryName will delete the named directory</w:t>
-      </w:r>
-    </w:p>
-    <w:p>
-      <w:pPr>
-        <w:pStyle w:val="ListParagraph"/>
-        <w:numPr>
-          <w:ilvl w:val="0"/>
-          <w:numId w:val="17"/>
-        </w:numPr>
-      </w:pPr>
-      <w:r>
-        <w:t xml:space="preserve">$ </w:t>
-      </w:r>
-      <w:r>
-        <w:t>mv oldfile.txt newfile.txt</w:t>
-      </w:r>
-      <w:r>
-        <w:t xml:space="preserve"> will rename a file </w:t>
-      </w:r>
-      <w:r>
-        <w:sym w:font="Wingdings" w:char="F0E0"/>
-      </w:r>
-      <w:r>
-        <w:t xml:space="preserve"> $</w:t>
-      </w:r>
-      <w:r>
-        <w:t xml:space="preserve"> </w:t>
-      </w:r>
-      <w:r>
-        <w:t xml:space="preserve">mv </w:t>
-      </w:r>
-      <w:r>
-        <w:t>oldD</w:t>
-      </w:r>
-      <w:r>
-        <w:t>irectory</w:t>
-      </w:r>
-      <w:r>
-        <w:t xml:space="preserve"> </w:t>
-      </w:r>
-      <w:r>
-        <w:t xml:space="preserve"> </w:t>
-      </w:r>
-      <w:r>
-        <w:t>newD</w:t>
-      </w:r>
-      <w:r>
-        <w:t>irectory</w:t>
-      </w:r>
-    </w:p>
-    <w:p>
-      <w:pPr>
-        <w:pStyle w:val="Heading2"/>
-      </w:pPr>
-      <w:bookmarkStart w:id="13" w:name="_Toc111751541"/>
-      <w:r>
         <w:t>Setting Up Git</w:t>
       </w:r>
       <w:bookmarkEnd w:id="13"/>
@@ -4849,7 +4994,7 @@
       <w:pPr>
         <w:pStyle w:val="Heading1"/>
       </w:pPr>
-      <w:bookmarkStart w:id="14" w:name="_Toc111751542"/>
+      <w:bookmarkStart w:id="14" w:name="_Toc112227870"/>
       <w:r>
         <w:t xml:space="preserve">Foundations – </w:t>
       </w:r>
@@ -4862,7 +5007,7 @@
       <w:pPr>
         <w:pStyle w:val="Heading2"/>
       </w:pPr>
-      <w:bookmarkStart w:id="15" w:name="_Toc111751543"/>
+      <w:bookmarkStart w:id="15" w:name="_Toc112227871"/>
       <w:r>
         <w:t>Introduction to Git</w:t>
       </w:r>
@@ -5135,7 +5280,11 @@
         <w:t>A text editor saves all the words in a single file</w:t>
       </w:r>
       <w:r>
-        <w:t xml:space="preserve">. There are no other records of the file recorded so you would need to make multiple copies of the file to keep track of how it has changed. Git </w:t>
+        <w:t xml:space="preserve">. There are no other records of the file recorded so you would need to make multiple </w:t>
+      </w:r>
+      <w:r>
+        <w:lastRenderedPageBreak/>
+        <w:t xml:space="preserve">copies of the file to keep track of how it has changed. Git </w:t>
       </w:r>
       <w:r>
         <w:t>records differences in the files and folders and keeps a record of these ‘saves’.</w:t>
@@ -5174,343 +5323,342 @@
         </w:numPr>
       </w:pPr>
       <w:r>
+        <w:t xml:space="preserve">An individual developer can </w:t>
+      </w:r>
+      <w:r>
+        <w:t>use it to show off their projects to employers as well as make it easier to work on files from different computers.</w:t>
+      </w:r>
+      <w:r>
+        <w:t xml:space="preserve"> It can make bug fixing easier as you can go back to previous versions to see if they contain the same bug. Branches can be used to</w:t>
+      </w:r>
+      <w:r>
+        <w:t xml:space="preserve"> work on new files/features without affecting the main branch.</w:t>
+      </w:r>
+    </w:p>
+    <w:p>
+      <w:pPr>
+        <w:pStyle w:val="ListParagraph"/>
+        <w:numPr>
+          <w:ilvl w:val="0"/>
+          <w:numId w:val="20"/>
+        </w:numPr>
+      </w:pPr>
+      <w:r>
+        <w:t xml:space="preserve">Branches allow developers to make changes without stepping on each other’s code. Branches can also be tested before merging them to the main branch </w:t>
+      </w:r>
+      <w:r>
+        <w:t xml:space="preserve">to find bugs and problems first. Git will alert developers when there is a merge conflict and tell them where it/they occurred. </w:t>
+      </w:r>
+    </w:p>
+    <w:p>
+      <w:pPr>
+        <w:pStyle w:val="Heading2"/>
+      </w:pPr>
+      <w:bookmarkStart w:id="16" w:name="_Toc112227872"/>
+      <w:r>
+        <w:t>Git Basics</w:t>
+      </w:r>
+      <w:bookmarkEnd w:id="16"/>
+    </w:p>
+    <w:p>
+      <w:pPr>
+        <w:pStyle w:val="ListParagraph"/>
+        <w:numPr>
+          <w:ilvl w:val="0"/>
+          <w:numId w:val="21"/>
+        </w:numPr>
+      </w:pPr>
+      <w:r>
+        <w:t xml:space="preserve">‘git clone’ is used to </w:t>
+      </w:r>
+      <w:r>
+        <w:t>clone the contents of a repository to the current directory</w:t>
+      </w:r>
+      <w:r>
+        <w:t>.</w:t>
+      </w:r>
+    </w:p>
+    <w:p>
+      <w:pPr>
+        <w:pStyle w:val="ListParagraph"/>
+        <w:numPr>
+          <w:ilvl w:val="0"/>
+          <w:numId w:val="21"/>
+        </w:numPr>
+      </w:pPr>
+      <w:r>
+        <w:t xml:space="preserve">‘git remote’ gives you the </w:t>
+      </w:r>
+      <w:r>
+        <w:t>URL of the repository you are using</w:t>
+      </w:r>
+      <w:r>
+        <w:t>.</w:t>
+      </w:r>
+    </w:p>
+    <w:p>
+      <w:pPr>
+        <w:pStyle w:val="ListParagraph"/>
+        <w:numPr>
+          <w:ilvl w:val="0"/>
+          <w:numId w:val="21"/>
+        </w:numPr>
+      </w:pPr>
+      <w:r>
+        <w:t>‘git status’ displays the state of the working directory and the staging area</w:t>
+      </w:r>
+      <w:r>
+        <w:t>.</w:t>
+      </w:r>
+    </w:p>
+    <w:p>
+      <w:pPr>
+        <w:pStyle w:val="ListParagraph"/>
+        <w:numPr>
+          <w:ilvl w:val="0"/>
+          <w:numId w:val="21"/>
+        </w:numPr>
+      </w:pPr>
+      <w:r>
+        <w:t>‘git add fileName’ will add a file to the staging area. The staging area is part of the two-step process for making a commit in Git</w:t>
+      </w:r>
+      <w:r>
+        <w:t>.</w:t>
+      </w:r>
+    </w:p>
+    <w:p>
+      <w:pPr>
+        <w:pStyle w:val="ListParagraph"/>
+        <w:numPr>
+          <w:ilvl w:val="0"/>
+          <w:numId w:val="21"/>
+        </w:numPr>
+      </w:pPr>
+      <w:r>
+        <w:t xml:space="preserve">‘git commit’ </w:t>
+      </w:r>
+      <w:r>
+        <w:t>ma</w:t>
+      </w:r>
+      <w:r>
+        <w:t>kes a ‘save point’ in the repository</w:t>
+      </w:r>
+      <w:r>
+        <w:t>.</w:t>
+      </w:r>
+    </w:p>
+    <w:p>
+      <w:pPr>
+        <w:pStyle w:val="ListParagraph"/>
+        <w:numPr>
+          <w:ilvl w:val="0"/>
+          <w:numId w:val="21"/>
+        </w:numPr>
+      </w:pPr>
+      <w:r>
+        <w:t xml:space="preserve">‘git log’ </w:t>
+      </w:r>
+      <w:r>
+        <w:t>shows a log of all previous commits, who made them, message given to the commit, etc.</w:t>
+      </w:r>
+    </w:p>
+    <w:p>
+      <w:pPr>
+        <w:pStyle w:val="ListParagraph"/>
+        <w:numPr>
+          <w:ilvl w:val="0"/>
+          <w:numId w:val="21"/>
+        </w:numPr>
+      </w:pPr>
+      <w:r>
+        <w:t xml:space="preserve">‘git push’ </w:t>
+      </w:r>
+      <w:r>
+        <w:t xml:space="preserve">updates </w:t>
+      </w:r>
+      <w:r>
+        <w:t>a remote branch with local commits.</w:t>
+      </w:r>
+    </w:p>
+    <w:p>
+      <w:pPr>
+        <w:ind w:firstLine="360"/>
+      </w:pPr>
+      <w:r>
+        <w:t>Knowledge Check Answers</w:t>
+      </w:r>
+      <w:r>
+        <w:t>:</w:t>
+      </w:r>
+    </w:p>
+    <w:p>
+      <w:pPr>
+        <w:pStyle w:val="ListParagraph"/>
+        <w:numPr>
+          <w:ilvl w:val="0"/>
+          <w:numId w:val="22"/>
+        </w:numPr>
+      </w:pPr>
+      <w:r>
+        <w:t>A new repository can be made on GitHub by clicking the ‘new’ button</w:t>
+      </w:r>
+    </w:p>
+    <w:p>
+      <w:pPr>
+        <w:pStyle w:val="ListParagraph"/>
+        <w:numPr>
+          <w:ilvl w:val="0"/>
+          <w:numId w:val="22"/>
+        </w:numPr>
+      </w:pPr>
+      <w:r>
+        <w:t>The ‘git clone’ command can be used to copy a repository to your local machin</w:t>
+      </w:r>
+      <w:r>
+        <w:t>e</w:t>
+      </w:r>
+    </w:p>
+    <w:p>
+      <w:pPr>
+        <w:pStyle w:val="ListParagraph"/>
+        <w:numPr>
+          <w:ilvl w:val="0"/>
+          <w:numId w:val="22"/>
+        </w:numPr>
+      </w:pPr>
+      <w:r>
+        <w:t>‘Origin’ is the default name of your remote connection</w:t>
+      </w:r>
+    </w:p>
+    <w:p>
+      <w:pPr>
+        <w:pStyle w:val="ListParagraph"/>
+        <w:numPr>
+          <w:ilvl w:val="0"/>
+          <w:numId w:val="22"/>
+        </w:numPr>
+      </w:pPr>
+      <w:r>
+        <w:t xml:space="preserve">origin refers to </w:t>
+      </w:r>
+      <w:r>
+        <w:t xml:space="preserve">the remote </w:t>
+      </w:r>
+    </w:p>
+    <w:p>
+      <w:pPr>
+        <w:pStyle w:val="ListParagraph"/>
+        <w:numPr>
+          <w:ilvl w:val="0"/>
+          <w:numId w:val="22"/>
+        </w:numPr>
+      </w:pPr>
+      <w:r>
+        <w:t>main refers to the branch you are pushing to</w:t>
+      </w:r>
+    </w:p>
+    <w:p>
+      <w:pPr>
+        <w:pStyle w:val="ListParagraph"/>
+        <w:numPr>
+          <w:ilvl w:val="0"/>
+          <w:numId w:val="22"/>
+        </w:numPr>
+      </w:pPr>
+      <w:r>
         <w:lastRenderedPageBreak/>
-        <w:t xml:space="preserve">An individual developer can </w:t>
-      </w:r>
-      <w:r>
-        <w:t>use it to show off their projects to employers as well as make it easier to work on files from different computers.</w:t>
-      </w:r>
-      <w:r>
-        <w:t xml:space="preserve"> It can make bug fixing easier as you can go back to previous versions to see if they contain the same bug. Branches can be used to</w:t>
-      </w:r>
-      <w:r>
-        <w:t xml:space="preserve"> work on new files/features without affecting the main branch.</w:t>
-      </w:r>
-    </w:p>
-    <w:p>
-      <w:pPr>
-        <w:pStyle w:val="ListParagraph"/>
-        <w:numPr>
-          <w:ilvl w:val="0"/>
-          <w:numId w:val="20"/>
-        </w:numPr>
-      </w:pPr>
-      <w:r>
-        <w:t xml:space="preserve">Branches allow developers to make changes without stepping on each other’s code. Branches can also be tested before merging them to the main branch </w:t>
-      </w:r>
-      <w:r>
-        <w:t xml:space="preserve">to find bugs and problems first. Git will alert developers when there is a merge conflict and tell them where it/they occurred. </w:t>
-      </w:r>
+        <w:t xml:space="preserve">You add files to the staging area and the use commit to </w:t>
+      </w:r>
+      <w:r>
+        <w:t>commit the changes</w:t>
+      </w:r>
+    </w:p>
+    <w:p>
+      <w:pPr>
+        <w:pStyle w:val="ListParagraph"/>
+        <w:numPr>
+          <w:ilvl w:val="0"/>
+          <w:numId w:val="22"/>
+        </w:numPr>
+      </w:pPr>
+      <w:r>
+        <w:t>g</w:t>
+      </w:r>
+      <w:r>
+        <w:t>it status</w:t>
+      </w:r>
+    </w:p>
+    <w:p>
+      <w:pPr>
+        <w:pStyle w:val="ListParagraph"/>
+        <w:numPr>
+          <w:ilvl w:val="0"/>
+          <w:numId w:val="22"/>
+        </w:numPr>
+      </w:pPr>
+      <w:r>
+        <w:t>‘git add -A’ or ‘git add fileName’</w:t>
+      </w:r>
+    </w:p>
+    <w:p>
+      <w:pPr>
+        <w:pStyle w:val="ListParagraph"/>
+        <w:numPr>
+          <w:ilvl w:val="0"/>
+          <w:numId w:val="22"/>
+        </w:numPr>
+      </w:pPr>
+      <w:r>
+        <w:t>git commit -m “message”</w:t>
+      </w:r>
+    </w:p>
+    <w:p>
+      <w:pPr>
+        <w:pStyle w:val="ListParagraph"/>
+        <w:numPr>
+          <w:ilvl w:val="0"/>
+          <w:numId w:val="22"/>
+        </w:numPr>
+      </w:pPr>
+      <w:r>
+        <w:t xml:space="preserve"> </w:t>
+      </w:r>
+      <w:r>
+        <w:t>git push</w:t>
+      </w:r>
+    </w:p>
+    <w:p>
+      <w:pPr>
+        <w:pStyle w:val="ListParagraph"/>
+        <w:numPr>
+          <w:ilvl w:val="0"/>
+          <w:numId w:val="22"/>
+        </w:numPr>
+      </w:pPr>
+      <w:r>
+        <w:t xml:space="preserve"> git log</w:t>
+      </w:r>
+    </w:p>
+    <w:p>
+      <w:pPr>
+        <w:pStyle w:val="ListParagraph"/>
+      </w:pPr>
+    </w:p>
+    <w:p>
+      <w:pPr>
+        <w:pStyle w:val="Heading1"/>
+      </w:pPr>
+      <w:bookmarkStart w:id="17" w:name="_Toc112227873"/>
+      <w:r>
+        <w:t>Foundations – HTML Foundations</w:t>
+      </w:r>
+      <w:bookmarkEnd w:id="17"/>
     </w:p>
     <w:p>
       <w:pPr>
         <w:pStyle w:val="Heading2"/>
       </w:pPr>
-      <w:bookmarkStart w:id="16" w:name="_Toc111751544"/>
-      <w:r>
-        <w:t>Git Basics</w:t>
-      </w:r>
-      <w:bookmarkEnd w:id="16"/>
-    </w:p>
-    <w:p>
-      <w:pPr>
-        <w:pStyle w:val="ListParagraph"/>
-        <w:numPr>
-          <w:ilvl w:val="0"/>
-          <w:numId w:val="21"/>
-        </w:numPr>
-      </w:pPr>
-      <w:r>
-        <w:t xml:space="preserve">‘git clone’ is used to </w:t>
-      </w:r>
-      <w:r>
-        <w:t>clone the contents of a repository to the current directory</w:t>
-      </w:r>
-      <w:r>
-        <w:t>.</w:t>
-      </w:r>
-    </w:p>
-    <w:p>
-      <w:pPr>
-        <w:pStyle w:val="ListParagraph"/>
-        <w:numPr>
-          <w:ilvl w:val="0"/>
-          <w:numId w:val="21"/>
-        </w:numPr>
-      </w:pPr>
-      <w:r>
-        <w:t xml:space="preserve">‘git remote’ gives you the </w:t>
-      </w:r>
-      <w:r>
-        <w:t>URL of the repository you are using</w:t>
-      </w:r>
-      <w:r>
-        <w:t>.</w:t>
-      </w:r>
-    </w:p>
-    <w:p>
-      <w:pPr>
-        <w:pStyle w:val="ListParagraph"/>
-        <w:numPr>
-          <w:ilvl w:val="0"/>
-          <w:numId w:val="21"/>
-        </w:numPr>
-      </w:pPr>
-      <w:r>
-        <w:t>‘git status’ displays the state of the working directory and the staging area</w:t>
-      </w:r>
-      <w:r>
-        <w:t>.</w:t>
-      </w:r>
-    </w:p>
-    <w:p>
-      <w:pPr>
-        <w:pStyle w:val="ListParagraph"/>
-        <w:numPr>
-          <w:ilvl w:val="0"/>
-          <w:numId w:val="21"/>
-        </w:numPr>
-      </w:pPr>
-      <w:r>
-        <w:t>‘git add fileName’ will add a file to the staging area. The staging area is part of the two-step process for making a commit in Git</w:t>
-      </w:r>
-      <w:r>
-        <w:t>.</w:t>
-      </w:r>
-    </w:p>
-    <w:p>
-      <w:pPr>
-        <w:pStyle w:val="ListParagraph"/>
-        <w:numPr>
-          <w:ilvl w:val="0"/>
-          <w:numId w:val="21"/>
-        </w:numPr>
-      </w:pPr>
-      <w:r>
-        <w:t xml:space="preserve">‘git commit’ </w:t>
-      </w:r>
-      <w:r>
-        <w:t>ma</w:t>
-      </w:r>
-      <w:r>
-        <w:t>kes a ‘save point’ in the repository</w:t>
-      </w:r>
-      <w:r>
-        <w:t>.</w:t>
-      </w:r>
-    </w:p>
-    <w:p>
-      <w:pPr>
-        <w:pStyle w:val="ListParagraph"/>
-        <w:numPr>
-          <w:ilvl w:val="0"/>
-          <w:numId w:val="21"/>
-        </w:numPr>
-      </w:pPr>
-      <w:r>
-        <w:t xml:space="preserve">‘git log’ </w:t>
-      </w:r>
-      <w:r>
-        <w:t>shows a log of all previous commits, who made them, message given to the commit, etc.</w:t>
-      </w:r>
-    </w:p>
-    <w:p>
-      <w:pPr>
-        <w:pStyle w:val="ListParagraph"/>
-        <w:numPr>
-          <w:ilvl w:val="0"/>
-          <w:numId w:val="21"/>
-        </w:numPr>
-      </w:pPr>
-      <w:r>
-        <w:t xml:space="preserve">‘git push’ </w:t>
-      </w:r>
-      <w:r>
-        <w:t xml:space="preserve">updates </w:t>
-      </w:r>
-      <w:r>
-        <w:t>a remote branch with local commits.</w:t>
-      </w:r>
-    </w:p>
-    <w:p>
-      <w:pPr>
-        <w:ind w:firstLine="360"/>
-      </w:pPr>
-      <w:r>
-        <w:t>Knowledge Check Answers</w:t>
-      </w:r>
-      <w:r>
-        <w:t>:</w:t>
-      </w:r>
-    </w:p>
-    <w:p>
-      <w:pPr>
-        <w:pStyle w:val="ListParagraph"/>
-        <w:numPr>
-          <w:ilvl w:val="0"/>
-          <w:numId w:val="22"/>
-        </w:numPr>
-      </w:pPr>
-      <w:r>
-        <w:t>A new repository can be made on GitHub by clicking the ‘new’ button</w:t>
-      </w:r>
-    </w:p>
-    <w:p>
-      <w:pPr>
-        <w:pStyle w:val="ListParagraph"/>
-        <w:numPr>
-          <w:ilvl w:val="0"/>
-          <w:numId w:val="22"/>
-        </w:numPr>
-      </w:pPr>
-      <w:r>
-        <w:t>The ‘git clone’ command can be used to copy a repository to your local machin</w:t>
-      </w:r>
-      <w:r>
-        <w:t>e</w:t>
-      </w:r>
-    </w:p>
-    <w:p>
-      <w:pPr>
-        <w:pStyle w:val="ListParagraph"/>
-        <w:numPr>
-          <w:ilvl w:val="0"/>
-          <w:numId w:val="22"/>
-        </w:numPr>
-      </w:pPr>
-      <w:r>
-        <w:t>‘Origin’ is the default name of your remote connection</w:t>
-      </w:r>
-    </w:p>
-    <w:p>
-      <w:pPr>
-        <w:pStyle w:val="ListParagraph"/>
-        <w:numPr>
-          <w:ilvl w:val="0"/>
-          <w:numId w:val="22"/>
-        </w:numPr>
-      </w:pPr>
-      <w:r>
-        <w:t xml:space="preserve">origin refers to </w:t>
-      </w:r>
-      <w:r>
-        <w:t xml:space="preserve">the remote </w:t>
-      </w:r>
-    </w:p>
-    <w:p>
-      <w:pPr>
-        <w:pStyle w:val="ListParagraph"/>
-        <w:numPr>
-          <w:ilvl w:val="0"/>
-          <w:numId w:val="22"/>
-        </w:numPr>
-      </w:pPr>
-      <w:r>
-        <w:t>main refers to the branch you are pushing to</w:t>
-      </w:r>
-    </w:p>
-    <w:p>
-      <w:pPr>
-        <w:pStyle w:val="ListParagraph"/>
-        <w:numPr>
-          <w:ilvl w:val="0"/>
-          <w:numId w:val="22"/>
-        </w:numPr>
-      </w:pPr>
-      <w:r>
-        <w:t xml:space="preserve">You add files to the staging area and the use commit to </w:t>
-      </w:r>
-      <w:r>
-        <w:t>commit the changes</w:t>
-      </w:r>
-    </w:p>
-    <w:p>
-      <w:pPr>
-        <w:pStyle w:val="ListParagraph"/>
-        <w:numPr>
-          <w:ilvl w:val="0"/>
-          <w:numId w:val="22"/>
-        </w:numPr>
-      </w:pPr>
-      <w:r>
-        <w:t>g</w:t>
-      </w:r>
-      <w:r>
-        <w:t>it status</w:t>
-      </w:r>
-    </w:p>
-    <w:p>
-      <w:pPr>
-        <w:pStyle w:val="ListParagraph"/>
-        <w:numPr>
-          <w:ilvl w:val="0"/>
-          <w:numId w:val="22"/>
-        </w:numPr>
-      </w:pPr>
-      <w:r>
-        <w:t>‘git add -A’ or ‘git add fileName’</w:t>
-      </w:r>
-    </w:p>
-    <w:p>
-      <w:pPr>
-        <w:pStyle w:val="ListParagraph"/>
-        <w:numPr>
-          <w:ilvl w:val="0"/>
-          <w:numId w:val="22"/>
-        </w:numPr>
-      </w:pPr>
-      <w:r>
-        <w:t>git commit -m “message”</w:t>
-      </w:r>
-    </w:p>
-    <w:p>
-      <w:pPr>
-        <w:pStyle w:val="ListParagraph"/>
-        <w:numPr>
-          <w:ilvl w:val="0"/>
-          <w:numId w:val="22"/>
-        </w:numPr>
-      </w:pPr>
-      <w:r>
-        <w:t xml:space="preserve"> </w:t>
-      </w:r>
-      <w:r>
-        <w:t>git push</w:t>
-      </w:r>
-    </w:p>
-    <w:p>
-      <w:pPr>
-        <w:pStyle w:val="ListParagraph"/>
-        <w:numPr>
-          <w:ilvl w:val="0"/>
-          <w:numId w:val="22"/>
-        </w:numPr>
-      </w:pPr>
-      <w:r>
-        <w:lastRenderedPageBreak/>
-        <w:t xml:space="preserve"> git log</w:t>
-      </w:r>
-    </w:p>
-    <w:p>
-      <w:pPr>
-        <w:pStyle w:val="ListParagraph"/>
-      </w:pPr>
-    </w:p>
-    <w:p>
-      <w:pPr>
-        <w:pStyle w:val="Heading1"/>
-      </w:pPr>
-      <w:bookmarkStart w:id="17" w:name="_Toc111751545"/>
-      <w:r>
-        <w:t>Foundations – HTML Foundations</w:t>
-      </w:r>
-      <w:bookmarkEnd w:id="17"/>
-    </w:p>
-    <w:p>
-      <w:pPr>
-        <w:pStyle w:val="Heading2"/>
-      </w:pPr>
-      <w:bookmarkStart w:id="18" w:name="_Toc111751546"/>
+      <w:bookmarkStart w:id="18" w:name="_Toc112227874"/>
       <w:r>
         <w:t>Introduction to HTML and CSS</w:t>
       </w:r>
@@ -5589,6 +5737,7 @@
         <w:rPr>
           <w:noProof/>
         </w:rPr>
+        <w:lastRenderedPageBreak/>
         <w:drawing>
           <wp:anchor distT="0" distB="0" distL="114300" distR="114300" simplePos="0" relativeHeight="251666432" behindDoc="0" locked="0" layoutInCell="1" allowOverlap="1" wp14:anchorId="0863E8A4" wp14:editId="7254F282">
             <wp:simplePos x="0" y="0"/>
@@ -5660,113 +5809,113 @@
         </w:numPr>
       </w:pPr>
       <w:r>
+        <w:t>HTML stands for Hyper</w:t>
+      </w:r>
+      <w:r>
+        <w:t>T</w:t>
+      </w:r>
+      <w:r>
+        <w:t>ext Markup Language. CSS stands for Cascading Style Sheet</w:t>
+      </w:r>
+      <w:r>
+        <w:t>s</w:t>
+      </w:r>
+    </w:p>
+    <w:p>
+      <w:pPr>
+        <w:pStyle w:val="ListParagraph"/>
+        <w:numPr>
+          <w:ilvl w:val="0"/>
+          <w:numId w:val="24"/>
+        </w:numPr>
+      </w:pPr>
+      <w:r>
+        <w:t xml:space="preserve">You would use HTML to add blocks of </w:t>
+      </w:r>
+      <w:r>
+        <w:t>text to a website.</w:t>
+      </w:r>
+    </w:p>
+    <w:p>
+      <w:pPr>
+        <w:pStyle w:val="ListParagraph"/>
+        <w:numPr>
+          <w:ilvl w:val="0"/>
+          <w:numId w:val="24"/>
+        </w:numPr>
+      </w:pPr>
+      <w:r>
+        <w:t>You would use CSS to change the font and background colour of a button</w:t>
+      </w:r>
+    </w:p>
+    <w:p>
+      <w:pPr>
+        <w:pStyle w:val="ListParagraph"/>
+        <w:numPr>
+          <w:ilvl w:val="0"/>
+          <w:numId w:val="24"/>
+        </w:numPr>
+      </w:pPr>
+      <w:r>
+        <w:t>HTML is for creating the content of a website. CSS is for styling that content/those elements</w:t>
+      </w:r>
+      <w:r>
+        <w:t>. JavaScript is used to alter the HTML and CSS of the website.</w:t>
+      </w:r>
+    </w:p>
+    <w:p>
+      <w:pPr>
+        <w:pStyle w:val="Heading2"/>
+      </w:pPr>
+      <w:bookmarkStart w:id="19" w:name="_Toc112227875"/>
+      <w:r>
+        <w:t>Elements and Tags</w:t>
+      </w:r>
+      <w:bookmarkEnd w:id="19"/>
+    </w:p>
+    <w:p>
+      <w:pPr>
+        <w:pStyle w:val="ListParagraph"/>
+        <w:numPr>
+          <w:ilvl w:val="0"/>
+          <w:numId w:val="25"/>
+        </w:numPr>
+      </w:pPr>
+      <w:r>
+        <w:t>Almost all elements on an HTML page are just pieces of content wrapped in opening and closing HTML tags</w:t>
+      </w:r>
+      <w:r>
+        <w:t>.</w:t>
+      </w:r>
+    </w:p>
+    <w:p>
+      <w:pPr>
+        <w:pStyle w:val="ListParagraph"/>
+        <w:numPr>
+          <w:ilvl w:val="0"/>
+          <w:numId w:val="25"/>
+        </w:numPr>
+      </w:pPr>
+      <w:r>
+        <w:t>An opening tag tells the browser ‘this is the start of an HTML element’. They are comprised of a ke</w:t>
+      </w:r>
+      <w:r>
+        <w:t>yword enclosed in angle brackets. An example is &lt;p&gt;</w:t>
+      </w:r>
+      <w:r>
+        <w:t>.</w:t>
+      </w:r>
+    </w:p>
+    <w:p>
+      <w:pPr>
+        <w:pStyle w:val="ListParagraph"/>
+        <w:numPr>
+          <w:ilvl w:val="0"/>
+          <w:numId w:val="25"/>
+        </w:numPr>
+      </w:pPr>
+      <w:r>
         <w:lastRenderedPageBreak/>
-        <w:t>HTML stands for Hyper</w:t>
-      </w:r>
-      <w:r>
-        <w:t>T</w:t>
-      </w:r>
-      <w:r>
-        <w:t>ext Markup Language. CSS stands for Cascading Style Sheet</w:t>
-      </w:r>
-      <w:r>
-        <w:t>s</w:t>
-      </w:r>
-    </w:p>
-    <w:p>
-      <w:pPr>
-        <w:pStyle w:val="ListParagraph"/>
-        <w:numPr>
-          <w:ilvl w:val="0"/>
-          <w:numId w:val="24"/>
-        </w:numPr>
-      </w:pPr>
-      <w:r>
-        <w:t xml:space="preserve">You would use HTML to add blocks of </w:t>
-      </w:r>
-      <w:r>
-        <w:t>text to a website.</w:t>
-      </w:r>
-    </w:p>
-    <w:p>
-      <w:pPr>
-        <w:pStyle w:val="ListParagraph"/>
-        <w:numPr>
-          <w:ilvl w:val="0"/>
-          <w:numId w:val="24"/>
-        </w:numPr>
-      </w:pPr>
-      <w:r>
-        <w:t>You would use CSS to change the font and background colour of a button</w:t>
-      </w:r>
-    </w:p>
-    <w:p>
-      <w:pPr>
-        <w:pStyle w:val="ListParagraph"/>
-        <w:numPr>
-          <w:ilvl w:val="0"/>
-          <w:numId w:val="24"/>
-        </w:numPr>
-      </w:pPr>
-      <w:r>
-        <w:t>HTML is for creating the content of a website. CSS is for styling that content/those elements</w:t>
-      </w:r>
-      <w:r>
-        <w:t>. JavaScript is used to alter the HTML and CSS of the website.</w:t>
-      </w:r>
-    </w:p>
-    <w:p>
-      <w:pPr>
-        <w:pStyle w:val="Heading2"/>
-      </w:pPr>
-      <w:bookmarkStart w:id="19" w:name="_Toc111751547"/>
-      <w:r>
-        <w:t>Elements and Tags</w:t>
-      </w:r>
-      <w:bookmarkEnd w:id="19"/>
-    </w:p>
-    <w:p>
-      <w:pPr>
-        <w:pStyle w:val="ListParagraph"/>
-        <w:numPr>
-          <w:ilvl w:val="0"/>
-          <w:numId w:val="25"/>
-        </w:numPr>
-      </w:pPr>
-      <w:r>
-        <w:t>Almost all elements on an HTML page are just pieces of content wrapped in opening and closing HTML tags</w:t>
-      </w:r>
-      <w:r>
-        <w:t>.</w:t>
-      </w:r>
-    </w:p>
-    <w:p>
-      <w:pPr>
-        <w:pStyle w:val="ListParagraph"/>
-        <w:numPr>
-          <w:ilvl w:val="0"/>
-          <w:numId w:val="25"/>
-        </w:numPr>
-      </w:pPr>
-      <w:r>
-        <w:t>An opening tag tells the browser ‘this is the start of an HTML element’. They are comprised of a ke</w:t>
-      </w:r>
-      <w:r>
-        <w:t>yword enclosed in angle brackets. An example is &lt;p&gt;</w:t>
-      </w:r>
-      <w:r>
-        <w:t>.</w:t>
-      </w:r>
-    </w:p>
-    <w:p>
-      <w:pPr>
-        <w:pStyle w:val="ListParagraph"/>
-        <w:numPr>
-          <w:ilvl w:val="0"/>
-          <w:numId w:val="25"/>
-        </w:numPr>
-      </w:pPr>
-      <w:r>
         <w:t>A closing tag tells the browser where an element ends. T</w:t>
       </w:r>
       <w:r>
@@ -5850,7 +5999,7 @@
       <w:pPr>
         <w:pStyle w:val="Heading2"/>
       </w:pPr>
-      <w:bookmarkStart w:id="20" w:name="_Toc111751548"/>
+      <w:bookmarkStart w:id="20" w:name="_Toc112227876"/>
       <w:r>
         <w:t>HTML Boilerplate</w:t>
       </w:r>
@@ -5924,7 +6073,6 @@
         <w:rPr>
           <w:noProof/>
         </w:rPr>
-        <w:lastRenderedPageBreak/>
         <w:drawing>
           <wp:inline distT="0" distB="0" distL="0" distR="0" wp14:anchorId="7A336120" wp14:editId="15C79D20">
             <wp:extent cx="3334215" cy="1343212"/>
@@ -6049,6 +6197,7 @@
         </w:numPr>
       </w:pPr>
       <w:r>
+        <w:lastRenderedPageBreak/>
         <w:t xml:space="preserve">The lang attribute </w:t>
       </w:r>
       <w:r>
@@ -6073,7 +6222,6 @@
         <w:rPr>
           <w:noProof/>
         </w:rPr>
-        <w:lastRenderedPageBreak/>
         <w:drawing>
           <wp:anchor distT="0" distB="0" distL="114300" distR="114300" simplePos="0" relativeHeight="251667456" behindDoc="0" locked="0" layoutInCell="1" allowOverlap="1" wp14:anchorId="31056719" wp14:editId="694A38CE">
             <wp:simplePos x="0" y="0"/>
@@ -6202,6 +6350,7 @@
         <w:rPr>
           <w:noProof/>
         </w:rPr>
+        <w:lastRenderedPageBreak/>
         <w:drawing>
           <wp:inline distT="0" distB="0" distL="0" distR="0" wp14:anchorId="1D883A44" wp14:editId="7E305E6A">
             <wp:extent cx="3639058" cy="1581371"/>
@@ -6254,7 +6403,6 @@
         </w:numPr>
       </w:pPr>
       <w:r>
-        <w:lastRenderedPageBreak/>
         <w:t xml:space="preserve">The &lt;body&gt; element </w:t>
       </w:r>
       <w:r>
@@ -6454,7 +6602,7 @@
       <w:pPr>
         <w:pStyle w:val="Heading2"/>
       </w:pPr>
-      <w:bookmarkStart w:id="21" w:name="_Toc111751549"/>
+      <w:bookmarkStart w:id="21" w:name="_Toc112227877"/>
       <w:r>
         <w:t>Working with Text</w:t>
       </w:r>
@@ -6496,6 +6644,7 @@
         </w:numPr>
       </w:pPr>
       <w:r>
+        <w:lastRenderedPageBreak/>
         <w:t xml:space="preserve">There are </w:t>
       </w:r>
       <w:r>
@@ -6544,7 +6693,6 @@
         </w:numPr>
       </w:pPr>
       <w:r>
-        <w:lastRenderedPageBreak/>
         <w:t xml:space="preserve">&lt;strong&gt; and &lt;em&gt; elements can be used on text that is </w:t>
       </w:r>
       <w:r>
@@ -6762,7 +6910,7 @@
       <w:pPr>
         <w:pStyle w:val="Heading2"/>
       </w:pPr>
-      <w:bookmarkStart w:id="22" w:name="_Toc111751550"/>
+      <w:bookmarkStart w:id="22" w:name="_Toc112227878"/>
       <w:r>
         <w:t>Lists</w:t>
       </w:r>
@@ -6992,7 +7140,7 @@
       <w:pPr>
         <w:pStyle w:val="Heading2"/>
       </w:pPr>
-      <w:bookmarkStart w:id="23" w:name="_Toc111751551"/>
+      <w:bookmarkStart w:id="23" w:name="_Toc112227879"/>
       <w:r>
         <w:lastRenderedPageBreak/>
         <w:t>Links and Images</w:t>
@@ -7464,7 +7612,7 @@
       <w:pPr>
         <w:pStyle w:val="Heading2"/>
       </w:pPr>
-      <w:bookmarkStart w:id="24" w:name="_Toc111751552"/>
+      <w:bookmarkStart w:id="24" w:name="_Toc112227880"/>
       <w:r>
         <w:t>Commit Messages</w:t>
       </w:r>
@@ -7551,7 +7699,7 @@
       <w:pPr>
         <w:pStyle w:val="Heading2"/>
       </w:pPr>
-      <w:bookmarkStart w:id="25" w:name="_Toc111751553"/>
+      <w:bookmarkStart w:id="25" w:name="_Toc112227881"/>
       <w:r>
         <w:t>Project: Recipes</w:t>
       </w:r>
@@ -7580,7 +7728,7 @@
       <w:pPr>
         <w:pStyle w:val="Heading1"/>
       </w:pPr>
-      <w:bookmarkStart w:id="26" w:name="_Toc111751554"/>
+      <w:bookmarkStart w:id="26" w:name="_Toc112227882"/>
       <w:r>
         <w:t>Foundations - CSS Foundations</w:t>
       </w:r>
@@ -7590,7 +7738,7 @@
       <w:pPr>
         <w:pStyle w:val="Heading2"/>
       </w:pPr>
-      <w:bookmarkStart w:id="27" w:name="_Toc111751555"/>
+      <w:bookmarkStart w:id="27" w:name="_Toc112227883"/>
       <w:r>
         <w:t>CSS Foundations</w:t>
       </w:r>
@@ -9121,7 +9269,7 @@
       <w:pPr>
         <w:pStyle w:val="Heading2"/>
       </w:pPr>
-      <w:bookmarkStart w:id="28" w:name="_Toc111751556"/>
+      <w:bookmarkStart w:id="28" w:name="_Toc112227884"/>
       <w:r>
         <w:t>Inspecting HTML and CSS</w:t>
       </w:r>
@@ -9720,9 +9868,11 @@
       <w:pPr>
         <w:pStyle w:val="Heading2"/>
       </w:pPr>
+      <w:bookmarkStart w:id="29" w:name="_Toc112227885"/>
       <w:r>
         <w:t>The Box Model</w:t>
       </w:r>
+      <w:bookmarkEnd w:id="29"/>
     </w:p>
     <w:p>
       <w:pPr>
@@ -10067,6 +10217,260 @@
         <w:t>You would use a negative margin if you wanted to make two elements overlap.</w:t>
       </w:r>
     </w:p>
+    <w:p>
+      <w:pPr>
+        <w:pStyle w:val="Heading2"/>
+      </w:pPr>
+      <w:bookmarkStart w:id="30" w:name="_Toc112227886"/>
+      <w:r>
+        <w:t>Block an Inline</w:t>
+      </w:r>
+      <w:bookmarkEnd w:id="30"/>
+    </w:p>
+    <w:p>
+      <w:pPr>
+        <w:pStyle w:val="ListParagraph"/>
+        <w:numPr>
+          <w:ilvl w:val="0"/>
+          <w:numId w:val="43"/>
+        </w:numPr>
+      </w:pPr>
+      <w:r>
+        <w:t>Block elements will appear on the page stacked on top of each other.</w:t>
+      </w:r>
+      <w:r>
+        <w:t xml:space="preserve"> (Each will be on a new line)</w:t>
+      </w:r>
+    </w:p>
+    <w:p>
+      <w:pPr>
+        <w:pStyle w:val="ListParagraph"/>
+        <w:numPr>
+          <w:ilvl w:val="0"/>
+          <w:numId w:val="43"/>
+        </w:numPr>
+      </w:pPr>
+      <w:r>
+        <w:t xml:space="preserve">Inline elements appear in line with whatever elements they are placed beside. </w:t>
+      </w:r>
+    </w:p>
+    <w:p>
+      <w:pPr>
+        <w:pStyle w:val="ListParagraph"/>
+        <w:numPr>
+          <w:ilvl w:val="0"/>
+          <w:numId w:val="43"/>
+        </w:numPr>
+      </w:pPr>
+      <w:r>
+        <w:t xml:space="preserve">Inline-block elements behave like inline elements, but with block-style padding and margin. </w:t>
+      </w:r>
+    </w:p>
+    <w:p>
+      <w:pPr>
+        <w:pStyle w:val="ListParagraph"/>
+        <w:numPr>
+          <w:ilvl w:val="0"/>
+          <w:numId w:val="43"/>
+        </w:numPr>
+      </w:pPr>
+      <w:r>
+        <w:t>Div is a block-level element</w:t>
+      </w:r>
+      <w:r>
+        <w:t xml:space="preserve">. It is used as a container element to group other elements. Allows you to divide the page into different blocks and apply styling to those blocks. </w:t>
+      </w:r>
+    </w:p>
+    <w:p>
+      <w:pPr>
+        <w:pStyle w:val="ListParagraph"/>
+        <w:numPr>
+          <w:ilvl w:val="0"/>
+          <w:numId w:val="43"/>
+        </w:numPr>
+      </w:pPr>
+      <w:r>
+        <w:t>Span is an inline-level element. It can be used to group text content and inline elements for styling.</w:t>
+      </w:r>
+    </w:p>
+    <w:p>
+      <w:pPr>
+        <w:pStyle w:val="ListParagraph"/>
+        <w:numPr>
+          <w:ilvl w:val="0"/>
+          <w:numId w:val="43"/>
+        </w:numPr>
+      </w:pPr>
+      <w:hyperlink r:id="rId74" w:history="1">
+        <w:r>
+          <w:rPr>
+            <w:rStyle w:val="Hyperlink"/>
+          </w:rPr>
+          <w:t>https://developer.mozilla.org/en-US/docs/Learn/CSS/CSS_layout/Normal_Flow</w:t>
+        </w:r>
+      </w:hyperlink>
+    </w:p>
+    <w:p>
+      <w:pPr>
+        <w:pStyle w:val="ListParagraph"/>
+        <w:numPr>
+          <w:ilvl w:val="0"/>
+          <w:numId w:val="43"/>
+        </w:numPr>
+      </w:pPr>
+      <w:hyperlink r:id="rId75" w:history="1">
+        <w:r>
+          <w:rPr>
+            <w:rStyle w:val="Hyperlink"/>
+          </w:rPr>
+          <w:t>https://www.w3schools.com/html/html_blocks.asp</w:t>
+        </w:r>
+      </w:hyperlink>
+    </w:p>
+    <w:p>
+      <w:pPr>
+        <w:pStyle w:val="ListParagraph"/>
+        <w:numPr>
+          <w:ilvl w:val="0"/>
+          <w:numId w:val="43"/>
+        </w:numPr>
+      </w:pPr>
+      <w:hyperlink r:id="rId76" w:history="1">
+        <w:r>
+          <w:rPr>
+            <w:rStyle w:val="Hyperlink"/>
+          </w:rPr>
+          <w:t>https://www.digitalocean.com/community/tutorials/css-display-inline-vs-inline-block</w:t>
+        </w:r>
+      </w:hyperlink>
+    </w:p>
+    <w:p>
+      <w:pPr>
+        <w:pStyle w:val="ListParagraph"/>
+        <w:numPr>
+          <w:ilvl w:val="0"/>
+          <w:numId w:val="43"/>
+        </w:numPr>
+      </w:pPr>
+      <w:hyperlink r:id="rId77" w:history="1">
+        <w:r>
+          <w:rPr>
+            <w:rStyle w:val="Hyperlink"/>
+          </w:rPr>
+          <w:t>https://github.com/JoshuaBilsland/css-exercises</w:t>
+        </w:r>
+      </w:hyperlink>
+    </w:p>
+    <w:p>
+      <w:r>
+        <w:t>Knowledge Check Answers</w:t>
+      </w:r>
+    </w:p>
+    <w:p>
+      <w:pPr>
+        <w:pStyle w:val="ListParagraph"/>
+        <w:numPr>
+          <w:ilvl w:val="0"/>
+          <w:numId w:val="44"/>
+        </w:numPr>
+      </w:pPr>
+      <w:r>
+        <w:t>Block elements will appear on a new line whereas inline element</w:t>
+      </w:r>
+      <w:r>
+        <w:t>s</w:t>
+      </w:r>
+      <w:r>
+        <w:t xml:space="preserve"> will appear </w:t>
+      </w:r>
+      <w:r>
+        <w:t>on the same line.</w:t>
+      </w:r>
+    </w:p>
+    <w:p>
+      <w:pPr>
+        <w:pStyle w:val="ListParagraph"/>
+        <w:numPr>
+          <w:ilvl w:val="0"/>
+          <w:numId w:val="44"/>
+        </w:numPr>
+      </w:pPr>
+      <w:r>
+        <w:t xml:space="preserve">An inline-block element </w:t>
+      </w:r>
+      <w:r>
+        <w:t xml:space="preserve">stays on the same </w:t>
+      </w:r>
+      <w:r>
+        <w:t>line,</w:t>
+      </w:r>
+      <w:r>
+        <w:t xml:space="preserve"> but the width and height of the block is still respected.</w:t>
+      </w:r>
+    </w:p>
+    <w:p>
+      <w:pPr>
+        <w:pStyle w:val="ListParagraph"/>
+        <w:numPr>
+          <w:ilvl w:val="0"/>
+          <w:numId w:val="44"/>
+        </w:numPr>
+      </w:pPr>
+      <w:r>
+        <w:t xml:space="preserve">A h1 element is </w:t>
+      </w:r>
+      <w:r>
+        <w:t>a block element.</w:t>
+      </w:r>
+    </w:p>
+    <w:p>
+      <w:pPr>
+        <w:pStyle w:val="ListParagraph"/>
+        <w:numPr>
+          <w:ilvl w:val="0"/>
+          <w:numId w:val="44"/>
+        </w:numPr>
+      </w:pPr>
+      <w:r>
+        <w:t>A button element is an inline element</w:t>
+      </w:r>
+      <w:r>
+        <w:t>.</w:t>
+      </w:r>
+    </w:p>
+    <w:p>
+      <w:pPr>
+        <w:pStyle w:val="ListParagraph"/>
+        <w:numPr>
+          <w:ilvl w:val="0"/>
+          <w:numId w:val="44"/>
+        </w:numPr>
+      </w:pPr>
+      <w:r>
+        <w:t>A div element is a block</w:t>
+      </w:r>
+      <w:r>
+        <w:t xml:space="preserve"> element.</w:t>
+      </w:r>
+    </w:p>
+    <w:p>
+      <w:pPr>
+        <w:pStyle w:val="ListParagraph"/>
+        <w:numPr>
+          <w:ilvl w:val="0"/>
+          <w:numId w:val="44"/>
+        </w:numPr>
+      </w:pPr>
+      <w:r>
+        <w:t xml:space="preserve">A span element is a </w:t>
+      </w:r>
+      <w:r>
+        <w:t>an inline element.</w:t>
+      </w:r>
+      <w:r>
+        <w:t xml:space="preserve"> </w:t>
+      </w:r>
+    </w:p>
     <w:p/>
     <w:sectPr>
       <w:pgSz w:w="11906" w:h="16838"/>
@@ -11521,6 +11925,119 @@
     </w:lvl>
   </w:abstractNum>
   <w:abstractNum w:abstractNumId="13" w15:restartNumberingAfterBreak="0">
+    <w:nsid w:val="2F660FCA"/>
+    <w:multiLevelType w:val="hybridMultilevel"/>
+    <w:tmpl w:val="D6AC053C"/>
+    <w:lvl w:ilvl="0" w:tplc="08090001">
+      <w:start w:val="1"/>
+      <w:numFmt w:val="bullet"/>
+      <w:lvlText w:val=""/>
+      <w:lvlJc w:val="left"/>
+      <w:pPr>
+        <w:ind w:left="720" w:hanging="360"/>
+      </w:pPr>
+      <w:rPr>
+        <w:rFonts w:ascii="Symbol" w:hAnsi="Symbol" w:hint="default"/>
+      </w:rPr>
+    </w:lvl>
+    <w:lvl w:ilvl="1" w:tplc="08090003" w:tentative="1">
+      <w:start w:val="1"/>
+      <w:numFmt w:val="bullet"/>
+      <w:lvlText w:val="o"/>
+      <w:lvlJc w:val="left"/>
+      <w:pPr>
+        <w:ind w:left="1440" w:hanging="360"/>
+      </w:pPr>
+      <w:rPr>
+        <w:rFonts w:ascii="Courier New" w:hAnsi="Courier New" w:cs="Courier New" w:hint="default"/>
+      </w:rPr>
+    </w:lvl>
+    <w:lvl w:ilvl="2" w:tplc="08090005" w:tentative="1">
+      <w:start w:val="1"/>
+      <w:numFmt w:val="bullet"/>
+      <w:lvlText w:val=""/>
+      <w:lvlJc w:val="left"/>
+      <w:pPr>
+        <w:ind w:left="2160" w:hanging="360"/>
+      </w:pPr>
+      <w:rPr>
+        <w:rFonts w:ascii="Wingdings" w:hAnsi="Wingdings" w:hint="default"/>
+      </w:rPr>
+    </w:lvl>
+    <w:lvl w:ilvl="3" w:tplc="08090001" w:tentative="1">
+      <w:start w:val="1"/>
+      <w:numFmt w:val="bullet"/>
+      <w:lvlText w:val=""/>
+      <w:lvlJc w:val="left"/>
+      <w:pPr>
+        <w:ind w:left="2880" w:hanging="360"/>
+      </w:pPr>
+      <w:rPr>
+        <w:rFonts w:ascii="Symbol" w:hAnsi="Symbol" w:hint="default"/>
+      </w:rPr>
+    </w:lvl>
+    <w:lvl w:ilvl="4" w:tplc="08090003" w:tentative="1">
+      <w:start w:val="1"/>
+      <w:numFmt w:val="bullet"/>
+      <w:lvlText w:val="o"/>
+      <w:lvlJc w:val="left"/>
+      <w:pPr>
+        <w:ind w:left="3600" w:hanging="360"/>
+      </w:pPr>
+      <w:rPr>
+        <w:rFonts w:ascii="Courier New" w:hAnsi="Courier New" w:cs="Courier New" w:hint="default"/>
+      </w:rPr>
+    </w:lvl>
+    <w:lvl w:ilvl="5" w:tplc="08090005" w:tentative="1">
+      <w:start w:val="1"/>
+      <w:numFmt w:val="bullet"/>
+      <w:lvlText w:val=""/>
+      <w:lvlJc w:val="left"/>
+      <w:pPr>
+        <w:ind w:left="4320" w:hanging="360"/>
+      </w:pPr>
+      <w:rPr>
+        <w:rFonts w:ascii="Wingdings" w:hAnsi="Wingdings" w:hint="default"/>
+      </w:rPr>
+    </w:lvl>
+    <w:lvl w:ilvl="6" w:tplc="08090001" w:tentative="1">
+      <w:start w:val="1"/>
+      <w:numFmt w:val="bullet"/>
+      <w:lvlText w:val=""/>
+      <w:lvlJc w:val="left"/>
+      <w:pPr>
+        <w:ind w:left="5040" w:hanging="360"/>
+      </w:pPr>
+      <w:rPr>
+        <w:rFonts w:ascii="Symbol" w:hAnsi="Symbol" w:hint="default"/>
+      </w:rPr>
+    </w:lvl>
+    <w:lvl w:ilvl="7" w:tplc="08090003" w:tentative="1">
+      <w:start w:val="1"/>
+      <w:numFmt w:val="bullet"/>
+      <w:lvlText w:val="o"/>
+      <w:lvlJc w:val="left"/>
+      <w:pPr>
+        <w:ind w:left="5760" w:hanging="360"/>
+      </w:pPr>
+      <w:rPr>
+        <w:rFonts w:ascii="Courier New" w:hAnsi="Courier New" w:cs="Courier New" w:hint="default"/>
+      </w:rPr>
+    </w:lvl>
+    <w:lvl w:ilvl="8" w:tplc="08090005" w:tentative="1">
+      <w:start w:val="1"/>
+      <w:numFmt w:val="bullet"/>
+      <w:lvlText w:val=""/>
+      <w:lvlJc w:val="left"/>
+      <w:pPr>
+        <w:ind w:left="6480" w:hanging="360"/>
+      </w:pPr>
+      <w:rPr>
+        <w:rFonts w:ascii="Wingdings" w:hAnsi="Wingdings" w:hint="default"/>
+      </w:rPr>
+    </w:lvl>
+  </w:abstractNum>
+  <w:abstractNum w:abstractNumId="14" w15:restartNumberingAfterBreak="0">
     <w:nsid w:val="345A13FF"/>
     <w:multiLevelType w:val="hybridMultilevel"/>
     <w:tmpl w:val="4EC2F8B2"/>
@@ -11633,7 +12150,7 @@
       </w:rPr>
     </w:lvl>
   </w:abstractNum>
-  <w:abstractNum w:abstractNumId="14" w15:restartNumberingAfterBreak="0">
+  <w:abstractNum w:abstractNumId="15" w15:restartNumberingAfterBreak="0">
     <w:nsid w:val="370F7B10"/>
     <w:multiLevelType w:val="hybridMultilevel"/>
     <w:tmpl w:val="D8EEDC26"/>
@@ -11719,7 +12236,7 @@
       </w:pPr>
     </w:lvl>
   </w:abstractNum>
-  <w:abstractNum w:abstractNumId="15" w15:restartNumberingAfterBreak="0">
+  <w:abstractNum w:abstractNumId="16" w15:restartNumberingAfterBreak="0">
     <w:nsid w:val="3876364F"/>
     <w:multiLevelType w:val="hybridMultilevel"/>
     <w:tmpl w:val="6246B080"/>
@@ -11805,7 +12322,7 @@
       </w:pPr>
     </w:lvl>
   </w:abstractNum>
-  <w:abstractNum w:abstractNumId="16" w15:restartNumberingAfterBreak="0">
+  <w:abstractNum w:abstractNumId="17" w15:restartNumberingAfterBreak="0">
     <w:nsid w:val="3BC35B7F"/>
     <w:multiLevelType w:val="hybridMultilevel"/>
     <w:tmpl w:val="BACEFD2A"/>
@@ -11918,7 +12435,7 @@
       </w:rPr>
     </w:lvl>
   </w:abstractNum>
-  <w:abstractNum w:abstractNumId="17" w15:restartNumberingAfterBreak="0">
+  <w:abstractNum w:abstractNumId="18" w15:restartNumberingAfterBreak="0">
     <w:nsid w:val="3BCB1364"/>
     <w:multiLevelType w:val="hybridMultilevel"/>
     <w:tmpl w:val="1F36C634"/>
@@ -12004,7 +12521,7 @@
       </w:pPr>
     </w:lvl>
   </w:abstractNum>
-  <w:abstractNum w:abstractNumId="18" w15:restartNumberingAfterBreak="0">
+  <w:abstractNum w:abstractNumId="19" w15:restartNumberingAfterBreak="0">
     <w:nsid w:val="3C9E44C8"/>
     <w:multiLevelType w:val="hybridMultilevel"/>
     <w:tmpl w:val="EE0CFE3E"/>
@@ -12117,7 +12634,7 @@
       </w:rPr>
     </w:lvl>
   </w:abstractNum>
-  <w:abstractNum w:abstractNumId="19" w15:restartNumberingAfterBreak="0">
+  <w:abstractNum w:abstractNumId="20" w15:restartNumberingAfterBreak="0">
     <w:nsid w:val="3E3B1F1D"/>
     <w:multiLevelType w:val="hybridMultilevel"/>
     <w:tmpl w:val="B3CAC1E0"/>
@@ -12230,7 +12747,7 @@
       </w:rPr>
     </w:lvl>
   </w:abstractNum>
-  <w:abstractNum w:abstractNumId="20" w15:restartNumberingAfterBreak="0">
+  <w:abstractNum w:abstractNumId="21" w15:restartNumberingAfterBreak="0">
     <w:nsid w:val="3EA203A6"/>
     <w:multiLevelType w:val="hybridMultilevel"/>
     <w:tmpl w:val="5CD0FC26"/>
@@ -12316,7 +12833,7 @@
       </w:pPr>
     </w:lvl>
   </w:abstractNum>
-  <w:abstractNum w:abstractNumId="21" w15:restartNumberingAfterBreak="0">
+  <w:abstractNum w:abstractNumId="22" w15:restartNumberingAfterBreak="0">
     <w:nsid w:val="486755B4"/>
     <w:multiLevelType w:val="hybridMultilevel"/>
     <w:tmpl w:val="5156CFA0"/>
@@ -12429,7 +12946,7 @@
       </w:rPr>
     </w:lvl>
   </w:abstractNum>
-  <w:abstractNum w:abstractNumId="22" w15:restartNumberingAfterBreak="0">
+  <w:abstractNum w:abstractNumId="23" w15:restartNumberingAfterBreak="0">
     <w:nsid w:val="487D2863"/>
     <w:multiLevelType w:val="hybridMultilevel"/>
     <w:tmpl w:val="45C60F84"/>
@@ -12542,7 +13059,7 @@
       </w:rPr>
     </w:lvl>
   </w:abstractNum>
-  <w:abstractNum w:abstractNumId="23" w15:restartNumberingAfterBreak="0">
+  <w:abstractNum w:abstractNumId="24" w15:restartNumberingAfterBreak="0">
     <w:nsid w:val="4A3478AF"/>
     <w:multiLevelType w:val="hybridMultilevel"/>
     <w:tmpl w:val="47F866D8"/>
@@ -12655,7 +13172,7 @@
       </w:rPr>
     </w:lvl>
   </w:abstractNum>
-  <w:abstractNum w:abstractNumId="24" w15:restartNumberingAfterBreak="0">
+  <w:abstractNum w:abstractNumId="25" w15:restartNumberingAfterBreak="0">
     <w:nsid w:val="4CC61B33"/>
     <w:multiLevelType w:val="hybridMultilevel"/>
     <w:tmpl w:val="E9143966"/>
@@ -12768,7 +13285,7 @@
       </w:rPr>
     </w:lvl>
   </w:abstractNum>
-  <w:abstractNum w:abstractNumId="25" w15:restartNumberingAfterBreak="0">
+  <w:abstractNum w:abstractNumId="26" w15:restartNumberingAfterBreak="0">
     <w:nsid w:val="4CC91367"/>
     <w:multiLevelType w:val="hybridMultilevel"/>
     <w:tmpl w:val="0BFACF60"/>
@@ -12854,7 +13371,7 @@
       </w:pPr>
     </w:lvl>
   </w:abstractNum>
-  <w:abstractNum w:abstractNumId="26" w15:restartNumberingAfterBreak="0">
+  <w:abstractNum w:abstractNumId="27" w15:restartNumberingAfterBreak="0">
     <w:nsid w:val="4DFE4C6E"/>
     <w:multiLevelType w:val="hybridMultilevel"/>
     <w:tmpl w:val="5AF4D108"/>
@@ -12967,7 +13484,7 @@
       </w:rPr>
     </w:lvl>
   </w:abstractNum>
-  <w:abstractNum w:abstractNumId="27" w15:restartNumberingAfterBreak="0">
+  <w:abstractNum w:abstractNumId="28" w15:restartNumberingAfterBreak="0">
     <w:nsid w:val="4EDA4680"/>
     <w:multiLevelType w:val="hybridMultilevel"/>
     <w:tmpl w:val="2E0830A4"/>
@@ -13080,7 +13597,7 @@
       </w:rPr>
     </w:lvl>
   </w:abstractNum>
-  <w:abstractNum w:abstractNumId="28" w15:restartNumberingAfterBreak="0">
+  <w:abstractNum w:abstractNumId="29" w15:restartNumberingAfterBreak="0">
     <w:nsid w:val="52607D40"/>
     <w:multiLevelType w:val="hybridMultilevel"/>
     <w:tmpl w:val="86F4B758"/>
@@ -13166,7 +13683,7 @@
       </w:pPr>
     </w:lvl>
   </w:abstractNum>
-  <w:abstractNum w:abstractNumId="29" w15:restartNumberingAfterBreak="0">
+  <w:abstractNum w:abstractNumId="30" w15:restartNumberingAfterBreak="0">
     <w:nsid w:val="571E6FE2"/>
     <w:multiLevelType w:val="hybridMultilevel"/>
     <w:tmpl w:val="FF54FBEA"/>
@@ -13279,7 +13796,7 @@
       </w:rPr>
     </w:lvl>
   </w:abstractNum>
-  <w:abstractNum w:abstractNumId="30" w15:restartNumberingAfterBreak="0">
+  <w:abstractNum w:abstractNumId="31" w15:restartNumberingAfterBreak="0">
     <w:nsid w:val="58D118B3"/>
     <w:multiLevelType w:val="hybridMultilevel"/>
     <w:tmpl w:val="CCD812DE"/>
@@ -13392,7 +13909,93 @@
       </w:rPr>
     </w:lvl>
   </w:abstractNum>
-  <w:abstractNum w:abstractNumId="31" w15:restartNumberingAfterBreak="0">
+  <w:abstractNum w:abstractNumId="32" w15:restartNumberingAfterBreak="0">
+    <w:nsid w:val="5A7C0D88"/>
+    <w:multiLevelType w:val="hybridMultilevel"/>
+    <w:tmpl w:val="AE30D2D8"/>
+    <w:lvl w:ilvl="0" w:tplc="0809000F">
+      <w:start w:val="1"/>
+      <w:numFmt w:val="decimal"/>
+      <w:lvlText w:val="%1."/>
+      <w:lvlJc w:val="left"/>
+      <w:pPr>
+        <w:ind w:left="720" w:hanging="360"/>
+      </w:pPr>
+    </w:lvl>
+    <w:lvl w:ilvl="1" w:tplc="08090019" w:tentative="1">
+      <w:start w:val="1"/>
+      <w:numFmt w:val="lowerLetter"/>
+      <w:lvlText w:val="%2."/>
+      <w:lvlJc w:val="left"/>
+      <w:pPr>
+        <w:ind w:left="1440" w:hanging="360"/>
+      </w:pPr>
+    </w:lvl>
+    <w:lvl w:ilvl="2" w:tplc="0809001B" w:tentative="1">
+      <w:start w:val="1"/>
+      <w:numFmt w:val="lowerRoman"/>
+      <w:lvlText w:val="%3."/>
+      <w:lvlJc w:val="right"/>
+      <w:pPr>
+        <w:ind w:left="2160" w:hanging="180"/>
+      </w:pPr>
+    </w:lvl>
+    <w:lvl w:ilvl="3" w:tplc="0809000F" w:tentative="1">
+      <w:start w:val="1"/>
+      <w:numFmt w:val="decimal"/>
+      <w:lvlText w:val="%4."/>
+      <w:lvlJc w:val="left"/>
+      <w:pPr>
+        <w:ind w:left="2880" w:hanging="360"/>
+      </w:pPr>
+    </w:lvl>
+    <w:lvl w:ilvl="4" w:tplc="08090019" w:tentative="1">
+      <w:start w:val="1"/>
+      <w:numFmt w:val="lowerLetter"/>
+      <w:lvlText w:val="%5."/>
+      <w:lvlJc w:val="left"/>
+      <w:pPr>
+        <w:ind w:left="3600" w:hanging="360"/>
+      </w:pPr>
+    </w:lvl>
+    <w:lvl w:ilvl="5" w:tplc="0809001B" w:tentative="1">
+      <w:start w:val="1"/>
+      <w:numFmt w:val="lowerRoman"/>
+      <w:lvlText w:val="%6."/>
+      <w:lvlJc w:val="right"/>
+      <w:pPr>
+        <w:ind w:left="4320" w:hanging="180"/>
+      </w:pPr>
+    </w:lvl>
+    <w:lvl w:ilvl="6" w:tplc="0809000F" w:tentative="1">
+      <w:start w:val="1"/>
+      <w:numFmt w:val="decimal"/>
+      <w:lvlText w:val="%7."/>
+      <w:lvlJc w:val="left"/>
+      <w:pPr>
+        <w:ind w:left="5040" w:hanging="360"/>
+      </w:pPr>
+    </w:lvl>
+    <w:lvl w:ilvl="7" w:tplc="08090019" w:tentative="1">
+      <w:start w:val="1"/>
+      <w:numFmt w:val="lowerLetter"/>
+      <w:lvlText w:val="%8."/>
+      <w:lvlJc w:val="left"/>
+      <w:pPr>
+        <w:ind w:left="5760" w:hanging="360"/>
+      </w:pPr>
+    </w:lvl>
+    <w:lvl w:ilvl="8" w:tplc="0809001B" w:tentative="1">
+      <w:start w:val="1"/>
+      <w:numFmt w:val="lowerRoman"/>
+      <w:lvlText w:val="%9."/>
+      <w:lvlJc w:val="right"/>
+      <w:pPr>
+        <w:ind w:left="6480" w:hanging="180"/>
+      </w:pPr>
+    </w:lvl>
+  </w:abstractNum>
+  <w:abstractNum w:abstractNumId="33" w15:restartNumberingAfterBreak="0">
     <w:nsid w:val="5AD55E6F"/>
     <w:multiLevelType w:val="hybridMultilevel"/>
     <w:tmpl w:val="001A2450"/>
@@ -13505,7 +14108,7 @@
       </w:rPr>
     </w:lvl>
   </w:abstractNum>
-  <w:abstractNum w:abstractNumId="32" w15:restartNumberingAfterBreak="0">
+  <w:abstractNum w:abstractNumId="34" w15:restartNumberingAfterBreak="0">
     <w:nsid w:val="669F3D64"/>
     <w:multiLevelType w:val="hybridMultilevel"/>
     <w:tmpl w:val="AC2CBBBE"/>
@@ -13618,7 +14221,7 @@
       </w:rPr>
     </w:lvl>
   </w:abstractNum>
-  <w:abstractNum w:abstractNumId="33" w15:restartNumberingAfterBreak="0">
+  <w:abstractNum w:abstractNumId="35" w15:restartNumberingAfterBreak="0">
     <w:nsid w:val="6A755A55"/>
     <w:multiLevelType w:val="hybridMultilevel"/>
     <w:tmpl w:val="67049FC6"/>
@@ -13704,7 +14307,7 @@
       </w:pPr>
     </w:lvl>
   </w:abstractNum>
-  <w:abstractNum w:abstractNumId="34" w15:restartNumberingAfterBreak="0">
+  <w:abstractNum w:abstractNumId="36" w15:restartNumberingAfterBreak="0">
     <w:nsid w:val="6A7973D1"/>
     <w:multiLevelType w:val="hybridMultilevel"/>
     <w:tmpl w:val="D2C46238"/>
@@ -13817,7 +14420,7 @@
       </w:rPr>
     </w:lvl>
   </w:abstractNum>
-  <w:abstractNum w:abstractNumId="35" w15:restartNumberingAfterBreak="0">
+  <w:abstractNum w:abstractNumId="37" w15:restartNumberingAfterBreak="0">
     <w:nsid w:val="6E562CF0"/>
     <w:multiLevelType w:val="hybridMultilevel"/>
     <w:tmpl w:val="44444F60"/>
@@ -13903,7 +14506,7 @@
       </w:pPr>
     </w:lvl>
   </w:abstractNum>
-  <w:abstractNum w:abstractNumId="36" w15:restartNumberingAfterBreak="0">
+  <w:abstractNum w:abstractNumId="38" w15:restartNumberingAfterBreak="0">
     <w:nsid w:val="6FFA2436"/>
     <w:multiLevelType w:val="hybridMultilevel"/>
     <w:tmpl w:val="7C123FD6"/>
@@ -14016,7 +14619,7 @@
       </w:rPr>
     </w:lvl>
   </w:abstractNum>
-  <w:abstractNum w:abstractNumId="37" w15:restartNumberingAfterBreak="0">
+  <w:abstractNum w:abstractNumId="39" w15:restartNumberingAfterBreak="0">
     <w:nsid w:val="72475B9A"/>
     <w:multiLevelType w:val="hybridMultilevel"/>
     <w:tmpl w:val="B41E8D68"/>
@@ -14102,7 +14705,7 @@
       </w:pPr>
     </w:lvl>
   </w:abstractNum>
-  <w:abstractNum w:abstractNumId="38" w15:restartNumberingAfterBreak="0">
+  <w:abstractNum w:abstractNumId="40" w15:restartNumberingAfterBreak="0">
     <w:nsid w:val="776D6627"/>
     <w:multiLevelType w:val="hybridMultilevel"/>
     <w:tmpl w:val="71820F12"/>
@@ -14188,7 +14791,7 @@
       </w:pPr>
     </w:lvl>
   </w:abstractNum>
-  <w:abstractNum w:abstractNumId="39" w15:restartNumberingAfterBreak="0">
+  <w:abstractNum w:abstractNumId="41" w15:restartNumberingAfterBreak="0">
     <w:nsid w:val="77706292"/>
     <w:multiLevelType w:val="hybridMultilevel"/>
     <w:tmpl w:val="6832A110"/>
@@ -14301,7 +14904,7 @@
       </w:rPr>
     </w:lvl>
   </w:abstractNum>
-  <w:abstractNum w:abstractNumId="40" w15:restartNumberingAfterBreak="0">
+  <w:abstractNum w:abstractNumId="42" w15:restartNumberingAfterBreak="0">
     <w:nsid w:val="786A4E21"/>
     <w:multiLevelType w:val="hybridMultilevel"/>
     <w:tmpl w:val="1CD0B7B0"/>
@@ -14387,7 +14990,7 @@
       </w:pPr>
     </w:lvl>
   </w:abstractNum>
-  <w:abstractNum w:abstractNumId="41" w15:restartNumberingAfterBreak="0">
+  <w:abstractNum w:abstractNumId="43" w15:restartNumberingAfterBreak="0">
     <w:nsid w:val="7CEC2F7B"/>
     <w:multiLevelType w:val="hybridMultilevel"/>
     <w:tmpl w:val="8676F308"/>
@@ -14501,22 +15104,22 @@
     </w:lvl>
   </w:abstractNum>
   <w:num w:numId="1" w16cid:durableId="414862795">
-    <w:abstractNumId w:val="16"/>
+    <w:abstractNumId w:val="17"/>
   </w:num>
   <w:num w:numId="2" w16cid:durableId="154222681">
-    <w:abstractNumId w:val="24"/>
+    <w:abstractNumId w:val="25"/>
   </w:num>
   <w:num w:numId="3" w16cid:durableId="698549464">
     <w:abstractNumId w:val="5"/>
   </w:num>
   <w:num w:numId="4" w16cid:durableId="2015834277">
-    <w:abstractNumId w:val="29"/>
+    <w:abstractNumId w:val="30"/>
   </w:num>
   <w:num w:numId="5" w16cid:durableId="1861359554">
     <w:abstractNumId w:val="6"/>
   </w:num>
   <w:num w:numId="6" w16cid:durableId="715086192">
-    <w:abstractNumId w:val="36"/>
+    <w:abstractNumId w:val="38"/>
   </w:num>
   <w:num w:numId="7" w16cid:durableId="958604870">
     <w:abstractNumId w:val="7"/>
@@ -14528,70 +15131,70 @@
     <w:abstractNumId w:val="11"/>
   </w:num>
   <w:num w:numId="10" w16cid:durableId="112292182">
-    <w:abstractNumId w:val="17"/>
+    <w:abstractNumId w:val="18"/>
   </w:num>
   <w:num w:numId="11" w16cid:durableId="1770616549">
-    <w:abstractNumId w:val="41"/>
+    <w:abstractNumId w:val="43"/>
   </w:num>
   <w:num w:numId="12" w16cid:durableId="520634306">
-    <w:abstractNumId w:val="14"/>
+    <w:abstractNumId w:val="15"/>
   </w:num>
   <w:num w:numId="13" w16cid:durableId="1828323499">
-    <w:abstractNumId w:val="19"/>
+    <w:abstractNumId w:val="20"/>
   </w:num>
   <w:num w:numId="14" w16cid:durableId="871917597">
-    <w:abstractNumId w:val="34"/>
+    <w:abstractNumId w:val="36"/>
   </w:num>
   <w:num w:numId="15" w16cid:durableId="1967350228">
-    <w:abstractNumId w:val="21"/>
+    <w:abstractNumId w:val="22"/>
   </w:num>
   <w:num w:numId="16" w16cid:durableId="479462821">
-    <w:abstractNumId w:val="23"/>
+    <w:abstractNumId w:val="24"/>
   </w:num>
   <w:num w:numId="17" w16cid:durableId="196509399">
-    <w:abstractNumId w:val="22"/>
+    <w:abstractNumId w:val="23"/>
   </w:num>
   <w:num w:numId="18" w16cid:durableId="420836293">
     <w:abstractNumId w:val="10"/>
   </w:num>
   <w:num w:numId="19" w16cid:durableId="357699513">
-    <w:abstractNumId w:val="32"/>
+    <w:abstractNumId w:val="34"/>
   </w:num>
   <w:num w:numId="20" w16cid:durableId="1544363611">
-    <w:abstractNumId w:val="20"/>
+    <w:abstractNumId w:val="21"/>
   </w:num>
   <w:num w:numId="21" w16cid:durableId="903293990">
-    <w:abstractNumId w:val="31"/>
+    <w:abstractNumId w:val="33"/>
   </w:num>
   <w:num w:numId="22" w16cid:durableId="557671130">
     <w:abstractNumId w:val="8"/>
   </w:num>
   <w:num w:numId="23" w16cid:durableId="868178498">
-    <w:abstractNumId w:val="30"/>
+    <w:abstractNumId w:val="31"/>
   </w:num>
   <w:num w:numId="24" w16cid:durableId="1480151447">
-    <w:abstractNumId w:val="28"/>
+    <w:abstractNumId w:val="29"/>
   </w:num>
   <w:num w:numId="25" w16cid:durableId="303194762">
     <w:abstractNumId w:val="9"/>
   </w:num>
   <w:num w:numId="26" w16cid:durableId="810051812">
-    <w:abstractNumId w:val="15"/>
+    <w:abstractNumId w:val="16"/>
   </w:num>
   <w:num w:numId="27" w16cid:durableId="917640493">
     <w:abstractNumId w:val="2"/>
   </w:num>
   <w:num w:numId="28" w16cid:durableId="1935278426">
-    <w:abstractNumId w:val="38"/>
+    <w:abstractNumId w:val="40"/>
   </w:num>
   <w:num w:numId="29" w16cid:durableId="1241017254">
     <w:abstractNumId w:val="4"/>
   </w:num>
   <w:num w:numId="30" w16cid:durableId="295836893">
-    <w:abstractNumId w:val="37"/>
+    <w:abstractNumId w:val="39"/>
   </w:num>
   <w:num w:numId="31" w16cid:durableId="32269984">
-    <w:abstractNumId w:val="26"/>
+    <w:abstractNumId w:val="27"/>
   </w:num>
   <w:num w:numId="32" w16cid:durableId="1933976461">
     <w:abstractNumId w:val="3"/>
@@ -14603,28 +15206,34 @@
     <w:abstractNumId w:val="1"/>
   </w:num>
   <w:num w:numId="35" w16cid:durableId="1953510922">
+    <w:abstractNumId w:val="37"/>
+  </w:num>
+  <w:num w:numId="36" w16cid:durableId="1566719558">
+    <w:abstractNumId w:val="28"/>
+  </w:num>
+  <w:num w:numId="37" w16cid:durableId="64425830">
+    <w:abstractNumId w:val="42"/>
+  </w:num>
+  <w:num w:numId="38" w16cid:durableId="1771510769">
+    <w:abstractNumId w:val="14"/>
+  </w:num>
+  <w:num w:numId="39" w16cid:durableId="1884706519">
+    <w:abstractNumId w:val="26"/>
+  </w:num>
+  <w:num w:numId="40" w16cid:durableId="389886716">
+    <w:abstractNumId w:val="19"/>
+  </w:num>
+  <w:num w:numId="41" w16cid:durableId="2132892413">
+    <w:abstractNumId w:val="41"/>
+  </w:num>
+  <w:num w:numId="42" w16cid:durableId="693725894">
     <w:abstractNumId w:val="35"/>
   </w:num>
-  <w:num w:numId="36" w16cid:durableId="1566719558">
-    <w:abstractNumId w:val="27"/>
-  </w:num>
-  <w:num w:numId="37" w16cid:durableId="64425830">
-    <w:abstractNumId w:val="40"/>
-  </w:num>
-  <w:num w:numId="38" w16cid:durableId="1771510769">
+  <w:num w:numId="43" w16cid:durableId="346713346">
     <w:abstractNumId w:val="13"/>
   </w:num>
-  <w:num w:numId="39" w16cid:durableId="1884706519">
-    <w:abstractNumId w:val="25"/>
-  </w:num>
-  <w:num w:numId="40" w16cid:durableId="389886716">
-    <w:abstractNumId w:val="18"/>
-  </w:num>
-  <w:num w:numId="41" w16cid:durableId="2132892413">
-    <w:abstractNumId w:val="39"/>
-  </w:num>
-  <w:num w:numId="42" w16cid:durableId="693725894">
-    <w:abstractNumId w:val="33"/>
+  <w:num w:numId="44" w16cid:durableId="423036192">
+    <w:abstractNumId w:val="32"/>
   </w:num>
   <w:numIdMacAtCleanup w:val="39"/>
 </w:numbering>

</xml_diff>

<commit_message>
Completed Flexbox/1. Introduction to Flexbox
</commit_message>
<xml_diff>
--- a/TheOdinProjectNotes.docx
+++ b/TheOdinProjectNotes.docx
@@ -932,7 +932,7 @@
           <w:r>
             <w:fldChar w:fldCharType="separate"/>
           </w:r>
-          <w:hyperlink w:anchor="_Toc112227856" w:history="1">
+          <w:hyperlink w:anchor="_Toc115014090" w:history="1">
             <w:r>
               <w:rPr>
                 <w:rStyle w:val="Hyperlink"/>
@@ -959,7 +959,7 @@
                 <w:noProof/>
                 <w:webHidden/>
               </w:rPr>
-              <w:instrText xml:space="preserve"> PAGEREF _Toc112227856 \h </w:instrText>
+              <w:instrText xml:space="preserve"> PAGEREF _Toc115014090 \h </w:instrText>
             </w:r>
             <w:r>
               <w:rPr>
@@ -1004,7 +1004,7 @@
               <w:lang w:val="en-GB" w:eastAsia="en-GB"/>
             </w:rPr>
           </w:pPr>
-          <w:hyperlink w:anchor="_Toc112227857" w:history="1">
+          <w:hyperlink w:anchor="_Toc115014091" w:history="1">
             <w:r>
               <w:rPr>
                 <w:rStyle w:val="Hyperlink"/>
@@ -1031,7 +1031,7 @@
                 <w:noProof/>
                 <w:webHidden/>
               </w:rPr>
-              <w:instrText xml:space="preserve"> PAGEREF _Toc112227857 \h </w:instrText>
+              <w:instrText xml:space="preserve"> PAGEREF _Toc115014091 \h </w:instrText>
             </w:r>
             <w:r>
               <w:rPr>
@@ -1076,7 +1076,7 @@
               <w:lang w:val="en-GB" w:eastAsia="en-GB"/>
             </w:rPr>
           </w:pPr>
-          <w:hyperlink w:anchor="_Toc112227858" w:history="1">
+          <w:hyperlink w:anchor="_Toc115014092" w:history="1">
             <w:r>
               <w:rPr>
                 <w:rStyle w:val="Hyperlink"/>
@@ -1103,7 +1103,7 @@
                 <w:noProof/>
                 <w:webHidden/>
               </w:rPr>
-              <w:instrText xml:space="preserve"> PAGEREF _Toc112227858 \h </w:instrText>
+              <w:instrText xml:space="preserve"> PAGEREF _Toc115014092 \h </w:instrText>
             </w:r>
             <w:r>
               <w:rPr>
@@ -1123,7 +1123,7 @@
                 <w:noProof/>
                 <w:webHidden/>
               </w:rPr>
-              <w:t>2</w:t>
+              <w:t>3</w:t>
             </w:r>
             <w:r>
               <w:rPr>
@@ -1148,7 +1148,7 @@
               <w:lang w:val="en-GB" w:eastAsia="en-GB"/>
             </w:rPr>
           </w:pPr>
-          <w:hyperlink w:anchor="_Toc112227859" w:history="1">
+          <w:hyperlink w:anchor="_Toc115014093" w:history="1">
             <w:r>
               <w:rPr>
                 <w:rStyle w:val="Hyperlink"/>
@@ -1175,7 +1175,7 @@
                 <w:noProof/>
                 <w:webHidden/>
               </w:rPr>
-              <w:instrText xml:space="preserve"> PAGEREF _Toc112227859 \h </w:instrText>
+              <w:instrText xml:space="preserve"> PAGEREF _Toc115014093 \h </w:instrText>
             </w:r>
             <w:r>
               <w:rPr>
@@ -1220,7 +1220,7 @@
               <w:lang w:val="en-GB" w:eastAsia="en-GB"/>
             </w:rPr>
           </w:pPr>
-          <w:hyperlink w:anchor="_Toc112227860" w:history="1">
+          <w:hyperlink w:anchor="_Toc115014094" w:history="1">
             <w:r>
               <w:rPr>
                 <w:rStyle w:val="Hyperlink"/>
@@ -1247,7 +1247,7 @@
                 <w:noProof/>
                 <w:webHidden/>
               </w:rPr>
-              <w:instrText xml:space="preserve"> PAGEREF _Toc112227860 \h </w:instrText>
+              <w:instrText xml:space="preserve"> PAGEREF _Toc115014094 \h </w:instrText>
             </w:r>
             <w:r>
               <w:rPr>
@@ -1292,7 +1292,7 @@
               <w:lang w:val="en-GB" w:eastAsia="en-GB"/>
             </w:rPr>
           </w:pPr>
-          <w:hyperlink w:anchor="_Toc112227861" w:history="1">
+          <w:hyperlink w:anchor="_Toc115014095" w:history="1">
             <w:r>
               <w:rPr>
                 <w:rStyle w:val="Hyperlink"/>
@@ -1319,7 +1319,7 @@
                 <w:noProof/>
                 <w:webHidden/>
               </w:rPr>
-              <w:instrText xml:space="preserve"> PAGEREF _Toc112227861 \h </w:instrText>
+              <w:instrText xml:space="preserve"> PAGEREF _Toc115014095 \h </w:instrText>
             </w:r>
             <w:r>
               <w:rPr>
@@ -1364,7 +1364,7 @@
               <w:lang w:val="en-GB" w:eastAsia="en-GB"/>
             </w:rPr>
           </w:pPr>
-          <w:hyperlink w:anchor="_Toc112227862" w:history="1">
+          <w:hyperlink w:anchor="_Toc115014096" w:history="1">
             <w:r>
               <w:rPr>
                 <w:rStyle w:val="Hyperlink"/>
@@ -1391,7 +1391,7 @@
                 <w:noProof/>
                 <w:webHidden/>
               </w:rPr>
-              <w:instrText xml:space="preserve"> PAGEREF _Toc112227862 \h </w:instrText>
+              <w:instrText xml:space="preserve"> PAGEREF _Toc115014096 \h </w:instrText>
             </w:r>
             <w:r>
               <w:rPr>
@@ -1436,7 +1436,7 @@
               <w:lang w:val="en-GB" w:eastAsia="en-GB"/>
             </w:rPr>
           </w:pPr>
-          <w:hyperlink w:anchor="_Toc112227863" w:history="1">
+          <w:hyperlink w:anchor="_Toc115014097" w:history="1">
             <w:r>
               <w:rPr>
                 <w:rStyle w:val="Hyperlink"/>
@@ -1463,7 +1463,7 @@
                 <w:noProof/>
                 <w:webHidden/>
               </w:rPr>
-              <w:instrText xml:space="preserve"> PAGEREF _Toc112227863 \h </w:instrText>
+              <w:instrText xml:space="preserve"> PAGEREF _Toc115014097 \h </w:instrText>
             </w:r>
             <w:r>
               <w:rPr>
@@ -1508,7 +1508,7 @@
               <w:lang w:val="en-GB" w:eastAsia="en-GB"/>
             </w:rPr>
           </w:pPr>
-          <w:hyperlink w:anchor="_Toc112227864" w:history="1">
+          <w:hyperlink w:anchor="_Toc115014098" w:history="1">
             <w:r>
               <w:rPr>
                 <w:rStyle w:val="Hyperlink"/>
@@ -1535,7 +1535,7 @@
                 <w:noProof/>
                 <w:webHidden/>
               </w:rPr>
-              <w:instrText xml:space="preserve"> PAGEREF _Toc112227864 \h </w:instrText>
+              <w:instrText xml:space="preserve"> PAGEREF _Toc115014098 \h </w:instrText>
             </w:r>
             <w:r>
               <w:rPr>
@@ -1580,7 +1580,7 @@
               <w:lang w:val="en-GB" w:eastAsia="en-GB"/>
             </w:rPr>
           </w:pPr>
-          <w:hyperlink w:anchor="_Toc112227865" w:history="1">
+          <w:hyperlink w:anchor="_Toc115014099" w:history="1">
             <w:r>
               <w:rPr>
                 <w:rStyle w:val="Hyperlink"/>
@@ -1607,7 +1607,7 @@
                 <w:noProof/>
                 <w:webHidden/>
               </w:rPr>
-              <w:instrText xml:space="preserve"> PAGEREF _Toc112227865 \h </w:instrText>
+              <w:instrText xml:space="preserve"> PAGEREF _Toc115014099 \h </w:instrText>
             </w:r>
             <w:r>
               <w:rPr>
@@ -1652,7 +1652,7 @@
               <w:lang w:val="en-GB" w:eastAsia="en-GB"/>
             </w:rPr>
           </w:pPr>
-          <w:hyperlink w:anchor="_Toc112227866" w:history="1">
+          <w:hyperlink w:anchor="_Toc115014100" w:history="1">
             <w:r>
               <w:rPr>
                 <w:rStyle w:val="Hyperlink"/>
@@ -1679,7 +1679,7 @@
                 <w:noProof/>
                 <w:webHidden/>
               </w:rPr>
-              <w:instrText xml:space="preserve"> PAGEREF _Toc112227866 \h </w:instrText>
+              <w:instrText xml:space="preserve"> PAGEREF _Toc115014100 \h </w:instrText>
             </w:r>
             <w:r>
               <w:rPr>
@@ -1699,7 +1699,7 @@
                 <w:noProof/>
                 <w:webHidden/>
               </w:rPr>
-              <w:t>7</w:t>
+              <w:t>6</w:t>
             </w:r>
             <w:r>
               <w:rPr>
@@ -1724,7 +1724,7 @@
               <w:lang w:val="en-GB" w:eastAsia="en-GB"/>
             </w:rPr>
           </w:pPr>
-          <w:hyperlink w:anchor="_Toc112227867" w:history="1">
+          <w:hyperlink w:anchor="_Toc115014101" w:history="1">
             <w:r>
               <w:rPr>
                 <w:rStyle w:val="Hyperlink"/>
@@ -1751,7 +1751,7 @@
                 <w:noProof/>
                 <w:webHidden/>
               </w:rPr>
-              <w:instrText xml:space="preserve"> PAGEREF _Toc112227867 \h </w:instrText>
+              <w:instrText xml:space="preserve"> PAGEREF _Toc115014101 \h </w:instrText>
             </w:r>
             <w:r>
               <w:rPr>
@@ -1796,7 +1796,7 @@
               <w:lang w:val="en-GB" w:eastAsia="en-GB"/>
             </w:rPr>
           </w:pPr>
-          <w:hyperlink w:anchor="_Toc112227868" w:history="1">
+          <w:hyperlink w:anchor="_Toc115014102" w:history="1">
             <w:r>
               <w:rPr>
                 <w:rStyle w:val="Hyperlink"/>
@@ -1823,7 +1823,7 @@
                 <w:noProof/>
                 <w:webHidden/>
               </w:rPr>
-              <w:instrText xml:space="preserve"> PAGEREF _Toc112227868 \h </w:instrText>
+              <w:instrText xml:space="preserve"> PAGEREF _Toc115014102 \h </w:instrText>
             </w:r>
             <w:r>
               <w:rPr>
@@ -1868,7 +1868,7 @@
               <w:lang w:val="en-GB" w:eastAsia="en-GB"/>
             </w:rPr>
           </w:pPr>
-          <w:hyperlink w:anchor="_Toc112227869" w:history="1">
+          <w:hyperlink w:anchor="_Toc115014103" w:history="1">
             <w:r>
               <w:rPr>
                 <w:rStyle w:val="Hyperlink"/>
@@ -1895,7 +1895,7 @@
                 <w:noProof/>
                 <w:webHidden/>
               </w:rPr>
-              <w:instrText xml:space="preserve"> PAGEREF _Toc112227869 \h </w:instrText>
+              <w:instrText xml:space="preserve"> PAGEREF _Toc115014103 \h </w:instrText>
             </w:r>
             <w:r>
               <w:rPr>
@@ -1915,7 +1915,7 @@
                 <w:noProof/>
                 <w:webHidden/>
               </w:rPr>
-              <w:t>8</w:t>
+              <w:t>7</w:t>
             </w:r>
             <w:r>
               <w:rPr>
@@ -1940,7 +1940,7 @@
               <w:lang w:val="en-GB" w:eastAsia="en-GB"/>
             </w:rPr>
           </w:pPr>
-          <w:hyperlink w:anchor="_Toc112227870" w:history="1">
+          <w:hyperlink w:anchor="_Toc115014104" w:history="1">
             <w:r>
               <w:rPr>
                 <w:rStyle w:val="Hyperlink"/>
@@ -1967,7 +1967,7 @@
                 <w:noProof/>
                 <w:webHidden/>
               </w:rPr>
-              <w:instrText xml:space="preserve"> PAGEREF _Toc112227870 \h </w:instrText>
+              <w:instrText xml:space="preserve"> PAGEREF _Toc115014104 \h </w:instrText>
             </w:r>
             <w:r>
               <w:rPr>
@@ -2012,7 +2012,7 @@
               <w:lang w:val="en-GB" w:eastAsia="en-GB"/>
             </w:rPr>
           </w:pPr>
-          <w:hyperlink w:anchor="_Toc112227871" w:history="1">
+          <w:hyperlink w:anchor="_Toc115014105" w:history="1">
             <w:r>
               <w:rPr>
                 <w:rStyle w:val="Hyperlink"/>
@@ -2039,7 +2039,7 @@
                 <w:noProof/>
                 <w:webHidden/>
               </w:rPr>
-              <w:instrText xml:space="preserve"> PAGEREF _Toc112227871 \h </w:instrText>
+              <w:instrText xml:space="preserve"> PAGEREF _Toc115014105 \h </w:instrText>
             </w:r>
             <w:r>
               <w:rPr>
@@ -2084,7 +2084,7 @@
               <w:lang w:val="en-GB" w:eastAsia="en-GB"/>
             </w:rPr>
           </w:pPr>
-          <w:hyperlink w:anchor="_Toc112227872" w:history="1">
+          <w:hyperlink w:anchor="_Toc115014106" w:history="1">
             <w:r>
               <w:rPr>
                 <w:rStyle w:val="Hyperlink"/>
@@ -2111,7 +2111,7 @@
                 <w:noProof/>
                 <w:webHidden/>
               </w:rPr>
-              <w:instrText xml:space="preserve"> PAGEREF _Toc112227872 \h </w:instrText>
+              <w:instrText xml:space="preserve"> PAGEREF _Toc115014106 \h </w:instrText>
             </w:r>
             <w:r>
               <w:rPr>
@@ -2156,7 +2156,7 @@
               <w:lang w:val="en-GB" w:eastAsia="en-GB"/>
             </w:rPr>
           </w:pPr>
-          <w:hyperlink w:anchor="_Toc112227873" w:history="1">
+          <w:hyperlink w:anchor="_Toc115014107" w:history="1">
             <w:r>
               <w:rPr>
                 <w:rStyle w:val="Hyperlink"/>
@@ -2183,7 +2183,7 @@
                 <w:noProof/>
                 <w:webHidden/>
               </w:rPr>
-              <w:instrText xml:space="preserve"> PAGEREF _Toc112227873 \h </w:instrText>
+              <w:instrText xml:space="preserve"> PAGEREF _Toc115014107 \h </w:instrText>
             </w:r>
             <w:r>
               <w:rPr>
@@ -2228,7 +2228,7 @@
               <w:lang w:val="en-GB" w:eastAsia="en-GB"/>
             </w:rPr>
           </w:pPr>
-          <w:hyperlink w:anchor="_Toc112227874" w:history="1">
+          <w:hyperlink w:anchor="_Toc115014108" w:history="1">
             <w:r>
               <w:rPr>
                 <w:rStyle w:val="Hyperlink"/>
@@ -2255,7 +2255,7 @@
                 <w:noProof/>
                 <w:webHidden/>
               </w:rPr>
-              <w:instrText xml:space="preserve"> PAGEREF _Toc112227874 \h </w:instrText>
+              <w:instrText xml:space="preserve"> PAGEREF _Toc115014108 \h </w:instrText>
             </w:r>
             <w:r>
               <w:rPr>
@@ -2300,7 +2300,7 @@
               <w:lang w:val="en-GB" w:eastAsia="en-GB"/>
             </w:rPr>
           </w:pPr>
-          <w:hyperlink w:anchor="_Toc112227875" w:history="1">
+          <w:hyperlink w:anchor="_Toc115014109" w:history="1">
             <w:r>
               <w:rPr>
                 <w:rStyle w:val="Hyperlink"/>
@@ -2327,7 +2327,7 @@
                 <w:noProof/>
                 <w:webHidden/>
               </w:rPr>
-              <w:instrText xml:space="preserve"> PAGEREF _Toc112227875 \h </w:instrText>
+              <w:instrText xml:space="preserve"> PAGEREF _Toc115014109 \h </w:instrText>
             </w:r>
             <w:r>
               <w:rPr>
@@ -2372,7 +2372,7 @@
               <w:lang w:val="en-GB" w:eastAsia="en-GB"/>
             </w:rPr>
           </w:pPr>
-          <w:hyperlink w:anchor="_Toc112227876" w:history="1">
+          <w:hyperlink w:anchor="_Toc115014110" w:history="1">
             <w:r>
               <w:rPr>
                 <w:rStyle w:val="Hyperlink"/>
@@ -2399,7 +2399,7 @@
                 <w:noProof/>
                 <w:webHidden/>
               </w:rPr>
-              <w:instrText xml:space="preserve"> PAGEREF _Toc112227876 \h </w:instrText>
+              <w:instrText xml:space="preserve"> PAGEREF _Toc115014110 \h </w:instrText>
             </w:r>
             <w:r>
               <w:rPr>
@@ -2444,7 +2444,7 @@
               <w:lang w:val="en-GB" w:eastAsia="en-GB"/>
             </w:rPr>
           </w:pPr>
-          <w:hyperlink w:anchor="_Toc112227877" w:history="1">
+          <w:hyperlink w:anchor="_Toc115014111" w:history="1">
             <w:r>
               <w:rPr>
                 <w:rStyle w:val="Hyperlink"/>
@@ -2471,7 +2471,7 @@
                 <w:noProof/>
                 <w:webHidden/>
               </w:rPr>
-              <w:instrText xml:space="preserve"> PAGEREF _Toc112227877 \h </w:instrText>
+              <w:instrText xml:space="preserve"> PAGEREF _Toc115014111 \h </w:instrText>
             </w:r>
             <w:r>
               <w:rPr>
@@ -2516,7 +2516,7 @@
               <w:lang w:val="en-GB" w:eastAsia="en-GB"/>
             </w:rPr>
           </w:pPr>
-          <w:hyperlink w:anchor="_Toc112227878" w:history="1">
+          <w:hyperlink w:anchor="_Toc115014112" w:history="1">
             <w:r>
               <w:rPr>
                 <w:rStyle w:val="Hyperlink"/>
@@ -2543,7 +2543,7 @@
                 <w:noProof/>
                 <w:webHidden/>
               </w:rPr>
-              <w:instrText xml:space="preserve"> PAGEREF _Toc112227878 \h </w:instrText>
+              <w:instrText xml:space="preserve"> PAGEREF _Toc115014112 \h </w:instrText>
             </w:r>
             <w:r>
               <w:rPr>
@@ -2588,7 +2588,7 @@
               <w:lang w:val="en-GB" w:eastAsia="en-GB"/>
             </w:rPr>
           </w:pPr>
-          <w:hyperlink w:anchor="_Toc112227879" w:history="1">
+          <w:hyperlink w:anchor="_Toc115014113" w:history="1">
             <w:r>
               <w:rPr>
                 <w:rStyle w:val="Hyperlink"/>
@@ -2615,7 +2615,7 @@
                 <w:noProof/>
                 <w:webHidden/>
               </w:rPr>
-              <w:instrText xml:space="preserve"> PAGEREF _Toc112227879 \h </w:instrText>
+              <w:instrText xml:space="preserve"> PAGEREF _Toc115014113 \h </w:instrText>
             </w:r>
             <w:r>
               <w:rPr>
@@ -2660,7 +2660,7 @@
               <w:lang w:val="en-GB" w:eastAsia="en-GB"/>
             </w:rPr>
           </w:pPr>
-          <w:hyperlink w:anchor="_Toc112227880" w:history="1">
+          <w:hyperlink w:anchor="_Toc115014114" w:history="1">
             <w:r>
               <w:rPr>
                 <w:rStyle w:val="Hyperlink"/>
@@ -2687,7 +2687,7 @@
                 <w:noProof/>
                 <w:webHidden/>
               </w:rPr>
-              <w:instrText xml:space="preserve"> PAGEREF _Toc112227880 \h </w:instrText>
+              <w:instrText xml:space="preserve"> PAGEREF _Toc115014114 \h </w:instrText>
             </w:r>
             <w:r>
               <w:rPr>
@@ -2732,7 +2732,7 @@
               <w:lang w:val="en-GB" w:eastAsia="en-GB"/>
             </w:rPr>
           </w:pPr>
-          <w:hyperlink w:anchor="_Toc112227881" w:history="1">
+          <w:hyperlink w:anchor="_Toc115014115" w:history="1">
             <w:r>
               <w:rPr>
                 <w:rStyle w:val="Hyperlink"/>
@@ -2759,7 +2759,7 @@
                 <w:noProof/>
                 <w:webHidden/>
               </w:rPr>
-              <w:instrText xml:space="preserve"> PAGEREF _Toc112227881 \h </w:instrText>
+              <w:instrText xml:space="preserve"> PAGEREF _Toc115014115 \h </w:instrText>
             </w:r>
             <w:r>
               <w:rPr>
@@ -2804,7 +2804,7 @@
               <w:lang w:val="en-GB" w:eastAsia="en-GB"/>
             </w:rPr>
           </w:pPr>
-          <w:hyperlink w:anchor="_Toc112227882" w:history="1">
+          <w:hyperlink w:anchor="_Toc115014116" w:history="1">
             <w:r>
               <w:rPr>
                 <w:rStyle w:val="Hyperlink"/>
@@ -2831,7 +2831,7 @@
                 <w:noProof/>
                 <w:webHidden/>
               </w:rPr>
-              <w:instrText xml:space="preserve"> PAGEREF _Toc112227882 \h </w:instrText>
+              <w:instrText xml:space="preserve"> PAGEREF _Toc115014116 \h </w:instrText>
             </w:r>
             <w:r>
               <w:rPr>
@@ -2876,7 +2876,7 @@
               <w:lang w:val="en-GB" w:eastAsia="en-GB"/>
             </w:rPr>
           </w:pPr>
-          <w:hyperlink w:anchor="_Toc112227883" w:history="1">
+          <w:hyperlink w:anchor="_Toc115014117" w:history="1">
             <w:r>
               <w:rPr>
                 <w:rStyle w:val="Hyperlink"/>
@@ -2903,7 +2903,7 @@
                 <w:noProof/>
                 <w:webHidden/>
               </w:rPr>
-              <w:instrText xml:space="preserve"> PAGEREF _Toc112227883 \h </w:instrText>
+              <w:instrText xml:space="preserve"> PAGEREF _Toc115014117 \h </w:instrText>
             </w:r>
             <w:r>
               <w:rPr>
@@ -2948,7 +2948,7 @@
               <w:lang w:val="en-GB" w:eastAsia="en-GB"/>
             </w:rPr>
           </w:pPr>
-          <w:hyperlink w:anchor="_Toc112227884" w:history="1">
+          <w:hyperlink w:anchor="_Toc115014118" w:history="1">
             <w:r>
               <w:rPr>
                 <w:rStyle w:val="Hyperlink"/>
@@ -2975,7 +2975,7 @@
                 <w:noProof/>
                 <w:webHidden/>
               </w:rPr>
-              <w:instrText xml:space="preserve"> PAGEREF _Toc112227884 \h </w:instrText>
+              <w:instrText xml:space="preserve"> PAGEREF _Toc115014118 \h </w:instrText>
             </w:r>
             <w:r>
               <w:rPr>
@@ -3020,7 +3020,7 @@
               <w:lang w:val="en-GB" w:eastAsia="en-GB"/>
             </w:rPr>
           </w:pPr>
-          <w:hyperlink w:anchor="_Toc112227885" w:history="1">
+          <w:hyperlink w:anchor="_Toc115014119" w:history="1">
             <w:r>
               <w:rPr>
                 <w:rStyle w:val="Hyperlink"/>
@@ -3047,7 +3047,7 @@
                 <w:noProof/>
                 <w:webHidden/>
               </w:rPr>
-              <w:instrText xml:space="preserve"> PAGEREF _Toc112227885 \h </w:instrText>
+              <w:instrText xml:space="preserve"> PAGEREF _Toc115014119 \h </w:instrText>
             </w:r>
             <w:r>
               <w:rPr>
@@ -3092,7 +3092,7 @@
               <w:lang w:val="en-GB" w:eastAsia="en-GB"/>
             </w:rPr>
           </w:pPr>
-          <w:hyperlink w:anchor="_Toc112227886" w:history="1">
+          <w:hyperlink w:anchor="_Toc115014120" w:history="1">
             <w:r>
               <w:rPr>
                 <w:rStyle w:val="Hyperlink"/>
@@ -3119,7 +3119,151 @@
                 <w:noProof/>
                 <w:webHidden/>
               </w:rPr>
-              <w:instrText xml:space="preserve"> PAGEREF _Toc112227886 \h </w:instrText>
+              <w:instrText xml:space="preserve"> PAGEREF _Toc115014120 \h </w:instrText>
+            </w:r>
+            <w:r>
+              <w:rPr>
+                <w:noProof/>
+                <w:webHidden/>
+              </w:rPr>
+            </w:r>
+            <w:r>
+              <w:rPr>
+                <w:noProof/>
+                <w:webHidden/>
+              </w:rPr>
+              <w:fldChar w:fldCharType="separate"/>
+            </w:r>
+            <w:r>
+              <w:rPr>
+                <w:noProof/>
+                <w:webHidden/>
+              </w:rPr>
+              <w:t>32</w:t>
+            </w:r>
+            <w:r>
+              <w:rPr>
+                <w:noProof/>
+                <w:webHidden/>
+              </w:rPr>
+              <w:fldChar w:fldCharType="end"/>
+            </w:r>
+          </w:hyperlink>
+        </w:p>
+        <w:p>
+          <w:pPr>
+            <w:pStyle w:val="TOC1"/>
+            <w:tabs>
+              <w:tab w:val="right" w:leader="dot" w:pos="9016"/>
+            </w:tabs>
+            <w:rPr>
+              <w:rFonts w:cstheme="minorBidi"/>
+              <w:noProof/>
+              <w:sz w:val="22"/>
+              <w:szCs w:val="22"/>
+              <w:lang w:val="en-GB" w:eastAsia="en-GB"/>
+            </w:rPr>
+          </w:pPr>
+          <w:hyperlink w:anchor="_Toc115014121" w:history="1">
+            <w:r>
+              <w:rPr>
+                <w:rStyle w:val="Hyperlink"/>
+                <w:noProof/>
+              </w:rPr>
+              <w:t>Foundations - Flexbox</w:t>
+            </w:r>
+            <w:r>
+              <w:rPr>
+                <w:noProof/>
+                <w:webHidden/>
+              </w:rPr>
+              <w:tab/>
+            </w:r>
+            <w:r>
+              <w:rPr>
+                <w:noProof/>
+                <w:webHidden/>
+              </w:rPr>
+              <w:fldChar w:fldCharType="begin"/>
+            </w:r>
+            <w:r>
+              <w:rPr>
+                <w:noProof/>
+                <w:webHidden/>
+              </w:rPr>
+              <w:instrText xml:space="preserve"> PAGEREF _Toc115014121 \h </w:instrText>
+            </w:r>
+            <w:r>
+              <w:rPr>
+                <w:noProof/>
+                <w:webHidden/>
+              </w:rPr>
+            </w:r>
+            <w:r>
+              <w:rPr>
+                <w:noProof/>
+                <w:webHidden/>
+              </w:rPr>
+              <w:fldChar w:fldCharType="separate"/>
+            </w:r>
+            <w:r>
+              <w:rPr>
+                <w:noProof/>
+                <w:webHidden/>
+              </w:rPr>
+              <w:t>32</w:t>
+            </w:r>
+            <w:r>
+              <w:rPr>
+                <w:noProof/>
+                <w:webHidden/>
+              </w:rPr>
+              <w:fldChar w:fldCharType="end"/>
+            </w:r>
+          </w:hyperlink>
+        </w:p>
+        <w:p>
+          <w:pPr>
+            <w:pStyle w:val="TOC2"/>
+            <w:tabs>
+              <w:tab w:val="right" w:leader="dot" w:pos="9016"/>
+            </w:tabs>
+            <w:rPr>
+              <w:rFonts w:cstheme="minorBidi"/>
+              <w:noProof/>
+              <w:sz w:val="22"/>
+              <w:szCs w:val="22"/>
+              <w:lang w:val="en-GB" w:eastAsia="en-GB"/>
+            </w:rPr>
+          </w:pPr>
+          <w:hyperlink w:anchor="_Toc115014122" w:history="1">
+            <w:r>
+              <w:rPr>
+                <w:rStyle w:val="Hyperlink"/>
+                <w:noProof/>
+              </w:rPr>
+              <w:t>Introduction to Flexbox</w:t>
+            </w:r>
+            <w:r>
+              <w:rPr>
+                <w:noProof/>
+                <w:webHidden/>
+              </w:rPr>
+              <w:tab/>
+            </w:r>
+            <w:r>
+              <w:rPr>
+                <w:noProof/>
+                <w:webHidden/>
+              </w:rPr>
+              <w:fldChar w:fldCharType="begin"/>
+            </w:r>
+            <w:r>
+              <w:rPr>
+                <w:noProof/>
+                <w:webHidden/>
+              </w:rPr>
+              <w:instrText xml:space="preserve"> PAGEREF _Toc115014122 \h </w:instrText>
             </w:r>
             <w:r>
               <w:rPr>
@@ -3173,7 +3317,7 @@
       <w:pPr>
         <w:pStyle w:val="Heading1"/>
       </w:pPr>
-      <w:bookmarkStart w:id="0" w:name="_Toc112227856"/>
+      <w:bookmarkStart w:id="0" w:name="_Toc115014090"/>
       <w:r>
         <w:t>Foundations</w:t>
       </w:r>
@@ -3186,7 +3330,7 @@
       <w:pPr>
         <w:pStyle w:val="Heading2"/>
       </w:pPr>
-      <w:bookmarkStart w:id="1" w:name="_Toc112227857"/>
+      <w:bookmarkStart w:id="1" w:name="_Toc115014091"/>
       <w:r>
         <w:t>How This Course Will Work</w:t>
       </w:r>
@@ -3280,8 +3424,9 @@
       <w:pPr>
         <w:pStyle w:val="Heading2"/>
       </w:pPr>
-      <w:bookmarkStart w:id="2" w:name="_Toc112227858"/>
-      <w:r>
+      <w:bookmarkStart w:id="2" w:name="_Toc115014092"/>
+      <w:r>
+        <w:lastRenderedPageBreak/>
         <w:t>Introduction to Web Development</w:t>
       </w:r>
       <w:bookmarkEnd w:id="2"/>
@@ -3322,7 +3467,6 @@
         </w:numPr>
       </w:pPr>
       <w:r>
-        <w:lastRenderedPageBreak/>
         <w:t>What the website visitors see</w:t>
       </w:r>
     </w:p>
@@ -3520,7 +3664,7 @@
       <w:pPr>
         <w:pStyle w:val="Heading2"/>
       </w:pPr>
-      <w:bookmarkStart w:id="3" w:name="_Toc112227859"/>
+      <w:bookmarkStart w:id="3" w:name="_Toc115014093"/>
       <w:r>
         <w:t>Motivation and Mindset</w:t>
       </w:r>
@@ -3625,6 +3769,7 @@
         </w:numPr>
       </w:pPr>
       <w:r>
+        <w:lastRenderedPageBreak/>
         <w:t>Teaching things to others is a great way to solidify what you have learned</w:t>
       </w:r>
     </w:p>
@@ -3632,9 +3777,8 @@
       <w:pPr>
         <w:pStyle w:val="Heading2"/>
       </w:pPr>
-      <w:bookmarkStart w:id="4" w:name="_Toc112227860"/>
-      <w:r>
-        <w:lastRenderedPageBreak/>
+      <w:bookmarkStart w:id="4" w:name="_Toc115014094"/>
+      <w:r>
         <w:t>Asking For Help</w:t>
       </w:r>
       <w:bookmarkEnd w:id="4"/>
@@ -3858,7 +4002,7 @@
       <w:pPr>
         <w:pStyle w:val="Heading2"/>
       </w:pPr>
-      <w:bookmarkStart w:id="5" w:name="_Toc112227861"/>
+      <w:bookmarkStart w:id="5" w:name="_Toc115014095"/>
       <w:r>
         <w:t>Join the Odin Community</w:t>
       </w:r>
@@ -3909,6 +4053,7 @@
         </w:numPr>
       </w:pPr>
       <w:r>
+        <w:lastRenderedPageBreak/>
         <w:t xml:space="preserve">Rubber duck debugging – </w:t>
       </w:r>
       <w:r>
@@ -3936,7 +4081,6 @@
         </w:numPr>
       </w:pPr>
       <w:r>
-        <w:lastRenderedPageBreak/>
         <w:t xml:space="preserve">Use three backticks above and below </w:t>
       </w:r>
       <w:r>
@@ -3965,7 +4109,7 @@
       <w:pPr>
         <w:pStyle w:val="Heading1"/>
       </w:pPr>
-      <w:bookmarkStart w:id="6" w:name="_Toc112227862"/>
+      <w:bookmarkStart w:id="6" w:name="_Toc115014096"/>
       <w:r>
         <w:t xml:space="preserve">Foundations </w:t>
       </w:r>
@@ -3981,24 +4125,10 @@
       <w:bookmarkEnd w:id="6"/>
     </w:p>
     <w:p>
-      <w:r>
-        <w:t xml:space="preserve">There </w:t>
-      </w:r>
-      <w:r>
-        <w:t>are</w:t>
-      </w:r>
-      <w:r>
-        <w:t xml:space="preserve"> not many notes for this section as I already know lots about the topics taught in this </w:t>
-      </w:r>
-      <w:r>
-        <w:t>section, thanks to GCSE’s and A-Level’s.</w:t>
-      </w:r>
-    </w:p>
-    <w:p>
       <w:pPr>
         <w:pStyle w:val="Heading2"/>
       </w:pPr>
-      <w:bookmarkStart w:id="7" w:name="_Toc112227863"/>
+      <w:bookmarkStart w:id="7" w:name="_Toc115014097"/>
       <w:r>
         <w:t>Computer Basics</w:t>
       </w:r>
@@ -4199,7 +4329,7 @@
       <w:pPr>
         <w:pStyle w:val="Heading2"/>
       </w:pPr>
-      <w:bookmarkStart w:id="8" w:name="_Toc112227864"/>
+      <w:bookmarkStart w:id="8" w:name="_Toc115014098"/>
       <w:r>
         <w:t xml:space="preserve">How Does </w:t>
       </w:r>
@@ -4301,6 +4431,7 @@
         <w:ind w:left="360"/>
       </w:pPr>
       <w:r>
+        <w:lastRenderedPageBreak/>
         <w:t>Knowledge Check Answers</w:t>
       </w:r>
       <w:r>
@@ -4570,7 +4701,7 @@
       <w:pPr>
         <w:pStyle w:val="Heading2"/>
       </w:pPr>
-      <w:bookmarkStart w:id="9" w:name="_Toc112227865"/>
+      <w:bookmarkStart w:id="9" w:name="_Toc115014099"/>
       <w:r>
         <w:t>Installation Overview</w:t>
       </w:r>
@@ -4607,12 +4738,46 @@
       <w:pPr>
         <w:pStyle w:val="Heading2"/>
       </w:pPr>
-      <w:bookmarkStart w:id="10" w:name="_Toc112227866"/>
+      <w:bookmarkStart w:id="10" w:name="_Toc115014100"/>
+      <w:r>
+        <w:t>Installations</w:t>
+      </w:r>
+      <w:bookmarkEnd w:id="10"/>
+    </w:p>
+    <w:p>
+      <w:pPr>
+        <w:pStyle w:val="ListParagraph"/>
+        <w:numPr>
+          <w:ilvl w:val="0"/>
+          <w:numId w:val="14"/>
+        </w:numPr>
+      </w:pPr>
+      <w:r>
+        <w:t>The Odin Project recommends using either a virtual machine</w:t>
+      </w:r>
+      <w:r>
+        <w:t xml:space="preserve"> or</w:t>
+      </w:r>
+      <w:r>
+        <w:t xml:space="preserve"> dual-boot</w:t>
+      </w:r>
+      <w:r>
+        <w:t xml:space="preserve"> t</w:t>
+      </w:r>
+      <w:r>
+        <w:t>o use Linux as it doesn’t support windows.</w:t>
+      </w:r>
+    </w:p>
+    <w:p>
+      <w:pPr>
+        <w:pStyle w:val="Heading2"/>
+      </w:pPr>
+      <w:bookmarkStart w:id="11" w:name="_Toc115014101"/>
       <w:r>
         <w:lastRenderedPageBreak/>
-        <w:t>Installations</w:t>
-      </w:r>
-      <w:bookmarkEnd w:id="10"/>
+        <w:t>Text Editors</w:t>
+      </w:r>
+      <w:bookmarkEnd w:id="11"/>
     </w:p>
     <w:p>
       <w:pPr>
@@ -4623,357 +4788,323 @@
         </w:numPr>
       </w:pPr>
       <w:r>
-        <w:t>The Odin Project recommends using either a virtual machine</w:t>
-      </w:r>
-      <w:r>
-        <w:t xml:space="preserve"> or</w:t>
-      </w:r>
-      <w:r>
-        <w:t xml:space="preserve"> dual-boot</w:t>
-      </w:r>
-      <w:r>
-        <w:t xml:space="preserve"> t</w:t>
-      </w:r>
-      <w:r>
-        <w:t>o use Linux as it doesn’t support windows.</w:t>
+        <w:t>“A good text editor can help you write better code with real-time code checking, syntax highlighting, and automatic formatting.”</w:t>
+      </w:r>
+    </w:p>
+    <w:p>
+      <w:pPr>
+        <w:pStyle w:val="ListParagraph"/>
+        <w:numPr>
+          <w:ilvl w:val="0"/>
+          <w:numId w:val="14"/>
+        </w:numPr>
+      </w:pPr>
+      <w:r>
+        <w:t xml:space="preserve">Microsoft Word and Libre-Office Writer cannot be used as they </w:t>
+      </w:r>
+      <w:r>
+        <w:t>store information</w:t>
+      </w:r>
+      <w:r>
+        <w:t xml:space="preserve"> about how to display the text on the screen</w:t>
+      </w:r>
+      <w:r>
+        <w:t xml:space="preserve"> which</w:t>
+      </w:r>
+      <w:r>
+        <w:t xml:space="preserve"> means interpreters unable to execute the file as code.</w:t>
+      </w:r>
+    </w:p>
+    <w:p>
+      <w:pPr>
+        <w:pStyle w:val="ListParagraph"/>
+        <w:numPr>
+          <w:ilvl w:val="0"/>
+          <w:numId w:val="14"/>
+        </w:numPr>
+      </w:pPr>
+      <w:r>
+        <w:t xml:space="preserve">Code editors are tools that can take a text file an </w:t>
+      </w:r>
+      <w:r>
+        <w:t>provide features such as plugins, syntax highlighting, auto-closing of brackets and braces, and linting</w:t>
+      </w:r>
+      <w:r>
+        <w:t>.</w:t>
+      </w:r>
+      <w:r>
+        <w:t xml:space="preserve"> Visual Studio Code (VSCode) is the most popular choice.</w:t>
       </w:r>
     </w:p>
     <w:p>
       <w:pPr>
         <w:pStyle w:val="Heading2"/>
       </w:pPr>
-      <w:bookmarkStart w:id="11" w:name="_Toc112227867"/>
-      <w:r>
-        <w:t>Text Editors</w:t>
-      </w:r>
-      <w:bookmarkEnd w:id="11"/>
-    </w:p>
-    <w:p>
-      <w:pPr>
-        <w:pStyle w:val="ListParagraph"/>
-        <w:numPr>
-          <w:ilvl w:val="0"/>
-          <w:numId w:val="14"/>
-        </w:numPr>
-      </w:pPr>
-      <w:r>
-        <w:t>“A good text editor can help you write better code with real-time code checking, syntax highlighting, and automatic formatting.”</w:t>
-      </w:r>
-    </w:p>
-    <w:p>
-      <w:pPr>
-        <w:pStyle w:val="ListParagraph"/>
-        <w:numPr>
-          <w:ilvl w:val="0"/>
-          <w:numId w:val="14"/>
-        </w:numPr>
-      </w:pPr>
-      <w:r>
-        <w:t xml:space="preserve">Microsoft Word and Libre-Office Writer cannot be used as they </w:t>
-      </w:r>
-      <w:r>
-        <w:t>store information</w:t>
-      </w:r>
-      <w:r>
-        <w:t xml:space="preserve"> about how to display the text on the screen</w:t>
-      </w:r>
-      <w:r>
-        <w:t xml:space="preserve"> which</w:t>
-      </w:r>
-      <w:r>
-        <w:t xml:space="preserve"> means interpreters unable to execute the file as code.</w:t>
-      </w:r>
-    </w:p>
-    <w:p>
-      <w:pPr>
-        <w:pStyle w:val="ListParagraph"/>
-        <w:numPr>
-          <w:ilvl w:val="0"/>
-          <w:numId w:val="14"/>
-        </w:numPr>
-      </w:pPr>
-      <w:r>
-        <w:t xml:space="preserve">Code editors are tools that can take a text file an </w:t>
-      </w:r>
-      <w:r>
-        <w:t>provide features such as plugins, syntax highlighting, auto-closing of brackets and braces, and linting</w:t>
+      <w:bookmarkStart w:id="12" w:name="_Toc115014102"/>
+      <w:r>
+        <w:t>Command Line Basics</w:t>
+      </w:r>
+      <w:bookmarkEnd w:id="12"/>
+    </w:p>
+    <w:p>
+      <w:pPr>
+        <w:pStyle w:val="ListParagraph"/>
+        <w:numPr>
+          <w:ilvl w:val="0"/>
+          <w:numId w:val="15"/>
+        </w:numPr>
+      </w:pPr>
+      <w:r>
+        <w:t>The command line interface (CLI) is where you can enter commands that your computer will run.</w:t>
+      </w:r>
+    </w:p>
+    <w:p>
+      <w:pPr>
+        <w:pStyle w:val="ListParagraph"/>
+        <w:numPr>
+          <w:ilvl w:val="0"/>
+          <w:numId w:val="15"/>
+        </w:numPr>
+      </w:pPr>
+      <w:r>
+        <w:t xml:space="preserve">$ </w:t>
+      </w:r>
+      <w:r>
+        <w:t>is used to show that what follows is a command that should be put into the terminal.</w:t>
+      </w:r>
+    </w:p>
+    <w:p>
+      <w:pPr>
+        <w:ind w:left="360"/>
+      </w:pPr>
+      <w:r>
+        <w:t>Knowledge Check Answers</w:t>
+      </w:r>
+      <w:r>
+        <w:t>:</w:t>
+      </w:r>
+    </w:p>
+    <w:p>
+      <w:pPr>
+        <w:pStyle w:val="ListParagraph"/>
+        <w:numPr>
+          <w:ilvl w:val="0"/>
+          <w:numId w:val="17"/>
+        </w:numPr>
+      </w:pPr>
+      <w:r>
+        <w:t>A command line is an interface that lets the user enter commands which will be carried out by the computer</w:t>
+      </w:r>
+    </w:p>
+    <w:p>
+      <w:pPr>
+        <w:pStyle w:val="ListParagraph"/>
+        <w:numPr>
+          <w:ilvl w:val="0"/>
+          <w:numId w:val="17"/>
+        </w:numPr>
+      </w:pPr>
+      <w:r>
+        <w:t xml:space="preserve">You can open it by clicking the icon on your GUI OS or by pressing </w:t>
+      </w:r>
+      <w:r>
+        <w:t xml:space="preserve">CTRL + ALT + T </w:t>
+      </w:r>
+      <w:r>
+        <w:t>(</w:t>
+      </w:r>
+      <w:r>
+        <w:t>on linux</w:t>
+      </w:r>
+      <w:r>
+        <w:t>)</w:t>
+      </w:r>
+    </w:p>
+    <w:p>
+      <w:pPr>
+        <w:pStyle w:val="ListParagraph"/>
+        <w:numPr>
+          <w:ilvl w:val="0"/>
+          <w:numId w:val="17"/>
+        </w:numPr>
+      </w:pPr>
+      <w:r>
+        <w:t>You can navigate to a directory by entering $ cd /file/path</w:t>
+      </w:r>
+    </w:p>
+    <w:p>
+      <w:pPr>
+        <w:pStyle w:val="ListParagraph"/>
+        <w:numPr>
+          <w:ilvl w:val="0"/>
+          <w:numId w:val="17"/>
+        </w:numPr>
+      </w:pPr>
+      <w:r>
+        <w:t>cd on its own will take you to your home directory</w:t>
+      </w:r>
+    </w:p>
+    <w:p>
+      <w:pPr>
+        <w:pStyle w:val="ListParagraph"/>
+        <w:numPr>
+          <w:ilvl w:val="0"/>
+          <w:numId w:val="17"/>
+        </w:numPr>
+      </w:pPr>
+      <w:r>
+        <w:t>$ cd .. will take you back up a directory</w:t>
+      </w:r>
+    </w:p>
+    <w:p>
+      <w:pPr>
+        <w:pStyle w:val="ListParagraph"/>
+        <w:numPr>
+          <w:ilvl w:val="0"/>
+          <w:numId w:val="17"/>
+        </w:numPr>
+      </w:pPr>
+      <w:r>
+        <w:t>$ pwd will display which directory you are in and the path to get there</w:t>
+      </w:r>
+    </w:p>
+    <w:p>
+      <w:pPr>
+        <w:pStyle w:val="ListParagraph"/>
+        <w:numPr>
+          <w:ilvl w:val="0"/>
+          <w:numId w:val="17"/>
+        </w:numPr>
+      </w:pPr>
+      <w:r>
+        <w:t>$ ls is used to display the contents of the directory you are in</w:t>
+      </w:r>
+    </w:p>
+    <w:p>
+      <w:pPr>
+        <w:pStyle w:val="ListParagraph"/>
+        <w:numPr>
+          <w:ilvl w:val="0"/>
+          <w:numId w:val="17"/>
+        </w:numPr>
+      </w:pPr>
+      <w:r>
+        <w:t>$ mkdir directoryName is used to create a new directory</w:t>
+      </w:r>
+    </w:p>
+    <w:p>
+      <w:pPr>
+        <w:pStyle w:val="ListParagraph"/>
+        <w:numPr>
+          <w:ilvl w:val="0"/>
+          <w:numId w:val="17"/>
+        </w:numPr>
+      </w:pPr>
+      <w:r>
+        <w:t>$ touch fileName is used to create a new file</w:t>
+      </w:r>
+    </w:p>
+    <w:p>
+      <w:pPr>
+        <w:pStyle w:val="ListParagraph"/>
+        <w:numPr>
+          <w:ilvl w:val="0"/>
+          <w:numId w:val="17"/>
+        </w:numPr>
+      </w:pPr>
+      <w:r>
+        <w:t xml:space="preserve">$ rm fileName will delete the named file </w:t>
+      </w:r>
+      <w:r>
+        <w:sym w:font="Wingdings" w:char="F0E0"/>
+      </w:r>
+      <w:r>
+        <w:t xml:space="preserve"> rmdir directoryName will delete the named directory</w:t>
+      </w:r>
+    </w:p>
+    <w:p>
+      <w:pPr>
+        <w:pStyle w:val="ListParagraph"/>
+        <w:numPr>
+          <w:ilvl w:val="0"/>
+          <w:numId w:val="17"/>
+        </w:numPr>
+      </w:pPr>
+      <w:r>
+        <w:t xml:space="preserve">$ </w:t>
+      </w:r>
+      <w:r>
+        <w:t>mv oldfile.txt newfile.txt</w:t>
+      </w:r>
+      <w:r>
+        <w:t xml:space="preserve"> will rename a file </w:t>
+      </w:r>
+      <w:r>
+        <w:sym w:font="Wingdings" w:char="F0E0"/>
+      </w:r>
+      <w:r>
+        <w:t xml:space="preserve"> $</w:t>
+      </w:r>
+      <w:r>
+        <w:t xml:space="preserve"> </w:t>
+      </w:r>
+      <w:r>
+        <w:t xml:space="preserve">mv </w:t>
+      </w:r>
+      <w:r>
+        <w:t>oldD</w:t>
+      </w:r>
+      <w:r>
+        <w:t>irectory</w:t>
+      </w:r>
+      <w:r>
+        <w:t xml:space="preserve"> </w:t>
+      </w:r>
+      <w:r>
+        <w:t xml:space="preserve"> </w:t>
+      </w:r>
+      <w:r>
+        <w:t>newD</w:t>
+      </w:r>
+      <w:r>
+        <w:t>irectory</w:t>
+      </w:r>
+    </w:p>
+    <w:p>
+      <w:pPr>
+        <w:pStyle w:val="Heading2"/>
+      </w:pPr>
+      <w:bookmarkStart w:id="13" w:name="_Toc115014103"/>
+      <w:r>
+        <w:t>Setting Up Git</w:t>
+      </w:r>
+      <w:bookmarkEnd w:id="13"/>
+    </w:p>
+    <w:p>
+      <w:pPr>
+        <w:pStyle w:val="ListParagraph"/>
+        <w:numPr>
+          <w:ilvl w:val="0"/>
+          <w:numId w:val="16"/>
+        </w:numPr>
+      </w:pPr>
+      <w:r>
+        <w:t>Git is a popular version control system</w:t>
       </w:r>
       <w:r>
         <w:t>.</w:t>
       </w:r>
-      <w:r>
-        <w:t xml:space="preserve"> Visual Studio Code (VSCode) is the most popular choice.</w:t>
-      </w:r>
-    </w:p>
-    <w:p>
-      <w:pPr>
-        <w:pStyle w:val="Heading2"/>
-      </w:pPr>
-      <w:bookmarkStart w:id="12" w:name="_Toc112227868"/>
-      <w:r>
-        <w:t>Command Line Basics</w:t>
-      </w:r>
-      <w:bookmarkEnd w:id="12"/>
-    </w:p>
-    <w:p>
-      <w:pPr>
-        <w:pStyle w:val="ListParagraph"/>
-        <w:numPr>
-          <w:ilvl w:val="0"/>
-          <w:numId w:val="15"/>
-        </w:numPr>
-      </w:pPr>
-      <w:r>
-        <w:t>The command line interface (CLI) is where you can enter commands that your computer will run.</w:t>
-      </w:r>
-    </w:p>
-    <w:p>
-      <w:pPr>
-        <w:pStyle w:val="ListParagraph"/>
-        <w:numPr>
-          <w:ilvl w:val="0"/>
-          <w:numId w:val="15"/>
-        </w:numPr>
-      </w:pPr>
-      <w:r>
-        <w:t xml:space="preserve">$ </w:t>
-      </w:r>
-      <w:r>
-        <w:t>is used to show that what follows is a command that should be put into the terminal.</w:t>
-      </w:r>
-    </w:p>
-    <w:p>
-      <w:pPr>
-        <w:ind w:left="360"/>
-      </w:pPr>
-      <w:r>
-        <w:t>Knowledge Check Answers</w:t>
-      </w:r>
-      <w:r>
-        <w:t>:</w:t>
-      </w:r>
-    </w:p>
-    <w:p>
-      <w:pPr>
-        <w:pStyle w:val="ListParagraph"/>
-        <w:numPr>
-          <w:ilvl w:val="0"/>
-          <w:numId w:val="17"/>
-        </w:numPr>
-      </w:pPr>
-      <w:r>
-        <w:t>A command line is an interface that lets the user enter commands which will be carried out by the computer</w:t>
-      </w:r>
-    </w:p>
-    <w:p>
-      <w:pPr>
-        <w:pStyle w:val="ListParagraph"/>
-        <w:numPr>
-          <w:ilvl w:val="0"/>
-          <w:numId w:val="17"/>
-        </w:numPr>
-      </w:pPr>
-      <w:r>
-        <w:t xml:space="preserve">You can open it by clicking the icon on your GUI OS or by pressing </w:t>
-      </w:r>
-      <w:r>
-        <w:t xml:space="preserve">CTRL + ALT + T </w:t>
-      </w:r>
-      <w:r>
-        <w:t>(</w:t>
-      </w:r>
-      <w:r>
-        <w:t>on linux</w:t>
-      </w:r>
-      <w:r>
-        <w:t>)</w:t>
-      </w:r>
-    </w:p>
-    <w:p>
-      <w:pPr>
-        <w:pStyle w:val="ListParagraph"/>
-        <w:numPr>
-          <w:ilvl w:val="0"/>
-          <w:numId w:val="17"/>
-        </w:numPr>
-      </w:pPr>
-      <w:r>
-        <w:t>You can navigate to a directory by entering $ cd /file/path</w:t>
-      </w:r>
-    </w:p>
-    <w:p>
-      <w:pPr>
-        <w:pStyle w:val="ListParagraph"/>
-        <w:numPr>
-          <w:ilvl w:val="0"/>
-          <w:numId w:val="17"/>
-        </w:numPr>
-      </w:pPr>
-      <w:r>
-        <w:t>cd on its own will take you to your home directory</w:t>
-      </w:r>
-    </w:p>
-    <w:p>
-      <w:pPr>
-        <w:pStyle w:val="ListParagraph"/>
-        <w:numPr>
-          <w:ilvl w:val="0"/>
-          <w:numId w:val="17"/>
-        </w:numPr>
-      </w:pPr>
-      <w:r>
-        <w:t>$ cd .. will take you back up a directory</w:t>
-      </w:r>
-    </w:p>
-    <w:p>
-      <w:pPr>
-        <w:pStyle w:val="ListParagraph"/>
-        <w:numPr>
-          <w:ilvl w:val="0"/>
-          <w:numId w:val="17"/>
-        </w:numPr>
-      </w:pPr>
-      <w:r>
-        <w:t>$ pwd will display which directory you are in and the path to get there</w:t>
-      </w:r>
-    </w:p>
-    <w:p>
-      <w:pPr>
-        <w:pStyle w:val="ListParagraph"/>
-        <w:numPr>
-          <w:ilvl w:val="0"/>
-          <w:numId w:val="17"/>
-        </w:numPr>
-      </w:pPr>
-      <w:r>
-        <w:t>$ ls is used to display the contents of the directory you are in</w:t>
-      </w:r>
-    </w:p>
-    <w:p>
-      <w:pPr>
-        <w:pStyle w:val="ListParagraph"/>
-        <w:numPr>
-          <w:ilvl w:val="0"/>
-          <w:numId w:val="17"/>
-        </w:numPr>
-      </w:pPr>
-      <w:r>
-        <w:t>$ mkdir directoryName is used to create a new directory</w:t>
-      </w:r>
-    </w:p>
-    <w:p>
-      <w:pPr>
-        <w:pStyle w:val="ListParagraph"/>
-        <w:numPr>
-          <w:ilvl w:val="0"/>
-          <w:numId w:val="17"/>
-        </w:numPr>
-      </w:pPr>
-      <w:r>
-        <w:t>$ touch fileName is used to create a new file</w:t>
-      </w:r>
-    </w:p>
-    <w:p>
-      <w:pPr>
-        <w:pStyle w:val="ListParagraph"/>
-        <w:numPr>
-          <w:ilvl w:val="0"/>
-          <w:numId w:val="17"/>
-        </w:numPr>
-      </w:pPr>
-      <w:r>
-        <w:t xml:space="preserve">$ rm fileName will delete the named file </w:t>
-      </w:r>
-      <w:r>
-        <w:sym w:font="Wingdings" w:char="F0E0"/>
-      </w:r>
-      <w:r>
-        <w:t xml:space="preserve"> rmdir directoryName will delete the named directory</w:t>
-      </w:r>
-    </w:p>
-    <w:p>
-      <w:pPr>
-        <w:pStyle w:val="ListParagraph"/>
-        <w:numPr>
-          <w:ilvl w:val="0"/>
-          <w:numId w:val="17"/>
-        </w:numPr>
-      </w:pPr>
-      <w:r>
-        <w:t xml:space="preserve">$ </w:t>
-      </w:r>
-      <w:r>
-        <w:t>mv oldfile.txt newfile.txt</w:t>
-      </w:r>
-      <w:r>
-        <w:t xml:space="preserve"> will rename a file </w:t>
-      </w:r>
-      <w:r>
-        <w:sym w:font="Wingdings" w:char="F0E0"/>
-      </w:r>
-      <w:r>
-        <w:t xml:space="preserve"> $</w:t>
-      </w:r>
-      <w:r>
-        <w:t xml:space="preserve"> </w:t>
-      </w:r>
-      <w:r>
-        <w:t xml:space="preserve">mv </w:t>
-      </w:r>
-      <w:r>
-        <w:t>oldD</w:t>
-      </w:r>
-      <w:r>
-        <w:t>irectory</w:t>
-      </w:r>
-      <w:r>
-        <w:t xml:space="preserve"> </w:t>
-      </w:r>
-      <w:r>
-        <w:t xml:space="preserve"> </w:t>
-      </w:r>
-      <w:r>
-        <w:t>newD</w:t>
-      </w:r>
-      <w:r>
-        <w:t>irectory</w:t>
-      </w:r>
-    </w:p>
-    <w:p>
-      <w:pPr>
-        <w:pStyle w:val="Heading2"/>
-      </w:pPr>
-      <w:bookmarkStart w:id="13" w:name="_Toc112227869"/>
+    </w:p>
+    <w:p>
+      <w:pPr>
+        <w:pStyle w:val="ListParagraph"/>
+        <w:numPr>
+          <w:ilvl w:val="0"/>
+          <w:numId w:val="16"/>
+        </w:numPr>
+      </w:pPr>
       <w:r>
         <w:lastRenderedPageBreak/>
-        <w:t>Setting Up Git</w:t>
-      </w:r>
-      <w:bookmarkEnd w:id="13"/>
-    </w:p>
-    <w:p>
-      <w:pPr>
-        <w:pStyle w:val="ListParagraph"/>
-        <w:numPr>
-          <w:ilvl w:val="0"/>
-          <w:numId w:val="16"/>
-        </w:numPr>
-      </w:pPr>
-      <w:r>
-        <w:t>Git is a popular version control system</w:t>
-      </w:r>
-      <w:r>
-        <w:t>.</w:t>
-      </w:r>
-    </w:p>
-    <w:p>
-      <w:pPr>
-        <w:pStyle w:val="ListParagraph"/>
-        <w:numPr>
-          <w:ilvl w:val="0"/>
-          <w:numId w:val="16"/>
-        </w:numPr>
-      </w:pPr>
-      <w:r>
         <w:t>GitHub</w:t>
       </w:r>
       <w:r>
@@ -4994,7 +5125,7 @@
       <w:pPr>
         <w:pStyle w:val="Heading1"/>
       </w:pPr>
-      <w:bookmarkStart w:id="14" w:name="_Toc112227870"/>
+      <w:bookmarkStart w:id="14" w:name="_Toc115014104"/>
       <w:r>
         <w:t xml:space="preserve">Foundations – </w:t>
       </w:r>
@@ -5007,7 +5138,7 @@
       <w:pPr>
         <w:pStyle w:val="Heading2"/>
       </w:pPr>
-      <w:bookmarkStart w:id="15" w:name="_Toc112227871"/>
+      <w:bookmarkStart w:id="15" w:name="_Toc115014105"/>
       <w:r>
         <w:t>Introduction to Git</w:t>
       </w:r>
@@ -5280,14 +5411,14 @@
         <w:t>A text editor saves all the words in a single file</w:t>
       </w:r>
       <w:r>
-        <w:t xml:space="preserve">. There are no other records of the file recorded so you would need to make multiple </w:t>
+        <w:t xml:space="preserve">. There are no other records of the file recorded so you would need to make multiple copies of the file to keep track of how it has changed. Git </w:t>
+      </w:r>
+      <w:r>
+        <w:t xml:space="preserve">records </w:t>
       </w:r>
       <w:r>
         <w:lastRenderedPageBreak/>
-        <w:t xml:space="preserve">copies of the file to keep track of how it has changed. Git </w:t>
-      </w:r>
-      <w:r>
-        <w:t>records differences in the files and folders and keeps a record of these ‘saves’.</w:t>
+        <w:t>differences in the files and folders and keeps a record of these ‘saves’.</w:t>
       </w:r>
     </w:p>
     <w:p>
@@ -5354,7 +5485,7 @@
       <w:pPr>
         <w:pStyle w:val="Heading2"/>
       </w:pPr>
-      <w:bookmarkStart w:id="16" w:name="_Toc112227872"/>
+      <w:bookmarkStart w:id="16" w:name="_Toc115014106"/>
       <w:r>
         <w:t>Git Basics</w:t>
       </w:r>
@@ -5566,11 +5697,26 @@
         </w:numPr>
       </w:pPr>
       <w:r>
+        <w:t xml:space="preserve">You add files to the staging area and the use commit to </w:t>
+      </w:r>
+      <w:r>
+        <w:t>commit the changes</w:t>
+      </w:r>
+    </w:p>
+    <w:p>
+      <w:pPr>
+        <w:pStyle w:val="ListParagraph"/>
+        <w:numPr>
+          <w:ilvl w:val="0"/>
+          <w:numId w:val="22"/>
+        </w:numPr>
+      </w:pPr>
+      <w:r>
         <w:lastRenderedPageBreak/>
-        <w:t xml:space="preserve">You add files to the staging area and the use commit to </w:t>
-      </w:r>
-      <w:r>
-        <w:t>commit the changes</w:t>
+        <w:t>g</w:t>
+      </w:r>
+      <w:r>
+        <w:t>it status</w:t>
       </w:r>
     </w:p>
     <w:p>
@@ -5582,10 +5728,7 @@
         </w:numPr>
       </w:pPr>
       <w:r>
-        <w:t>g</w:t>
-      </w:r>
-      <w:r>
-        <w:t>it status</w:t>
+        <w:t>‘git add -A’ or ‘git add fileName’</w:t>
       </w:r>
     </w:p>
     <w:p>
@@ -5597,7 +5740,7 @@
         </w:numPr>
       </w:pPr>
       <w:r>
-        <w:t>‘git add -A’ or ‘git add fileName’</w:t>
+        <w:t>git commit -m “message”</w:t>
       </w:r>
     </w:p>
     <w:p>
@@ -5609,7 +5752,10 @@
         </w:numPr>
       </w:pPr>
       <w:r>
-        <w:t>git commit -m “message”</w:t>
+        <w:t xml:space="preserve"> </w:t>
+      </w:r>
+      <w:r>
+        <w:t>git push</w:t>
       </w:r>
     </w:p>
     <w:p>
@@ -5621,21 +5767,6 @@
         </w:numPr>
       </w:pPr>
       <w:r>
-        <w:t xml:space="preserve"> </w:t>
-      </w:r>
-      <w:r>
-        <w:t>git push</w:t>
-      </w:r>
-    </w:p>
-    <w:p>
-      <w:pPr>
-        <w:pStyle w:val="ListParagraph"/>
-        <w:numPr>
-          <w:ilvl w:val="0"/>
-          <w:numId w:val="22"/>
-        </w:numPr>
-      </w:pPr>
-      <w:r>
         <w:t xml:space="preserve"> git log</w:t>
       </w:r>
     </w:p>
@@ -5648,7 +5779,7 @@
       <w:pPr>
         <w:pStyle w:val="Heading1"/>
       </w:pPr>
-      <w:bookmarkStart w:id="17" w:name="_Toc112227873"/>
+      <w:bookmarkStart w:id="17" w:name="_Toc115014107"/>
       <w:r>
         <w:t>Foundations – HTML Foundations</w:t>
       </w:r>
@@ -5658,7 +5789,7 @@
       <w:pPr>
         <w:pStyle w:val="Heading2"/>
       </w:pPr>
-      <w:bookmarkStart w:id="18" w:name="_Toc112227874"/>
+      <w:bookmarkStart w:id="18" w:name="_Toc115014108"/>
       <w:r>
         <w:t>Introduction to HTML and CSS</w:t>
       </w:r>
@@ -5867,7 +5998,7 @@
       <w:pPr>
         <w:pStyle w:val="Heading2"/>
       </w:pPr>
-      <w:bookmarkStart w:id="19" w:name="_Toc112227875"/>
+      <w:bookmarkStart w:id="19" w:name="_Toc115014109"/>
       <w:r>
         <w:t>Elements and Tags</w:t>
       </w:r>
@@ -5999,7 +6130,7 @@
       <w:pPr>
         <w:pStyle w:val="Heading2"/>
       </w:pPr>
-      <w:bookmarkStart w:id="20" w:name="_Toc112227876"/>
+      <w:bookmarkStart w:id="20" w:name="_Toc115014110"/>
       <w:r>
         <w:t>HTML Boilerplate</w:t>
       </w:r>
@@ -6602,7 +6733,7 @@
       <w:pPr>
         <w:pStyle w:val="Heading2"/>
       </w:pPr>
-      <w:bookmarkStart w:id="21" w:name="_Toc112227877"/>
+      <w:bookmarkStart w:id="21" w:name="_Toc115014111"/>
       <w:r>
         <w:t>Working with Text</w:t>
       </w:r>
@@ -6910,7 +7041,7 @@
       <w:pPr>
         <w:pStyle w:val="Heading2"/>
       </w:pPr>
-      <w:bookmarkStart w:id="22" w:name="_Toc112227878"/>
+      <w:bookmarkStart w:id="22" w:name="_Toc115014112"/>
       <w:r>
         <w:t>Lists</w:t>
       </w:r>
@@ -7140,7 +7271,7 @@
       <w:pPr>
         <w:pStyle w:val="Heading2"/>
       </w:pPr>
-      <w:bookmarkStart w:id="23" w:name="_Toc112227879"/>
+      <w:bookmarkStart w:id="23" w:name="_Toc115014113"/>
       <w:r>
         <w:lastRenderedPageBreak/>
         <w:t>Links and Images</w:t>
@@ -7612,7 +7743,7 @@
       <w:pPr>
         <w:pStyle w:val="Heading2"/>
       </w:pPr>
-      <w:bookmarkStart w:id="24" w:name="_Toc112227880"/>
+      <w:bookmarkStart w:id="24" w:name="_Toc115014114"/>
       <w:r>
         <w:t>Commit Messages</w:t>
       </w:r>
@@ -7699,7 +7830,7 @@
       <w:pPr>
         <w:pStyle w:val="Heading2"/>
       </w:pPr>
-      <w:bookmarkStart w:id="25" w:name="_Toc112227881"/>
+      <w:bookmarkStart w:id="25" w:name="_Toc115014115"/>
       <w:r>
         <w:t>Project: Recipes</w:t>
       </w:r>
@@ -7728,7 +7859,7 @@
       <w:pPr>
         <w:pStyle w:val="Heading1"/>
       </w:pPr>
-      <w:bookmarkStart w:id="26" w:name="_Toc112227882"/>
+      <w:bookmarkStart w:id="26" w:name="_Toc115014116"/>
       <w:r>
         <w:t>Foundations - CSS Foundations</w:t>
       </w:r>
@@ -7738,7 +7869,7 @@
       <w:pPr>
         <w:pStyle w:val="Heading2"/>
       </w:pPr>
-      <w:bookmarkStart w:id="27" w:name="_Toc112227883"/>
+      <w:bookmarkStart w:id="27" w:name="_Toc115014117"/>
       <w:r>
         <w:t>CSS Foundations</w:t>
       </w:r>
@@ -9269,7 +9400,7 @@
       <w:pPr>
         <w:pStyle w:val="Heading2"/>
       </w:pPr>
-      <w:bookmarkStart w:id="28" w:name="_Toc112227884"/>
+      <w:bookmarkStart w:id="28" w:name="_Toc115014118"/>
       <w:r>
         <w:t>Inspecting HTML and CSS</w:t>
       </w:r>
@@ -9868,7 +9999,7 @@
       <w:pPr>
         <w:pStyle w:val="Heading2"/>
       </w:pPr>
-      <w:bookmarkStart w:id="29" w:name="_Toc112227885"/>
+      <w:bookmarkStart w:id="29" w:name="_Toc115014119"/>
       <w:r>
         <w:t>The Box Model</w:t>
       </w:r>
@@ -10221,7 +10352,7 @@
       <w:pPr>
         <w:pStyle w:val="Heading2"/>
       </w:pPr>
-      <w:bookmarkStart w:id="30" w:name="_Toc112227886"/>
+      <w:bookmarkStart w:id="30" w:name="_Toc115014120"/>
       <w:r>
         <w:t>Block an Inline</w:t>
       </w:r>
@@ -10472,6 +10603,333 @@
       </w:r>
     </w:p>
     <w:p/>
+    <w:p>
+      <w:pPr>
+        <w:pStyle w:val="Heading1"/>
+      </w:pPr>
+      <w:bookmarkStart w:id="31" w:name="_Toc115014121"/>
+      <w:r>
+        <w:lastRenderedPageBreak/>
+        <w:t>Foundations - Flexbox</w:t>
+      </w:r>
+      <w:bookmarkEnd w:id="31"/>
+    </w:p>
+    <w:p>
+      <w:pPr>
+        <w:pStyle w:val="Heading2"/>
+      </w:pPr>
+      <w:bookmarkStart w:id="32" w:name="_Toc115014122"/>
+      <w:r>
+        <w:t>Introduction to Flexbox</w:t>
+      </w:r>
+      <w:bookmarkEnd w:id="32"/>
+    </w:p>
+    <w:p>
+      <w:pPr>
+        <w:pStyle w:val="ListParagraph"/>
+        <w:numPr>
+          <w:ilvl w:val="0"/>
+          <w:numId w:val="45"/>
+        </w:numPr>
+      </w:pPr>
+      <w:r>
+        <w:t xml:space="preserve">Relatively new of manipulating elements in CSS. </w:t>
+      </w:r>
+      <w:r>
+        <w:t>Already a common way of positioning elements for many developers.</w:t>
+      </w:r>
+    </w:p>
+    <w:p>
+      <w:pPr>
+        <w:pStyle w:val="ListParagraph"/>
+        <w:numPr>
+          <w:ilvl w:val="0"/>
+          <w:numId w:val="45"/>
+        </w:numPr>
+      </w:pPr>
+      <w:r>
+        <w:t>Flexbox is a way to arrange items into rows or columns</w:t>
+      </w:r>
+      <w:r>
+        <w:t xml:space="preserve">. </w:t>
+      </w:r>
+      <w:r>
+        <w:t xml:space="preserve">The items will then flex (grow or shrink) based on defined rules. </w:t>
+      </w:r>
+    </w:p>
+    <w:p>
+      <w:pPr>
+        <w:pStyle w:val="ListParagraph"/>
+        <w:numPr>
+          <w:ilvl w:val="0"/>
+          <w:numId w:val="45"/>
+        </w:numPr>
+      </w:pPr>
+      <w:r>
+        <w:t xml:space="preserve">A flex container is any element that has a </w:t>
+      </w:r>
+      <w:r>
+        <w:t>“display: flex” attribute on it.</w:t>
+      </w:r>
+    </w:p>
+    <w:p>
+      <w:pPr>
+        <w:pStyle w:val="ListParagraph"/>
+        <w:numPr>
+          <w:ilvl w:val="0"/>
+          <w:numId w:val="45"/>
+        </w:numPr>
+      </w:pPr>
+      <w:r>
+        <w:t>A flex item is an element that lives directly inside of a flex container.</w:t>
+      </w:r>
+    </w:p>
+    <w:p>
+      <w:pPr>
+        <w:ind w:left="360"/>
+      </w:pPr>
+      <w:r>
+        <w:rPr>
+          <w:noProof/>
+        </w:rPr>
+        <w:drawing>
+          <wp:inline distT="0" distB="0" distL="0" distR="0" wp14:anchorId="49776589" wp14:editId="1AF14C22">
+            <wp:extent cx="5731510" cy="2035175"/>
+            <wp:effectExtent l="0" t="0" r="2540" b="3175"/>
+            <wp:docPr id="26" name="Picture 26"/>
+            <wp:cNvGraphicFramePr>
+              <a:graphicFrameLocks xmlns:a="http://schemas.openxmlformats.org/drawingml/2006/main" noChangeAspect="1"/>
+            </wp:cNvGraphicFramePr>
+            <a:graphic xmlns:a="http://schemas.openxmlformats.org/drawingml/2006/main">
+              <a:graphicData uri="http://schemas.openxmlformats.org/drawingml/2006/picture">
+                <pic:pic xmlns:pic="http://schemas.openxmlformats.org/drawingml/2006/picture">
+                  <pic:nvPicPr>
+                    <pic:cNvPr id="26" name="Picture 26"/>
+                    <pic:cNvPicPr/>
+                  </pic:nvPicPr>
+                  <pic:blipFill>
+                    <a:blip r:embed="rId78">
+                      <a:extLst>
+                        <a:ext uri="{28A0092B-C50C-407E-A947-70E740481C1C}">
+                          <a14:useLocalDpi xmlns:a14="http://schemas.microsoft.com/office/drawing/2010/main" val="0"/>
+                        </a:ext>
+                      </a:extLst>
+                    </a:blip>
+                    <a:stretch>
+                      <a:fillRect/>
+                    </a:stretch>
+                  </pic:blipFill>
+                  <pic:spPr>
+                    <a:xfrm>
+                      <a:off x="0" y="0"/>
+                      <a:ext cx="5731510" cy="2035175"/>
+                    </a:xfrm>
+                    <a:prstGeom prst="rect">
+                      <a:avLst/>
+                    </a:prstGeom>
+                  </pic:spPr>
+                </pic:pic>
+              </a:graphicData>
+            </a:graphic>
+          </wp:inline>
+        </w:drawing>
+      </w:r>
+    </w:p>
+    <w:p>
+      <w:pPr>
+        <w:pStyle w:val="ListParagraph"/>
+        <w:numPr>
+          <w:ilvl w:val="0"/>
+          <w:numId w:val="46"/>
+        </w:numPr>
+      </w:pPr>
+      <w:r>
+        <w:t>Additionally, any element can be both a (flex) container and item</w:t>
+      </w:r>
+      <w:r>
+        <w:t>.</w:t>
+      </w:r>
+    </w:p>
+    <w:p>
+      <w:pPr>
+        <w:ind w:left="720"/>
+      </w:pPr>
+      <w:r>
+        <w:rPr>
+          <w:noProof/>
+        </w:rPr>
+        <w:drawing>
+          <wp:inline distT="0" distB="0" distL="0" distR="0" wp14:anchorId="0E24B432" wp14:editId="2B4F8D55">
+            <wp:extent cx="4635795" cy="1452473"/>
+            <wp:effectExtent l="0" t="0" r="0" b="0"/>
+            <wp:docPr id="27" name="Picture 27"/>
+            <wp:cNvGraphicFramePr>
+              <a:graphicFrameLocks xmlns:a="http://schemas.openxmlformats.org/drawingml/2006/main" noChangeAspect="1"/>
+            </wp:cNvGraphicFramePr>
+            <a:graphic xmlns:a="http://schemas.openxmlformats.org/drawingml/2006/main">
+              <a:graphicData uri="http://schemas.openxmlformats.org/drawingml/2006/picture">
+                <pic:pic xmlns:pic="http://schemas.openxmlformats.org/drawingml/2006/picture">
+                  <pic:nvPicPr>
+                    <pic:cNvPr id="27" name="Picture 27"/>
+                    <pic:cNvPicPr/>
+                  </pic:nvPicPr>
+                  <pic:blipFill>
+                    <a:blip r:embed="rId79">
+                      <a:extLst>
+                        <a:ext uri="{28A0092B-C50C-407E-A947-70E740481C1C}">
+                          <a14:useLocalDpi xmlns:a14="http://schemas.microsoft.com/office/drawing/2010/main" val="0"/>
+                        </a:ext>
+                      </a:extLst>
+                    </a:blip>
+                    <a:stretch>
+                      <a:fillRect/>
+                    </a:stretch>
+                  </pic:blipFill>
+                  <pic:spPr>
+                    <a:xfrm>
+                      <a:off x="0" y="0"/>
+                      <a:ext cx="4649544" cy="1456781"/>
+                    </a:xfrm>
+                    <a:prstGeom prst="rect">
+                      <a:avLst/>
+                    </a:prstGeom>
+                  </pic:spPr>
+                </pic:pic>
+              </a:graphicData>
+            </a:graphic>
+          </wp:inline>
+        </w:drawing>
+      </w:r>
+    </w:p>
+    <w:p>
+      <w:pPr>
+        <w:pStyle w:val="ListParagraph"/>
+        <w:numPr>
+          <w:ilvl w:val="0"/>
+          <w:numId w:val="46"/>
+        </w:numPr>
+      </w:pPr>
+      <w:r>
+        <w:t>Flex containers</w:t>
+      </w:r>
+      <w:r>
+        <w:t xml:space="preserve"> and items (along with nesting) is the primary way to build up complex layouts of elements.</w:t>
+      </w:r>
+      <w:r>
+        <w:t xml:space="preserve"> For example…</w:t>
+      </w:r>
+    </w:p>
+    <w:p>
+      <w:pPr>
+        <w:ind w:left="720"/>
+        <w:jc w:val="center"/>
+      </w:pPr>
+      <w:r>
+        <w:rPr>
+          <w:noProof/>
+        </w:rPr>
+        <w:drawing>
+          <wp:inline distT="0" distB="0" distL="0" distR="0" wp14:anchorId="3E8D2490" wp14:editId="32AED686">
+            <wp:extent cx="2538325" cy="1552354"/>
+            <wp:effectExtent l="0" t="0" r="0" b="0"/>
+            <wp:docPr id="28" name="Picture 28"/>
+            <wp:cNvGraphicFramePr>
+              <a:graphicFrameLocks xmlns:a="http://schemas.openxmlformats.org/drawingml/2006/main" noChangeAspect="1"/>
+            </wp:cNvGraphicFramePr>
+            <a:graphic xmlns:a="http://schemas.openxmlformats.org/drawingml/2006/main">
+              <a:graphicData uri="http://schemas.openxmlformats.org/drawingml/2006/picture">
+                <pic:pic xmlns:pic="http://schemas.openxmlformats.org/drawingml/2006/picture">
+                  <pic:nvPicPr>
+                    <pic:cNvPr id="28" name="Picture 28"/>
+                    <pic:cNvPicPr/>
+                  </pic:nvPicPr>
+                  <pic:blipFill>
+                    <a:blip r:embed="rId80" cstate="print">
+                      <a:extLst>
+                        <a:ext uri="{28A0092B-C50C-407E-A947-70E740481C1C}">
+                          <a14:useLocalDpi xmlns:a14="http://schemas.microsoft.com/office/drawing/2010/main" val="0"/>
+                        </a:ext>
+                      </a:extLst>
+                    </a:blip>
+                    <a:stretch>
+                      <a:fillRect/>
+                    </a:stretch>
+                  </pic:blipFill>
+                  <pic:spPr>
+                    <a:xfrm>
+                      <a:off x="0" y="0"/>
+                      <a:ext cx="2566279" cy="1569450"/>
+                    </a:xfrm>
+                    <a:prstGeom prst="rect">
+                      <a:avLst/>
+                    </a:prstGeom>
+                  </pic:spPr>
+                </pic:pic>
+              </a:graphicData>
+            </a:graphic>
+          </wp:inline>
+        </w:drawing>
+      </w:r>
+    </w:p>
+    <w:p>
+      <w:pPr>
+        <w:pStyle w:val="ListParagraph"/>
+        <w:numPr>
+          <w:ilvl w:val="0"/>
+          <w:numId w:val="46"/>
+        </w:numPr>
+      </w:pPr>
+      <w:hyperlink r:id="rId81" w:history="1">
+        <w:r>
+          <w:rPr>
+            <w:rStyle w:val="Hyperlink"/>
+          </w:rPr>
+          <w:t>https://www.internetingishard.com/html-and-css/flexbox/</w:t>
+        </w:r>
+      </w:hyperlink>
+      <w:r>
+        <w:t xml:space="preserve"> </w:t>
+      </w:r>
+    </w:p>
+    <w:p>
+      <w:r>
+        <w:lastRenderedPageBreak/>
+        <w:t>Knowledge Check Answers</w:t>
+      </w:r>
+    </w:p>
+    <w:p>
+      <w:pPr>
+        <w:pStyle w:val="ListParagraph"/>
+        <w:numPr>
+          <w:ilvl w:val="0"/>
+          <w:numId w:val="47"/>
+        </w:numPr>
+      </w:pPr>
+      <w:r>
+        <w:t>A flex container is an element that contains the attribute “display: flex”</w:t>
+      </w:r>
+      <w:r>
+        <w:t>. An item is an element that goes within a container.</w:t>
+      </w:r>
+    </w:p>
+    <w:p>
+      <w:pPr>
+        <w:pStyle w:val="ListParagraph"/>
+        <w:numPr>
+          <w:ilvl w:val="0"/>
+          <w:numId w:val="47"/>
+        </w:numPr>
+      </w:pPr>
+      <w:r>
+        <w:t>A flex item is created by making it part of a flex container class</w:t>
+      </w:r>
+      <w:r>
+        <w:t xml:space="preserve"> (using the class attribute). In your CSS file, you would give different CSS rules to determine how those </w:t>
+      </w:r>
+      <w:r>
+        <w:t>elements should look within the container.</w:t>
+      </w:r>
+    </w:p>
     <w:sectPr>
       <w:pgSz w:w="11906" w:h="16838"/>
       <w:pgMar w:top="1440" w:right="1440" w:bottom="1440" w:left="1440" w:header="708" w:footer="708" w:gutter="0"/>
@@ -11699,6 +12157,119 @@
     </w:lvl>
   </w:abstractNum>
   <w:abstractNum w:abstractNumId="11" w15:restartNumberingAfterBreak="0">
+    <w:nsid w:val="1E5D1F3A"/>
+    <w:multiLevelType w:val="hybridMultilevel"/>
+    <w:tmpl w:val="6EDA3780"/>
+    <w:lvl w:ilvl="0" w:tplc="08090001">
+      <w:start w:val="1"/>
+      <w:numFmt w:val="bullet"/>
+      <w:lvlText w:val=""/>
+      <w:lvlJc w:val="left"/>
+      <w:pPr>
+        <w:ind w:left="720" w:hanging="360"/>
+      </w:pPr>
+      <w:rPr>
+        <w:rFonts w:ascii="Symbol" w:hAnsi="Symbol" w:hint="default"/>
+      </w:rPr>
+    </w:lvl>
+    <w:lvl w:ilvl="1" w:tplc="08090003" w:tentative="1">
+      <w:start w:val="1"/>
+      <w:numFmt w:val="bullet"/>
+      <w:lvlText w:val="o"/>
+      <w:lvlJc w:val="left"/>
+      <w:pPr>
+        <w:ind w:left="1440" w:hanging="360"/>
+      </w:pPr>
+      <w:rPr>
+        <w:rFonts w:ascii="Courier New" w:hAnsi="Courier New" w:cs="Courier New" w:hint="default"/>
+      </w:rPr>
+    </w:lvl>
+    <w:lvl w:ilvl="2" w:tplc="08090005" w:tentative="1">
+      <w:start w:val="1"/>
+      <w:numFmt w:val="bullet"/>
+      <w:lvlText w:val=""/>
+      <w:lvlJc w:val="left"/>
+      <w:pPr>
+        <w:ind w:left="2160" w:hanging="360"/>
+      </w:pPr>
+      <w:rPr>
+        <w:rFonts w:ascii="Wingdings" w:hAnsi="Wingdings" w:hint="default"/>
+      </w:rPr>
+    </w:lvl>
+    <w:lvl w:ilvl="3" w:tplc="08090001" w:tentative="1">
+      <w:start w:val="1"/>
+      <w:numFmt w:val="bullet"/>
+      <w:lvlText w:val=""/>
+      <w:lvlJc w:val="left"/>
+      <w:pPr>
+        <w:ind w:left="2880" w:hanging="360"/>
+      </w:pPr>
+      <w:rPr>
+        <w:rFonts w:ascii="Symbol" w:hAnsi="Symbol" w:hint="default"/>
+      </w:rPr>
+    </w:lvl>
+    <w:lvl w:ilvl="4" w:tplc="08090003" w:tentative="1">
+      <w:start w:val="1"/>
+      <w:numFmt w:val="bullet"/>
+      <w:lvlText w:val="o"/>
+      <w:lvlJc w:val="left"/>
+      <w:pPr>
+        <w:ind w:left="3600" w:hanging="360"/>
+      </w:pPr>
+      <w:rPr>
+        <w:rFonts w:ascii="Courier New" w:hAnsi="Courier New" w:cs="Courier New" w:hint="default"/>
+      </w:rPr>
+    </w:lvl>
+    <w:lvl w:ilvl="5" w:tplc="08090005" w:tentative="1">
+      <w:start w:val="1"/>
+      <w:numFmt w:val="bullet"/>
+      <w:lvlText w:val=""/>
+      <w:lvlJc w:val="left"/>
+      <w:pPr>
+        <w:ind w:left="4320" w:hanging="360"/>
+      </w:pPr>
+      <w:rPr>
+        <w:rFonts w:ascii="Wingdings" w:hAnsi="Wingdings" w:hint="default"/>
+      </w:rPr>
+    </w:lvl>
+    <w:lvl w:ilvl="6" w:tplc="08090001" w:tentative="1">
+      <w:start w:val="1"/>
+      <w:numFmt w:val="bullet"/>
+      <w:lvlText w:val=""/>
+      <w:lvlJc w:val="left"/>
+      <w:pPr>
+        <w:ind w:left="5040" w:hanging="360"/>
+      </w:pPr>
+      <w:rPr>
+        <w:rFonts w:ascii="Symbol" w:hAnsi="Symbol" w:hint="default"/>
+      </w:rPr>
+    </w:lvl>
+    <w:lvl w:ilvl="7" w:tplc="08090003" w:tentative="1">
+      <w:start w:val="1"/>
+      <w:numFmt w:val="bullet"/>
+      <w:lvlText w:val="o"/>
+      <w:lvlJc w:val="left"/>
+      <w:pPr>
+        <w:ind w:left="5760" w:hanging="360"/>
+      </w:pPr>
+      <w:rPr>
+        <w:rFonts w:ascii="Courier New" w:hAnsi="Courier New" w:cs="Courier New" w:hint="default"/>
+      </w:rPr>
+    </w:lvl>
+    <w:lvl w:ilvl="8" w:tplc="08090005" w:tentative="1">
+      <w:start w:val="1"/>
+      <w:numFmt w:val="bullet"/>
+      <w:lvlText w:val=""/>
+      <w:lvlJc w:val="left"/>
+      <w:pPr>
+        <w:ind w:left="6480" w:hanging="360"/>
+      </w:pPr>
+      <w:rPr>
+        <w:rFonts w:ascii="Wingdings" w:hAnsi="Wingdings" w:hint="default"/>
+      </w:rPr>
+    </w:lvl>
+  </w:abstractNum>
+  <w:abstractNum w:abstractNumId="12" w15:restartNumberingAfterBreak="0">
     <w:nsid w:val="24D36993"/>
     <w:multiLevelType w:val="hybridMultilevel"/>
     <w:tmpl w:val="E9E0C014"/>
@@ -11811,7 +12382,7 @@
       </w:rPr>
     </w:lvl>
   </w:abstractNum>
-  <w:abstractNum w:abstractNumId="12" w15:restartNumberingAfterBreak="0">
+  <w:abstractNum w:abstractNumId="13" w15:restartNumberingAfterBreak="0">
     <w:nsid w:val="27C44DEA"/>
     <w:multiLevelType w:val="hybridMultilevel"/>
     <w:tmpl w:val="828E2788"/>
@@ -11924,7 +12495,7 @@
       </w:rPr>
     </w:lvl>
   </w:abstractNum>
-  <w:abstractNum w:abstractNumId="13" w15:restartNumberingAfterBreak="0">
+  <w:abstractNum w:abstractNumId="14" w15:restartNumberingAfterBreak="0">
     <w:nsid w:val="2F660FCA"/>
     <w:multiLevelType w:val="hybridMultilevel"/>
     <w:tmpl w:val="D6AC053C"/>
@@ -12037,7 +12608,7 @@
       </w:rPr>
     </w:lvl>
   </w:abstractNum>
-  <w:abstractNum w:abstractNumId="14" w15:restartNumberingAfterBreak="0">
+  <w:abstractNum w:abstractNumId="15" w15:restartNumberingAfterBreak="0">
     <w:nsid w:val="345A13FF"/>
     <w:multiLevelType w:val="hybridMultilevel"/>
     <w:tmpl w:val="4EC2F8B2"/>
@@ -12150,7 +12721,7 @@
       </w:rPr>
     </w:lvl>
   </w:abstractNum>
-  <w:abstractNum w:abstractNumId="15" w15:restartNumberingAfterBreak="0">
+  <w:abstractNum w:abstractNumId="16" w15:restartNumberingAfterBreak="0">
     <w:nsid w:val="370F7B10"/>
     <w:multiLevelType w:val="hybridMultilevel"/>
     <w:tmpl w:val="D8EEDC26"/>
@@ -12236,7 +12807,7 @@
       </w:pPr>
     </w:lvl>
   </w:abstractNum>
-  <w:abstractNum w:abstractNumId="16" w15:restartNumberingAfterBreak="0">
+  <w:abstractNum w:abstractNumId="17" w15:restartNumberingAfterBreak="0">
     <w:nsid w:val="3876364F"/>
     <w:multiLevelType w:val="hybridMultilevel"/>
     <w:tmpl w:val="6246B080"/>
@@ -12322,7 +12893,7 @@
       </w:pPr>
     </w:lvl>
   </w:abstractNum>
-  <w:abstractNum w:abstractNumId="17" w15:restartNumberingAfterBreak="0">
+  <w:abstractNum w:abstractNumId="18" w15:restartNumberingAfterBreak="0">
     <w:nsid w:val="3BC35B7F"/>
     <w:multiLevelType w:val="hybridMultilevel"/>
     <w:tmpl w:val="BACEFD2A"/>
@@ -12435,7 +13006,7 @@
       </w:rPr>
     </w:lvl>
   </w:abstractNum>
-  <w:abstractNum w:abstractNumId="18" w15:restartNumberingAfterBreak="0">
+  <w:abstractNum w:abstractNumId="19" w15:restartNumberingAfterBreak="0">
     <w:nsid w:val="3BCB1364"/>
     <w:multiLevelType w:val="hybridMultilevel"/>
     <w:tmpl w:val="1F36C634"/>
@@ -12521,7 +13092,7 @@
       </w:pPr>
     </w:lvl>
   </w:abstractNum>
-  <w:abstractNum w:abstractNumId="19" w15:restartNumberingAfterBreak="0">
+  <w:abstractNum w:abstractNumId="20" w15:restartNumberingAfterBreak="0">
     <w:nsid w:val="3C9E44C8"/>
     <w:multiLevelType w:val="hybridMultilevel"/>
     <w:tmpl w:val="EE0CFE3E"/>
@@ -12634,7 +13205,7 @@
       </w:rPr>
     </w:lvl>
   </w:abstractNum>
-  <w:abstractNum w:abstractNumId="20" w15:restartNumberingAfterBreak="0">
+  <w:abstractNum w:abstractNumId="21" w15:restartNumberingAfterBreak="0">
     <w:nsid w:val="3E3B1F1D"/>
     <w:multiLevelType w:val="hybridMultilevel"/>
     <w:tmpl w:val="B3CAC1E0"/>
@@ -12747,7 +13318,7 @@
       </w:rPr>
     </w:lvl>
   </w:abstractNum>
-  <w:abstractNum w:abstractNumId="21" w15:restartNumberingAfterBreak="0">
+  <w:abstractNum w:abstractNumId="22" w15:restartNumberingAfterBreak="0">
     <w:nsid w:val="3EA203A6"/>
     <w:multiLevelType w:val="hybridMultilevel"/>
     <w:tmpl w:val="5CD0FC26"/>
@@ -12833,7 +13404,120 @@
       </w:pPr>
     </w:lvl>
   </w:abstractNum>
-  <w:abstractNum w:abstractNumId="22" w15:restartNumberingAfterBreak="0">
+  <w:abstractNum w:abstractNumId="23" w15:restartNumberingAfterBreak="0">
+    <w:nsid w:val="43316276"/>
+    <w:multiLevelType w:val="hybridMultilevel"/>
+    <w:tmpl w:val="BCB03F22"/>
+    <w:lvl w:ilvl="0" w:tplc="08090001">
+      <w:start w:val="1"/>
+      <w:numFmt w:val="bullet"/>
+      <w:lvlText w:val=""/>
+      <w:lvlJc w:val="left"/>
+      <w:pPr>
+        <w:ind w:left="1080" w:hanging="360"/>
+      </w:pPr>
+      <w:rPr>
+        <w:rFonts w:ascii="Symbol" w:hAnsi="Symbol" w:hint="default"/>
+      </w:rPr>
+    </w:lvl>
+    <w:lvl w:ilvl="1" w:tplc="08090003" w:tentative="1">
+      <w:start w:val="1"/>
+      <w:numFmt w:val="bullet"/>
+      <w:lvlText w:val="o"/>
+      <w:lvlJc w:val="left"/>
+      <w:pPr>
+        <w:ind w:left="1800" w:hanging="360"/>
+      </w:pPr>
+      <w:rPr>
+        <w:rFonts w:ascii="Courier New" w:hAnsi="Courier New" w:cs="Courier New" w:hint="default"/>
+      </w:rPr>
+    </w:lvl>
+    <w:lvl w:ilvl="2" w:tplc="08090005" w:tentative="1">
+      <w:start w:val="1"/>
+      <w:numFmt w:val="bullet"/>
+      <w:lvlText w:val=""/>
+      <w:lvlJc w:val="left"/>
+      <w:pPr>
+        <w:ind w:left="2520" w:hanging="360"/>
+      </w:pPr>
+      <w:rPr>
+        <w:rFonts w:ascii="Wingdings" w:hAnsi="Wingdings" w:hint="default"/>
+      </w:rPr>
+    </w:lvl>
+    <w:lvl w:ilvl="3" w:tplc="08090001" w:tentative="1">
+      <w:start w:val="1"/>
+      <w:numFmt w:val="bullet"/>
+      <w:lvlText w:val=""/>
+      <w:lvlJc w:val="left"/>
+      <w:pPr>
+        <w:ind w:left="3240" w:hanging="360"/>
+      </w:pPr>
+      <w:rPr>
+        <w:rFonts w:ascii="Symbol" w:hAnsi="Symbol" w:hint="default"/>
+      </w:rPr>
+    </w:lvl>
+    <w:lvl w:ilvl="4" w:tplc="08090003" w:tentative="1">
+      <w:start w:val="1"/>
+      <w:numFmt w:val="bullet"/>
+      <w:lvlText w:val="o"/>
+      <w:lvlJc w:val="left"/>
+      <w:pPr>
+        <w:ind w:left="3960" w:hanging="360"/>
+      </w:pPr>
+      <w:rPr>
+        <w:rFonts w:ascii="Courier New" w:hAnsi="Courier New" w:cs="Courier New" w:hint="default"/>
+      </w:rPr>
+    </w:lvl>
+    <w:lvl w:ilvl="5" w:tplc="08090005" w:tentative="1">
+      <w:start w:val="1"/>
+      <w:numFmt w:val="bullet"/>
+      <w:lvlText w:val=""/>
+      <w:lvlJc w:val="left"/>
+      <w:pPr>
+        <w:ind w:left="4680" w:hanging="360"/>
+      </w:pPr>
+      <w:rPr>
+        <w:rFonts w:ascii="Wingdings" w:hAnsi="Wingdings" w:hint="default"/>
+      </w:rPr>
+    </w:lvl>
+    <w:lvl w:ilvl="6" w:tplc="08090001" w:tentative="1">
+      <w:start w:val="1"/>
+      <w:numFmt w:val="bullet"/>
+      <w:lvlText w:val=""/>
+      <w:lvlJc w:val="left"/>
+      <w:pPr>
+        <w:ind w:left="5400" w:hanging="360"/>
+      </w:pPr>
+      <w:rPr>
+        <w:rFonts w:ascii="Symbol" w:hAnsi="Symbol" w:hint="default"/>
+      </w:rPr>
+    </w:lvl>
+    <w:lvl w:ilvl="7" w:tplc="08090003" w:tentative="1">
+      <w:start w:val="1"/>
+      <w:numFmt w:val="bullet"/>
+      <w:lvlText w:val="o"/>
+      <w:lvlJc w:val="left"/>
+      <w:pPr>
+        <w:ind w:left="6120" w:hanging="360"/>
+      </w:pPr>
+      <w:rPr>
+        <w:rFonts w:ascii="Courier New" w:hAnsi="Courier New" w:cs="Courier New" w:hint="default"/>
+      </w:rPr>
+    </w:lvl>
+    <w:lvl w:ilvl="8" w:tplc="08090005" w:tentative="1">
+      <w:start w:val="1"/>
+      <w:numFmt w:val="bullet"/>
+      <w:lvlText w:val=""/>
+      <w:lvlJc w:val="left"/>
+      <w:pPr>
+        <w:ind w:left="6840" w:hanging="360"/>
+      </w:pPr>
+      <w:rPr>
+        <w:rFonts w:ascii="Wingdings" w:hAnsi="Wingdings" w:hint="default"/>
+      </w:rPr>
+    </w:lvl>
+  </w:abstractNum>
+  <w:abstractNum w:abstractNumId="24" w15:restartNumberingAfterBreak="0">
     <w:nsid w:val="486755B4"/>
     <w:multiLevelType w:val="hybridMultilevel"/>
     <w:tmpl w:val="5156CFA0"/>
@@ -12946,7 +13630,7 @@
       </w:rPr>
     </w:lvl>
   </w:abstractNum>
-  <w:abstractNum w:abstractNumId="23" w15:restartNumberingAfterBreak="0">
+  <w:abstractNum w:abstractNumId="25" w15:restartNumberingAfterBreak="0">
     <w:nsid w:val="487D2863"/>
     <w:multiLevelType w:val="hybridMultilevel"/>
     <w:tmpl w:val="45C60F84"/>
@@ -13059,7 +13743,7 @@
       </w:rPr>
     </w:lvl>
   </w:abstractNum>
-  <w:abstractNum w:abstractNumId="24" w15:restartNumberingAfterBreak="0">
+  <w:abstractNum w:abstractNumId="26" w15:restartNumberingAfterBreak="0">
     <w:nsid w:val="4A3478AF"/>
     <w:multiLevelType w:val="hybridMultilevel"/>
     <w:tmpl w:val="47F866D8"/>
@@ -13172,7 +13856,7 @@
       </w:rPr>
     </w:lvl>
   </w:abstractNum>
-  <w:abstractNum w:abstractNumId="25" w15:restartNumberingAfterBreak="0">
+  <w:abstractNum w:abstractNumId="27" w15:restartNumberingAfterBreak="0">
     <w:nsid w:val="4CC61B33"/>
     <w:multiLevelType w:val="hybridMultilevel"/>
     <w:tmpl w:val="E9143966"/>
@@ -13285,7 +13969,7 @@
       </w:rPr>
     </w:lvl>
   </w:abstractNum>
-  <w:abstractNum w:abstractNumId="26" w15:restartNumberingAfterBreak="0">
+  <w:abstractNum w:abstractNumId="28" w15:restartNumberingAfterBreak="0">
     <w:nsid w:val="4CC91367"/>
     <w:multiLevelType w:val="hybridMultilevel"/>
     <w:tmpl w:val="0BFACF60"/>
@@ -13371,7 +14055,7 @@
       </w:pPr>
     </w:lvl>
   </w:abstractNum>
-  <w:abstractNum w:abstractNumId="27" w15:restartNumberingAfterBreak="0">
+  <w:abstractNum w:abstractNumId="29" w15:restartNumberingAfterBreak="0">
     <w:nsid w:val="4DFE4C6E"/>
     <w:multiLevelType w:val="hybridMultilevel"/>
     <w:tmpl w:val="5AF4D108"/>
@@ -13484,7 +14168,7 @@
       </w:rPr>
     </w:lvl>
   </w:abstractNum>
-  <w:abstractNum w:abstractNumId="28" w15:restartNumberingAfterBreak="0">
+  <w:abstractNum w:abstractNumId="30" w15:restartNumberingAfterBreak="0">
     <w:nsid w:val="4EDA4680"/>
     <w:multiLevelType w:val="hybridMultilevel"/>
     <w:tmpl w:val="2E0830A4"/>
@@ -13597,7 +14281,7 @@
       </w:rPr>
     </w:lvl>
   </w:abstractNum>
-  <w:abstractNum w:abstractNumId="29" w15:restartNumberingAfterBreak="0">
+  <w:abstractNum w:abstractNumId="31" w15:restartNumberingAfterBreak="0">
     <w:nsid w:val="52607D40"/>
     <w:multiLevelType w:val="hybridMultilevel"/>
     <w:tmpl w:val="86F4B758"/>
@@ -13683,7 +14367,7 @@
       </w:pPr>
     </w:lvl>
   </w:abstractNum>
-  <w:abstractNum w:abstractNumId="30" w15:restartNumberingAfterBreak="0">
+  <w:abstractNum w:abstractNumId="32" w15:restartNumberingAfterBreak="0">
     <w:nsid w:val="571E6FE2"/>
     <w:multiLevelType w:val="hybridMultilevel"/>
     <w:tmpl w:val="FF54FBEA"/>
@@ -13796,7 +14480,7 @@
       </w:rPr>
     </w:lvl>
   </w:abstractNum>
-  <w:abstractNum w:abstractNumId="31" w15:restartNumberingAfterBreak="0">
+  <w:abstractNum w:abstractNumId="33" w15:restartNumberingAfterBreak="0">
     <w:nsid w:val="58D118B3"/>
     <w:multiLevelType w:val="hybridMultilevel"/>
     <w:tmpl w:val="CCD812DE"/>
@@ -13909,7 +14593,7 @@
       </w:rPr>
     </w:lvl>
   </w:abstractNum>
-  <w:abstractNum w:abstractNumId="32" w15:restartNumberingAfterBreak="0">
+  <w:abstractNum w:abstractNumId="34" w15:restartNumberingAfterBreak="0">
     <w:nsid w:val="5A7C0D88"/>
     <w:multiLevelType w:val="hybridMultilevel"/>
     <w:tmpl w:val="AE30D2D8"/>
@@ -13995,7 +14679,7 @@
       </w:pPr>
     </w:lvl>
   </w:abstractNum>
-  <w:abstractNum w:abstractNumId="33" w15:restartNumberingAfterBreak="0">
+  <w:abstractNum w:abstractNumId="35" w15:restartNumberingAfterBreak="0">
     <w:nsid w:val="5AD55E6F"/>
     <w:multiLevelType w:val="hybridMultilevel"/>
     <w:tmpl w:val="001A2450"/>
@@ -14108,7 +14792,93 @@
       </w:rPr>
     </w:lvl>
   </w:abstractNum>
-  <w:abstractNum w:abstractNumId="34" w15:restartNumberingAfterBreak="0">
+  <w:abstractNum w:abstractNumId="36" w15:restartNumberingAfterBreak="0">
+    <w:nsid w:val="64E3150E"/>
+    <w:multiLevelType w:val="hybridMultilevel"/>
+    <w:tmpl w:val="D6145B70"/>
+    <w:lvl w:ilvl="0" w:tplc="0809000F">
+      <w:start w:val="1"/>
+      <w:numFmt w:val="decimal"/>
+      <w:lvlText w:val="%1."/>
+      <w:lvlJc w:val="left"/>
+      <w:pPr>
+        <w:ind w:left="720" w:hanging="360"/>
+      </w:pPr>
+    </w:lvl>
+    <w:lvl w:ilvl="1" w:tplc="08090019" w:tentative="1">
+      <w:start w:val="1"/>
+      <w:numFmt w:val="lowerLetter"/>
+      <w:lvlText w:val="%2."/>
+      <w:lvlJc w:val="left"/>
+      <w:pPr>
+        <w:ind w:left="1440" w:hanging="360"/>
+      </w:pPr>
+    </w:lvl>
+    <w:lvl w:ilvl="2" w:tplc="0809001B" w:tentative="1">
+      <w:start w:val="1"/>
+      <w:numFmt w:val="lowerRoman"/>
+      <w:lvlText w:val="%3."/>
+      <w:lvlJc w:val="right"/>
+      <w:pPr>
+        <w:ind w:left="2160" w:hanging="180"/>
+      </w:pPr>
+    </w:lvl>
+    <w:lvl w:ilvl="3" w:tplc="0809000F" w:tentative="1">
+      <w:start w:val="1"/>
+      <w:numFmt w:val="decimal"/>
+      <w:lvlText w:val="%4."/>
+      <w:lvlJc w:val="left"/>
+      <w:pPr>
+        <w:ind w:left="2880" w:hanging="360"/>
+      </w:pPr>
+    </w:lvl>
+    <w:lvl w:ilvl="4" w:tplc="08090019" w:tentative="1">
+      <w:start w:val="1"/>
+      <w:numFmt w:val="lowerLetter"/>
+      <w:lvlText w:val="%5."/>
+      <w:lvlJc w:val="left"/>
+      <w:pPr>
+        <w:ind w:left="3600" w:hanging="360"/>
+      </w:pPr>
+    </w:lvl>
+    <w:lvl w:ilvl="5" w:tplc="0809001B" w:tentative="1">
+      <w:start w:val="1"/>
+      <w:numFmt w:val="lowerRoman"/>
+      <w:lvlText w:val="%6."/>
+      <w:lvlJc w:val="right"/>
+      <w:pPr>
+        <w:ind w:left="4320" w:hanging="180"/>
+      </w:pPr>
+    </w:lvl>
+    <w:lvl w:ilvl="6" w:tplc="0809000F" w:tentative="1">
+      <w:start w:val="1"/>
+      <w:numFmt w:val="decimal"/>
+      <w:lvlText w:val="%7."/>
+      <w:lvlJc w:val="left"/>
+      <w:pPr>
+        <w:ind w:left="5040" w:hanging="360"/>
+      </w:pPr>
+    </w:lvl>
+    <w:lvl w:ilvl="7" w:tplc="08090019" w:tentative="1">
+      <w:start w:val="1"/>
+      <w:numFmt w:val="lowerLetter"/>
+      <w:lvlText w:val="%8."/>
+      <w:lvlJc w:val="left"/>
+      <w:pPr>
+        <w:ind w:left="5760" w:hanging="360"/>
+      </w:pPr>
+    </w:lvl>
+    <w:lvl w:ilvl="8" w:tplc="0809001B" w:tentative="1">
+      <w:start w:val="1"/>
+      <w:numFmt w:val="lowerRoman"/>
+      <w:lvlText w:val="%9."/>
+      <w:lvlJc w:val="right"/>
+      <w:pPr>
+        <w:ind w:left="6480" w:hanging="180"/>
+      </w:pPr>
+    </w:lvl>
+  </w:abstractNum>
+  <w:abstractNum w:abstractNumId="37" w15:restartNumberingAfterBreak="0">
     <w:nsid w:val="669F3D64"/>
     <w:multiLevelType w:val="hybridMultilevel"/>
     <w:tmpl w:val="AC2CBBBE"/>
@@ -14221,7 +14991,7 @@
       </w:rPr>
     </w:lvl>
   </w:abstractNum>
-  <w:abstractNum w:abstractNumId="35" w15:restartNumberingAfterBreak="0">
+  <w:abstractNum w:abstractNumId="38" w15:restartNumberingAfterBreak="0">
     <w:nsid w:val="6A755A55"/>
     <w:multiLevelType w:val="hybridMultilevel"/>
     <w:tmpl w:val="67049FC6"/>
@@ -14307,7 +15077,7 @@
       </w:pPr>
     </w:lvl>
   </w:abstractNum>
-  <w:abstractNum w:abstractNumId="36" w15:restartNumberingAfterBreak="0">
+  <w:abstractNum w:abstractNumId="39" w15:restartNumberingAfterBreak="0">
     <w:nsid w:val="6A7973D1"/>
     <w:multiLevelType w:val="hybridMultilevel"/>
     <w:tmpl w:val="D2C46238"/>
@@ -14420,7 +15190,7 @@
       </w:rPr>
     </w:lvl>
   </w:abstractNum>
-  <w:abstractNum w:abstractNumId="37" w15:restartNumberingAfterBreak="0">
+  <w:abstractNum w:abstractNumId="40" w15:restartNumberingAfterBreak="0">
     <w:nsid w:val="6E562CF0"/>
     <w:multiLevelType w:val="hybridMultilevel"/>
     <w:tmpl w:val="44444F60"/>
@@ -14506,7 +15276,7 @@
       </w:pPr>
     </w:lvl>
   </w:abstractNum>
-  <w:abstractNum w:abstractNumId="38" w15:restartNumberingAfterBreak="0">
+  <w:abstractNum w:abstractNumId="41" w15:restartNumberingAfterBreak="0">
     <w:nsid w:val="6FFA2436"/>
     <w:multiLevelType w:val="hybridMultilevel"/>
     <w:tmpl w:val="7C123FD6"/>
@@ -14619,7 +15389,7 @@
       </w:rPr>
     </w:lvl>
   </w:abstractNum>
-  <w:abstractNum w:abstractNumId="39" w15:restartNumberingAfterBreak="0">
+  <w:abstractNum w:abstractNumId="42" w15:restartNumberingAfterBreak="0">
     <w:nsid w:val="72475B9A"/>
     <w:multiLevelType w:val="hybridMultilevel"/>
     <w:tmpl w:val="B41E8D68"/>
@@ -14705,7 +15475,7 @@
       </w:pPr>
     </w:lvl>
   </w:abstractNum>
-  <w:abstractNum w:abstractNumId="40" w15:restartNumberingAfterBreak="0">
+  <w:abstractNum w:abstractNumId="43" w15:restartNumberingAfterBreak="0">
     <w:nsid w:val="776D6627"/>
     <w:multiLevelType w:val="hybridMultilevel"/>
     <w:tmpl w:val="71820F12"/>
@@ -14791,7 +15561,7 @@
       </w:pPr>
     </w:lvl>
   </w:abstractNum>
-  <w:abstractNum w:abstractNumId="41" w15:restartNumberingAfterBreak="0">
+  <w:abstractNum w:abstractNumId="44" w15:restartNumberingAfterBreak="0">
     <w:nsid w:val="77706292"/>
     <w:multiLevelType w:val="hybridMultilevel"/>
     <w:tmpl w:val="6832A110"/>
@@ -14904,7 +15674,7 @@
       </w:rPr>
     </w:lvl>
   </w:abstractNum>
-  <w:abstractNum w:abstractNumId="42" w15:restartNumberingAfterBreak="0">
+  <w:abstractNum w:abstractNumId="45" w15:restartNumberingAfterBreak="0">
     <w:nsid w:val="786A4E21"/>
     <w:multiLevelType w:val="hybridMultilevel"/>
     <w:tmpl w:val="1CD0B7B0"/>
@@ -14990,7 +15760,7 @@
       </w:pPr>
     </w:lvl>
   </w:abstractNum>
-  <w:abstractNum w:abstractNumId="43" w15:restartNumberingAfterBreak="0">
+  <w:abstractNum w:abstractNumId="46" w15:restartNumberingAfterBreak="0">
     <w:nsid w:val="7CEC2F7B"/>
     <w:multiLevelType w:val="hybridMultilevel"/>
     <w:tmpl w:val="8676F308"/>
@@ -15104,97 +15874,97 @@
     </w:lvl>
   </w:abstractNum>
   <w:num w:numId="1" w16cid:durableId="414862795">
-    <w:abstractNumId w:val="17"/>
+    <w:abstractNumId w:val="18"/>
   </w:num>
   <w:num w:numId="2" w16cid:durableId="154222681">
-    <w:abstractNumId w:val="25"/>
+    <w:abstractNumId w:val="27"/>
   </w:num>
   <w:num w:numId="3" w16cid:durableId="698549464">
     <w:abstractNumId w:val="5"/>
   </w:num>
   <w:num w:numId="4" w16cid:durableId="2015834277">
-    <w:abstractNumId w:val="30"/>
+    <w:abstractNumId w:val="32"/>
   </w:num>
   <w:num w:numId="5" w16cid:durableId="1861359554">
     <w:abstractNumId w:val="6"/>
   </w:num>
   <w:num w:numId="6" w16cid:durableId="715086192">
-    <w:abstractNumId w:val="38"/>
+    <w:abstractNumId w:val="41"/>
   </w:num>
   <w:num w:numId="7" w16cid:durableId="958604870">
     <w:abstractNumId w:val="7"/>
   </w:num>
   <w:num w:numId="8" w16cid:durableId="154107813">
+    <w:abstractNumId w:val="13"/>
+  </w:num>
+  <w:num w:numId="9" w16cid:durableId="628824746">
     <w:abstractNumId w:val="12"/>
   </w:num>
-  <w:num w:numId="9" w16cid:durableId="628824746">
-    <w:abstractNumId w:val="11"/>
-  </w:num>
   <w:num w:numId="10" w16cid:durableId="112292182">
-    <w:abstractNumId w:val="18"/>
+    <w:abstractNumId w:val="19"/>
   </w:num>
   <w:num w:numId="11" w16cid:durableId="1770616549">
-    <w:abstractNumId w:val="43"/>
+    <w:abstractNumId w:val="46"/>
   </w:num>
   <w:num w:numId="12" w16cid:durableId="520634306">
-    <w:abstractNumId w:val="15"/>
+    <w:abstractNumId w:val="16"/>
   </w:num>
   <w:num w:numId="13" w16cid:durableId="1828323499">
-    <w:abstractNumId w:val="20"/>
+    <w:abstractNumId w:val="21"/>
   </w:num>
   <w:num w:numId="14" w16cid:durableId="871917597">
-    <w:abstractNumId w:val="36"/>
+    <w:abstractNumId w:val="39"/>
   </w:num>
   <w:num w:numId="15" w16cid:durableId="1967350228">
-    <w:abstractNumId w:val="22"/>
+    <w:abstractNumId w:val="24"/>
   </w:num>
   <w:num w:numId="16" w16cid:durableId="479462821">
-    <w:abstractNumId w:val="24"/>
+    <w:abstractNumId w:val="26"/>
   </w:num>
   <w:num w:numId="17" w16cid:durableId="196509399">
-    <w:abstractNumId w:val="23"/>
+    <w:abstractNumId w:val="25"/>
   </w:num>
   <w:num w:numId="18" w16cid:durableId="420836293">
     <w:abstractNumId w:val="10"/>
   </w:num>
   <w:num w:numId="19" w16cid:durableId="357699513">
-    <w:abstractNumId w:val="34"/>
+    <w:abstractNumId w:val="37"/>
   </w:num>
   <w:num w:numId="20" w16cid:durableId="1544363611">
-    <w:abstractNumId w:val="21"/>
+    <w:abstractNumId w:val="22"/>
   </w:num>
   <w:num w:numId="21" w16cid:durableId="903293990">
-    <w:abstractNumId w:val="33"/>
+    <w:abstractNumId w:val="35"/>
   </w:num>
   <w:num w:numId="22" w16cid:durableId="557671130">
     <w:abstractNumId w:val="8"/>
   </w:num>
   <w:num w:numId="23" w16cid:durableId="868178498">
-    <w:abstractNumId w:val="31"/>
+    <w:abstractNumId w:val="33"/>
   </w:num>
   <w:num w:numId="24" w16cid:durableId="1480151447">
-    <w:abstractNumId w:val="29"/>
+    <w:abstractNumId w:val="31"/>
   </w:num>
   <w:num w:numId="25" w16cid:durableId="303194762">
     <w:abstractNumId w:val="9"/>
   </w:num>
   <w:num w:numId="26" w16cid:durableId="810051812">
-    <w:abstractNumId w:val="16"/>
+    <w:abstractNumId w:val="17"/>
   </w:num>
   <w:num w:numId="27" w16cid:durableId="917640493">
     <w:abstractNumId w:val="2"/>
   </w:num>
   <w:num w:numId="28" w16cid:durableId="1935278426">
-    <w:abstractNumId w:val="40"/>
+    <w:abstractNumId w:val="43"/>
   </w:num>
   <w:num w:numId="29" w16cid:durableId="1241017254">
     <w:abstractNumId w:val="4"/>
   </w:num>
   <w:num w:numId="30" w16cid:durableId="295836893">
-    <w:abstractNumId w:val="39"/>
+    <w:abstractNumId w:val="42"/>
   </w:num>
   <w:num w:numId="31" w16cid:durableId="32269984">
-    <w:abstractNumId w:val="27"/>
+    <w:abstractNumId w:val="29"/>
   </w:num>
   <w:num w:numId="32" w16cid:durableId="1933976461">
     <w:abstractNumId w:val="3"/>
@@ -15206,34 +15976,43 @@
     <w:abstractNumId w:val="1"/>
   </w:num>
   <w:num w:numId="35" w16cid:durableId="1953510922">
-    <w:abstractNumId w:val="37"/>
+    <w:abstractNumId w:val="40"/>
   </w:num>
   <w:num w:numId="36" w16cid:durableId="1566719558">
+    <w:abstractNumId w:val="30"/>
+  </w:num>
+  <w:num w:numId="37" w16cid:durableId="64425830">
+    <w:abstractNumId w:val="45"/>
+  </w:num>
+  <w:num w:numId="38" w16cid:durableId="1771510769">
+    <w:abstractNumId w:val="15"/>
+  </w:num>
+  <w:num w:numId="39" w16cid:durableId="1884706519">
     <w:abstractNumId w:val="28"/>
   </w:num>
-  <w:num w:numId="37" w16cid:durableId="64425830">
-    <w:abstractNumId w:val="42"/>
+  <w:num w:numId="40" w16cid:durableId="389886716">
+    <w:abstractNumId w:val="20"/>
   </w:num>
-  <w:num w:numId="38" w16cid:durableId="1771510769">
+  <w:num w:numId="41" w16cid:durableId="2132892413">
+    <w:abstractNumId w:val="44"/>
+  </w:num>
+  <w:num w:numId="42" w16cid:durableId="693725894">
+    <w:abstractNumId w:val="38"/>
+  </w:num>
+  <w:num w:numId="43" w16cid:durableId="346713346">
     <w:abstractNumId w:val="14"/>
   </w:num>
-  <w:num w:numId="39" w16cid:durableId="1884706519">
-    <w:abstractNumId w:val="26"/>
+  <w:num w:numId="44" w16cid:durableId="423036192">
+    <w:abstractNumId w:val="34"/>
   </w:num>
-  <w:num w:numId="40" w16cid:durableId="389886716">
-    <w:abstractNumId w:val="19"/>
+  <w:num w:numId="45" w16cid:durableId="912543342">
+    <w:abstractNumId w:val="11"/>
   </w:num>
-  <w:num w:numId="41" w16cid:durableId="2132892413">
-    <w:abstractNumId w:val="41"/>
+  <w:num w:numId="46" w16cid:durableId="993098191">
+    <w:abstractNumId w:val="23"/>
   </w:num>
-  <w:num w:numId="42" w16cid:durableId="693725894">
-    <w:abstractNumId w:val="35"/>
-  </w:num>
-  <w:num w:numId="43" w16cid:durableId="346713346">
-    <w:abstractNumId w:val="13"/>
-  </w:num>
-  <w:num w:numId="44" w16cid:durableId="423036192">
-    <w:abstractNumId w:val="32"/>
+  <w:num w:numId="47" w16cid:durableId="1814714606">
+    <w:abstractNumId w:val="36"/>
   </w:num>
   <w:numIdMacAtCleanup w:val="39"/>
 </w:numbering>

</xml_diff>

<commit_message>
Completed Flexbox/1. Introduction to Flexbox/
</commit_message>
<xml_diff>
--- a/TheOdinProjectNotes.docx
+++ b/TheOdinProjectNotes.docx
@@ -932,7 +932,7 @@
           <w:r>
             <w:fldChar w:fldCharType="separate"/>
           </w:r>
-          <w:hyperlink w:anchor="_Toc112227856" w:history="1">
+          <w:hyperlink w:anchor="_Toc115014090" w:history="1">
             <w:r>
               <w:rPr>
                 <w:rStyle w:val="Hyperlink"/>
@@ -959,7 +959,7 @@
                 <w:noProof/>
                 <w:webHidden/>
               </w:rPr>
-              <w:instrText xml:space="preserve"> PAGEREF _Toc112227856 \h </w:instrText>
+              <w:instrText xml:space="preserve"> PAGEREF _Toc115014090 \h </w:instrText>
             </w:r>
             <w:r>
               <w:rPr>
@@ -1004,7 +1004,7 @@
               <w:lang w:val="en-GB" w:eastAsia="en-GB"/>
             </w:rPr>
           </w:pPr>
-          <w:hyperlink w:anchor="_Toc112227857" w:history="1">
+          <w:hyperlink w:anchor="_Toc115014091" w:history="1">
             <w:r>
               <w:rPr>
                 <w:rStyle w:val="Hyperlink"/>
@@ -1031,7 +1031,7 @@
                 <w:noProof/>
                 <w:webHidden/>
               </w:rPr>
-              <w:instrText xml:space="preserve"> PAGEREF _Toc112227857 \h </w:instrText>
+              <w:instrText xml:space="preserve"> PAGEREF _Toc115014091 \h </w:instrText>
             </w:r>
             <w:r>
               <w:rPr>
@@ -1076,7 +1076,7 @@
               <w:lang w:val="en-GB" w:eastAsia="en-GB"/>
             </w:rPr>
           </w:pPr>
-          <w:hyperlink w:anchor="_Toc112227858" w:history="1">
+          <w:hyperlink w:anchor="_Toc115014092" w:history="1">
             <w:r>
               <w:rPr>
                 <w:rStyle w:val="Hyperlink"/>
@@ -1103,7 +1103,7 @@
                 <w:noProof/>
                 <w:webHidden/>
               </w:rPr>
-              <w:instrText xml:space="preserve"> PAGEREF _Toc112227858 \h </w:instrText>
+              <w:instrText xml:space="preserve"> PAGEREF _Toc115014092 \h </w:instrText>
             </w:r>
             <w:r>
               <w:rPr>
@@ -1123,7 +1123,7 @@
                 <w:noProof/>
                 <w:webHidden/>
               </w:rPr>
-              <w:t>2</w:t>
+              <w:t>3</w:t>
             </w:r>
             <w:r>
               <w:rPr>
@@ -1148,7 +1148,7 @@
               <w:lang w:val="en-GB" w:eastAsia="en-GB"/>
             </w:rPr>
           </w:pPr>
-          <w:hyperlink w:anchor="_Toc112227859" w:history="1">
+          <w:hyperlink w:anchor="_Toc115014093" w:history="1">
             <w:r>
               <w:rPr>
                 <w:rStyle w:val="Hyperlink"/>
@@ -1175,7 +1175,7 @@
                 <w:noProof/>
                 <w:webHidden/>
               </w:rPr>
-              <w:instrText xml:space="preserve"> PAGEREF _Toc112227859 \h </w:instrText>
+              <w:instrText xml:space="preserve"> PAGEREF _Toc115014093 \h </w:instrText>
             </w:r>
             <w:r>
               <w:rPr>
@@ -1220,7 +1220,7 @@
               <w:lang w:val="en-GB" w:eastAsia="en-GB"/>
             </w:rPr>
           </w:pPr>
-          <w:hyperlink w:anchor="_Toc112227860" w:history="1">
+          <w:hyperlink w:anchor="_Toc115014094" w:history="1">
             <w:r>
               <w:rPr>
                 <w:rStyle w:val="Hyperlink"/>
@@ -1247,7 +1247,7 @@
                 <w:noProof/>
                 <w:webHidden/>
               </w:rPr>
-              <w:instrText xml:space="preserve"> PAGEREF _Toc112227860 \h </w:instrText>
+              <w:instrText xml:space="preserve"> PAGEREF _Toc115014094 \h </w:instrText>
             </w:r>
             <w:r>
               <w:rPr>
@@ -1292,7 +1292,7 @@
               <w:lang w:val="en-GB" w:eastAsia="en-GB"/>
             </w:rPr>
           </w:pPr>
-          <w:hyperlink w:anchor="_Toc112227861" w:history="1">
+          <w:hyperlink w:anchor="_Toc115014095" w:history="1">
             <w:r>
               <w:rPr>
                 <w:rStyle w:val="Hyperlink"/>
@@ -1319,7 +1319,7 @@
                 <w:noProof/>
                 <w:webHidden/>
               </w:rPr>
-              <w:instrText xml:space="preserve"> PAGEREF _Toc112227861 \h </w:instrText>
+              <w:instrText xml:space="preserve"> PAGEREF _Toc115014095 \h </w:instrText>
             </w:r>
             <w:r>
               <w:rPr>
@@ -1364,7 +1364,7 @@
               <w:lang w:val="en-GB" w:eastAsia="en-GB"/>
             </w:rPr>
           </w:pPr>
-          <w:hyperlink w:anchor="_Toc112227862" w:history="1">
+          <w:hyperlink w:anchor="_Toc115014096" w:history="1">
             <w:r>
               <w:rPr>
                 <w:rStyle w:val="Hyperlink"/>
@@ -1391,7 +1391,7 @@
                 <w:noProof/>
                 <w:webHidden/>
               </w:rPr>
-              <w:instrText xml:space="preserve"> PAGEREF _Toc112227862 \h </w:instrText>
+              <w:instrText xml:space="preserve"> PAGEREF _Toc115014096 \h </w:instrText>
             </w:r>
             <w:r>
               <w:rPr>
@@ -1436,7 +1436,7 @@
               <w:lang w:val="en-GB" w:eastAsia="en-GB"/>
             </w:rPr>
           </w:pPr>
-          <w:hyperlink w:anchor="_Toc112227863" w:history="1">
+          <w:hyperlink w:anchor="_Toc115014097" w:history="1">
             <w:r>
               <w:rPr>
                 <w:rStyle w:val="Hyperlink"/>
@@ -1463,7 +1463,7 @@
                 <w:noProof/>
                 <w:webHidden/>
               </w:rPr>
-              <w:instrText xml:space="preserve"> PAGEREF _Toc112227863 \h </w:instrText>
+              <w:instrText xml:space="preserve"> PAGEREF _Toc115014097 \h </w:instrText>
             </w:r>
             <w:r>
               <w:rPr>
@@ -1508,7 +1508,7 @@
               <w:lang w:val="en-GB" w:eastAsia="en-GB"/>
             </w:rPr>
           </w:pPr>
-          <w:hyperlink w:anchor="_Toc112227864" w:history="1">
+          <w:hyperlink w:anchor="_Toc115014098" w:history="1">
             <w:r>
               <w:rPr>
                 <w:rStyle w:val="Hyperlink"/>
@@ -1535,7 +1535,7 @@
                 <w:noProof/>
                 <w:webHidden/>
               </w:rPr>
-              <w:instrText xml:space="preserve"> PAGEREF _Toc112227864 \h </w:instrText>
+              <w:instrText xml:space="preserve"> PAGEREF _Toc115014098 \h </w:instrText>
             </w:r>
             <w:r>
               <w:rPr>
@@ -1580,7 +1580,7 @@
               <w:lang w:val="en-GB" w:eastAsia="en-GB"/>
             </w:rPr>
           </w:pPr>
-          <w:hyperlink w:anchor="_Toc112227865" w:history="1">
+          <w:hyperlink w:anchor="_Toc115014099" w:history="1">
             <w:r>
               <w:rPr>
                 <w:rStyle w:val="Hyperlink"/>
@@ -1607,7 +1607,7 @@
                 <w:noProof/>
                 <w:webHidden/>
               </w:rPr>
-              <w:instrText xml:space="preserve"> PAGEREF _Toc112227865 \h </w:instrText>
+              <w:instrText xml:space="preserve"> PAGEREF _Toc115014099 \h </w:instrText>
             </w:r>
             <w:r>
               <w:rPr>
@@ -1652,7 +1652,7 @@
               <w:lang w:val="en-GB" w:eastAsia="en-GB"/>
             </w:rPr>
           </w:pPr>
-          <w:hyperlink w:anchor="_Toc112227866" w:history="1">
+          <w:hyperlink w:anchor="_Toc115014100" w:history="1">
             <w:r>
               <w:rPr>
                 <w:rStyle w:val="Hyperlink"/>
@@ -1679,7 +1679,7 @@
                 <w:noProof/>
                 <w:webHidden/>
               </w:rPr>
-              <w:instrText xml:space="preserve"> PAGEREF _Toc112227866 \h </w:instrText>
+              <w:instrText xml:space="preserve"> PAGEREF _Toc115014100 \h </w:instrText>
             </w:r>
             <w:r>
               <w:rPr>
@@ -1699,7 +1699,7 @@
                 <w:noProof/>
                 <w:webHidden/>
               </w:rPr>
-              <w:t>7</w:t>
+              <w:t>6</w:t>
             </w:r>
             <w:r>
               <w:rPr>
@@ -1724,7 +1724,7 @@
               <w:lang w:val="en-GB" w:eastAsia="en-GB"/>
             </w:rPr>
           </w:pPr>
-          <w:hyperlink w:anchor="_Toc112227867" w:history="1">
+          <w:hyperlink w:anchor="_Toc115014101" w:history="1">
             <w:r>
               <w:rPr>
                 <w:rStyle w:val="Hyperlink"/>
@@ -1751,7 +1751,7 @@
                 <w:noProof/>
                 <w:webHidden/>
               </w:rPr>
-              <w:instrText xml:space="preserve"> PAGEREF _Toc112227867 \h </w:instrText>
+              <w:instrText xml:space="preserve"> PAGEREF _Toc115014101 \h </w:instrText>
             </w:r>
             <w:r>
               <w:rPr>
@@ -1796,7 +1796,7 @@
               <w:lang w:val="en-GB" w:eastAsia="en-GB"/>
             </w:rPr>
           </w:pPr>
-          <w:hyperlink w:anchor="_Toc112227868" w:history="1">
+          <w:hyperlink w:anchor="_Toc115014102" w:history="1">
             <w:r>
               <w:rPr>
                 <w:rStyle w:val="Hyperlink"/>
@@ -1823,7 +1823,7 @@
                 <w:noProof/>
                 <w:webHidden/>
               </w:rPr>
-              <w:instrText xml:space="preserve"> PAGEREF _Toc112227868 \h </w:instrText>
+              <w:instrText xml:space="preserve"> PAGEREF _Toc115014102 \h </w:instrText>
             </w:r>
             <w:r>
               <w:rPr>
@@ -1868,7 +1868,7 @@
               <w:lang w:val="en-GB" w:eastAsia="en-GB"/>
             </w:rPr>
           </w:pPr>
-          <w:hyperlink w:anchor="_Toc112227869" w:history="1">
+          <w:hyperlink w:anchor="_Toc115014103" w:history="1">
             <w:r>
               <w:rPr>
                 <w:rStyle w:val="Hyperlink"/>
@@ -1895,7 +1895,7 @@
                 <w:noProof/>
                 <w:webHidden/>
               </w:rPr>
-              <w:instrText xml:space="preserve"> PAGEREF _Toc112227869 \h </w:instrText>
+              <w:instrText xml:space="preserve"> PAGEREF _Toc115014103 \h </w:instrText>
             </w:r>
             <w:r>
               <w:rPr>
@@ -1915,7 +1915,7 @@
                 <w:noProof/>
                 <w:webHidden/>
               </w:rPr>
-              <w:t>8</w:t>
+              <w:t>7</w:t>
             </w:r>
             <w:r>
               <w:rPr>
@@ -1940,7 +1940,7 @@
               <w:lang w:val="en-GB" w:eastAsia="en-GB"/>
             </w:rPr>
           </w:pPr>
-          <w:hyperlink w:anchor="_Toc112227870" w:history="1">
+          <w:hyperlink w:anchor="_Toc115014104" w:history="1">
             <w:r>
               <w:rPr>
                 <w:rStyle w:val="Hyperlink"/>
@@ -1967,7 +1967,7 @@
                 <w:noProof/>
                 <w:webHidden/>
               </w:rPr>
-              <w:instrText xml:space="preserve"> PAGEREF _Toc112227870 \h </w:instrText>
+              <w:instrText xml:space="preserve"> PAGEREF _Toc115014104 \h </w:instrText>
             </w:r>
             <w:r>
               <w:rPr>
@@ -2012,7 +2012,7 @@
               <w:lang w:val="en-GB" w:eastAsia="en-GB"/>
             </w:rPr>
           </w:pPr>
-          <w:hyperlink w:anchor="_Toc112227871" w:history="1">
+          <w:hyperlink w:anchor="_Toc115014105" w:history="1">
             <w:r>
               <w:rPr>
                 <w:rStyle w:val="Hyperlink"/>
@@ -2039,7 +2039,7 @@
                 <w:noProof/>
                 <w:webHidden/>
               </w:rPr>
-              <w:instrText xml:space="preserve"> PAGEREF _Toc112227871 \h </w:instrText>
+              <w:instrText xml:space="preserve"> PAGEREF _Toc115014105 \h </w:instrText>
             </w:r>
             <w:r>
               <w:rPr>
@@ -2084,7 +2084,7 @@
               <w:lang w:val="en-GB" w:eastAsia="en-GB"/>
             </w:rPr>
           </w:pPr>
-          <w:hyperlink w:anchor="_Toc112227872" w:history="1">
+          <w:hyperlink w:anchor="_Toc115014106" w:history="1">
             <w:r>
               <w:rPr>
                 <w:rStyle w:val="Hyperlink"/>
@@ -2111,7 +2111,7 @@
                 <w:noProof/>
                 <w:webHidden/>
               </w:rPr>
-              <w:instrText xml:space="preserve"> PAGEREF _Toc112227872 \h </w:instrText>
+              <w:instrText xml:space="preserve"> PAGEREF _Toc115014106 \h </w:instrText>
             </w:r>
             <w:r>
               <w:rPr>
@@ -2156,7 +2156,7 @@
               <w:lang w:val="en-GB" w:eastAsia="en-GB"/>
             </w:rPr>
           </w:pPr>
-          <w:hyperlink w:anchor="_Toc112227873" w:history="1">
+          <w:hyperlink w:anchor="_Toc115014107" w:history="1">
             <w:r>
               <w:rPr>
                 <w:rStyle w:val="Hyperlink"/>
@@ -2183,7 +2183,7 @@
                 <w:noProof/>
                 <w:webHidden/>
               </w:rPr>
-              <w:instrText xml:space="preserve"> PAGEREF _Toc112227873 \h </w:instrText>
+              <w:instrText xml:space="preserve"> PAGEREF _Toc115014107 \h </w:instrText>
             </w:r>
             <w:r>
               <w:rPr>
@@ -2228,7 +2228,7 @@
               <w:lang w:val="en-GB" w:eastAsia="en-GB"/>
             </w:rPr>
           </w:pPr>
-          <w:hyperlink w:anchor="_Toc112227874" w:history="1">
+          <w:hyperlink w:anchor="_Toc115014108" w:history="1">
             <w:r>
               <w:rPr>
                 <w:rStyle w:val="Hyperlink"/>
@@ -2255,7 +2255,7 @@
                 <w:noProof/>
                 <w:webHidden/>
               </w:rPr>
-              <w:instrText xml:space="preserve"> PAGEREF _Toc112227874 \h </w:instrText>
+              <w:instrText xml:space="preserve"> PAGEREF _Toc115014108 \h </w:instrText>
             </w:r>
             <w:r>
               <w:rPr>
@@ -2300,7 +2300,7 @@
               <w:lang w:val="en-GB" w:eastAsia="en-GB"/>
             </w:rPr>
           </w:pPr>
-          <w:hyperlink w:anchor="_Toc112227875" w:history="1">
+          <w:hyperlink w:anchor="_Toc115014109" w:history="1">
             <w:r>
               <w:rPr>
                 <w:rStyle w:val="Hyperlink"/>
@@ -2327,7 +2327,7 @@
                 <w:noProof/>
                 <w:webHidden/>
               </w:rPr>
-              <w:instrText xml:space="preserve"> PAGEREF _Toc112227875 \h </w:instrText>
+              <w:instrText xml:space="preserve"> PAGEREF _Toc115014109 \h </w:instrText>
             </w:r>
             <w:r>
               <w:rPr>
@@ -2372,7 +2372,7 @@
               <w:lang w:val="en-GB" w:eastAsia="en-GB"/>
             </w:rPr>
           </w:pPr>
-          <w:hyperlink w:anchor="_Toc112227876" w:history="1">
+          <w:hyperlink w:anchor="_Toc115014110" w:history="1">
             <w:r>
               <w:rPr>
                 <w:rStyle w:val="Hyperlink"/>
@@ -2399,7 +2399,7 @@
                 <w:noProof/>
                 <w:webHidden/>
               </w:rPr>
-              <w:instrText xml:space="preserve"> PAGEREF _Toc112227876 \h </w:instrText>
+              <w:instrText xml:space="preserve"> PAGEREF _Toc115014110 \h </w:instrText>
             </w:r>
             <w:r>
               <w:rPr>
@@ -2444,7 +2444,7 @@
               <w:lang w:val="en-GB" w:eastAsia="en-GB"/>
             </w:rPr>
           </w:pPr>
-          <w:hyperlink w:anchor="_Toc112227877" w:history="1">
+          <w:hyperlink w:anchor="_Toc115014111" w:history="1">
             <w:r>
               <w:rPr>
                 <w:rStyle w:val="Hyperlink"/>
@@ -2471,7 +2471,7 @@
                 <w:noProof/>
                 <w:webHidden/>
               </w:rPr>
-              <w:instrText xml:space="preserve"> PAGEREF _Toc112227877 \h </w:instrText>
+              <w:instrText xml:space="preserve"> PAGEREF _Toc115014111 \h </w:instrText>
             </w:r>
             <w:r>
               <w:rPr>
@@ -2516,7 +2516,7 @@
               <w:lang w:val="en-GB" w:eastAsia="en-GB"/>
             </w:rPr>
           </w:pPr>
-          <w:hyperlink w:anchor="_Toc112227878" w:history="1">
+          <w:hyperlink w:anchor="_Toc115014112" w:history="1">
             <w:r>
               <w:rPr>
                 <w:rStyle w:val="Hyperlink"/>
@@ -2543,7 +2543,7 @@
                 <w:noProof/>
                 <w:webHidden/>
               </w:rPr>
-              <w:instrText xml:space="preserve"> PAGEREF _Toc112227878 \h </w:instrText>
+              <w:instrText xml:space="preserve"> PAGEREF _Toc115014112 \h </w:instrText>
             </w:r>
             <w:r>
               <w:rPr>
@@ -2588,7 +2588,7 @@
               <w:lang w:val="en-GB" w:eastAsia="en-GB"/>
             </w:rPr>
           </w:pPr>
-          <w:hyperlink w:anchor="_Toc112227879" w:history="1">
+          <w:hyperlink w:anchor="_Toc115014113" w:history="1">
             <w:r>
               <w:rPr>
                 <w:rStyle w:val="Hyperlink"/>
@@ -2615,7 +2615,7 @@
                 <w:noProof/>
                 <w:webHidden/>
               </w:rPr>
-              <w:instrText xml:space="preserve"> PAGEREF _Toc112227879 \h </w:instrText>
+              <w:instrText xml:space="preserve"> PAGEREF _Toc115014113 \h </w:instrText>
             </w:r>
             <w:r>
               <w:rPr>
@@ -2660,7 +2660,7 @@
               <w:lang w:val="en-GB" w:eastAsia="en-GB"/>
             </w:rPr>
           </w:pPr>
-          <w:hyperlink w:anchor="_Toc112227880" w:history="1">
+          <w:hyperlink w:anchor="_Toc115014114" w:history="1">
             <w:r>
               <w:rPr>
                 <w:rStyle w:val="Hyperlink"/>
@@ -2687,7 +2687,7 @@
                 <w:noProof/>
                 <w:webHidden/>
               </w:rPr>
-              <w:instrText xml:space="preserve"> PAGEREF _Toc112227880 \h </w:instrText>
+              <w:instrText xml:space="preserve"> PAGEREF _Toc115014114 \h </w:instrText>
             </w:r>
             <w:r>
               <w:rPr>
@@ -2732,7 +2732,7 @@
               <w:lang w:val="en-GB" w:eastAsia="en-GB"/>
             </w:rPr>
           </w:pPr>
-          <w:hyperlink w:anchor="_Toc112227881" w:history="1">
+          <w:hyperlink w:anchor="_Toc115014115" w:history="1">
             <w:r>
               <w:rPr>
                 <w:rStyle w:val="Hyperlink"/>
@@ -2759,7 +2759,7 @@
                 <w:noProof/>
                 <w:webHidden/>
               </w:rPr>
-              <w:instrText xml:space="preserve"> PAGEREF _Toc112227881 \h </w:instrText>
+              <w:instrText xml:space="preserve"> PAGEREF _Toc115014115 \h </w:instrText>
             </w:r>
             <w:r>
               <w:rPr>
@@ -2804,7 +2804,7 @@
               <w:lang w:val="en-GB" w:eastAsia="en-GB"/>
             </w:rPr>
           </w:pPr>
-          <w:hyperlink w:anchor="_Toc112227882" w:history="1">
+          <w:hyperlink w:anchor="_Toc115014116" w:history="1">
             <w:r>
               <w:rPr>
                 <w:rStyle w:val="Hyperlink"/>
@@ -2831,7 +2831,7 @@
                 <w:noProof/>
                 <w:webHidden/>
               </w:rPr>
-              <w:instrText xml:space="preserve"> PAGEREF _Toc112227882 \h </w:instrText>
+              <w:instrText xml:space="preserve"> PAGEREF _Toc115014116 \h </w:instrText>
             </w:r>
             <w:r>
               <w:rPr>
@@ -2876,7 +2876,7 @@
               <w:lang w:val="en-GB" w:eastAsia="en-GB"/>
             </w:rPr>
           </w:pPr>
-          <w:hyperlink w:anchor="_Toc112227883" w:history="1">
+          <w:hyperlink w:anchor="_Toc115014117" w:history="1">
             <w:r>
               <w:rPr>
                 <w:rStyle w:val="Hyperlink"/>
@@ -2903,7 +2903,7 @@
                 <w:noProof/>
                 <w:webHidden/>
               </w:rPr>
-              <w:instrText xml:space="preserve"> PAGEREF _Toc112227883 \h </w:instrText>
+              <w:instrText xml:space="preserve"> PAGEREF _Toc115014117 \h </w:instrText>
             </w:r>
             <w:r>
               <w:rPr>
@@ -2948,7 +2948,7 @@
               <w:lang w:val="en-GB" w:eastAsia="en-GB"/>
             </w:rPr>
           </w:pPr>
-          <w:hyperlink w:anchor="_Toc112227884" w:history="1">
+          <w:hyperlink w:anchor="_Toc115014118" w:history="1">
             <w:r>
               <w:rPr>
                 <w:rStyle w:val="Hyperlink"/>
@@ -2975,7 +2975,7 @@
                 <w:noProof/>
                 <w:webHidden/>
               </w:rPr>
-              <w:instrText xml:space="preserve"> PAGEREF _Toc112227884 \h </w:instrText>
+              <w:instrText xml:space="preserve"> PAGEREF _Toc115014118 \h </w:instrText>
             </w:r>
             <w:r>
               <w:rPr>
@@ -3020,7 +3020,7 @@
               <w:lang w:val="en-GB" w:eastAsia="en-GB"/>
             </w:rPr>
           </w:pPr>
-          <w:hyperlink w:anchor="_Toc112227885" w:history="1">
+          <w:hyperlink w:anchor="_Toc115014119" w:history="1">
             <w:r>
               <w:rPr>
                 <w:rStyle w:val="Hyperlink"/>
@@ -3047,7 +3047,7 @@
                 <w:noProof/>
                 <w:webHidden/>
               </w:rPr>
-              <w:instrText xml:space="preserve"> PAGEREF _Toc112227885 \h </w:instrText>
+              <w:instrText xml:space="preserve"> PAGEREF _Toc115014119 \h </w:instrText>
             </w:r>
             <w:r>
               <w:rPr>
@@ -3092,7 +3092,7 @@
               <w:lang w:val="en-GB" w:eastAsia="en-GB"/>
             </w:rPr>
           </w:pPr>
-          <w:hyperlink w:anchor="_Toc112227886" w:history="1">
+          <w:hyperlink w:anchor="_Toc115014120" w:history="1">
             <w:r>
               <w:rPr>
                 <w:rStyle w:val="Hyperlink"/>
@@ -3119,7 +3119,151 @@
                 <w:noProof/>
                 <w:webHidden/>
               </w:rPr>
-              <w:instrText xml:space="preserve"> PAGEREF _Toc112227886 \h </w:instrText>
+              <w:instrText xml:space="preserve"> PAGEREF _Toc115014120 \h </w:instrText>
+            </w:r>
+            <w:r>
+              <w:rPr>
+                <w:noProof/>
+                <w:webHidden/>
+              </w:rPr>
+            </w:r>
+            <w:r>
+              <w:rPr>
+                <w:noProof/>
+                <w:webHidden/>
+              </w:rPr>
+              <w:fldChar w:fldCharType="separate"/>
+            </w:r>
+            <w:r>
+              <w:rPr>
+                <w:noProof/>
+                <w:webHidden/>
+              </w:rPr>
+              <w:t>32</w:t>
+            </w:r>
+            <w:r>
+              <w:rPr>
+                <w:noProof/>
+                <w:webHidden/>
+              </w:rPr>
+              <w:fldChar w:fldCharType="end"/>
+            </w:r>
+          </w:hyperlink>
+        </w:p>
+        <w:p>
+          <w:pPr>
+            <w:pStyle w:val="TOC1"/>
+            <w:tabs>
+              <w:tab w:val="right" w:leader="dot" w:pos="9016"/>
+            </w:tabs>
+            <w:rPr>
+              <w:rFonts w:cstheme="minorBidi"/>
+              <w:noProof/>
+              <w:sz w:val="22"/>
+              <w:szCs w:val="22"/>
+              <w:lang w:val="en-GB" w:eastAsia="en-GB"/>
+            </w:rPr>
+          </w:pPr>
+          <w:hyperlink w:anchor="_Toc115014121" w:history="1">
+            <w:r>
+              <w:rPr>
+                <w:rStyle w:val="Hyperlink"/>
+                <w:noProof/>
+              </w:rPr>
+              <w:t>Foundations - Flexbox</w:t>
+            </w:r>
+            <w:r>
+              <w:rPr>
+                <w:noProof/>
+                <w:webHidden/>
+              </w:rPr>
+              <w:tab/>
+            </w:r>
+            <w:r>
+              <w:rPr>
+                <w:noProof/>
+                <w:webHidden/>
+              </w:rPr>
+              <w:fldChar w:fldCharType="begin"/>
+            </w:r>
+            <w:r>
+              <w:rPr>
+                <w:noProof/>
+                <w:webHidden/>
+              </w:rPr>
+              <w:instrText xml:space="preserve"> PAGEREF _Toc115014121 \h </w:instrText>
+            </w:r>
+            <w:r>
+              <w:rPr>
+                <w:noProof/>
+                <w:webHidden/>
+              </w:rPr>
+            </w:r>
+            <w:r>
+              <w:rPr>
+                <w:noProof/>
+                <w:webHidden/>
+              </w:rPr>
+              <w:fldChar w:fldCharType="separate"/>
+            </w:r>
+            <w:r>
+              <w:rPr>
+                <w:noProof/>
+                <w:webHidden/>
+              </w:rPr>
+              <w:t>32</w:t>
+            </w:r>
+            <w:r>
+              <w:rPr>
+                <w:noProof/>
+                <w:webHidden/>
+              </w:rPr>
+              <w:fldChar w:fldCharType="end"/>
+            </w:r>
+          </w:hyperlink>
+        </w:p>
+        <w:p>
+          <w:pPr>
+            <w:pStyle w:val="TOC2"/>
+            <w:tabs>
+              <w:tab w:val="right" w:leader="dot" w:pos="9016"/>
+            </w:tabs>
+            <w:rPr>
+              <w:rFonts w:cstheme="minorBidi"/>
+              <w:noProof/>
+              <w:sz w:val="22"/>
+              <w:szCs w:val="22"/>
+              <w:lang w:val="en-GB" w:eastAsia="en-GB"/>
+            </w:rPr>
+          </w:pPr>
+          <w:hyperlink w:anchor="_Toc115014122" w:history="1">
+            <w:r>
+              <w:rPr>
+                <w:rStyle w:val="Hyperlink"/>
+                <w:noProof/>
+              </w:rPr>
+              <w:t>Introduction to Flexbox</w:t>
+            </w:r>
+            <w:r>
+              <w:rPr>
+                <w:noProof/>
+                <w:webHidden/>
+              </w:rPr>
+              <w:tab/>
+            </w:r>
+            <w:r>
+              <w:rPr>
+                <w:noProof/>
+                <w:webHidden/>
+              </w:rPr>
+              <w:fldChar w:fldCharType="begin"/>
+            </w:r>
+            <w:r>
+              <w:rPr>
+                <w:noProof/>
+                <w:webHidden/>
+              </w:rPr>
+              <w:instrText xml:space="preserve"> PAGEREF _Toc115014122 \h </w:instrText>
             </w:r>
             <w:r>
               <w:rPr>
@@ -3173,7 +3317,7 @@
       <w:pPr>
         <w:pStyle w:val="Heading1"/>
       </w:pPr>
-      <w:bookmarkStart w:id="0" w:name="_Toc112227856"/>
+      <w:bookmarkStart w:id="0" w:name="_Toc115014090"/>
       <w:r>
         <w:t>Foundations</w:t>
       </w:r>
@@ -3186,7 +3330,7 @@
       <w:pPr>
         <w:pStyle w:val="Heading2"/>
       </w:pPr>
-      <w:bookmarkStart w:id="1" w:name="_Toc112227857"/>
+      <w:bookmarkStart w:id="1" w:name="_Toc115014091"/>
       <w:r>
         <w:t>How This Course Will Work</w:t>
       </w:r>
@@ -3280,8 +3424,9 @@
       <w:pPr>
         <w:pStyle w:val="Heading2"/>
       </w:pPr>
-      <w:bookmarkStart w:id="2" w:name="_Toc112227858"/>
-      <w:r>
+      <w:bookmarkStart w:id="2" w:name="_Toc115014092"/>
+      <w:r>
+        <w:lastRenderedPageBreak/>
         <w:t>Introduction to Web Development</w:t>
       </w:r>
       <w:bookmarkEnd w:id="2"/>
@@ -3322,7 +3467,6 @@
         </w:numPr>
       </w:pPr>
       <w:r>
-        <w:lastRenderedPageBreak/>
         <w:t>What the website visitors see</w:t>
       </w:r>
     </w:p>
@@ -3520,7 +3664,7 @@
       <w:pPr>
         <w:pStyle w:val="Heading2"/>
       </w:pPr>
-      <w:bookmarkStart w:id="3" w:name="_Toc112227859"/>
+      <w:bookmarkStart w:id="3" w:name="_Toc115014093"/>
       <w:r>
         <w:t>Motivation and Mindset</w:t>
       </w:r>
@@ -3625,6 +3769,7 @@
         </w:numPr>
       </w:pPr>
       <w:r>
+        <w:lastRenderedPageBreak/>
         <w:t>Teaching things to others is a great way to solidify what you have learned</w:t>
       </w:r>
     </w:p>
@@ -3632,9 +3777,8 @@
       <w:pPr>
         <w:pStyle w:val="Heading2"/>
       </w:pPr>
-      <w:bookmarkStart w:id="4" w:name="_Toc112227860"/>
-      <w:r>
-        <w:lastRenderedPageBreak/>
+      <w:bookmarkStart w:id="4" w:name="_Toc115014094"/>
+      <w:r>
         <w:t>Asking For Help</w:t>
       </w:r>
       <w:bookmarkEnd w:id="4"/>
@@ -3858,7 +4002,7 @@
       <w:pPr>
         <w:pStyle w:val="Heading2"/>
       </w:pPr>
-      <w:bookmarkStart w:id="5" w:name="_Toc112227861"/>
+      <w:bookmarkStart w:id="5" w:name="_Toc115014095"/>
       <w:r>
         <w:t>Join the Odin Community</w:t>
       </w:r>
@@ -3909,6 +4053,7 @@
         </w:numPr>
       </w:pPr>
       <w:r>
+        <w:lastRenderedPageBreak/>
         <w:t xml:space="preserve">Rubber duck debugging – </w:t>
       </w:r>
       <w:r>
@@ -3936,7 +4081,6 @@
         </w:numPr>
       </w:pPr>
       <w:r>
-        <w:lastRenderedPageBreak/>
         <w:t xml:space="preserve">Use three backticks above and below </w:t>
       </w:r>
       <w:r>
@@ -3965,7 +4109,7 @@
       <w:pPr>
         <w:pStyle w:val="Heading1"/>
       </w:pPr>
-      <w:bookmarkStart w:id="6" w:name="_Toc112227862"/>
+      <w:bookmarkStart w:id="6" w:name="_Toc115014096"/>
       <w:r>
         <w:t xml:space="preserve">Foundations </w:t>
       </w:r>
@@ -3981,24 +4125,10 @@
       <w:bookmarkEnd w:id="6"/>
     </w:p>
     <w:p>
-      <w:r>
-        <w:t xml:space="preserve">There </w:t>
-      </w:r>
-      <w:r>
-        <w:t>are</w:t>
-      </w:r>
-      <w:r>
-        <w:t xml:space="preserve"> not many notes for this section as I already know lots about the topics taught in this </w:t>
-      </w:r>
-      <w:r>
-        <w:t>section, thanks to GCSE’s and A-Level’s.</w:t>
-      </w:r>
-    </w:p>
-    <w:p>
       <w:pPr>
         <w:pStyle w:val="Heading2"/>
       </w:pPr>
-      <w:bookmarkStart w:id="7" w:name="_Toc112227863"/>
+      <w:bookmarkStart w:id="7" w:name="_Toc115014097"/>
       <w:r>
         <w:t>Computer Basics</w:t>
       </w:r>
@@ -4199,7 +4329,7 @@
       <w:pPr>
         <w:pStyle w:val="Heading2"/>
       </w:pPr>
-      <w:bookmarkStart w:id="8" w:name="_Toc112227864"/>
+      <w:bookmarkStart w:id="8" w:name="_Toc115014098"/>
       <w:r>
         <w:t xml:space="preserve">How Does </w:t>
       </w:r>
@@ -4301,6 +4431,7 @@
         <w:ind w:left="360"/>
       </w:pPr>
       <w:r>
+        <w:lastRenderedPageBreak/>
         <w:t>Knowledge Check Answers</w:t>
       </w:r>
       <w:r>
@@ -4570,7 +4701,7 @@
       <w:pPr>
         <w:pStyle w:val="Heading2"/>
       </w:pPr>
-      <w:bookmarkStart w:id="9" w:name="_Toc112227865"/>
+      <w:bookmarkStart w:id="9" w:name="_Toc115014099"/>
       <w:r>
         <w:t>Installation Overview</w:t>
       </w:r>
@@ -4607,12 +4738,46 @@
       <w:pPr>
         <w:pStyle w:val="Heading2"/>
       </w:pPr>
-      <w:bookmarkStart w:id="10" w:name="_Toc112227866"/>
+      <w:bookmarkStart w:id="10" w:name="_Toc115014100"/>
+      <w:r>
+        <w:t>Installations</w:t>
+      </w:r>
+      <w:bookmarkEnd w:id="10"/>
+    </w:p>
+    <w:p>
+      <w:pPr>
+        <w:pStyle w:val="ListParagraph"/>
+        <w:numPr>
+          <w:ilvl w:val="0"/>
+          <w:numId w:val="14"/>
+        </w:numPr>
+      </w:pPr>
+      <w:r>
+        <w:t>The Odin Project recommends using either a virtual machine</w:t>
+      </w:r>
+      <w:r>
+        <w:t xml:space="preserve"> or</w:t>
+      </w:r>
+      <w:r>
+        <w:t xml:space="preserve"> dual-boot</w:t>
+      </w:r>
+      <w:r>
+        <w:t xml:space="preserve"> t</w:t>
+      </w:r>
+      <w:r>
+        <w:t>o use Linux as it doesn’t support windows.</w:t>
+      </w:r>
+    </w:p>
+    <w:p>
+      <w:pPr>
+        <w:pStyle w:val="Heading2"/>
+      </w:pPr>
+      <w:bookmarkStart w:id="11" w:name="_Toc115014101"/>
       <w:r>
         <w:lastRenderedPageBreak/>
-        <w:t>Installations</w:t>
-      </w:r>
-      <w:bookmarkEnd w:id="10"/>
+        <w:t>Text Editors</w:t>
+      </w:r>
+      <w:bookmarkEnd w:id="11"/>
     </w:p>
     <w:p>
       <w:pPr>
@@ -4623,357 +4788,323 @@
         </w:numPr>
       </w:pPr>
       <w:r>
-        <w:t>The Odin Project recommends using either a virtual machine</w:t>
-      </w:r>
-      <w:r>
-        <w:t xml:space="preserve"> or</w:t>
-      </w:r>
-      <w:r>
-        <w:t xml:space="preserve"> dual-boot</w:t>
-      </w:r>
-      <w:r>
-        <w:t xml:space="preserve"> t</w:t>
-      </w:r>
-      <w:r>
-        <w:t>o use Linux as it doesn’t support windows.</w:t>
+        <w:t>“A good text editor can help you write better code with real-time code checking, syntax highlighting, and automatic formatting.”</w:t>
+      </w:r>
+    </w:p>
+    <w:p>
+      <w:pPr>
+        <w:pStyle w:val="ListParagraph"/>
+        <w:numPr>
+          <w:ilvl w:val="0"/>
+          <w:numId w:val="14"/>
+        </w:numPr>
+      </w:pPr>
+      <w:r>
+        <w:t xml:space="preserve">Microsoft Word and Libre-Office Writer cannot be used as they </w:t>
+      </w:r>
+      <w:r>
+        <w:t>store information</w:t>
+      </w:r>
+      <w:r>
+        <w:t xml:space="preserve"> about how to display the text on the screen</w:t>
+      </w:r>
+      <w:r>
+        <w:t xml:space="preserve"> which</w:t>
+      </w:r>
+      <w:r>
+        <w:t xml:space="preserve"> means interpreters unable to execute the file as code.</w:t>
+      </w:r>
+    </w:p>
+    <w:p>
+      <w:pPr>
+        <w:pStyle w:val="ListParagraph"/>
+        <w:numPr>
+          <w:ilvl w:val="0"/>
+          <w:numId w:val="14"/>
+        </w:numPr>
+      </w:pPr>
+      <w:r>
+        <w:t xml:space="preserve">Code editors are tools that can take a text file an </w:t>
+      </w:r>
+      <w:r>
+        <w:t>provide features such as plugins, syntax highlighting, auto-closing of brackets and braces, and linting</w:t>
+      </w:r>
+      <w:r>
+        <w:t>.</w:t>
+      </w:r>
+      <w:r>
+        <w:t xml:space="preserve"> Visual Studio Code (VSCode) is the most popular choice.</w:t>
       </w:r>
     </w:p>
     <w:p>
       <w:pPr>
         <w:pStyle w:val="Heading2"/>
       </w:pPr>
-      <w:bookmarkStart w:id="11" w:name="_Toc112227867"/>
-      <w:r>
-        <w:t>Text Editors</w:t>
-      </w:r>
-      <w:bookmarkEnd w:id="11"/>
-    </w:p>
-    <w:p>
-      <w:pPr>
-        <w:pStyle w:val="ListParagraph"/>
-        <w:numPr>
-          <w:ilvl w:val="0"/>
-          <w:numId w:val="14"/>
-        </w:numPr>
-      </w:pPr>
-      <w:r>
-        <w:t>“A good text editor can help you write better code with real-time code checking, syntax highlighting, and automatic formatting.”</w:t>
-      </w:r>
-    </w:p>
-    <w:p>
-      <w:pPr>
-        <w:pStyle w:val="ListParagraph"/>
-        <w:numPr>
-          <w:ilvl w:val="0"/>
-          <w:numId w:val="14"/>
-        </w:numPr>
-      </w:pPr>
-      <w:r>
-        <w:t xml:space="preserve">Microsoft Word and Libre-Office Writer cannot be used as they </w:t>
-      </w:r>
-      <w:r>
-        <w:t>store information</w:t>
-      </w:r>
-      <w:r>
-        <w:t xml:space="preserve"> about how to display the text on the screen</w:t>
-      </w:r>
-      <w:r>
-        <w:t xml:space="preserve"> which</w:t>
-      </w:r>
-      <w:r>
-        <w:t xml:space="preserve"> means interpreters unable to execute the file as code.</w:t>
-      </w:r>
-    </w:p>
-    <w:p>
-      <w:pPr>
-        <w:pStyle w:val="ListParagraph"/>
-        <w:numPr>
-          <w:ilvl w:val="0"/>
-          <w:numId w:val="14"/>
-        </w:numPr>
-      </w:pPr>
-      <w:r>
-        <w:t xml:space="preserve">Code editors are tools that can take a text file an </w:t>
-      </w:r>
-      <w:r>
-        <w:t>provide features such as plugins, syntax highlighting, auto-closing of brackets and braces, and linting</w:t>
+      <w:bookmarkStart w:id="12" w:name="_Toc115014102"/>
+      <w:r>
+        <w:t>Command Line Basics</w:t>
+      </w:r>
+      <w:bookmarkEnd w:id="12"/>
+    </w:p>
+    <w:p>
+      <w:pPr>
+        <w:pStyle w:val="ListParagraph"/>
+        <w:numPr>
+          <w:ilvl w:val="0"/>
+          <w:numId w:val="15"/>
+        </w:numPr>
+      </w:pPr>
+      <w:r>
+        <w:t>The command line interface (CLI) is where you can enter commands that your computer will run.</w:t>
+      </w:r>
+    </w:p>
+    <w:p>
+      <w:pPr>
+        <w:pStyle w:val="ListParagraph"/>
+        <w:numPr>
+          <w:ilvl w:val="0"/>
+          <w:numId w:val="15"/>
+        </w:numPr>
+      </w:pPr>
+      <w:r>
+        <w:t xml:space="preserve">$ </w:t>
+      </w:r>
+      <w:r>
+        <w:t>is used to show that what follows is a command that should be put into the terminal.</w:t>
+      </w:r>
+    </w:p>
+    <w:p>
+      <w:pPr>
+        <w:ind w:left="360"/>
+      </w:pPr>
+      <w:r>
+        <w:t>Knowledge Check Answers</w:t>
+      </w:r>
+      <w:r>
+        <w:t>:</w:t>
+      </w:r>
+    </w:p>
+    <w:p>
+      <w:pPr>
+        <w:pStyle w:val="ListParagraph"/>
+        <w:numPr>
+          <w:ilvl w:val="0"/>
+          <w:numId w:val="17"/>
+        </w:numPr>
+      </w:pPr>
+      <w:r>
+        <w:t>A command line is an interface that lets the user enter commands which will be carried out by the computer</w:t>
+      </w:r>
+    </w:p>
+    <w:p>
+      <w:pPr>
+        <w:pStyle w:val="ListParagraph"/>
+        <w:numPr>
+          <w:ilvl w:val="0"/>
+          <w:numId w:val="17"/>
+        </w:numPr>
+      </w:pPr>
+      <w:r>
+        <w:t xml:space="preserve">You can open it by clicking the icon on your GUI OS or by pressing </w:t>
+      </w:r>
+      <w:r>
+        <w:t xml:space="preserve">CTRL + ALT + T </w:t>
+      </w:r>
+      <w:r>
+        <w:t>(</w:t>
+      </w:r>
+      <w:r>
+        <w:t>on linux</w:t>
+      </w:r>
+      <w:r>
+        <w:t>)</w:t>
+      </w:r>
+    </w:p>
+    <w:p>
+      <w:pPr>
+        <w:pStyle w:val="ListParagraph"/>
+        <w:numPr>
+          <w:ilvl w:val="0"/>
+          <w:numId w:val="17"/>
+        </w:numPr>
+      </w:pPr>
+      <w:r>
+        <w:t>You can navigate to a directory by entering $ cd /file/path</w:t>
+      </w:r>
+    </w:p>
+    <w:p>
+      <w:pPr>
+        <w:pStyle w:val="ListParagraph"/>
+        <w:numPr>
+          <w:ilvl w:val="0"/>
+          <w:numId w:val="17"/>
+        </w:numPr>
+      </w:pPr>
+      <w:r>
+        <w:t>cd on its own will take you to your home directory</w:t>
+      </w:r>
+    </w:p>
+    <w:p>
+      <w:pPr>
+        <w:pStyle w:val="ListParagraph"/>
+        <w:numPr>
+          <w:ilvl w:val="0"/>
+          <w:numId w:val="17"/>
+        </w:numPr>
+      </w:pPr>
+      <w:r>
+        <w:t>$ cd .. will take you back up a directory</w:t>
+      </w:r>
+    </w:p>
+    <w:p>
+      <w:pPr>
+        <w:pStyle w:val="ListParagraph"/>
+        <w:numPr>
+          <w:ilvl w:val="0"/>
+          <w:numId w:val="17"/>
+        </w:numPr>
+      </w:pPr>
+      <w:r>
+        <w:t>$ pwd will display which directory you are in and the path to get there</w:t>
+      </w:r>
+    </w:p>
+    <w:p>
+      <w:pPr>
+        <w:pStyle w:val="ListParagraph"/>
+        <w:numPr>
+          <w:ilvl w:val="0"/>
+          <w:numId w:val="17"/>
+        </w:numPr>
+      </w:pPr>
+      <w:r>
+        <w:t>$ ls is used to display the contents of the directory you are in</w:t>
+      </w:r>
+    </w:p>
+    <w:p>
+      <w:pPr>
+        <w:pStyle w:val="ListParagraph"/>
+        <w:numPr>
+          <w:ilvl w:val="0"/>
+          <w:numId w:val="17"/>
+        </w:numPr>
+      </w:pPr>
+      <w:r>
+        <w:t>$ mkdir directoryName is used to create a new directory</w:t>
+      </w:r>
+    </w:p>
+    <w:p>
+      <w:pPr>
+        <w:pStyle w:val="ListParagraph"/>
+        <w:numPr>
+          <w:ilvl w:val="0"/>
+          <w:numId w:val="17"/>
+        </w:numPr>
+      </w:pPr>
+      <w:r>
+        <w:t>$ touch fileName is used to create a new file</w:t>
+      </w:r>
+    </w:p>
+    <w:p>
+      <w:pPr>
+        <w:pStyle w:val="ListParagraph"/>
+        <w:numPr>
+          <w:ilvl w:val="0"/>
+          <w:numId w:val="17"/>
+        </w:numPr>
+      </w:pPr>
+      <w:r>
+        <w:t xml:space="preserve">$ rm fileName will delete the named file </w:t>
+      </w:r>
+      <w:r>
+        <w:sym w:font="Wingdings" w:char="F0E0"/>
+      </w:r>
+      <w:r>
+        <w:t xml:space="preserve"> rmdir directoryName will delete the named directory</w:t>
+      </w:r>
+    </w:p>
+    <w:p>
+      <w:pPr>
+        <w:pStyle w:val="ListParagraph"/>
+        <w:numPr>
+          <w:ilvl w:val="0"/>
+          <w:numId w:val="17"/>
+        </w:numPr>
+      </w:pPr>
+      <w:r>
+        <w:t xml:space="preserve">$ </w:t>
+      </w:r>
+      <w:r>
+        <w:t>mv oldfile.txt newfile.txt</w:t>
+      </w:r>
+      <w:r>
+        <w:t xml:space="preserve"> will rename a file </w:t>
+      </w:r>
+      <w:r>
+        <w:sym w:font="Wingdings" w:char="F0E0"/>
+      </w:r>
+      <w:r>
+        <w:t xml:space="preserve"> $</w:t>
+      </w:r>
+      <w:r>
+        <w:t xml:space="preserve"> </w:t>
+      </w:r>
+      <w:r>
+        <w:t xml:space="preserve">mv </w:t>
+      </w:r>
+      <w:r>
+        <w:t>oldD</w:t>
+      </w:r>
+      <w:r>
+        <w:t>irectory</w:t>
+      </w:r>
+      <w:r>
+        <w:t xml:space="preserve"> </w:t>
+      </w:r>
+      <w:r>
+        <w:t xml:space="preserve"> </w:t>
+      </w:r>
+      <w:r>
+        <w:t>newD</w:t>
+      </w:r>
+      <w:r>
+        <w:t>irectory</w:t>
+      </w:r>
+    </w:p>
+    <w:p>
+      <w:pPr>
+        <w:pStyle w:val="Heading2"/>
+      </w:pPr>
+      <w:bookmarkStart w:id="13" w:name="_Toc115014103"/>
+      <w:r>
+        <w:t>Setting Up Git</w:t>
+      </w:r>
+      <w:bookmarkEnd w:id="13"/>
+    </w:p>
+    <w:p>
+      <w:pPr>
+        <w:pStyle w:val="ListParagraph"/>
+        <w:numPr>
+          <w:ilvl w:val="0"/>
+          <w:numId w:val="16"/>
+        </w:numPr>
+      </w:pPr>
+      <w:r>
+        <w:t>Git is a popular version control system</w:t>
       </w:r>
       <w:r>
         <w:t>.</w:t>
       </w:r>
-      <w:r>
-        <w:t xml:space="preserve"> Visual Studio Code (VSCode) is the most popular choice.</w:t>
-      </w:r>
-    </w:p>
-    <w:p>
-      <w:pPr>
-        <w:pStyle w:val="Heading2"/>
-      </w:pPr>
-      <w:bookmarkStart w:id="12" w:name="_Toc112227868"/>
-      <w:r>
-        <w:t>Command Line Basics</w:t>
-      </w:r>
-      <w:bookmarkEnd w:id="12"/>
-    </w:p>
-    <w:p>
-      <w:pPr>
-        <w:pStyle w:val="ListParagraph"/>
-        <w:numPr>
-          <w:ilvl w:val="0"/>
-          <w:numId w:val="15"/>
-        </w:numPr>
-      </w:pPr>
-      <w:r>
-        <w:t>The command line interface (CLI) is where you can enter commands that your computer will run.</w:t>
-      </w:r>
-    </w:p>
-    <w:p>
-      <w:pPr>
-        <w:pStyle w:val="ListParagraph"/>
-        <w:numPr>
-          <w:ilvl w:val="0"/>
-          <w:numId w:val="15"/>
-        </w:numPr>
-      </w:pPr>
-      <w:r>
-        <w:t xml:space="preserve">$ </w:t>
-      </w:r>
-      <w:r>
-        <w:t>is used to show that what follows is a command that should be put into the terminal.</w:t>
-      </w:r>
-    </w:p>
-    <w:p>
-      <w:pPr>
-        <w:ind w:left="360"/>
-      </w:pPr>
-      <w:r>
-        <w:t>Knowledge Check Answers</w:t>
-      </w:r>
-      <w:r>
-        <w:t>:</w:t>
-      </w:r>
-    </w:p>
-    <w:p>
-      <w:pPr>
-        <w:pStyle w:val="ListParagraph"/>
-        <w:numPr>
-          <w:ilvl w:val="0"/>
-          <w:numId w:val="17"/>
-        </w:numPr>
-      </w:pPr>
-      <w:r>
-        <w:t>A command line is an interface that lets the user enter commands which will be carried out by the computer</w:t>
-      </w:r>
-    </w:p>
-    <w:p>
-      <w:pPr>
-        <w:pStyle w:val="ListParagraph"/>
-        <w:numPr>
-          <w:ilvl w:val="0"/>
-          <w:numId w:val="17"/>
-        </w:numPr>
-      </w:pPr>
-      <w:r>
-        <w:t xml:space="preserve">You can open it by clicking the icon on your GUI OS or by pressing </w:t>
-      </w:r>
-      <w:r>
-        <w:t xml:space="preserve">CTRL + ALT + T </w:t>
-      </w:r>
-      <w:r>
-        <w:t>(</w:t>
-      </w:r>
-      <w:r>
-        <w:t>on linux</w:t>
-      </w:r>
-      <w:r>
-        <w:t>)</w:t>
-      </w:r>
-    </w:p>
-    <w:p>
-      <w:pPr>
-        <w:pStyle w:val="ListParagraph"/>
-        <w:numPr>
-          <w:ilvl w:val="0"/>
-          <w:numId w:val="17"/>
-        </w:numPr>
-      </w:pPr>
-      <w:r>
-        <w:t>You can navigate to a directory by entering $ cd /file/path</w:t>
-      </w:r>
-    </w:p>
-    <w:p>
-      <w:pPr>
-        <w:pStyle w:val="ListParagraph"/>
-        <w:numPr>
-          <w:ilvl w:val="0"/>
-          <w:numId w:val="17"/>
-        </w:numPr>
-      </w:pPr>
-      <w:r>
-        <w:t>cd on its own will take you to your home directory</w:t>
-      </w:r>
-    </w:p>
-    <w:p>
-      <w:pPr>
-        <w:pStyle w:val="ListParagraph"/>
-        <w:numPr>
-          <w:ilvl w:val="0"/>
-          <w:numId w:val="17"/>
-        </w:numPr>
-      </w:pPr>
-      <w:r>
-        <w:t>$ cd .. will take you back up a directory</w:t>
-      </w:r>
-    </w:p>
-    <w:p>
-      <w:pPr>
-        <w:pStyle w:val="ListParagraph"/>
-        <w:numPr>
-          <w:ilvl w:val="0"/>
-          <w:numId w:val="17"/>
-        </w:numPr>
-      </w:pPr>
-      <w:r>
-        <w:t>$ pwd will display which directory you are in and the path to get there</w:t>
-      </w:r>
-    </w:p>
-    <w:p>
-      <w:pPr>
-        <w:pStyle w:val="ListParagraph"/>
-        <w:numPr>
-          <w:ilvl w:val="0"/>
-          <w:numId w:val="17"/>
-        </w:numPr>
-      </w:pPr>
-      <w:r>
-        <w:t>$ ls is used to display the contents of the directory you are in</w:t>
-      </w:r>
-    </w:p>
-    <w:p>
-      <w:pPr>
-        <w:pStyle w:val="ListParagraph"/>
-        <w:numPr>
-          <w:ilvl w:val="0"/>
-          <w:numId w:val="17"/>
-        </w:numPr>
-      </w:pPr>
-      <w:r>
-        <w:t>$ mkdir directoryName is used to create a new directory</w:t>
-      </w:r>
-    </w:p>
-    <w:p>
-      <w:pPr>
-        <w:pStyle w:val="ListParagraph"/>
-        <w:numPr>
-          <w:ilvl w:val="0"/>
-          <w:numId w:val="17"/>
-        </w:numPr>
-      </w:pPr>
-      <w:r>
-        <w:t>$ touch fileName is used to create a new file</w:t>
-      </w:r>
-    </w:p>
-    <w:p>
-      <w:pPr>
-        <w:pStyle w:val="ListParagraph"/>
-        <w:numPr>
-          <w:ilvl w:val="0"/>
-          <w:numId w:val="17"/>
-        </w:numPr>
-      </w:pPr>
-      <w:r>
-        <w:t xml:space="preserve">$ rm fileName will delete the named file </w:t>
-      </w:r>
-      <w:r>
-        <w:sym w:font="Wingdings" w:char="F0E0"/>
-      </w:r>
-      <w:r>
-        <w:t xml:space="preserve"> rmdir directoryName will delete the named directory</w:t>
-      </w:r>
-    </w:p>
-    <w:p>
-      <w:pPr>
-        <w:pStyle w:val="ListParagraph"/>
-        <w:numPr>
-          <w:ilvl w:val="0"/>
-          <w:numId w:val="17"/>
-        </w:numPr>
-      </w:pPr>
-      <w:r>
-        <w:t xml:space="preserve">$ </w:t>
-      </w:r>
-      <w:r>
-        <w:t>mv oldfile.txt newfile.txt</w:t>
-      </w:r>
-      <w:r>
-        <w:t xml:space="preserve"> will rename a file </w:t>
-      </w:r>
-      <w:r>
-        <w:sym w:font="Wingdings" w:char="F0E0"/>
-      </w:r>
-      <w:r>
-        <w:t xml:space="preserve"> $</w:t>
-      </w:r>
-      <w:r>
-        <w:t xml:space="preserve"> </w:t>
-      </w:r>
-      <w:r>
-        <w:t xml:space="preserve">mv </w:t>
-      </w:r>
-      <w:r>
-        <w:t>oldD</w:t>
-      </w:r>
-      <w:r>
-        <w:t>irectory</w:t>
-      </w:r>
-      <w:r>
-        <w:t xml:space="preserve"> </w:t>
-      </w:r>
-      <w:r>
-        <w:t xml:space="preserve"> </w:t>
-      </w:r>
-      <w:r>
-        <w:t>newD</w:t>
-      </w:r>
-      <w:r>
-        <w:t>irectory</w:t>
-      </w:r>
-    </w:p>
-    <w:p>
-      <w:pPr>
-        <w:pStyle w:val="Heading2"/>
-      </w:pPr>
-      <w:bookmarkStart w:id="13" w:name="_Toc112227869"/>
+    </w:p>
+    <w:p>
+      <w:pPr>
+        <w:pStyle w:val="ListParagraph"/>
+        <w:numPr>
+          <w:ilvl w:val="0"/>
+          <w:numId w:val="16"/>
+        </w:numPr>
+      </w:pPr>
       <w:r>
         <w:lastRenderedPageBreak/>
-        <w:t>Setting Up Git</w:t>
-      </w:r>
-      <w:bookmarkEnd w:id="13"/>
-    </w:p>
-    <w:p>
-      <w:pPr>
-        <w:pStyle w:val="ListParagraph"/>
-        <w:numPr>
-          <w:ilvl w:val="0"/>
-          <w:numId w:val="16"/>
-        </w:numPr>
-      </w:pPr>
-      <w:r>
-        <w:t>Git is a popular version control system</w:t>
-      </w:r>
-      <w:r>
-        <w:t>.</w:t>
-      </w:r>
-    </w:p>
-    <w:p>
-      <w:pPr>
-        <w:pStyle w:val="ListParagraph"/>
-        <w:numPr>
-          <w:ilvl w:val="0"/>
-          <w:numId w:val="16"/>
-        </w:numPr>
-      </w:pPr>
-      <w:r>
         <w:t>GitHub</w:t>
       </w:r>
       <w:r>
@@ -4994,7 +5125,7 @@
       <w:pPr>
         <w:pStyle w:val="Heading1"/>
       </w:pPr>
-      <w:bookmarkStart w:id="14" w:name="_Toc112227870"/>
+      <w:bookmarkStart w:id="14" w:name="_Toc115014104"/>
       <w:r>
         <w:t xml:space="preserve">Foundations – </w:t>
       </w:r>
@@ -5007,7 +5138,7 @@
       <w:pPr>
         <w:pStyle w:val="Heading2"/>
       </w:pPr>
-      <w:bookmarkStart w:id="15" w:name="_Toc112227871"/>
+      <w:bookmarkStart w:id="15" w:name="_Toc115014105"/>
       <w:r>
         <w:t>Introduction to Git</w:t>
       </w:r>
@@ -5280,14 +5411,14 @@
         <w:t>A text editor saves all the words in a single file</w:t>
       </w:r>
       <w:r>
-        <w:t xml:space="preserve">. There are no other records of the file recorded so you would need to make multiple </w:t>
+        <w:t xml:space="preserve">. There are no other records of the file recorded so you would need to make multiple copies of the file to keep track of how it has changed. Git </w:t>
+      </w:r>
+      <w:r>
+        <w:t xml:space="preserve">records </w:t>
       </w:r>
       <w:r>
         <w:lastRenderedPageBreak/>
-        <w:t xml:space="preserve">copies of the file to keep track of how it has changed. Git </w:t>
-      </w:r>
-      <w:r>
-        <w:t>records differences in the files and folders and keeps a record of these ‘saves’.</w:t>
+        <w:t>differences in the files and folders and keeps a record of these ‘saves’.</w:t>
       </w:r>
     </w:p>
     <w:p>
@@ -5354,7 +5485,7 @@
       <w:pPr>
         <w:pStyle w:val="Heading2"/>
       </w:pPr>
-      <w:bookmarkStart w:id="16" w:name="_Toc112227872"/>
+      <w:bookmarkStart w:id="16" w:name="_Toc115014106"/>
       <w:r>
         <w:t>Git Basics</w:t>
       </w:r>
@@ -5566,11 +5697,26 @@
         </w:numPr>
       </w:pPr>
       <w:r>
+        <w:t xml:space="preserve">You add files to the staging area and the use commit to </w:t>
+      </w:r>
+      <w:r>
+        <w:t>commit the changes</w:t>
+      </w:r>
+    </w:p>
+    <w:p>
+      <w:pPr>
+        <w:pStyle w:val="ListParagraph"/>
+        <w:numPr>
+          <w:ilvl w:val="0"/>
+          <w:numId w:val="22"/>
+        </w:numPr>
+      </w:pPr>
+      <w:r>
         <w:lastRenderedPageBreak/>
-        <w:t xml:space="preserve">You add files to the staging area and the use commit to </w:t>
-      </w:r>
-      <w:r>
-        <w:t>commit the changes</w:t>
+        <w:t>g</w:t>
+      </w:r>
+      <w:r>
+        <w:t>it status</w:t>
       </w:r>
     </w:p>
     <w:p>
@@ -5582,10 +5728,7 @@
         </w:numPr>
       </w:pPr>
       <w:r>
-        <w:t>g</w:t>
-      </w:r>
-      <w:r>
-        <w:t>it status</w:t>
+        <w:t>‘git add -A’ or ‘git add fileName’</w:t>
       </w:r>
     </w:p>
     <w:p>
@@ -5597,7 +5740,7 @@
         </w:numPr>
       </w:pPr>
       <w:r>
-        <w:t>‘git add -A’ or ‘git add fileName’</w:t>
+        <w:t>git commit -m “message”</w:t>
       </w:r>
     </w:p>
     <w:p>
@@ -5609,7 +5752,10 @@
         </w:numPr>
       </w:pPr>
       <w:r>
-        <w:t>git commit -m “message”</w:t>
+        <w:t xml:space="preserve"> </w:t>
+      </w:r>
+      <w:r>
+        <w:t>git push</w:t>
       </w:r>
     </w:p>
     <w:p>
@@ -5621,21 +5767,6 @@
         </w:numPr>
       </w:pPr>
       <w:r>
-        <w:t xml:space="preserve"> </w:t>
-      </w:r>
-      <w:r>
-        <w:t>git push</w:t>
-      </w:r>
-    </w:p>
-    <w:p>
-      <w:pPr>
-        <w:pStyle w:val="ListParagraph"/>
-        <w:numPr>
-          <w:ilvl w:val="0"/>
-          <w:numId w:val="22"/>
-        </w:numPr>
-      </w:pPr>
-      <w:r>
         <w:t xml:space="preserve"> git log</w:t>
       </w:r>
     </w:p>
@@ -5648,7 +5779,7 @@
       <w:pPr>
         <w:pStyle w:val="Heading1"/>
       </w:pPr>
-      <w:bookmarkStart w:id="17" w:name="_Toc112227873"/>
+      <w:bookmarkStart w:id="17" w:name="_Toc115014107"/>
       <w:r>
         <w:t>Foundations – HTML Foundations</w:t>
       </w:r>
@@ -5658,7 +5789,7 @@
       <w:pPr>
         <w:pStyle w:val="Heading2"/>
       </w:pPr>
-      <w:bookmarkStart w:id="18" w:name="_Toc112227874"/>
+      <w:bookmarkStart w:id="18" w:name="_Toc115014108"/>
       <w:r>
         <w:t>Introduction to HTML and CSS</w:t>
       </w:r>
@@ -5867,7 +5998,7 @@
       <w:pPr>
         <w:pStyle w:val="Heading2"/>
       </w:pPr>
-      <w:bookmarkStart w:id="19" w:name="_Toc112227875"/>
+      <w:bookmarkStart w:id="19" w:name="_Toc115014109"/>
       <w:r>
         <w:t>Elements and Tags</w:t>
       </w:r>
@@ -5999,7 +6130,7 @@
       <w:pPr>
         <w:pStyle w:val="Heading2"/>
       </w:pPr>
-      <w:bookmarkStart w:id="20" w:name="_Toc112227876"/>
+      <w:bookmarkStart w:id="20" w:name="_Toc115014110"/>
       <w:r>
         <w:t>HTML Boilerplate</w:t>
       </w:r>
@@ -6602,7 +6733,7 @@
       <w:pPr>
         <w:pStyle w:val="Heading2"/>
       </w:pPr>
-      <w:bookmarkStart w:id="21" w:name="_Toc112227877"/>
+      <w:bookmarkStart w:id="21" w:name="_Toc115014111"/>
       <w:r>
         <w:t>Working with Text</w:t>
       </w:r>
@@ -6910,7 +7041,7 @@
       <w:pPr>
         <w:pStyle w:val="Heading2"/>
       </w:pPr>
-      <w:bookmarkStart w:id="22" w:name="_Toc112227878"/>
+      <w:bookmarkStart w:id="22" w:name="_Toc115014112"/>
       <w:r>
         <w:t>Lists</w:t>
       </w:r>
@@ -7140,7 +7271,7 @@
       <w:pPr>
         <w:pStyle w:val="Heading2"/>
       </w:pPr>
-      <w:bookmarkStart w:id="23" w:name="_Toc112227879"/>
+      <w:bookmarkStart w:id="23" w:name="_Toc115014113"/>
       <w:r>
         <w:lastRenderedPageBreak/>
         <w:t>Links and Images</w:t>
@@ -7612,7 +7743,7 @@
       <w:pPr>
         <w:pStyle w:val="Heading2"/>
       </w:pPr>
-      <w:bookmarkStart w:id="24" w:name="_Toc112227880"/>
+      <w:bookmarkStart w:id="24" w:name="_Toc115014114"/>
       <w:r>
         <w:t>Commit Messages</w:t>
       </w:r>
@@ -7699,7 +7830,7 @@
       <w:pPr>
         <w:pStyle w:val="Heading2"/>
       </w:pPr>
-      <w:bookmarkStart w:id="25" w:name="_Toc112227881"/>
+      <w:bookmarkStart w:id="25" w:name="_Toc115014115"/>
       <w:r>
         <w:t>Project: Recipes</w:t>
       </w:r>
@@ -7728,7 +7859,7 @@
       <w:pPr>
         <w:pStyle w:val="Heading1"/>
       </w:pPr>
-      <w:bookmarkStart w:id="26" w:name="_Toc112227882"/>
+      <w:bookmarkStart w:id="26" w:name="_Toc115014116"/>
       <w:r>
         <w:t>Foundations - CSS Foundations</w:t>
       </w:r>
@@ -7738,7 +7869,7 @@
       <w:pPr>
         <w:pStyle w:val="Heading2"/>
       </w:pPr>
-      <w:bookmarkStart w:id="27" w:name="_Toc112227883"/>
+      <w:bookmarkStart w:id="27" w:name="_Toc115014117"/>
       <w:r>
         <w:t>CSS Foundations</w:t>
       </w:r>
@@ -9269,7 +9400,7 @@
       <w:pPr>
         <w:pStyle w:val="Heading2"/>
       </w:pPr>
-      <w:bookmarkStart w:id="28" w:name="_Toc112227884"/>
+      <w:bookmarkStart w:id="28" w:name="_Toc115014118"/>
       <w:r>
         <w:t>Inspecting HTML and CSS</w:t>
       </w:r>
@@ -9868,7 +9999,7 @@
       <w:pPr>
         <w:pStyle w:val="Heading2"/>
       </w:pPr>
-      <w:bookmarkStart w:id="29" w:name="_Toc112227885"/>
+      <w:bookmarkStart w:id="29" w:name="_Toc115014119"/>
       <w:r>
         <w:t>The Box Model</w:t>
       </w:r>
@@ -10221,7 +10352,7 @@
       <w:pPr>
         <w:pStyle w:val="Heading2"/>
       </w:pPr>
-      <w:bookmarkStart w:id="30" w:name="_Toc112227886"/>
+      <w:bookmarkStart w:id="30" w:name="_Toc115014120"/>
       <w:r>
         <w:t>Block an Inline</w:t>
       </w:r>
@@ -10472,6 +10603,333 @@
       </w:r>
     </w:p>
     <w:p/>
+    <w:p>
+      <w:pPr>
+        <w:pStyle w:val="Heading1"/>
+      </w:pPr>
+      <w:bookmarkStart w:id="31" w:name="_Toc115014121"/>
+      <w:r>
+        <w:lastRenderedPageBreak/>
+        <w:t>Foundations - Flexbox</w:t>
+      </w:r>
+      <w:bookmarkEnd w:id="31"/>
+    </w:p>
+    <w:p>
+      <w:pPr>
+        <w:pStyle w:val="Heading2"/>
+      </w:pPr>
+      <w:bookmarkStart w:id="32" w:name="_Toc115014122"/>
+      <w:r>
+        <w:t>Introduction to Flexbox</w:t>
+      </w:r>
+      <w:bookmarkEnd w:id="32"/>
+    </w:p>
+    <w:p>
+      <w:pPr>
+        <w:pStyle w:val="ListParagraph"/>
+        <w:numPr>
+          <w:ilvl w:val="0"/>
+          <w:numId w:val="45"/>
+        </w:numPr>
+      </w:pPr>
+      <w:r>
+        <w:t xml:space="preserve">Relatively new of manipulating elements in CSS. </w:t>
+      </w:r>
+      <w:r>
+        <w:t>Already a common way of positioning elements for many developers.</w:t>
+      </w:r>
+    </w:p>
+    <w:p>
+      <w:pPr>
+        <w:pStyle w:val="ListParagraph"/>
+        <w:numPr>
+          <w:ilvl w:val="0"/>
+          <w:numId w:val="45"/>
+        </w:numPr>
+      </w:pPr>
+      <w:r>
+        <w:t>Flexbox is a way to arrange items into rows or columns</w:t>
+      </w:r>
+      <w:r>
+        <w:t xml:space="preserve">. </w:t>
+      </w:r>
+      <w:r>
+        <w:t xml:space="preserve">The items will then flex (grow or shrink) based on defined rules. </w:t>
+      </w:r>
+    </w:p>
+    <w:p>
+      <w:pPr>
+        <w:pStyle w:val="ListParagraph"/>
+        <w:numPr>
+          <w:ilvl w:val="0"/>
+          <w:numId w:val="45"/>
+        </w:numPr>
+      </w:pPr>
+      <w:r>
+        <w:t xml:space="preserve">A flex container is any element that has a </w:t>
+      </w:r>
+      <w:r>
+        <w:t>“display: flex” attribute on it.</w:t>
+      </w:r>
+    </w:p>
+    <w:p>
+      <w:pPr>
+        <w:pStyle w:val="ListParagraph"/>
+        <w:numPr>
+          <w:ilvl w:val="0"/>
+          <w:numId w:val="45"/>
+        </w:numPr>
+      </w:pPr>
+      <w:r>
+        <w:t>A flex item is an element that lives directly inside of a flex container.</w:t>
+      </w:r>
+    </w:p>
+    <w:p>
+      <w:pPr>
+        <w:ind w:left="360"/>
+      </w:pPr>
+      <w:r>
+        <w:rPr>
+          <w:noProof/>
+        </w:rPr>
+        <w:drawing>
+          <wp:inline distT="0" distB="0" distL="0" distR="0" wp14:anchorId="49776589" wp14:editId="1AF14C22">
+            <wp:extent cx="5731510" cy="2035175"/>
+            <wp:effectExtent l="0" t="0" r="2540" b="3175"/>
+            <wp:docPr id="26" name="Picture 26"/>
+            <wp:cNvGraphicFramePr>
+              <a:graphicFrameLocks xmlns:a="http://schemas.openxmlformats.org/drawingml/2006/main" noChangeAspect="1"/>
+            </wp:cNvGraphicFramePr>
+            <a:graphic xmlns:a="http://schemas.openxmlformats.org/drawingml/2006/main">
+              <a:graphicData uri="http://schemas.openxmlformats.org/drawingml/2006/picture">
+                <pic:pic xmlns:pic="http://schemas.openxmlformats.org/drawingml/2006/picture">
+                  <pic:nvPicPr>
+                    <pic:cNvPr id="26" name="Picture 26"/>
+                    <pic:cNvPicPr/>
+                  </pic:nvPicPr>
+                  <pic:blipFill>
+                    <a:blip r:embed="rId78">
+                      <a:extLst>
+                        <a:ext uri="{28A0092B-C50C-407E-A947-70E740481C1C}">
+                          <a14:useLocalDpi xmlns:a14="http://schemas.microsoft.com/office/drawing/2010/main" val="0"/>
+                        </a:ext>
+                      </a:extLst>
+                    </a:blip>
+                    <a:stretch>
+                      <a:fillRect/>
+                    </a:stretch>
+                  </pic:blipFill>
+                  <pic:spPr>
+                    <a:xfrm>
+                      <a:off x="0" y="0"/>
+                      <a:ext cx="5731510" cy="2035175"/>
+                    </a:xfrm>
+                    <a:prstGeom prst="rect">
+                      <a:avLst/>
+                    </a:prstGeom>
+                  </pic:spPr>
+                </pic:pic>
+              </a:graphicData>
+            </a:graphic>
+          </wp:inline>
+        </w:drawing>
+      </w:r>
+    </w:p>
+    <w:p>
+      <w:pPr>
+        <w:pStyle w:val="ListParagraph"/>
+        <w:numPr>
+          <w:ilvl w:val="0"/>
+          <w:numId w:val="46"/>
+        </w:numPr>
+      </w:pPr>
+      <w:r>
+        <w:t>Additionally, any element can be both a (flex) container and item</w:t>
+      </w:r>
+      <w:r>
+        <w:t>.</w:t>
+      </w:r>
+    </w:p>
+    <w:p>
+      <w:pPr>
+        <w:ind w:left="720"/>
+      </w:pPr>
+      <w:r>
+        <w:rPr>
+          <w:noProof/>
+        </w:rPr>
+        <w:drawing>
+          <wp:inline distT="0" distB="0" distL="0" distR="0" wp14:anchorId="0E24B432" wp14:editId="2B4F8D55">
+            <wp:extent cx="4635795" cy="1452473"/>
+            <wp:effectExtent l="0" t="0" r="0" b="0"/>
+            <wp:docPr id="27" name="Picture 27"/>
+            <wp:cNvGraphicFramePr>
+              <a:graphicFrameLocks xmlns:a="http://schemas.openxmlformats.org/drawingml/2006/main" noChangeAspect="1"/>
+            </wp:cNvGraphicFramePr>
+            <a:graphic xmlns:a="http://schemas.openxmlformats.org/drawingml/2006/main">
+              <a:graphicData uri="http://schemas.openxmlformats.org/drawingml/2006/picture">
+                <pic:pic xmlns:pic="http://schemas.openxmlformats.org/drawingml/2006/picture">
+                  <pic:nvPicPr>
+                    <pic:cNvPr id="27" name="Picture 27"/>
+                    <pic:cNvPicPr/>
+                  </pic:nvPicPr>
+                  <pic:blipFill>
+                    <a:blip r:embed="rId79">
+                      <a:extLst>
+                        <a:ext uri="{28A0092B-C50C-407E-A947-70E740481C1C}">
+                          <a14:useLocalDpi xmlns:a14="http://schemas.microsoft.com/office/drawing/2010/main" val="0"/>
+                        </a:ext>
+                      </a:extLst>
+                    </a:blip>
+                    <a:stretch>
+                      <a:fillRect/>
+                    </a:stretch>
+                  </pic:blipFill>
+                  <pic:spPr>
+                    <a:xfrm>
+                      <a:off x="0" y="0"/>
+                      <a:ext cx="4649544" cy="1456781"/>
+                    </a:xfrm>
+                    <a:prstGeom prst="rect">
+                      <a:avLst/>
+                    </a:prstGeom>
+                  </pic:spPr>
+                </pic:pic>
+              </a:graphicData>
+            </a:graphic>
+          </wp:inline>
+        </w:drawing>
+      </w:r>
+    </w:p>
+    <w:p>
+      <w:pPr>
+        <w:pStyle w:val="ListParagraph"/>
+        <w:numPr>
+          <w:ilvl w:val="0"/>
+          <w:numId w:val="46"/>
+        </w:numPr>
+      </w:pPr>
+      <w:r>
+        <w:t>Flex containers</w:t>
+      </w:r>
+      <w:r>
+        <w:t xml:space="preserve"> and items (along with nesting) is the primary way to build up complex layouts of elements.</w:t>
+      </w:r>
+      <w:r>
+        <w:t xml:space="preserve"> For example…</w:t>
+      </w:r>
+    </w:p>
+    <w:p>
+      <w:pPr>
+        <w:ind w:left="720"/>
+        <w:jc w:val="center"/>
+      </w:pPr>
+      <w:r>
+        <w:rPr>
+          <w:noProof/>
+        </w:rPr>
+        <w:drawing>
+          <wp:inline distT="0" distB="0" distL="0" distR="0" wp14:anchorId="3E8D2490" wp14:editId="32AED686">
+            <wp:extent cx="2538325" cy="1552354"/>
+            <wp:effectExtent l="0" t="0" r="0" b="0"/>
+            <wp:docPr id="28" name="Picture 28"/>
+            <wp:cNvGraphicFramePr>
+              <a:graphicFrameLocks xmlns:a="http://schemas.openxmlformats.org/drawingml/2006/main" noChangeAspect="1"/>
+            </wp:cNvGraphicFramePr>
+            <a:graphic xmlns:a="http://schemas.openxmlformats.org/drawingml/2006/main">
+              <a:graphicData uri="http://schemas.openxmlformats.org/drawingml/2006/picture">
+                <pic:pic xmlns:pic="http://schemas.openxmlformats.org/drawingml/2006/picture">
+                  <pic:nvPicPr>
+                    <pic:cNvPr id="28" name="Picture 28"/>
+                    <pic:cNvPicPr/>
+                  </pic:nvPicPr>
+                  <pic:blipFill>
+                    <a:blip r:embed="rId80" cstate="print">
+                      <a:extLst>
+                        <a:ext uri="{28A0092B-C50C-407E-A947-70E740481C1C}">
+                          <a14:useLocalDpi xmlns:a14="http://schemas.microsoft.com/office/drawing/2010/main" val="0"/>
+                        </a:ext>
+                      </a:extLst>
+                    </a:blip>
+                    <a:stretch>
+                      <a:fillRect/>
+                    </a:stretch>
+                  </pic:blipFill>
+                  <pic:spPr>
+                    <a:xfrm>
+                      <a:off x="0" y="0"/>
+                      <a:ext cx="2566279" cy="1569450"/>
+                    </a:xfrm>
+                    <a:prstGeom prst="rect">
+                      <a:avLst/>
+                    </a:prstGeom>
+                  </pic:spPr>
+                </pic:pic>
+              </a:graphicData>
+            </a:graphic>
+          </wp:inline>
+        </w:drawing>
+      </w:r>
+    </w:p>
+    <w:p>
+      <w:pPr>
+        <w:pStyle w:val="ListParagraph"/>
+        <w:numPr>
+          <w:ilvl w:val="0"/>
+          <w:numId w:val="46"/>
+        </w:numPr>
+      </w:pPr>
+      <w:hyperlink r:id="rId81" w:history="1">
+        <w:r>
+          <w:rPr>
+            <w:rStyle w:val="Hyperlink"/>
+          </w:rPr>
+          <w:t>https://www.internetingishard.com/html-and-css/flexbox/</w:t>
+        </w:r>
+      </w:hyperlink>
+      <w:r>
+        <w:t xml:space="preserve"> </w:t>
+      </w:r>
+    </w:p>
+    <w:p>
+      <w:r>
+        <w:lastRenderedPageBreak/>
+        <w:t>Knowledge Check Answers</w:t>
+      </w:r>
+    </w:p>
+    <w:p>
+      <w:pPr>
+        <w:pStyle w:val="ListParagraph"/>
+        <w:numPr>
+          <w:ilvl w:val="0"/>
+          <w:numId w:val="47"/>
+        </w:numPr>
+      </w:pPr>
+      <w:r>
+        <w:t>A flex container is an element that contains the attribute “display: flex”</w:t>
+      </w:r>
+      <w:r>
+        <w:t>. An item is an element that goes within a container.</w:t>
+      </w:r>
+    </w:p>
+    <w:p>
+      <w:pPr>
+        <w:pStyle w:val="ListParagraph"/>
+        <w:numPr>
+          <w:ilvl w:val="0"/>
+          <w:numId w:val="47"/>
+        </w:numPr>
+      </w:pPr>
+      <w:r>
+        <w:t>A flex item is created by making it part of a flex container class</w:t>
+      </w:r>
+      <w:r>
+        <w:t xml:space="preserve"> (using the class attribute). In your CSS file, you would give different CSS rules to determine how those </w:t>
+      </w:r>
+      <w:r>
+        <w:t>elements should look within the container.</w:t>
+      </w:r>
+    </w:p>
     <w:sectPr>
       <w:pgSz w:w="11906" w:h="16838"/>
       <w:pgMar w:top="1440" w:right="1440" w:bottom="1440" w:left="1440" w:header="708" w:footer="708" w:gutter="0"/>
@@ -11699,6 +12157,119 @@
     </w:lvl>
   </w:abstractNum>
   <w:abstractNum w:abstractNumId="11" w15:restartNumberingAfterBreak="0">
+    <w:nsid w:val="1E5D1F3A"/>
+    <w:multiLevelType w:val="hybridMultilevel"/>
+    <w:tmpl w:val="6EDA3780"/>
+    <w:lvl w:ilvl="0" w:tplc="08090001">
+      <w:start w:val="1"/>
+      <w:numFmt w:val="bullet"/>
+      <w:lvlText w:val=""/>
+      <w:lvlJc w:val="left"/>
+      <w:pPr>
+        <w:ind w:left="720" w:hanging="360"/>
+      </w:pPr>
+      <w:rPr>
+        <w:rFonts w:ascii="Symbol" w:hAnsi="Symbol" w:hint="default"/>
+      </w:rPr>
+    </w:lvl>
+    <w:lvl w:ilvl="1" w:tplc="08090003" w:tentative="1">
+      <w:start w:val="1"/>
+      <w:numFmt w:val="bullet"/>
+      <w:lvlText w:val="o"/>
+      <w:lvlJc w:val="left"/>
+      <w:pPr>
+        <w:ind w:left="1440" w:hanging="360"/>
+      </w:pPr>
+      <w:rPr>
+        <w:rFonts w:ascii="Courier New" w:hAnsi="Courier New" w:cs="Courier New" w:hint="default"/>
+      </w:rPr>
+    </w:lvl>
+    <w:lvl w:ilvl="2" w:tplc="08090005" w:tentative="1">
+      <w:start w:val="1"/>
+      <w:numFmt w:val="bullet"/>
+      <w:lvlText w:val=""/>
+      <w:lvlJc w:val="left"/>
+      <w:pPr>
+        <w:ind w:left="2160" w:hanging="360"/>
+      </w:pPr>
+      <w:rPr>
+        <w:rFonts w:ascii="Wingdings" w:hAnsi="Wingdings" w:hint="default"/>
+      </w:rPr>
+    </w:lvl>
+    <w:lvl w:ilvl="3" w:tplc="08090001" w:tentative="1">
+      <w:start w:val="1"/>
+      <w:numFmt w:val="bullet"/>
+      <w:lvlText w:val=""/>
+      <w:lvlJc w:val="left"/>
+      <w:pPr>
+        <w:ind w:left="2880" w:hanging="360"/>
+      </w:pPr>
+      <w:rPr>
+        <w:rFonts w:ascii="Symbol" w:hAnsi="Symbol" w:hint="default"/>
+      </w:rPr>
+    </w:lvl>
+    <w:lvl w:ilvl="4" w:tplc="08090003" w:tentative="1">
+      <w:start w:val="1"/>
+      <w:numFmt w:val="bullet"/>
+      <w:lvlText w:val="o"/>
+      <w:lvlJc w:val="left"/>
+      <w:pPr>
+        <w:ind w:left="3600" w:hanging="360"/>
+      </w:pPr>
+      <w:rPr>
+        <w:rFonts w:ascii="Courier New" w:hAnsi="Courier New" w:cs="Courier New" w:hint="default"/>
+      </w:rPr>
+    </w:lvl>
+    <w:lvl w:ilvl="5" w:tplc="08090005" w:tentative="1">
+      <w:start w:val="1"/>
+      <w:numFmt w:val="bullet"/>
+      <w:lvlText w:val=""/>
+      <w:lvlJc w:val="left"/>
+      <w:pPr>
+        <w:ind w:left="4320" w:hanging="360"/>
+      </w:pPr>
+      <w:rPr>
+        <w:rFonts w:ascii="Wingdings" w:hAnsi="Wingdings" w:hint="default"/>
+      </w:rPr>
+    </w:lvl>
+    <w:lvl w:ilvl="6" w:tplc="08090001" w:tentative="1">
+      <w:start w:val="1"/>
+      <w:numFmt w:val="bullet"/>
+      <w:lvlText w:val=""/>
+      <w:lvlJc w:val="left"/>
+      <w:pPr>
+        <w:ind w:left="5040" w:hanging="360"/>
+      </w:pPr>
+      <w:rPr>
+        <w:rFonts w:ascii="Symbol" w:hAnsi="Symbol" w:hint="default"/>
+      </w:rPr>
+    </w:lvl>
+    <w:lvl w:ilvl="7" w:tplc="08090003" w:tentative="1">
+      <w:start w:val="1"/>
+      <w:numFmt w:val="bullet"/>
+      <w:lvlText w:val="o"/>
+      <w:lvlJc w:val="left"/>
+      <w:pPr>
+        <w:ind w:left="5760" w:hanging="360"/>
+      </w:pPr>
+      <w:rPr>
+        <w:rFonts w:ascii="Courier New" w:hAnsi="Courier New" w:cs="Courier New" w:hint="default"/>
+      </w:rPr>
+    </w:lvl>
+    <w:lvl w:ilvl="8" w:tplc="08090005" w:tentative="1">
+      <w:start w:val="1"/>
+      <w:numFmt w:val="bullet"/>
+      <w:lvlText w:val=""/>
+      <w:lvlJc w:val="left"/>
+      <w:pPr>
+        <w:ind w:left="6480" w:hanging="360"/>
+      </w:pPr>
+      <w:rPr>
+        <w:rFonts w:ascii="Wingdings" w:hAnsi="Wingdings" w:hint="default"/>
+      </w:rPr>
+    </w:lvl>
+  </w:abstractNum>
+  <w:abstractNum w:abstractNumId="12" w15:restartNumberingAfterBreak="0">
     <w:nsid w:val="24D36993"/>
     <w:multiLevelType w:val="hybridMultilevel"/>
     <w:tmpl w:val="E9E0C014"/>
@@ -11811,7 +12382,7 @@
       </w:rPr>
     </w:lvl>
   </w:abstractNum>
-  <w:abstractNum w:abstractNumId="12" w15:restartNumberingAfterBreak="0">
+  <w:abstractNum w:abstractNumId="13" w15:restartNumberingAfterBreak="0">
     <w:nsid w:val="27C44DEA"/>
     <w:multiLevelType w:val="hybridMultilevel"/>
     <w:tmpl w:val="828E2788"/>
@@ -11924,7 +12495,7 @@
       </w:rPr>
     </w:lvl>
   </w:abstractNum>
-  <w:abstractNum w:abstractNumId="13" w15:restartNumberingAfterBreak="0">
+  <w:abstractNum w:abstractNumId="14" w15:restartNumberingAfterBreak="0">
     <w:nsid w:val="2F660FCA"/>
     <w:multiLevelType w:val="hybridMultilevel"/>
     <w:tmpl w:val="D6AC053C"/>
@@ -12037,7 +12608,7 @@
       </w:rPr>
     </w:lvl>
   </w:abstractNum>
-  <w:abstractNum w:abstractNumId="14" w15:restartNumberingAfterBreak="0">
+  <w:abstractNum w:abstractNumId="15" w15:restartNumberingAfterBreak="0">
     <w:nsid w:val="345A13FF"/>
     <w:multiLevelType w:val="hybridMultilevel"/>
     <w:tmpl w:val="4EC2F8B2"/>
@@ -12150,7 +12721,7 @@
       </w:rPr>
     </w:lvl>
   </w:abstractNum>
-  <w:abstractNum w:abstractNumId="15" w15:restartNumberingAfterBreak="0">
+  <w:abstractNum w:abstractNumId="16" w15:restartNumberingAfterBreak="0">
     <w:nsid w:val="370F7B10"/>
     <w:multiLevelType w:val="hybridMultilevel"/>
     <w:tmpl w:val="D8EEDC26"/>
@@ -12236,7 +12807,7 @@
       </w:pPr>
     </w:lvl>
   </w:abstractNum>
-  <w:abstractNum w:abstractNumId="16" w15:restartNumberingAfterBreak="0">
+  <w:abstractNum w:abstractNumId="17" w15:restartNumberingAfterBreak="0">
     <w:nsid w:val="3876364F"/>
     <w:multiLevelType w:val="hybridMultilevel"/>
     <w:tmpl w:val="6246B080"/>
@@ -12322,7 +12893,7 @@
       </w:pPr>
     </w:lvl>
   </w:abstractNum>
-  <w:abstractNum w:abstractNumId="17" w15:restartNumberingAfterBreak="0">
+  <w:abstractNum w:abstractNumId="18" w15:restartNumberingAfterBreak="0">
     <w:nsid w:val="3BC35B7F"/>
     <w:multiLevelType w:val="hybridMultilevel"/>
     <w:tmpl w:val="BACEFD2A"/>
@@ -12435,7 +13006,7 @@
       </w:rPr>
     </w:lvl>
   </w:abstractNum>
-  <w:abstractNum w:abstractNumId="18" w15:restartNumberingAfterBreak="0">
+  <w:abstractNum w:abstractNumId="19" w15:restartNumberingAfterBreak="0">
     <w:nsid w:val="3BCB1364"/>
     <w:multiLevelType w:val="hybridMultilevel"/>
     <w:tmpl w:val="1F36C634"/>
@@ -12521,7 +13092,7 @@
       </w:pPr>
     </w:lvl>
   </w:abstractNum>
-  <w:abstractNum w:abstractNumId="19" w15:restartNumberingAfterBreak="0">
+  <w:abstractNum w:abstractNumId="20" w15:restartNumberingAfterBreak="0">
     <w:nsid w:val="3C9E44C8"/>
     <w:multiLevelType w:val="hybridMultilevel"/>
     <w:tmpl w:val="EE0CFE3E"/>
@@ -12634,7 +13205,7 @@
       </w:rPr>
     </w:lvl>
   </w:abstractNum>
-  <w:abstractNum w:abstractNumId="20" w15:restartNumberingAfterBreak="0">
+  <w:abstractNum w:abstractNumId="21" w15:restartNumberingAfterBreak="0">
     <w:nsid w:val="3E3B1F1D"/>
     <w:multiLevelType w:val="hybridMultilevel"/>
     <w:tmpl w:val="B3CAC1E0"/>
@@ -12747,7 +13318,7 @@
       </w:rPr>
     </w:lvl>
   </w:abstractNum>
-  <w:abstractNum w:abstractNumId="21" w15:restartNumberingAfterBreak="0">
+  <w:abstractNum w:abstractNumId="22" w15:restartNumberingAfterBreak="0">
     <w:nsid w:val="3EA203A6"/>
     <w:multiLevelType w:val="hybridMultilevel"/>
     <w:tmpl w:val="5CD0FC26"/>
@@ -12833,7 +13404,120 @@
       </w:pPr>
     </w:lvl>
   </w:abstractNum>
-  <w:abstractNum w:abstractNumId="22" w15:restartNumberingAfterBreak="0">
+  <w:abstractNum w:abstractNumId="23" w15:restartNumberingAfterBreak="0">
+    <w:nsid w:val="43316276"/>
+    <w:multiLevelType w:val="hybridMultilevel"/>
+    <w:tmpl w:val="BCB03F22"/>
+    <w:lvl w:ilvl="0" w:tplc="08090001">
+      <w:start w:val="1"/>
+      <w:numFmt w:val="bullet"/>
+      <w:lvlText w:val=""/>
+      <w:lvlJc w:val="left"/>
+      <w:pPr>
+        <w:ind w:left="1080" w:hanging="360"/>
+      </w:pPr>
+      <w:rPr>
+        <w:rFonts w:ascii="Symbol" w:hAnsi="Symbol" w:hint="default"/>
+      </w:rPr>
+    </w:lvl>
+    <w:lvl w:ilvl="1" w:tplc="08090003" w:tentative="1">
+      <w:start w:val="1"/>
+      <w:numFmt w:val="bullet"/>
+      <w:lvlText w:val="o"/>
+      <w:lvlJc w:val="left"/>
+      <w:pPr>
+        <w:ind w:left="1800" w:hanging="360"/>
+      </w:pPr>
+      <w:rPr>
+        <w:rFonts w:ascii="Courier New" w:hAnsi="Courier New" w:cs="Courier New" w:hint="default"/>
+      </w:rPr>
+    </w:lvl>
+    <w:lvl w:ilvl="2" w:tplc="08090005" w:tentative="1">
+      <w:start w:val="1"/>
+      <w:numFmt w:val="bullet"/>
+      <w:lvlText w:val=""/>
+      <w:lvlJc w:val="left"/>
+      <w:pPr>
+        <w:ind w:left="2520" w:hanging="360"/>
+      </w:pPr>
+      <w:rPr>
+        <w:rFonts w:ascii="Wingdings" w:hAnsi="Wingdings" w:hint="default"/>
+      </w:rPr>
+    </w:lvl>
+    <w:lvl w:ilvl="3" w:tplc="08090001" w:tentative="1">
+      <w:start w:val="1"/>
+      <w:numFmt w:val="bullet"/>
+      <w:lvlText w:val=""/>
+      <w:lvlJc w:val="left"/>
+      <w:pPr>
+        <w:ind w:left="3240" w:hanging="360"/>
+      </w:pPr>
+      <w:rPr>
+        <w:rFonts w:ascii="Symbol" w:hAnsi="Symbol" w:hint="default"/>
+      </w:rPr>
+    </w:lvl>
+    <w:lvl w:ilvl="4" w:tplc="08090003" w:tentative="1">
+      <w:start w:val="1"/>
+      <w:numFmt w:val="bullet"/>
+      <w:lvlText w:val="o"/>
+      <w:lvlJc w:val="left"/>
+      <w:pPr>
+        <w:ind w:left="3960" w:hanging="360"/>
+      </w:pPr>
+      <w:rPr>
+        <w:rFonts w:ascii="Courier New" w:hAnsi="Courier New" w:cs="Courier New" w:hint="default"/>
+      </w:rPr>
+    </w:lvl>
+    <w:lvl w:ilvl="5" w:tplc="08090005" w:tentative="1">
+      <w:start w:val="1"/>
+      <w:numFmt w:val="bullet"/>
+      <w:lvlText w:val=""/>
+      <w:lvlJc w:val="left"/>
+      <w:pPr>
+        <w:ind w:left="4680" w:hanging="360"/>
+      </w:pPr>
+      <w:rPr>
+        <w:rFonts w:ascii="Wingdings" w:hAnsi="Wingdings" w:hint="default"/>
+      </w:rPr>
+    </w:lvl>
+    <w:lvl w:ilvl="6" w:tplc="08090001" w:tentative="1">
+      <w:start w:val="1"/>
+      <w:numFmt w:val="bullet"/>
+      <w:lvlText w:val=""/>
+      <w:lvlJc w:val="left"/>
+      <w:pPr>
+        <w:ind w:left="5400" w:hanging="360"/>
+      </w:pPr>
+      <w:rPr>
+        <w:rFonts w:ascii="Symbol" w:hAnsi="Symbol" w:hint="default"/>
+      </w:rPr>
+    </w:lvl>
+    <w:lvl w:ilvl="7" w:tplc="08090003" w:tentative="1">
+      <w:start w:val="1"/>
+      <w:numFmt w:val="bullet"/>
+      <w:lvlText w:val="o"/>
+      <w:lvlJc w:val="left"/>
+      <w:pPr>
+        <w:ind w:left="6120" w:hanging="360"/>
+      </w:pPr>
+      <w:rPr>
+        <w:rFonts w:ascii="Courier New" w:hAnsi="Courier New" w:cs="Courier New" w:hint="default"/>
+      </w:rPr>
+    </w:lvl>
+    <w:lvl w:ilvl="8" w:tplc="08090005" w:tentative="1">
+      <w:start w:val="1"/>
+      <w:numFmt w:val="bullet"/>
+      <w:lvlText w:val=""/>
+      <w:lvlJc w:val="left"/>
+      <w:pPr>
+        <w:ind w:left="6840" w:hanging="360"/>
+      </w:pPr>
+      <w:rPr>
+        <w:rFonts w:ascii="Wingdings" w:hAnsi="Wingdings" w:hint="default"/>
+      </w:rPr>
+    </w:lvl>
+  </w:abstractNum>
+  <w:abstractNum w:abstractNumId="24" w15:restartNumberingAfterBreak="0">
     <w:nsid w:val="486755B4"/>
     <w:multiLevelType w:val="hybridMultilevel"/>
     <w:tmpl w:val="5156CFA0"/>
@@ -12946,7 +13630,7 @@
       </w:rPr>
     </w:lvl>
   </w:abstractNum>
-  <w:abstractNum w:abstractNumId="23" w15:restartNumberingAfterBreak="0">
+  <w:abstractNum w:abstractNumId="25" w15:restartNumberingAfterBreak="0">
     <w:nsid w:val="487D2863"/>
     <w:multiLevelType w:val="hybridMultilevel"/>
     <w:tmpl w:val="45C60F84"/>
@@ -13059,7 +13743,7 @@
       </w:rPr>
     </w:lvl>
   </w:abstractNum>
-  <w:abstractNum w:abstractNumId="24" w15:restartNumberingAfterBreak="0">
+  <w:abstractNum w:abstractNumId="26" w15:restartNumberingAfterBreak="0">
     <w:nsid w:val="4A3478AF"/>
     <w:multiLevelType w:val="hybridMultilevel"/>
     <w:tmpl w:val="47F866D8"/>
@@ -13172,7 +13856,7 @@
       </w:rPr>
     </w:lvl>
   </w:abstractNum>
-  <w:abstractNum w:abstractNumId="25" w15:restartNumberingAfterBreak="0">
+  <w:abstractNum w:abstractNumId="27" w15:restartNumberingAfterBreak="0">
     <w:nsid w:val="4CC61B33"/>
     <w:multiLevelType w:val="hybridMultilevel"/>
     <w:tmpl w:val="E9143966"/>
@@ -13285,7 +13969,7 @@
       </w:rPr>
     </w:lvl>
   </w:abstractNum>
-  <w:abstractNum w:abstractNumId="26" w15:restartNumberingAfterBreak="0">
+  <w:abstractNum w:abstractNumId="28" w15:restartNumberingAfterBreak="0">
     <w:nsid w:val="4CC91367"/>
     <w:multiLevelType w:val="hybridMultilevel"/>
     <w:tmpl w:val="0BFACF60"/>
@@ -13371,7 +14055,7 @@
       </w:pPr>
     </w:lvl>
   </w:abstractNum>
-  <w:abstractNum w:abstractNumId="27" w15:restartNumberingAfterBreak="0">
+  <w:abstractNum w:abstractNumId="29" w15:restartNumberingAfterBreak="0">
     <w:nsid w:val="4DFE4C6E"/>
     <w:multiLevelType w:val="hybridMultilevel"/>
     <w:tmpl w:val="5AF4D108"/>
@@ -13484,7 +14168,7 @@
       </w:rPr>
     </w:lvl>
   </w:abstractNum>
-  <w:abstractNum w:abstractNumId="28" w15:restartNumberingAfterBreak="0">
+  <w:abstractNum w:abstractNumId="30" w15:restartNumberingAfterBreak="0">
     <w:nsid w:val="4EDA4680"/>
     <w:multiLevelType w:val="hybridMultilevel"/>
     <w:tmpl w:val="2E0830A4"/>
@@ -13597,7 +14281,7 @@
       </w:rPr>
     </w:lvl>
   </w:abstractNum>
-  <w:abstractNum w:abstractNumId="29" w15:restartNumberingAfterBreak="0">
+  <w:abstractNum w:abstractNumId="31" w15:restartNumberingAfterBreak="0">
     <w:nsid w:val="52607D40"/>
     <w:multiLevelType w:val="hybridMultilevel"/>
     <w:tmpl w:val="86F4B758"/>
@@ -13683,7 +14367,7 @@
       </w:pPr>
     </w:lvl>
   </w:abstractNum>
-  <w:abstractNum w:abstractNumId="30" w15:restartNumberingAfterBreak="0">
+  <w:abstractNum w:abstractNumId="32" w15:restartNumberingAfterBreak="0">
     <w:nsid w:val="571E6FE2"/>
     <w:multiLevelType w:val="hybridMultilevel"/>
     <w:tmpl w:val="FF54FBEA"/>
@@ -13796,7 +14480,7 @@
       </w:rPr>
     </w:lvl>
   </w:abstractNum>
-  <w:abstractNum w:abstractNumId="31" w15:restartNumberingAfterBreak="0">
+  <w:abstractNum w:abstractNumId="33" w15:restartNumberingAfterBreak="0">
     <w:nsid w:val="58D118B3"/>
     <w:multiLevelType w:val="hybridMultilevel"/>
     <w:tmpl w:val="CCD812DE"/>
@@ -13909,7 +14593,7 @@
       </w:rPr>
     </w:lvl>
   </w:abstractNum>
-  <w:abstractNum w:abstractNumId="32" w15:restartNumberingAfterBreak="0">
+  <w:abstractNum w:abstractNumId="34" w15:restartNumberingAfterBreak="0">
     <w:nsid w:val="5A7C0D88"/>
     <w:multiLevelType w:val="hybridMultilevel"/>
     <w:tmpl w:val="AE30D2D8"/>
@@ -13995,7 +14679,7 @@
       </w:pPr>
     </w:lvl>
   </w:abstractNum>
-  <w:abstractNum w:abstractNumId="33" w15:restartNumberingAfterBreak="0">
+  <w:abstractNum w:abstractNumId="35" w15:restartNumberingAfterBreak="0">
     <w:nsid w:val="5AD55E6F"/>
     <w:multiLevelType w:val="hybridMultilevel"/>
     <w:tmpl w:val="001A2450"/>
@@ -14108,7 +14792,93 @@
       </w:rPr>
     </w:lvl>
   </w:abstractNum>
-  <w:abstractNum w:abstractNumId="34" w15:restartNumberingAfterBreak="0">
+  <w:abstractNum w:abstractNumId="36" w15:restartNumberingAfterBreak="0">
+    <w:nsid w:val="64E3150E"/>
+    <w:multiLevelType w:val="hybridMultilevel"/>
+    <w:tmpl w:val="D6145B70"/>
+    <w:lvl w:ilvl="0" w:tplc="0809000F">
+      <w:start w:val="1"/>
+      <w:numFmt w:val="decimal"/>
+      <w:lvlText w:val="%1."/>
+      <w:lvlJc w:val="left"/>
+      <w:pPr>
+        <w:ind w:left="720" w:hanging="360"/>
+      </w:pPr>
+    </w:lvl>
+    <w:lvl w:ilvl="1" w:tplc="08090019" w:tentative="1">
+      <w:start w:val="1"/>
+      <w:numFmt w:val="lowerLetter"/>
+      <w:lvlText w:val="%2."/>
+      <w:lvlJc w:val="left"/>
+      <w:pPr>
+        <w:ind w:left="1440" w:hanging="360"/>
+      </w:pPr>
+    </w:lvl>
+    <w:lvl w:ilvl="2" w:tplc="0809001B" w:tentative="1">
+      <w:start w:val="1"/>
+      <w:numFmt w:val="lowerRoman"/>
+      <w:lvlText w:val="%3."/>
+      <w:lvlJc w:val="right"/>
+      <w:pPr>
+        <w:ind w:left="2160" w:hanging="180"/>
+      </w:pPr>
+    </w:lvl>
+    <w:lvl w:ilvl="3" w:tplc="0809000F" w:tentative="1">
+      <w:start w:val="1"/>
+      <w:numFmt w:val="decimal"/>
+      <w:lvlText w:val="%4."/>
+      <w:lvlJc w:val="left"/>
+      <w:pPr>
+        <w:ind w:left="2880" w:hanging="360"/>
+      </w:pPr>
+    </w:lvl>
+    <w:lvl w:ilvl="4" w:tplc="08090019" w:tentative="1">
+      <w:start w:val="1"/>
+      <w:numFmt w:val="lowerLetter"/>
+      <w:lvlText w:val="%5."/>
+      <w:lvlJc w:val="left"/>
+      <w:pPr>
+        <w:ind w:left="3600" w:hanging="360"/>
+      </w:pPr>
+    </w:lvl>
+    <w:lvl w:ilvl="5" w:tplc="0809001B" w:tentative="1">
+      <w:start w:val="1"/>
+      <w:numFmt w:val="lowerRoman"/>
+      <w:lvlText w:val="%6."/>
+      <w:lvlJc w:val="right"/>
+      <w:pPr>
+        <w:ind w:left="4320" w:hanging="180"/>
+      </w:pPr>
+    </w:lvl>
+    <w:lvl w:ilvl="6" w:tplc="0809000F" w:tentative="1">
+      <w:start w:val="1"/>
+      <w:numFmt w:val="decimal"/>
+      <w:lvlText w:val="%7."/>
+      <w:lvlJc w:val="left"/>
+      <w:pPr>
+        <w:ind w:left="5040" w:hanging="360"/>
+      </w:pPr>
+    </w:lvl>
+    <w:lvl w:ilvl="7" w:tplc="08090019" w:tentative="1">
+      <w:start w:val="1"/>
+      <w:numFmt w:val="lowerLetter"/>
+      <w:lvlText w:val="%8."/>
+      <w:lvlJc w:val="left"/>
+      <w:pPr>
+        <w:ind w:left="5760" w:hanging="360"/>
+      </w:pPr>
+    </w:lvl>
+    <w:lvl w:ilvl="8" w:tplc="0809001B" w:tentative="1">
+      <w:start w:val="1"/>
+      <w:numFmt w:val="lowerRoman"/>
+      <w:lvlText w:val="%9."/>
+      <w:lvlJc w:val="right"/>
+      <w:pPr>
+        <w:ind w:left="6480" w:hanging="180"/>
+      </w:pPr>
+    </w:lvl>
+  </w:abstractNum>
+  <w:abstractNum w:abstractNumId="37" w15:restartNumberingAfterBreak="0">
     <w:nsid w:val="669F3D64"/>
     <w:multiLevelType w:val="hybridMultilevel"/>
     <w:tmpl w:val="AC2CBBBE"/>
@@ -14221,7 +14991,7 @@
       </w:rPr>
     </w:lvl>
   </w:abstractNum>
-  <w:abstractNum w:abstractNumId="35" w15:restartNumberingAfterBreak="0">
+  <w:abstractNum w:abstractNumId="38" w15:restartNumberingAfterBreak="0">
     <w:nsid w:val="6A755A55"/>
     <w:multiLevelType w:val="hybridMultilevel"/>
     <w:tmpl w:val="67049FC6"/>
@@ -14307,7 +15077,7 @@
       </w:pPr>
     </w:lvl>
   </w:abstractNum>
-  <w:abstractNum w:abstractNumId="36" w15:restartNumberingAfterBreak="0">
+  <w:abstractNum w:abstractNumId="39" w15:restartNumberingAfterBreak="0">
     <w:nsid w:val="6A7973D1"/>
     <w:multiLevelType w:val="hybridMultilevel"/>
     <w:tmpl w:val="D2C46238"/>
@@ -14420,7 +15190,7 @@
       </w:rPr>
     </w:lvl>
   </w:abstractNum>
-  <w:abstractNum w:abstractNumId="37" w15:restartNumberingAfterBreak="0">
+  <w:abstractNum w:abstractNumId="40" w15:restartNumberingAfterBreak="0">
     <w:nsid w:val="6E562CF0"/>
     <w:multiLevelType w:val="hybridMultilevel"/>
     <w:tmpl w:val="44444F60"/>
@@ -14506,7 +15276,7 @@
       </w:pPr>
     </w:lvl>
   </w:abstractNum>
-  <w:abstractNum w:abstractNumId="38" w15:restartNumberingAfterBreak="0">
+  <w:abstractNum w:abstractNumId="41" w15:restartNumberingAfterBreak="0">
     <w:nsid w:val="6FFA2436"/>
     <w:multiLevelType w:val="hybridMultilevel"/>
     <w:tmpl w:val="7C123FD6"/>
@@ -14619,7 +15389,7 @@
       </w:rPr>
     </w:lvl>
   </w:abstractNum>
-  <w:abstractNum w:abstractNumId="39" w15:restartNumberingAfterBreak="0">
+  <w:abstractNum w:abstractNumId="42" w15:restartNumberingAfterBreak="0">
     <w:nsid w:val="72475B9A"/>
     <w:multiLevelType w:val="hybridMultilevel"/>
     <w:tmpl w:val="B41E8D68"/>
@@ -14705,7 +15475,7 @@
       </w:pPr>
     </w:lvl>
   </w:abstractNum>
-  <w:abstractNum w:abstractNumId="40" w15:restartNumberingAfterBreak="0">
+  <w:abstractNum w:abstractNumId="43" w15:restartNumberingAfterBreak="0">
     <w:nsid w:val="776D6627"/>
     <w:multiLevelType w:val="hybridMultilevel"/>
     <w:tmpl w:val="71820F12"/>
@@ -14791,7 +15561,7 @@
       </w:pPr>
     </w:lvl>
   </w:abstractNum>
-  <w:abstractNum w:abstractNumId="41" w15:restartNumberingAfterBreak="0">
+  <w:abstractNum w:abstractNumId="44" w15:restartNumberingAfterBreak="0">
     <w:nsid w:val="77706292"/>
     <w:multiLevelType w:val="hybridMultilevel"/>
     <w:tmpl w:val="6832A110"/>
@@ -14904,7 +15674,7 @@
       </w:rPr>
     </w:lvl>
   </w:abstractNum>
-  <w:abstractNum w:abstractNumId="42" w15:restartNumberingAfterBreak="0">
+  <w:abstractNum w:abstractNumId="45" w15:restartNumberingAfterBreak="0">
     <w:nsid w:val="786A4E21"/>
     <w:multiLevelType w:val="hybridMultilevel"/>
     <w:tmpl w:val="1CD0B7B0"/>
@@ -14990,7 +15760,7 @@
       </w:pPr>
     </w:lvl>
   </w:abstractNum>
-  <w:abstractNum w:abstractNumId="43" w15:restartNumberingAfterBreak="0">
+  <w:abstractNum w:abstractNumId="46" w15:restartNumberingAfterBreak="0">
     <w:nsid w:val="7CEC2F7B"/>
     <w:multiLevelType w:val="hybridMultilevel"/>
     <w:tmpl w:val="8676F308"/>
@@ -15104,97 +15874,97 @@
     </w:lvl>
   </w:abstractNum>
   <w:num w:numId="1" w16cid:durableId="414862795">
-    <w:abstractNumId w:val="17"/>
+    <w:abstractNumId w:val="18"/>
   </w:num>
   <w:num w:numId="2" w16cid:durableId="154222681">
-    <w:abstractNumId w:val="25"/>
+    <w:abstractNumId w:val="27"/>
   </w:num>
   <w:num w:numId="3" w16cid:durableId="698549464">
     <w:abstractNumId w:val="5"/>
   </w:num>
   <w:num w:numId="4" w16cid:durableId="2015834277">
-    <w:abstractNumId w:val="30"/>
+    <w:abstractNumId w:val="32"/>
   </w:num>
   <w:num w:numId="5" w16cid:durableId="1861359554">
     <w:abstractNumId w:val="6"/>
   </w:num>
   <w:num w:numId="6" w16cid:durableId="715086192">
-    <w:abstractNumId w:val="38"/>
+    <w:abstractNumId w:val="41"/>
   </w:num>
   <w:num w:numId="7" w16cid:durableId="958604870">
     <w:abstractNumId w:val="7"/>
   </w:num>
   <w:num w:numId="8" w16cid:durableId="154107813">
+    <w:abstractNumId w:val="13"/>
+  </w:num>
+  <w:num w:numId="9" w16cid:durableId="628824746">
     <w:abstractNumId w:val="12"/>
   </w:num>
-  <w:num w:numId="9" w16cid:durableId="628824746">
-    <w:abstractNumId w:val="11"/>
-  </w:num>
   <w:num w:numId="10" w16cid:durableId="112292182">
-    <w:abstractNumId w:val="18"/>
+    <w:abstractNumId w:val="19"/>
   </w:num>
   <w:num w:numId="11" w16cid:durableId="1770616549">
-    <w:abstractNumId w:val="43"/>
+    <w:abstractNumId w:val="46"/>
   </w:num>
   <w:num w:numId="12" w16cid:durableId="520634306">
-    <w:abstractNumId w:val="15"/>
+    <w:abstractNumId w:val="16"/>
   </w:num>
   <w:num w:numId="13" w16cid:durableId="1828323499">
-    <w:abstractNumId w:val="20"/>
+    <w:abstractNumId w:val="21"/>
   </w:num>
   <w:num w:numId="14" w16cid:durableId="871917597">
-    <w:abstractNumId w:val="36"/>
+    <w:abstractNumId w:val="39"/>
   </w:num>
   <w:num w:numId="15" w16cid:durableId="1967350228">
-    <w:abstractNumId w:val="22"/>
+    <w:abstractNumId w:val="24"/>
   </w:num>
   <w:num w:numId="16" w16cid:durableId="479462821">
-    <w:abstractNumId w:val="24"/>
+    <w:abstractNumId w:val="26"/>
   </w:num>
   <w:num w:numId="17" w16cid:durableId="196509399">
-    <w:abstractNumId w:val="23"/>
+    <w:abstractNumId w:val="25"/>
   </w:num>
   <w:num w:numId="18" w16cid:durableId="420836293">
     <w:abstractNumId w:val="10"/>
   </w:num>
   <w:num w:numId="19" w16cid:durableId="357699513">
-    <w:abstractNumId w:val="34"/>
+    <w:abstractNumId w:val="37"/>
   </w:num>
   <w:num w:numId="20" w16cid:durableId="1544363611">
-    <w:abstractNumId w:val="21"/>
+    <w:abstractNumId w:val="22"/>
   </w:num>
   <w:num w:numId="21" w16cid:durableId="903293990">
-    <w:abstractNumId w:val="33"/>
+    <w:abstractNumId w:val="35"/>
   </w:num>
   <w:num w:numId="22" w16cid:durableId="557671130">
     <w:abstractNumId w:val="8"/>
   </w:num>
   <w:num w:numId="23" w16cid:durableId="868178498">
-    <w:abstractNumId w:val="31"/>
+    <w:abstractNumId w:val="33"/>
   </w:num>
   <w:num w:numId="24" w16cid:durableId="1480151447">
-    <w:abstractNumId w:val="29"/>
+    <w:abstractNumId w:val="31"/>
   </w:num>
   <w:num w:numId="25" w16cid:durableId="303194762">
     <w:abstractNumId w:val="9"/>
   </w:num>
   <w:num w:numId="26" w16cid:durableId="810051812">
-    <w:abstractNumId w:val="16"/>
+    <w:abstractNumId w:val="17"/>
   </w:num>
   <w:num w:numId="27" w16cid:durableId="917640493">
     <w:abstractNumId w:val="2"/>
   </w:num>
   <w:num w:numId="28" w16cid:durableId="1935278426">
-    <w:abstractNumId w:val="40"/>
+    <w:abstractNumId w:val="43"/>
   </w:num>
   <w:num w:numId="29" w16cid:durableId="1241017254">
     <w:abstractNumId w:val="4"/>
   </w:num>
   <w:num w:numId="30" w16cid:durableId="295836893">
-    <w:abstractNumId w:val="39"/>
+    <w:abstractNumId w:val="42"/>
   </w:num>
   <w:num w:numId="31" w16cid:durableId="32269984">
-    <w:abstractNumId w:val="27"/>
+    <w:abstractNumId w:val="29"/>
   </w:num>
   <w:num w:numId="32" w16cid:durableId="1933976461">
     <w:abstractNumId w:val="3"/>
@@ -15206,34 +15976,43 @@
     <w:abstractNumId w:val="1"/>
   </w:num>
   <w:num w:numId="35" w16cid:durableId="1953510922">
-    <w:abstractNumId w:val="37"/>
+    <w:abstractNumId w:val="40"/>
   </w:num>
   <w:num w:numId="36" w16cid:durableId="1566719558">
+    <w:abstractNumId w:val="30"/>
+  </w:num>
+  <w:num w:numId="37" w16cid:durableId="64425830">
+    <w:abstractNumId w:val="45"/>
+  </w:num>
+  <w:num w:numId="38" w16cid:durableId="1771510769">
+    <w:abstractNumId w:val="15"/>
+  </w:num>
+  <w:num w:numId="39" w16cid:durableId="1884706519">
     <w:abstractNumId w:val="28"/>
   </w:num>
-  <w:num w:numId="37" w16cid:durableId="64425830">
-    <w:abstractNumId w:val="42"/>
+  <w:num w:numId="40" w16cid:durableId="389886716">
+    <w:abstractNumId w:val="20"/>
   </w:num>
-  <w:num w:numId="38" w16cid:durableId="1771510769">
+  <w:num w:numId="41" w16cid:durableId="2132892413">
+    <w:abstractNumId w:val="44"/>
+  </w:num>
+  <w:num w:numId="42" w16cid:durableId="693725894">
+    <w:abstractNumId w:val="38"/>
+  </w:num>
+  <w:num w:numId="43" w16cid:durableId="346713346">
     <w:abstractNumId w:val="14"/>
   </w:num>
-  <w:num w:numId="39" w16cid:durableId="1884706519">
-    <w:abstractNumId w:val="26"/>
+  <w:num w:numId="44" w16cid:durableId="423036192">
+    <w:abstractNumId w:val="34"/>
   </w:num>
-  <w:num w:numId="40" w16cid:durableId="389886716">
-    <w:abstractNumId w:val="19"/>
+  <w:num w:numId="45" w16cid:durableId="912543342">
+    <w:abstractNumId w:val="11"/>
   </w:num>
-  <w:num w:numId="41" w16cid:durableId="2132892413">
-    <w:abstractNumId w:val="41"/>
+  <w:num w:numId="46" w16cid:durableId="993098191">
+    <w:abstractNumId w:val="23"/>
   </w:num>
-  <w:num w:numId="42" w16cid:durableId="693725894">
-    <w:abstractNumId w:val="35"/>
-  </w:num>
-  <w:num w:numId="43" w16cid:durableId="346713346">
-    <w:abstractNumId w:val="13"/>
-  </w:num>
-  <w:num w:numId="44" w16cid:durableId="423036192">
-    <w:abstractNumId w:val="32"/>
+  <w:num w:numId="47" w16cid:durableId="1814714606">
+    <w:abstractNumId w:val="36"/>
   </w:num>
   <w:numIdMacAtCleanup w:val="39"/>
 </w:numbering>

</xml_diff>

<commit_message>
Completed Flexbox/2. Growing and Shrinking/
</commit_message>
<xml_diff>
--- a/TheOdinProjectNotes.docx
+++ b/TheOdinProjectNotes.docx
@@ -932,7 +932,7 @@
           <w:r>
             <w:fldChar w:fldCharType="separate"/>
           </w:r>
-          <w:hyperlink w:anchor="_Toc115014090" w:history="1">
+          <w:hyperlink w:anchor="_Toc115601754" w:history="1">
             <w:r>
               <w:rPr>
                 <w:rStyle w:val="Hyperlink"/>
@@ -959,7 +959,7 @@
                 <w:noProof/>
                 <w:webHidden/>
               </w:rPr>
-              <w:instrText xml:space="preserve"> PAGEREF _Toc115014090 \h </w:instrText>
+              <w:instrText xml:space="preserve"> PAGEREF _Toc115601754 \h </w:instrText>
             </w:r>
             <w:r>
               <w:rPr>
@@ -1004,7 +1004,7 @@
               <w:lang w:val="en-GB" w:eastAsia="en-GB"/>
             </w:rPr>
           </w:pPr>
-          <w:hyperlink w:anchor="_Toc115014091" w:history="1">
+          <w:hyperlink w:anchor="_Toc115601755" w:history="1">
             <w:r>
               <w:rPr>
                 <w:rStyle w:val="Hyperlink"/>
@@ -1031,7 +1031,7 @@
                 <w:noProof/>
                 <w:webHidden/>
               </w:rPr>
-              <w:instrText xml:space="preserve"> PAGEREF _Toc115014091 \h </w:instrText>
+              <w:instrText xml:space="preserve"> PAGEREF _Toc115601755 \h </w:instrText>
             </w:r>
             <w:r>
               <w:rPr>
@@ -1076,7 +1076,7 @@
               <w:lang w:val="en-GB" w:eastAsia="en-GB"/>
             </w:rPr>
           </w:pPr>
-          <w:hyperlink w:anchor="_Toc115014092" w:history="1">
+          <w:hyperlink w:anchor="_Toc115601756" w:history="1">
             <w:r>
               <w:rPr>
                 <w:rStyle w:val="Hyperlink"/>
@@ -1103,7 +1103,7 @@
                 <w:noProof/>
                 <w:webHidden/>
               </w:rPr>
-              <w:instrText xml:space="preserve"> PAGEREF _Toc115014092 \h </w:instrText>
+              <w:instrText xml:space="preserve"> PAGEREF _Toc115601756 \h </w:instrText>
             </w:r>
             <w:r>
               <w:rPr>
@@ -1148,7 +1148,7 @@
               <w:lang w:val="en-GB" w:eastAsia="en-GB"/>
             </w:rPr>
           </w:pPr>
-          <w:hyperlink w:anchor="_Toc115014093" w:history="1">
+          <w:hyperlink w:anchor="_Toc115601757" w:history="1">
             <w:r>
               <w:rPr>
                 <w:rStyle w:val="Hyperlink"/>
@@ -1175,7 +1175,7 @@
                 <w:noProof/>
                 <w:webHidden/>
               </w:rPr>
-              <w:instrText xml:space="preserve"> PAGEREF _Toc115014093 \h </w:instrText>
+              <w:instrText xml:space="preserve"> PAGEREF _Toc115601757 \h </w:instrText>
             </w:r>
             <w:r>
               <w:rPr>
@@ -1220,7 +1220,7 @@
               <w:lang w:val="en-GB" w:eastAsia="en-GB"/>
             </w:rPr>
           </w:pPr>
-          <w:hyperlink w:anchor="_Toc115014094" w:history="1">
+          <w:hyperlink w:anchor="_Toc115601758" w:history="1">
             <w:r>
               <w:rPr>
                 <w:rStyle w:val="Hyperlink"/>
@@ -1247,7 +1247,7 @@
                 <w:noProof/>
                 <w:webHidden/>
               </w:rPr>
-              <w:instrText xml:space="preserve"> PAGEREF _Toc115014094 \h </w:instrText>
+              <w:instrText xml:space="preserve"> PAGEREF _Toc115601758 \h </w:instrText>
             </w:r>
             <w:r>
               <w:rPr>
@@ -1292,7 +1292,7 @@
               <w:lang w:val="en-GB" w:eastAsia="en-GB"/>
             </w:rPr>
           </w:pPr>
-          <w:hyperlink w:anchor="_Toc115014095" w:history="1">
+          <w:hyperlink w:anchor="_Toc115601759" w:history="1">
             <w:r>
               <w:rPr>
                 <w:rStyle w:val="Hyperlink"/>
@@ -1319,7 +1319,7 @@
                 <w:noProof/>
                 <w:webHidden/>
               </w:rPr>
-              <w:instrText xml:space="preserve"> PAGEREF _Toc115014095 \h </w:instrText>
+              <w:instrText xml:space="preserve"> PAGEREF _Toc115601759 \h </w:instrText>
             </w:r>
             <w:r>
               <w:rPr>
@@ -1364,7 +1364,7 @@
               <w:lang w:val="en-GB" w:eastAsia="en-GB"/>
             </w:rPr>
           </w:pPr>
-          <w:hyperlink w:anchor="_Toc115014096" w:history="1">
+          <w:hyperlink w:anchor="_Toc115601760" w:history="1">
             <w:r>
               <w:rPr>
                 <w:rStyle w:val="Hyperlink"/>
@@ -1391,7 +1391,7 @@
                 <w:noProof/>
                 <w:webHidden/>
               </w:rPr>
-              <w:instrText xml:space="preserve"> PAGEREF _Toc115014096 \h </w:instrText>
+              <w:instrText xml:space="preserve"> PAGEREF _Toc115601760 \h </w:instrText>
             </w:r>
             <w:r>
               <w:rPr>
@@ -1436,7 +1436,7 @@
               <w:lang w:val="en-GB" w:eastAsia="en-GB"/>
             </w:rPr>
           </w:pPr>
-          <w:hyperlink w:anchor="_Toc115014097" w:history="1">
+          <w:hyperlink w:anchor="_Toc115601761" w:history="1">
             <w:r>
               <w:rPr>
                 <w:rStyle w:val="Hyperlink"/>
@@ -1463,7 +1463,7 @@
                 <w:noProof/>
                 <w:webHidden/>
               </w:rPr>
-              <w:instrText xml:space="preserve"> PAGEREF _Toc115014097 \h </w:instrText>
+              <w:instrText xml:space="preserve"> PAGEREF _Toc115601761 \h </w:instrText>
             </w:r>
             <w:r>
               <w:rPr>
@@ -1508,7 +1508,7 @@
               <w:lang w:val="en-GB" w:eastAsia="en-GB"/>
             </w:rPr>
           </w:pPr>
-          <w:hyperlink w:anchor="_Toc115014098" w:history="1">
+          <w:hyperlink w:anchor="_Toc115601762" w:history="1">
             <w:r>
               <w:rPr>
                 <w:rStyle w:val="Hyperlink"/>
@@ -1535,7 +1535,7 @@
                 <w:noProof/>
                 <w:webHidden/>
               </w:rPr>
-              <w:instrText xml:space="preserve"> PAGEREF _Toc115014098 \h </w:instrText>
+              <w:instrText xml:space="preserve"> PAGEREF _Toc115601762 \h </w:instrText>
             </w:r>
             <w:r>
               <w:rPr>
@@ -1580,7 +1580,7 @@
               <w:lang w:val="en-GB" w:eastAsia="en-GB"/>
             </w:rPr>
           </w:pPr>
-          <w:hyperlink w:anchor="_Toc115014099" w:history="1">
+          <w:hyperlink w:anchor="_Toc115601763" w:history="1">
             <w:r>
               <w:rPr>
                 <w:rStyle w:val="Hyperlink"/>
@@ -1607,7 +1607,7 @@
                 <w:noProof/>
                 <w:webHidden/>
               </w:rPr>
-              <w:instrText xml:space="preserve"> PAGEREF _Toc115014099 \h </w:instrText>
+              <w:instrText xml:space="preserve"> PAGEREF _Toc115601763 \h </w:instrText>
             </w:r>
             <w:r>
               <w:rPr>
@@ -1652,7 +1652,7 @@
               <w:lang w:val="en-GB" w:eastAsia="en-GB"/>
             </w:rPr>
           </w:pPr>
-          <w:hyperlink w:anchor="_Toc115014100" w:history="1">
+          <w:hyperlink w:anchor="_Toc115601764" w:history="1">
             <w:r>
               <w:rPr>
                 <w:rStyle w:val="Hyperlink"/>
@@ -1679,7 +1679,7 @@
                 <w:noProof/>
                 <w:webHidden/>
               </w:rPr>
-              <w:instrText xml:space="preserve"> PAGEREF _Toc115014100 \h </w:instrText>
+              <w:instrText xml:space="preserve"> PAGEREF _Toc115601764 \h </w:instrText>
             </w:r>
             <w:r>
               <w:rPr>
@@ -1724,7 +1724,7 @@
               <w:lang w:val="en-GB" w:eastAsia="en-GB"/>
             </w:rPr>
           </w:pPr>
-          <w:hyperlink w:anchor="_Toc115014101" w:history="1">
+          <w:hyperlink w:anchor="_Toc115601765" w:history="1">
             <w:r>
               <w:rPr>
                 <w:rStyle w:val="Hyperlink"/>
@@ -1751,7 +1751,7 @@
                 <w:noProof/>
                 <w:webHidden/>
               </w:rPr>
-              <w:instrText xml:space="preserve"> PAGEREF _Toc115014101 \h </w:instrText>
+              <w:instrText xml:space="preserve"> PAGEREF _Toc115601765 \h </w:instrText>
             </w:r>
             <w:r>
               <w:rPr>
@@ -1796,7 +1796,7 @@
               <w:lang w:val="en-GB" w:eastAsia="en-GB"/>
             </w:rPr>
           </w:pPr>
-          <w:hyperlink w:anchor="_Toc115014102" w:history="1">
+          <w:hyperlink w:anchor="_Toc115601766" w:history="1">
             <w:r>
               <w:rPr>
                 <w:rStyle w:val="Hyperlink"/>
@@ -1823,7 +1823,7 @@
                 <w:noProof/>
                 <w:webHidden/>
               </w:rPr>
-              <w:instrText xml:space="preserve"> PAGEREF _Toc115014102 \h </w:instrText>
+              <w:instrText xml:space="preserve"> PAGEREF _Toc115601766 \h </w:instrText>
             </w:r>
             <w:r>
               <w:rPr>
@@ -1868,7 +1868,7 @@
               <w:lang w:val="en-GB" w:eastAsia="en-GB"/>
             </w:rPr>
           </w:pPr>
-          <w:hyperlink w:anchor="_Toc115014103" w:history="1">
+          <w:hyperlink w:anchor="_Toc115601767" w:history="1">
             <w:r>
               <w:rPr>
                 <w:rStyle w:val="Hyperlink"/>
@@ -1895,7 +1895,7 @@
                 <w:noProof/>
                 <w:webHidden/>
               </w:rPr>
-              <w:instrText xml:space="preserve"> PAGEREF _Toc115014103 \h </w:instrText>
+              <w:instrText xml:space="preserve"> PAGEREF _Toc115601767 \h </w:instrText>
             </w:r>
             <w:r>
               <w:rPr>
@@ -1940,7 +1940,7 @@
               <w:lang w:val="en-GB" w:eastAsia="en-GB"/>
             </w:rPr>
           </w:pPr>
-          <w:hyperlink w:anchor="_Toc115014104" w:history="1">
+          <w:hyperlink w:anchor="_Toc115601768" w:history="1">
             <w:r>
               <w:rPr>
                 <w:rStyle w:val="Hyperlink"/>
@@ -1967,7 +1967,7 @@
                 <w:noProof/>
                 <w:webHidden/>
               </w:rPr>
-              <w:instrText xml:space="preserve"> PAGEREF _Toc115014104 \h </w:instrText>
+              <w:instrText xml:space="preserve"> PAGEREF _Toc115601768 \h </w:instrText>
             </w:r>
             <w:r>
               <w:rPr>
@@ -2012,7 +2012,7 @@
               <w:lang w:val="en-GB" w:eastAsia="en-GB"/>
             </w:rPr>
           </w:pPr>
-          <w:hyperlink w:anchor="_Toc115014105" w:history="1">
+          <w:hyperlink w:anchor="_Toc115601769" w:history="1">
             <w:r>
               <w:rPr>
                 <w:rStyle w:val="Hyperlink"/>
@@ -2039,7 +2039,7 @@
                 <w:noProof/>
                 <w:webHidden/>
               </w:rPr>
-              <w:instrText xml:space="preserve"> PAGEREF _Toc115014105 \h </w:instrText>
+              <w:instrText xml:space="preserve"> PAGEREF _Toc115601769 \h </w:instrText>
             </w:r>
             <w:r>
               <w:rPr>
@@ -2084,7 +2084,7 @@
               <w:lang w:val="en-GB" w:eastAsia="en-GB"/>
             </w:rPr>
           </w:pPr>
-          <w:hyperlink w:anchor="_Toc115014106" w:history="1">
+          <w:hyperlink w:anchor="_Toc115601770" w:history="1">
             <w:r>
               <w:rPr>
                 <w:rStyle w:val="Hyperlink"/>
@@ -2111,7 +2111,7 @@
                 <w:noProof/>
                 <w:webHidden/>
               </w:rPr>
-              <w:instrText xml:space="preserve"> PAGEREF _Toc115014106 \h </w:instrText>
+              <w:instrText xml:space="preserve"> PAGEREF _Toc115601770 \h </w:instrText>
             </w:r>
             <w:r>
               <w:rPr>
@@ -2156,7 +2156,7 @@
               <w:lang w:val="en-GB" w:eastAsia="en-GB"/>
             </w:rPr>
           </w:pPr>
-          <w:hyperlink w:anchor="_Toc115014107" w:history="1">
+          <w:hyperlink w:anchor="_Toc115601771" w:history="1">
             <w:r>
               <w:rPr>
                 <w:rStyle w:val="Hyperlink"/>
@@ -2183,7 +2183,7 @@
                 <w:noProof/>
                 <w:webHidden/>
               </w:rPr>
-              <w:instrText xml:space="preserve"> PAGEREF _Toc115014107 \h </w:instrText>
+              <w:instrText xml:space="preserve"> PAGEREF _Toc115601771 \h </w:instrText>
             </w:r>
             <w:r>
               <w:rPr>
@@ -2228,7 +2228,7 @@
               <w:lang w:val="en-GB" w:eastAsia="en-GB"/>
             </w:rPr>
           </w:pPr>
-          <w:hyperlink w:anchor="_Toc115014108" w:history="1">
+          <w:hyperlink w:anchor="_Toc115601772" w:history="1">
             <w:r>
               <w:rPr>
                 <w:rStyle w:val="Hyperlink"/>
@@ -2255,7 +2255,7 @@
                 <w:noProof/>
                 <w:webHidden/>
               </w:rPr>
-              <w:instrText xml:space="preserve"> PAGEREF _Toc115014108 \h </w:instrText>
+              <w:instrText xml:space="preserve"> PAGEREF _Toc115601772 \h </w:instrText>
             </w:r>
             <w:r>
               <w:rPr>
@@ -2300,7 +2300,7 @@
               <w:lang w:val="en-GB" w:eastAsia="en-GB"/>
             </w:rPr>
           </w:pPr>
-          <w:hyperlink w:anchor="_Toc115014109" w:history="1">
+          <w:hyperlink w:anchor="_Toc115601773" w:history="1">
             <w:r>
               <w:rPr>
                 <w:rStyle w:val="Hyperlink"/>
@@ -2327,7 +2327,7 @@
                 <w:noProof/>
                 <w:webHidden/>
               </w:rPr>
-              <w:instrText xml:space="preserve"> PAGEREF _Toc115014109 \h </w:instrText>
+              <w:instrText xml:space="preserve"> PAGEREF _Toc115601773 \h </w:instrText>
             </w:r>
             <w:r>
               <w:rPr>
@@ -2372,7 +2372,7 @@
               <w:lang w:val="en-GB" w:eastAsia="en-GB"/>
             </w:rPr>
           </w:pPr>
-          <w:hyperlink w:anchor="_Toc115014110" w:history="1">
+          <w:hyperlink w:anchor="_Toc115601774" w:history="1">
             <w:r>
               <w:rPr>
                 <w:rStyle w:val="Hyperlink"/>
@@ -2399,7 +2399,7 @@
                 <w:noProof/>
                 <w:webHidden/>
               </w:rPr>
-              <w:instrText xml:space="preserve"> PAGEREF _Toc115014110 \h </w:instrText>
+              <w:instrText xml:space="preserve"> PAGEREF _Toc115601774 \h </w:instrText>
             </w:r>
             <w:r>
               <w:rPr>
@@ -2444,7 +2444,7 @@
               <w:lang w:val="en-GB" w:eastAsia="en-GB"/>
             </w:rPr>
           </w:pPr>
-          <w:hyperlink w:anchor="_Toc115014111" w:history="1">
+          <w:hyperlink w:anchor="_Toc115601775" w:history="1">
             <w:r>
               <w:rPr>
                 <w:rStyle w:val="Hyperlink"/>
@@ -2471,7 +2471,7 @@
                 <w:noProof/>
                 <w:webHidden/>
               </w:rPr>
-              <w:instrText xml:space="preserve"> PAGEREF _Toc115014111 \h </w:instrText>
+              <w:instrText xml:space="preserve"> PAGEREF _Toc115601775 \h </w:instrText>
             </w:r>
             <w:r>
               <w:rPr>
@@ -2516,7 +2516,7 @@
               <w:lang w:val="en-GB" w:eastAsia="en-GB"/>
             </w:rPr>
           </w:pPr>
-          <w:hyperlink w:anchor="_Toc115014112" w:history="1">
+          <w:hyperlink w:anchor="_Toc115601776" w:history="1">
             <w:r>
               <w:rPr>
                 <w:rStyle w:val="Hyperlink"/>
@@ -2543,7 +2543,7 @@
                 <w:noProof/>
                 <w:webHidden/>
               </w:rPr>
-              <w:instrText xml:space="preserve"> PAGEREF _Toc115014112 \h </w:instrText>
+              <w:instrText xml:space="preserve"> PAGEREF _Toc115601776 \h </w:instrText>
             </w:r>
             <w:r>
               <w:rPr>
@@ -2588,7 +2588,7 @@
               <w:lang w:val="en-GB" w:eastAsia="en-GB"/>
             </w:rPr>
           </w:pPr>
-          <w:hyperlink w:anchor="_Toc115014113" w:history="1">
+          <w:hyperlink w:anchor="_Toc115601777" w:history="1">
             <w:r>
               <w:rPr>
                 <w:rStyle w:val="Hyperlink"/>
@@ -2615,7 +2615,7 @@
                 <w:noProof/>
                 <w:webHidden/>
               </w:rPr>
-              <w:instrText xml:space="preserve"> PAGEREF _Toc115014113 \h </w:instrText>
+              <w:instrText xml:space="preserve"> PAGEREF _Toc115601777 \h </w:instrText>
             </w:r>
             <w:r>
               <w:rPr>
@@ -2660,7 +2660,7 @@
               <w:lang w:val="en-GB" w:eastAsia="en-GB"/>
             </w:rPr>
           </w:pPr>
-          <w:hyperlink w:anchor="_Toc115014114" w:history="1">
+          <w:hyperlink w:anchor="_Toc115601778" w:history="1">
             <w:r>
               <w:rPr>
                 <w:rStyle w:val="Hyperlink"/>
@@ -2687,7 +2687,7 @@
                 <w:noProof/>
                 <w:webHidden/>
               </w:rPr>
-              <w:instrText xml:space="preserve"> PAGEREF _Toc115014114 \h </w:instrText>
+              <w:instrText xml:space="preserve"> PAGEREF _Toc115601778 \h </w:instrText>
             </w:r>
             <w:r>
               <w:rPr>
@@ -2732,7 +2732,7 @@
               <w:lang w:val="en-GB" w:eastAsia="en-GB"/>
             </w:rPr>
           </w:pPr>
-          <w:hyperlink w:anchor="_Toc115014115" w:history="1">
+          <w:hyperlink w:anchor="_Toc115601779" w:history="1">
             <w:r>
               <w:rPr>
                 <w:rStyle w:val="Hyperlink"/>
@@ -2759,7 +2759,7 @@
                 <w:noProof/>
                 <w:webHidden/>
               </w:rPr>
-              <w:instrText xml:space="preserve"> PAGEREF _Toc115014115 \h </w:instrText>
+              <w:instrText xml:space="preserve"> PAGEREF _Toc115601779 \h </w:instrText>
             </w:r>
             <w:r>
               <w:rPr>
@@ -2804,7 +2804,7 @@
               <w:lang w:val="en-GB" w:eastAsia="en-GB"/>
             </w:rPr>
           </w:pPr>
-          <w:hyperlink w:anchor="_Toc115014116" w:history="1">
+          <w:hyperlink w:anchor="_Toc115601780" w:history="1">
             <w:r>
               <w:rPr>
                 <w:rStyle w:val="Hyperlink"/>
@@ -2831,7 +2831,7 @@
                 <w:noProof/>
                 <w:webHidden/>
               </w:rPr>
-              <w:instrText xml:space="preserve"> PAGEREF _Toc115014116 \h </w:instrText>
+              <w:instrText xml:space="preserve"> PAGEREF _Toc115601780 \h </w:instrText>
             </w:r>
             <w:r>
               <w:rPr>
@@ -2876,7 +2876,7 @@
               <w:lang w:val="en-GB" w:eastAsia="en-GB"/>
             </w:rPr>
           </w:pPr>
-          <w:hyperlink w:anchor="_Toc115014117" w:history="1">
+          <w:hyperlink w:anchor="_Toc115601781" w:history="1">
             <w:r>
               <w:rPr>
                 <w:rStyle w:val="Hyperlink"/>
@@ -2903,7 +2903,7 @@
                 <w:noProof/>
                 <w:webHidden/>
               </w:rPr>
-              <w:instrText xml:space="preserve"> PAGEREF _Toc115014117 \h </w:instrText>
+              <w:instrText xml:space="preserve"> PAGEREF _Toc115601781 \h </w:instrText>
             </w:r>
             <w:r>
               <w:rPr>
@@ -2948,7 +2948,7 @@
               <w:lang w:val="en-GB" w:eastAsia="en-GB"/>
             </w:rPr>
           </w:pPr>
-          <w:hyperlink w:anchor="_Toc115014118" w:history="1">
+          <w:hyperlink w:anchor="_Toc115601782" w:history="1">
             <w:r>
               <w:rPr>
                 <w:rStyle w:val="Hyperlink"/>
@@ -2975,7 +2975,7 @@
                 <w:noProof/>
                 <w:webHidden/>
               </w:rPr>
-              <w:instrText xml:space="preserve"> PAGEREF _Toc115014118 \h </w:instrText>
+              <w:instrText xml:space="preserve"> PAGEREF _Toc115601782 \h </w:instrText>
             </w:r>
             <w:r>
               <w:rPr>
@@ -3020,7 +3020,7 @@
               <w:lang w:val="en-GB" w:eastAsia="en-GB"/>
             </w:rPr>
           </w:pPr>
-          <w:hyperlink w:anchor="_Toc115014119" w:history="1">
+          <w:hyperlink w:anchor="_Toc115601783" w:history="1">
             <w:r>
               <w:rPr>
                 <w:rStyle w:val="Hyperlink"/>
@@ -3047,7 +3047,7 @@
                 <w:noProof/>
                 <w:webHidden/>
               </w:rPr>
-              <w:instrText xml:space="preserve"> PAGEREF _Toc115014119 \h </w:instrText>
+              <w:instrText xml:space="preserve"> PAGEREF _Toc115601783 \h </w:instrText>
             </w:r>
             <w:r>
               <w:rPr>
@@ -3092,7 +3092,7 @@
               <w:lang w:val="en-GB" w:eastAsia="en-GB"/>
             </w:rPr>
           </w:pPr>
-          <w:hyperlink w:anchor="_Toc115014120" w:history="1">
+          <w:hyperlink w:anchor="_Toc115601784" w:history="1">
             <w:r>
               <w:rPr>
                 <w:rStyle w:val="Hyperlink"/>
@@ -3119,7 +3119,7 @@
                 <w:noProof/>
                 <w:webHidden/>
               </w:rPr>
-              <w:instrText xml:space="preserve"> PAGEREF _Toc115014120 \h </w:instrText>
+              <w:instrText xml:space="preserve"> PAGEREF _Toc115601784 \h </w:instrText>
             </w:r>
             <w:r>
               <w:rPr>
@@ -3164,7 +3164,7 @@
               <w:lang w:val="en-GB" w:eastAsia="en-GB"/>
             </w:rPr>
           </w:pPr>
-          <w:hyperlink w:anchor="_Toc115014121" w:history="1">
+          <w:hyperlink w:anchor="_Toc115601785" w:history="1">
             <w:r>
               <w:rPr>
                 <w:rStyle w:val="Hyperlink"/>
@@ -3191,7 +3191,7 @@
                 <w:noProof/>
                 <w:webHidden/>
               </w:rPr>
-              <w:instrText xml:space="preserve"> PAGEREF _Toc115014121 \h </w:instrText>
+              <w:instrText xml:space="preserve"> PAGEREF _Toc115601785 \h </w:instrText>
             </w:r>
             <w:r>
               <w:rPr>
@@ -3211,7 +3211,7 @@
                 <w:noProof/>
                 <w:webHidden/>
               </w:rPr>
-              <w:t>32</w:t>
+              <w:t>33</w:t>
             </w:r>
             <w:r>
               <w:rPr>
@@ -3236,7 +3236,7 @@
               <w:lang w:val="en-GB" w:eastAsia="en-GB"/>
             </w:rPr>
           </w:pPr>
-          <w:hyperlink w:anchor="_Toc115014122" w:history="1">
+          <w:hyperlink w:anchor="_Toc115601786" w:history="1">
             <w:r>
               <w:rPr>
                 <w:rStyle w:val="Hyperlink"/>
@@ -3263,7 +3263,7 @@
                 <w:noProof/>
                 <w:webHidden/>
               </w:rPr>
-              <w:instrText xml:space="preserve"> PAGEREF _Toc115014122 \h </w:instrText>
+              <w:instrText xml:space="preserve"> PAGEREF _Toc115601786 \h </w:instrText>
             </w:r>
             <w:r>
               <w:rPr>
@@ -3283,7 +3283,79 @@
                 <w:noProof/>
                 <w:webHidden/>
               </w:rPr>
-              <w:t>32</w:t>
+              <w:t>33</w:t>
+            </w:r>
+            <w:r>
+              <w:rPr>
+                <w:noProof/>
+                <w:webHidden/>
+              </w:rPr>
+              <w:fldChar w:fldCharType="end"/>
+            </w:r>
+          </w:hyperlink>
+        </w:p>
+        <w:p>
+          <w:pPr>
+            <w:pStyle w:val="TOC2"/>
+            <w:tabs>
+              <w:tab w:val="right" w:leader="dot" w:pos="9016"/>
+            </w:tabs>
+            <w:rPr>
+              <w:rFonts w:cstheme="minorBidi"/>
+              <w:noProof/>
+              <w:sz w:val="22"/>
+              <w:szCs w:val="22"/>
+              <w:lang w:val="en-GB" w:eastAsia="en-GB"/>
+            </w:rPr>
+          </w:pPr>
+          <w:hyperlink w:anchor="_Toc115601787" w:history="1">
+            <w:r>
+              <w:rPr>
+                <w:rStyle w:val="Hyperlink"/>
+                <w:noProof/>
+              </w:rPr>
+              <w:t>Growing and Shrinking</w:t>
+            </w:r>
+            <w:r>
+              <w:rPr>
+                <w:noProof/>
+                <w:webHidden/>
+              </w:rPr>
+              <w:tab/>
+            </w:r>
+            <w:r>
+              <w:rPr>
+                <w:noProof/>
+                <w:webHidden/>
+              </w:rPr>
+              <w:fldChar w:fldCharType="begin"/>
+            </w:r>
+            <w:r>
+              <w:rPr>
+                <w:noProof/>
+                <w:webHidden/>
+              </w:rPr>
+              <w:instrText xml:space="preserve"> PAGEREF _Toc115601787 \h </w:instrText>
+            </w:r>
+            <w:r>
+              <w:rPr>
+                <w:noProof/>
+                <w:webHidden/>
+              </w:rPr>
+            </w:r>
+            <w:r>
+              <w:rPr>
+                <w:noProof/>
+                <w:webHidden/>
+              </w:rPr>
+              <w:fldChar w:fldCharType="separate"/>
+            </w:r>
+            <w:r>
+              <w:rPr>
+                <w:noProof/>
+                <w:webHidden/>
+              </w:rPr>
+              <w:t>34</w:t>
             </w:r>
             <w:r>
               <w:rPr>
@@ -3317,7 +3389,7 @@
       <w:pPr>
         <w:pStyle w:val="Heading1"/>
       </w:pPr>
-      <w:bookmarkStart w:id="0" w:name="_Toc115014090"/>
+      <w:bookmarkStart w:id="0" w:name="_Toc115601754"/>
       <w:r>
         <w:t>Foundations</w:t>
       </w:r>
@@ -3330,7 +3402,7 @@
       <w:pPr>
         <w:pStyle w:val="Heading2"/>
       </w:pPr>
-      <w:bookmarkStart w:id="1" w:name="_Toc115014091"/>
+      <w:bookmarkStart w:id="1" w:name="_Toc115601755"/>
       <w:r>
         <w:t>How This Course Will Work</w:t>
       </w:r>
@@ -3424,7 +3496,7 @@
       <w:pPr>
         <w:pStyle w:val="Heading2"/>
       </w:pPr>
-      <w:bookmarkStart w:id="2" w:name="_Toc115014092"/>
+      <w:bookmarkStart w:id="2" w:name="_Toc115601756"/>
       <w:r>
         <w:lastRenderedPageBreak/>
         <w:t>Introduction to Web Development</w:t>
@@ -3602,7 +3674,15 @@
         </w:numPr>
       </w:pPr>
       <w:r>
-        <w:t xml:space="preserve">Can work for large tech companies, startups, </w:t>
+        <w:t xml:space="preserve">Can work for large tech companies, </w:t>
+      </w:r>
+      <w:proofErr w:type="spellStart"/>
+      <w:r>
+        <w:t>startups</w:t>
+      </w:r>
+      <w:proofErr w:type="spellEnd"/>
+      <w:r>
+        <w:t xml:space="preserve">, </w:t>
       </w:r>
       <w:r>
         <w:t>as a freelancer,</w:t>
@@ -3664,7 +3744,7 @@
       <w:pPr>
         <w:pStyle w:val="Heading2"/>
       </w:pPr>
-      <w:bookmarkStart w:id="3" w:name="_Toc115014093"/>
+      <w:bookmarkStart w:id="3" w:name="_Toc115601757"/>
       <w:r>
         <w:t>Motivation and Mindset</w:t>
       </w:r>
@@ -3777,7 +3857,7 @@
       <w:pPr>
         <w:pStyle w:val="Heading2"/>
       </w:pPr>
-      <w:bookmarkStart w:id="4" w:name="_Toc115014094"/>
+      <w:bookmarkStart w:id="4" w:name="_Toc115601758"/>
       <w:r>
         <w:t>Asking For Help</w:t>
       </w:r>
@@ -3792,7 +3872,15 @@
         </w:numPr>
       </w:pPr>
       <w:r>
-        <w:t xml:space="preserve">It is essential to ask well formed questions </w:t>
+        <w:t xml:space="preserve">It is essential to ask </w:t>
+      </w:r>
+      <w:proofErr w:type="spellStart"/>
+      <w:r>
+        <w:t>well formed</w:t>
+      </w:r>
+      <w:proofErr w:type="spellEnd"/>
+      <w:r>
+        <w:t xml:space="preserve"> questions </w:t>
       </w:r>
       <w:r>
         <w:t>to make it easier for people to help</w:t>
@@ -4002,7 +4090,7 @@
       <w:pPr>
         <w:pStyle w:val="Heading2"/>
       </w:pPr>
-      <w:bookmarkStart w:id="5" w:name="_Toc115014095"/>
+      <w:bookmarkStart w:id="5" w:name="_Toc115601759"/>
       <w:r>
         <w:t>Join the Odin Community</w:t>
       </w:r>
@@ -4109,7 +4197,7 @@
       <w:pPr>
         <w:pStyle w:val="Heading1"/>
       </w:pPr>
-      <w:bookmarkStart w:id="6" w:name="_Toc115014096"/>
+      <w:bookmarkStart w:id="6" w:name="_Toc115601760"/>
       <w:r>
         <w:t xml:space="preserve">Foundations </w:t>
       </w:r>
@@ -4128,7 +4216,7 @@
       <w:pPr>
         <w:pStyle w:val="Heading2"/>
       </w:pPr>
-      <w:bookmarkStart w:id="7" w:name="_Toc115014097"/>
+      <w:bookmarkStart w:id="7" w:name="_Toc115601761"/>
       <w:r>
         <w:t>Computer Basics</w:t>
       </w:r>
@@ -4329,7 +4417,7 @@
       <w:pPr>
         <w:pStyle w:val="Heading2"/>
       </w:pPr>
-      <w:bookmarkStart w:id="8" w:name="_Toc115014098"/>
+      <w:bookmarkStart w:id="8" w:name="_Toc115601762"/>
       <w:r>
         <w:t xml:space="preserve">How Does </w:t>
       </w:r>
@@ -4701,7 +4789,7 @@
       <w:pPr>
         <w:pStyle w:val="Heading2"/>
       </w:pPr>
-      <w:bookmarkStart w:id="9" w:name="_Toc115014099"/>
+      <w:bookmarkStart w:id="9" w:name="_Toc115601763"/>
       <w:r>
         <w:t>Installation Overview</w:t>
       </w:r>
@@ -4738,7 +4826,7 @@
       <w:pPr>
         <w:pStyle w:val="Heading2"/>
       </w:pPr>
-      <w:bookmarkStart w:id="10" w:name="_Toc115014100"/>
+      <w:bookmarkStart w:id="10" w:name="_Toc115601764"/>
       <w:r>
         <w:t>Installations</w:t>
       </w:r>
@@ -4772,7 +4860,7 @@
       <w:pPr>
         <w:pStyle w:val="Heading2"/>
       </w:pPr>
-      <w:bookmarkStart w:id="11" w:name="_Toc115014101"/>
+      <w:bookmarkStart w:id="11" w:name="_Toc115601765"/>
       <w:r>
         <w:lastRenderedPageBreak/>
         <w:t>Text Editors</w:t>
@@ -4833,14 +4921,22 @@
         <w:t>.</w:t>
       </w:r>
       <w:r>
-        <w:t xml:space="preserve"> Visual Studio Code (VSCode) is the most popular choice.</w:t>
+        <w:t xml:space="preserve"> Visual Studio Code (</w:t>
+      </w:r>
+      <w:proofErr w:type="spellStart"/>
+      <w:r>
+        <w:t>VSCode</w:t>
+      </w:r>
+      <w:proofErr w:type="spellEnd"/>
+      <w:r>
+        <w:t>) is the most popular choice.</w:t>
       </w:r>
     </w:p>
     <w:p>
       <w:pPr>
         <w:pStyle w:val="Heading2"/>
       </w:pPr>
-      <w:bookmarkStart w:id="12" w:name="_Toc115014102"/>
+      <w:bookmarkStart w:id="12" w:name="_Toc115601766"/>
       <w:r>
         <w:t>Command Line Basics</w:t>
       </w:r>
@@ -4914,8 +5010,13 @@
         <w:t>(</w:t>
       </w:r>
       <w:r>
-        <w:t>on linux</w:t>
-      </w:r>
+        <w:t xml:space="preserve">on </w:t>
+      </w:r>
+      <w:proofErr w:type="spellStart"/>
+      <w:r>
+        <w:t>linux</w:t>
+      </w:r>
+      <w:proofErr w:type="spellEnd"/>
       <w:r>
         <w:t>)</w:t>
       </w:r>
@@ -4965,7 +5066,15 @@
         </w:numPr>
       </w:pPr>
       <w:r>
-        <w:t>$ pwd will display which directory you are in and the path to get there</w:t>
+        <w:t xml:space="preserve">$ </w:t>
+      </w:r>
+      <w:proofErr w:type="spellStart"/>
+      <w:r>
+        <w:t>pwd</w:t>
+      </w:r>
+      <w:proofErr w:type="spellEnd"/>
+      <w:r>
+        <w:t xml:space="preserve"> will display which directory you are in and the path to get there</w:t>
       </w:r>
     </w:p>
     <w:p>
@@ -4989,7 +5098,23 @@
         </w:numPr>
       </w:pPr>
       <w:r>
-        <w:t>$ mkdir directoryName is used to create a new directory</w:t>
+        <w:t xml:space="preserve">$ </w:t>
+      </w:r>
+      <w:proofErr w:type="spellStart"/>
+      <w:r>
+        <w:t>mkdir</w:t>
+      </w:r>
+      <w:proofErr w:type="spellEnd"/>
+      <w:r>
+        <w:t xml:space="preserve"> </w:t>
+      </w:r>
+      <w:proofErr w:type="spellStart"/>
+      <w:r>
+        <w:t>directoryName</w:t>
+      </w:r>
+      <w:proofErr w:type="spellEnd"/>
+      <w:r>
+        <w:t xml:space="preserve"> is used to create a new directory</w:t>
       </w:r>
     </w:p>
     <w:p>
@@ -5001,7 +5126,15 @@
         </w:numPr>
       </w:pPr>
       <w:r>
-        <w:t>$ touch fileName is used to create a new file</w:t>
+        <w:t xml:space="preserve">$ touch </w:t>
+      </w:r>
+      <w:proofErr w:type="spellStart"/>
+      <w:r>
+        <w:t>fileName</w:t>
+      </w:r>
+      <w:proofErr w:type="spellEnd"/>
+      <w:r>
+        <w:t xml:space="preserve"> is used to create a new file</w:t>
       </w:r>
     </w:p>
     <w:p>
@@ -5013,13 +5146,37 @@
         </w:numPr>
       </w:pPr>
       <w:r>
-        <w:t xml:space="preserve">$ rm fileName will delete the named file </w:t>
+        <w:t xml:space="preserve">$ rm </w:t>
+      </w:r>
+      <w:proofErr w:type="spellStart"/>
+      <w:r>
+        <w:t>fileName</w:t>
+      </w:r>
+      <w:proofErr w:type="spellEnd"/>
+      <w:r>
+        <w:t xml:space="preserve"> will delete the named file </w:t>
       </w:r>
       <w:r>
         <w:sym w:font="Wingdings" w:char="F0E0"/>
       </w:r>
       <w:r>
-        <w:t xml:space="preserve"> rmdir directoryName will delete the named directory</w:t>
+        <w:t xml:space="preserve"> </w:t>
+      </w:r>
+      <w:proofErr w:type="spellStart"/>
+      <w:r>
+        <w:t>rmdir</w:t>
+      </w:r>
+      <w:proofErr w:type="spellEnd"/>
+      <w:r>
+        <w:t xml:space="preserve"> </w:t>
+      </w:r>
+      <w:proofErr w:type="spellStart"/>
+      <w:r>
+        <w:t>directoryName</w:t>
+      </w:r>
+      <w:proofErr w:type="spellEnd"/>
+      <w:r>
+        <w:t xml:space="preserve"> will delete the named directory</w:t>
       </w:r>
     </w:p>
     <w:p>
@@ -5051,30 +5208,34 @@
       <w:r>
         <w:t xml:space="preserve">mv </w:t>
       </w:r>
+      <w:proofErr w:type="spellStart"/>
       <w:r>
         <w:t>oldD</w:t>
       </w:r>
       <w:r>
         <w:t>irectory</w:t>
       </w:r>
+      <w:proofErr w:type="spellEnd"/>
       <w:r>
         <w:t xml:space="preserve"> </w:t>
       </w:r>
       <w:r>
         <w:t xml:space="preserve"> </w:t>
       </w:r>
+      <w:proofErr w:type="spellStart"/>
       <w:r>
         <w:t>newD</w:t>
       </w:r>
       <w:r>
         <w:t>irectory</w:t>
       </w:r>
+      <w:proofErr w:type="spellEnd"/>
     </w:p>
     <w:p>
       <w:pPr>
         <w:pStyle w:val="Heading2"/>
       </w:pPr>
-      <w:bookmarkStart w:id="13" w:name="_Toc115014103"/>
+      <w:bookmarkStart w:id="13" w:name="_Toc115601767"/>
       <w:r>
         <w:t>Setting Up Git</w:t>
       </w:r>
@@ -5125,7 +5286,7 @@
       <w:pPr>
         <w:pStyle w:val="Heading1"/>
       </w:pPr>
-      <w:bookmarkStart w:id="14" w:name="_Toc115014104"/>
+      <w:bookmarkStart w:id="14" w:name="_Toc115601768"/>
       <w:r>
         <w:t xml:space="preserve">Foundations – </w:t>
       </w:r>
@@ -5138,7 +5299,7 @@
       <w:pPr>
         <w:pStyle w:val="Heading2"/>
       </w:pPr>
-      <w:bookmarkStart w:id="15" w:name="_Toc115014105"/>
+      <w:bookmarkStart w:id="15" w:name="_Toc115601769"/>
       <w:r>
         <w:t>Introduction to Git</w:t>
       </w:r>
@@ -5485,7 +5646,7 @@
       <w:pPr>
         <w:pStyle w:val="Heading2"/>
       </w:pPr>
-      <w:bookmarkStart w:id="16" w:name="_Toc115014106"/>
+      <w:bookmarkStart w:id="16" w:name="_Toc115601770"/>
       <w:r>
         <w:t>Git Basics</w:t>
       </w:r>
@@ -5551,7 +5712,15 @@
         </w:numPr>
       </w:pPr>
       <w:r>
-        <w:t>‘git add fileName’ will add a file to the staging area. The staging area is part of the two-step process for making a commit in Git</w:t>
+        <w:t xml:space="preserve">‘git add </w:t>
+      </w:r>
+      <w:proofErr w:type="spellStart"/>
+      <w:r>
+        <w:t>fileName</w:t>
+      </w:r>
+      <w:proofErr w:type="spellEnd"/>
+      <w:r>
+        <w:t>’ will add a file to the staging area. The staging area is part of the two-step process for making a commit in Git</w:t>
       </w:r>
       <w:r>
         <w:t>.</w:t>
@@ -5728,7 +5897,15 @@
         </w:numPr>
       </w:pPr>
       <w:r>
-        <w:t>‘git add -A’ or ‘git add fileName’</w:t>
+        <w:t xml:space="preserve">‘git add -A’ or ‘git add </w:t>
+      </w:r>
+      <w:proofErr w:type="spellStart"/>
+      <w:r>
+        <w:t>fileName</w:t>
+      </w:r>
+      <w:proofErr w:type="spellEnd"/>
+      <w:r>
+        <w:t>’</w:t>
       </w:r>
     </w:p>
     <w:p>
@@ -5779,7 +5956,7 @@
       <w:pPr>
         <w:pStyle w:val="Heading1"/>
       </w:pPr>
-      <w:bookmarkStart w:id="17" w:name="_Toc115014107"/>
+      <w:bookmarkStart w:id="17" w:name="_Toc115601771"/>
       <w:r>
         <w:t>Foundations – HTML Foundations</w:t>
       </w:r>
@@ -5789,7 +5966,7 @@
       <w:pPr>
         <w:pStyle w:val="Heading2"/>
       </w:pPr>
-      <w:bookmarkStart w:id="18" w:name="_Toc115014108"/>
+      <w:bookmarkStart w:id="18" w:name="_Toc115601772"/>
       <w:r>
         <w:t>Introduction to HTML and CSS</w:t>
       </w:r>
@@ -5940,13 +6117,21 @@
         </w:numPr>
       </w:pPr>
       <w:r>
-        <w:t>HTML stands for Hyper</w:t>
+        <w:t xml:space="preserve">HTML stands for </w:t>
+      </w:r>
+      <w:proofErr w:type="spellStart"/>
+      <w:r>
+        <w:t>Hyper</w:t>
       </w:r>
       <w:r>
         <w:t>T</w:t>
       </w:r>
       <w:r>
-        <w:t>ext Markup Language. CSS stands for Cascading Style Sheet</w:t>
+        <w:t>ext</w:t>
+      </w:r>
+      <w:proofErr w:type="spellEnd"/>
+      <w:r>
+        <w:t xml:space="preserve"> Markup Language. CSS stands for Cascading Style Sheet</w:t>
       </w:r>
       <w:r>
         <w:t>s</w:t>
@@ -5976,7 +6161,15 @@
         </w:numPr>
       </w:pPr>
       <w:r>
-        <w:t>You would use CSS to change the font and background colour of a button</w:t>
+        <w:t xml:space="preserve">You would use CSS to change the </w:t>
+      </w:r>
+      <w:proofErr w:type="spellStart"/>
+      <w:r>
+        <w:t>font</w:t>
+      </w:r>
+      <w:proofErr w:type="spellEnd"/>
+      <w:r>
+        <w:t xml:space="preserve"> and background colour of a button</w:t>
       </w:r>
     </w:p>
     <w:p>
@@ -5998,7 +6191,7 @@
       <w:pPr>
         <w:pStyle w:val="Heading2"/>
       </w:pPr>
-      <w:bookmarkStart w:id="19" w:name="_Toc115014109"/>
+      <w:bookmarkStart w:id="19" w:name="_Toc115601773"/>
       <w:r>
         <w:t>Elements and Tags</w:t>
       </w:r>
@@ -6130,7 +6323,7 @@
       <w:pPr>
         <w:pStyle w:val="Heading2"/>
       </w:pPr>
-      <w:bookmarkStart w:id="20" w:name="_Toc115014110"/>
+      <w:bookmarkStart w:id="20" w:name="_Toc115601774"/>
       <w:r>
         <w:t>HTML Boilerplate</w:t>
       </w:r>
@@ -6602,8 +6795,13 @@
           <w:numId w:val="27"/>
         </w:numPr>
       </w:pPr>
-      <w:r>
-        <w:t xml:space="preserve">VSCode </w:t>
+      <w:proofErr w:type="spellStart"/>
+      <w:r>
+        <w:t>VSCode</w:t>
+      </w:r>
+      <w:proofErr w:type="spellEnd"/>
+      <w:r>
+        <w:t xml:space="preserve"> </w:t>
       </w:r>
       <w:r>
         <w:t xml:space="preserve">has a built-in shortcut </w:t>
@@ -6733,7 +6931,7 @@
       <w:pPr>
         <w:pStyle w:val="Heading2"/>
       </w:pPr>
-      <w:bookmarkStart w:id="21" w:name="_Toc115014111"/>
+      <w:bookmarkStart w:id="21" w:name="_Toc115601775"/>
       <w:r>
         <w:t>Working with Text</w:t>
       </w:r>
@@ -6809,7 +7007,15 @@
         </w:numPr>
       </w:pPr>
       <w:r>
-        <w:t xml:space="preserve">The &lt;em&gt; tag is used to make text italic. </w:t>
+        <w:t>The &lt;</w:t>
+      </w:r>
+      <w:proofErr w:type="spellStart"/>
+      <w:r>
+        <w:t>em</w:t>
+      </w:r>
+      <w:proofErr w:type="spellEnd"/>
+      <w:r>
+        <w:t xml:space="preserve">&gt; tag is used to make text italic. </w:t>
       </w:r>
       <w:r>
         <w:t>This can also affect how screen readers will say the text.</w:t>
@@ -6824,7 +7030,15 @@
         </w:numPr>
       </w:pPr>
       <w:r>
-        <w:t xml:space="preserve">&lt;strong&gt; and &lt;em&gt; elements can be used on text that is </w:t>
+        <w:t>&lt;strong&gt; and &lt;</w:t>
+      </w:r>
+      <w:proofErr w:type="spellStart"/>
+      <w:r>
+        <w:t>em</w:t>
+      </w:r>
+      <w:proofErr w:type="spellEnd"/>
+      <w:r>
+        <w:t xml:space="preserve">&gt; elements can be used on text that is </w:t>
       </w:r>
       <w:r>
         <w:t xml:space="preserve">part of a </w:t>
@@ -6848,10 +7062,26 @@
         <w:t>&lt;b&gt; can be u</w:t>
       </w:r>
       <w:r>
-        <w:t xml:space="preserve">sed instead of &lt;strong&gt; and &lt;i&gt; can be used instead of </w:t>
-      </w:r>
-      <w:r>
-        <w:t>&lt;em&gt; however it is bad practice. They do change how the text looks, but they</w:t>
+        <w:t>sed instead of &lt;strong&gt; and &lt;</w:t>
+      </w:r>
+      <w:proofErr w:type="spellStart"/>
+      <w:r>
+        <w:t>i</w:t>
+      </w:r>
+      <w:proofErr w:type="spellEnd"/>
+      <w:r>
+        <w:t xml:space="preserve">&gt; can be used instead of </w:t>
+      </w:r>
+      <w:r>
+        <w:t>&lt;</w:t>
+      </w:r>
+      <w:proofErr w:type="spellStart"/>
+      <w:r>
+        <w:t>em</w:t>
+      </w:r>
+      <w:proofErr w:type="spellEnd"/>
+      <w:r>
+        <w:t>&gt; however it is bad practice. They do change how the text looks, but they</w:t>
       </w:r>
       <w:r>
         <w:t xml:space="preserve"> do not have any semantic meaning for screen readers.</w:t>
@@ -6995,7 +7225,15 @@
         </w:numPr>
       </w:pPr>
       <w:r>
-        <w:t>&lt;em&gt; should be use</w:t>
+        <w:t>&lt;</w:t>
+      </w:r>
+      <w:proofErr w:type="spellStart"/>
+      <w:r>
+        <w:t>em</w:t>
+      </w:r>
+      <w:proofErr w:type="spellEnd"/>
+      <w:r>
+        <w:t>&gt; should be use</w:t>
       </w:r>
       <w:r>
         <w:t>d to make text italicised and to add emphasis.</w:t>
@@ -7041,7 +7279,7 @@
       <w:pPr>
         <w:pStyle w:val="Heading2"/>
       </w:pPr>
-      <w:bookmarkStart w:id="22" w:name="_Toc115014112"/>
+      <w:bookmarkStart w:id="22" w:name="_Toc115601776"/>
       <w:r>
         <w:t>Lists</w:t>
       </w:r>
@@ -7056,13 +7294,29 @@
         </w:numPr>
       </w:pPr>
       <w:r>
-        <w:t>An unordered list can be created by using the &lt;ul&gt;</w:t>
+        <w:t>An unordered list can be created by using the &lt;</w:t>
+      </w:r>
+      <w:proofErr w:type="spellStart"/>
+      <w:r>
+        <w:t>ul</w:t>
+      </w:r>
+      <w:proofErr w:type="spellEnd"/>
+      <w:r>
+        <w:t>&gt;</w:t>
       </w:r>
       <w:r>
         <w:t xml:space="preserve"> tag. Items can be added by using the &lt;li&gt; tag</w:t>
       </w:r>
       <w:r>
-        <w:t>. The items should be placed between the &lt;ul&gt; tags. An example can be seen below.</w:t>
+        <w:t>. The items should be placed between the &lt;</w:t>
+      </w:r>
+      <w:proofErr w:type="spellStart"/>
+      <w:r>
+        <w:t>ul</w:t>
+      </w:r>
+      <w:proofErr w:type="spellEnd"/>
+      <w:r>
+        <w:t>&gt; tags. An example can be seen below.</w:t>
       </w:r>
       <w:r>
         <w:t xml:space="preserve"> </w:t>
@@ -7202,10 +7456,23 @@
         <w:t>An o</w:t>
       </w:r>
       <w:r>
-        <w:t>rdered list can be created by using the &lt;ol&gt; tag. Items can be added by using the &lt;li&gt; tag. The items should be placed between the &lt;</w:t>
-      </w:r>
-      <w:r>
-        <w:t>ol&gt; tags. An example can be see</w:t>
+        <w:t>rdered list can be created by using the &lt;</w:t>
+      </w:r>
+      <w:proofErr w:type="spellStart"/>
+      <w:r>
+        <w:t>ol</w:t>
+      </w:r>
+      <w:proofErr w:type="spellEnd"/>
+      <w:r>
+        <w:t>&gt; tag. Items can be added by using the &lt;li&gt; tag. The items should be placed between the &lt;</w:t>
+      </w:r>
+      <w:proofErr w:type="spellStart"/>
+      <w:r>
+        <w:t>ol</w:t>
+      </w:r>
+      <w:proofErr w:type="spellEnd"/>
+      <w:r>
+        <w:t>&gt; tags. An example can be see</w:t>
       </w:r>
       <w:r>
         <w:t>n</w:t>
@@ -7235,7 +7502,15 @@
         </w:numPr>
       </w:pPr>
       <w:r>
-        <w:t>&lt;ul&gt; is used to create an unordered list</w:t>
+        <w:t>&lt;</w:t>
+      </w:r>
+      <w:proofErr w:type="spellStart"/>
+      <w:r>
+        <w:t>ul</w:t>
+      </w:r>
+      <w:proofErr w:type="spellEnd"/>
+      <w:r>
+        <w:t>&gt; is used to create an unordered list</w:t>
       </w:r>
     </w:p>
     <w:p>
@@ -7247,7 +7522,15 @@
         </w:numPr>
       </w:pPr>
       <w:r>
-        <w:t>&lt;ol&gt; is used to create an ordered list</w:t>
+        <w:t>&lt;</w:t>
+      </w:r>
+      <w:proofErr w:type="spellStart"/>
+      <w:r>
+        <w:t>ol</w:t>
+      </w:r>
+      <w:proofErr w:type="spellEnd"/>
+      <w:r>
+        <w:t>&gt; is used to create an ordered list</w:t>
       </w:r>
     </w:p>
     <w:p>
@@ -7271,7 +7554,7 @@
       <w:pPr>
         <w:pStyle w:val="Heading2"/>
       </w:pPr>
-      <w:bookmarkStart w:id="23" w:name="_Toc115014113"/>
+      <w:bookmarkStart w:id="23" w:name="_Toc115601777"/>
       <w:r>
         <w:lastRenderedPageBreak/>
         <w:t>Links and Images</w:t>
@@ -7323,7 +7606,15 @@
         </w:numPr>
       </w:pPr>
       <w:r>
-        <w:t xml:space="preserve">The href (hyperlink reference) attribute is added to an anchor element to tell </w:t>
+        <w:t xml:space="preserve">The </w:t>
+      </w:r>
+      <w:proofErr w:type="spellStart"/>
+      <w:r>
+        <w:t>href</w:t>
+      </w:r>
+      <w:proofErr w:type="spellEnd"/>
+      <w:r>
+        <w:t xml:space="preserve"> (hyperlink reference) attribute is added to an anchor element to tell </w:t>
       </w:r>
       <w:r>
         <w:t>it the destination it should go to when clicked.</w:t>
@@ -7398,13 +7689,29 @@
         </w:numPr>
       </w:pPr>
       <w:r>
-        <w:t xml:space="preserve">The &lt;img&gt; tag is used to </w:t>
+        <w:t>The &lt;</w:t>
+      </w:r>
+      <w:proofErr w:type="spellStart"/>
+      <w:r>
+        <w:t>img</w:t>
+      </w:r>
+      <w:proofErr w:type="spellEnd"/>
+      <w:r>
+        <w:t xml:space="preserve">&gt; tag is used to </w:t>
       </w:r>
       <w:r>
         <w:t>display an image. It doesn’t have a closing tag.</w:t>
       </w:r>
       <w:r>
-        <w:t xml:space="preserve"> It embeds an image into the page using a src attribute</w:t>
+        <w:t xml:space="preserve"> It embeds an image into the page using a </w:t>
+      </w:r>
+      <w:proofErr w:type="spellStart"/>
+      <w:r>
+        <w:t>src</w:t>
+      </w:r>
+      <w:proofErr w:type="spellEnd"/>
+      <w:r>
+        <w:t xml:space="preserve"> attribute</w:t>
       </w:r>
       <w:r>
         <w:t xml:space="preserve"> which tells the browser where the image file is. </w:t>
@@ -7425,7 +7732,15 @@
         <w:t>To go up a directory (</w:t>
       </w:r>
       <w:r>
-        <w:t xml:space="preserve">for the src attribute) we use ‘../’. </w:t>
+        <w:t xml:space="preserve">for the </w:t>
+      </w:r>
+      <w:proofErr w:type="spellStart"/>
+      <w:r>
+        <w:t>src</w:t>
+      </w:r>
+      <w:proofErr w:type="spellEnd"/>
+      <w:r>
+        <w:t xml:space="preserve"> attribute) we use ‘../’. </w:t>
       </w:r>
     </w:p>
     <w:p>
@@ -7515,7 +7830,23 @@
         </w:numPr>
       </w:pPr>
       <w:r>
-        <w:t>Have separate directories for your pages, images, css, js, etc.</w:t>
+        <w:t xml:space="preserve">Have separate directories for your pages, images, </w:t>
+      </w:r>
+      <w:proofErr w:type="spellStart"/>
+      <w:r>
+        <w:t>css</w:t>
+      </w:r>
+      <w:proofErr w:type="spellEnd"/>
+      <w:r>
+        <w:t xml:space="preserve">, </w:t>
+      </w:r>
+      <w:proofErr w:type="spellStart"/>
+      <w:r>
+        <w:t>js</w:t>
+      </w:r>
+      <w:proofErr w:type="spellEnd"/>
+      <w:r>
+        <w:t>, etc.</w:t>
       </w:r>
     </w:p>
     <w:p>
@@ -7550,7 +7881,15 @@
         <w:t>images with large colour palettes</w:t>
       </w:r>
       <w:r>
-        <w:t xml:space="preserve">. They are good for photos and images with lost of gradients in them. </w:t>
+        <w:t xml:space="preserve">. They are good for photos and images with </w:t>
+      </w:r>
+      <w:proofErr w:type="spellStart"/>
+      <w:r>
+        <w:t>lost</w:t>
+      </w:r>
+      <w:proofErr w:type="spellEnd"/>
+      <w:r>
+        <w:t xml:space="preserve"> of gradients in them. </w:t>
       </w:r>
       <w:r>
         <w:t>Uses lossy compression which means image quality is reduced.</w:t>
@@ -7651,8 +7990,13 @@
       <w:r>
         <w:t xml:space="preserve">The </w:t>
       </w:r>
-      <w:r>
-        <w:t xml:space="preserve">href </w:t>
+      <w:proofErr w:type="spellStart"/>
+      <w:r>
+        <w:t>href</w:t>
+      </w:r>
+      <w:proofErr w:type="spellEnd"/>
+      <w:r>
+        <w:t xml:space="preserve"> </w:t>
       </w:r>
       <w:r>
         <w:t>attribute</w:t>
@@ -7694,7 +8038,15 @@
         </w:numPr>
       </w:pPr>
       <w:r>
-        <w:t xml:space="preserve">The &lt;img&gt; </w:t>
+        <w:t>The &lt;</w:t>
+      </w:r>
+      <w:proofErr w:type="spellStart"/>
+      <w:r>
+        <w:t>img</w:t>
+      </w:r>
+      <w:proofErr w:type="spellEnd"/>
+      <w:r>
+        <w:t xml:space="preserve">&gt; </w:t>
       </w:r>
       <w:r>
         <w:t>tag lets you create an image element</w:t>
@@ -7709,7 +8061,23 @@
         </w:numPr>
       </w:pPr>
       <w:r>
-        <w:t xml:space="preserve">&lt;img&gt; elements need a src attribute and a </w:t>
+        <w:t>&lt;</w:t>
+      </w:r>
+      <w:proofErr w:type="spellStart"/>
+      <w:r>
+        <w:t>img</w:t>
+      </w:r>
+      <w:proofErr w:type="spellEnd"/>
+      <w:r>
+        <w:t xml:space="preserve">&gt; elements need a </w:t>
+      </w:r>
+      <w:proofErr w:type="spellStart"/>
+      <w:r>
+        <w:t>src</w:t>
+      </w:r>
+      <w:proofErr w:type="spellEnd"/>
+      <w:r>
+        <w:t xml:space="preserve"> attribute and a </w:t>
       </w:r>
       <w:r>
         <w:t>an alt attribute.</w:t>
@@ -7743,7 +8111,7 @@
       <w:pPr>
         <w:pStyle w:val="Heading2"/>
       </w:pPr>
-      <w:bookmarkStart w:id="24" w:name="_Toc115014114"/>
+      <w:bookmarkStart w:id="24" w:name="_Toc115601778"/>
       <w:r>
         <w:t>Commit Messages</w:t>
       </w:r>
@@ -7830,7 +8198,7 @@
       <w:pPr>
         <w:pStyle w:val="Heading2"/>
       </w:pPr>
-      <w:bookmarkStart w:id="25" w:name="_Toc115014115"/>
+      <w:bookmarkStart w:id="25" w:name="_Toc115601779"/>
       <w:r>
         <w:t>Project: Recipes</w:t>
       </w:r>
@@ -7859,7 +8227,7 @@
       <w:pPr>
         <w:pStyle w:val="Heading1"/>
       </w:pPr>
-      <w:bookmarkStart w:id="26" w:name="_Toc115014116"/>
+      <w:bookmarkStart w:id="26" w:name="_Toc115601780"/>
       <w:r>
         <w:t>Foundations - CSS Foundations</w:t>
       </w:r>
@@ -7869,7 +8237,7 @@
       <w:pPr>
         <w:pStyle w:val="Heading2"/>
       </w:pPr>
-      <w:bookmarkStart w:id="27" w:name="_Toc115014117"/>
+      <w:bookmarkStart w:id="27" w:name="_Toc115601781"/>
       <w:r>
         <w:t>CSS Foundations</w:t>
       </w:r>
@@ -7887,7 +8255,15 @@
         <w:t>CSS is made</w:t>
       </w:r>
       <w:r>
-        <w:t xml:space="preserve"> up of various rules. These rules are made up of a selector and a semi-colon separated list of declarations. Each declaration is made up of a property:value pair.</w:t>
+        <w:t xml:space="preserve"> up of various rules. These rules are made up of a selector and a semi-colon separated list of declarations. Each declaration is made up of a </w:t>
+      </w:r>
+      <w:proofErr w:type="spellStart"/>
+      <w:r>
+        <w:t>property:value</w:t>
+      </w:r>
+      <w:proofErr w:type="spellEnd"/>
+      <w:r>
+        <w:t xml:space="preserve"> pair.</w:t>
       </w:r>
     </w:p>
     <w:p>
@@ -8461,7 +8837,15 @@
         </w:numPr>
       </w:pPr>
       <w:r>
-        <w:t>The ‘color’ property sets an element’s text colo</w:t>
+        <w:t>The ‘</w:t>
+      </w:r>
+      <w:proofErr w:type="spellStart"/>
+      <w:r>
+        <w:t>color</w:t>
+      </w:r>
+      <w:proofErr w:type="spellEnd"/>
+      <w:r>
+        <w:t>’ property sets an element’s text colo</w:t>
       </w:r>
       <w:r>
         <w:t>u</w:t>
@@ -8473,7 +8857,15 @@
         <w:t xml:space="preserve">. </w:t>
       </w:r>
       <w:r>
-        <w:t>The ‘background-color’</w:t>
+        <w:t>The ‘background-</w:t>
+      </w:r>
+      <w:proofErr w:type="spellStart"/>
+      <w:r>
+        <w:t>color</w:t>
+      </w:r>
+      <w:proofErr w:type="spellEnd"/>
+      <w:r>
+        <w:t>’</w:t>
       </w:r>
       <w:r>
         <w:t xml:space="preserve"> property sets the background colour of an element</w:t>
@@ -8650,9 +9042,11 @@
       <w:r>
         <w:t>‘</w:t>
       </w:r>
+      <w:proofErr w:type="spellStart"/>
       <w:r>
         <w:t>center</w:t>
       </w:r>
+      <w:proofErr w:type="spellEnd"/>
       <w:r>
         <w:t>’</w:t>
       </w:r>
@@ -8669,7 +9063,15 @@
         </w:numPr>
       </w:pPr>
       <w:r>
-        <w:t xml:space="preserve">By default an &lt;img&gt; element’s height and width will be the same as the actual image file’s height and width. </w:t>
+        <w:t>By default an &lt;</w:t>
+      </w:r>
+      <w:proofErr w:type="spellStart"/>
+      <w:r>
+        <w:t>img</w:t>
+      </w:r>
+      <w:proofErr w:type="spellEnd"/>
+      <w:r>
+        <w:t xml:space="preserve">&gt; element’s height and width will be the same as the actual image file’s height and width. </w:t>
       </w:r>
       <w:r>
         <w:t xml:space="preserve">If you want to adjust </w:t>
@@ -8747,7 +9149,15 @@
         </w:numPr>
       </w:pPr>
       <w:r>
-        <w:t>It is good practice to include these properties for &lt;img&gt; elements, even if you don’t plan on adjusting the values from the image file’s original ones.</w:t>
+        <w:t>It is good practice to include these properties for &lt;</w:t>
+      </w:r>
+      <w:proofErr w:type="spellStart"/>
+      <w:r>
+        <w:t>img</w:t>
+      </w:r>
+      <w:proofErr w:type="spellEnd"/>
+      <w:r>
+        <w:t>&gt; elements, even if you don’t plan on adjusting the values from the image file’s original ones.</w:t>
       </w:r>
       <w:r>
         <w:t xml:space="preserve"> This because it will </w:t>
@@ -8964,7 +9374,15 @@
         <w:t>are ‘Typography based properties</w:t>
       </w:r>
       <w:r>
-        <w:t>’ such as ‘color’, ‘font-size’, font-family, etc.</w:t>
+        <w:t>’ such as ‘</w:t>
+      </w:r>
+      <w:proofErr w:type="spellStart"/>
+      <w:r>
+        <w:t>color</w:t>
+      </w:r>
+      <w:proofErr w:type="spellEnd"/>
+      <w:r>
+        <w:t>’, ‘font-size’, font-family, etc.</w:t>
       </w:r>
     </w:p>
     <w:p>
@@ -9324,7 +9742,15 @@
         <w:t xml:space="preserve">A class selector is created by </w:t>
       </w:r>
       <w:r>
-        <w:t>putting a ‘.’ infront of the class name. For example, ‘.alert</w:t>
+        <w:t xml:space="preserve">putting a ‘.’ </w:t>
+      </w:r>
+      <w:proofErr w:type="spellStart"/>
+      <w:r>
+        <w:t>infront</w:t>
+      </w:r>
+      <w:proofErr w:type="spellEnd"/>
+      <w:r>
+        <w:t xml:space="preserve"> of the class name. For example, ‘.alert</w:t>
       </w:r>
       <w:r>
         <w:t xml:space="preserve">’. An ID selector is created by doing the same thing </w:t>
@@ -9400,7 +9826,7 @@
       <w:pPr>
         <w:pStyle w:val="Heading2"/>
       </w:pPr>
-      <w:bookmarkStart w:id="28" w:name="_Toc115014118"/>
+      <w:bookmarkStart w:id="28" w:name="_Toc115601782"/>
       <w:r>
         <w:t>Inspecting HTML and CSS</w:t>
       </w:r>
@@ -9530,8 +9956,13 @@
           <w:numId w:val="38"/>
         </w:numPr>
       </w:pPr>
-      <w:r>
-        <w:t>DevTools can help edit pages on-the-fly and diagnose problems quickly.</w:t>
+      <w:proofErr w:type="spellStart"/>
+      <w:r>
+        <w:t>DevTools</w:t>
+      </w:r>
+      <w:proofErr w:type="spellEnd"/>
+      <w:r>
+        <w:t xml:space="preserve"> can help edit pages on-the-fly and diagnose problems quickly.</w:t>
       </w:r>
     </w:p>
     <w:p>
@@ -9695,7 +10126,15 @@
         </w:numPr>
       </w:pPr>
       <w:r>
-        <w:t>Open Chrome DevTools (</w:t>
+        <w:t xml:space="preserve">Open Chrome </w:t>
+      </w:r>
+      <w:proofErr w:type="spellStart"/>
+      <w:r>
+        <w:t>DevTools</w:t>
+      </w:r>
+      <w:proofErr w:type="spellEnd"/>
+      <w:r>
+        <w:t xml:space="preserve"> (</w:t>
       </w:r>
       <w:hyperlink r:id="rId66" w:history="1">
         <w:r>
@@ -9718,7 +10157,15 @@
         </w:numPr>
       </w:pPr>
       <w:r>
-        <w:t>To inspect an element - Right click on an element, then click inspect element. Or press Control+Shift+C. Or press F12</w:t>
+        <w:t xml:space="preserve">To inspect an element - Right click on an element, then click inspect element. Or press </w:t>
+      </w:r>
+      <w:proofErr w:type="spellStart"/>
+      <w:r>
+        <w:t>Control+Shift+C</w:t>
+      </w:r>
+      <w:proofErr w:type="spellEnd"/>
+      <w:r>
+        <w:t>. Or press F12</w:t>
       </w:r>
     </w:p>
     <w:p>
@@ -9730,8 +10177,13 @@
         </w:numPr>
       </w:pPr>
       <w:r>
-        <w:t>To go straight to the ‘Console’ panel - Press Control+Shift+J</w:t>
-      </w:r>
+        <w:t xml:space="preserve">To go straight to the ‘Console’ panel - Press </w:t>
+      </w:r>
+      <w:proofErr w:type="spellStart"/>
+      <w:r>
+        <w:t>Control+Shift+J</w:t>
+      </w:r>
+      <w:proofErr w:type="spellEnd"/>
     </w:p>
     <w:p>
       <w:pPr>
@@ -9745,8 +10197,13 @@
         <w:t xml:space="preserve">To open the </w:t>
       </w:r>
       <w:r>
-        <w:t>last panel - Press Control+Shift+I</w:t>
-      </w:r>
+        <w:t xml:space="preserve">last panel - Press </w:t>
+      </w:r>
+      <w:proofErr w:type="spellStart"/>
+      <w:r>
+        <w:t>Control+Shift+I</w:t>
+      </w:r>
+      <w:proofErr w:type="spellEnd"/>
     </w:p>
     <w:p>
       <w:pPr>
@@ -9786,8 +10243,13 @@
         <w:t xml:space="preserve">This page is a series of </w:t>
       </w:r>
       <w:r>
-        <w:t>tasks to help learn how to use Chrome’s DevTools</w:t>
-      </w:r>
+        <w:t xml:space="preserve">tasks to help learn how to use Chrome’s </w:t>
+      </w:r>
+      <w:proofErr w:type="spellStart"/>
+      <w:r>
+        <w:t>DevTools</w:t>
+      </w:r>
+      <w:proofErr w:type="spellEnd"/>
       <w:r>
         <w:t xml:space="preserve"> to modify CSS</w:t>
       </w:r>
@@ -9804,8 +10266,13 @@
         </w:numPr>
       </w:pPr>
       <w:r>
-        <w:t>The .cls</w:t>
-      </w:r>
+        <w:t>The .</w:t>
+      </w:r>
+      <w:proofErr w:type="spellStart"/>
+      <w:r>
+        <w:t>cls</w:t>
+      </w:r>
+      <w:proofErr w:type="spellEnd"/>
       <w:r>
         <w:t xml:space="preserve"> option lets you add a new CSS class to an element</w:t>
       </w:r>
@@ -9821,12 +10288,22 @@
       <w:r>
         <w:t>The .</w:t>
       </w:r>
-      <w:r>
-        <w:t xml:space="preserve">hov option lets you apply a </w:t>
-      </w:r>
-      <w:r>
-        <w:t>CSS pseudostate</w:t>
-      </w:r>
+      <w:proofErr w:type="spellStart"/>
+      <w:r>
+        <w:t>hov</w:t>
+      </w:r>
+      <w:proofErr w:type="spellEnd"/>
+      <w:r>
+        <w:t xml:space="preserve"> option lets you apply a </w:t>
+      </w:r>
+      <w:r>
+        <w:t xml:space="preserve">CSS </w:t>
+      </w:r>
+      <w:proofErr w:type="spellStart"/>
+      <w:r>
+        <w:t>pseudostate</w:t>
+      </w:r>
+      <w:proofErr w:type="spellEnd"/>
       <w:r>
         <w:t xml:space="preserve"> to an element. </w:t>
       </w:r>
@@ -9871,8 +10348,13 @@
       <w:r>
         <w:t xml:space="preserve">s </w:t>
       </w:r>
-      <w:r>
-        <w:t xml:space="preserve">DevTools to </w:t>
+      <w:proofErr w:type="spellStart"/>
+      <w:r>
+        <w:t>DevTools</w:t>
+      </w:r>
+      <w:proofErr w:type="spellEnd"/>
+      <w:r>
+        <w:t xml:space="preserve"> to </w:t>
       </w:r>
       <w:r>
         <w:t xml:space="preserve">view and change the page’s DOM * </w:t>
@@ -9899,8 +10381,13 @@
         <w:t>m</w:t>
       </w:r>
       <w:r>
-        <w:t>enu - Control+Shift+P</w:t>
-      </w:r>
+        <w:t xml:space="preserve">enu - </w:t>
+      </w:r>
+      <w:proofErr w:type="spellStart"/>
+      <w:r>
+        <w:t>Control+Shift+P</w:t>
+      </w:r>
+      <w:proofErr w:type="spellEnd"/>
     </w:p>
     <w:p>
       <w:pPr>
@@ -9913,12 +10400,14 @@
       <w:r>
         <w:t xml:space="preserve">Open the search bar - </w:t>
       </w:r>
+      <w:proofErr w:type="spellStart"/>
       <w:r>
         <w:t>Control</w:t>
       </w:r>
       <w:r>
         <w:t>+F</w:t>
       </w:r>
+      <w:proofErr w:type="spellEnd"/>
     </w:p>
     <w:p>
       <w:pPr>
@@ -9999,7 +10488,7 @@
       <w:pPr>
         <w:pStyle w:val="Heading2"/>
       </w:pPr>
-      <w:bookmarkStart w:id="29" w:name="_Toc115014119"/>
+      <w:bookmarkStart w:id="29" w:name="_Toc115601783"/>
       <w:r>
         <w:t>The Box Model</w:t>
       </w:r>
@@ -10352,7 +10841,7 @@
       <w:pPr>
         <w:pStyle w:val="Heading2"/>
       </w:pPr>
-      <w:bookmarkStart w:id="30" w:name="_Toc115014120"/>
+      <w:bookmarkStart w:id="30" w:name="_Toc115601784"/>
       <w:r>
         <w:t>Block an Inline</w:t>
       </w:r>
@@ -10405,8 +10894,13 @@
           <w:numId w:val="43"/>
         </w:numPr>
       </w:pPr>
-      <w:r>
-        <w:t>Div is a block-level element</w:t>
+      <w:proofErr w:type="spellStart"/>
+      <w:r>
+        <w:t>Div</w:t>
+      </w:r>
+      <w:proofErr w:type="spellEnd"/>
+      <w:r>
+        <w:t xml:space="preserve"> is a block-level element</w:t>
       </w:r>
       <w:r>
         <w:t xml:space="preserve">. It is used as a container element to group other elements. Allows you to divide the page into different blocks and apply styling to those blocks. </w:t>
@@ -10607,7 +11101,7 @@
       <w:pPr>
         <w:pStyle w:val="Heading1"/>
       </w:pPr>
-      <w:bookmarkStart w:id="31" w:name="_Toc115014121"/>
+      <w:bookmarkStart w:id="31" w:name="_Toc115601785"/>
       <w:r>
         <w:lastRenderedPageBreak/>
         <w:t>Foundations - Flexbox</w:t>
@@ -10618,7 +11112,7 @@
       <w:pPr>
         <w:pStyle w:val="Heading2"/>
       </w:pPr>
-      <w:bookmarkStart w:id="32" w:name="_Toc115014122"/>
+      <w:bookmarkStart w:id="32" w:name="_Toc115601786"/>
       <w:r>
         <w:t>Introduction to Flexbox</w:t>
       </w:r>
@@ -10930,6 +11424,263 @@
         <w:t>elements should look within the container.</w:t>
       </w:r>
     </w:p>
+    <w:p/>
+    <w:p>
+      <w:pPr>
+        <w:pStyle w:val="Heading2"/>
+      </w:pPr>
+      <w:bookmarkStart w:id="33" w:name="_Toc115601787"/>
+      <w:r>
+        <w:t>Growing and Shrinking</w:t>
+      </w:r>
+      <w:bookmarkEnd w:id="33"/>
+    </w:p>
+    <w:p>
+      <w:pPr>
+        <w:pStyle w:val="ListParagraph"/>
+        <w:numPr>
+          <w:ilvl w:val="0"/>
+          <w:numId w:val="46"/>
+        </w:numPr>
+      </w:pPr>
+      <w:r>
+        <w:t xml:space="preserve">The “flex” declaration is a shorthand for three properties </w:t>
+      </w:r>
+      <w:r>
+        <w:t xml:space="preserve">that can be sent on a flex item. The properties affect how to item will size themselves within a container. </w:t>
+      </w:r>
+    </w:p>
+    <w:p>
+      <w:pPr>
+        <w:pStyle w:val="ListParagraph"/>
+        <w:numPr>
+          <w:ilvl w:val="0"/>
+          <w:numId w:val="46"/>
+        </w:numPr>
+      </w:pPr>
+      <w:r>
+        <w:t xml:space="preserve">“flex” is actually a shorthand for “flex-grow”, “flex-shrink”, and “flex-basis”. </w:t>
+      </w:r>
+    </w:p>
+    <w:p>
+      <w:pPr>
+        <w:jc w:val="center"/>
+      </w:pPr>
+      <w:r>
+        <w:rPr>
+          <w:noProof/>
+        </w:rPr>
+        <w:drawing>
+          <wp:inline distT="0" distB="0" distL="0" distR="0" wp14:anchorId="150A6B1F" wp14:editId="10F729B4">
+            <wp:extent cx="2262533" cy="1286539"/>
+            <wp:effectExtent l="0" t="0" r="4445" b="8890"/>
+            <wp:docPr id="30" name="Picture 30" descr="Graphical user interface&#10;&#10;Description automatically generated with low confidence"/>
+            <wp:cNvGraphicFramePr>
+              <a:graphicFrameLocks xmlns:a="http://schemas.openxmlformats.org/drawingml/2006/main" noChangeAspect="1"/>
+            </wp:cNvGraphicFramePr>
+            <a:graphic xmlns:a="http://schemas.openxmlformats.org/drawingml/2006/main">
+              <a:graphicData uri="http://schemas.openxmlformats.org/drawingml/2006/picture">
+                <pic:pic xmlns:pic="http://schemas.openxmlformats.org/drawingml/2006/picture">
+                  <pic:nvPicPr>
+                    <pic:cNvPr id="30" name="Picture 30" descr="Graphical user interface&#10;&#10;Description automatically generated with low confidence"/>
+                    <pic:cNvPicPr/>
+                  </pic:nvPicPr>
+                  <pic:blipFill>
+                    <a:blip r:embed="rId82">
+                      <a:extLst>
+                        <a:ext uri="{28A0092B-C50C-407E-A947-70E740481C1C}">
+                          <a14:useLocalDpi xmlns:a14="http://schemas.microsoft.com/office/drawing/2010/main" val="0"/>
+                        </a:ext>
+                      </a:extLst>
+                    </a:blip>
+                    <a:stretch>
+                      <a:fillRect/>
+                    </a:stretch>
+                  </pic:blipFill>
+                  <pic:spPr>
+                    <a:xfrm>
+                      <a:off x="0" y="0"/>
+                      <a:ext cx="2286205" cy="1299999"/>
+                    </a:xfrm>
+                    <a:prstGeom prst="rect">
+                      <a:avLst/>
+                    </a:prstGeom>
+                  </pic:spPr>
+                </pic:pic>
+              </a:graphicData>
+            </a:graphic>
+          </wp:inline>
+        </w:drawing>
+      </w:r>
+    </w:p>
+    <w:p>
+      <w:pPr>
+        <w:pStyle w:val="ListParagraph"/>
+        <w:numPr>
+          <w:ilvl w:val="0"/>
+          <w:numId w:val="48"/>
+        </w:numPr>
+      </w:pPr>
+      <w:r>
+        <w:t xml:space="preserve">In this example, “flex: 1” is equivalent to “flex-grow: 1”, “flex-shrink: 1”, “flex-basis: 0”. </w:t>
+      </w:r>
+      <w:r>
+        <w:t>This would be the shorthand of flex: 1 1 0</w:t>
+      </w:r>
+    </w:p>
+    <w:p>
+      <w:pPr>
+        <w:pStyle w:val="ListParagraph"/>
+        <w:numPr>
+          <w:ilvl w:val="0"/>
+          <w:numId w:val="48"/>
+        </w:numPr>
+      </w:pPr>
+      <w:r>
+        <w:t>“flex-grow” takes a single number as its value which represents its “growth factor”. If three items</w:t>
+      </w:r>
+      <w:r>
+        <w:t xml:space="preserve"> all have the flex-grow value of 1, all the objects will grow to the same size. If one of those items has the value of 2 (and the others still have 1), that item will grow twice as large as the others.</w:t>
+      </w:r>
+    </w:p>
+    <w:p>
+      <w:pPr>
+        <w:pStyle w:val="ListParagraph"/>
+        <w:numPr>
+          <w:ilvl w:val="0"/>
+          <w:numId w:val="48"/>
+        </w:numPr>
+      </w:pPr>
+      <w:r>
+        <w:t xml:space="preserve">“flex-shrink” is similar to flex grow but references the “shrink factor” of a flex item. </w:t>
+      </w:r>
+      <w:r>
+        <w:t xml:space="preserve">It is only applied if the size of all flex items is larger than their parent container. “flex-shrink: 1” is the default and means all items will shrink evenly. “flex-shrink: 0” will tell items not to shrink. Higher numbers will make an item shrink more than others. </w:t>
+      </w:r>
+    </w:p>
+    <w:p>
+      <w:pPr>
+        <w:pStyle w:val="ListParagraph"/>
+        <w:numPr>
+          <w:ilvl w:val="0"/>
+          <w:numId w:val="48"/>
+        </w:numPr>
+      </w:pPr>
+      <w:r>
+        <w:t>“flex-basis” is used to set the initial size of a flex item. Gives a baseline size for flex-grow and shrink to use. The shorthand defaults to “flex-basis: 0%”. 0 will ignore the items width. “auto” will check for the width and use that.</w:t>
+      </w:r>
+      <w:r>
+        <w:t xml:space="preserve"> </w:t>
+      </w:r>
+    </w:p>
+    <w:p>
+      <w:pPr>
+        <w:pStyle w:val="ListParagraph"/>
+        <w:numPr>
+          <w:ilvl w:val="0"/>
+          <w:numId w:val="48"/>
+        </w:numPr>
+      </w:pPr>
+      <w:r>
+        <w:lastRenderedPageBreak/>
+        <w:t>“flex: auto” is the equivalent of “flex: 1 1 auto”.</w:t>
+      </w:r>
+    </w:p>
+    <w:p>
+      <w:pPr>
+        <w:pStyle w:val="ListParagraph"/>
+        <w:numPr>
+          <w:ilvl w:val="0"/>
+          <w:numId w:val="48"/>
+        </w:numPr>
+      </w:pPr>
+      <w:hyperlink r:id="rId83" w:history="1">
+        <w:r>
+          <w:rPr>
+            <w:rStyle w:val="Hyperlink"/>
+          </w:rPr>
+          <w:t>https://www.w3.org/TR/css-flexbox-1/#flex-common</w:t>
+        </w:r>
+      </w:hyperlink>
+    </w:p>
+    <w:p>
+      <w:pPr>
+        <w:pStyle w:val="ListParagraph"/>
+        <w:numPr>
+          <w:ilvl w:val="0"/>
+          <w:numId w:val="48"/>
+        </w:numPr>
+      </w:pPr>
+      <w:hyperlink r:id="rId84" w:history="1">
+        <w:r>
+          <w:rPr>
+            <w:rStyle w:val="Hyperlink"/>
+          </w:rPr>
+          <w:t>https://developer.mozilla.org/en-US/docs/Web/CSS/flex</w:t>
+        </w:r>
+      </w:hyperlink>
+    </w:p>
+    <w:p>
+      <w:pPr>
+        <w:pStyle w:val="ListParagraph"/>
+        <w:numPr>
+          <w:ilvl w:val="0"/>
+          <w:numId w:val="48"/>
+        </w:numPr>
+      </w:pPr>
+      <w:hyperlink r:id="rId85" w:history="1">
+        <w:r>
+          <w:rPr>
+            <w:rStyle w:val="Hyperlink"/>
+          </w:rPr>
+          <w:t>https://css-tricks.com/understanding-flex-grow-flex-shrink-and-flex-basis/</w:t>
+        </w:r>
+      </w:hyperlink>
+    </w:p>
+    <w:p>
+      <w:pPr>
+        <w:pStyle w:val="ListParagraph"/>
+        <w:numPr>
+          <w:ilvl w:val="0"/>
+          <w:numId w:val="48"/>
+        </w:numPr>
+      </w:pPr>
+      <w:r>
+        <w:t xml:space="preserve">Additional Resource: </w:t>
+      </w:r>
+      <w:hyperlink r:id="rId86" w:history="1">
+        <w:r>
+          <w:rPr>
+            <w:rStyle w:val="Hyperlink"/>
+          </w:rPr>
+          <w:t>https://www.youtube.com/watch?v=u044iM9xsWU&amp;t=1</w:t>
+        </w:r>
+      </w:hyperlink>
+      <w:r>
+        <w:t xml:space="preserve"> </w:t>
+      </w:r>
+    </w:p>
+    <w:p>
+      <w:pPr>
+        <w:ind w:left="360"/>
+      </w:pPr>
+      <w:r>
+        <w:t>Knowledge Check Answers</w:t>
+      </w:r>
+    </w:p>
+    <w:p>
+      <w:pPr>
+        <w:pStyle w:val="ListParagraph"/>
+        <w:numPr>
+          <w:ilvl w:val="0"/>
+          <w:numId w:val="49"/>
+        </w:numPr>
+      </w:pPr>
+      <w:r>
+        <w:t>flex-grow: 1, flex-shrink: 1, flex-basis: auto</w:t>
+      </w:r>
+    </w:p>
+    <w:p/>
     <w:sectPr>
       <w:pgSz w:w="11906" w:h="16838"/>
       <w:pgMar w:top="1440" w:right="1440" w:bottom="1440" w:left="1440" w:header="708" w:footer="708" w:gutter="0"/>
@@ -13206,6 +13957,92 @@
     </w:lvl>
   </w:abstractNum>
   <w:abstractNum w:abstractNumId="21" w15:restartNumberingAfterBreak="0">
+    <w:nsid w:val="3E1030C9"/>
+    <w:multiLevelType w:val="hybridMultilevel"/>
+    <w:tmpl w:val="7F3E0466"/>
+    <w:lvl w:ilvl="0" w:tplc="0809000F">
+      <w:start w:val="1"/>
+      <w:numFmt w:val="decimal"/>
+      <w:lvlText w:val="%1."/>
+      <w:lvlJc w:val="left"/>
+      <w:pPr>
+        <w:ind w:left="1080" w:hanging="360"/>
+      </w:pPr>
+    </w:lvl>
+    <w:lvl w:ilvl="1" w:tplc="08090019" w:tentative="1">
+      <w:start w:val="1"/>
+      <w:numFmt w:val="lowerLetter"/>
+      <w:lvlText w:val="%2."/>
+      <w:lvlJc w:val="left"/>
+      <w:pPr>
+        <w:ind w:left="1800" w:hanging="360"/>
+      </w:pPr>
+    </w:lvl>
+    <w:lvl w:ilvl="2" w:tplc="0809001B" w:tentative="1">
+      <w:start w:val="1"/>
+      <w:numFmt w:val="lowerRoman"/>
+      <w:lvlText w:val="%3."/>
+      <w:lvlJc w:val="right"/>
+      <w:pPr>
+        <w:ind w:left="2520" w:hanging="180"/>
+      </w:pPr>
+    </w:lvl>
+    <w:lvl w:ilvl="3" w:tplc="0809000F" w:tentative="1">
+      <w:start w:val="1"/>
+      <w:numFmt w:val="decimal"/>
+      <w:lvlText w:val="%4."/>
+      <w:lvlJc w:val="left"/>
+      <w:pPr>
+        <w:ind w:left="3240" w:hanging="360"/>
+      </w:pPr>
+    </w:lvl>
+    <w:lvl w:ilvl="4" w:tplc="08090019" w:tentative="1">
+      <w:start w:val="1"/>
+      <w:numFmt w:val="lowerLetter"/>
+      <w:lvlText w:val="%5."/>
+      <w:lvlJc w:val="left"/>
+      <w:pPr>
+        <w:ind w:left="3960" w:hanging="360"/>
+      </w:pPr>
+    </w:lvl>
+    <w:lvl w:ilvl="5" w:tplc="0809001B" w:tentative="1">
+      <w:start w:val="1"/>
+      <w:numFmt w:val="lowerRoman"/>
+      <w:lvlText w:val="%6."/>
+      <w:lvlJc w:val="right"/>
+      <w:pPr>
+        <w:ind w:left="4680" w:hanging="180"/>
+      </w:pPr>
+    </w:lvl>
+    <w:lvl w:ilvl="6" w:tplc="0809000F" w:tentative="1">
+      <w:start w:val="1"/>
+      <w:numFmt w:val="decimal"/>
+      <w:lvlText w:val="%7."/>
+      <w:lvlJc w:val="left"/>
+      <w:pPr>
+        <w:ind w:left="5400" w:hanging="360"/>
+      </w:pPr>
+    </w:lvl>
+    <w:lvl w:ilvl="7" w:tplc="08090019" w:tentative="1">
+      <w:start w:val="1"/>
+      <w:numFmt w:val="lowerLetter"/>
+      <w:lvlText w:val="%8."/>
+      <w:lvlJc w:val="left"/>
+      <w:pPr>
+        <w:ind w:left="6120" w:hanging="360"/>
+      </w:pPr>
+    </w:lvl>
+    <w:lvl w:ilvl="8" w:tplc="0809001B" w:tentative="1">
+      <w:start w:val="1"/>
+      <w:numFmt w:val="lowerRoman"/>
+      <w:lvlText w:val="%9."/>
+      <w:lvlJc w:val="right"/>
+      <w:pPr>
+        <w:ind w:left="6840" w:hanging="180"/>
+      </w:pPr>
+    </w:lvl>
+  </w:abstractNum>
+  <w:abstractNum w:abstractNumId="22" w15:restartNumberingAfterBreak="0">
     <w:nsid w:val="3E3B1F1D"/>
     <w:multiLevelType w:val="hybridMultilevel"/>
     <w:tmpl w:val="B3CAC1E0"/>
@@ -13318,7 +14155,7 @@
       </w:rPr>
     </w:lvl>
   </w:abstractNum>
-  <w:abstractNum w:abstractNumId="22" w15:restartNumberingAfterBreak="0">
+  <w:abstractNum w:abstractNumId="23" w15:restartNumberingAfterBreak="0">
     <w:nsid w:val="3EA203A6"/>
     <w:multiLevelType w:val="hybridMultilevel"/>
     <w:tmpl w:val="5CD0FC26"/>
@@ -13404,10 +14241,10 @@
       </w:pPr>
     </w:lvl>
   </w:abstractNum>
-  <w:abstractNum w:abstractNumId="23" w15:restartNumberingAfterBreak="0">
+  <w:abstractNum w:abstractNumId="24" w15:restartNumberingAfterBreak="0">
     <w:nsid w:val="43316276"/>
     <w:multiLevelType w:val="hybridMultilevel"/>
-    <w:tmpl w:val="BCB03F22"/>
+    <w:tmpl w:val="A43CFF86"/>
     <w:lvl w:ilvl="0" w:tplc="08090001">
       <w:start w:val="1"/>
       <w:numFmt w:val="bullet"/>
@@ -13517,7 +14354,7 @@
       </w:rPr>
     </w:lvl>
   </w:abstractNum>
-  <w:abstractNum w:abstractNumId="24" w15:restartNumberingAfterBreak="0">
+  <w:abstractNum w:abstractNumId="25" w15:restartNumberingAfterBreak="0">
     <w:nsid w:val="486755B4"/>
     <w:multiLevelType w:val="hybridMultilevel"/>
     <w:tmpl w:val="5156CFA0"/>
@@ -13630,7 +14467,7 @@
       </w:rPr>
     </w:lvl>
   </w:abstractNum>
-  <w:abstractNum w:abstractNumId="25" w15:restartNumberingAfterBreak="0">
+  <w:abstractNum w:abstractNumId="26" w15:restartNumberingAfterBreak="0">
     <w:nsid w:val="487D2863"/>
     <w:multiLevelType w:val="hybridMultilevel"/>
     <w:tmpl w:val="45C60F84"/>
@@ -13743,7 +14580,7 @@
       </w:rPr>
     </w:lvl>
   </w:abstractNum>
-  <w:abstractNum w:abstractNumId="26" w15:restartNumberingAfterBreak="0">
+  <w:abstractNum w:abstractNumId="27" w15:restartNumberingAfterBreak="0">
     <w:nsid w:val="4A3478AF"/>
     <w:multiLevelType w:val="hybridMultilevel"/>
     <w:tmpl w:val="47F866D8"/>
@@ -13856,7 +14693,7 @@
       </w:rPr>
     </w:lvl>
   </w:abstractNum>
-  <w:abstractNum w:abstractNumId="27" w15:restartNumberingAfterBreak="0">
+  <w:abstractNum w:abstractNumId="28" w15:restartNumberingAfterBreak="0">
     <w:nsid w:val="4CC61B33"/>
     <w:multiLevelType w:val="hybridMultilevel"/>
     <w:tmpl w:val="E9143966"/>
@@ -13969,7 +14806,7 @@
       </w:rPr>
     </w:lvl>
   </w:abstractNum>
-  <w:abstractNum w:abstractNumId="28" w15:restartNumberingAfterBreak="0">
+  <w:abstractNum w:abstractNumId="29" w15:restartNumberingAfterBreak="0">
     <w:nsid w:val="4CC91367"/>
     <w:multiLevelType w:val="hybridMultilevel"/>
     <w:tmpl w:val="0BFACF60"/>
@@ -14055,7 +14892,7 @@
       </w:pPr>
     </w:lvl>
   </w:abstractNum>
-  <w:abstractNum w:abstractNumId="29" w15:restartNumberingAfterBreak="0">
+  <w:abstractNum w:abstractNumId="30" w15:restartNumberingAfterBreak="0">
     <w:nsid w:val="4DFE4C6E"/>
     <w:multiLevelType w:val="hybridMultilevel"/>
     <w:tmpl w:val="5AF4D108"/>
@@ -14168,7 +15005,7 @@
       </w:rPr>
     </w:lvl>
   </w:abstractNum>
-  <w:abstractNum w:abstractNumId="30" w15:restartNumberingAfterBreak="0">
+  <w:abstractNum w:abstractNumId="31" w15:restartNumberingAfterBreak="0">
     <w:nsid w:val="4EDA4680"/>
     <w:multiLevelType w:val="hybridMultilevel"/>
     <w:tmpl w:val="2E0830A4"/>
@@ -14281,7 +15118,7 @@
       </w:rPr>
     </w:lvl>
   </w:abstractNum>
-  <w:abstractNum w:abstractNumId="31" w15:restartNumberingAfterBreak="0">
+  <w:abstractNum w:abstractNumId="32" w15:restartNumberingAfterBreak="0">
     <w:nsid w:val="52607D40"/>
     <w:multiLevelType w:val="hybridMultilevel"/>
     <w:tmpl w:val="86F4B758"/>
@@ -14367,7 +15204,7 @@
       </w:pPr>
     </w:lvl>
   </w:abstractNum>
-  <w:abstractNum w:abstractNumId="32" w15:restartNumberingAfterBreak="0">
+  <w:abstractNum w:abstractNumId="33" w15:restartNumberingAfterBreak="0">
     <w:nsid w:val="571E6FE2"/>
     <w:multiLevelType w:val="hybridMultilevel"/>
     <w:tmpl w:val="FF54FBEA"/>
@@ -14480,7 +15317,7 @@
       </w:rPr>
     </w:lvl>
   </w:abstractNum>
-  <w:abstractNum w:abstractNumId="33" w15:restartNumberingAfterBreak="0">
+  <w:abstractNum w:abstractNumId="34" w15:restartNumberingAfterBreak="0">
     <w:nsid w:val="58D118B3"/>
     <w:multiLevelType w:val="hybridMultilevel"/>
     <w:tmpl w:val="CCD812DE"/>
@@ -14593,7 +15430,7 @@
       </w:rPr>
     </w:lvl>
   </w:abstractNum>
-  <w:abstractNum w:abstractNumId="34" w15:restartNumberingAfterBreak="0">
+  <w:abstractNum w:abstractNumId="35" w15:restartNumberingAfterBreak="0">
     <w:nsid w:val="5A7C0D88"/>
     <w:multiLevelType w:val="hybridMultilevel"/>
     <w:tmpl w:val="AE30D2D8"/>
@@ -14679,7 +15516,7 @@
       </w:pPr>
     </w:lvl>
   </w:abstractNum>
-  <w:abstractNum w:abstractNumId="35" w15:restartNumberingAfterBreak="0">
+  <w:abstractNum w:abstractNumId="36" w15:restartNumberingAfterBreak="0">
     <w:nsid w:val="5AD55E6F"/>
     <w:multiLevelType w:val="hybridMultilevel"/>
     <w:tmpl w:val="001A2450"/>
@@ -14792,7 +15629,7 @@
       </w:rPr>
     </w:lvl>
   </w:abstractNum>
-  <w:abstractNum w:abstractNumId="36" w15:restartNumberingAfterBreak="0">
+  <w:abstractNum w:abstractNumId="37" w15:restartNumberingAfterBreak="0">
     <w:nsid w:val="64E3150E"/>
     <w:multiLevelType w:val="hybridMultilevel"/>
     <w:tmpl w:val="D6145B70"/>
@@ -14878,7 +15715,7 @@
       </w:pPr>
     </w:lvl>
   </w:abstractNum>
-  <w:abstractNum w:abstractNumId="37" w15:restartNumberingAfterBreak="0">
+  <w:abstractNum w:abstractNumId="38" w15:restartNumberingAfterBreak="0">
     <w:nsid w:val="669F3D64"/>
     <w:multiLevelType w:val="hybridMultilevel"/>
     <w:tmpl w:val="AC2CBBBE"/>
@@ -14991,7 +15828,7 @@
       </w:rPr>
     </w:lvl>
   </w:abstractNum>
-  <w:abstractNum w:abstractNumId="38" w15:restartNumberingAfterBreak="0">
+  <w:abstractNum w:abstractNumId="39" w15:restartNumberingAfterBreak="0">
     <w:nsid w:val="6A755A55"/>
     <w:multiLevelType w:val="hybridMultilevel"/>
     <w:tmpl w:val="67049FC6"/>
@@ -15077,7 +15914,7 @@
       </w:pPr>
     </w:lvl>
   </w:abstractNum>
-  <w:abstractNum w:abstractNumId="39" w15:restartNumberingAfterBreak="0">
+  <w:abstractNum w:abstractNumId="40" w15:restartNumberingAfterBreak="0">
     <w:nsid w:val="6A7973D1"/>
     <w:multiLevelType w:val="hybridMultilevel"/>
     <w:tmpl w:val="D2C46238"/>
@@ -15190,7 +16027,7 @@
       </w:rPr>
     </w:lvl>
   </w:abstractNum>
-  <w:abstractNum w:abstractNumId="40" w15:restartNumberingAfterBreak="0">
+  <w:abstractNum w:abstractNumId="41" w15:restartNumberingAfterBreak="0">
     <w:nsid w:val="6E562CF0"/>
     <w:multiLevelType w:val="hybridMultilevel"/>
     <w:tmpl w:val="44444F60"/>
@@ -15276,7 +16113,7 @@
       </w:pPr>
     </w:lvl>
   </w:abstractNum>
-  <w:abstractNum w:abstractNumId="41" w15:restartNumberingAfterBreak="0">
+  <w:abstractNum w:abstractNumId="42" w15:restartNumberingAfterBreak="0">
     <w:nsid w:val="6FFA2436"/>
     <w:multiLevelType w:val="hybridMultilevel"/>
     <w:tmpl w:val="7C123FD6"/>
@@ -15389,7 +16226,7 @@
       </w:rPr>
     </w:lvl>
   </w:abstractNum>
-  <w:abstractNum w:abstractNumId="42" w15:restartNumberingAfterBreak="0">
+  <w:abstractNum w:abstractNumId="43" w15:restartNumberingAfterBreak="0">
     <w:nsid w:val="72475B9A"/>
     <w:multiLevelType w:val="hybridMultilevel"/>
     <w:tmpl w:val="B41E8D68"/>
@@ -15475,7 +16312,7 @@
       </w:pPr>
     </w:lvl>
   </w:abstractNum>
-  <w:abstractNum w:abstractNumId="43" w15:restartNumberingAfterBreak="0">
+  <w:abstractNum w:abstractNumId="44" w15:restartNumberingAfterBreak="0">
     <w:nsid w:val="776D6627"/>
     <w:multiLevelType w:val="hybridMultilevel"/>
     <w:tmpl w:val="71820F12"/>
@@ -15561,7 +16398,7 @@
       </w:pPr>
     </w:lvl>
   </w:abstractNum>
-  <w:abstractNum w:abstractNumId="44" w15:restartNumberingAfterBreak="0">
+  <w:abstractNum w:abstractNumId="45" w15:restartNumberingAfterBreak="0">
     <w:nsid w:val="77706292"/>
     <w:multiLevelType w:val="hybridMultilevel"/>
     <w:tmpl w:val="6832A110"/>
@@ -15674,7 +16511,7 @@
       </w:rPr>
     </w:lvl>
   </w:abstractNum>
-  <w:abstractNum w:abstractNumId="45" w15:restartNumberingAfterBreak="0">
+  <w:abstractNum w:abstractNumId="46" w15:restartNumberingAfterBreak="0">
     <w:nsid w:val="786A4E21"/>
     <w:multiLevelType w:val="hybridMultilevel"/>
     <w:tmpl w:val="1CD0B7B0"/>
@@ -15760,10 +16597,123 @@
       </w:pPr>
     </w:lvl>
   </w:abstractNum>
-  <w:abstractNum w:abstractNumId="46" w15:restartNumberingAfterBreak="0">
+  <w:abstractNum w:abstractNumId="47" w15:restartNumberingAfterBreak="0">
     <w:nsid w:val="7CEC2F7B"/>
     <w:multiLevelType w:val="hybridMultilevel"/>
     <w:tmpl w:val="8676F308"/>
+    <w:lvl w:ilvl="0" w:tplc="08090001">
+      <w:start w:val="1"/>
+      <w:numFmt w:val="bullet"/>
+      <w:lvlText w:val=""/>
+      <w:lvlJc w:val="left"/>
+      <w:pPr>
+        <w:ind w:left="720" w:hanging="360"/>
+      </w:pPr>
+      <w:rPr>
+        <w:rFonts w:ascii="Symbol" w:hAnsi="Symbol" w:hint="default"/>
+      </w:rPr>
+    </w:lvl>
+    <w:lvl w:ilvl="1" w:tplc="08090003" w:tentative="1">
+      <w:start w:val="1"/>
+      <w:numFmt w:val="bullet"/>
+      <w:lvlText w:val="o"/>
+      <w:lvlJc w:val="left"/>
+      <w:pPr>
+        <w:ind w:left="1440" w:hanging="360"/>
+      </w:pPr>
+      <w:rPr>
+        <w:rFonts w:ascii="Courier New" w:hAnsi="Courier New" w:cs="Courier New" w:hint="default"/>
+      </w:rPr>
+    </w:lvl>
+    <w:lvl w:ilvl="2" w:tplc="08090005" w:tentative="1">
+      <w:start w:val="1"/>
+      <w:numFmt w:val="bullet"/>
+      <w:lvlText w:val=""/>
+      <w:lvlJc w:val="left"/>
+      <w:pPr>
+        <w:ind w:left="2160" w:hanging="360"/>
+      </w:pPr>
+      <w:rPr>
+        <w:rFonts w:ascii="Wingdings" w:hAnsi="Wingdings" w:hint="default"/>
+      </w:rPr>
+    </w:lvl>
+    <w:lvl w:ilvl="3" w:tplc="08090001" w:tentative="1">
+      <w:start w:val="1"/>
+      <w:numFmt w:val="bullet"/>
+      <w:lvlText w:val=""/>
+      <w:lvlJc w:val="left"/>
+      <w:pPr>
+        <w:ind w:left="2880" w:hanging="360"/>
+      </w:pPr>
+      <w:rPr>
+        <w:rFonts w:ascii="Symbol" w:hAnsi="Symbol" w:hint="default"/>
+      </w:rPr>
+    </w:lvl>
+    <w:lvl w:ilvl="4" w:tplc="08090003" w:tentative="1">
+      <w:start w:val="1"/>
+      <w:numFmt w:val="bullet"/>
+      <w:lvlText w:val="o"/>
+      <w:lvlJc w:val="left"/>
+      <w:pPr>
+        <w:ind w:left="3600" w:hanging="360"/>
+      </w:pPr>
+      <w:rPr>
+        <w:rFonts w:ascii="Courier New" w:hAnsi="Courier New" w:cs="Courier New" w:hint="default"/>
+      </w:rPr>
+    </w:lvl>
+    <w:lvl w:ilvl="5" w:tplc="08090005" w:tentative="1">
+      <w:start w:val="1"/>
+      <w:numFmt w:val="bullet"/>
+      <w:lvlText w:val=""/>
+      <w:lvlJc w:val="left"/>
+      <w:pPr>
+        <w:ind w:left="4320" w:hanging="360"/>
+      </w:pPr>
+      <w:rPr>
+        <w:rFonts w:ascii="Wingdings" w:hAnsi="Wingdings" w:hint="default"/>
+      </w:rPr>
+    </w:lvl>
+    <w:lvl w:ilvl="6" w:tplc="08090001" w:tentative="1">
+      <w:start w:val="1"/>
+      <w:numFmt w:val="bullet"/>
+      <w:lvlText w:val=""/>
+      <w:lvlJc w:val="left"/>
+      <w:pPr>
+        <w:ind w:left="5040" w:hanging="360"/>
+      </w:pPr>
+      <w:rPr>
+        <w:rFonts w:ascii="Symbol" w:hAnsi="Symbol" w:hint="default"/>
+      </w:rPr>
+    </w:lvl>
+    <w:lvl w:ilvl="7" w:tplc="08090003" w:tentative="1">
+      <w:start w:val="1"/>
+      <w:numFmt w:val="bullet"/>
+      <w:lvlText w:val="o"/>
+      <w:lvlJc w:val="left"/>
+      <w:pPr>
+        <w:ind w:left="5760" w:hanging="360"/>
+      </w:pPr>
+      <w:rPr>
+        <w:rFonts w:ascii="Courier New" w:hAnsi="Courier New" w:cs="Courier New" w:hint="default"/>
+      </w:rPr>
+    </w:lvl>
+    <w:lvl w:ilvl="8" w:tplc="08090005" w:tentative="1">
+      <w:start w:val="1"/>
+      <w:numFmt w:val="bullet"/>
+      <w:lvlText w:val=""/>
+      <w:lvlJc w:val="left"/>
+      <w:pPr>
+        <w:ind w:left="6480" w:hanging="360"/>
+      </w:pPr>
+      <w:rPr>
+        <w:rFonts w:ascii="Wingdings" w:hAnsi="Wingdings" w:hint="default"/>
+      </w:rPr>
+    </w:lvl>
+  </w:abstractNum>
+  <w:abstractNum w:abstractNumId="48" w15:restartNumberingAfterBreak="0">
+    <w:nsid w:val="7F7921E5"/>
+    <w:multiLevelType w:val="hybridMultilevel"/>
+    <w:tmpl w:val="108622CC"/>
     <w:lvl w:ilvl="0" w:tplc="08090001">
       <w:start w:val="1"/>
       <w:numFmt w:val="bullet"/>
@@ -15877,19 +16827,19 @@
     <w:abstractNumId w:val="18"/>
   </w:num>
   <w:num w:numId="2" w16cid:durableId="154222681">
-    <w:abstractNumId w:val="27"/>
+    <w:abstractNumId w:val="28"/>
   </w:num>
   <w:num w:numId="3" w16cid:durableId="698549464">
     <w:abstractNumId w:val="5"/>
   </w:num>
   <w:num w:numId="4" w16cid:durableId="2015834277">
-    <w:abstractNumId w:val="32"/>
+    <w:abstractNumId w:val="33"/>
   </w:num>
   <w:num w:numId="5" w16cid:durableId="1861359554">
     <w:abstractNumId w:val="6"/>
   </w:num>
   <w:num w:numId="6" w16cid:durableId="715086192">
-    <w:abstractNumId w:val="41"/>
+    <w:abstractNumId w:val="42"/>
   </w:num>
   <w:num w:numId="7" w16cid:durableId="958604870">
     <w:abstractNumId w:val="7"/>
@@ -15904,46 +16854,46 @@
     <w:abstractNumId w:val="19"/>
   </w:num>
   <w:num w:numId="11" w16cid:durableId="1770616549">
-    <w:abstractNumId w:val="46"/>
+    <w:abstractNumId w:val="47"/>
   </w:num>
   <w:num w:numId="12" w16cid:durableId="520634306">
     <w:abstractNumId w:val="16"/>
   </w:num>
   <w:num w:numId="13" w16cid:durableId="1828323499">
-    <w:abstractNumId w:val="21"/>
+    <w:abstractNumId w:val="22"/>
   </w:num>
   <w:num w:numId="14" w16cid:durableId="871917597">
-    <w:abstractNumId w:val="39"/>
+    <w:abstractNumId w:val="40"/>
   </w:num>
   <w:num w:numId="15" w16cid:durableId="1967350228">
-    <w:abstractNumId w:val="24"/>
+    <w:abstractNumId w:val="25"/>
   </w:num>
   <w:num w:numId="16" w16cid:durableId="479462821">
-    <w:abstractNumId w:val="26"/>
+    <w:abstractNumId w:val="27"/>
   </w:num>
   <w:num w:numId="17" w16cid:durableId="196509399">
-    <w:abstractNumId w:val="25"/>
+    <w:abstractNumId w:val="26"/>
   </w:num>
   <w:num w:numId="18" w16cid:durableId="420836293">
     <w:abstractNumId w:val="10"/>
   </w:num>
   <w:num w:numId="19" w16cid:durableId="357699513">
-    <w:abstractNumId w:val="37"/>
+    <w:abstractNumId w:val="38"/>
   </w:num>
   <w:num w:numId="20" w16cid:durableId="1544363611">
-    <w:abstractNumId w:val="22"/>
+    <w:abstractNumId w:val="23"/>
   </w:num>
   <w:num w:numId="21" w16cid:durableId="903293990">
-    <w:abstractNumId w:val="35"/>
+    <w:abstractNumId w:val="36"/>
   </w:num>
   <w:num w:numId="22" w16cid:durableId="557671130">
     <w:abstractNumId w:val="8"/>
   </w:num>
   <w:num w:numId="23" w16cid:durableId="868178498">
-    <w:abstractNumId w:val="33"/>
+    <w:abstractNumId w:val="34"/>
   </w:num>
   <w:num w:numId="24" w16cid:durableId="1480151447">
-    <w:abstractNumId w:val="31"/>
+    <w:abstractNumId w:val="32"/>
   </w:num>
   <w:num w:numId="25" w16cid:durableId="303194762">
     <w:abstractNumId w:val="9"/>
@@ -15955,16 +16905,16 @@
     <w:abstractNumId w:val="2"/>
   </w:num>
   <w:num w:numId="28" w16cid:durableId="1935278426">
-    <w:abstractNumId w:val="43"/>
+    <w:abstractNumId w:val="44"/>
   </w:num>
   <w:num w:numId="29" w16cid:durableId="1241017254">
     <w:abstractNumId w:val="4"/>
   </w:num>
   <w:num w:numId="30" w16cid:durableId="295836893">
-    <w:abstractNumId w:val="42"/>
+    <w:abstractNumId w:val="43"/>
   </w:num>
   <w:num w:numId="31" w16cid:durableId="32269984">
-    <w:abstractNumId w:val="29"/>
+    <w:abstractNumId w:val="30"/>
   </w:num>
   <w:num w:numId="32" w16cid:durableId="1933976461">
     <w:abstractNumId w:val="3"/>
@@ -15976,43 +16926,49 @@
     <w:abstractNumId w:val="1"/>
   </w:num>
   <w:num w:numId="35" w16cid:durableId="1953510922">
-    <w:abstractNumId w:val="40"/>
+    <w:abstractNumId w:val="41"/>
   </w:num>
   <w:num w:numId="36" w16cid:durableId="1566719558">
-    <w:abstractNumId w:val="30"/>
+    <w:abstractNumId w:val="31"/>
   </w:num>
   <w:num w:numId="37" w16cid:durableId="64425830">
-    <w:abstractNumId w:val="45"/>
+    <w:abstractNumId w:val="46"/>
   </w:num>
   <w:num w:numId="38" w16cid:durableId="1771510769">
     <w:abstractNumId w:val="15"/>
   </w:num>
   <w:num w:numId="39" w16cid:durableId="1884706519">
-    <w:abstractNumId w:val="28"/>
+    <w:abstractNumId w:val="29"/>
   </w:num>
   <w:num w:numId="40" w16cid:durableId="389886716">
     <w:abstractNumId w:val="20"/>
   </w:num>
   <w:num w:numId="41" w16cid:durableId="2132892413">
-    <w:abstractNumId w:val="44"/>
+    <w:abstractNumId w:val="45"/>
   </w:num>
   <w:num w:numId="42" w16cid:durableId="693725894">
-    <w:abstractNumId w:val="38"/>
+    <w:abstractNumId w:val="39"/>
   </w:num>
   <w:num w:numId="43" w16cid:durableId="346713346">
     <w:abstractNumId w:val="14"/>
   </w:num>
   <w:num w:numId="44" w16cid:durableId="423036192">
-    <w:abstractNumId w:val="34"/>
+    <w:abstractNumId w:val="35"/>
   </w:num>
   <w:num w:numId="45" w16cid:durableId="912543342">
     <w:abstractNumId w:val="11"/>
   </w:num>
   <w:num w:numId="46" w16cid:durableId="993098191">
-    <w:abstractNumId w:val="23"/>
+    <w:abstractNumId w:val="24"/>
   </w:num>
   <w:num w:numId="47" w16cid:durableId="1814714606">
-    <w:abstractNumId w:val="36"/>
+    <w:abstractNumId w:val="37"/>
+  </w:num>
+  <w:num w:numId="48" w16cid:durableId="75782292">
+    <w:abstractNumId w:val="48"/>
+  </w:num>
+  <w:num w:numId="49" w16cid:durableId="696807979">
+    <w:abstractNumId w:val="21"/>
   </w:num>
   <w:numIdMacAtCleanup w:val="39"/>
 </w:numbering>

</xml_diff>